<commit_message>
Done with fixing grammatics in abstract
</commit_message>
<xml_diff>
--- a/Thesis/Thesis_Imner_2018.docx
+++ b/Thesis/Thesis_Imner_2018.docx
@@ -129,8 +129,13 @@
                               <w:pStyle w:val="TextBox"/>
                             </w:pPr>
                             <w:r>
-                              <w:t>Examensarbete 15 hp</w:t>
+                              <w:t xml:space="preserve">Examensarbete 15 </w:t>
                             </w:r>
+                            <w:proofErr w:type="spellStart"/>
+                            <w:r>
+                              <w:t>hp</w:t>
+                            </w:r>
+                            <w:proofErr w:type="spellEnd"/>
                           </w:p>
                           <w:p>
                             <w:pPr>
@@ -145,7 +150,15 @@
                               <w:pStyle w:val="Textruta"/>
                             </w:pPr>
                             <w:r>
-                              <w:t xml:space="preserve">Kurs- eller utbildningsprogram (180 hp) </w:t>
+                              <w:t xml:space="preserve">Kurs- eller utbildningsprogram (180 </w:t>
+                            </w:r>
+                            <w:proofErr w:type="spellStart"/>
+                            <w:r>
+                              <w:t>hp</w:t>
+                            </w:r>
+                            <w:proofErr w:type="spellEnd"/>
+                            <w:r>
+                              <w:t xml:space="preserve">) </w:t>
                             </w:r>
                           </w:p>
                           <w:p>
@@ -176,12 +189,12 @@
                             <w:pPr>
                               <w:pStyle w:val="Textruta"/>
                               <w:rPr>
-                                <w:lang w:val="en-US"/>
+                                <w:lang w:val="en-GB"/>
                               </w:rPr>
                             </w:pPr>
                             <w:r>
                               <w:rPr>
-                                <w:lang w:val="en-US"/>
+                                <w:lang w:val="en-GB"/>
                               </w:rPr>
                               <w:t>English title: Evaluation of pedagogical models as a platform for the refinement of courses at the e-learning company Grade</w:t>
                             </w:r>
@@ -296,12 +309,12 @@
                       <w:pPr>
                         <w:pStyle w:val="Textruta"/>
                         <w:rPr>
-                          <w:lang w:val="en-US"/>
+                          <w:lang w:val="en-GB"/>
                         </w:rPr>
                       </w:pPr>
                       <w:r>
                         <w:rPr>
-                          <w:lang w:val="en-US"/>
+                          <w:lang w:val="en-GB"/>
                         </w:rPr>
                         <w:t>English title: Evaluation of pedagogical models as a platform for the refinement of courses at the e-learning company Grade</w:t>
                       </w:r>
@@ -1430,7 +1443,7 @@
         <w:jc w:val="both"/>
       </w:pPr>
       <w:r>
-        <w:t>Företaget Grade är ett</w:t>
+        <w:t>Grade är ett</w:t>
       </w:r>
       <w:r>
         <w:t xml:space="preserve"> </w:t>
@@ -1451,7 +1464,16 @@
         <w:t>-lärande</w:t>
       </w:r>
       <w:r>
-        <w:t xml:space="preserve"> kurser i över 20 år. Fast Grade använder sig av ett antal pe</w:t>
+        <w:t xml:space="preserve"> kurser i över 20 år. Trots att </w:t>
+      </w:r>
+      <w:r>
+        <w:t xml:space="preserve">Grade </w:t>
+      </w:r>
+      <w:r>
+        <w:t xml:space="preserve">i sin verksamhet </w:t>
+      </w:r>
+      <w:r>
+        <w:t>använder sig av ett antal pe</w:t>
       </w:r>
       <w:r>
         <w:t xml:space="preserve">dagogiska riktlinjer, </w:t>
@@ -1487,79 +1509,370 @@
         <w:t>vilka krav som finns</w:t>
       </w:r>
       <w:r>
-        <w:t xml:space="preserve"> i E-lärande företagens</w:t>
+        <w:t xml:space="preserve"> i E-lärande företags</w:t>
       </w:r>
       <w:r>
         <w:t xml:space="preserve"> kurser, </w:t>
       </w:r>
       <w:r>
-        <w:t>ökad struktur i</w:t>
+        <w:t>ökad struk</w:t>
+      </w:r>
+      <w:r>
+        <w:t>tur av</w:t>
       </w:r>
       <w:r>
         <w:t xml:space="preserve"> kursinnehållet, </w:t>
       </w:r>
       <w:r>
+        <w:t>samt en ökad</w:t>
+      </w:r>
+      <w:r>
+        <w:t xml:space="preserve"> </w:t>
+      </w:r>
+      <w:r>
+        <w:t>möjlighet</w:t>
+      </w:r>
+      <w:r>
+        <w:t xml:space="preserve"> för E-lärande företaget</w:t>
+      </w:r>
+      <w:r>
+        <w:t xml:space="preserve"> att</w:t>
+      </w:r>
+      <w:r>
+        <w:t xml:space="preserve"> kunna </w:t>
+      </w:r>
+      <w:r>
+        <w:t>följa</w:t>
+      </w:r>
+      <w:r>
+        <w:t xml:space="preserve"> hur pedagogiken tillhandahålls i kurser. </w:t>
+      </w:r>
+    </w:p>
+    <w:p>
+      <w:pPr>
+        <w:spacing w:line="480" w:lineRule="auto"/>
+        <w:jc w:val="both"/>
+      </w:pPr>
+    </w:p>
+    <w:p>
+      <w:pPr>
+        <w:spacing w:line="480" w:lineRule="auto"/>
+        <w:jc w:val="both"/>
+      </w:pPr>
+      <w:r>
+        <w:t>E-lärande</w:t>
+      </w:r>
+      <w:r>
+        <w:t xml:space="preserve"> företag som inte utgår från en </w:t>
+      </w:r>
+      <w:r>
+        <w:t xml:space="preserve">upparbetad </w:t>
+      </w:r>
+      <w:r>
+        <w:t xml:space="preserve">pedagogisk modell har </w:t>
+      </w:r>
+      <w:r>
+        <w:t>upp</w:t>
+      </w:r>
+      <w:r>
+        <w:t xml:space="preserve">visat </w:t>
+      </w:r>
+      <w:r>
+        <w:t xml:space="preserve">flera </w:t>
+      </w:r>
+      <w:r>
+        <w:t>ha</w:t>
+      </w:r>
+      <w:r>
+        <w:t xml:space="preserve"> brister i </w:t>
+      </w:r>
+      <w:r>
+        <w:t xml:space="preserve">lärandestrategier, kursinnehållet, </w:t>
+      </w:r>
+      <w:r>
+        <w:t>delkursens tid och takt</w:t>
+      </w:r>
+      <w:r>
+        <w:t>, gränssni</w:t>
+      </w:r>
+      <w:r>
+        <w:t>ttdesignen</w:t>
+      </w:r>
+      <w:r>
+        <w:t xml:space="preserve"> och </w:t>
+      </w:r>
+      <w:r>
+        <w:t xml:space="preserve">uppnåendet av </w:t>
+      </w:r>
+      <w:r>
+        <w:t>tillfredsställande</w:t>
+      </w:r>
+      <w:r>
+        <w:t xml:space="preserve"> student fokus</w:t>
+      </w:r>
+      <w:r>
+        <w:t xml:space="preserve"> i kursen </w:t>
+      </w:r>
+      <w:r>
+        <w:fldChar w:fldCharType="begin"/>
+      </w:r>
+      <w:r>
+        <w:instrText xml:space="preserve"> ADDIN ZOTERO_ITEM CSL_CITATION {"citationID":"dzqHwaoA","properties":{"formattedCitation":"(Pange &amp; Pange, 2011)","plainCitation":"(Pange &amp; Pange, 2011)","noteIndex":0},"citationItems":[{"id":18,"uris":["http://zotero.org/users/local/QsygNxKM/items/7KQ7BZYR"],"uri":["http://zotero.org/users/local/QsygNxKM/items/7KQ7BZYR"],"itemData":{"id":18,"type":"article-journal","title":"Is E-learning Based On Learning Theories? A Literature Review","container-title":"World Academy of Science, Engineering &amp; Technology","volume":"5","issue":"8","source":"Zotero","abstract":"E-learning aims to build knowledge and skills in order to enhance the quality of learning. Research has shown that the majority of the e-learning solutions lack in pedagogical background and present some serious deficiencies regarding teaching strategies and content delivery, time and pace management, interface design and preservation of learners’ focus. The aim of this review is to approach the design of e-learning solutions with a pedagogical perspective and to present some good practices of e-learning design grounded on the core principles of Learning Theories (LTs).","language":"en","author":[{"family":"Pange","given":"Apostolia"},{"family":"Pange","given":"Jenny"}],"issued":{"date-parts":[["2011"]]}}}],"schema":"https://github.com/citation-style-language/schema/raw/master/csl-citation.json"} </w:instrText>
+      </w:r>
+      <w:r>
+        <w:fldChar w:fldCharType="separate"/>
+      </w:r>
+      <w:r>
+        <w:t>(Pange &amp; Pange, 2011)</w:t>
+      </w:r>
+      <w:r>
+        <w:fldChar w:fldCharType="end"/>
+      </w:r>
+      <w:r>
+        <w:t>.</w:t>
+      </w:r>
+      <w:r>
+        <w:t xml:space="preserve"> </w:t>
+      </w:r>
+      <w:r>
+        <w:t>D</w:t>
+      </w:r>
+      <w:r>
+        <w:t xml:space="preserve">enna studie </w:t>
+      </w:r>
+      <w:r>
+        <w:t>använder sig av</w:t>
+      </w:r>
+      <w:r>
+        <w:t xml:space="preserve"> </w:t>
+      </w:r>
+      <w:r>
+        <w:t xml:space="preserve">en </w:t>
+      </w:r>
+      <w:r>
+        <w:t xml:space="preserve">kvalitativ </w:t>
+      </w:r>
+      <w:r>
+        <w:t xml:space="preserve">intervju </w:t>
+      </w:r>
+      <w:r>
+        <w:t xml:space="preserve">med </w:t>
+      </w:r>
+      <w:r>
+        <w:t>en anställd på Grade som är</w:t>
+      </w:r>
+      <w:r>
+        <w:t xml:space="preserve"> pedagogisk</w:t>
+      </w:r>
+      <w:r>
+        <w:t xml:space="preserve">t </w:t>
+      </w:r>
+      <w:r>
+        <w:t>ansvarig</w:t>
+      </w:r>
+      <w:r>
+        <w:t xml:space="preserve">, i syfte </w:t>
+      </w:r>
+      <w:r>
+        <w:t>att undersöka</w:t>
+      </w:r>
+      <w:r>
+        <w:t xml:space="preserve"> pedagogiska modeller som </w:t>
+      </w:r>
+      <w:r>
+        <w:t>lämpar sig</w:t>
+      </w:r>
+      <w:r>
+        <w:t xml:space="preserve"> i </w:t>
+      </w:r>
+      <w:r>
+        <w:t>företagets</w:t>
+      </w:r>
+      <w:r>
+        <w:t xml:space="preserve"> </w:t>
+      </w:r>
+      <w:r>
+        <w:t>befintliga</w:t>
+      </w:r>
+      <w:r>
+        <w:t xml:space="preserve"> </w:t>
+      </w:r>
+      <w:r>
+        <w:t>pedagogisk</w:t>
+      </w:r>
+      <w:r>
+        <w:t>a</w:t>
+      </w:r>
+      <w:r>
+        <w:t xml:space="preserve"> ramverk och kundbas</w:t>
+      </w:r>
+      <w:r>
+        <w:t>,</w:t>
+      </w:r>
+      <w:r>
+        <w:t xml:space="preserve"> </w:t>
+      </w:r>
+      <w:r>
+        <w:t>vilka i framtiden</w:t>
+      </w:r>
+      <w:r>
+        <w:t xml:space="preserve"> skulle kunna </w:t>
+      </w:r>
+      <w:r>
+        <w:t>i framtiden</w:t>
+      </w:r>
+      <w:r>
+        <w:t xml:space="preserve"> bli implementerat i</w:t>
+      </w:r>
+      <w:r>
+        <w:t xml:space="preserve"> Grade. Vi evaluera </w:t>
+      </w:r>
+      <w:r>
+        <w:t xml:space="preserve">också </w:t>
+      </w:r>
+      <w:r>
+        <w:t xml:space="preserve">fyra av Grades tidigare kurser enligt en </w:t>
+      </w:r>
+      <w:r>
+        <w:t>pedagogisk</w:t>
+      </w:r>
+      <w:r>
+        <w:t xml:space="preserve"> modell</w:t>
+      </w:r>
+      <w:r>
+        <w:t xml:space="preserve"> kandidat</w:t>
+      </w:r>
+      <w:r>
+        <w:t xml:space="preserve"> för att förstå vilka</w:t>
+      </w:r>
+      <w:r>
+        <w:t xml:space="preserve"> för- </w:t>
+      </w:r>
+      <w:r>
         <w:t xml:space="preserve">och </w:t>
       </w:r>
       <w:r>
-        <w:t>möjlighet att</w:t>
-      </w:r>
-      <w:r>
-        <w:t xml:space="preserve"> kunna </w:t>
-      </w:r>
-      <w:r>
-        <w:t>följa</w:t>
-      </w:r>
-      <w:r>
-        <w:t xml:space="preserve"> hur pedagogiken tillhandahålls i kurser. </w:t>
-      </w:r>
-      <w:r>
-        <w:t>E-lärande</w:t>
-      </w:r>
-      <w:r>
-        <w:t xml:space="preserve"> företag som inte utgår från en </w:t>
-      </w:r>
-      <w:r>
-        <w:t xml:space="preserve">pedagogisk modell har visat </w:t>
-      </w:r>
-      <w:r>
-        <w:t>sig att</w:t>
-      </w:r>
-      <w:r>
-        <w:t xml:space="preserve"> ofta ha</w:t>
-      </w:r>
-      <w:r>
-        <w:t xml:space="preserve"> brister i </w:t>
-      </w:r>
-      <w:r>
-        <w:t xml:space="preserve">lärandestrategier, kursinnehållet, </w:t>
-      </w:r>
-      <w:r>
-        <w:t>delkursens tid och takt</w:t>
-      </w:r>
-      <w:r>
-        <w:t xml:space="preserve">, gränssnittdesignen, och </w:t>
-      </w:r>
-      <w:r>
-        <w:t>uppnåendet av nöjaktigt student fokus</w:t>
-      </w:r>
-      <w:r>
-        <w:t xml:space="preserve"> i kursen </w:t>
-      </w:r>
-      <w:r>
-        <w:fldChar w:fldCharType="begin"/>
-      </w:r>
-      <w:r>
-        <w:instrText xml:space="preserve"> ADDIN ZOTERO_ITEM CSL_CITATION {"citationID":"dzqHwaoA","properties":{"formattedCitation":"(Pange &amp; Pange, 2011)","plainCitation":"(Pange &amp; Pange, 2011)","noteIndex":0},"citationItems":[{"id":18,"uris":["http://zotero.org/users/local/QsygNxKM/items/7KQ7BZYR"],"uri":["http://zotero.org/users/local/QsygNxKM/items/7KQ7BZYR"],"itemData":{"id":18,"type":"article-journal","title":"Is E-learning Based On Learning Theories? A Literature Review","container-title":"World Academy of Science, Engineering &amp; Technology","volume":"5","issue":"8","source":"Zotero","abstract":"E-learning aims to build knowledge and skills in order to enhance the quality of learning. Research has shown that the majority of the e-learning solutions lack in pedagogical background and present some serious deficiencies regarding teaching strategies and content delivery, time and pace management, interface design and preservation of learners’ focus. The aim of this review is to approach the design of e-learning solutions with a pedagogical perspective and to present some good practices of e-learning design grounded on the core principles of Learning Theories (LTs).","language":"en","author":[{"family":"Pange","given":"Apostolia"},{"family":"Pange","given":"Jenny"}],"issued":{"date-parts":[["2011"]]}}}],"schema":"https://github.com/citation-style-language/schema/raw/master/csl-citation.json"} </w:instrText>
-      </w:r>
-      <w:r>
-        <w:fldChar w:fldCharType="separate"/>
-      </w:r>
-      <w:r>
-        <w:t>(Pange &amp; Pange, 2011)</w:t>
-      </w:r>
-      <w:r>
-        <w:fldChar w:fldCharType="end"/>
+        <w:t>nackdelar</w:t>
+      </w:r>
+      <w:r>
+        <w:t xml:space="preserve"> </w:t>
+      </w:r>
+      <w:r>
+        <w:t xml:space="preserve">som </w:t>
+      </w:r>
+      <w:r>
+        <w:t xml:space="preserve">kan finnas i Grades </w:t>
+      </w:r>
+      <w:r>
+        <w:t>nuvarande</w:t>
+      </w:r>
+      <w:r>
+        <w:t xml:space="preserve"> </w:t>
+      </w:r>
+      <w:r>
+        <w:t>pedagogiska</w:t>
+      </w:r>
+      <w:r>
+        <w:t xml:space="preserve"> riktlinjer. </w:t>
+      </w:r>
+    </w:p>
+    <w:p>
+      <w:pPr>
+        <w:spacing w:line="480" w:lineRule="auto"/>
+        <w:jc w:val="both"/>
+      </w:pPr>
+    </w:p>
+    <w:p>
+      <w:pPr>
+        <w:spacing w:line="480" w:lineRule="auto"/>
+        <w:jc w:val="both"/>
+      </w:pPr>
+      <w:r>
+        <w:t>Resultatet</w:t>
+      </w:r>
+      <w:r>
+        <w:t xml:space="preserve"> </w:t>
+      </w:r>
+      <w:r>
+        <w:t>från intervjun</w:t>
+      </w:r>
+      <w:r>
+        <w:t xml:space="preserve"> </w:t>
+      </w:r>
+      <w:r>
+        <w:t>visar</w:t>
+      </w:r>
+      <w:r>
+        <w:t xml:space="preserve"> att </w:t>
+      </w:r>
+      <w:r>
+        <w:t xml:space="preserve">den </w:t>
+      </w:r>
+      <w:r>
+        <w:t>Associativa P</w:t>
+      </w:r>
+      <w:r>
+        <w:t>erspektivet som inkluderar Direkt Instruktions Modellen</w:t>
+      </w:r>
+      <w:r>
+        <w:t>,</w:t>
+      </w:r>
+      <w:r>
+        <w:t xml:space="preserve"> passar </w:t>
+      </w:r>
+      <w:r>
+        <w:t>väl ihop</w:t>
+      </w:r>
+      <w:r>
+        <w:t xml:space="preserve"> </w:t>
+      </w:r>
+      <w:r>
+        <w:t>med Grades nuvarande pedagogisk</w:t>
+      </w:r>
+      <w:r>
+        <w:t>a</w:t>
+      </w:r>
+      <w:r>
+        <w:t xml:space="preserve"> ansats. </w:t>
+      </w:r>
+      <w:r>
+        <w:t>Utifrån e</w:t>
+      </w:r>
+      <w:r>
+        <w:t>valuering</w:t>
+      </w:r>
+      <w:r>
+        <w:t xml:space="preserve">en </w:t>
+      </w:r>
+      <w:r>
+        <w:t xml:space="preserve">av Grades </w:t>
+      </w:r>
+      <w:r>
+        <w:t>fyra</w:t>
+      </w:r>
+      <w:r>
+        <w:t xml:space="preserve"> kurser </w:t>
+      </w:r>
+      <w:r>
+        <w:t>i enlighet med</w:t>
+      </w:r>
+      <w:r>
+        <w:t xml:space="preserve"> mallen för Direkt Instru</w:t>
+      </w:r>
+      <w:r>
+        <w:t>ktions Modellen</w:t>
+      </w:r>
+      <w:r>
+        <w:t>,</w:t>
+      </w:r>
+      <w:r>
+        <w:t xml:space="preserve"> betecknar Grade en stark</w:t>
+      </w:r>
+      <w:r>
+        <w:t xml:space="preserve"> kunnighet av att </w:t>
+      </w:r>
+      <w:r>
+        <w:t>presentera kurser</w:t>
       </w:r>
       <w:r>
         <w:t>.</w:t>
@@ -1568,175 +1881,53 @@
         <w:t xml:space="preserve"> </w:t>
       </w:r>
       <w:r>
-        <w:t xml:space="preserve">I </w:t>
-      </w:r>
-      <w:r>
-        <w:t xml:space="preserve">denna studie utnyttjar vi </w:t>
-      </w:r>
-      <w:r>
-        <w:t xml:space="preserve">en </w:t>
-      </w:r>
-      <w:r>
-        <w:t xml:space="preserve">intervju </w:t>
-      </w:r>
-      <w:r>
-        <w:t xml:space="preserve">med Grades pedagogisk </w:t>
-      </w:r>
-      <w:r>
-        <w:t>ansvarig</w:t>
-      </w:r>
-      <w:r>
-        <w:t xml:space="preserve"> för att undersöka</w:t>
-      </w:r>
-      <w:r>
-        <w:t xml:space="preserve"> pedagogiska modeller som </w:t>
-      </w:r>
-      <w:r>
-        <w:t>lämpar sig</w:t>
-      </w:r>
-      <w:r>
-        <w:t xml:space="preserve"> i Grades nuvarande </w:t>
-      </w:r>
-      <w:r>
-        <w:t>pedagogisk</w:t>
-      </w:r>
-      <w:r>
-        <w:t>a</w:t>
-      </w:r>
-      <w:r>
-        <w:t xml:space="preserve"> ramverk och kundbas</w:t>
-      </w:r>
-      <w:r>
-        <w:t>,</w:t>
-      </w:r>
-      <w:r>
-        <w:t xml:space="preserve"> och som skulle kunna </w:t>
-      </w:r>
-      <w:r>
-        <w:t>i framtiden</w:t>
-      </w:r>
-      <w:r>
-        <w:t xml:space="preserve"> bli implementerat i</w:t>
-      </w:r>
-      <w:r>
-        <w:t xml:space="preserve"> Grade. Vi evaluera </w:t>
-      </w:r>
-      <w:r>
-        <w:t xml:space="preserve">också </w:t>
-      </w:r>
-      <w:r>
-        <w:t xml:space="preserve">fyra av Grades tidigare kurser enligt en </w:t>
-      </w:r>
-      <w:r>
-        <w:t>pedagogisk</w:t>
-      </w:r>
-      <w:r>
-        <w:t xml:space="preserve"> modell</w:t>
-      </w:r>
-      <w:r>
-        <w:t xml:space="preserve"> kandidat</w:t>
-      </w:r>
-      <w:r>
-        <w:t xml:space="preserve"> för att förstå vilka</w:t>
-      </w:r>
-      <w:r>
-        <w:t xml:space="preserve"> för- </w:t>
-      </w:r>
-      <w:r>
-        <w:t xml:space="preserve">och </w:t>
-      </w:r>
-      <w:r>
-        <w:t>nackdelar</w:t>
+        <w:t xml:space="preserve">Dock pekar resultatet på att det existerar vissa </w:t>
+      </w:r>
+      <w:r>
+        <w:t>svagheter i</w:t>
+      </w:r>
+      <w:r>
+        <w:t xml:space="preserve"> andra </w:t>
+      </w:r>
+      <w:r>
+        <w:t>modellfaser</w:t>
+      </w:r>
+      <w:r>
+        <w:t xml:space="preserve"> som till exempel </w:t>
+      </w:r>
+      <w:r>
+        <w:rPr>
+          <w:i/>
+          <w:lang w:eastAsia="sv-SE"/>
+        </w:rPr>
+        <w:t>Bedömning och Utvärdering</w:t>
+      </w:r>
+      <w:r>
+        <w:t>.</w:t>
       </w:r>
       <w:r>
         <w:t xml:space="preserve"> </w:t>
       </w:r>
       <w:r>
-        <w:t xml:space="preserve">som </w:t>
-      </w:r>
-      <w:r>
-        <w:t xml:space="preserve">kan finnas i Grades </w:t>
-      </w:r>
-      <w:r>
-        <w:t>nuvarande</w:t>
-      </w:r>
-      <w:r>
-        <w:t xml:space="preserve"> </w:t>
-      </w:r>
-      <w:r>
-        <w:t>pedagogiska</w:t>
-      </w:r>
-      <w:r>
-        <w:t xml:space="preserve"> riktlinjer. </w:t>
-      </w:r>
-      <w:r>
-        <w:t>Resultatet</w:t>
-      </w:r>
-      <w:r>
-        <w:t xml:space="preserve"> </w:t>
-      </w:r>
-      <w:r>
-        <w:t>från intervjun</w:t>
-      </w:r>
-      <w:r>
-        <w:t xml:space="preserve"> </w:t>
-      </w:r>
-      <w:r>
-        <w:t>visar</w:t>
-      </w:r>
-      <w:r>
-        <w:t xml:space="preserve"> att </w:t>
-      </w:r>
-      <w:r>
-        <w:t xml:space="preserve">den </w:t>
-      </w:r>
-      <w:r>
-        <w:t>Associativa P</w:t>
-      </w:r>
-      <w:r>
-        <w:t xml:space="preserve">erspektivet som inkluderar Direkt Instruktions Modellen passar bäst </w:t>
-      </w:r>
-      <w:r>
-        <w:t>med Grades nuvarande pedagogisk</w:t>
-      </w:r>
-      <w:r>
-        <w:t>a</w:t>
-      </w:r>
-      <w:r>
-        <w:t xml:space="preserve"> ansats. Evaluering av fyra av Grades tidigare kurser enligt mallen för Direkt Instru</w:t>
-      </w:r>
-      <w:r>
-        <w:t>ktions Modellen betecknar Grade en stark</w:t>
-      </w:r>
-      <w:r>
-        <w:t xml:space="preserve"> kunnighet av att </w:t>
-      </w:r>
-      <w:r>
-        <w:t xml:space="preserve">presentera kurser </w:t>
-      </w:r>
-      <w:r>
-        <w:t>men också tyder på svagheter i</w:t>
-      </w:r>
-      <w:r>
-        <w:t xml:space="preserve"> andra </w:t>
-      </w:r>
-      <w:r>
-        <w:t>modellelement</w:t>
-      </w:r>
-      <w:r>
-        <w:t>.</w:t>
-      </w:r>
-      <w:r>
-        <w:t xml:space="preserve"> </w:t>
-      </w:r>
-      <w:r>
-        <w:t>Sammanfattningsvis</w:t>
+        <w:t>Slutligen</w:t>
       </w:r>
       <w:r>
         <w:t xml:space="preserve"> ger resultatet en logisk utgångspunkt för vidare undersökningar kring </w:t>
       </w:r>
       <w:r>
-        <w:t>anpassande pedagogiska modeller hos Grade och kartlägger p</w:t>
+        <w:t xml:space="preserve">anpassande pedagogiska modeller hos </w:t>
+      </w:r>
+      <w:r>
+        <w:t xml:space="preserve">både </w:t>
+      </w:r>
+      <w:r>
+        <w:t xml:space="preserve">Grade och </w:t>
+      </w:r>
+      <w:r>
+        <w:t xml:space="preserve">liknande E-lärande företag, samtidigt som det </w:t>
+      </w:r>
+      <w:r>
+        <w:t>kartlägger p</w:t>
       </w:r>
       <w:r>
         <w:t>otentiella</w:t>
@@ -1744,6 +1935,8 @@
       <w:r>
         <w:t xml:space="preserve"> förbättringar i Grades nuvarande pedagogik.</w:t>
       </w:r>
+      <w:bookmarkStart w:id="2" w:name="_GoBack"/>
+      <w:bookmarkEnd w:id="2"/>
     </w:p>
     <w:p>
       <w:pPr>
@@ -1758,14 +1951,14 @@
       <w:pPr>
         <w:pStyle w:val="Heading11"/>
       </w:pPr>
-      <w:bookmarkStart w:id="2" w:name="_Toc391456179"/>
-      <w:bookmarkStart w:id="3" w:name="_Toc401327935"/>
-      <w:bookmarkEnd w:id="2"/>
+      <w:bookmarkStart w:id="3" w:name="_Toc391456179"/>
+      <w:bookmarkStart w:id="4" w:name="_Toc401327935"/>
+      <w:bookmarkEnd w:id="3"/>
       <w:r>
         <w:lastRenderedPageBreak/>
         <w:t>Introduktion</w:t>
       </w:r>
-      <w:bookmarkEnd w:id="3"/>
+      <w:bookmarkEnd w:id="4"/>
     </w:p>
     <w:p>
       <w:pPr>
@@ -1797,7 +1990,15 @@
         <w:t xml:space="preserve">som </w:t>
       </w:r>
       <w:r>
-        <w:t xml:space="preserve">utnyttjades av Issac Pitman som lärde studenter stenografi, en typ av symboliskt skrivande, genom brevväxling (Bower and Hardy, 2004). Under det senaste 20 åren har </w:t>
+        <w:t>utnyttjades av Issac Pitman som lärde studenter stenografi, en typ av symboliskt skrivande, genom brevväxling (</w:t>
+      </w:r>
+      <w:proofErr w:type="spellStart"/>
+      <w:r>
+        <w:t>Bower</w:t>
+      </w:r>
+      <w:proofErr w:type="spellEnd"/>
+      <w:r>
+        <w:t xml:space="preserve"> and Hardy, 2004). Under det senaste 20 åren har </w:t>
       </w:r>
       <w:r>
         <w:t>distans</w:t>
@@ -2006,8 +2207,6 @@
         <w:spacing w:line="480" w:lineRule="auto"/>
         <w:jc w:val="both"/>
       </w:pPr>
-      <w:bookmarkStart w:id="4" w:name="_GoBack"/>
-      <w:bookmarkEnd w:id="4"/>
     </w:p>
     <w:p>
       <w:pPr>
@@ -2222,7 +2421,23 @@
         <w:t>mmans med andra hos ELF och utsa</w:t>
       </w:r>
       <w:r>
-        <w:t xml:space="preserve">tta personer hos EIF (s.k. Subject Matter Expert) innan en prototyp </w:t>
+        <w:t xml:space="preserve">tta personer hos EIF (s.k. </w:t>
+      </w:r>
+      <w:proofErr w:type="spellStart"/>
+      <w:r>
+        <w:t>Subject</w:t>
+      </w:r>
+      <w:proofErr w:type="spellEnd"/>
+      <w:r>
+        <w:t xml:space="preserve"> </w:t>
+      </w:r>
+      <w:proofErr w:type="spellStart"/>
+      <w:r>
+        <w:t>Matter</w:t>
+      </w:r>
+      <w:proofErr w:type="spellEnd"/>
+      <w:r>
+        <w:t xml:space="preserve"> Expert) innan en prototyp </w:t>
       </w:r>
       <w:r>
         <w:lastRenderedPageBreak/>
@@ -4751,11 +4966,16 @@
         <w:t>ia GDPR)</w:t>
       </w:r>
       <w:r>
-        <w:t xml:space="preserve"> enligt DIM</w:t>
+        <w:t xml:space="preserve"> enligt </w:t>
+      </w:r>
+      <w:proofErr w:type="spellStart"/>
+      <w:r>
+        <w:t>DIM</w:t>
       </w:r>
       <w:r>
         <w:t>s</w:t>
       </w:r>
+      <w:proofErr w:type="spellEnd"/>
       <w:r>
         <w:t xml:space="preserve"> riktlinjer</w:t>
       </w:r>
@@ -11246,6 +11466,7 @@
           <w:sz w:val="16"/>
           <w:szCs w:val="16"/>
         </w:rPr>
+        <w:lastRenderedPageBreak/>
         <w:t>Bilaga 2:</w:t>
       </w:r>
       <w:r>
@@ -11426,7 +11647,6 @@
           <w:rFonts w:cs="Times New Roman"/>
           <w:b/>
         </w:rPr>
-        <w:lastRenderedPageBreak/>
         <w:t>Presentation fas</w:t>
       </w:r>
     </w:p>
@@ -12471,7 +12691,6 @@
         <w:docPartUnique/>
       </w:docPartObj>
     </w:sdtPr>
-    <w:sdtEndPr/>
     <w:sdtContent>
       <w:p>
         <w:pPr>
@@ -12494,7 +12713,6 @@
         <w:docPartUnique/>
       </w:docPartObj>
     </w:sdtPr>
-    <w:sdtEndPr/>
     <w:sdtContent>
       <w:p>
         <w:pPr>
@@ -12514,7 +12732,7 @@
           <w:rPr>
             <w:noProof/>
           </w:rPr>
-          <w:t>2</w:t>
+          <w:t>18</w:t>
         </w:r>
         <w:r>
           <w:fldChar w:fldCharType="end"/>
@@ -12535,7 +12753,6 @@
         <w:docPartUnique/>
       </w:docPartObj>
     </w:sdtPr>
-    <w:sdtEndPr/>
     <w:sdtContent>
       <w:p>
         <w:pPr>
@@ -19239,7 +19456,7 @@
 </file>
 
 <file path=customXml/itemProps1.xml><?xml version="1.0" encoding="utf-8"?>
-<ds:datastoreItem xmlns:ds="http://schemas.openxmlformats.org/officeDocument/2006/customXml" ds:itemID="{16397369-03FA-6C4C-A928-22B56AA61D97}">
+<ds:datastoreItem xmlns:ds="http://schemas.openxmlformats.org/officeDocument/2006/customXml" ds:itemID="{0552837C-F049-2742-AEF8-3181E47AB586}">
   <ds:schemaRefs>
     <ds:schemaRef ds:uri="http://schemas.openxmlformats.org/officeDocument/2006/bibliography"/>
   </ds:schemaRefs>

</xml_diff>

<commit_message>
Fixing comments in introduction
</commit_message>
<xml_diff>
--- a/Thesis/Thesis_Imner_2018.docx
+++ b/Thesis/Thesis_Imner_2018.docx
@@ -129,13 +129,8 @@
                               <w:pStyle w:val="TextBox"/>
                             </w:pPr>
                             <w:r>
-                              <w:t xml:space="preserve">Examensarbete 15 </w:t>
+                              <w:t>Examensarbete 15 hp</w:t>
                             </w:r>
-                            <w:proofErr w:type="spellStart"/>
-                            <w:r>
-                              <w:t>hp</w:t>
-                            </w:r>
-                            <w:proofErr w:type="spellEnd"/>
                           </w:p>
                           <w:p>
                             <w:pPr>
@@ -150,15 +145,7 @@
                               <w:pStyle w:val="Textruta"/>
                             </w:pPr>
                             <w:r>
-                              <w:t xml:space="preserve">Kurs- eller utbildningsprogram (180 </w:t>
-                            </w:r>
-                            <w:proofErr w:type="spellStart"/>
-                            <w:r>
-                              <w:t>hp</w:t>
-                            </w:r>
-                            <w:proofErr w:type="spellEnd"/>
-                            <w:r>
-                              <w:t xml:space="preserve">) </w:t>
+                              <w:t xml:space="preserve">Kurs- eller utbildningsprogram (180 hp) </w:t>
                             </w:r>
                           </w:p>
                           <w:p>
@@ -249,13 +236,8 @@
                         <w:pStyle w:val="TextBox"/>
                       </w:pPr>
                       <w:r>
-                        <w:t xml:space="preserve">Examensarbete 15 </w:t>
+                        <w:t>Examensarbete 15 hp</w:t>
                       </w:r>
-                      <w:proofErr w:type="spellStart"/>
-                      <w:r>
-                        <w:t>hp</w:t>
-                      </w:r>
-                      <w:proofErr w:type="spellEnd"/>
                     </w:p>
                     <w:p>
                       <w:pPr>
@@ -270,15 +252,7 @@
                         <w:pStyle w:val="Textruta"/>
                       </w:pPr>
                       <w:r>
-                        <w:t xml:space="preserve">Kurs- eller utbildningsprogram (180 </w:t>
-                      </w:r>
-                      <w:proofErr w:type="spellStart"/>
-                      <w:r>
-                        <w:t>hp</w:t>
-                      </w:r>
-                      <w:proofErr w:type="spellEnd"/>
-                      <w:r>
-                        <w:t xml:space="preserve">) </w:t>
+                        <w:t xml:space="preserve">Kurs- eller utbildningsprogram (180 hp) </w:t>
                       </w:r>
                     </w:p>
                     <w:p>
@@ -1935,8 +1909,6 @@
       <w:r>
         <w:t xml:space="preserve"> förbättringar i Grades nuvarande pedagogik.</w:t>
       </w:r>
-      <w:bookmarkStart w:id="2" w:name="_GoBack"/>
-      <w:bookmarkEnd w:id="2"/>
     </w:p>
     <w:p>
       <w:pPr>
@@ -1951,14 +1923,14 @@
       <w:pPr>
         <w:pStyle w:val="Heading11"/>
       </w:pPr>
-      <w:bookmarkStart w:id="3" w:name="_Toc391456179"/>
-      <w:bookmarkStart w:id="4" w:name="_Toc401327935"/>
-      <w:bookmarkEnd w:id="3"/>
+      <w:bookmarkStart w:id="2" w:name="_Toc391456179"/>
+      <w:bookmarkStart w:id="3" w:name="_Toc401327935"/>
+      <w:bookmarkEnd w:id="2"/>
       <w:r>
         <w:lastRenderedPageBreak/>
         <w:t>Introduktion</w:t>
       </w:r>
-      <w:bookmarkEnd w:id="4"/>
+      <w:bookmarkEnd w:id="3"/>
     </w:p>
     <w:p>
       <w:pPr>
@@ -1966,240 +1938,121 @@
         <w:jc w:val="both"/>
       </w:pPr>
       <w:r>
-        <w:t>I organisationer idag arbetas det långsiktigt med utbildningsstrategier och kompetensutveckling för medarbetare och organisationen som helhet men traditionella lärarledda utbildning</w:t>
-      </w:r>
-      <w:r>
-        <w:t>ar är tidsmässigt</w:t>
-      </w:r>
-      <w:r>
-        <w:t xml:space="preserve"> kostsamma, dyrbar</w:t>
-      </w:r>
-      <w:r>
-        <w:t>a</w:t>
-      </w:r>
-      <w:r>
-        <w:t xml:space="preserve">, och utgör en utökad belastning eftersom studenten ska vara fysiskt närvarande. Redan 1840 </w:t>
+        <w:t xml:space="preserve">I </w:t>
+      </w:r>
+      <w:r>
+        <w:t xml:space="preserve">många </w:t>
+      </w:r>
+      <w:r>
+        <w:t xml:space="preserve">organisationer idag </w:t>
+      </w:r>
+      <w:r>
+        <w:t>sker det i regel ett</w:t>
+      </w:r>
+      <w:r>
+        <w:t xml:space="preserve"> långsiktigt </w:t>
+      </w:r>
+      <w:r>
+        <w:t xml:space="preserve">förbättringsarbete </w:t>
+      </w:r>
+      <w:r>
+        <w:t>med utbildningsstrategier och kompetensutveckling</w:t>
+      </w:r>
+      <w:r>
+        <w:t>,</w:t>
+      </w:r>
+      <w:r>
+        <w:t xml:space="preserve"> för medarbetare och organisationen som helhet</w:t>
+      </w:r>
+      <w:r>
+        <w:t>.</w:t>
+      </w:r>
+      <w:r>
+        <w:t xml:space="preserve"> </w:t>
+      </w:r>
+      <w:r>
+        <w:t>Dock är</w:t>
+      </w:r>
+      <w:r>
+        <w:t xml:space="preserve"> traditionella lärarledda utbildning</w:t>
+      </w:r>
+      <w:r>
+        <w:t>ar</w:t>
+      </w:r>
+      <w:r>
+        <w:t xml:space="preserve"> tidsmässigt</w:t>
+      </w:r>
+      <w:r>
+        <w:t xml:space="preserve"> </w:t>
+      </w:r>
+      <w:r>
+        <w:t>och ekonomiskt kostsamma.</w:t>
+      </w:r>
+      <w:r>
+        <w:t xml:space="preserve"> </w:t>
+      </w:r>
+      <w:r>
+        <w:t>Samtidigt utgör de en utökad</w:t>
+      </w:r>
+      <w:r>
+        <w:t xml:space="preserve"> belastning eftersom </w:t>
+      </w:r>
+      <w:r>
+        <w:t xml:space="preserve">utbildningen kräver att </w:t>
+      </w:r>
+      <w:r>
+        <w:t xml:space="preserve">studenten ska vara fysiskt närvarande. Redan 1840 </w:t>
       </w:r>
       <w:r>
         <w:t xml:space="preserve">fanns det </w:t>
       </w:r>
       <w:r>
-        <w:t xml:space="preserve">en form av distans lärande </w:t>
+        <w:t>en form av distans</w:t>
+      </w:r>
+      <w:r>
+        <w:t xml:space="preserve">lärande </w:t>
       </w:r>
       <w:r>
         <w:t xml:space="preserve">som </w:t>
       </w:r>
       <w:r>
-        <w:t>utnyttjades av Issac Pitman som lärde studenter stenografi, en typ av symboliskt skrivande, genom brevväxling (</w:t>
-      </w:r>
-      <w:proofErr w:type="spellStart"/>
-      <w:r>
-        <w:t>Bower</w:t>
-      </w:r>
-      <w:proofErr w:type="spellEnd"/>
-      <w:r>
-        <w:t xml:space="preserve"> and Hardy, 2004). Under det senaste 20 åren har </w:t>
+        <w:t>tillämpades</w:t>
+      </w:r>
+      <w:r>
+        <w:t xml:space="preserve"> av Issac Pitman</w:t>
+      </w:r>
+      <w:r>
+        <w:t>. Pitman</w:t>
+      </w:r>
+      <w:r>
+        <w:t xml:space="preserve"> lärde studenter stenografi, en typ av symboliskt skriva</w:t>
+      </w:r>
+      <w:r>
+        <w:t xml:space="preserve">nde som underlättar antecknande i hög hastigt, </w:t>
+      </w:r>
+      <w:r>
+        <w:t>genom brevväxling (Bo</w:t>
+      </w:r>
+      <w:r>
+        <w:t xml:space="preserve">wer and Hardy, 2004). Under de </w:t>
+      </w:r>
+      <w:r>
+        <w:t xml:space="preserve">senaste 20 åren har </w:t>
       </w:r>
       <w:r>
         <w:t>distans</w:t>
       </w:r>
       <w:r>
-        <w:t xml:space="preserve">utbildningar effektiviseras med elektroniskt lärande (e-lärande). </w:t>
-      </w:r>
-      <w:r>
-        <w:t>E</w:t>
-      </w:r>
-      <w:r>
-        <w:t xml:space="preserve">-lärande är </w:t>
-      </w:r>
-      <w:r>
-        <w:t>en typ av distanslärande so</w:t>
-      </w:r>
-      <w:r>
-        <w:t>m</w:t>
+        <w:t>utbildningar effektiviserats,</w:t>
       </w:r>
       <w:r>
         <w:t xml:space="preserve"> </w:t>
       </w:r>
       <w:r>
-        <w:t>sker</w:t>
-      </w:r>
-      <w:r>
-        <w:t xml:space="preserve"> med hjälp av </w:t>
-      </w:r>
-      <w:r>
-        <w:t xml:space="preserve">datorer och </w:t>
-      </w:r>
-      <w:r>
-        <w:t>online-kommunikati</w:t>
-      </w:r>
-      <w:r>
-        <w:t>on.</w:t>
-      </w:r>
-      <w:r>
-        <w:t xml:space="preserve"> Fördelarna med e-lärande jämfört med </w:t>
-      </w:r>
-      <w:r>
-        <w:t>traditionell undervisning</w:t>
-      </w:r>
-      <w:r>
-        <w:t xml:space="preserve"> är att studenten kan studera i egen takt, lärande</w:t>
-      </w:r>
-      <w:r>
-        <w:t>t blir mer interaktivt, och</w:t>
-      </w:r>
-      <w:r>
-        <w:t xml:space="preserve"> e</w:t>
-      </w:r>
-      <w:r>
-        <w:t>-lärandet skapar ett</w:t>
-      </w:r>
-      <w:r>
-        <w:t xml:space="preserve"> </w:t>
-      </w:r>
-      <w:r>
-        <w:t xml:space="preserve">tidsbesparande </w:t>
-      </w:r>
-      <w:r>
-        <w:t xml:space="preserve">för studenten </w:t>
-      </w:r>
-      <w:r>
-        <w:t xml:space="preserve">upp till </w:t>
-      </w:r>
-      <w:r>
-        <w:t>60 %</w:t>
-      </w:r>
-      <w:r>
-        <w:t xml:space="preserve"> </w:t>
-      </w:r>
-      <w:r>
-        <w:fldChar w:fldCharType="begin"/>
-      </w:r>
-      <w:r>
-        <w:instrText xml:space="preserve"> ADDIN ZOTERO_ITEM CSL_CITATION {"citationID":"nYS1j82c","properties":{"formattedCitation":"(Businessreflex, 2016)","plainCitation":"(Businessreflex, 2016)","noteIndex":0},"citationItems":[{"id":47,"uris":["http://zotero.org/users/local/QsygNxKM/items/MUYUGFCW"],"uri":["http://zotero.org/users/local/QsygNxKM/items/MUYUGFCW"],"itemData":{"id":47,"type":"post-weblog","title":"E-learning – mer lärande på effektivare sätt?","container-title":"Teknisk Kvalitet","abstract":"E-learning ger bättre kunskapsutveckling, mer motiverad personal och i många fall sänkta kostnader. Vi reder ut möjligheter och fallgropar med e-learning.","URL":"goo.gl/SbUuNe","language":"sv-SE","author":[{"literal":"Businessreflex"}],"issued":{"date-parts":[["2016",12,2]]},"accessed":{"date-parts":[["2018",8,31]]}}}],"schema":"https://github.com/citation-style-language/schema/raw/master/csl-citation.json"} </w:instrText>
-      </w:r>
-      <w:r>
-        <w:fldChar w:fldCharType="separate"/>
-      </w:r>
-      <w:r>
-        <w:rPr>
-          <w:noProof/>
-        </w:rPr>
-        <w:t>(Businessreflex, 2016)</w:t>
-      </w:r>
-      <w:r>
-        <w:fldChar w:fldCharType="end"/>
-      </w:r>
-      <w:r>
-        <w:t>. Marknadstillväxten för e-lärandet i Sverige under 2015</w:t>
-      </w:r>
-      <w:r>
-        <w:t xml:space="preserve"> resulterade med en ökning på 6 %</w:t>
-      </w:r>
-      <w:r>
-        <w:t xml:space="preserve"> jämfört med omsättningen 2014 </w:t>
-      </w:r>
-      <w:r>
-        <w:fldChar w:fldCharType="begin"/>
-      </w:r>
-      <w:r>
-        <w:instrText xml:space="preserve"> ADDIN ZOTERO_ITEM CSL_CITATION {"citationID":"P7hWHkSm","properties":{"formattedCitation":"(Carlberg, 2017)","plainCitation":"(Carlberg, 2017)","noteIndex":0},"citationItems":[{"id":58,"uris":["http://zotero.org/users/local/QsygNxKM/items/PDU8DV4J"],"uri":["http://zotero.org/users/local/QsygNxKM/items/PDU8DV4J"],"itemData":{"id":58,"type":"post-weblog","title":"Branschanalys e-learning Sverige 2015","container-title":"Triglyf","abstract":"Hur stor är omsättningen? Hur många sysselsätts? Tillväxten? Läs mer i branschanalysen!","URL":"goo.gl/ZU9VLM","language":"sv-SE","author":[{"family":"Carlberg","given":"Nils"}],"issued":{"date-parts":[["2017",3,5]]},"accessed":{"date-parts":[["2018",10,7]]}}}],"schema":"https://github.com/citation-style-language/schema/raw/master/csl-citation.json"} </w:instrText>
-      </w:r>
-      <w:r>
-        <w:fldChar w:fldCharType="separate"/>
-      </w:r>
-      <w:r>
-        <w:rPr>
-          <w:noProof/>
-        </w:rPr>
-        <w:t>(Carlberg, 2017)</w:t>
-      </w:r>
-      <w:r>
-        <w:fldChar w:fldCharType="end"/>
-      </w:r>
-      <w:r>
-        <w:t xml:space="preserve"> </w:t>
-      </w:r>
-      <w:r>
-        <w:t>och förväntas ytterligare utvecklas under Europeiska Union initiativet ”The eLea</w:t>
-      </w:r>
-      <w:r>
-        <w:t xml:space="preserve">rning Action Plan” </w:t>
-      </w:r>
-      <w:r>
-        <w:fldChar w:fldCharType="begin"/>
-      </w:r>
-      <w:r>
-        <w:instrText xml:space="preserve"> ADDIN ZOTERO_ITEM CSL_CITATION {"citationID":"E0XGuKx0","properties":{"formattedCitation":"(European Union Reference Laboratories, 2001)","plainCitation":"(European Union Reference Laboratories, 2001)","noteIndex":0},"citationItems":[{"id":71,"uris":["http://zotero.org/users/local/QsygNxKM/items/M2C43X9Q"],"uri":["http://zotero.org/users/local/QsygNxKM/items/M2C43X9Q"],"itemData":{"id":71,"type":"report","title":"eLearning : Designing Tomorrow’s Education An Interim Report","publisher":"Commission Of The European Communities","publisher-place":"International Co-operation Europe Ltd","event-place":"International Co-operation Europe Ltd","URL":"goo.gl/nhn8QH","language":"English","author":[{"family":"European Union Reference Laboratories","given":""}],"issued":{"date-parts":[["2001"]]},"accessed":{"date-parts":[["2018",10,8]]}}}],"schema":"https://github.com/citation-style-language/schema/raw/master/csl-citation.json"} </w:instrText>
-      </w:r>
-      <w:r>
-        <w:fldChar w:fldCharType="separate"/>
-      </w:r>
-      <w:r>
-        <w:rPr>
-          <w:noProof/>
-        </w:rPr>
-        <w:t>(European Union Reference Laboratories, 2001)</w:t>
-      </w:r>
-      <w:r>
-        <w:fldChar w:fldCharType="end"/>
-      </w:r>
-      <w:r>
-        <w:t xml:space="preserve">. Det är ofta att e-kurser är designade av specialiserade e-lärande företag (ELF) </w:t>
-      </w:r>
-      <w:r>
-        <w:t>och</w:t>
-      </w:r>
-      <w:r>
-        <w:t xml:space="preserve"> anställs av </w:t>
-      </w:r>
-      <w:r>
-        <w:t xml:space="preserve">e-lärande inköpsföretag (EIF) </w:t>
-      </w:r>
-      <w:r>
-        <w:t>som är</w:t>
-      </w:r>
-      <w:r>
-        <w:t xml:space="preserve"> intresserade av</w:t>
-      </w:r>
-      <w:r>
-        <w:t xml:space="preserve"> att utbilda sin personal med </w:t>
-      </w:r>
-      <w:r>
-        <w:t xml:space="preserve">hjälp </w:t>
-      </w:r>
-      <w:r>
-        <w:t>av</w:t>
-      </w:r>
-      <w:r>
-        <w:t xml:space="preserve"> </w:t>
-      </w:r>
-      <w:r>
-        <w:t>e</w:t>
-      </w:r>
-      <w:r>
-        <w:t>-lärande</w:t>
-      </w:r>
-      <w:r>
-        <w:t xml:space="preserve">. Dagens teknik, i form av Learning Management System mm., har gjort att e-lärandet är </w:t>
-      </w:r>
-      <w:r>
-        <w:t>lättare</w:t>
-      </w:r>
-      <w:r>
-        <w:t xml:space="preserve"> att tekniskt hantera och </w:t>
-      </w:r>
-      <w:r>
-        <w:t xml:space="preserve">mycket </w:t>
-      </w:r>
-      <w:r>
-        <w:t>fokus hos ELF kan läggas på hur pedagogiken och inneh</w:t>
-      </w:r>
-      <w:r>
-        <w:t xml:space="preserve">ållet ska tillsammans resultera </w:t>
-      </w:r>
-      <w:r>
-        <w:t>i ett effektivt lärande.</w:t>
+        <w:t>främst genom</w:t>
+      </w:r>
+      <w:r>
+        <w:t xml:space="preserve"> elektroniskt lärande (e-lärande). </w:t>
       </w:r>
     </w:p>
     <w:p>
@@ -2212,165 +2065,228 @@
       <w:pPr>
         <w:spacing w:line="480" w:lineRule="auto"/>
         <w:jc w:val="both"/>
-        <w:rPr>
-          <w:strike/>
-        </w:rPr>
-      </w:pPr>
-      <w:r>
-        <w:t xml:space="preserve">E-kurs </w:t>
-      </w:r>
-      <w:r>
-        <w:t>utvecklings</w:t>
-      </w:r>
-      <w:r>
-        <w:t xml:space="preserve">processen </w:t>
+      </w:pPr>
+      <w:r>
+        <w:t>E</w:t>
+      </w:r>
+      <w:r>
+        <w:t xml:space="preserve">-lärande är </w:t>
+      </w:r>
+      <w:r>
+        <w:t>en typ av distanslärande so</w:t>
+      </w:r>
+      <w:r>
+        <w:t>m</w:t>
+      </w:r>
+      <w:r>
+        <w:t xml:space="preserve"> </w:t>
+      </w:r>
+      <w:r>
+        <w:t xml:space="preserve">främst </w:t>
       </w:r>
       <w:r>
         <w:t>sker</w:t>
       </w:r>
       <w:r>
-        <w:t xml:space="preserve"> oftast</w:t>
-      </w:r>
-      <w:r>
-        <w:t xml:space="preserve"> i </w:t>
-      </w:r>
-      <w:r>
-        <w:t>flera olika stadier</w:t>
-      </w:r>
-      <w:r>
-        <w:t xml:space="preserve"> och </w:t>
-      </w:r>
-      <w:r>
-        <w:t xml:space="preserve">kan exempelvis följa den </w:t>
-      </w:r>
-      <w:r>
-        <w:t>ned</w:t>
-      </w:r>
-      <w:r>
-        <w:t>an</w:t>
-      </w:r>
-      <w:r>
-        <w:t>stående</w:t>
+        <w:t xml:space="preserve"> med hjälp av </w:t>
+      </w:r>
+      <w:r>
+        <w:t xml:space="preserve">datorer och </w:t>
+      </w:r>
+      <w:r>
+        <w:t>online</w:t>
+      </w:r>
+      <w:r>
+        <w:t>kommunikati</w:t>
+      </w:r>
+      <w:r>
+        <w:t>on.</w:t>
+      </w:r>
+      <w:r>
+        <w:t xml:space="preserve"> Fördelarna med e-lärande jämfört med </w:t>
+      </w:r>
+      <w:r>
+        <w:t>traditionell undervisning</w:t>
+      </w:r>
+      <w:r>
+        <w:t>,</w:t>
+      </w:r>
+      <w:r>
+        <w:t xml:space="preserve"> är att studenten kan studera i </w:t>
+      </w:r>
+      <w:r>
+        <w:t xml:space="preserve">sin </w:t>
+      </w:r>
+      <w:r>
+        <w:t xml:space="preserve">egen takt, </w:t>
+      </w:r>
+      <w:r>
+        <w:t xml:space="preserve">att </w:t>
+      </w:r>
+      <w:r>
+        <w:t>lärande</w:t>
+      </w:r>
+      <w:r>
+        <w:t>t blir mer interaktivt, och</w:t>
       </w:r>
       <w:r>
         <w:t xml:space="preserve"> </w:t>
       </w:r>
       <w:r>
-        <w:t>formen</w:t>
-      </w:r>
-      <w:r>
-        <w:t xml:space="preserve">. Designprocessen </w:t>
-      </w:r>
-      <w:r>
-        <w:t xml:space="preserve">börjar </w:t>
-      </w:r>
-      <w:r>
-        <w:t xml:space="preserve">vanligen </w:t>
-      </w:r>
-      <w:r>
-        <w:t>med</w:t>
-      </w:r>
-      <w:r>
-        <w:t xml:space="preserve"> att få en förståelse för EIF</w:t>
-      </w:r>
-      <w:r>
-        <w:t>’</w:t>
-      </w:r>
-      <w:r>
-        <w:t>s mål med kursen, budget- och tidsbegränsningar,</w:t>
-      </w:r>
-      <w:r>
-        <w:t xml:space="preserve"> analys av kursens åhörare,</w:t>
-      </w:r>
-      <w:r>
-        <w:t xml:space="preserve"> och </w:t>
-      </w:r>
-      <w:r>
-        <w:t xml:space="preserve">en </w:t>
-      </w:r>
-      <w:r>
-        <w:t>noggrann granskning över underliggand</w:t>
-      </w:r>
-      <w:r>
-        <w:t xml:space="preserve">e </w:t>
-      </w:r>
-      <w:r>
-        <w:t>material. Sedan</w:t>
-      </w:r>
-      <w:r>
-        <w:t xml:space="preserve"> formuleras </w:t>
-      </w:r>
-      <w:r>
-        <w:t xml:space="preserve">ett </w:t>
-      </w:r>
-      <w:r>
-        <w:t xml:space="preserve">utkast </w:t>
-      </w:r>
-      <w:r>
-        <w:t>på</w:t>
+        <w:t xml:space="preserve">att </w:t>
+      </w:r>
+      <w:r>
+        <w:t>e</w:t>
+      </w:r>
+      <w:r>
+        <w:t>-lärandet skapar ett</w:t>
       </w:r>
       <w:r>
         <w:t xml:space="preserve"> </w:t>
       </w:r>
       <w:r>
-        <w:t>ett</w:t>
-      </w:r>
-      <w:r>
-        <w:t xml:space="preserve"> koncept</w:t>
-      </w:r>
-      <w:r>
-        <w:t>, s.k. storyboard</w:t>
-      </w:r>
-      <w:r>
-        <w:t xml:space="preserve">, </w:t>
-      </w:r>
-      <w:r>
-        <w:t xml:space="preserve">som beskriver </w:t>
-      </w:r>
-      <w:r>
-        <w:t xml:space="preserve">kursaspekter som </w:t>
-      </w:r>
-      <w:r>
-        <w:t>t</w:t>
-      </w:r>
-      <w:r>
-        <w:t>ill exempel</w:t>
+        <w:t xml:space="preserve">tidsbesparande </w:t>
+      </w:r>
+      <w:r>
+        <w:t>för studenten</w:t>
+      </w:r>
+      <w:r>
+        <w:t xml:space="preserve"> med</w:t>
       </w:r>
       <w:r>
         <w:t xml:space="preserve"> </w:t>
       </w:r>
       <w:r>
-        <w:t>sekvens av informationsflöde,</w:t>
+        <w:t xml:space="preserve">upp till </w:t>
+      </w:r>
+      <w:r>
+        <w:t>60 %</w:t>
       </w:r>
       <w:r>
         <w:t xml:space="preserve"> </w:t>
       </w:r>
       <w:r>
-        <w:t>tex</w:t>
-      </w:r>
-      <w:r>
-        <w:t>t-, visuella-, och audioelement</w:t>
-      </w:r>
-      <w:r>
-        <w:t xml:space="preserve">, </w:t>
-      </w:r>
-      <w:r>
-        <w:t xml:space="preserve">och inlärningsmål. </w:t>
-      </w:r>
-      <w:r>
-        <w:t xml:space="preserve">Konceptet måste också </w:t>
-      </w:r>
-      <w:r>
-        <w:t>lägga</w:t>
+        <w:fldChar w:fldCharType="begin"/>
+      </w:r>
+      <w:r>
+        <w:instrText xml:space="preserve"> ADDIN ZOTERO_ITEM CSL_CITATION {"citationID":"nYS1j82c","properties":{"formattedCitation":"(Businessreflex, 2016)","plainCitation":"(Businessreflex, 2016)","noteIndex":0},"citationItems":[{"id":47,"uris":["http://zotero.org/users/local/QsygNxKM/items/MUYUGFCW"],"uri":["http://zotero.org/users/local/QsygNxKM/items/MUYUGFCW"],"itemData":{"id":47,"type":"post-weblog","title":"E-learning – mer lärande på effektivare sätt?","container-title":"Teknisk Kvalitet","abstract":"E-learning ger bättre kunskapsutveckling, mer motiverad personal och i många fall sänkta kostnader. Vi reder ut möjligheter och fallgropar med e-learning.","URL":"goo.gl/SbUuNe","language":"sv-SE","author":[{"literal":"Businessreflex"}],"issued":{"date-parts":[["2016",12,2]]},"accessed":{"date-parts":[["2018",8,31]]}}}],"schema":"https://github.com/citation-style-language/schema/raw/master/csl-citation.json"} </w:instrText>
+      </w:r>
+      <w:r>
+        <w:fldChar w:fldCharType="separate"/>
+      </w:r>
+      <w:r>
+        <w:rPr>
+          <w:noProof/>
+        </w:rPr>
+        <w:t>(Businessreflex, 2016)</w:t>
+      </w:r>
+      <w:r>
+        <w:fldChar w:fldCharType="end"/>
+      </w:r>
+      <w:r>
+        <w:t>. Marknadstillväxten för e-lärandet i Sverige under 2015</w:t>
+      </w:r>
+      <w:r>
+        <w:t xml:space="preserve"> resulterade </w:t>
+      </w:r>
+      <w:r>
+        <w:t xml:space="preserve">i </w:t>
+      </w:r>
+      <w:r>
+        <w:t xml:space="preserve">en ökning </w:t>
+      </w:r>
+      <w:r>
+        <w:t xml:space="preserve">motsvarande </w:t>
+      </w:r>
+      <w:r>
+        <w:t>6 %</w:t>
+      </w:r>
+      <w:r>
+        <w:t xml:space="preserve"> jämfört med omsättningen 2014 </w:t>
+      </w:r>
+      <w:r>
+        <w:fldChar w:fldCharType="begin"/>
+      </w:r>
+      <w:r>
+        <w:instrText xml:space="preserve"> ADDIN ZOTERO_ITEM CSL_CITATION {"citationID":"P7hWHkSm","properties":{"formattedCitation":"(Carlberg, 2017)","plainCitation":"(Carlberg, 2017)","noteIndex":0},"citationItems":[{"id":58,"uris":["http://zotero.org/users/local/QsygNxKM/items/PDU8DV4J"],"uri":["http://zotero.org/users/local/QsygNxKM/items/PDU8DV4J"],"itemData":{"id":58,"type":"post-weblog","title":"Branschanalys e-learning Sverige 2015","container-title":"Triglyf","abstract":"Hur stor är omsättningen? Hur många sysselsätts? Tillväxten? Läs mer i branschanalysen!","URL":"goo.gl/ZU9VLM","language":"sv-SE","author":[{"family":"Carlberg","given":"Nils"}],"issued":{"date-parts":[["2017",3,5]]},"accessed":{"date-parts":[["2018",10,7]]}}}],"schema":"https://github.com/citation-style-language/schema/raw/master/csl-citation.json"} </w:instrText>
+      </w:r>
+      <w:r>
+        <w:fldChar w:fldCharType="separate"/>
+      </w:r>
+      <w:r>
+        <w:rPr>
+          <w:noProof/>
+        </w:rPr>
+        <w:t>(Carlberg, 2017)</w:t>
+      </w:r>
+      <w:r>
+        <w:fldChar w:fldCharType="end"/>
+      </w:r>
+      <w:r>
+        <w:t>.</w:t>
       </w:r>
       <w:r>
         <w:t xml:space="preserve"> </w:t>
       </w:r>
       <w:r>
-        <w:t>en</w:t>
-      </w:r>
-      <w:r>
-        <w:t xml:space="preserve"> tydlig plan för hur kursen ska uppnå inlärning på ett effektivt sätt</w:t>
+        <w:t>Marknadens tillväxt</w:t>
+      </w:r>
+      <w:r>
+        <w:t xml:space="preserve"> förväntas </w:t>
+      </w:r>
+      <w:r>
+        <w:t xml:space="preserve">öka </w:t>
+      </w:r>
+      <w:r>
+        <w:t xml:space="preserve">ytterligare </w:t>
+      </w:r>
+      <w:r>
+        <w:t xml:space="preserve">i samband med </w:t>
+      </w:r>
+      <w:r>
+        <w:t>Europeiska Union</w:t>
+      </w:r>
+      <w:r>
+        <w:t>ens initiativ</w:t>
+      </w:r>
+      <w:r>
+        <w:t xml:space="preserve"> ”The eLea</w:t>
+      </w:r>
+      <w:r>
+        <w:t xml:space="preserve">rning Action Plan” </w:t>
+      </w:r>
+      <w:r>
+        <w:fldChar w:fldCharType="begin"/>
+      </w:r>
+      <w:r>
+        <w:instrText xml:space="preserve"> ADDIN ZOTERO_ITEM CSL_CITATION {"citationID":"E0XGuKx0","properties":{"formattedCitation":"(European Union Reference Laboratories, 2001)","plainCitation":"(European Union Reference Laboratories, 2001)","noteIndex":0},"citationItems":[{"id":71,"uris":["http://zotero.org/users/local/QsygNxKM/items/M2C43X9Q"],"uri":["http://zotero.org/users/local/QsygNxKM/items/M2C43X9Q"],"itemData":{"id":71,"type":"report","title":"eLearning : Designing Tomorrow’s Education An Interim Report","publisher":"Commission Of The European Communities","publisher-place":"International Co-operation Europe Ltd","event-place":"International Co-operation Europe Ltd","URL":"goo.gl/nhn8QH","language":"English","author":[{"family":"European Union Reference Laboratories","given":""}],"issued":{"date-parts":[["2001"]]},"accessed":{"date-parts":[["2018",10,8]]}}}],"schema":"https://github.com/citation-style-language/schema/raw/master/csl-citation.json"} </w:instrText>
+      </w:r>
+      <w:r>
+        <w:fldChar w:fldCharType="separate"/>
+      </w:r>
+      <w:r>
+        <w:rPr>
+          <w:noProof/>
+        </w:rPr>
+        <w:t>(European Union Reference Laboratories, 2001)</w:t>
+      </w:r>
+      <w:r>
+        <w:fldChar w:fldCharType="end"/>
+      </w:r>
+      <w:r>
+        <w:t xml:space="preserve">. </w:t>
+      </w:r>
+      <w:r>
+        <w:t>E</w:t>
+      </w:r>
+      <w:r>
+        <w:t xml:space="preserve">-kurser är </w:t>
+      </w:r>
+      <w:r>
+        <w:t>vanligtvis designade av specialiserade E</w:t>
+      </w:r>
+      <w:r>
+        <w:t>-lärande företag (ELF)</w:t>
       </w:r>
       <w:r>
         <w:t>,</w:t>
@@ -2379,108 +2295,109 @@
         <w:t xml:space="preserve"> </w:t>
       </w:r>
       <w:r>
-        <w:t xml:space="preserve">i många fall </w:t>
-      </w:r>
-      <w:r>
-        <w:t xml:space="preserve">genom att </w:t>
-      </w:r>
-      <w:r>
-        <w:t>utnyttja etablerade lärometoder och pedagogisk modell</w:t>
-      </w:r>
-      <w:r>
-        <w:t xml:space="preserve">. </w:t>
-      </w:r>
-      <w:r>
-        <w:t>E-kursens koncept</w:t>
-      </w:r>
-      <w:r>
-        <w:t xml:space="preserve"> oftast</w:t>
+        <w:t>vilka</w:t>
+      </w:r>
+      <w:r>
+        <w:t xml:space="preserve"> anställs av </w:t>
+      </w:r>
+      <w:r>
+        <w:t>e</w:t>
+      </w:r>
+      <w:r>
+        <w:t xml:space="preserve">-lärande inköpsföretag (EIF) </w:t>
+      </w:r>
+      <w:r>
+        <w:t xml:space="preserve">som </w:t>
+      </w:r>
+      <w:r>
+        <w:t>har ett intresse</w:t>
+      </w:r>
+      <w:r>
+        <w:t xml:space="preserve"> av</w:t>
+      </w:r>
+      <w:r>
+        <w:t xml:space="preserve"> att </w:t>
+      </w:r>
+      <w:r>
+        <w:t>vidare</w:t>
+      </w:r>
+      <w:r>
+        <w:t xml:space="preserve">utbilda sin personal med </w:t>
+      </w:r>
+      <w:r>
+        <w:t xml:space="preserve">hjälp </w:t>
+      </w:r>
+      <w:r>
+        <w:t>av</w:t>
       </w:r>
       <w:r>
         <w:t xml:space="preserve"> </w:t>
       </w:r>
       <w:r>
-        <w:t>bearbetas</w:t>
-      </w:r>
-      <w:r>
-        <w:t xml:space="preserve"> iterativt</w:t>
+        <w:t>e</w:t>
+      </w:r>
+      <w:r>
+        <w:t>-lärande</w:t>
+      </w:r>
+      <w:r>
+        <w:t xml:space="preserve"> som metod</w:t>
+      </w:r>
+      <w:r>
+        <w:t>. Dagens teknik, i form av Learning Manage</w:t>
+      </w:r>
+      <w:r>
+        <w:t>ment System och dylikt</w:t>
+      </w:r>
+      <w:r>
+        <w:t>, har gjort att e</w:t>
+      </w:r>
+      <w:r>
+        <w:t xml:space="preserve">-lärandet är </w:t>
+      </w:r>
+      <w:r>
+        <w:t>lättare</w:t>
       </w:r>
       <w:r>
         <w:t xml:space="preserve"> </w:t>
       </w:r>
       <w:r>
-        <w:t>med flera</w:t>
-      </w:r>
-      <w:r>
-        <w:t xml:space="preserve"> rundo</w:t>
-      </w:r>
-      <w:r>
-        <w:t>r av utveckling och recension tillsa</w:t>
-      </w:r>
-      <w:r>
-        <w:t>mmans med andra hos ELF och utsa</w:t>
-      </w:r>
-      <w:r>
-        <w:t xml:space="preserve">tta personer hos EIF (s.k. </w:t>
-      </w:r>
-      <w:proofErr w:type="spellStart"/>
-      <w:r>
-        <w:t>Subject</w:t>
-      </w:r>
-      <w:proofErr w:type="spellEnd"/>
+        <w:t xml:space="preserve">än tidigare </w:t>
+      </w:r>
+      <w:r>
+        <w:t>att tekniskt hantera</w:t>
+      </w:r>
+      <w:r>
+        <w:t>.</w:t>
+      </w:r>
       <w:r>
         <w:t xml:space="preserve"> </w:t>
       </w:r>
-      <w:proofErr w:type="spellStart"/>
-      <w:r>
-        <w:t>Matter</w:t>
-      </w:r>
-      <w:proofErr w:type="spellEnd"/>
-      <w:r>
-        <w:t xml:space="preserve"> Expert) innan en prototyp </w:t>
-      </w:r>
-      <w:r>
-        <w:lastRenderedPageBreak/>
-        <w:t xml:space="preserve">utvecklas. </w:t>
-      </w:r>
-      <w:r>
-        <w:t>I vissa fall kan k</w:t>
-      </w:r>
-      <w:r>
-        <w:t>urs</w:t>
-      </w:r>
-      <w:r>
-        <w:t>prototyp</w:t>
-      </w:r>
-      <w:r>
-        <w:t>en</w:t>
-      </w:r>
-      <w:r>
-        <w:t xml:space="preserve"> </w:t>
-      </w:r>
-      <w:r>
-        <w:t xml:space="preserve">skickas ut för </w:t>
+      <w:r>
+        <w:t xml:space="preserve">Parallellt läggs </w:t>
+      </w:r>
+      <w:r>
+        <w:t xml:space="preserve">mycket </w:t>
+      </w:r>
+      <w:r>
+        <w:t>fokus hos ELF på hur pedagogiken och inneh</w:t>
+      </w:r>
+      <w:r>
+        <w:t xml:space="preserve">ållet tillsammans </w:t>
+      </w:r>
+      <w:r>
+        <w:t xml:space="preserve">kan </w:t>
+      </w:r>
+      <w:r>
+        <w:t xml:space="preserve">resultera </w:t>
+      </w:r>
+      <w:r>
+        <w:t xml:space="preserve">i ett </w:t>
       </w:r>
       <w:r>
         <w:t xml:space="preserve">mer </w:t>
       </w:r>
       <w:r>
-        <w:t>testning</w:t>
-      </w:r>
-      <w:r>
-        <w:t xml:space="preserve"> </w:t>
-      </w:r>
-      <w:r>
-        <w:t>hos EIF innan sl</w:t>
-      </w:r>
-      <w:r>
-        <w:t xml:space="preserve">utlig styling, utveckling, och </w:t>
-      </w:r>
-      <w:r>
-        <w:t>utplacering</w:t>
-      </w:r>
-      <w:r>
-        <w:t xml:space="preserve"> till leveranssystemet.</w:t>
+        <w:t>effektivt lärande.</w:t>
       </w:r>
     </w:p>
     <w:p>
@@ -2493,334 +2410,294 @@
       <w:pPr>
         <w:spacing w:line="480" w:lineRule="auto"/>
         <w:jc w:val="both"/>
-      </w:pPr>
-      <w:r>
-        <w:t xml:space="preserve">En </w:t>
-      </w:r>
-      <w:r>
-        <w:t>viktig</w:t>
-      </w:r>
-      <w:r>
-        <w:t xml:space="preserve"> aspekt av </w:t>
-      </w:r>
-      <w:r>
-        <w:t>e-</w:t>
-      </w:r>
-      <w:r>
-        <w:t>kurs</w:t>
-      </w:r>
-      <w:r>
-        <w:t>ens</w:t>
+        <w:rPr>
+          <w:strike/>
+        </w:rPr>
+      </w:pPr>
+      <w:r>
+        <w:t>U</w:t>
+      </w:r>
+      <w:r>
+        <w:t>tvecklings</w:t>
+      </w:r>
+      <w:r>
+        <w:t xml:space="preserve">processen </w:t>
+      </w:r>
+      <w:r>
+        <w:t xml:space="preserve">inom e-kurser </w:t>
+      </w:r>
+      <w:r>
+        <w:t>sker</w:t>
+      </w:r>
+      <w:r>
+        <w:t xml:space="preserve"> </w:t>
+      </w:r>
+      <w:r>
+        <w:t>vanligtvis</w:t>
+      </w:r>
+      <w:r>
+        <w:t xml:space="preserve"> i </w:t>
+      </w:r>
+      <w:r>
+        <w:t>flera olika stadier</w:t>
+      </w:r>
+      <w:r>
+        <w:t xml:space="preserve">. </w:t>
+      </w:r>
+      <w:r>
+        <w:t xml:space="preserve">Designprocessen </w:t>
+      </w:r>
+      <w:r>
+        <w:t xml:space="preserve">börjar </w:t>
+      </w:r>
+      <w:r>
+        <w:t xml:space="preserve">vanligen </w:t>
+      </w:r>
+      <w:r>
+        <w:t>med</w:t>
+      </w:r>
+      <w:r>
+        <w:t xml:space="preserve"> att </w:t>
+      </w:r>
+      <w:r>
+        <w:t>ELF försöker skapa en utökad</w:t>
+      </w:r>
+      <w:r>
+        <w:t xml:space="preserve"> förståelse för EIF</w:t>
+      </w:r>
+      <w:r>
+        <w:t>’</w:t>
+      </w:r>
+      <w:r>
+        <w:t>s mål med kursen, budget- och tidsbegränsningar,</w:t>
+      </w:r>
+      <w:r>
+        <w:t xml:space="preserve"> analys av kursens åhörare,</w:t>
+      </w:r>
+      <w:r>
+        <w:t xml:space="preserve"> och </w:t>
+      </w:r>
+      <w:r>
+        <w:t xml:space="preserve">en </w:t>
+      </w:r>
+      <w:r>
+        <w:t>noggrann granskning över underliggand</w:t>
+      </w:r>
+      <w:r>
+        <w:t xml:space="preserve">e </w:t>
+      </w:r>
+      <w:r>
+        <w:t xml:space="preserve">material. </w:t>
+      </w:r>
+      <w:r>
+        <w:t>Därefter formulerar</w:t>
+      </w:r>
+      <w:r>
+        <w:t xml:space="preserve"> </w:t>
+      </w:r>
+      <w:r>
+        <w:t>ELF ett</w:t>
+      </w:r>
+      <w:r>
+        <w:t xml:space="preserve"> </w:t>
+      </w:r>
+      <w:r>
+        <w:t xml:space="preserve">utkast </w:t>
+      </w:r>
+      <w:r>
+        <w:t>på</w:t>
+      </w:r>
+      <w:r>
+        <w:t xml:space="preserve"> </w:t>
+      </w:r>
+      <w:r>
+        <w:t>ett</w:t>
       </w:r>
       <w:r>
         <w:t xml:space="preserve"> koncept</w:t>
       </w:r>
       <w:r>
-        <w:t xml:space="preserve">design är </w:t>
-      </w:r>
-      <w:r>
-        <w:t xml:space="preserve">användning av </w:t>
-      </w:r>
-      <w:r>
-        <w:rPr>
-          <w:bCs/>
-        </w:rPr>
-        <w:t>pedagogik</w:t>
-      </w:r>
-      <w:r>
-        <w:rPr>
-          <w:bCs/>
-        </w:rPr>
-        <w:t xml:space="preserve"> och lärometoder för att</w:t>
-      </w:r>
-      <w:r>
-        <w:rPr>
-          <w:bCs/>
-        </w:rPr>
-        <w:t xml:space="preserve"> försäkra ett effektivt och långvarig lärande för studenterna.</w:t>
-      </w:r>
-      <w:r>
-        <w:rPr>
-          <w:bCs/>
-        </w:rPr>
+        <w:t>, s.k. storyboard</w:t>
+      </w:r>
+      <w:r>
+        <w:t xml:space="preserve">, </w:t>
+      </w:r>
+      <w:r>
+        <w:t xml:space="preserve">som beskriver </w:t>
+      </w:r>
+      <w:r>
+        <w:t xml:space="preserve">olika kursaspekter, </w:t>
+      </w:r>
+      <w:r>
+        <w:t>t</w:t>
+      </w:r>
+      <w:r>
+        <w:t>ill exempel</w:t>
+      </w:r>
+      <w:r>
         <w:t xml:space="preserve"> </w:t>
       </w:r>
       <w:r>
-        <w:t xml:space="preserve">Lärometoderna grundar sig ofta i pedagogiska modeller och kan beskrivas som kognitiva modeller eller teoretiska strukturer. De härleder från inlärningsteorier och möjliggör genomförandet av specifika instruktioner- och inlärningsstrategier </w:t>
-      </w:r>
-      <w:r>
-        <w:fldChar w:fldCharType="begin"/>
-      </w:r>
-      <w:r>
-        <w:instrText xml:space="preserve"> ADDIN ZOTERO_ITEM CSL_CITATION {"citationID":"lne63j6q","properties":{"formattedCitation":"(Gr\\uc0\\u225{}inne Conole, 2010)","plainCitation":"(Gráinne Conole, 2010)","noteIndex":0},"citationItems":[{"id":61,"uris":["http://zotero.org/users/local/QsygNxKM/items/T93CEQ5S"],"uri":["http://zotero.org/users/local/QsygNxKM/items/T93CEQ5S"],"itemData":{"id":61,"type":"report","title":"Review of Pedagogical Models and their use in e-learning","publisher":"Milton Keynes: Open University","URL":"goo.gl/AfBK7R","language":"English","author":[{"family":"Conole","given":"Gráinne"}],"issued":{"date-parts":[["2010"]]},"accessed":{"date-parts":[["2018",10,7]]}}}],"schema":"https://github.com/citation-style-language/schema/raw/master/csl-citation.json"} </w:instrText>
-      </w:r>
-      <w:r>
-        <w:fldChar w:fldCharType="separate"/>
-      </w:r>
-      <w:r>
-        <w:rPr>
-          <w:rFonts w:cs="Times New Roman"/>
-          <w:szCs w:val="24"/>
-        </w:rPr>
-        <w:t>(Gráinne Conole, 2010)</w:t>
-      </w:r>
-      <w:r>
-        <w:fldChar w:fldCharType="end"/>
+        <w:t>sekvens av informationsflöde,</w:t>
+      </w:r>
+      <w:r>
+        <w:t xml:space="preserve"> </w:t>
+      </w:r>
+      <w:r>
+        <w:t>tex</w:t>
+      </w:r>
+      <w:r>
+        <w:t>t-, visuella-</w:t>
+      </w:r>
+      <w:r>
+        <w:t xml:space="preserve"> och audioelement</w:t>
+      </w:r>
+      <w:r>
+        <w:t xml:space="preserve">, </w:t>
+      </w:r>
+      <w:r>
+        <w:t>samt</w:t>
+      </w:r>
+      <w:r>
+        <w:t xml:space="preserve"> </w:t>
+      </w:r>
+      <w:r>
+        <w:lastRenderedPageBreak/>
+        <w:t xml:space="preserve">inlärningsmål. </w:t>
+      </w:r>
+      <w:r>
+        <w:t xml:space="preserve">Konceptet </w:t>
+      </w:r>
+      <w:r>
+        <w:t>har även som mål att</w:t>
+      </w:r>
+      <w:r>
+        <w:t xml:space="preserve"> </w:t>
+      </w:r>
+      <w:r>
+        <w:t>lägga</w:t>
+      </w:r>
+      <w:r>
+        <w:t xml:space="preserve"> </w:t>
+      </w:r>
+      <w:r>
+        <w:t>en</w:t>
+      </w:r>
+      <w:r>
+        <w:t xml:space="preserve"> tydlig plan för hur kursen ska uppnå inlärning på ett effektivt sätt</w:t>
+      </w:r>
+      <w:r>
+        <w:t>,</w:t>
+      </w:r>
+      <w:r>
+        <w:t xml:space="preserve"> </w:t>
+      </w:r>
+      <w:r>
+        <w:t xml:space="preserve">i många fall </w:t>
+      </w:r>
+      <w:r>
+        <w:t xml:space="preserve">genom att </w:t>
+      </w:r>
+      <w:r>
+        <w:t>utnyttja etablerade lärometoder och pedagogisk</w:t>
+      </w:r>
+      <w:r>
+        <w:t>a</w:t>
+      </w:r>
+      <w:r>
+        <w:t xml:space="preserve"> modell</w:t>
+      </w:r>
+      <w:r>
+        <w:t>er</w:t>
       </w:r>
       <w:r>
         <w:t xml:space="preserve">. </w:t>
       </w:r>
       <w:r>
-        <w:t xml:space="preserve">Lärometoderna </w:t>
-      </w:r>
-      <w:r>
-        <w:t xml:space="preserve">etableras i </w:t>
-      </w:r>
-      <w:r>
-        <w:t xml:space="preserve">många </w:t>
-      </w:r>
-      <w:r>
-        <w:t xml:space="preserve">fall </w:t>
-      </w:r>
-      <w:r>
-        <w:t>i</w:t>
-      </w:r>
-      <w:r>
-        <w:t>genom testning och bevisning av validiteten i undervisning</w:t>
+        <w:t>E-kursens koncept</w:t>
+      </w:r>
+      <w:r>
+        <w:t xml:space="preserve"> oftast</w:t>
       </w:r>
       <w:r>
         <w:t xml:space="preserve"> </w:t>
       </w:r>
       <w:r>
-        <w:t xml:space="preserve">med hjälp av att utforma kurser som </w:t>
-      </w:r>
-      <w:r>
-        <w:t xml:space="preserve">använder </w:t>
-      </w:r>
-      <w:r>
-        <w:t>en viss lärometod</w:t>
-      </w:r>
-      <w:r>
-        <w:t xml:space="preserve"> för att sedan jämföra inlärning av </w:t>
-      </w:r>
-      <w:r>
-        <w:t xml:space="preserve">dessa </w:t>
-      </w:r>
-      <w:r>
-        <w:t>studenter mot en kontrollgrupp. E</w:t>
-      </w:r>
-      <w:r>
-        <w:t>tt exempel</w:t>
-      </w:r>
-      <w:r>
-        <w:t xml:space="preserve"> på en lärometod som har visat sig </w:t>
-      </w:r>
-      <w:r>
-        <w:t xml:space="preserve">förbättra minnesåterkallelsen senare i praktiken </w:t>
-      </w:r>
-      <w:r>
-        <w:t xml:space="preserve">är scenario-baserad e-lärande </w:t>
-      </w:r>
-      <w:r>
-        <w:t xml:space="preserve">som </w:t>
-      </w:r>
-      <w:r>
-        <w:t>sätter studenten in i olika situationer eller händelser för att göra lärandet realistisk</w:t>
-      </w:r>
-      <w:r>
-        <w:t xml:space="preserve">t </w:t>
-      </w:r>
-      <w:r>
-        <w:fldChar w:fldCharType="begin"/>
-      </w:r>
-      <w:r>
-        <w:instrText xml:space="preserve"> ADDIN ZOTERO_ITEM CSL_CITATION {"citationID":"29FQFgon","properties":{"formattedCitation":"(Clark &amp; Mayer, 2012)","plainCitation":"(Clark &amp; Mayer, 2012)","noteIndex":0},"citationItems":[{"id":78,"uris":["http://zotero.org/users/local/QsygNxKM/items/UVRRSJ4U"],"uri":["http://zotero.org/users/local/QsygNxKM/items/UVRRSJ4U"],"itemData":{"id":78,"type":"book","title":"Scenario-based e-Learning: Evidence-Based Guidelines for Online Workforce Learning","publisher":"John Wiley &amp; Sons","number-of-pages":"285","source":"Google Books","abstract":"Scenario-Based e-Learning Scenario-Based e-Learning offers a new instructional design approach that can accelerate expertise, build critical thinking skills, and promote transfer of learning. This book focuses on the what, when, and how of scenario-based e-learning for workforce learning. Throughout the book, Clark defines and demystifies scenario-based e-learning by offering a practical design model illustrated with examples from veterinary science, automotive troubleshooting, sales and loan analysis among other industries. Filled with helpful guidelines and a wealth of illustrative screen shots, this book offers you the information needed to:  Identify the benefits of a SBeL design for learners and learning outcomes Determine when SBeL might be appropriate for your needs Identify specific outcomes of SBeL relevant to common organizational goals Classify specific instructional goals into one or more learning domains Apply a design model to present content in a task-centered context Evaluate outcomes from SBeL lessons Identify tacit expert knowledge using cognitive task analysis techniques Make a business case for SBeL in your organization  Praise for Scenario-Based e-Learning \"Clark has done it again—with her uncanny ability to make complex ideas accessible to practitioners, the guidelines in this book provide an important resource for you to build your own online, problem-centered instructional strategies.\" —M. David Merrill, professor emeritus at Utah State University; author, First Principles of Instruction \"Clark's wonderful book provides a solid explanation of the how, what, and why of scenario-based e-learning. The tools, techniques, and resources in this book provide a roadmap for creating engaging, informative scenarios that lead to tangible, measurable learning outcomes. If you want to design more engaging e-learning, you need to read this book.\" —Karl M. Kapp, Professor of Instructional Technology, Bloomsburg University; author, The Gamification of Learning and Instruction","ISBN":"978-1-118-41645-7","note":"Google-Books-ID: oFm1jmhbgAIC","shortTitle":"Scenario-based e-Learning","language":"en","author":[{"family":"Clark","given":"Ruth C."},{"family":"Mayer","given":"Richard E."}],"issued":{"date-parts":[["2012",12,5]]}}}],"schema":"https://github.com/citation-style-language/schema/raw/master/csl-citation.json"} </w:instrText>
-      </w:r>
-      <w:r>
-        <w:fldChar w:fldCharType="separate"/>
-      </w:r>
-      <w:r>
-        <w:rPr>
-          <w:noProof/>
-        </w:rPr>
-        <w:t>(Clark &amp; Mayer, 2012)</w:t>
-      </w:r>
-      <w:r>
-        <w:fldChar w:fldCharType="end"/>
-      </w:r>
-      <w:r>
-        <w:t xml:space="preserve">. </w:t>
-      </w:r>
-      <w:r>
-        <w:t xml:space="preserve">Ett annat exempel är hur spel har börjat användas som </w:t>
-      </w:r>
-      <w:r>
-        <w:t xml:space="preserve">en del av </w:t>
-      </w:r>
-      <w:r>
-        <w:t xml:space="preserve">e-lärande och har motiverat studenten till att fortsätta lära sig </w:t>
-      </w:r>
-      <w:r>
-        <w:t>genom att</w:t>
-      </w:r>
-      <w:r>
-        <w:t xml:space="preserve"> skapa</w:t>
-      </w:r>
-      <w:r>
-        <w:t xml:space="preserve"> en gemensam samm</w:t>
-      </w:r>
-      <w:r>
-        <w:t xml:space="preserve">anhållning inom organisationen </w:t>
-      </w:r>
-      <w:r>
-        <w:fldChar w:fldCharType="begin"/>
-      </w:r>
-      <w:r>
-        <w:instrText xml:space="preserve"> ADDIN ZOTERO_ITEM CSL_CITATION {"citationID":"pRSXXApH","properties":{"formattedCitation":"(Clark &amp; Mayer, 2012)","plainCitation":"(Clark &amp; Mayer, 2012)","noteIndex":0},"citationItems":[{"id":78,"uris":["http://zotero.org/users/local/QsygNxKM/items/UVRRSJ4U"],"uri":["http://zotero.org/users/local/QsygNxKM/items/UVRRSJ4U"],"itemData":{"id":78,"type":"book","title":"Scenario-based e-Learning: Evidence-Based Guidelines for Online Workforce Learning","publisher":"John Wiley &amp; Sons","number-of-pages":"285","source":"Google Books","abstract":"Scenario-Based e-Learning Scenario-Based e-Learning offers a new instructional design approach that can accelerate expertise, build critical thinking skills, and promote transfer of learning. This book focuses on the what, when, and how of scenario-based e-learning for workforce learning. Throughout the book, Clark defines and demystifies scenario-based e-learning by offering a practical design model illustrated with examples from veterinary science, automotive troubleshooting, sales and loan analysis among other industries. Filled with helpful guidelines and a wealth of illustrative screen shots, this book offers you the information needed to:  Identify the benefits of a SBeL design for learners and learning outcomes Determine when SBeL might be appropriate for your needs Identify specific outcomes of SBeL relevant to common organizational goals Classify specific instructional goals into one or more learning domains Apply a design model to present content in a task-centered context Evaluate outcomes from SBeL lessons Identify tacit expert knowledge using cognitive task analysis techniques Make a business case for SBeL in your organization  Praise for Scenario-Based e-Learning \"Clark has done it again—with her uncanny ability to make complex ideas accessible to practitioners, the guidelines in this book provide an important resource for you to build your own online, problem-centered instructional strategies.\" —M. David Merrill, professor emeritus at Utah State University; author, First Principles of Instruction \"Clark's wonderful book provides a solid explanation of the how, what, and why of scenario-based e-learning. The tools, techniques, and resources in this book provide a roadmap for creating engaging, informative scenarios that lead to tangible, measurable learning outcomes. If you want to design more engaging e-learning, you need to read this book.\" —Karl M. Kapp, Professor of Instructional Technology, Bloomsburg University; author, The Gamification of Learning and Instruction","ISBN":"978-1-118-41645-7","note":"Google-Books-ID: oFm1jmhbgAIC","shortTitle":"Scenario-based e-Learning","language":"en","author":[{"family":"Clark","given":"Ruth C."},{"family":"Mayer","given":"Richard E."}],"issued":{"date-parts":[["2012",12,5]]}}}],"schema":"https://github.com/citation-style-language/schema/raw/master/csl-citation.json"} </w:instrText>
-      </w:r>
-      <w:r>
-        <w:fldChar w:fldCharType="separate"/>
-      </w:r>
-      <w:r>
-        <w:rPr>
-          <w:noProof/>
-        </w:rPr>
-        <w:t>(Clark &amp; Mayer, 2012)</w:t>
-      </w:r>
-      <w:r>
-        <w:fldChar w:fldCharType="end"/>
-      </w:r>
-      <w:r>
-        <w:t>.</w:t>
+        <w:t>bearbetas</w:t>
       </w:r>
       <w:r>
         <w:t xml:space="preserve"> </w:t>
       </w:r>
       <w:r>
-        <w:t xml:space="preserve">Det finns </w:t>
-      </w:r>
-      <w:r>
-        <w:t xml:space="preserve">ett flertal </w:t>
-      </w:r>
-      <w:r>
-        <w:t>pedagogiska modeller som används inom e-lärandet och hjälper ELF att utnyttja sina kunskaper och redskap för att främja meningsfull</w:t>
-      </w:r>
-      <w:r>
-        <w:t xml:space="preserve"> kunskapsförvärv </w:t>
-      </w:r>
-      <w:r>
-        <w:fldChar w:fldCharType="begin"/>
-      </w:r>
-      <w:r>
-        <w:instrText xml:space="preserve"> ADDIN ZOTERO_ITEM CSL_CITATION {"citationID":"NJQheQ4c","properties":{"formattedCitation":"(Dabbagh, 2005)","plainCitation":"(Dabbagh, 2005)","noteIndex":0},"citationItems":[{"id":14,"uris":["http://zotero.org/users/local/QsygNxKM/items/CL7QAYP8"],"uri":["http://zotero.org/users/local/QsygNxKM/items/CL7QAYP8"],"itemData":{"id":14,"type":"paper-conference","title":"Pedagogical models for E-Learning: A theory-based design framework","container-title":"In International Journal of Technology in Teaching and Learning","page":"25–44","source":"CiteSeer","abstract":"This paper presents a theory-based design framework for E-Learning that emphasizes the transformative interaction between pedagogical models, instructional strategies, and learning technologies. I argue that situated or distributed cognition is an appropriate foundational knowledge perspective from which to derive pedagogical models and constructs for E-Learning and offers a theory-into-practice framework that characterizes the instructional implications of situated cognition and guides the design of E-Learning. Specific examples of how to apply this framework in E-Learning contexts are provided.","shortTitle":"Pedagogical models for E-Learning","author":[{"family":"Dabbagh","given":"Nada"}],"issued":{"date-parts":[["2005"]]}}}],"schema":"https://github.com/citation-style-language/schema/raw/master/csl-citation.json"} </w:instrText>
-      </w:r>
-      <w:r>
-        <w:fldChar w:fldCharType="separate"/>
-      </w:r>
-      <w:r>
-        <w:rPr>
-          <w:noProof/>
-        </w:rPr>
-        <w:t>(Dabbagh, 2005)</w:t>
-      </w:r>
-      <w:r>
-        <w:fldChar w:fldCharType="end"/>
-      </w:r>
-      <w:r>
-        <w:t xml:space="preserve">. </w:t>
-      </w:r>
-      <w:r>
-        <w:t>I ELF kan p</w:t>
-      </w:r>
-      <w:r>
-        <w:t xml:space="preserve">edagogiska modeller </w:t>
-      </w:r>
-      <w:r>
-        <w:t>ofta vara</w:t>
-      </w:r>
-      <w:r>
-        <w:t xml:space="preserve"> användbara </w:t>
-      </w:r>
-      <w:r>
-        <w:t>eftersom de</w:t>
-      </w:r>
-      <w:r>
-        <w:t xml:space="preserve"> strukturera</w:t>
-      </w:r>
-      <w:r>
-        <w:t>r</w:t>
-      </w:r>
-      <w:r>
-        <w:t xml:space="preserve"> kursinnehållet och </w:t>
-      </w:r>
-      <w:r>
-        <w:t xml:space="preserve">bidrar med att studenten utbildar sig efter deras kognitiva förståelse. </w:t>
-      </w:r>
-      <w:r>
-        <w:t xml:space="preserve">Det kan likaså </w:t>
-      </w:r>
-      <w:r>
-        <w:t>underlätta</w:t>
-      </w:r>
-      <w:r>
-        <w:t xml:space="preserve"> ELF</w:t>
-      </w:r>
-      <w:r>
-        <w:t>’</w:t>
-      </w:r>
-      <w:r>
-        <w:t>s</w:t>
-      </w:r>
-      <w:r>
-        <w:t xml:space="preserve"> möjlighet</w:t>
-      </w:r>
-      <w:r>
-        <w:t xml:space="preserve"> att kunna bedöma utefter hur pedagogiken</w:t>
-      </w:r>
-      <w:r>
-        <w:t xml:space="preserve"> tillhandahålls i sina e-kurser</w:t>
-      </w:r>
-      <w:r>
-        <w:t>. Det har uppvisat</w:t>
-      </w:r>
-      <w:r>
-        <w:t>s</w:t>
-      </w:r>
-      <w:r>
-        <w:t xml:space="preserve"> att majoriteten av e-kurser inte har tillräckligt med pedagogisk bakgrund och har därmed orsakat grova brister i lär</w:t>
-      </w:r>
-      <w:r>
-        <w:t xml:space="preserve">andestrategier, kursinnehållet, delkursens tid och takt, gränssnittdesignen, och uppnåendet av nöjaktigt student fokus i kursen </w:t>
-      </w:r>
-      <w:r>
-        <w:fldChar w:fldCharType="begin"/>
-      </w:r>
-      <w:r>
-        <w:instrText xml:space="preserve"> ADDIN ZOTERO_ITEM CSL_CITATION {"citationID":"rnbmTRuE","properties":{"formattedCitation":"(Pange &amp; Pange, 2011)","plainCitation":"(Pange &amp; Pange, 2011)","noteIndex":0},"citationItems":[{"id":18,"uris":["http://zotero.org/users/local/QsygNxKM/items/7KQ7BZYR"],"uri":["http://zotero.org/users/local/QsygNxKM/items/7KQ7BZYR"],"itemData":{"id":18,"type":"article-journal","title":"Is E-learning Based On Learning Theories? A Literature Review","container-title":"World Academy of Science, Engineering &amp; Technology","volume":"5","issue":"8","source":"Zotero","abstract":"E-learning aims to build knowledge and skills in order to enhance the quality of learning. Research has shown that the majority of the e-learning solutions lack in pedagogical background and present some serious deficiencies regarding teaching strategies and content delivery, time and pace management, interface design and preservation of learners’ focus. The aim of this review is to approach the design of e-learning solutions with a pedagogical perspective and to present some good practices of e-learning design grounded on the core principles of Learning Theories (LTs).","language":"en","author":[{"family":"Pange","given":"Apostolia"},{"family":"Pange","given":"Jenny"}],"issued":{"date-parts":[["2011"]]}}}],"schema":"https://github.com/citation-style-language/schema/raw/master/csl-citation.json"} </w:instrText>
-      </w:r>
-      <w:r>
-        <w:fldChar w:fldCharType="separate"/>
-      </w:r>
-      <w:r>
-        <w:rPr>
-          <w:noProof/>
-        </w:rPr>
-        <w:t>(Pange &amp; Pange, 2011)</w:t>
-      </w:r>
-      <w:r>
-        <w:fldChar w:fldCharType="end"/>
-      </w:r>
-      <w:r>
-        <w:t xml:space="preserve">. </w:t>
-      </w:r>
-      <w:r>
-        <w:t xml:space="preserve">I och med detta, implementation av en pedagogisk modell i ett ELF kan ge en stark utveckling och förbättring i </w:t>
-      </w:r>
-      <w:r>
-        <w:t>kvaliteten av</w:t>
-      </w:r>
-      <w:r>
-        <w:t xml:space="preserve"> ELF’s framtida e-kurser.</w:t>
+        <w:t xml:space="preserve">oftast </w:t>
+      </w:r>
+      <w:r>
+        <w:t>iterativt</w:t>
+      </w:r>
+      <w:r>
+        <w:t xml:space="preserve"> </w:t>
+      </w:r>
+      <w:r>
+        <w:t>med flera</w:t>
+      </w:r>
+      <w:r>
+        <w:t xml:space="preserve"> rundo</w:t>
+      </w:r>
+      <w:r>
+        <w:t>r av utveckling och recension tillsa</w:t>
+      </w:r>
+      <w:r>
+        <w:t xml:space="preserve">mmans med andra hos ELF och </w:t>
+      </w:r>
+      <w:r>
+        <w:t>ämnesexperter</w:t>
+      </w:r>
+      <w:r>
+        <w:t xml:space="preserve"> hos EIF (s.k. Subject Matter Expert) innan en prototyp utvecklas. </w:t>
+      </w:r>
+      <w:r>
+        <w:t>I vissa fall kan k</w:t>
+      </w:r>
+      <w:r>
+        <w:t>urs</w:t>
+      </w:r>
+      <w:r>
+        <w:t>pr</w:t>
+      </w:r>
+      <w:bookmarkStart w:id="4" w:name="_GoBack"/>
+      <w:bookmarkEnd w:id="4"/>
+      <w:r>
+        <w:t>ototyp</w:t>
+      </w:r>
+      <w:r>
+        <w:t>en</w:t>
+      </w:r>
+      <w:r>
+        <w:t xml:space="preserve"> </w:t>
+      </w:r>
+      <w:r>
+        <w:t xml:space="preserve">skickas ut för </w:t>
+      </w:r>
+      <w:r>
+        <w:t xml:space="preserve">mer </w:t>
+      </w:r>
+      <w:r>
+        <w:t>testning</w:t>
+      </w:r>
+      <w:r>
+        <w:t xml:space="preserve"> </w:t>
+      </w:r>
+      <w:r>
+        <w:t>hos EIF innan sl</w:t>
+      </w:r>
+      <w:r>
+        <w:t xml:space="preserve">utlig styling, utveckling, och </w:t>
+      </w:r>
+      <w:r>
+        <w:t>utplacering</w:t>
+      </w:r>
+      <w:r>
+        <w:t xml:space="preserve"> till leveranssystemet.</w:t>
       </w:r>
     </w:p>
     <w:p>
@@ -2835,6 +2712,346 @@
         <w:jc w:val="both"/>
       </w:pPr>
       <w:r>
+        <w:t xml:space="preserve">En </w:t>
+      </w:r>
+      <w:r>
+        <w:t>viktig</w:t>
+      </w:r>
+      <w:r>
+        <w:t xml:space="preserve"> aspekt av </w:t>
+      </w:r>
+      <w:r>
+        <w:t>e-</w:t>
+      </w:r>
+      <w:r>
+        <w:t>kurs</w:t>
+      </w:r>
+      <w:r>
+        <w:t>ens</w:t>
+      </w:r>
+      <w:r>
+        <w:t xml:space="preserve"> koncept</w:t>
+      </w:r>
+      <w:r>
+        <w:t xml:space="preserve">design är </w:t>
+      </w:r>
+      <w:r>
+        <w:t xml:space="preserve">användning av </w:t>
+      </w:r>
+      <w:r>
+        <w:rPr>
+          <w:bCs/>
+        </w:rPr>
+        <w:t>pedagogik</w:t>
+      </w:r>
+      <w:r>
+        <w:rPr>
+          <w:bCs/>
+        </w:rPr>
+        <w:t xml:space="preserve"> och lärometoder för att</w:t>
+      </w:r>
+      <w:r>
+        <w:rPr>
+          <w:bCs/>
+        </w:rPr>
+        <w:t xml:space="preserve"> försäkra ett effektivt och långvarig lärande för studenterna.</w:t>
+      </w:r>
+      <w:r>
+        <w:rPr>
+          <w:bCs/>
+        </w:rPr>
+        <w:t xml:space="preserve"> </w:t>
+      </w:r>
+      <w:r>
+        <w:t xml:space="preserve">Lärometoderna grundar sig ofta i pedagogiska modeller och kan beskrivas som kognitiva modeller eller teoretiska strukturer. De härleder från inlärningsteorier och möjliggör genomförandet av specifika instruktioner- och inlärningsstrategier </w:t>
+      </w:r>
+      <w:r>
+        <w:fldChar w:fldCharType="begin"/>
+      </w:r>
+      <w:r>
+        <w:instrText xml:space="preserve"> ADDIN ZOTERO_ITEM CSL_CITATION {"citationID":"lne63j6q","properties":{"formattedCitation":"(Gr\\uc0\\u225{}inne Conole, 2010)","plainCitation":"(Gráinne Conole, 2010)","noteIndex":0},"citationItems":[{"id":61,"uris":["http://zotero.org/users/local/QsygNxKM/items/T93CEQ5S"],"uri":["http://zotero.org/users/local/QsygNxKM/items/T93CEQ5S"],"itemData":{"id":61,"type":"report","title":"Review of Pedagogical Models and their use in e-learning","publisher":"Milton Keynes: Open University","URL":"goo.gl/AfBK7R","language":"English","author":[{"family":"Conole","given":"Gráinne"}],"issued":{"date-parts":[["2010"]]},"accessed":{"date-parts":[["2018",10,7]]}}}],"schema":"https://github.com/citation-style-language/schema/raw/master/csl-citation.json"} </w:instrText>
+      </w:r>
+      <w:r>
+        <w:fldChar w:fldCharType="separate"/>
+      </w:r>
+      <w:r>
+        <w:rPr>
+          <w:rFonts w:cs="Times New Roman"/>
+          <w:szCs w:val="24"/>
+        </w:rPr>
+        <w:t>(Gráinne Conole, 2010)</w:t>
+      </w:r>
+      <w:r>
+        <w:fldChar w:fldCharType="end"/>
+      </w:r>
+      <w:r>
+        <w:t xml:space="preserve">. </w:t>
+      </w:r>
+      <w:r>
+        <w:t xml:space="preserve">Lärometoderna </w:t>
+      </w:r>
+      <w:r>
+        <w:t xml:space="preserve">etableras i </w:t>
+      </w:r>
+      <w:r>
+        <w:t xml:space="preserve">många </w:t>
+      </w:r>
+      <w:r>
+        <w:t xml:space="preserve">fall </w:t>
+      </w:r>
+      <w:r>
+        <w:t>i</w:t>
+      </w:r>
+      <w:r>
+        <w:t>genom testning och bevisning av validiteten i undervisning</w:t>
+      </w:r>
+      <w:r>
+        <w:t xml:space="preserve"> </w:t>
+      </w:r>
+      <w:r>
+        <w:t xml:space="preserve">med hjälp av att utforma kurser som </w:t>
+      </w:r>
+      <w:r>
+        <w:t xml:space="preserve">använder </w:t>
+      </w:r>
+      <w:r>
+        <w:t>en viss lärometod</w:t>
+      </w:r>
+      <w:r>
+        <w:t xml:space="preserve"> för att sedan jämföra inlärning av </w:t>
+      </w:r>
+      <w:r>
+        <w:t xml:space="preserve">dessa </w:t>
+      </w:r>
+      <w:r>
+        <w:t>studenter mot en kontrollgrupp. E</w:t>
+      </w:r>
+      <w:r>
+        <w:t>tt exempel</w:t>
+      </w:r>
+      <w:r>
+        <w:t xml:space="preserve"> på en lärometod som har visat sig </w:t>
+      </w:r>
+      <w:r>
+        <w:t xml:space="preserve">förbättra minnesåterkallelsen senare i praktiken </w:t>
+      </w:r>
+      <w:r>
+        <w:t xml:space="preserve">är scenario-baserad e-lärande </w:t>
+      </w:r>
+      <w:r>
+        <w:t xml:space="preserve">som </w:t>
+      </w:r>
+      <w:r>
+        <w:t>sätter studenten in i olika situationer eller händelser för att göra lärandet realistisk</w:t>
+      </w:r>
+      <w:r>
+        <w:t xml:space="preserve">t </w:t>
+      </w:r>
+      <w:r>
+        <w:fldChar w:fldCharType="begin"/>
+      </w:r>
+      <w:r>
+        <w:instrText xml:space="preserve"> ADDIN ZOTERO_ITEM CSL_CITATION {"citationID":"29FQFgon","properties":{"formattedCitation":"(Clark &amp; Mayer, 2012)","plainCitation":"(Clark &amp; Mayer, 2012)","noteIndex":0},"citationItems":[{"id":78,"uris":["http://zotero.org/users/local/QsygNxKM/items/UVRRSJ4U"],"uri":["http://zotero.org/users/local/QsygNxKM/items/UVRRSJ4U"],"itemData":{"id":78,"type":"book","title":"Scenario-based e-Learning: Evidence-Based Guidelines for Online Workforce Learning","publisher":"John Wiley &amp; Sons","number-of-pages":"285","source":"Google Books","abstract":"Scenario-Based e-Learning Scenario-Based e-Learning offers a new instructional design approach that can accelerate expertise, build critical thinking skills, and promote transfer of learning. This book focuses on the what, when, and how of scenario-based e-learning for workforce learning. Throughout the book, Clark defines and demystifies scenario-based e-learning by offering a practical design model illustrated with examples from veterinary science, automotive troubleshooting, sales and loan analysis among other industries. Filled with helpful guidelines and a wealth of illustrative screen shots, this book offers you the information needed to:  Identify the benefits of a SBeL design for learners and learning outcomes Determine when SBeL might be appropriate for your needs Identify specific outcomes of SBeL relevant to common organizational goals Classify specific instructional goals into one or more learning domains Apply a design model to present content in a task-centered context Evaluate outcomes from SBeL lessons Identify tacit expert knowledge using cognitive task analysis techniques Make a business case for SBeL in your organization  Praise for Scenario-Based e-Learning \"Clark has done it again—with her uncanny ability to make complex ideas accessible to practitioners, the guidelines in this book provide an important resource for you to build your own online, problem-centered instructional strategies.\" —M. David Merrill, professor emeritus at Utah State University; author, First Principles of Instruction \"Clark's wonderful book provides a solid explanation of the how, what, and why of scenario-based e-learning. The tools, techniques, and resources in this book provide a roadmap for creating engaging, informative scenarios that lead to tangible, measurable learning outcomes. If you want to design more engaging e-learning, you need to read this book.\" —Karl M. Kapp, Professor of Instructional Technology, Bloomsburg University; author, The Gamification of Learning and Instruction","ISBN":"978-1-118-41645-7","note":"Google-Books-ID: oFm1jmhbgAIC","shortTitle":"Scenario-based e-Learning","language":"en","author":[{"family":"Clark","given":"Ruth C."},{"family":"Mayer","given":"Richard E."}],"issued":{"date-parts":[["2012",12,5]]}}}],"schema":"https://github.com/citation-style-language/schema/raw/master/csl-citation.json"} </w:instrText>
+      </w:r>
+      <w:r>
+        <w:fldChar w:fldCharType="separate"/>
+      </w:r>
+      <w:r>
+        <w:rPr>
+          <w:noProof/>
+        </w:rPr>
+        <w:t>(Clark &amp; Mayer, 2012)</w:t>
+      </w:r>
+      <w:r>
+        <w:fldChar w:fldCharType="end"/>
+      </w:r>
+      <w:r>
+        <w:t xml:space="preserve">. </w:t>
+      </w:r>
+      <w:r>
+        <w:t xml:space="preserve">Ett annat exempel är hur spel har börjat användas som </w:t>
+      </w:r>
+      <w:r>
+        <w:t xml:space="preserve">en del av </w:t>
+      </w:r>
+      <w:r>
+        <w:t xml:space="preserve">e-lärande och har motiverat studenten till att fortsätta lära sig </w:t>
+      </w:r>
+      <w:r>
+        <w:t>genom att</w:t>
+      </w:r>
+      <w:r>
+        <w:t xml:space="preserve"> skapa</w:t>
+      </w:r>
+      <w:r>
+        <w:t xml:space="preserve"> en gemensam samm</w:t>
+      </w:r>
+      <w:r>
+        <w:t xml:space="preserve">anhållning inom organisationen </w:t>
+      </w:r>
+      <w:r>
+        <w:fldChar w:fldCharType="begin"/>
+      </w:r>
+      <w:r>
+        <w:instrText xml:space="preserve"> ADDIN ZOTERO_ITEM CSL_CITATION {"citationID":"pRSXXApH","properties":{"formattedCitation":"(Clark &amp; Mayer, 2012)","plainCitation":"(Clark &amp; Mayer, 2012)","noteIndex":0},"citationItems":[{"id":78,"uris":["http://zotero.org/users/local/QsygNxKM/items/UVRRSJ4U"],"uri":["http://zotero.org/users/local/QsygNxKM/items/UVRRSJ4U"],"itemData":{"id":78,"type":"book","title":"Scenario-based e-Learning: Evidence-Based Guidelines for Online Workforce Learning","publisher":"John Wiley &amp; Sons","number-of-pages":"285","source":"Google Books","abstract":"Scenario-Based e-Learning Scenario-Based e-Learning offers a new instructional design approach that can accelerate expertise, build critical thinking skills, and promote transfer of learning. This book focuses on the what, when, and how of scenario-based e-learning for workforce learning. Throughout the book, Clark defines and demystifies scenario-based e-learning by offering a practical design model illustrated with examples from veterinary science, automotive troubleshooting, sales and loan analysis among other industries. Filled with helpful guidelines and a wealth of illustrative screen shots, this book offers you the information needed to:  Identify the benefits of a SBeL design for learners and learning outcomes Determine when SBeL might be appropriate for your needs Identify specific outcomes of SBeL relevant to common organizational goals Classify specific instructional goals into one or more learning domains Apply a design model to present content in a task-centered context Evaluate outcomes from SBeL lessons Identify tacit expert knowledge using cognitive task analysis techniques Make a business case for SBeL in your organization  Praise for Scenario-Based e-Learning \"Clark has done it again—with her uncanny ability to make complex ideas accessible to practitioners, the guidelines in this book provide an important resource for you to build your own online, problem-centered instructional strategies.\" —M. David Merrill, professor emeritus at Utah State University; author, First Principles of Instruction \"Clark's wonderful book provides a solid explanation of the how, what, and why of scenario-based e-learning. The tools, techniques, and resources in this book provide a roadmap for creating engaging, informative scenarios that lead to tangible, measurable learning outcomes. If you want to design more engaging e-learning, you need to read this book.\" —Karl M. Kapp, Professor of Instructional Technology, Bloomsburg University; author, The Gamification of Learning and Instruction","ISBN":"978-1-118-41645-7","note":"Google-Books-ID: oFm1jmhbgAIC","shortTitle":"Scenario-based e-Learning","language":"en","author":[{"family":"Clark","given":"Ruth C."},{"family":"Mayer","given":"Richard E."}],"issued":{"date-parts":[["2012",12,5]]}}}],"schema":"https://github.com/citation-style-language/schema/raw/master/csl-citation.json"} </w:instrText>
+      </w:r>
+      <w:r>
+        <w:fldChar w:fldCharType="separate"/>
+      </w:r>
+      <w:r>
+        <w:rPr>
+          <w:noProof/>
+        </w:rPr>
+        <w:t>(Clark &amp; Mayer, 2012)</w:t>
+      </w:r>
+      <w:r>
+        <w:fldChar w:fldCharType="end"/>
+      </w:r>
+      <w:r>
+        <w:t>.</w:t>
+      </w:r>
+      <w:r>
+        <w:t xml:space="preserve"> </w:t>
+      </w:r>
+      <w:r>
+        <w:t xml:space="preserve">Det finns </w:t>
+      </w:r>
+      <w:r>
+        <w:t xml:space="preserve">ett flertal </w:t>
+      </w:r>
+      <w:r>
+        <w:t>pedagogiska modeller som används inom e-lärandet och hjälper ELF att utnyttja sina kunskaper och redskap för att främja meningsfull</w:t>
+      </w:r>
+      <w:r>
+        <w:t xml:space="preserve"> kunskapsförvärv </w:t>
+      </w:r>
+      <w:r>
+        <w:fldChar w:fldCharType="begin"/>
+      </w:r>
+      <w:r>
+        <w:instrText xml:space="preserve"> ADDIN ZOTERO_ITEM CSL_CITATION {"citationID":"NJQheQ4c","properties":{"formattedCitation":"(Dabbagh, 2005)","plainCitation":"(Dabbagh, 2005)","noteIndex":0},"citationItems":[{"id":14,"uris":["http://zotero.org/users/local/QsygNxKM/items/CL7QAYP8"],"uri":["http://zotero.org/users/local/QsygNxKM/items/CL7QAYP8"],"itemData":{"id":14,"type":"paper-conference","title":"Pedagogical models for E-Learning: A theory-based design framework","container-title":"In International Journal of Technology in Teaching and Learning","page":"25–44","source":"CiteSeer","abstract":"This paper presents a theory-based design framework for E-Learning that emphasizes the transformative interaction between pedagogical models, instructional strategies, and learning technologies. I argue that situated or distributed cognition is an appropriate foundational knowledge perspective from which to derive pedagogical models and constructs for E-Learning and offers a theory-into-practice framework that characterizes the instructional implications of situated cognition and guides the design of E-Learning. Specific examples of how to apply this framework in E-Learning contexts are provided.","shortTitle":"Pedagogical models for E-Learning","author":[{"family":"Dabbagh","given":"Nada"}],"issued":{"date-parts":[["2005"]]}}}],"schema":"https://github.com/citation-style-language/schema/raw/master/csl-citation.json"} </w:instrText>
+      </w:r>
+      <w:r>
+        <w:fldChar w:fldCharType="separate"/>
+      </w:r>
+      <w:r>
+        <w:rPr>
+          <w:noProof/>
+        </w:rPr>
+        <w:t>(Dabbagh, 2005)</w:t>
+      </w:r>
+      <w:r>
+        <w:fldChar w:fldCharType="end"/>
+      </w:r>
+      <w:r>
+        <w:t xml:space="preserve">. </w:t>
+      </w:r>
+      <w:r>
+        <w:t>I ELF kan p</w:t>
+      </w:r>
+      <w:r>
+        <w:t xml:space="preserve">edagogiska modeller </w:t>
+      </w:r>
+      <w:r>
+        <w:t>ofta vara</w:t>
+      </w:r>
+      <w:r>
+        <w:t xml:space="preserve"> användbara </w:t>
+      </w:r>
+      <w:r>
+        <w:t>eftersom de</w:t>
+      </w:r>
+      <w:r>
+        <w:t xml:space="preserve"> strukturera</w:t>
+      </w:r>
+      <w:r>
+        <w:t>r</w:t>
+      </w:r>
+      <w:r>
+        <w:t xml:space="preserve"> kursinnehållet och </w:t>
+      </w:r>
+      <w:r>
+        <w:t xml:space="preserve">bidrar med att studenten utbildar sig efter deras kognitiva förståelse. </w:t>
+      </w:r>
+      <w:r>
+        <w:t xml:space="preserve">Det kan likaså </w:t>
+      </w:r>
+      <w:r>
+        <w:t>underlätta</w:t>
+      </w:r>
+      <w:r>
+        <w:t xml:space="preserve"> ELF</w:t>
+      </w:r>
+      <w:r>
+        <w:t>’</w:t>
+      </w:r>
+      <w:r>
+        <w:t>s</w:t>
+      </w:r>
+      <w:r>
+        <w:t xml:space="preserve"> möjlighet</w:t>
+      </w:r>
+      <w:r>
+        <w:t xml:space="preserve"> att kunna bedöma utefter hur pedagogiken</w:t>
+      </w:r>
+      <w:r>
+        <w:t xml:space="preserve"> tillhandahålls i sina e-kurser</w:t>
+      </w:r>
+      <w:r>
+        <w:t>. Det har uppvisat</w:t>
+      </w:r>
+      <w:r>
+        <w:t>s</w:t>
+      </w:r>
+      <w:r>
+        <w:t xml:space="preserve"> att majoriteten av e-kurser inte har tillräckligt med pedagogisk bakgrund och har därmed orsakat grova brister i lär</w:t>
+      </w:r>
+      <w:r>
+        <w:t xml:space="preserve">andestrategier, kursinnehållet, delkursens tid och takt, gränssnittdesignen, och uppnåendet av nöjaktigt student fokus i kursen </w:t>
+      </w:r>
+      <w:r>
+        <w:fldChar w:fldCharType="begin"/>
+      </w:r>
+      <w:r>
+        <w:instrText xml:space="preserve"> ADDIN ZOTERO_ITEM CSL_CITATION {"citationID":"rnbmTRuE","properties":{"formattedCitation":"(Pange &amp; Pange, 2011)","plainCitation":"(Pange &amp; Pange, 2011)","noteIndex":0},"citationItems":[{"id":18,"uris":["http://zotero.org/users/local/QsygNxKM/items/7KQ7BZYR"],"uri":["http://zotero.org/users/local/QsygNxKM/items/7KQ7BZYR"],"itemData":{"id":18,"type":"article-journal","title":"Is E-learning Based On Learning Theories? A Literature Review","container-title":"World Academy of Science, Engineering &amp; Technology","volume":"5","issue":"8","source":"Zotero","abstract":"E-learning aims to build knowledge and skills in order to enhance the quality of learning. Research has shown that the majority of the e-learning solutions lack in pedagogical background and present some serious deficiencies regarding teaching strategies and content delivery, time and pace management, interface design and preservation of learners’ focus. The aim of this review is to approach the design of e-learning solutions with a pedagogical perspective and to present some good practices of e-learning design grounded on the core principles of Learning Theories (LTs).","language":"en","author":[{"family":"Pange","given":"Apostolia"},{"family":"Pange","given":"Jenny"}],"issued":{"date-parts":[["2011"]]}}}],"schema":"https://github.com/citation-style-language/schema/raw/master/csl-citation.json"} </w:instrText>
+      </w:r>
+      <w:r>
+        <w:fldChar w:fldCharType="separate"/>
+      </w:r>
+      <w:r>
+        <w:rPr>
+          <w:noProof/>
+        </w:rPr>
+        <w:t>(Pange &amp; Pange, 2011)</w:t>
+      </w:r>
+      <w:r>
+        <w:fldChar w:fldCharType="end"/>
+      </w:r>
+      <w:r>
+        <w:t xml:space="preserve">. </w:t>
+      </w:r>
+      <w:r>
+        <w:t xml:space="preserve">I och med detta, implementation av en pedagogisk modell i ett ELF kan ge en stark utveckling och förbättring i </w:t>
+      </w:r>
+      <w:r>
+        <w:t>kvaliteten av</w:t>
+      </w:r>
+      <w:r>
+        <w:t xml:space="preserve"> ELF’s framtida e-kurser.</w:t>
+      </w:r>
+    </w:p>
+    <w:p>
+      <w:pPr>
+        <w:spacing w:line="480" w:lineRule="auto"/>
+        <w:jc w:val="both"/>
+      </w:pPr>
+    </w:p>
+    <w:p>
+      <w:pPr>
+        <w:spacing w:line="480" w:lineRule="auto"/>
+        <w:jc w:val="both"/>
+      </w:pPr>
+      <w:r>
         <w:t>Pedagogik kan delas upp i ett flertal olika perspektiv</w:t>
       </w:r>
       <w:r>
@@ -2865,11 +3082,7 @@
         <w:t xml:space="preserve"> av tillvägagångssätt för lärande</w:t>
       </w:r>
       <w:r>
-        <w:t xml:space="preserve"> och deras individuella lämplighet beror på vilken slags inlärning som ska </w:t>
-      </w:r>
-      <w:r>
-        <w:lastRenderedPageBreak/>
-        <w:t>tilldelas i undervisningen</w:t>
+        <w:t xml:space="preserve"> och deras individuella lämplighet beror på vilken slags inlärning som ska tilldelas i undervisningen</w:t>
       </w:r>
       <w:r>
         <w:t xml:space="preserve"> </w:t>
@@ -3414,20 +3627,14 @@
         </w:rPr>
       </w:pPr>
       <w:r>
+        <w:lastRenderedPageBreak/>
         <w:t xml:space="preserve">Det svenska företaget Grade har arbetat med skapandet av e-kurser i 20 år och har genom åren visat framsteg i hur e-lärandet kan förändra dagens undervisning inom organisationer. Grade har inriktat sig på att sälja fristående kurser och även färdiga kurser i deras anskaffade lärplattfom Luvit. På Stockholmskontoret är det 10 medarbetare som producerar årligen mellan 20 till 25 e-kurser. </w:t>
       </w:r>
       <w:r>
         <w:rPr>
           <w:rFonts w:cs="Times New Roman"/>
         </w:rPr>
-        <w:t xml:space="preserve">För </w:t>
-      </w:r>
-      <w:r>
-        <w:rPr>
-          <w:rFonts w:cs="Times New Roman"/>
-        </w:rPr>
-        <w:lastRenderedPageBreak/>
-        <w:t xml:space="preserve">nuvarande anpassar Grade sina e-kurser efter vad EIF kräver och arbetar genom att använda ett antal pedagogiska riktlinjer. </w:t>
+        <w:t xml:space="preserve">För nuvarande anpassar Grade sina e-kurser efter vad EIF kräver och arbetar genom att använda ett antal pedagogiska riktlinjer. </w:t>
       </w:r>
       <w:r>
         <w:rPr>
@@ -3693,7 +3900,14 @@
         <w:rPr>
           <w:lang w:eastAsia="sv-SE"/>
         </w:rPr>
-        <w:t xml:space="preserve"> evaluerade kurser och tyder på att det inte är nödvändigt att utvärdera en anpassad pedagogisk strategi/modell för varje kurs.</w:t>
+        <w:t xml:space="preserve"> evaluerade </w:t>
+      </w:r>
+      <w:r>
+        <w:rPr>
+          <w:lang w:eastAsia="sv-SE"/>
+        </w:rPr>
+        <w:lastRenderedPageBreak/>
+        <w:t>kurser och tyder på att det inte är nödvändigt att utvärdera en anpassad pedagogisk strategi/modell för varje kurs.</w:t>
       </w:r>
     </w:p>
     <w:p>
@@ -3705,7 +3919,6 @@
       <w:bookmarkStart w:id="8" w:name="_Toc401327937"/>
       <w:bookmarkEnd w:id="7"/>
       <w:r>
-        <w:lastRenderedPageBreak/>
         <w:t>Metod</w:t>
       </w:r>
       <w:bookmarkStart w:id="9" w:name="_Toc391456182"/>
@@ -3955,6 +4168,7 @@
         <w:t xml:space="preserve"> </w:t>
       </w:r>
       <w:r>
+        <w:lastRenderedPageBreak/>
         <w:t xml:space="preserve">Antalet frågor per modell och element </w:t>
       </w:r>
       <w:r>
@@ -3976,11 +4190,7 @@
         <w:t xml:space="preserve">. </w:t>
       </w:r>
       <w:r>
-        <w:t xml:space="preserve">Poängen från intervju sammanställdes per perspektiv/modell och </w:t>
-      </w:r>
-      <w:r>
-        <w:lastRenderedPageBreak/>
-        <w:t xml:space="preserve">den </w:t>
+        <w:t xml:space="preserve">Poängen från intervju sammanställdes per perspektiv/modell och den </w:t>
       </w:r>
       <w:r>
         <w:t>pedagogisk</w:t>
@@ -4506,7 +4716,11 @@
         <w:t>(</w:t>
       </w:r>
       <w:r>
-        <w:t>Bilaga 2) som presenterades på interv</w:t>
+        <w:t xml:space="preserve">Bilaga 2) som presenterades </w:t>
+      </w:r>
+      <w:r>
+        <w:lastRenderedPageBreak/>
+        <w:t>på interv</w:t>
       </w:r>
       <w:r>
         <w:t>ju</w:t>
@@ -4521,11 +4735,7 @@
         <w:t>essa resultat tyder på att det A</w:t>
       </w:r>
       <w:r>
-        <w:t xml:space="preserve">ssociativa perspektivet ger den </w:t>
-      </w:r>
-      <w:r>
-        <w:lastRenderedPageBreak/>
-        <w:t>bästa matchningen med Grades nuvarande pedagogiska ansats. I och med det visade resultatet även att DIM var den mest lämpade modellen för att passa Grade</w:t>
+        <w:t>ssociativa perspektivet ger den bästa matchningen med Grades nuvarande pedagogiska ansats. I och med det visade resultatet även att DIM var den mest lämpade modellen för att passa Grade</w:t>
       </w:r>
       <w:r>
         <w:t>s</w:t>
@@ -4898,6 +5108,7 @@
           <w:b/>
           <w:sz w:val="24"/>
         </w:rPr>
+        <w:lastRenderedPageBreak/>
         <w:br w:type="page"/>
       </w:r>
     </w:p>
@@ -4966,16 +5177,11 @@
         <w:t>ia GDPR)</w:t>
       </w:r>
       <w:r>
-        <w:t xml:space="preserve"> enligt </w:t>
-      </w:r>
-      <w:proofErr w:type="spellStart"/>
-      <w:r>
-        <w:t>DIM</w:t>
+        <w:t xml:space="preserve"> enligt DIM</w:t>
       </w:r>
       <w:r>
         <w:t>s</w:t>
       </w:r>
-      <w:proofErr w:type="spellEnd"/>
       <w:r>
         <w:t xml:space="preserve"> riktlinjer</w:t>
       </w:r>
@@ -12732,7 +12938,7 @@
           <w:rPr>
             <w:noProof/>
           </w:rPr>
-          <w:t>18</w:t>
+          <w:t>3</w:t>
         </w:r>
         <w:r>
           <w:fldChar w:fldCharType="end"/>
@@ -19456,7 +19662,7 @@
 </file>
 
 <file path=customXml/itemProps1.xml><?xml version="1.0" encoding="utf-8"?>
-<ds:datastoreItem xmlns:ds="http://schemas.openxmlformats.org/officeDocument/2006/customXml" ds:itemID="{0552837C-F049-2742-AEF8-3181E47AB586}">
+<ds:datastoreItem xmlns:ds="http://schemas.openxmlformats.org/officeDocument/2006/customXml" ds:itemID="{F6C48E76-36FF-7349-8A57-905C9C09A920}">
   <ds:schemaRefs>
     <ds:schemaRef ds:uri="http://schemas.openxmlformats.org/officeDocument/2006/bibliography"/>
   </ds:schemaRefs>

</xml_diff>

<commit_message>
Fixing comments in introduction still
</commit_message>
<xml_diff>
--- a/Thesis/Thesis_Imner_2018.docx
+++ b/Thesis/Thesis_Imner_2018.docx
@@ -129,8 +129,13 @@
                               <w:pStyle w:val="TextBox"/>
                             </w:pPr>
                             <w:r>
-                              <w:t>Examensarbete 15 hp</w:t>
+                              <w:t xml:space="preserve">Examensarbete 15 </w:t>
                             </w:r>
+                            <w:proofErr w:type="spellStart"/>
+                            <w:r>
+                              <w:t>hp</w:t>
+                            </w:r>
+                            <w:proofErr w:type="spellEnd"/>
                           </w:p>
                           <w:p>
                             <w:pPr>
@@ -145,7 +150,15 @@
                               <w:pStyle w:val="Textruta"/>
                             </w:pPr>
                             <w:r>
-                              <w:t xml:space="preserve">Kurs- eller utbildningsprogram (180 hp) </w:t>
+                              <w:t xml:space="preserve">Kurs- eller utbildningsprogram (180 </w:t>
+                            </w:r>
+                            <w:proofErr w:type="spellStart"/>
+                            <w:r>
+                              <w:t>hp</w:t>
+                            </w:r>
+                            <w:proofErr w:type="spellEnd"/>
+                            <w:r>
+                              <w:t xml:space="preserve">) </w:t>
                             </w:r>
                           </w:p>
                           <w:p>
@@ -236,8 +249,13 @@
                         <w:pStyle w:val="TextBox"/>
                       </w:pPr>
                       <w:r>
-                        <w:t>Examensarbete 15 hp</w:t>
+                        <w:t xml:space="preserve">Examensarbete 15 </w:t>
                       </w:r>
+                      <w:proofErr w:type="spellStart"/>
+                      <w:r>
+                        <w:t>hp</w:t>
+                      </w:r>
+                      <w:proofErr w:type="spellEnd"/>
                     </w:p>
                     <w:p>
                       <w:pPr>
@@ -252,7 +270,15 @@
                         <w:pStyle w:val="Textruta"/>
                       </w:pPr>
                       <w:r>
-                        <w:t xml:space="preserve">Kurs- eller utbildningsprogram (180 hp) </w:t>
+                        <w:t xml:space="preserve">Kurs- eller utbildningsprogram (180 </w:t>
+                      </w:r>
+                      <w:proofErr w:type="spellStart"/>
+                      <w:r>
+                        <w:t>hp</w:t>
+                      </w:r>
+                      <w:proofErr w:type="spellEnd"/>
+                      <w:r>
+                        <w:t xml:space="preserve">) </w:t>
                       </w:r>
                     </w:p>
                     <w:p>
@@ -2031,10 +2057,18 @@
         <w:t xml:space="preserve">nde som underlättar antecknande i hög hastigt, </w:t>
       </w:r>
       <w:r>
-        <w:t>genom brevväxling (Bo</w:t>
-      </w:r>
-      <w:r>
-        <w:t xml:space="preserve">wer and Hardy, 2004). Under de </w:t>
+        <w:t>genom brevväxling (</w:t>
+      </w:r>
+      <w:proofErr w:type="spellStart"/>
+      <w:r>
+        <w:t>Bo</w:t>
+      </w:r>
+      <w:r>
+        <w:t>wer</w:t>
+      </w:r>
+      <w:proofErr w:type="spellEnd"/>
+      <w:r>
+        <w:t xml:space="preserve"> and Hardy, 2004). Under de </w:t>
       </w:r>
       <w:r>
         <w:t xml:space="preserve">senaste 20 åren har </w:t>
@@ -2653,7 +2687,23 @@
         <w:t>ämnesexperter</w:t>
       </w:r>
       <w:r>
-        <w:t xml:space="preserve"> hos EIF (s.k. Subject Matter Expert) innan en prototyp utvecklas. </w:t>
+        <w:t xml:space="preserve"> hos EIF (s.k. </w:t>
+      </w:r>
+      <w:proofErr w:type="spellStart"/>
+      <w:r>
+        <w:t>Subject</w:t>
+      </w:r>
+      <w:proofErr w:type="spellEnd"/>
+      <w:r>
+        <w:t xml:space="preserve"> </w:t>
+      </w:r>
+      <w:proofErr w:type="spellStart"/>
+      <w:r>
+        <w:t>Matter</w:t>
+      </w:r>
+      <w:proofErr w:type="spellEnd"/>
+      <w:r>
+        <w:t xml:space="preserve"> Expert) innan en prototyp utvecklas. </w:t>
       </w:r>
       <w:r>
         <w:t>I vissa fall kan k</w:t>
@@ -2662,120 +2712,653 @@
         <w:t>urs</w:t>
       </w:r>
       <w:r>
-        <w:t>pr</w:t>
+        <w:t>prototyp</w:t>
+      </w:r>
+      <w:r>
+        <w:t>en</w:t>
+      </w:r>
+      <w:r>
+        <w:t xml:space="preserve"> </w:t>
+      </w:r>
+      <w:r>
+        <w:t xml:space="preserve">skickas ut för </w:t>
+      </w:r>
+      <w:r>
+        <w:t xml:space="preserve">mer </w:t>
+      </w:r>
+      <w:r>
+        <w:t>testning</w:t>
+      </w:r>
+      <w:r>
+        <w:t xml:space="preserve"> </w:t>
+      </w:r>
+      <w:r>
+        <w:t>hos EIF innan sl</w:t>
+      </w:r>
+      <w:r>
+        <w:t xml:space="preserve">utlig styling, utveckling, och </w:t>
+      </w:r>
+      <w:r>
+        <w:t>utplacering</w:t>
+      </w:r>
+      <w:r>
+        <w:t xml:space="preserve"> till leveranssystemet</w:t>
+      </w:r>
+      <w:r>
+        <w:t xml:space="preserve"> sker</w:t>
+      </w:r>
+      <w:r>
+        <w:t>.</w:t>
+      </w:r>
+    </w:p>
+    <w:p>
+      <w:pPr>
+        <w:spacing w:line="480" w:lineRule="auto"/>
+        <w:jc w:val="both"/>
+      </w:pPr>
+    </w:p>
+    <w:p>
+      <w:pPr>
+        <w:spacing w:line="480" w:lineRule="auto"/>
+        <w:jc w:val="both"/>
+      </w:pPr>
+      <w:r>
+        <w:t xml:space="preserve">En </w:t>
+      </w:r>
+      <w:r>
+        <w:t>viktig</w:t>
+      </w:r>
+      <w:r>
+        <w:t xml:space="preserve"> aspekt av </w:t>
+      </w:r>
+      <w:r>
+        <w:t>e-</w:t>
+      </w:r>
+      <w:r>
+        <w:t>kurs</w:t>
+      </w:r>
+      <w:r>
+        <w:t>ens</w:t>
+      </w:r>
+      <w:r>
+        <w:t xml:space="preserve"> koncept</w:t>
+      </w:r>
+      <w:r>
+        <w:t xml:space="preserve">design är </w:t>
+      </w:r>
+      <w:r>
+        <w:t xml:space="preserve">användning av </w:t>
+      </w:r>
+      <w:r>
+        <w:rPr>
+          <w:bCs/>
+        </w:rPr>
+        <w:t>pedagogik</w:t>
+      </w:r>
+      <w:r>
+        <w:rPr>
+          <w:bCs/>
+        </w:rPr>
+        <w:t xml:space="preserve"> och lärometoder för att</w:t>
+      </w:r>
+      <w:r>
+        <w:rPr>
+          <w:bCs/>
+        </w:rPr>
+        <w:t xml:space="preserve"> försäkra ett effektivt och långvarig lärande för studenterna.</w:t>
+      </w:r>
+      <w:r>
+        <w:rPr>
+          <w:bCs/>
+        </w:rPr>
+        <w:t xml:space="preserve"> </w:t>
+      </w:r>
+      <w:r>
+        <w:t>Lärometoderna grundar sig</w:t>
+      </w:r>
+      <w:r>
+        <w:t xml:space="preserve"> ofta i pedagogiska modeller. Dessa pedagogiska modeller</w:t>
+      </w:r>
+      <w:r>
+        <w:t xml:space="preserve"> kan beskrivas som kognitiva modeller eller teoretiska strukturer. De härleder från inlärningsteorier och möjliggör genomförandet av specifika instruktioner- och inlärningsstrategier </w:t>
+      </w:r>
+      <w:r>
+        <w:fldChar w:fldCharType="begin"/>
+      </w:r>
+      <w:r>
+        <w:instrText xml:space="preserve"> ADDIN ZOTERO_ITEM CSL_CITATION {"citationID":"lne63j6q","properties":{"formattedCitation":"(Gr\\uc0\\u225{}inne Conole, 2010)","plainCitation":"(Gráinne Conole, 2010)","noteIndex":0},"citationItems":[{"id":61,"uris":["http://zotero.org/users/local/QsygNxKM/items/T93CEQ5S"],"uri":["http://zotero.org/users/local/QsygNxKM/items/T93CEQ5S"],"itemData":{"id":61,"type":"report","title":"Review of Pedagogical Models and their use in e-learning","publisher":"Milton Keynes: Open University","URL":"goo.gl/AfBK7R","language":"English","author":[{"family":"Conole","given":"Gráinne"}],"issued":{"date-parts":[["2010"]]},"accessed":{"date-parts":[["2018",10,7]]}}}],"schema":"https://github.com/citation-style-language/schema/raw/master/csl-citation.json"} </w:instrText>
+      </w:r>
+      <w:r>
+        <w:fldChar w:fldCharType="separate"/>
+      </w:r>
+      <w:r>
+        <w:rPr>
+          <w:rFonts w:cs="Times New Roman"/>
+          <w:szCs w:val="24"/>
+        </w:rPr>
+        <w:t>(Gráinne Conole, 2010)</w:t>
+      </w:r>
+      <w:r>
+        <w:fldChar w:fldCharType="end"/>
+      </w:r>
+      <w:r>
+        <w:t xml:space="preserve">. </w:t>
+      </w:r>
+      <w:r>
+        <w:t xml:space="preserve">Lärometoderna </w:t>
+      </w:r>
+      <w:r>
+        <w:t xml:space="preserve">etableras i </w:t>
+      </w:r>
+      <w:r>
+        <w:t xml:space="preserve">många </w:t>
+      </w:r>
+      <w:r>
+        <w:t xml:space="preserve">fall </w:t>
+      </w:r>
+      <w:r>
+        <w:t>i</w:t>
+      </w:r>
+      <w:r>
+        <w:t>genom testning och bevisning av validiteten i undervisning</w:t>
+      </w:r>
+      <w:r>
+        <w:t>en av studenterna, vilket sker</w:t>
+      </w:r>
+      <w:r>
+        <w:t xml:space="preserve"> </w:t>
+      </w:r>
+      <w:r>
+        <w:t xml:space="preserve">med hjälp av att utforma kurser som </w:t>
+      </w:r>
+      <w:r>
+        <w:t xml:space="preserve">använder </w:t>
+      </w:r>
+      <w:r>
+        <w:t>en viss lärometod</w:t>
+      </w:r>
+      <w:r>
+        <w:t>. Därefter sker en för</w:t>
+      </w:r>
+      <w:r>
+        <w:t xml:space="preserve"> jämföra</w:t>
+      </w:r>
+      <w:r>
+        <w:t>nde</w:t>
+      </w:r>
+      <w:r>
+        <w:t xml:space="preserve"> inlärning av </w:t>
+      </w:r>
+      <w:r>
+        <w:t xml:space="preserve">dessa </w:t>
+      </w:r>
+      <w:r>
+        <w:t xml:space="preserve">studenter mot en kontrollgrupp. </w:t>
+      </w:r>
+    </w:p>
+    <w:p>
+      <w:pPr>
+        <w:spacing w:line="480" w:lineRule="auto"/>
+        <w:jc w:val="both"/>
+      </w:pPr>
+    </w:p>
+    <w:p>
+      <w:pPr>
+        <w:spacing w:line="480" w:lineRule="auto"/>
+        <w:jc w:val="both"/>
+      </w:pPr>
+      <w:r>
+        <w:t>E</w:t>
+      </w:r>
+      <w:r>
+        <w:t>tt exempel</w:t>
+      </w:r>
+      <w:r>
+        <w:t xml:space="preserve"> på en lärometod som har visat sig </w:t>
+      </w:r>
+      <w:r>
+        <w:t xml:space="preserve">förbättra minnesåterkallelsen </w:t>
+      </w:r>
+      <w:r>
+        <w:t xml:space="preserve">för studenterna </w:t>
+      </w:r>
+      <w:r>
+        <w:t xml:space="preserve">senare i praktiken </w:t>
+      </w:r>
+      <w:r>
+        <w:t>är scenario</w:t>
+      </w:r>
+      <w:r>
+        <w:t>baserad e-lärande</w:t>
+      </w:r>
+      <w:r>
+        <w:t xml:space="preserve">, vilket </w:t>
+      </w:r>
+      <w:r>
+        <w:t xml:space="preserve">sätter </w:t>
+      </w:r>
+      <w:r>
+        <w:t>in studenten</w:t>
+      </w:r>
+      <w:r>
+        <w:t xml:space="preserve"> i olika situationer eller händelser för att göra lärandet </w:t>
+      </w:r>
+      <w:r>
+        <w:t xml:space="preserve">mer </w:t>
+      </w:r>
+      <w:r>
+        <w:t>realistisk</w:t>
+      </w:r>
+      <w:r>
+        <w:t xml:space="preserve">t </w:t>
+      </w:r>
+      <w:r>
+        <w:fldChar w:fldCharType="begin"/>
+      </w:r>
+      <w:r>
+        <w:instrText xml:space="preserve"> ADDIN ZOTERO_ITEM CSL_CITATION {"citationID":"29FQFgon","properties":{"formattedCitation":"(Clark &amp; Mayer, 2012)","plainCitation":"(Clark &amp; Mayer, 2012)","noteIndex":0},"citationItems":[{"id":78,"uris":["http://zotero.org/users/local/QsygNxKM/items/UVRRSJ4U"],"uri":["http://zotero.org/users/local/QsygNxKM/items/UVRRSJ4U"],"itemData":{"id":78,"type":"book","title":"Scenario-based e-Learning: Evidence-Based Guidelines for Online Workforce Learning","publisher":"John Wiley &amp; Sons","number-of-pages":"285","source":"Google Books","abstract":"Scenario-Based e-Learning Scenario-Based e-Learning offers a new instructional design approach that can accelerate expertise, build critical thinking skills, and promote transfer of learning. This book focuses on the what, when, and how of scenario-based e-learning for workforce learning. Throughout the book, Clark defines and demystifies scenario-based e-learning by offering a practical design model illustrated with examples from veterinary science, automotive troubleshooting, sales and loan analysis among other industries. Filled with helpful guidelines and a wealth of illustrative screen shots, this book offers you the information needed to:  Identify the benefits of a SBeL design for learners and learning outcomes Determine when SBeL might be appropriate for your needs Identify specific outcomes of SBeL relevant to common organizational goals Classify specific instructional goals into one or more learning domains Apply a design model to present content in a task-centered context Evaluate outcomes from SBeL lessons Identify tacit expert knowledge using cognitive task analysis techniques Make a business case for SBeL in your organization  Praise for Scenario-Based e-Learning \"Clark has done it again—with her uncanny ability to make complex ideas accessible to practitioners, the guidelines in this book provide an important resource for you to build your own online, problem-centered instructional strategies.\" —M. David Merrill, professor emeritus at Utah State University; author, First Principles of Instruction \"Clark's wonderful book provides a solid explanation of the how, what, and why of scenario-based e-learning. The tools, techniques, and resources in this book provide a roadmap for creating engaging, informative scenarios that lead to tangible, measurable learning outcomes. If you want to design more engaging e-learning, you need to read this book.\" —Karl M. Kapp, Professor of Instructional Technology, Bloomsburg University; author, The Gamification of Learning and Instruction","ISBN":"978-1-118-41645-7","note":"Google-Books-ID: oFm1jmhbgAIC","shortTitle":"Scenario-based e-Learning","language":"en","author":[{"family":"Clark","given":"Ruth C."},{"family":"Mayer","given":"Richard E."}],"issued":{"date-parts":[["2012",12,5]]}}}],"schema":"https://github.com/citation-style-language/schema/raw/master/csl-citation.json"} </w:instrText>
+      </w:r>
+      <w:r>
+        <w:fldChar w:fldCharType="separate"/>
+      </w:r>
+      <w:r>
+        <w:rPr>
+          <w:noProof/>
+        </w:rPr>
+        <w:t>(Clark &amp; Mayer, 2012)</w:t>
+      </w:r>
+      <w:r>
+        <w:fldChar w:fldCharType="end"/>
+      </w:r>
+      <w:r>
+        <w:t xml:space="preserve">. </w:t>
+      </w:r>
+      <w:r>
+        <w:t xml:space="preserve">Ett annat exempel är hur spel har börjat användas som </w:t>
+      </w:r>
+      <w:r>
+        <w:t xml:space="preserve">en del av </w:t>
+      </w:r>
+      <w:r>
+        <w:t xml:space="preserve">e-lärande och </w:t>
+      </w:r>
+      <w:r>
+        <w:t xml:space="preserve">lyckats motivera studenten </w:t>
+      </w:r>
+      <w:r>
+        <w:t>att fortsätta lära sig</w:t>
+      </w:r>
+      <w:r>
+        <w:t>,</w:t>
+      </w:r>
+      <w:r>
+        <w:t xml:space="preserve"> </w:t>
+      </w:r>
+      <w:r>
+        <w:t>genom att</w:t>
+      </w:r>
+      <w:r>
+        <w:t xml:space="preserve"> skapa</w:t>
+      </w:r>
+      <w:r>
+        <w:t xml:space="preserve"> en gemensam samm</w:t>
+      </w:r>
+      <w:r>
+        <w:t xml:space="preserve">anhållning inom organisationen </w:t>
+      </w:r>
+      <w:r>
+        <w:fldChar w:fldCharType="begin"/>
+      </w:r>
+      <w:r>
+        <w:instrText xml:space="preserve"> ADDIN ZOTERO_ITEM CSL_CITATION {"citationID":"pRSXXApH","properties":{"formattedCitation":"(Clark &amp; Mayer, 2012)","plainCitation":"(Clark &amp; Mayer, 2012)","noteIndex":0},"citationItems":[{"id":78,"uris":["http://zotero.org/users/local/QsygNxKM/items/UVRRSJ4U"],"uri":["http://zotero.org/users/local/QsygNxKM/items/UVRRSJ4U"],"itemData":{"id":78,"type":"book","title":"Scenario-based e-Learning: Evidence-Based Guidelines for Online Workforce Learning","publisher":"John Wiley &amp; Sons","number-of-pages":"285","source":"Google Books","abstract":"Scenario-Based e-Learning Scenario-Based e-Learning offers a new instructional design approach that can accelerate expertise, build critical thinking skills, and promote transfer of learning. This book focuses on the what, when, and how of scenario-based e-learning for workforce learning. Throughout the book, Clark defines and demystifies scenario-based e-learning by offering a practical design model illustrated with examples from veterinary science, automotive troubleshooting, sales and loan analysis among other industries. Filled with helpful guidelines and a wealth of illustrative screen shots, this book offers you the information needed to:  Identify the benefits of a SBeL design for learners and learning outcomes Determine when SBeL might be appropriate for your needs Identify specific outcomes of SBeL relevant to common organizational goals Classify specific instructional goals into one or more learning domains Apply a design model to present content in a task-centered context Evaluate outcomes from SBeL lessons Identify tacit expert knowledge using cognitive task analysis techniques Make a business case for SBeL in your organization  Praise for Scenario-Based e-Learning \"Clark has done it again—with her uncanny ability to make complex ideas accessible to practitioners, the guidelines in this book provide an important resource for you to build your own online, problem-centered instructional strategies.\" —M. David Merrill, professor emeritus at Utah State University; author, First Principles of Instruction \"Clark's wonderful book provides a solid explanation of the how, what, and why of scenario-based e-learning. The tools, techniques, and resources in this book provide a roadmap for creating engaging, informative scenarios that lead to tangible, measurable learning outcomes. If you want to design more engaging e-learning, you need to read this book.\" —Karl M. Kapp, Professor of Instructional Technology, Bloomsburg University; author, The Gamification of Learning and Instruction","ISBN":"978-1-118-41645-7","note":"Google-Books-ID: oFm1jmhbgAIC","shortTitle":"Scenario-based e-Learning","language":"en","author":[{"family":"Clark","given":"Ruth C."},{"family":"Mayer","given":"Richard E."}],"issued":{"date-parts":[["2012",12,5]]}}}],"schema":"https://github.com/citation-style-language/schema/raw/master/csl-citation.json"} </w:instrText>
+      </w:r>
+      <w:r>
+        <w:fldChar w:fldCharType="separate"/>
+      </w:r>
+      <w:r>
+        <w:rPr>
+          <w:noProof/>
+        </w:rPr>
+        <w:t>(Clark &amp; Mayer, 2012)</w:t>
+      </w:r>
+      <w:r>
+        <w:fldChar w:fldCharType="end"/>
+      </w:r>
+      <w:r>
+        <w:t>.</w:t>
+      </w:r>
+      <w:r>
+        <w:t xml:space="preserve"> </w:t>
+      </w:r>
+    </w:p>
+    <w:p>
+      <w:pPr>
+        <w:spacing w:line="480" w:lineRule="auto"/>
+        <w:jc w:val="both"/>
+      </w:pPr>
+    </w:p>
+    <w:p>
+      <w:pPr>
+        <w:spacing w:line="480" w:lineRule="auto"/>
+        <w:jc w:val="both"/>
+      </w:pPr>
+      <w:r>
+        <w:t xml:space="preserve">Det finns </w:t>
+      </w:r>
+      <w:r>
+        <w:t xml:space="preserve">ett flertal </w:t>
+      </w:r>
+      <w:r>
+        <w:t xml:space="preserve">pedagogiska modeller som används inom e-lärandet och hjälper ELF att utnyttja sina kunskaper och redskap </w:t>
+      </w:r>
+      <w:r>
+        <w:t>i syfte</w:t>
+      </w:r>
+      <w:r>
+        <w:t xml:space="preserve"> att främja meningsfull</w:t>
+      </w:r>
+      <w:r>
+        <w:t>t</w:t>
+      </w:r>
+      <w:r>
+        <w:t xml:space="preserve"> </w:t>
+      </w:r>
+      <w:r>
+        <w:t xml:space="preserve">ett </w:t>
+      </w:r>
+      <w:r>
+        <w:t xml:space="preserve">kunskapsförvärv </w:t>
+      </w:r>
+      <w:r>
+        <w:fldChar w:fldCharType="begin"/>
+      </w:r>
+      <w:r>
+        <w:instrText xml:space="preserve"> ADDIN ZOTERO_ITEM CSL_CITATION {"citationID":"NJQheQ4c","properties":{"formattedCitation":"(Dabbagh, 2005)","plainCitation":"(Dabbagh, 2005)","noteIndex":0},"citationItems":[{"id":14,"uris":["http://zotero.org/users/local/QsygNxKM/items/CL7QAYP8"],"uri":["http://zotero.org/users/local/QsygNxKM/items/CL7QAYP8"],"itemData":{"id":14,"type":"paper-conference","title":"Pedagogical models for E-Learning: A theory-based design framework","container-title":"In International Journal of Technology in Teaching and Learning","page":"25–44","source":"CiteSeer","abstract":"This paper presents a theory-based design framework for E-Learning that emphasizes the transformative interaction between pedagogical models, instructional strategies, and learning technologies. I argue that situated or distributed cognition is an appropriate foundational knowledge perspective from which to derive pedagogical models and constructs for E-Learning and offers a theory-into-practice framework that characterizes the instructional implications of situated cognition and guides the design of E-Learning. Specific examples of how to apply this framework in E-Learning contexts are provided.","shortTitle":"Pedagogical models for E-Learning","author":[{"family":"Dabbagh","given":"Nada"}],"issued":{"date-parts":[["2005"]]}}}],"schema":"https://github.com/citation-style-language/schema/raw/master/csl-citation.json"} </w:instrText>
+      </w:r>
+      <w:r>
+        <w:fldChar w:fldCharType="separate"/>
+      </w:r>
+      <w:r>
+        <w:rPr>
+          <w:noProof/>
+        </w:rPr>
+        <w:t>(Dabbagh, 2005)</w:t>
+      </w:r>
+      <w:r>
+        <w:fldChar w:fldCharType="end"/>
+      </w:r>
+      <w:r>
+        <w:t xml:space="preserve">. </w:t>
+      </w:r>
+      <w:r>
+        <w:t>I ELF kan p</w:t>
+      </w:r>
+      <w:r>
+        <w:t xml:space="preserve">edagogiska modeller </w:t>
+      </w:r>
+      <w:r>
+        <w:t>ofta vara</w:t>
+      </w:r>
+      <w:r>
+        <w:t xml:space="preserve"> användbara </w:t>
+      </w:r>
+      <w:r>
+        <w:t>eftersom de</w:t>
+      </w:r>
+      <w:r>
+        <w:t xml:space="preserve"> </w:t>
+      </w:r>
+      <w:r>
+        <w:t xml:space="preserve">både </w:t>
+      </w:r>
+      <w:r>
+        <w:t>strukturera</w:t>
+      </w:r>
+      <w:r>
+        <w:t>r</w:t>
+      </w:r>
+      <w:r>
+        <w:t xml:space="preserve"> kursinnehållet och </w:t>
+      </w:r>
+      <w:r>
+        <w:t xml:space="preserve">bidrar </w:t>
+      </w:r>
+      <w:r>
+        <w:t xml:space="preserve">till </w:t>
+      </w:r>
+      <w:r>
+        <w:t xml:space="preserve">att studenten utbildar sig efter deras kognitiva förståelse. </w:t>
+      </w:r>
+      <w:r>
+        <w:t xml:space="preserve">Det kan likaså </w:t>
+      </w:r>
+      <w:r>
+        <w:t>underlätta</w:t>
+      </w:r>
+      <w:r>
+        <w:t xml:space="preserve"> ELF</w:t>
+      </w:r>
+      <w:r>
+        <w:t>’</w:t>
+      </w:r>
+      <w:r>
+        <w:t>s</w:t>
+      </w:r>
+      <w:r>
+        <w:t xml:space="preserve"> möjlighet</w:t>
+      </w:r>
+      <w:r>
+        <w:t xml:space="preserve"> att kunna bedöma utefter hur pedagogiken</w:t>
+      </w:r>
+      <w:r>
+        <w:t xml:space="preserve"> tillhandahålls i sina e-kurser</w:t>
+      </w:r>
+      <w:r>
+        <w:t>. Det har uppvisat</w:t>
+      </w:r>
+      <w:r>
+        <w:t>s</w:t>
+      </w:r>
+      <w:r>
+        <w:t xml:space="preserve"> att majoriteten av e-kurser inte har tillräckligt</w:t>
+      </w:r>
+      <w:r>
+        <w:t xml:space="preserve"> med pedagogisk bakgrund och</w:t>
+      </w:r>
+      <w:r>
+        <w:t xml:space="preserve"> därmed </w:t>
+      </w:r>
+      <w:r>
+        <w:t xml:space="preserve">har </w:t>
+      </w:r>
+      <w:r>
+        <w:t xml:space="preserve">orsakat grova </w:t>
+      </w:r>
+      <w:r>
+        <w:lastRenderedPageBreak/>
+        <w:t>brister i lär</w:t>
+      </w:r>
+      <w:r>
+        <w:t xml:space="preserve">andestrategier, kursinnehållet, delkursens tid och takt, gränssnittdesignen, och uppnåendet av </w:t>
+      </w:r>
+      <w:r>
+        <w:t>tillfredsställande</w:t>
+      </w:r>
+      <w:r>
+        <w:t xml:space="preserve"> student fokus i kursen </w:t>
+      </w:r>
+      <w:r>
+        <w:fldChar w:fldCharType="begin"/>
+      </w:r>
+      <w:r>
+        <w:instrText xml:space="preserve"> ADDIN ZOTERO_ITEM CSL_CITATION {"citationID":"rnbmTRuE","properties":{"formattedCitation":"(Pange &amp; Pange, 2011)","plainCitation":"(Pange &amp; Pange, 2011)","noteIndex":0},"citationItems":[{"id":18,"uris":["http://zotero.org/users/local/QsygNxKM/items/7KQ7BZYR"],"uri":["http://zotero.org/users/local/QsygNxKM/items/7KQ7BZYR"],"itemData":{"id":18,"type":"article-journal","title":"Is E-learning Based On Learning Theories? A Literature Review","container-title":"World Academy of Science, Engineering &amp; Technology","volume":"5","issue":"8","source":"Zotero","abstract":"E-learning aims to build knowledge and skills in order to enhance the quality of learning. Research has shown that the majority of the e-learning solutions lack in pedagogical background and present some serious deficiencies regarding teaching strategies and content delivery, time and pace management, interface design and preservation of learners’ focus. The aim of this review is to approach the design of e-learning solutions with a pedagogical perspective and to present some good practices of e-learning design grounded on the core principles of Learning Theories (LTs).","language":"en","author":[{"family":"Pange","given":"Apostolia"},{"family":"Pange","given":"Jenny"}],"issued":{"date-parts":[["2011"]]}}}],"schema":"https://github.com/citation-style-language/schema/raw/master/csl-citation.json"} </w:instrText>
+      </w:r>
+      <w:r>
+        <w:fldChar w:fldCharType="separate"/>
+      </w:r>
+      <w:r>
+        <w:rPr>
+          <w:noProof/>
+        </w:rPr>
+        <w:t>(Pange &amp; Pange, 2011)</w:t>
+      </w:r>
+      <w:r>
+        <w:fldChar w:fldCharType="end"/>
+      </w:r>
+      <w:r>
+        <w:t xml:space="preserve">. </w:t>
+      </w:r>
+      <w:r>
+        <w:t>I och med detta kan implementeringen</w:t>
+      </w:r>
+      <w:r>
+        <w:t xml:space="preserve"> av en pedagogisk modell i ett ELF ge en stark utveckling och förbättring i </w:t>
+      </w:r>
+      <w:r>
+        <w:t>kvaliteten av</w:t>
+      </w:r>
+      <w:r>
+        <w:t xml:space="preserve"> ELF’s framtida e-kurser.</w:t>
+      </w:r>
+    </w:p>
+    <w:p>
+      <w:pPr>
+        <w:spacing w:line="480" w:lineRule="auto"/>
+        <w:jc w:val="both"/>
+      </w:pPr>
+    </w:p>
+    <w:p>
+      <w:pPr>
+        <w:spacing w:line="480" w:lineRule="auto"/>
+        <w:jc w:val="both"/>
+      </w:pPr>
+      <w:r>
+        <w:t>Pedagogik kan delas upp i ett flertal olika perspektiv</w:t>
+      </w:r>
+      <w:r>
+        <w:t xml:space="preserve"> där varje perspektiv inkluderar flera pedagogiska modeller</w:t>
+      </w:r>
+      <w:r>
+        <w:t xml:space="preserve">. </w:t>
+      </w:r>
+      <w:r>
+        <w:t xml:space="preserve">De </w:t>
+      </w:r>
+      <w:r>
+        <w:t xml:space="preserve">tre </w:t>
+      </w:r>
+      <w:r>
+        <w:t>pedagogiska perspektiven</w:t>
+      </w:r>
+      <w:r>
+        <w:t>:</w:t>
       </w:r>
       <w:bookmarkStart w:id="4" w:name="_GoBack"/>
       <w:bookmarkEnd w:id="4"/>
       <w:r>
-        <w:t>ototyp</w:t>
-      </w:r>
-      <w:r>
-        <w:t>en</w:t>
-      </w:r>
-      <w:r>
         <w:t xml:space="preserve"> </w:t>
       </w:r>
       <w:r>
-        <w:t xml:space="preserve">skickas ut för </w:t>
-      </w:r>
-      <w:r>
-        <w:t xml:space="preserve">mer </w:t>
-      </w:r>
-      <w:r>
-        <w:t>testning</w:t>
+        <w:t>Associativ, Konstruktivism och S</w:t>
+      </w:r>
+      <w:r>
+        <w:t>ociokulturellt</w:t>
+      </w:r>
+      <w:r>
+        <w:t>,</w:t>
+      </w:r>
+      <w:r>
+        <w:t xml:space="preserve"> är </w:t>
+      </w:r>
+      <w:r>
+        <w:t xml:space="preserve">alla </w:t>
+      </w:r>
+      <w:r>
+        <w:t>form</w:t>
+      </w:r>
+      <w:r>
+        <w:t>er</w:t>
+      </w:r>
+      <w:r>
+        <w:t xml:space="preserve"> av tillvägagångssätt för lärande</w:t>
+      </w:r>
+      <w:r>
+        <w:t>.</w:t>
       </w:r>
       <w:r>
         <w:t xml:space="preserve"> </w:t>
       </w:r>
       <w:r>
-        <w:t>hos EIF innan sl</w:t>
-      </w:r>
-      <w:r>
-        <w:t xml:space="preserve">utlig styling, utveckling, och </w:t>
-      </w:r>
-      <w:r>
-        <w:t>utplacering</w:t>
-      </w:r>
-      <w:r>
-        <w:t xml:space="preserve"> till leveranssystemet.</w:t>
-      </w:r>
-    </w:p>
-    <w:p>
-      <w:pPr>
-        <w:spacing w:line="480" w:lineRule="auto"/>
-        <w:jc w:val="both"/>
-      </w:pPr>
-    </w:p>
-    <w:p>
-      <w:pPr>
-        <w:spacing w:line="480" w:lineRule="auto"/>
-        <w:jc w:val="both"/>
-      </w:pPr>
-      <w:r>
-        <w:t xml:space="preserve">En </w:t>
-      </w:r>
-      <w:r>
-        <w:t>viktig</w:t>
-      </w:r>
-      <w:r>
-        <w:t xml:space="preserve"> aspekt av </w:t>
-      </w:r>
-      <w:r>
-        <w:t>e-</w:t>
-      </w:r>
-      <w:r>
-        <w:t>kurs</w:t>
-      </w:r>
-      <w:r>
-        <w:t>ens</w:t>
-      </w:r>
-      <w:r>
-        <w:t xml:space="preserve"> koncept</w:t>
-      </w:r>
-      <w:r>
-        <w:t xml:space="preserve">design är </w:t>
-      </w:r>
-      <w:r>
-        <w:t xml:space="preserve">användning av </w:t>
-      </w:r>
-      <w:r>
-        <w:rPr>
-          <w:bCs/>
-        </w:rPr>
-        <w:t>pedagogik</w:t>
-      </w:r>
-      <w:r>
-        <w:rPr>
-          <w:bCs/>
-        </w:rPr>
-        <w:t xml:space="preserve"> och lärometoder för att</w:t>
-      </w:r>
-      <w:r>
-        <w:rPr>
-          <w:bCs/>
-        </w:rPr>
-        <w:t xml:space="preserve"> försäkra ett effektivt och långvarig lärande för studenterna.</w:t>
-      </w:r>
-      <w:r>
-        <w:rPr>
-          <w:bCs/>
-        </w:rPr>
+        <w:t>D</w:t>
+      </w:r>
+      <w:r>
+        <w:t xml:space="preserve">eras individuella lämplighet beror </w:t>
+      </w:r>
+      <w:r>
+        <w:t xml:space="preserve">i huvudsak </w:t>
+      </w:r>
+      <w:r>
+        <w:t>på vilken slags inlärning som ska tilldelas i undervisningen</w:t>
+      </w:r>
+      <w:r>
         <w:t xml:space="preserve"> </w:t>
       </w:r>
       <w:r>
-        <w:t xml:space="preserve">Lärometoderna grundar sig ofta i pedagogiska modeller och kan beskrivas som kognitiva modeller eller teoretiska strukturer. De härleder från inlärningsteorier och möjliggör genomförandet av specifika instruktioner- och inlärningsstrategier </w:t>
-      </w:r>
-      <w:r>
         <w:fldChar w:fldCharType="begin"/>
       </w:r>
       <w:r>
-        <w:instrText xml:space="preserve"> ADDIN ZOTERO_ITEM CSL_CITATION {"citationID":"lne63j6q","properties":{"formattedCitation":"(Gr\\uc0\\u225{}inne Conole, 2010)","plainCitation":"(Gráinne Conole, 2010)","noteIndex":0},"citationItems":[{"id":61,"uris":["http://zotero.org/users/local/QsygNxKM/items/T93CEQ5S"],"uri":["http://zotero.org/users/local/QsygNxKM/items/T93CEQ5S"],"itemData":{"id":61,"type":"report","title":"Review of Pedagogical Models and their use in e-learning","publisher":"Milton Keynes: Open University","URL":"goo.gl/AfBK7R","language":"English","author":[{"family":"Conole","given":"Gráinne"}],"issued":{"date-parts":[["2010"]]},"accessed":{"date-parts":[["2018",10,7]]}}}],"schema":"https://github.com/citation-style-language/schema/raw/master/csl-citation.json"} </w:instrText>
+        <w:instrText xml:space="preserve"> ADDIN ZOTERO_ITEM CSL_CITATION {"citationID":"h9FXIF96","properties":{"formattedCitation":"(Mayes &amp; de Freitas, 2004)","plainCitation":"(Mayes &amp; de Freitas, 2004)","noteIndex":0},"citationItems":[{"id":34,"uris":["http://zotero.org/users/local/QsygNxKM/items/FADQLDDZ"],"uri":["http://zotero.org/users/local/QsygNxKM/items/FADQLDDZ"],"itemData":{"id":34,"type":"article-journal","title":"Review of e-learning theories, frameworks and models","container-title":"JISC e-Learning Models Desk Study","issue":"1","source":"Zotero","language":"English","author":[{"family":"Mayes","given":"Terry"},{"family":"Freitas","given":"Sara","non-dropping-particle":"de"}],"issued":{"date-parts":[["2004"]]}}}],"schema":"https://github.com/citation-style-language/schema/raw/master/csl-citation.json"} </w:instrText>
       </w:r>
       <w:r>
         <w:fldChar w:fldCharType="separate"/>
       </w:r>
       <w:r>
         <w:rPr>
+          <w:noProof/>
+        </w:rPr>
+        <w:t>(Mayes &amp; de Freitas, 2004)</w:t>
+      </w:r>
+      <w:r>
+        <w:fldChar w:fldCharType="end"/>
+      </w:r>
+      <w:r>
+        <w:t xml:space="preserve">. </w:t>
+      </w:r>
+      <w:r>
+        <w:t>Till exemp</w:t>
+      </w:r>
+      <w:r>
+        <w:t>e</w:t>
+      </w:r>
+      <w:r>
+        <w:t xml:space="preserve">l, i </w:t>
+      </w:r>
+      <w:r>
+        <w:t>det A</w:t>
+      </w:r>
+      <w:r>
+        <w:t xml:space="preserve">ssociativa perspektivet får studenten utföra aktiviteter i form av uppgifter, som </w:t>
+      </w:r>
+      <w:r>
+        <w:t>e.g.</w:t>
+      </w:r>
+      <w:r>
+        <w:t xml:space="preserve"> läsa ett dokument och svara på t</w:t>
+      </w:r>
+      <w:r>
+        <w:t xml:space="preserve">illhörande frågor </w:t>
+      </w:r>
+      <w:r>
+        <w:fldChar w:fldCharType="begin"/>
+      </w:r>
+      <w:r>
+        <w:instrText xml:space="preserve"> ADDIN ZOTERO_ITEM CSL_CITATION {"citationID":"89aVO9u9","properties":{"formattedCitation":"(Gr\\uc0\\u225{}inne Conole, 2010)","plainCitation":"(Gráinne Conole, 2010)","noteIndex":0},"citationItems":[{"id":61,"uris":["http://zotero.org/users/local/QsygNxKM/items/T93CEQ5S"],"uri":["http://zotero.org/users/local/QsygNxKM/items/T93CEQ5S"],"itemData":{"id":61,"type":"report","title":"Review of Pedagogical Models and their use in e-learning","publisher":"Milton Keynes: Open University","URL":"goo.gl/AfBK7R","language":"English","author":[{"family":"Conole","given":"Gráinne"}],"issued":{"date-parts":[["2010"]]},"accessed":{"date-parts":[["2018",10,7]]}}}],"schema":"https://github.com/citation-style-language/schema/raw/master/csl-citation.json"} </w:instrText>
+      </w:r>
+      <w:r>
+        <w:fldChar w:fldCharType="separate"/>
+      </w:r>
+      <w:r>
+        <w:rPr>
           <w:rFonts w:cs="Times New Roman"/>
           <w:szCs w:val="24"/>
         </w:rPr>
@@ -2785,73 +3368,112 @@
         <w:fldChar w:fldCharType="end"/>
       </w:r>
       <w:r>
+        <w:t>. Aktiviteterna handlar om att förändra beteende genom att få en direkt återkoppling efter utförandet</w:t>
+      </w:r>
+      <w:r>
+        <w:t xml:space="preserve"> </w:t>
+      </w:r>
+      <w:r>
+        <w:fldChar w:fldCharType="begin"/>
+      </w:r>
+      <w:r>
+        <w:instrText xml:space="preserve"> ADDIN ZOTERO_ITEM CSL_CITATION {"citationID":"cDMcnSK2","properties":{"formattedCitation":"(G. Conole, Dyke, Oliver, &amp; Seale, 2004)","plainCitation":"(G. Conole, Dyke, Oliver, &amp; Seale, 2004)","dontUpdate":true,"noteIndex":0},"citationItems":[{"id":83,"uris":["http://zotero.org/users/local/QsygNxKM/items/UMT29TND"],"uri":["http://zotero.org/users/local/QsygNxKM/items/UMT29TND"],"itemData":{"id":83,"type":"article-journal","title":"Mapping pedagogy and tools for effective learning design","container-title":"Computers &amp; Education","page":"17-33","volume":"43","issue":"1-2","source":"Crossref","abstract":"A number of pedagogies and approaches are often quoted in the e-learning literature – constructivism, communities of practice, collaboration – but we suggest that much of what is described could more easily be explained in terms of didactic and behaviourist approaches to learning. In this paper we propose a model that supports the development of pedagogically driven approaches to e-learning. The paper begins by explaining how models can be used to represent theoretical approaches and to support practitioners’ engagement with these. After outlining the method through which this can be achieved, a model of pedagogies is developed. This process begins with a review of learning theories, from which key components of learning are distilled. This abstraction is used as an analytical tool, allowing components of learning scenarios to be described and related to appropriate theoretical approaches through the use of speciﬁc tools and resources. Our assertion is that a better articulation and mapping of di</w:instrText>
+      </w:r>
+      <w:r>
+        <w:rPr>
+          <w:rFonts w:ascii="Myriad Pro Cond" w:hAnsi="Myriad Pro Cond" w:cs="Myriad Pro Cond"/>
+        </w:rPr>
+        <w:instrText>ﬀ</w:instrText>
+      </w:r>
+      <w:r>
+        <w:instrText xml:space="preserve">erent pedagogical processes, tools and techniques will provide a pedagogic approach that is more reﬂexive and consistent with practitioners’ theoretical perspective on learning and teaching.","URL":"http://linkinghub.elsevier.com/retrieve/pii/S0360131503001404","DOI":"10.1016/j.compedu.2003.12.018","ISSN":"03601315","language":"en","author":[{"family":"Conole","given":"G."},{"family":"Dyke","given":"M."},{"family":"Oliver","given":"M."},{"family":"Seale","given":"J."}],"issued":{"date-parts":[["2004",8]]},"accessed":{"date-parts":[["2018",10,8]]}}}],"schema":"https://github.com/citation-style-language/schema/raw/master/csl-citation.json"} </w:instrText>
+      </w:r>
+      <w:r>
+        <w:fldChar w:fldCharType="separate"/>
+      </w:r>
+      <w:r>
+        <w:rPr>
+          <w:noProof/>
+        </w:rPr>
+        <w:t>(</w:t>
+      </w:r>
+      <w:r>
+        <w:rPr>
+          <w:noProof/>
+        </w:rPr>
+        <w:t>Conole, et.al</w:t>
+      </w:r>
+      <w:r>
+        <w:rPr>
+          <w:noProof/>
+        </w:rPr>
+        <w:t>.,</w:t>
+      </w:r>
+      <w:r>
+        <w:rPr>
+          <w:noProof/>
+        </w:rPr>
+        <w:t xml:space="preserve"> </w:t>
+      </w:r>
+      <w:r>
+        <w:rPr>
+          <w:noProof/>
+        </w:rPr>
+        <w:t>2004)</w:t>
+      </w:r>
+      <w:r>
+        <w:fldChar w:fldCharType="end"/>
+      </w:r>
+      <w:r>
         <w:t xml:space="preserve">. </w:t>
       </w:r>
       <w:r>
-        <w:t xml:space="preserve">Lärometoderna </w:t>
-      </w:r>
-      <w:r>
-        <w:t xml:space="preserve">etableras i </w:t>
-      </w:r>
-      <w:r>
-        <w:t xml:space="preserve">många </w:t>
-      </w:r>
-      <w:r>
-        <w:t xml:space="preserve">fall </w:t>
-      </w:r>
-      <w:r>
-        <w:t>i</w:t>
-      </w:r>
-      <w:r>
-        <w:t>genom testning och bevisning av validiteten i undervisning</w:t>
+        <w:t xml:space="preserve">En av de pedagogiska modellerna som används inom det </w:t>
+      </w:r>
+      <w:r>
+        <w:t>A</w:t>
+      </w:r>
+      <w:r>
+        <w:t xml:space="preserve">ssociativa perspektivet </w:t>
+      </w:r>
+      <w:r>
+        <w:t xml:space="preserve">är </w:t>
+      </w:r>
+      <w:r>
+        <w:t xml:space="preserve">Direkt Instruktion </w:t>
+      </w:r>
+      <w:r>
+        <w:t xml:space="preserve">Modellen </w:t>
+      </w:r>
+      <w:r>
+        <w:t xml:space="preserve">(DIM). DIM </w:t>
+      </w:r>
+      <w:r>
+        <w:t>inriktar</w:t>
       </w:r>
       <w:r>
         <w:t xml:space="preserve"> </w:t>
       </w:r>
       <w:r>
-        <w:t xml:space="preserve">med hjälp av att utforma kurser som </w:t>
-      </w:r>
-      <w:r>
-        <w:t xml:space="preserve">använder </w:t>
-      </w:r>
-      <w:r>
-        <w:t>en viss lärometod</w:t>
-      </w:r>
-      <w:r>
-        <w:t xml:space="preserve"> för att sedan jämföra inlärning av </w:t>
-      </w:r>
-      <w:r>
-        <w:t xml:space="preserve">dessa </w:t>
-      </w:r>
-      <w:r>
-        <w:t>studenter mot en kontrollgrupp. E</w:t>
-      </w:r>
-      <w:r>
-        <w:t>tt exempel</w:t>
-      </w:r>
-      <w:r>
-        <w:t xml:space="preserve"> på en lärometod som har visat sig </w:t>
-      </w:r>
-      <w:r>
-        <w:t xml:space="preserve">förbättra minnesåterkallelsen senare i praktiken </w:t>
-      </w:r>
-      <w:r>
-        <w:t xml:space="preserve">är scenario-baserad e-lärande </w:t>
-      </w:r>
-      <w:r>
-        <w:t xml:space="preserve">som </w:t>
-      </w:r>
-      <w:r>
-        <w:t>sätter studenten in i olika situationer eller händelser för att göra lärandet realistisk</w:t>
-      </w:r>
-      <w:r>
-        <w:t xml:space="preserve">t </w:t>
+        <w:t xml:space="preserve">undervisningen </w:t>
+      </w:r>
+      <w:r>
+        <w:t>att utgå</w:t>
+      </w:r>
+      <w:r>
+        <w:t xml:space="preserve"> från koncept och färdigheter genom</w:t>
+      </w:r>
+      <w:r>
+        <w:t xml:space="preserve"> kombination av praktik och åter</w:t>
+      </w:r>
+      <w:r>
+        <w:t xml:space="preserve">koppling till studenten </w:t>
       </w:r>
       <w:r>
         <w:fldChar w:fldCharType="begin"/>
       </w:r>
       <w:r>
-        <w:instrText xml:space="preserve"> ADDIN ZOTERO_ITEM CSL_CITATION {"citationID":"29FQFgon","properties":{"formattedCitation":"(Clark &amp; Mayer, 2012)","plainCitation":"(Clark &amp; Mayer, 2012)","noteIndex":0},"citationItems":[{"id":78,"uris":["http://zotero.org/users/local/QsygNxKM/items/UVRRSJ4U"],"uri":["http://zotero.org/users/local/QsygNxKM/items/UVRRSJ4U"],"itemData":{"id":78,"type":"book","title":"Scenario-based e-Learning: Evidence-Based Guidelines for Online Workforce Learning","publisher":"John Wiley &amp; Sons","number-of-pages":"285","source":"Google Books","abstract":"Scenario-Based e-Learning Scenario-Based e-Learning offers a new instructional design approach that can accelerate expertise, build critical thinking skills, and promote transfer of learning. This book focuses on the what, when, and how of scenario-based e-learning for workforce learning. Throughout the book, Clark defines and demystifies scenario-based e-learning by offering a practical design model illustrated with examples from veterinary science, automotive troubleshooting, sales and loan analysis among other industries. Filled with helpful guidelines and a wealth of illustrative screen shots, this book offers you the information needed to:  Identify the benefits of a SBeL design for learners and learning outcomes Determine when SBeL might be appropriate for your needs Identify specific outcomes of SBeL relevant to common organizational goals Classify specific instructional goals into one or more learning domains Apply a design model to present content in a task-centered context Evaluate outcomes from SBeL lessons Identify tacit expert knowledge using cognitive task analysis techniques Make a business case for SBeL in your organization  Praise for Scenario-Based e-Learning \"Clark has done it again—with her uncanny ability to make complex ideas accessible to practitioners, the guidelines in this book provide an important resource for you to build your own online, problem-centered instructional strategies.\" —M. David Merrill, professor emeritus at Utah State University; author, First Principles of Instruction \"Clark's wonderful book provides a solid explanation of the how, what, and why of scenario-based e-learning. The tools, techniques, and resources in this book provide a roadmap for creating engaging, informative scenarios that lead to tangible, measurable learning outcomes. If you want to design more engaging e-learning, you need to read this book.\" —Karl M. Kapp, Professor of Instructional Technology, Bloomsburg University; author, The Gamification of Learning and Instruction","ISBN":"978-1-118-41645-7","note":"Google-Books-ID: oFm1jmhbgAIC","shortTitle":"Scenario-based e-Learning","language":"en","author":[{"family":"Clark","given":"Ruth C."},{"family":"Mayer","given":"Richard E."}],"issued":{"date-parts":[["2012",12,5]]}}}],"schema":"https://github.com/citation-style-language/schema/raw/master/csl-citation.json"} </w:instrText>
+        <w:instrText xml:space="preserve"> ADDIN ZOTERO_ITEM CSL_CITATION {"citationID":"sfhH9s0k","properties":{"formattedCitation":"(Yeh, 2009)","plainCitation":"(Yeh, 2009)","noteIndex":0},"citationItems":[{"id":72,"uris":["http://zotero.org/users/local/QsygNxKM/items/YZU8SXCY"],"uri":["http://zotero.org/users/local/QsygNxKM/items/YZU8SXCY"],"itemData":{"id":72,"type":"article-journal","title":"Integrating e-learning into the Direct-instruction Model to enhance the effectiveness of critical-thinking instruction","container-title":"Instructional Science","page":"185-203","volume":"37","issue":"2","source":"JSTOR","abstract":"[The Direct-instruction Model favors the use of teacher explanations and modeling combined with student practice and feedback to teach thinking skills. Using this paradigm, this study incorporates e-learning during an 18-week experimental instruction period that includes 48 preservice teachers. The instructional design in this study emphasizes scaffolding, observational learning, mastery of critical-thinking skills, guided practices, cooperative learning, providing feedback, self-reflection, online discussions, and active participation in an online learning community. This study employs 2 critical-thinking tests, 2 inventories, and 1 open-ended reflection questionnaire; and students' scores on the pretest and posttest are compared via the Repeated Measure Analysis of Variance. The primary findings are as follows: (a) all participants preferred the instructional design in this study; (b) the experimental instruction effectively improved the preservice teachers' critical-thinking ability as well as their professional knowledge and personal teaching efficacy concerning critical-thinking instruction; (c) the mechanisms contributing to the effectiveness of the experimental instruction mainly included discussing and sharing, observational learning, self-reflection, guided practice, and the learning community.]","URL":"goo.gl/Lo4tFB","ISSN":"0020-4277","author":[{"family":"Yeh","given":"Yu-Chu"}],"issued":{"date-parts":[["2009"]]},"accessed":{"date-parts":[["2018",10,8]]}}}],"schema":"https://github.com/citation-style-language/schema/raw/master/csl-citation.json"} </w:instrText>
       </w:r>
       <w:r>
         <w:fldChar w:fldCharType="separate"/>
@@ -2860,40 +3482,223 @@
         <w:rPr>
           <w:noProof/>
         </w:rPr>
-        <w:t>(Clark &amp; Mayer, 2012)</w:t>
+        <w:t>(Yeh, 2009)</w:t>
       </w:r>
       <w:r>
         <w:fldChar w:fldCharType="end"/>
       </w:r>
       <w:r>
+        <w:t xml:space="preserve">; </w:t>
+      </w:r>
+      <w:r>
+        <w:fldChar w:fldCharType="begin"/>
+      </w:r>
+      <w:r>
+        <w:instrText xml:space="preserve"> ADDIN ZOTERO_ITEM CSL_CITATION {"citationID":"3Vyc2sCE","properties":{"formattedCitation":"(Kauchak &amp; Eggen, 2011)","plainCitation":"(Kauchak &amp; Eggen, 2011)","noteIndex":0},"citationItems":[{"id":63,"uris":["http://zotero.org/users/local/QsygNxKM/items/THNG2LRQ"],"uri":["http://zotero.org/users/local/QsygNxKM/items/THNG2LRQ"],"itemData":{"id":63,"type":"book","title":"Learning and teaching: research-based methods","publisher":"Pearson","publisher-place":"Boston","number-of-pages":"480","event-place":"Boston","ISBN":"978-0-13-217934-8","shortTitle":"Learning and teaching","language":"English","author":[{"family":"Kauchak","given":"Donald P."},{"family":"Eggen","given":"Paul D."}],"issued":{"date-parts":[["2011"]]}}}],"schema":"https://github.com/citation-style-language/schema/raw/master/csl-citation.json"} </w:instrText>
+      </w:r>
+      <w:r>
+        <w:fldChar w:fldCharType="separate"/>
+      </w:r>
+      <w:r>
+        <w:rPr>
+          <w:noProof/>
+        </w:rPr>
+        <w:t>(Kauchak &amp; Eggen, 2011)</w:t>
+      </w:r>
+      <w:r>
+        <w:fldChar w:fldCharType="end"/>
+      </w:r>
+      <w:r>
+        <w:t>.</w:t>
+      </w:r>
+      <w:r>
+        <w:t xml:space="preserve"> Konstruktivistiskt perspektiv </w:t>
+      </w:r>
+      <w:r>
+        <w:t>är</w:t>
+      </w:r>
+      <w:r>
+        <w:t xml:space="preserve"> istället</w:t>
+      </w:r>
+      <w:r>
+        <w:t xml:space="preserve"> baserande på</w:t>
+      </w:r>
+      <w:r>
+        <w:t xml:space="preserve"> att lära sig genom förståelse och det innebär att det behövs kommunikation, klargöranden, kontraster, rekombination, problemlösning</w:t>
+      </w:r>
+      <w:r>
+        <w:t>,</w:t>
+      </w:r>
+      <w:r>
+        <w:t xml:space="preserve"> och slutsatser</w:t>
+      </w:r>
+      <w:r>
+        <w:t xml:space="preserve"> </w:t>
+      </w:r>
+      <w:r>
+        <w:fldChar w:fldCharType="begin"/>
+      </w:r>
+      <w:r>
+        <w:instrText xml:space="preserve"> ADDIN ZOTERO_ITEM CSL_CITATION {"citationID":"8rJxqOlR","properties":{"formattedCitation":"(Siemens, 2014)","plainCitation":"(Siemens, 2014)","noteIndex":0},"citationItems":[{"id":"ni4rOpRD/VmvZN24o","uris":["http://zotero.org/users/local/QsygNxKM/items/7KCNSLMX"],"uri":["http://zotero.org/users/local/QsygNxKM/items/7KCNSLMX"],"itemData":{"id":36,"type":"article-journal","title":"Connectivism: A Learning Theory for the Digital Age","page":"8","source":"Zotero","language":"en","author":[{"family":"Siemens","given":"George"}],"issued":{"date-parts":[["2014"]]}}}],"schema":"https://github.com/citation-style-language/schema/raw/master/csl-citation.json"} </w:instrText>
+      </w:r>
+      <w:r>
+        <w:fldChar w:fldCharType="separate"/>
+      </w:r>
+      <w:r>
+        <w:rPr>
+          <w:noProof/>
+        </w:rPr>
+        <w:t>(Siemens, 2014)</w:t>
+      </w:r>
+      <w:r>
+        <w:fldChar w:fldCharType="end"/>
+      </w:r>
+      <w:r>
+        <w:t xml:space="preserve">. Dessa punkter behöver bearbetas innan det blir en </w:t>
+      </w:r>
+      <w:r>
+        <w:t>vinst</w:t>
+      </w:r>
+      <w:r>
+        <w:t xml:space="preserve"> </w:t>
+      </w:r>
+      <w:r>
+        <w:t>från</w:t>
+      </w:r>
+      <w:r>
+        <w:t xml:space="preserve"> lärandet. En modell inom </w:t>
+      </w:r>
+      <w:r>
+        <w:t xml:space="preserve">det Konstruktivistiskt </w:t>
+      </w:r>
+      <w:r>
+        <w:t>perspek</w:t>
+      </w:r>
+      <w:r>
+        <w:t>tivet kallas Konstruktivistisk L</w:t>
+      </w:r>
+      <w:r>
+        <w:t>äromiljö (KL</w:t>
+      </w:r>
+      <w:r>
+        <w:t>M</w:t>
+      </w:r>
+      <w:r>
+        <w:t>) och baserar sig på att studenten bygger sina egna mentala strukturer när de inte</w:t>
+      </w:r>
+      <w:r>
+        <w:t xml:space="preserve">ragerar med en miljö </w:t>
+      </w:r>
+      <w:r>
+        <w:fldChar w:fldCharType="begin"/>
+      </w:r>
+      <w:r>
+        <w:instrText xml:space="preserve"> ADDIN ZOTERO_ITEM CSL_CITATION {"citationID":"RGetAkjq","properties":{"formattedCitation":"(Yeh, 2009)","plainCitation":"(Yeh, 2009)","noteIndex":0},"citationItems":[{"id":72,"uris":["http://zotero.org/users/local/QsygNxKM/items/YZU8SXCY"],"uri":["http://zotero.org/users/local/QsygNxKM/items/YZU8SXCY"],"itemData":{"id":72,"type":"article-journal","title":"Integrating e-learning into the Direct-instruction Model to enhance the effectiveness of critical-thinking instruction","container-title":"Instructional Science","page":"185-203","volume":"37","issue":"2","source":"JSTOR","abstract":"[The Direct-instruction Model favors the use of teacher explanations and modeling combined with student practice and feedback to teach thinking skills. Using this paradigm, this study incorporates e-learning during an 18-week experimental instruction period that includes 48 preservice teachers. The instructional design in this study emphasizes scaffolding, observational learning, mastery of critical-thinking skills, guided practices, cooperative learning, providing feedback, self-reflection, online discussions, and active participation in an online learning community. This study employs 2 critical-thinking tests, 2 inventories, and 1 open-ended reflection questionnaire; and students' scores on the pretest and posttest are compared via the Repeated Measure Analysis of Variance. The primary findings are as follows: (a) all participants preferred the instructional design in this study; (b) the experimental instruction effectively improved the preservice teachers' critical-thinking ability as well as their professional knowledge and personal teaching efficacy concerning critical-thinking instruction; (c) the mechanisms contributing to the effectiveness of the experimental instruction mainly included discussing and sharing, observational learning, self-reflection, guided practice, and the learning community.]","URL":"goo.gl/Lo4tFB","ISSN":"0020-4277","author":[{"family":"Yeh","given":"Yu-Chu"}],"issued":{"date-parts":[["2009"]]},"accessed":{"date-parts":[["2018",10,8]]}}}],"schema":"https://github.com/citation-style-language/schema/raw/master/csl-citation.json"} </w:instrText>
+      </w:r>
+      <w:r>
+        <w:fldChar w:fldCharType="separate"/>
+      </w:r>
+      <w:r>
+        <w:rPr>
+          <w:noProof/>
+        </w:rPr>
+        <w:t>(Yeh, 2009)</w:t>
+      </w:r>
+      <w:r>
+        <w:fldChar w:fldCharType="end"/>
+      </w:r>
+      <w:r>
+        <w:t xml:space="preserve">. Modellen fokuserar på att studenten presenteras ett problem och </w:t>
+      </w:r>
+      <w:r>
+        <w:t xml:space="preserve">därefter </w:t>
+      </w:r>
+      <w:r>
+        <w:t xml:space="preserve">ska </w:t>
+      </w:r>
+      <w:r>
+        <w:t xml:space="preserve">studenten </w:t>
+      </w:r>
+      <w:r>
+        <w:t xml:space="preserve">självständigt </w:t>
+      </w:r>
+      <w:r>
+        <w:t xml:space="preserve">lösa problemet </w:t>
+      </w:r>
+      <w:r>
+        <w:t>med hjälp av en tydlig d</w:t>
+      </w:r>
+      <w:r>
+        <w:t xml:space="preserve">esign </w:t>
+      </w:r>
+      <w:r>
+        <w:t xml:space="preserve">som ska </w:t>
+      </w:r>
+      <w:r>
+        <w:t>uppmuntra</w:t>
+      </w:r>
+      <w:r>
+        <w:t xml:space="preserve"> studenten frivilligt vilja uppt</w:t>
+      </w:r>
+      <w:r>
+        <w:t xml:space="preserve">äcka lärandet </w:t>
+      </w:r>
+      <w:r>
+        <w:fldChar w:fldCharType="begin"/>
+      </w:r>
+      <w:r>
+        <w:instrText xml:space="preserve"> ADDIN ZOTERO_ITEM CSL_CITATION {"citationID":"I26GU7f7","properties":{"formattedCitation":"(Yeh, 2009)","plainCitation":"(Yeh, 2009)","noteIndex":0},"citationItems":[{"id":72,"uris":["http://zotero.org/users/local/QsygNxKM/items/YZU8SXCY"],"uri":["http://zotero.org/users/local/QsygNxKM/items/YZU8SXCY"],"itemData":{"id":72,"type":"article-journal","title":"Integrating e-learning into the Direct-instruction Model to enhance the effectiveness of critical-thinking instruction","container-title":"Instructional Science","page":"185-203","volume":"37","issue":"2","source":"JSTOR","abstract":"[The Direct-instruction Model favors the use of teacher explanations and modeling combined with student practice and feedback to teach thinking skills. Using this paradigm, this study incorporates e-learning during an 18-week experimental instruction period that includes 48 preservice teachers. The instructional design in this study emphasizes scaffolding, observational learning, mastery of critical-thinking skills, guided practices, cooperative learning, providing feedback, self-reflection, online discussions, and active participation in an online learning community. This study employs 2 critical-thinking tests, 2 inventories, and 1 open-ended reflection questionnaire; and students' scores on the pretest and posttest are compared via the Repeated Measure Analysis of Variance. The primary findings are as follows: (a) all participants preferred the instructional design in this study; (b) the experimental instruction effectively improved the preservice teachers' critical-thinking ability as well as their professional knowledge and personal teaching efficacy concerning critical-thinking instruction; (c) the mechanisms contributing to the effectiveness of the experimental instruction mainly included discussing and sharing, observational learning, self-reflection, guided practice, and the learning community.]","URL":"goo.gl/Lo4tFB","ISSN":"0020-4277","author":[{"family":"Yeh","given":"Yu-Chu"}],"issued":{"date-parts":[["2009"]]},"accessed":{"date-parts":[["2018",10,8]]}}}],"schema":"https://github.com/citation-style-language/schema/raw/master/csl-citation.json"} </w:instrText>
+      </w:r>
+      <w:r>
+        <w:fldChar w:fldCharType="separate"/>
+      </w:r>
+      <w:r>
+        <w:rPr>
+          <w:noProof/>
+        </w:rPr>
+        <w:t>(Yeh, 2009)</w:t>
+      </w:r>
+      <w:r>
+        <w:fldChar w:fldCharType="end"/>
+      </w:r>
+      <w:r>
         <w:t xml:space="preserve">. </w:t>
       </w:r>
       <w:r>
-        <w:t xml:space="preserve">Ett annat exempel är hur spel har börjat användas som </w:t>
-      </w:r>
-      <w:r>
-        <w:t xml:space="preserve">en del av </w:t>
-      </w:r>
-      <w:r>
-        <w:t xml:space="preserve">e-lärande och har motiverat studenten till att fortsätta lära sig </w:t>
-      </w:r>
-      <w:r>
-        <w:t>genom att</w:t>
-      </w:r>
-      <w:r>
-        <w:t xml:space="preserve"> skapa</w:t>
-      </w:r>
-      <w:r>
-        <w:t xml:space="preserve"> en gemensam samm</w:t>
-      </w:r>
-      <w:r>
-        <w:t xml:space="preserve">anhållning inom organisationen </w:t>
+        <w:t>Slutligen, d</w:t>
+      </w:r>
+      <w:r>
+        <w:t>et S</w:t>
+      </w:r>
+      <w:r>
+        <w:t>ociokulturella perspektivet handlar om att d</w:t>
+      </w:r>
+      <w:r>
+        <w:t>elta i sociala sammanhang</w:t>
+      </w:r>
+      <w:r>
+        <w:t xml:space="preserve"> för att </w:t>
+      </w:r>
+      <w:r>
+        <w:t xml:space="preserve">studenten ska lära sig, ett exempel på dessa sammanhang är en </w:t>
+      </w:r>
+      <w:r>
+        <w:t xml:space="preserve">form av små studentgrupper för att skaffa kunskaper </w:t>
+      </w:r>
+      <w:r>
+        <w:t>tillsammans</w:t>
+      </w:r>
+      <w:r>
+        <w:t xml:space="preserve">. </w:t>
+      </w:r>
+      <w:r>
+        <w:t xml:space="preserve">Målet är att förstå hur meningsfullt innehållet är för lärandet </w:t>
       </w:r>
       <w:r>
         <w:fldChar w:fldCharType="begin"/>
       </w:r>
       <w:r>
-        <w:instrText xml:space="preserve"> ADDIN ZOTERO_ITEM CSL_CITATION {"citationID":"pRSXXApH","properties":{"formattedCitation":"(Clark &amp; Mayer, 2012)","plainCitation":"(Clark &amp; Mayer, 2012)","noteIndex":0},"citationItems":[{"id":78,"uris":["http://zotero.org/users/local/QsygNxKM/items/UVRRSJ4U"],"uri":["http://zotero.org/users/local/QsygNxKM/items/UVRRSJ4U"],"itemData":{"id":78,"type":"book","title":"Scenario-based e-Learning: Evidence-Based Guidelines for Online Workforce Learning","publisher":"John Wiley &amp; Sons","number-of-pages":"285","source":"Google Books","abstract":"Scenario-Based e-Learning Scenario-Based e-Learning offers a new instructional design approach that can accelerate expertise, build critical thinking skills, and promote transfer of learning. This book focuses on the what, when, and how of scenario-based e-learning for workforce learning. Throughout the book, Clark defines and demystifies scenario-based e-learning by offering a practical design model illustrated with examples from veterinary science, automotive troubleshooting, sales and loan analysis among other industries. Filled with helpful guidelines and a wealth of illustrative screen shots, this book offers you the information needed to:  Identify the benefits of a SBeL design for learners and learning outcomes Determine when SBeL might be appropriate for your needs Identify specific outcomes of SBeL relevant to common organizational goals Classify specific instructional goals into one or more learning domains Apply a design model to present content in a task-centered context Evaluate outcomes from SBeL lessons Identify tacit expert knowledge using cognitive task analysis techniques Make a business case for SBeL in your organization  Praise for Scenario-Based e-Learning \"Clark has done it again—with her uncanny ability to make complex ideas accessible to practitioners, the guidelines in this book provide an important resource for you to build your own online, problem-centered instructional strategies.\" —M. David Merrill, professor emeritus at Utah State University; author, First Principles of Instruction \"Clark's wonderful book provides a solid explanation of the how, what, and why of scenario-based e-learning. The tools, techniques, and resources in this book provide a roadmap for creating engaging, informative scenarios that lead to tangible, measurable learning outcomes. If you want to design more engaging e-learning, you need to read this book.\" —Karl M. Kapp, Professor of Instructional Technology, Bloomsburg University; author, The Gamification of Learning and Instruction","ISBN":"978-1-118-41645-7","note":"Google-Books-ID: oFm1jmhbgAIC","shortTitle":"Scenario-based e-Learning","language":"en","author":[{"family":"Clark","given":"Ruth C."},{"family":"Mayer","given":"Richard E."}],"issued":{"date-parts":[["2012",12,5]]}}}],"schema":"https://github.com/citation-style-language/schema/raw/master/csl-citation.json"} </w:instrText>
+        <w:instrText xml:space="preserve"> ADDIN ZOTERO_ITEM CSL_CITATION {"citationID":"NJGkKjrj","properties":{"formattedCitation":"(Brodie, 2005)","plainCitation":"(Brodie, 2005)","noteIndex":0},"citationItems":[{"id":92,"uris":["http://zotero.org/users/local/QsygNxKM/items/GEJR3NHQ"],"uri":["http://zotero.org/users/local/QsygNxKM/items/GEJR3NHQ"],"itemData":{"id":92,"type":"article-journal","title":"Using Cognitive and Situative Perspectives to Understand Teacher Interactions with Learner Errors","container-title":"International Group for the Psychology of Mathematics Education 2","page":"177-184","abstract":"Cognitive  and  situative  theories  have  both  proved  very  useful  in  furthering  our \nunderstandings  of  mathematics  learning. An  important  current  area  of investigation \nis  to  synthesize  these  perspectives  in  order  to  provide  more  robust  theories  of \nlearning and to bring theory and practice into better relations with each other.\nThis \npaper  contributes  to  this  endeavour  in  two  ways:  1.  by  using  both  theories  to \nunderstand learner errors, and 2. by focusing on teaching as well as learning","URL":"goo.gl/wKHNCa","language":"English","author":[{"family":"Brodie","given":"Karin"}],"issued":{"date-parts":[["2005"]]}}}],"schema":"https://github.com/citation-style-language/schema/raw/master/csl-citation.json"} </w:instrText>
       </w:r>
       <w:r>
         <w:fldChar w:fldCharType="separate"/>
@@ -2902,43 +3707,49 @@
         <w:rPr>
           <w:noProof/>
         </w:rPr>
-        <w:t>(Clark &amp; Mayer, 2012)</w:t>
+        <w:t>(Brodie, 2005)</w:t>
       </w:r>
       <w:r>
         <w:fldChar w:fldCharType="end"/>
       </w:r>
       <w:r>
-        <w:t>.</w:t>
-      </w:r>
-      <w:r>
-        <w:t xml:space="preserve"> </w:t>
-      </w:r>
-      <w:r>
-        <w:t xml:space="preserve">Det finns </w:t>
-      </w:r>
-      <w:r>
-        <w:t xml:space="preserve">ett flertal </w:t>
-      </w:r>
-      <w:r>
-        <w:t>pedagogiska modeller som används inom e-lärandet och hjälper ELF att utnyttja sina kunskaper och redskap för att främja meningsfull</w:t>
-      </w:r>
-      <w:r>
-        <w:t xml:space="preserve"> kunskapsförvärv </w:t>
+        <w:t>. Det S</w:t>
+      </w:r>
+      <w:r>
+        <w:t xml:space="preserve">ociokulturella perspektivet </w:t>
+      </w:r>
+      <w:r>
+        <w:t xml:space="preserve">inkluderar </w:t>
+      </w:r>
+      <w:r>
+        <w:t>modellen Aktivitets T</w:t>
+      </w:r>
+      <w:r>
+        <w:t>eori (AT</w:t>
+      </w:r>
+      <w:r>
+        <w:t>M</w:t>
+      </w:r>
+      <w:r>
+        <w:t>) och som även betraktas som ett egen pe</w:t>
+      </w:r>
+      <w:r>
+        <w:t xml:space="preserve">dagogiskt ramverk </w:t>
       </w:r>
       <w:r>
         <w:fldChar w:fldCharType="begin"/>
       </w:r>
       <w:r>
-        <w:instrText xml:space="preserve"> ADDIN ZOTERO_ITEM CSL_CITATION {"citationID":"NJQheQ4c","properties":{"formattedCitation":"(Dabbagh, 2005)","plainCitation":"(Dabbagh, 2005)","noteIndex":0},"citationItems":[{"id":14,"uris":["http://zotero.org/users/local/QsygNxKM/items/CL7QAYP8"],"uri":["http://zotero.org/users/local/QsygNxKM/items/CL7QAYP8"],"itemData":{"id":14,"type":"paper-conference","title":"Pedagogical models for E-Learning: A theory-based design framework","container-title":"In International Journal of Technology in Teaching and Learning","page":"25–44","source":"CiteSeer","abstract":"This paper presents a theory-based design framework for E-Learning that emphasizes the transformative interaction between pedagogical models, instructional strategies, and learning technologies. I argue that situated or distributed cognition is an appropriate foundational knowledge perspective from which to derive pedagogical models and constructs for E-Learning and offers a theory-into-practice framework that characterizes the instructional implications of situated cognition and guides the design of E-Learning. Specific examples of how to apply this framework in E-Learning contexts are provided.","shortTitle":"Pedagogical models for E-Learning","author":[{"family":"Dabbagh","given":"Nada"}],"issued":{"date-parts":[["2005"]]}}}],"schema":"https://github.com/citation-style-language/schema/raw/master/csl-citation.json"} </w:instrText>
+        <w:instrText xml:space="preserve"> ADDIN ZOTERO_ITEM CSL_CITATION {"citationID":"3bWyt5gi","properties":{"formattedCitation":"(Gr\\uc0\\u225{}inne Conole, 2010)","plainCitation":"(Gráinne Conole, 2010)","dontUpdate":true,"noteIndex":0},"citationItems":[{"id":61,"uris":["http://zotero.org/users/local/QsygNxKM/items/T93CEQ5S"],"uri":["http://zotero.org/users/local/QsygNxKM/items/T93CEQ5S"],"itemData":{"id":61,"type":"report","title":"Review of Pedagogical Models and their use in e-learning","publisher":"Milton Keynes: Open University","URL":"goo.gl/AfBK7R","language":"English","author":[{"family":"Conole","given":"Gráinne"}],"issued":{"date-parts":[["2010"]]},"accessed":{"date-parts":[["2018",10,7]]}}}],"schema":"https://github.com/citation-style-language/schema/raw/master/csl-citation.json"} </w:instrText>
       </w:r>
       <w:r>
         <w:fldChar w:fldCharType="separate"/>
       </w:r>
       <w:r>
-        <w:rPr>
-          <w:noProof/>
-        </w:rPr>
-        <w:t>(Dabbagh, 2005)</w:t>
+        <w:t>(</w:t>
+      </w:r>
+      <w:r>
+        <w:t>Conole, 2010)</w:t>
       </w:r>
       <w:r>
         <w:fldChar w:fldCharType="end"/>
@@ -2947,608 +3758,17 @@
         <w:t xml:space="preserve">. </w:t>
       </w:r>
       <w:r>
-        <w:t>I ELF kan p</w:t>
-      </w:r>
-      <w:r>
-        <w:t xml:space="preserve">edagogiska modeller </w:t>
-      </w:r>
-      <w:r>
-        <w:t>ofta vara</w:t>
-      </w:r>
-      <w:r>
-        <w:t xml:space="preserve"> användbara </w:t>
-      </w:r>
-      <w:r>
-        <w:t>eftersom de</w:t>
-      </w:r>
-      <w:r>
-        <w:t xml:space="preserve"> strukturera</w:t>
-      </w:r>
-      <w:r>
-        <w:t>r</w:t>
-      </w:r>
-      <w:r>
-        <w:t xml:space="preserve"> kursinnehållet och </w:t>
-      </w:r>
-      <w:r>
-        <w:t xml:space="preserve">bidrar med att studenten utbildar sig efter deras kognitiva förståelse. </w:t>
-      </w:r>
-      <w:r>
-        <w:t xml:space="preserve">Det kan likaså </w:t>
-      </w:r>
-      <w:r>
-        <w:t>underlätta</w:t>
-      </w:r>
-      <w:r>
-        <w:t xml:space="preserve"> ELF</w:t>
-      </w:r>
-      <w:r>
-        <w:t>’</w:t>
-      </w:r>
-      <w:r>
-        <w:t>s</w:t>
-      </w:r>
-      <w:r>
-        <w:t xml:space="preserve"> möjlighet</w:t>
-      </w:r>
-      <w:r>
-        <w:t xml:space="preserve"> att kunna bedöma utefter hur pedagogiken</w:t>
-      </w:r>
-      <w:r>
-        <w:t xml:space="preserve"> tillhandahålls i sina e-kurser</w:t>
-      </w:r>
-      <w:r>
-        <w:t>. Det har uppvisat</w:t>
-      </w:r>
-      <w:r>
-        <w:t>s</w:t>
-      </w:r>
-      <w:r>
-        <w:t xml:space="preserve"> att majoriteten av e-kurser inte har tillräckligt med pedagogisk bakgrund och har därmed orsakat grova brister i lär</w:t>
-      </w:r>
-      <w:r>
-        <w:t xml:space="preserve">andestrategier, kursinnehållet, delkursens tid och takt, gränssnittdesignen, och uppnåendet av nöjaktigt student fokus i kursen </w:t>
-      </w:r>
-      <w:r>
-        <w:fldChar w:fldCharType="begin"/>
-      </w:r>
-      <w:r>
-        <w:instrText xml:space="preserve"> ADDIN ZOTERO_ITEM CSL_CITATION {"citationID":"rnbmTRuE","properties":{"formattedCitation":"(Pange &amp; Pange, 2011)","plainCitation":"(Pange &amp; Pange, 2011)","noteIndex":0},"citationItems":[{"id":18,"uris":["http://zotero.org/users/local/QsygNxKM/items/7KQ7BZYR"],"uri":["http://zotero.org/users/local/QsygNxKM/items/7KQ7BZYR"],"itemData":{"id":18,"type":"article-journal","title":"Is E-learning Based On Learning Theories? A Literature Review","container-title":"World Academy of Science, Engineering &amp; Technology","volume":"5","issue":"8","source":"Zotero","abstract":"E-learning aims to build knowledge and skills in order to enhance the quality of learning. Research has shown that the majority of the e-learning solutions lack in pedagogical background and present some serious deficiencies regarding teaching strategies and content delivery, time and pace management, interface design and preservation of learners’ focus. The aim of this review is to approach the design of e-learning solutions with a pedagogical perspective and to present some good practices of e-learning design grounded on the core principles of Learning Theories (LTs).","language":"en","author":[{"family":"Pange","given":"Apostolia"},{"family":"Pange","given":"Jenny"}],"issued":{"date-parts":[["2011"]]}}}],"schema":"https://github.com/citation-style-language/schema/raw/master/csl-citation.json"} </w:instrText>
-      </w:r>
-      <w:r>
-        <w:fldChar w:fldCharType="separate"/>
-      </w:r>
-      <w:r>
-        <w:rPr>
-          <w:noProof/>
-        </w:rPr>
-        <w:t>(Pange &amp; Pange, 2011)</w:t>
-      </w:r>
-      <w:r>
-        <w:fldChar w:fldCharType="end"/>
-      </w:r>
-      <w:r>
-        <w:t xml:space="preserve">. </w:t>
-      </w:r>
-      <w:r>
-        <w:t xml:space="preserve">I och med detta, implementation av en pedagogisk modell i ett ELF kan ge en stark utveckling och förbättring i </w:t>
-      </w:r>
-      <w:r>
-        <w:t>kvaliteten av</w:t>
-      </w:r>
-      <w:r>
-        <w:t xml:space="preserve"> ELF’s framtida e-kurser.</w:t>
-      </w:r>
-    </w:p>
-    <w:p>
-      <w:pPr>
-        <w:spacing w:line="480" w:lineRule="auto"/>
-        <w:jc w:val="both"/>
-      </w:pPr>
-    </w:p>
-    <w:p>
-      <w:pPr>
-        <w:spacing w:line="480" w:lineRule="auto"/>
-        <w:jc w:val="both"/>
-      </w:pPr>
-      <w:r>
-        <w:t>Pedagogik kan delas upp i ett flertal olika perspektiv</w:t>
-      </w:r>
-      <w:r>
-        <w:t xml:space="preserve"> där varje perspektiv inkluderar flera pedagogiska modeller</w:t>
-      </w:r>
-      <w:r>
-        <w:t xml:space="preserve">. </w:t>
-      </w:r>
-      <w:r>
-        <w:t>De pedagogiska perspektiven</w:t>
-      </w:r>
-      <w:r>
-        <w:t xml:space="preserve"> </w:t>
-      </w:r>
-      <w:r>
-        <w:t>Associativ, Konstruktivism och S</w:t>
-      </w:r>
-      <w:r>
-        <w:t>ociokulturellt</w:t>
-      </w:r>
-      <w:r>
-        <w:t xml:space="preserve"> är form</w:t>
-      </w:r>
-      <w:r>
-        <w:t>er</w:t>
-      </w:r>
-      <w:r>
-        <w:t xml:space="preserve"> av tillvägagångssätt för lärande</w:t>
-      </w:r>
-      <w:r>
-        <w:t xml:space="preserve"> och deras individuella lämplighet beror på vilken slags inlärning som ska tilldelas i undervisningen</w:t>
-      </w:r>
-      <w:r>
-        <w:t xml:space="preserve"> </w:t>
-      </w:r>
-      <w:r>
-        <w:fldChar w:fldCharType="begin"/>
-      </w:r>
-      <w:r>
-        <w:instrText xml:space="preserve"> ADDIN ZOTERO_ITEM CSL_CITATION {"citationID":"h9FXIF96","properties":{"formattedCitation":"(Mayes &amp; de Freitas, 2004)","plainCitation":"(Mayes &amp; de Freitas, 2004)","noteIndex":0},"citationItems":[{"id":34,"uris":["http://zotero.org/users/local/QsygNxKM/items/FADQLDDZ"],"uri":["http://zotero.org/users/local/QsygNxKM/items/FADQLDDZ"],"itemData":{"id":34,"type":"article-journal","title":"Review of e-learning theories, frameworks and models","container-title":"JISC e-Learning Models Desk Study","issue":"1","source":"Zotero","language":"English","author":[{"family":"Mayes","given":"Terry"},{"family":"Freitas","given":"Sara","non-dropping-particle":"de"}],"issued":{"date-parts":[["2004"]]}}}],"schema":"https://github.com/citation-style-language/schema/raw/master/csl-citation.json"} </w:instrText>
-      </w:r>
-      <w:r>
-        <w:fldChar w:fldCharType="separate"/>
-      </w:r>
-      <w:r>
-        <w:rPr>
-          <w:noProof/>
-        </w:rPr>
-        <w:t>(Mayes &amp; de Freitas, 2004)</w:t>
-      </w:r>
-      <w:r>
-        <w:fldChar w:fldCharType="end"/>
-      </w:r>
-      <w:r>
-        <w:t xml:space="preserve">. </w:t>
-      </w:r>
-      <w:r>
-        <w:t>Till exemp</w:t>
-      </w:r>
-      <w:r>
-        <w:t>e</w:t>
-      </w:r>
-      <w:r>
-        <w:t xml:space="preserve">l, i </w:t>
-      </w:r>
-      <w:r>
-        <w:t>det A</w:t>
-      </w:r>
-      <w:r>
-        <w:t xml:space="preserve">ssociativa perspektivet får studenten utföra aktiviteter i form av uppgifter, som </w:t>
-      </w:r>
-      <w:r>
-        <w:t>e.g.</w:t>
-      </w:r>
-      <w:r>
-        <w:t xml:space="preserve"> läsa ett dokument och svara på t</w:t>
-      </w:r>
-      <w:r>
-        <w:t xml:space="preserve">illhörande frågor </w:t>
-      </w:r>
-      <w:r>
-        <w:fldChar w:fldCharType="begin"/>
-      </w:r>
-      <w:r>
-        <w:instrText xml:space="preserve"> ADDIN ZOTERO_ITEM CSL_CITATION {"citationID":"89aVO9u9","properties":{"formattedCitation":"(Gr\\uc0\\u225{}inne Conole, 2010)","plainCitation":"(Gráinne Conole, 2010)","noteIndex":0},"citationItems":[{"id":61,"uris":["http://zotero.org/users/local/QsygNxKM/items/T93CEQ5S"],"uri":["http://zotero.org/users/local/QsygNxKM/items/T93CEQ5S"],"itemData":{"id":61,"type":"report","title":"Review of Pedagogical Models and their use in e-learning","publisher":"Milton Keynes: Open University","URL":"goo.gl/AfBK7R","language":"English","author":[{"family":"Conole","given":"Gráinne"}],"issued":{"date-parts":[["2010"]]},"accessed":{"date-parts":[["2018",10,7]]}}}],"schema":"https://github.com/citation-style-language/schema/raw/master/csl-citation.json"} </w:instrText>
-      </w:r>
-      <w:r>
-        <w:fldChar w:fldCharType="separate"/>
-      </w:r>
-      <w:r>
-        <w:rPr>
-          <w:rFonts w:cs="Times New Roman"/>
-          <w:szCs w:val="24"/>
-        </w:rPr>
-        <w:t>(Gráinne Conole, 2010)</w:t>
-      </w:r>
-      <w:r>
-        <w:fldChar w:fldCharType="end"/>
-      </w:r>
-      <w:r>
-        <w:t>. Aktiviteterna handlar om att förändra beteende genom att få en direkt återkoppling efter utförandet</w:t>
-      </w:r>
-      <w:r>
-        <w:t xml:space="preserve"> </w:t>
-      </w:r>
-      <w:r>
-        <w:fldChar w:fldCharType="begin"/>
-      </w:r>
-      <w:r>
-        <w:instrText xml:space="preserve"> ADDIN ZOTERO_ITEM CSL_CITATION {"citationID":"cDMcnSK2","properties":{"formattedCitation":"(G. Conole, Dyke, Oliver, &amp; Seale, 2004)","plainCitation":"(G. Conole, Dyke, Oliver, &amp; Seale, 2004)","dontUpdate":true,"noteIndex":0},"citationItems":[{"id":83,"uris":["http://zotero.org/users/local/QsygNxKM/items/UMT29TND"],"uri":["http://zotero.org/users/local/QsygNxKM/items/UMT29TND"],"itemData":{"id":83,"type":"article-journal","title":"Mapping pedagogy and tools for effective learning design","container-title":"Computers &amp; Education","page":"17-33","volume":"43","issue":"1-2","source":"Crossref","abstract":"A number of pedagogies and approaches are often quoted in the e-learning literature – constructivism, communities of practice, collaboration – but we suggest that much of what is described could more easily be explained in terms of didactic and behaviourist approaches to learning. In this paper we propose a model that supports the development of pedagogically driven approaches to e-learning. The paper begins by explaining how models can be used to represent theoretical approaches and to support practitioners’ engagement with these. After outlining the method through which this can be achieved, a model of pedagogies is developed. This process begins with a review of learning theories, from which key components of learning are distilled. This abstraction is used as an analytical tool, allowing components of learning scenarios to be described and related to appropriate theoretical approaches through the use of speciﬁc tools and resources. Our assertion is that a better articulation and mapping of di</w:instrText>
-      </w:r>
-      <w:r>
-        <w:rPr>
-          <w:rFonts w:ascii="Myriad Pro Cond" w:hAnsi="Myriad Pro Cond" w:cs="Myriad Pro Cond"/>
-        </w:rPr>
-        <w:instrText>ﬀ</w:instrText>
-      </w:r>
-      <w:r>
-        <w:instrText xml:space="preserve">erent pedagogical processes, tools and techniques will provide a pedagogic approach that is more reﬂexive and consistent with practitioners’ theoretical perspective on learning and teaching.","URL":"http://linkinghub.elsevier.com/retrieve/pii/S0360131503001404","DOI":"10.1016/j.compedu.2003.12.018","ISSN":"03601315","language":"en","author":[{"family":"Conole","given":"G."},{"family":"Dyke","given":"M."},{"family":"Oliver","given":"M."},{"family":"Seale","given":"J."}],"issued":{"date-parts":[["2004",8]]},"accessed":{"date-parts":[["2018",10,8]]}}}],"schema":"https://github.com/citation-style-language/schema/raw/master/csl-citation.json"} </w:instrText>
-      </w:r>
-      <w:r>
-        <w:fldChar w:fldCharType="separate"/>
-      </w:r>
-      <w:r>
-        <w:rPr>
-          <w:noProof/>
-        </w:rPr>
-        <w:t>(</w:t>
-      </w:r>
-      <w:r>
-        <w:rPr>
-          <w:noProof/>
-        </w:rPr>
-        <w:t>Conole, et.al</w:t>
-      </w:r>
-      <w:r>
-        <w:rPr>
-          <w:noProof/>
-        </w:rPr>
-        <w:t>.,</w:t>
-      </w:r>
-      <w:r>
-        <w:rPr>
-          <w:noProof/>
-        </w:rPr>
-        <w:t xml:space="preserve"> </w:t>
-      </w:r>
-      <w:r>
-        <w:rPr>
-          <w:noProof/>
-        </w:rPr>
-        <w:t>2004)</w:t>
-      </w:r>
-      <w:r>
-        <w:fldChar w:fldCharType="end"/>
-      </w:r>
-      <w:r>
-        <w:t xml:space="preserve">. </w:t>
-      </w:r>
-      <w:r>
-        <w:t xml:space="preserve">En av de pedagogiska modellerna som används inom det </w:t>
-      </w:r>
-      <w:r>
-        <w:t>A</w:t>
-      </w:r>
-      <w:r>
-        <w:t xml:space="preserve">ssociativa perspektivet </w:t>
-      </w:r>
-      <w:r>
-        <w:t xml:space="preserve">är </w:t>
-      </w:r>
-      <w:r>
-        <w:t xml:space="preserve">Direkt Instruktion </w:t>
-      </w:r>
-      <w:r>
-        <w:t xml:space="preserve">Modellen </w:t>
-      </w:r>
-      <w:r>
-        <w:t xml:space="preserve">(DIM). DIM </w:t>
-      </w:r>
-      <w:r>
-        <w:t>inriktar</w:t>
-      </w:r>
-      <w:r>
-        <w:t xml:space="preserve"> </w:t>
-      </w:r>
-      <w:r>
-        <w:t xml:space="preserve">undervisningen </w:t>
-      </w:r>
-      <w:r>
-        <w:t>att utgå</w:t>
-      </w:r>
-      <w:r>
-        <w:t xml:space="preserve"> från koncept och färdigheter genom</w:t>
-      </w:r>
-      <w:r>
-        <w:t xml:space="preserve"> kombination av praktik och åter</w:t>
-      </w:r>
-      <w:r>
-        <w:t xml:space="preserve">koppling till studenten </w:t>
-      </w:r>
-      <w:r>
-        <w:fldChar w:fldCharType="begin"/>
-      </w:r>
-      <w:r>
-        <w:instrText xml:space="preserve"> ADDIN ZOTERO_ITEM CSL_CITATION {"citationID":"sfhH9s0k","properties":{"formattedCitation":"(Yeh, 2009)","plainCitation":"(Yeh, 2009)","noteIndex":0},"citationItems":[{"id":72,"uris":["http://zotero.org/users/local/QsygNxKM/items/YZU8SXCY"],"uri":["http://zotero.org/users/local/QsygNxKM/items/YZU8SXCY"],"itemData":{"id":72,"type":"article-journal","title":"Integrating e-learning into the Direct-instruction Model to enhance the effectiveness of critical-thinking instruction","container-title":"Instructional Science","page":"185-203","volume":"37","issue":"2","source":"JSTOR","abstract":"[The Direct-instruction Model favors the use of teacher explanations and modeling combined with student practice and feedback to teach thinking skills. Using this paradigm, this study incorporates e-learning during an 18-week experimental instruction period that includes 48 preservice teachers. The instructional design in this study emphasizes scaffolding, observational learning, mastery of critical-thinking skills, guided practices, cooperative learning, providing feedback, self-reflection, online discussions, and active participation in an online learning community. This study employs 2 critical-thinking tests, 2 inventories, and 1 open-ended reflection questionnaire; and students' scores on the pretest and posttest are compared via the Repeated Measure Analysis of Variance. The primary findings are as follows: (a) all participants preferred the instructional design in this study; (b) the experimental instruction effectively improved the preservice teachers' critical-thinking ability as well as their professional knowledge and personal teaching efficacy concerning critical-thinking instruction; (c) the mechanisms contributing to the effectiveness of the experimental instruction mainly included discussing and sharing, observational learning, self-reflection, guided practice, and the learning community.]","URL":"goo.gl/Lo4tFB","ISSN":"0020-4277","author":[{"family":"Yeh","given":"Yu-Chu"}],"issued":{"date-parts":[["2009"]]},"accessed":{"date-parts":[["2018",10,8]]}}}],"schema":"https://github.com/citation-style-language/schema/raw/master/csl-citation.json"} </w:instrText>
-      </w:r>
-      <w:r>
-        <w:fldChar w:fldCharType="separate"/>
-      </w:r>
-      <w:r>
-        <w:rPr>
-          <w:noProof/>
-        </w:rPr>
-        <w:t>(Yeh, 2009)</w:t>
-      </w:r>
-      <w:r>
-        <w:fldChar w:fldCharType="end"/>
-      </w:r>
-      <w:r>
-        <w:t xml:space="preserve">; </w:t>
-      </w:r>
-      <w:r>
-        <w:fldChar w:fldCharType="begin"/>
-      </w:r>
-      <w:r>
-        <w:instrText xml:space="preserve"> ADDIN ZOTERO_ITEM CSL_CITATION {"citationID":"3Vyc2sCE","properties":{"formattedCitation":"(Kauchak &amp; Eggen, 2011)","plainCitation":"(Kauchak &amp; Eggen, 2011)","noteIndex":0},"citationItems":[{"id":63,"uris":["http://zotero.org/users/local/QsygNxKM/items/THNG2LRQ"],"uri":["http://zotero.org/users/local/QsygNxKM/items/THNG2LRQ"],"itemData":{"id":63,"type":"book","title":"Learning and teaching: research-based methods","publisher":"Pearson","publisher-place":"Boston","number-of-pages":"480","event-place":"Boston","ISBN":"978-0-13-217934-8","shortTitle":"Learning and teaching","language":"English","author":[{"family":"Kauchak","given":"Donald P."},{"family":"Eggen","given":"Paul D."}],"issued":{"date-parts":[["2011"]]}}}],"schema":"https://github.com/citation-style-language/schema/raw/master/csl-citation.json"} </w:instrText>
-      </w:r>
-      <w:r>
-        <w:fldChar w:fldCharType="separate"/>
-      </w:r>
-      <w:r>
-        <w:rPr>
-          <w:noProof/>
-        </w:rPr>
-        <w:t>(Kauchak &amp; Eggen, 2011)</w:t>
-      </w:r>
-      <w:r>
-        <w:fldChar w:fldCharType="end"/>
-      </w:r>
-      <w:r>
-        <w:t>.</w:t>
-      </w:r>
-      <w:r>
-        <w:t xml:space="preserve"> Konstruktivistiskt perspektiv </w:t>
-      </w:r>
-      <w:r>
-        <w:t>är</w:t>
-      </w:r>
-      <w:r>
-        <w:t xml:space="preserve"> istället</w:t>
-      </w:r>
-      <w:r>
-        <w:t xml:space="preserve"> baserande på</w:t>
-      </w:r>
-      <w:r>
-        <w:t xml:space="preserve"> att lära sig genom förståelse och det innebär att det behövs kommunikation, klargöranden, kontraster, rekombination, problemlösning</w:t>
-      </w:r>
-      <w:r>
-        <w:t>,</w:t>
-      </w:r>
-      <w:r>
-        <w:t xml:space="preserve"> och slutsatser</w:t>
-      </w:r>
-      <w:r>
-        <w:t xml:space="preserve"> </w:t>
-      </w:r>
-      <w:r>
-        <w:fldChar w:fldCharType="begin"/>
-      </w:r>
-      <w:r>
-        <w:instrText xml:space="preserve"> ADDIN ZOTERO_ITEM CSL_CITATION {"citationID":"8rJxqOlR","properties":{"formattedCitation":"(Siemens, 2014)","plainCitation":"(Siemens, 2014)","noteIndex":0},"citationItems":[{"id":"ni4rOpRD/VmvZN24o","uris":["http://zotero.org/users/local/QsygNxKM/items/7KCNSLMX"],"uri":["http://zotero.org/users/local/QsygNxKM/items/7KCNSLMX"],"itemData":{"id":36,"type":"article-journal","title":"Connectivism: A Learning Theory for the Digital Age","page":"8","source":"Zotero","language":"en","author":[{"family":"Siemens","given":"George"}],"issued":{"date-parts":[["2014"]]}}}],"schema":"https://github.com/citation-style-language/schema/raw/master/csl-citation.json"} </w:instrText>
-      </w:r>
-      <w:r>
-        <w:fldChar w:fldCharType="separate"/>
-      </w:r>
-      <w:r>
-        <w:rPr>
-          <w:noProof/>
-        </w:rPr>
-        <w:t>(Siemens, 2014)</w:t>
-      </w:r>
-      <w:r>
-        <w:fldChar w:fldCharType="end"/>
-      </w:r>
-      <w:r>
-        <w:t xml:space="preserve">. Dessa punkter behöver bearbetas innan det blir en </w:t>
-      </w:r>
-      <w:r>
-        <w:t>vinst</w:t>
-      </w:r>
-      <w:r>
-        <w:t xml:space="preserve"> </w:t>
-      </w:r>
-      <w:r>
-        <w:t>från</w:t>
-      </w:r>
-      <w:r>
-        <w:t xml:space="preserve"> lärandet. En modell inom </w:t>
-      </w:r>
-      <w:r>
-        <w:t xml:space="preserve">det Konstruktivistiskt </w:t>
-      </w:r>
-      <w:r>
-        <w:t>perspek</w:t>
-      </w:r>
-      <w:r>
-        <w:t>tivet kallas Konstruktivistisk L</w:t>
-      </w:r>
-      <w:r>
-        <w:t>äromiljö (KL</w:t>
+        <w:t>AT</w:t>
       </w:r>
       <w:r>
         <w:t>M</w:t>
       </w:r>
       <w:r>
-        <w:t>) och baserar sig på att studenten bygger sina egna mentala strukturer när de inte</w:t>
-      </w:r>
-      <w:r>
-        <w:t xml:space="preserve">ragerar med en miljö </w:t>
-      </w:r>
-      <w:r>
-        <w:fldChar w:fldCharType="begin"/>
-      </w:r>
-      <w:r>
-        <w:instrText xml:space="preserve"> ADDIN ZOTERO_ITEM CSL_CITATION {"citationID":"RGetAkjq","properties":{"formattedCitation":"(Yeh, 2009)","plainCitation":"(Yeh, 2009)","noteIndex":0},"citationItems":[{"id":72,"uris":["http://zotero.org/users/local/QsygNxKM/items/YZU8SXCY"],"uri":["http://zotero.org/users/local/QsygNxKM/items/YZU8SXCY"],"itemData":{"id":72,"type":"article-journal","title":"Integrating e-learning into the Direct-instruction Model to enhance the effectiveness of critical-thinking instruction","container-title":"Instructional Science","page":"185-203","volume":"37","issue":"2","source":"JSTOR","abstract":"[The Direct-instruction Model favors the use of teacher explanations and modeling combined with student practice and feedback to teach thinking skills. Using this paradigm, this study incorporates e-learning during an 18-week experimental instruction period that includes 48 preservice teachers. The instructional design in this study emphasizes scaffolding, observational learning, mastery of critical-thinking skills, guided practices, cooperative learning, providing feedback, self-reflection, online discussions, and active participation in an online learning community. This study employs 2 critical-thinking tests, 2 inventories, and 1 open-ended reflection questionnaire; and students' scores on the pretest and posttest are compared via the Repeated Measure Analysis of Variance. The primary findings are as follows: (a) all participants preferred the instructional design in this study; (b) the experimental instruction effectively improved the preservice teachers' critical-thinking ability as well as their professional knowledge and personal teaching efficacy concerning critical-thinking instruction; (c) the mechanisms contributing to the effectiveness of the experimental instruction mainly included discussing and sharing, observational learning, self-reflection, guided practice, and the learning community.]","URL":"goo.gl/Lo4tFB","ISSN":"0020-4277","author":[{"family":"Yeh","given":"Yu-Chu"}],"issued":{"date-parts":[["2009"]]},"accessed":{"date-parts":[["2018",10,8]]}}}],"schema":"https://github.com/citation-style-language/schema/raw/master/csl-citation.json"} </w:instrText>
-      </w:r>
-      <w:r>
-        <w:fldChar w:fldCharType="separate"/>
-      </w:r>
-      <w:r>
-        <w:rPr>
-          <w:noProof/>
-        </w:rPr>
-        <w:t>(Yeh, 2009)</w:t>
-      </w:r>
-      <w:r>
-        <w:fldChar w:fldCharType="end"/>
-      </w:r>
-      <w:r>
-        <w:t xml:space="preserve">. Modellen fokuserar på att studenten presenteras ett problem och </w:t>
-      </w:r>
-      <w:r>
-        <w:t xml:space="preserve">därefter </w:t>
-      </w:r>
-      <w:r>
-        <w:t xml:space="preserve">ska </w:t>
-      </w:r>
-      <w:r>
-        <w:t xml:space="preserve">studenten </w:t>
-      </w:r>
-      <w:r>
-        <w:t xml:space="preserve">självständigt </w:t>
-      </w:r>
-      <w:r>
-        <w:t xml:space="preserve">lösa problemet </w:t>
-      </w:r>
-      <w:r>
-        <w:t>med hjälp av en tydlig d</w:t>
-      </w:r>
-      <w:r>
-        <w:t xml:space="preserve">esign </w:t>
-      </w:r>
-      <w:r>
-        <w:t xml:space="preserve">som ska </w:t>
-      </w:r>
-      <w:r>
-        <w:t>uppmuntra</w:t>
-      </w:r>
-      <w:r>
-        <w:t xml:space="preserve"> studenten frivilligt vilja uppt</w:t>
-      </w:r>
-      <w:r>
-        <w:t xml:space="preserve">äcka lärandet </w:t>
-      </w:r>
-      <w:r>
-        <w:fldChar w:fldCharType="begin"/>
-      </w:r>
-      <w:r>
-        <w:instrText xml:space="preserve"> ADDIN ZOTERO_ITEM CSL_CITATION {"citationID":"I26GU7f7","properties":{"formattedCitation":"(Yeh, 2009)","plainCitation":"(Yeh, 2009)","noteIndex":0},"citationItems":[{"id":72,"uris":["http://zotero.org/users/local/QsygNxKM/items/YZU8SXCY"],"uri":["http://zotero.org/users/local/QsygNxKM/items/YZU8SXCY"],"itemData":{"id":72,"type":"article-journal","title":"Integrating e-learning into the Direct-instruction Model to enhance the effectiveness of critical-thinking instruction","container-title":"Instructional Science","page":"185-203","volume":"37","issue":"2","source":"JSTOR","abstract":"[The Direct-instruction Model favors the use of teacher explanations and modeling combined with student practice and feedback to teach thinking skills. Using this paradigm, this study incorporates e-learning during an 18-week experimental instruction period that includes 48 preservice teachers. The instructional design in this study emphasizes scaffolding, observational learning, mastery of critical-thinking skills, guided practices, cooperative learning, providing feedback, self-reflection, online discussions, and active participation in an online learning community. This study employs 2 critical-thinking tests, 2 inventories, and 1 open-ended reflection questionnaire; and students' scores on the pretest and posttest are compared via the Repeated Measure Analysis of Variance. The primary findings are as follows: (a) all participants preferred the instructional design in this study; (b) the experimental instruction effectively improved the preservice teachers' critical-thinking ability as well as their professional knowledge and personal teaching efficacy concerning critical-thinking instruction; (c) the mechanisms contributing to the effectiveness of the experimental instruction mainly included discussing and sharing, observational learning, self-reflection, guided practice, and the learning community.]","URL":"goo.gl/Lo4tFB","ISSN":"0020-4277","author":[{"family":"Yeh","given":"Yu-Chu"}],"issued":{"date-parts":[["2009"]]},"accessed":{"date-parts":[["2018",10,8]]}}}],"schema":"https://github.com/citation-style-language/schema/raw/master/csl-citation.json"} </w:instrText>
-      </w:r>
-      <w:r>
-        <w:fldChar w:fldCharType="separate"/>
-      </w:r>
-      <w:r>
-        <w:rPr>
-          <w:noProof/>
-        </w:rPr>
-        <w:t>(Yeh, 2009)</w:t>
-      </w:r>
-      <w:r>
-        <w:fldChar w:fldCharType="end"/>
-      </w:r>
-      <w:r>
-        <w:t xml:space="preserve">. </w:t>
-      </w:r>
-      <w:r>
-        <w:t>Slutligen, d</w:t>
-      </w:r>
-      <w:r>
-        <w:t>et S</w:t>
-      </w:r>
-      <w:r>
-        <w:t>ociokulturella perspektivet handlar om att d</w:t>
-      </w:r>
-      <w:r>
-        <w:t>elta i sociala sammanhang</w:t>
-      </w:r>
-      <w:r>
-        <w:t xml:space="preserve"> för att </w:t>
-      </w:r>
-      <w:r>
-        <w:t xml:space="preserve">studenten ska lära sig, ett exempel på dessa sammanhang är en </w:t>
-      </w:r>
-      <w:r>
-        <w:t xml:space="preserve">form av små studentgrupper för att skaffa kunskaper </w:t>
-      </w:r>
-      <w:r>
-        <w:t>tillsammans</w:t>
-      </w:r>
-      <w:r>
-        <w:t xml:space="preserve">. </w:t>
-      </w:r>
-      <w:r>
-        <w:t xml:space="preserve">Målet är att förstå hur meningsfullt innehållet är för lärandet </w:t>
-      </w:r>
-      <w:r>
-        <w:fldChar w:fldCharType="begin"/>
-      </w:r>
-      <w:r>
-        <w:instrText xml:space="preserve"> ADDIN ZOTERO_ITEM CSL_CITATION {"citationID":"NJGkKjrj","properties":{"formattedCitation":"(Brodie, 2005)","plainCitation":"(Brodie, 2005)","noteIndex":0},"citationItems":[{"id":92,"uris":["http://zotero.org/users/local/QsygNxKM/items/GEJR3NHQ"],"uri":["http://zotero.org/users/local/QsygNxKM/items/GEJR3NHQ"],"itemData":{"id":92,"type":"article-journal","title":"Using Cognitive and Situative Perspectives to Understand Teacher Interactions with Learner Errors","container-title":"International Group for the Psychology of Mathematics Education 2","page":"177-184","abstract":"Cognitive  and  situative  theories  have  both  proved  very  useful  in  furthering  our \nunderstandings  of  mathematics  learning. An  important  current  area  of investigation \nis  to  synthesize  these  perspectives  in  order  to  provide  more  robust  theories  of \nlearning and to bring theory and practice into better relations with each other.\nThis \npaper  contributes  to  this  endeavour  in  two  ways:  1.  by  using  both  theories  to \nunderstand learner errors, and 2. by focusing on teaching as well as learning","URL":"goo.gl/wKHNCa","language":"English","author":[{"family":"Brodie","given":"Karin"}],"issued":{"date-parts":[["2005"]]}}}],"schema":"https://github.com/citation-style-language/schema/raw/master/csl-citation.json"} </w:instrText>
-      </w:r>
-      <w:r>
-        <w:fldChar w:fldCharType="separate"/>
-      </w:r>
-      <w:r>
-        <w:rPr>
-          <w:noProof/>
-        </w:rPr>
-        <w:t>(Brodie, 2005)</w:t>
-      </w:r>
-      <w:r>
-        <w:fldChar w:fldCharType="end"/>
-      </w:r>
-      <w:r>
-        <w:t>. Det S</w:t>
-      </w:r>
-      <w:r>
-        <w:t xml:space="preserve">ociokulturella perspektivet </w:t>
-      </w:r>
-      <w:r>
-        <w:t xml:space="preserve">inkluderar </w:t>
-      </w:r>
-      <w:r>
-        <w:t>modellen Aktivitets T</w:t>
-      </w:r>
-      <w:r>
-        <w:t>eori (AT</w:t>
-      </w:r>
-      <w:r>
-        <w:t>M</w:t>
-      </w:r>
-      <w:r>
-        <w:t>) och som även betraktas som ett egen pe</w:t>
-      </w:r>
-      <w:r>
-        <w:t xml:space="preserve">dagogiskt ramverk </w:t>
-      </w:r>
-      <w:r>
-        <w:fldChar w:fldCharType="begin"/>
-      </w:r>
-      <w:r>
-        <w:instrText xml:space="preserve"> ADDIN ZOTERO_ITEM CSL_CITATION {"citationID":"3bWyt5gi","properties":{"formattedCitation":"(Gr\\uc0\\u225{}inne Conole, 2010)","plainCitation":"(Gráinne Conole, 2010)","dontUpdate":true,"noteIndex":0},"citationItems":[{"id":61,"uris":["http://zotero.org/users/local/QsygNxKM/items/T93CEQ5S"],"uri":["http://zotero.org/users/local/QsygNxKM/items/T93CEQ5S"],"itemData":{"id":61,"type":"report","title":"Review of Pedagogical Models and their use in e-learning","publisher":"Milton Keynes: Open University","URL":"goo.gl/AfBK7R","language":"English","author":[{"family":"Conole","given":"Gráinne"}],"issued":{"date-parts":[["2010"]]},"accessed":{"date-parts":[["2018",10,7]]}}}],"schema":"https://github.com/citation-style-language/schema/raw/master/csl-citation.json"} </w:instrText>
-      </w:r>
-      <w:r>
-        <w:fldChar w:fldCharType="separate"/>
-      </w:r>
-      <w:r>
-        <w:t>(</w:t>
-      </w:r>
-      <w:r>
-        <w:t>Conole, 2010)</w:t>
-      </w:r>
-      <w:r>
-        <w:fldChar w:fldCharType="end"/>
-      </w:r>
-      <w:r>
-        <w:t xml:space="preserve">. </w:t>
-      </w:r>
-      <w:r>
-        <w:t>AT</w:t>
-      </w:r>
-      <w:r>
-        <w:t>M</w:t>
-      </w:r>
-      <w:r>
-        <w:t xml:space="preserve"> förutsätter att lärande kontexten behöver vara en redogörelse så att studenten förstår meningen av situationen och kan göra lämpliga tolkningar av resultatet</w:t>
+        <w:t xml:space="preserve"> förutsätter att lärande kontexten behöver vara en redogörelse så att studenten förstår meningen av situationen och </w:t>
+      </w:r>
+      <w:r>
+        <w:lastRenderedPageBreak/>
+        <w:t>kan göra lämpliga tolkningar av resultatet</w:t>
       </w:r>
       <w:r>
         <w:t xml:space="preserve"> </w:t>
@@ -3627,7 +3847,6 @@
         </w:rPr>
       </w:pPr>
       <w:r>
-        <w:lastRenderedPageBreak/>
         <w:t xml:space="preserve">Det svenska företaget Grade har arbetat med skapandet av e-kurser i 20 år och har genom åren visat framsteg i hur e-lärandet kan förändra dagens undervisning inom organisationer. Grade har inriktat sig på att sälja fristående kurser och även färdiga kurser i deras anskaffade lärplattfom Luvit. På Stockholmskontoret är det 10 medarbetare som producerar årligen mellan 20 till 25 e-kurser. </w:t>
       </w:r>
       <w:r>
@@ -3798,12 +4017,19 @@
         <w:rPr>
           <w:lang w:eastAsia="sv-SE"/>
         </w:rPr>
-        <w:t xml:space="preserve"> fasen visar mest möjligheter att kunna förbättras. I sin helhet ger resultatet från denna analys en tydlig karta över vilken del av kursen som skulle kunna förbättras enligt DIM</w:t>
+        <w:t xml:space="preserve"> fasen visar mest möjligheter att kunna förbättras. I sin helhet ger resultatet från denna analys en tydlig karta över vilken del av kursen som skulle kunna </w:t>
       </w:r>
       <w:r>
         <w:rPr>
           <w:lang w:eastAsia="sv-SE"/>
         </w:rPr>
+        <w:lastRenderedPageBreak/>
+        <w:t>förbättras enligt DIM</w:t>
+      </w:r>
+      <w:r>
+        <w:rPr>
+          <w:lang w:eastAsia="sv-SE"/>
+        </w:rPr>
         <w:t>.</w:t>
       </w:r>
       <w:r>
@@ -3900,14 +4126,7 @@
         <w:rPr>
           <w:lang w:eastAsia="sv-SE"/>
         </w:rPr>
-        <w:t xml:space="preserve"> evaluerade </w:t>
-      </w:r>
-      <w:r>
-        <w:rPr>
-          <w:lang w:eastAsia="sv-SE"/>
-        </w:rPr>
-        <w:lastRenderedPageBreak/>
-        <w:t>kurser och tyder på att det inte är nödvändigt att utvärdera en anpassad pedagogisk strategi/modell för varje kurs.</w:t>
+        <w:t xml:space="preserve"> evaluerade kurser och tyder på att det inte är nödvändigt att utvärdera en anpassad pedagogisk strategi/modell för varje kurs.</w:t>
       </w:r>
     </w:p>
     <w:p>
@@ -4108,6 +4327,7 @@
         <w:t xml:space="preserve">element på ett jämförbart sätt där de motsvara varandra i en så stor utsträckning som möjligt. Genom att använda </w:t>
       </w:r>
       <w:r>
+        <w:lastRenderedPageBreak/>
         <w:t xml:space="preserve">faktauppställning </w:t>
       </w:r>
       <w:r>
@@ -4168,7 +4388,6 @@
         <w:t xml:space="preserve"> </w:t>
       </w:r>
       <w:r>
-        <w:lastRenderedPageBreak/>
         <w:t xml:space="preserve">Antalet frågor per modell och element </w:t>
       </w:r>
       <w:r>
@@ -4641,7 +4860,11 @@
         <w:t xml:space="preserve"> delas in i faser och element för </w:t>
       </w:r>
       <w:r>
-        <w:t>att kartlägga hur lärandet ska</w:t>
+        <w:t xml:space="preserve">att </w:t>
+      </w:r>
+      <w:r>
+        <w:lastRenderedPageBreak/>
+        <w:t>kartlägga hur lärandet ska</w:t>
       </w:r>
       <w:r>
         <w:t xml:space="preserve"> utföras från grundperspektivet, vi</w:t>
@@ -4716,11 +4939,7 @@
         <w:t>(</w:t>
       </w:r>
       <w:r>
-        <w:t xml:space="preserve">Bilaga 2) som presenterades </w:t>
-      </w:r>
-      <w:r>
-        <w:lastRenderedPageBreak/>
-        <w:t>på interv</w:t>
+        <w:t>Bilaga 2) som presenterades på interv</w:t>
       </w:r>
       <w:r>
         <w:t>ju</w:t>
@@ -4832,6 +5051,7 @@
           <w:sz w:val="18"/>
           <w:szCs w:val="18"/>
         </w:rPr>
+        <w:lastRenderedPageBreak/>
         <w:drawing>
           <wp:inline distT="0" distB="0" distL="0" distR="0" wp14:anchorId="2F3806C5" wp14:editId="245E98D7">
             <wp:extent cx="5760720" cy="3316798"/>
@@ -5108,7 +5328,6 @@
           <w:b/>
           <w:sz w:val="24"/>
         </w:rPr>
-        <w:lastRenderedPageBreak/>
         <w:br w:type="page"/>
       </w:r>
     </w:p>
@@ -5177,11 +5396,16 @@
         <w:t>ia GDPR)</w:t>
       </w:r>
       <w:r>
-        <w:t xml:space="preserve"> enligt DIM</w:t>
+        <w:t xml:space="preserve"> enligt </w:t>
+      </w:r>
+      <w:proofErr w:type="spellStart"/>
+      <w:r>
+        <w:t>DIM</w:t>
       </w:r>
       <w:r>
         <w:t>s</w:t>
       </w:r>
+      <w:proofErr w:type="spellEnd"/>
       <w:r>
         <w:t xml:space="preserve"> riktlinjer</w:t>
       </w:r>
@@ -12938,7 +13162,7 @@
           <w:rPr>
             <w:noProof/>
           </w:rPr>
-          <w:t>3</w:t>
+          <w:t>16</w:t>
         </w:r>
         <w:r>
           <w:fldChar w:fldCharType="end"/>
@@ -19662,7 +19886,7 @@
 </file>
 
 <file path=customXml/itemProps1.xml><?xml version="1.0" encoding="utf-8"?>
-<ds:datastoreItem xmlns:ds="http://schemas.openxmlformats.org/officeDocument/2006/customXml" ds:itemID="{F6C48E76-36FF-7349-8A57-905C9C09A920}">
+<ds:datastoreItem xmlns:ds="http://schemas.openxmlformats.org/officeDocument/2006/customXml" ds:itemID="{CA945265-8893-1948-BD41-02AEBD0F435D}">
   <ds:schemaRefs>
     <ds:schemaRef ds:uri="http://schemas.openxmlformats.org/officeDocument/2006/bibliography"/>
   </ds:schemaRefs>

</xml_diff>

<commit_message>
Done fixing comments in intro
</commit_message>
<xml_diff>
--- a/Thesis/Thesis_Imner_2018.docx
+++ b/Thesis/Thesis_Imner_2018.docx
@@ -3253,8 +3253,6 @@
       <w:r>
         <w:t>:</w:t>
       </w:r>
-      <w:bookmarkStart w:id="4" w:name="_GoBack"/>
-      <w:bookmarkEnd w:id="4"/>
       <w:r>
         <w:t xml:space="preserve"> </w:t>
       </w:r>
@@ -3331,19 +3329,46 @@
         <w:t>e</w:t>
       </w:r>
       <w:r>
-        <w:t xml:space="preserve">l, i </w:t>
+        <w:t>l kan</w:t>
+      </w:r>
+      <w:r>
+        <w:t xml:space="preserve"> </w:t>
       </w:r>
       <w:r>
         <w:t>det A</w:t>
       </w:r>
       <w:r>
-        <w:t xml:space="preserve">ssociativa perspektivet får studenten utföra aktiviteter i form av uppgifter, som </w:t>
+        <w:t xml:space="preserve">ssociativa perspektivet </w:t>
+      </w:r>
+      <w:r>
+        <w:t xml:space="preserve">få </w:t>
+      </w:r>
+      <w:r>
+        <w:t xml:space="preserve">studenten </w:t>
+      </w:r>
+      <w:r>
+        <w:t xml:space="preserve">att </w:t>
+      </w:r>
+      <w:r>
+        <w:t>utföra aktiviteter i form av</w:t>
+      </w:r>
+      <w:r>
+        <w:t xml:space="preserve"> olika</w:t>
+      </w:r>
+      <w:r>
+        <w:t xml:space="preserve"> uppgifter, som </w:t>
       </w:r>
       <w:r>
         <w:t>e.g.</w:t>
       </w:r>
       <w:r>
-        <w:t xml:space="preserve"> läsa ett dokument och svara på t</w:t>
+        <w:t xml:space="preserve"> </w:t>
+      </w:r>
+      <w:r>
+        <w:t xml:space="preserve">att </w:t>
+      </w:r>
+      <w:r>
+        <w:t>läsa ett dokument och svara på t</w:t>
       </w:r>
       <w:r>
         <w:t xml:space="preserve">illhörande frågor </w:t>
@@ -3368,7 +3393,19 @@
         <w:fldChar w:fldCharType="end"/>
       </w:r>
       <w:r>
-        <w:t>. Aktiviteterna handlar om att förändra beteende genom att få en direkt återkoppling efter utförandet</w:t>
+        <w:t xml:space="preserve">. Aktiviteterna handlar om att förändra beteende genom att </w:t>
+      </w:r>
+      <w:r>
+        <w:t xml:space="preserve">ge </w:t>
+      </w:r>
+      <w:r>
+        <w:t xml:space="preserve">direkt återkoppling efter </w:t>
+      </w:r>
+      <w:r>
+        <w:t xml:space="preserve">själva </w:t>
+      </w:r>
+      <w:r>
+        <w:t>utförandet</w:t>
       </w:r>
       <w:r>
         <w:t xml:space="preserve"> </w:t>
@@ -3458,6 +3495,9 @@
         <w:t xml:space="preserve">undervisningen </w:t>
       </w:r>
       <w:r>
+        <w:t xml:space="preserve">till </w:t>
+      </w:r>
+      <w:r>
         <w:t>att utgå</w:t>
       </w:r>
       <w:r>
@@ -3512,7 +3552,13 @@
         <w:t>.</w:t>
       </w:r>
       <w:r>
-        <w:t xml:space="preserve"> Konstruktivistiskt perspektiv </w:t>
+        <w:t xml:space="preserve"> </w:t>
+      </w:r>
+      <w:r>
+        <w:t xml:space="preserve">Ett </w:t>
+      </w:r>
+      <w:r>
+        <w:t xml:space="preserve">Konstruktivistiskt perspektiv </w:t>
       </w:r>
       <w:r>
         <w:t>är</w:t>
@@ -3521,10 +3567,28 @@
         <w:t xml:space="preserve"> istället</w:t>
       </w:r>
       <w:r>
-        <w:t xml:space="preserve"> baserande på</w:t>
-      </w:r>
-      <w:r>
-        <w:t xml:space="preserve"> att lära sig genom förståelse och det innebär att det behövs kommunikation, klargöranden, kontraster, rekombination, problemlösning</w:t>
+        <w:t xml:space="preserve"> baser</w:t>
+      </w:r>
+      <w:r>
+        <w:t>at</w:t>
+      </w:r>
+      <w:r>
+        <w:t xml:space="preserve"> på</w:t>
+      </w:r>
+      <w:r>
+        <w:t xml:space="preserve"> att </w:t>
+      </w:r>
+      <w:r>
+        <w:t>studenten lär</w:t>
+      </w:r>
+      <w:r>
+        <w:t xml:space="preserve"> sig genom förståelse</w:t>
+      </w:r>
+      <w:r>
+        <w:t>. D</w:t>
+      </w:r>
+      <w:r>
+        <w:t>et innebär att det behövs kommunikation, klargöranden, kontraster, rekombination, problemlösning</w:t>
       </w:r>
       <w:r>
         <w:t>,</w:t>
@@ -3536,6 +3600,9 @@
         <w:t xml:space="preserve"> </w:t>
       </w:r>
       <w:r>
+        <w:t xml:space="preserve">för att bli framgångsrikt </w:t>
+      </w:r>
+      <w:r>
         <w:fldChar w:fldCharType="begin"/>
       </w:r>
       <w:r>
@@ -3569,7 +3636,10 @@
         <w:t xml:space="preserve"> lärandet. En modell inom </w:t>
       </w:r>
       <w:r>
-        <w:t xml:space="preserve">det Konstruktivistiskt </w:t>
+        <w:t>det Konstruktivistiska</w:t>
+      </w:r>
+      <w:r>
+        <w:t xml:space="preserve"> </w:t>
       </w:r>
       <w:r>
         <w:t>perspek</w:t>
@@ -3608,22 +3678,28 @@
         <w:fldChar w:fldCharType="end"/>
       </w:r>
       <w:r>
-        <w:t xml:space="preserve">. Modellen fokuserar på att studenten presenteras ett problem och </w:t>
+        <w:t xml:space="preserve">. Modellen fokuserar på att studenten </w:t>
+      </w:r>
+      <w:r>
+        <w:t xml:space="preserve">ställs inför </w:t>
+      </w:r>
+      <w:r>
+        <w:t xml:space="preserve">ett problem </w:t>
+      </w:r>
+      <w:r>
+        <w:t xml:space="preserve">som studenten </w:t>
       </w:r>
       <w:r>
         <w:t xml:space="preserve">därefter </w:t>
       </w:r>
       <w:r>
+        <w:t xml:space="preserve">självständigt </w:t>
+      </w:r>
+      <w:r>
         <w:t xml:space="preserve">ska </w:t>
       </w:r>
       <w:r>
-        <w:t xml:space="preserve">studenten </w:t>
-      </w:r>
-      <w:r>
-        <w:t xml:space="preserve">självständigt </w:t>
-      </w:r>
-      <w:r>
-        <w:t xml:space="preserve">lösa problemet </w:t>
+        <w:t xml:space="preserve">lösa </w:t>
       </w:r>
       <w:r>
         <w:t>med hjälp av en tydlig d</w:t>
@@ -3665,13 +3741,19 @@
         <w:t xml:space="preserve">. </w:t>
       </w:r>
       <w:r>
-        <w:t>Slutligen, d</w:t>
+        <w:t xml:space="preserve">Slutligen, </w:t>
+      </w:r>
+      <w:r>
+        <w:t xml:space="preserve">handlar </w:t>
+      </w:r>
+      <w:r>
+        <w:t>d</w:t>
       </w:r>
       <w:r>
         <w:t>et S</w:t>
       </w:r>
       <w:r>
-        <w:t>ociokulturella perspektivet handlar om att d</w:t>
+        <w:t>ociokulturella perspektivet om att d</w:t>
       </w:r>
       <w:r>
         <w:t>elta i sociala sammanhang</w:t>
@@ -3680,10 +3762,28 @@
         <w:t xml:space="preserve"> för att </w:t>
       </w:r>
       <w:r>
-        <w:t xml:space="preserve">studenten ska lära sig, ett exempel på dessa sammanhang är en </w:t>
-      </w:r>
-      <w:r>
-        <w:t xml:space="preserve">form av små studentgrupper för att skaffa kunskaper </w:t>
+        <w:t>studenten ska lära sig. E</w:t>
+      </w:r>
+      <w:r>
+        <w:t xml:space="preserve">tt exempel på dessa </w:t>
+      </w:r>
+      <w:r>
+        <w:t xml:space="preserve">former av </w:t>
+      </w:r>
+      <w:r>
+        <w:t xml:space="preserve">sammanhang är </w:t>
+      </w:r>
+      <w:r>
+        <w:t xml:space="preserve">användningen av </w:t>
+      </w:r>
+      <w:r>
+        <w:t xml:space="preserve">små studentgrupper </w:t>
+      </w:r>
+      <w:r>
+        <w:t xml:space="preserve">där studenten kan </w:t>
+      </w:r>
+      <w:r>
+        <w:t xml:space="preserve">skaffa kunskaper </w:t>
       </w:r>
       <w:r>
         <w:t>tillsammans</w:t>
@@ -3731,7 +3831,13 @@
         <w:t>M</w:t>
       </w:r>
       <w:r>
-        <w:t>) och som även betraktas som ett egen pe</w:t>
+        <w:t>)</w:t>
+      </w:r>
+      <w:r>
+        <w:t>,</w:t>
+      </w:r>
+      <w:r>
+        <w:t xml:space="preserve"> och som även betraktas som ett egen pe</w:t>
       </w:r>
       <w:r>
         <w:t xml:space="preserve">dagogiskt ramverk </w:t>
@@ -3764,11 +3870,35 @@
         <w:t>M</w:t>
       </w:r>
       <w:r>
-        <w:t xml:space="preserve"> förutsätter att lärande kontexten behöver vara en redogörelse så att studenten förstår meningen av situationen och </w:t>
+        <w:t xml:space="preserve"> förutsätter att lärande</w:t>
+      </w:r>
+      <w:r>
+        <w:t>kontexten behöver vara en redogörelse</w:t>
+      </w:r>
+      <w:r>
+        <w:t>.</w:t>
+      </w:r>
+      <w:r>
+        <w:t xml:space="preserve"> </w:t>
+      </w:r>
+      <w:r>
+        <w:t>S</w:t>
+      </w:r>
+      <w:r>
+        <w:t xml:space="preserve">tudenten </w:t>
       </w:r>
       <w:r>
         <w:lastRenderedPageBreak/>
-        <w:t>kan göra lämpliga tolkningar av resultatet</w:t>
+        <w:t>behöver förstå innebörden</w:t>
+      </w:r>
+      <w:r>
+        <w:t xml:space="preserve"> av situationen och </w:t>
+      </w:r>
+      <w:r>
+        <w:t xml:space="preserve">därefter </w:t>
+      </w:r>
+      <w:r>
+        <w:t>göra lämpliga tolkningar av resultatet</w:t>
       </w:r>
       <w:r>
         <w:t xml:space="preserve"> </w:t>
@@ -3794,8 +3924,8 @@
       <w:r>
         <w:t>. Detta gör att förståelse uppstår både individuellt och gemensamt när det arbetas praktiskt i ett socialt sammanhang.</w:t>
       </w:r>
-      <w:bookmarkStart w:id="5" w:name="_Toc391456180"/>
-      <w:bookmarkStart w:id="6" w:name="_Toc401327936"/>
+      <w:bookmarkStart w:id="4" w:name="_Toc391456180"/>
+      <w:bookmarkStart w:id="5" w:name="_Toc401327936"/>
     </w:p>
     <w:p>
       <w:pPr>
@@ -3826,8 +3956,8 @@
         </w:rPr>
         <w:t>Syfte</w:t>
       </w:r>
+      <w:bookmarkEnd w:id="4"/>
       <w:bookmarkEnd w:id="5"/>
-      <w:bookmarkEnd w:id="6"/>
       <w:r>
         <w:rPr>
           <w:rFonts w:cs="Times New Roman"/>
@@ -3843,107 +3973,221 @@
         <w:spacing w:line="480" w:lineRule="auto"/>
         <w:jc w:val="both"/>
         <w:rPr>
+          <w:rFonts w:cs="Times New Roman"/>
+        </w:rPr>
+      </w:pPr>
+      <w:r>
+        <w:t xml:space="preserve">Det svenska företaget </w:t>
+      </w:r>
+      <w:r>
+        <w:t xml:space="preserve">Grade har arbetat med skapande </w:t>
+      </w:r>
+      <w:r>
+        <w:t>av e-kurser i 20 år</w:t>
+      </w:r>
+      <w:r>
+        <w:t>,</w:t>
+      </w:r>
+      <w:r>
+        <w:t xml:space="preserve"> och har genom åren</w:t>
+      </w:r>
+      <w:r>
+        <w:t xml:space="preserve"> visat framsteg i hur e-lärande</w:t>
+      </w:r>
+      <w:r>
+        <w:t xml:space="preserve"> kan förändra dagens undervisning inom </w:t>
+      </w:r>
+      <w:r>
+        <w:t xml:space="preserve">olika </w:t>
+      </w:r>
+      <w:r>
+        <w:t>organisationer. Grade har inriktat sig på att sälja friståend</w:t>
+      </w:r>
+      <w:r>
+        <w:t>e kurser och även färdiga kurspaket</w:t>
+      </w:r>
+      <w:r>
+        <w:t xml:space="preserve"> i deras anskaffade lärplattfom Luvit. På Stockholmskontoret är det 10 medarbetare som producerar årligen mellan 20 till 25 e-kurser. </w:t>
+      </w:r>
+      <w:r>
+        <w:rPr>
+          <w:rFonts w:cs="Times New Roman"/>
+        </w:rPr>
+        <w:t xml:space="preserve">För nuvarande anpassar Grade sina e-kurser efter vad EIF kräver och arbetar genom att använda ett antal pedagogiska riktlinjer. </w:t>
+      </w:r>
+      <w:r>
+        <w:rPr>
+          <w:rFonts w:cs="Times New Roman"/>
+        </w:rPr>
+        <w:t xml:space="preserve">De </w:t>
+      </w:r>
+      <w:r>
+        <w:rPr>
+          <w:rFonts w:cs="Times New Roman"/>
+        </w:rPr>
+        <w:t>nuvarande riktlinjerna</w:t>
+      </w:r>
+      <w:r>
+        <w:rPr>
+          <w:rFonts w:cs="Times New Roman"/>
+        </w:rPr>
+        <w:t xml:space="preserve"> har ingen koppling till ett</w:t>
+      </w:r>
+      <w:r>
+        <w:rPr>
+          <w:rFonts w:cs="Times New Roman"/>
+        </w:rPr>
+        <w:t xml:space="preserve"> </w:t>
+      </w:r>
+      <w:r>
+        <w:rPr>
+          <w:rFonts w:cs="Times New Roman"/>
+        </w:rPr>
+        <w:t xml:space="preserve">vetenskapligt </w:t>
+      </w:r>
+      <w:r>
+        <w:rPr>
+          <w:rFonts w:cs="Times New Roman"/>
+        </w:rPr>
+        <w:t xml:space="preserve">utvecklad </w:t>
+      </w:r>
+      <w:r>
+        <w:rPr>
+          <w:rFonts w:cs="Times New Roman"/>
+        </w:rPr>
+        <w:t>pedagogisk modell</w:t>
+      </w:r>
+      <w:r>
+        <w:rPr>
+          <w:rFonts w:cs="Times New Roman"/>
+        </w:rPr>
+        <w:t>. Företagets pedagogiska riktlinjer har</w:t>
+      </w:r>
+      <w:r>
+        <w:rPr>
+          <w:rFonts w:cs="Times New Roman"/>
+        </w:rPr>
+        <w:t xml:space="preserve"> utvecklats genom att använda v</w:t>
+      </w:r>
+      <w:r>
+        <w:rPr>
+          <w:rFonts w:cs="Times New Roman"/>
+        </w:rPr>
+        <w:t>isa</w:t>
+      </w:r>
+      <w:r>
+        <w:rPr>
+          <w:rFonts w:cs="Times New Roman"/>
+        </w:rPr>
+        <w:t xml:space="preserve"> tekniker, som till exempel</w:t>
+      </w:r>
+      <w:r>
+        <w:rPr>
+          <w:rFonts w:cs="Times New Roman"/>
+        </w:rPr>
+        <w:t xml:space="preserve"> S</w:t>
+      </w:r>
+      <w:r>
+        <w:rPr>
+          <w:rFonts w:cs="Times New Roman"/>
+        </w:rPr>
+        <w:t>toryline som utspe</w:t>
+      </w:r>
+      <w:r>
+        <w:rPr>
+          <w:rFonts w:cs="Times New Roman"/>
+        </w:rPr>
+        <w:t xml:space="preserve">lar sig som en form av Powerpoint presentation. </w:t>
+      </w:r>
+      <w:r>
+        <w:rPr>
+          <w:rFonts w:cs="Times New Roman"/>
+        </w:rPr>
+        <w:t xml:space="preserve">Eftersom Grade </w:t>
+      </w:r>
+      <w:r>
+        <w:rPr>
+          <w:rFonts w:cs="Times New Roman"/>
+        </w:rPr>
+        <w:t xml:space="preserve">aldrig </w:t>
+      </w:r>
+      <w:r>
+        <w:rPr>
+          <w:rFonts w:cs="Times New Roman"/>
+        </w:rPr>
+        <w:t xml:space="preserve">utgår från någon specifik pedagogisk ansats i dagsläget, kan det vara fördelaktigt för de att utnyttja en pedagogisk modell för att göra deras pedagogik ytterligare strukturerad och enklare kunna utvärdera hur deras pedagogik levereras till EIF. </w:t>
+      </w:r>
+    </w:p>
+    <w:p>
+      <w:pPr>
+        <w:spacing w:line="480" w:lineRule="auto"/>
+        <w:jc w:val="both"/>
+        <w:rPr>
+          <w:rFonts w:cs="Times New Roman"/>
+        </w:rPr>
+      </w:pPr>
+    </w:p>
+    <w:p>
+      <w:pPr>
+        <w:spacing w:line="480" w:lineRule="auto"/>
+        <w:jc w:val="both"/>
+        <w:rPr>
           <w:lang w:eastAsia="sv-SE"/>
         </w:rPr>
       </w:pPr>
       <w:r>
-        <w:t xml:space="preserve">Det svenska företaget Grade har arbetat med skapandet av e-kurser i 20 år och har genom åren visat framsteg i hur e-lärandet kan förändra dagens undervisning inom organisationer. Grade har inriktat sig på att sälja fristående kurser och även färdiga kurser i deras anskaffade lärplattfom Luvit. På Stockholmskontoret är det 10 medarbetare som producerar årligen mellan 20 till 25 e-kurser. </w:t>
-      </w:r>
-      <w:r>
-        <w:rPr>
-          <w:rFonts w:cs="Times New Roman"/>
-        </w:rPr>
-        <w:t xml:space="preserve">För nuvarande anpassar Grade sina e-kurser efter vad EIF kräver och arbetar genom att använda ett antal pedagogiska riktlinjer. </w:t>
-      </w:r>
-      <w:r>
-        <w:rPr>
-          <w:rFonts w:cs="Times New Roman"/>
-        </w:rPr>
-        <w:t xml:space="preserve">De </w:t>
-      </w:r>
-      <w:r>
-        <w:rPr>
-          <w:rFonts w:cs="Times New Roman"/>
-        </w:rPr>
-        <w:t>nuvarande riktlinjerna</w:t>
-      </w:r>
-      <w:r>
-        <w:rPr>
-          <w:rFonts w:cs="Times New Roman"/>
-        </w:rPr>
-        <w:t xml:space="preserve"> har ingen koppling till ett</w:t>
-      </w:r>
-      <w:r>
-        <w:rPr>
-          <w:rFonts w:cs="Times New Roman"/>
-        </w:rPr>
-        <w:t xml:space="preserve"> </w:t>
-      </w:r>
-      <w:r>
-        <w:rPr>
-          <w:rFonts w:cs="Times New Roman"/>
-        </w:rPr>
-        <w:t xml:space="preserve">vetenskapligt </w:t>
-      </w:r>
-      <w:r>
-        <w:rPr>
-          <w:rFonts w:cs="Times New Roman"/>
-        </w:rPr>
-        <w:t xml:space="preserve">utvecklade pedagogisk modell </w:t>
-      </w:r>
-      <w:r>
-        <w:rPr>
-          <w:rFonts w:cs="Times New Roman"/>
-        </w:rPr>
-        <w:t>och har utvecklats genom att använda v</w:t>
-      </w:r>
-      <w:r>
-        <w:rPr>
-          <w:rFonts w:cs="Times New Roman"/>
-        </w:rPr>
-        <w:t>isa tekniker som till exempel, S</w:t>
-      </w:r>
-      <w:r>
-        <w:rPr>
-          <w:rFonts w:cs="Times New Roman"/>
-        </w:rPr>
-        <w:t>toryline som utspe</w:t>
-      </w:r>
-      <w:r>
-        <w:rPr>
-          <w:rFonts w:cs="Times New Roman"/>
-        </w:rPr>
-        <w:t xml:space="preserve">lar sig som en form av Powerpoint presentation. </w:t>
-      </w:r>
-      <w:r>
-        <w:rPr>
-          <w:rFonts w:cs="Times New Roman"/>
-        </w:rPr>
-        <w:t xml:space="preserve">Eftersom Grade </w:t>
-      </w:r>
-      <w:r>
-        <w:rPr>
-          <w:rFonts w:cs="Times New Roman"/>
-        </w:rPr>
-        <w:t xml:space="preserve">aldrig </w:t>
-      </w:r>
-      <w:r>
-        <w:rPr>
-          <w:rFonts w:cs="Times New Roman"/>
-        </w:rPr>
-        <w:t>utgår från någon specifik pedagogisk ansats i dagsläget, kan det vara fördelaktigt för de att utnyttja en pedagogisk modell för att göra deras pedagogik ytterligare strukturerad och enklare kunna utvärdera hur deras pedagogik levereras till EIF. I denna studie utgår vi med tanken att övergångsprocessen från Grades nuvarande pedagogiska strategi till en modellbaserad strategi skulle stödjas genom att förstå hur deras befintliga pedagogik passar in i p</w:t>
-      </w:r>
-      <w:r>
-        <w:rPr>
-          <w:rFonts w:cs="Times New Roman"/>
-        </w:rPr>
-        <w:t>å de pedagogiska perspektiven (Associativ, Konstruktivism och S</w:t>
-      </w:r>
-      <w:r>
-        <w:rPr>
-          <w:rFonts w:cs="Times New Roman"/>
-        </w:rPr>
-        <w:t>ociokulturellt) som vanligtvis används inom e-lärande. För att utvärdera detta jämförde vi Grades nuvarande pedagogiska strategi med en representativ modell (DIM, KLM, ATM) från vart och ett av de tre pedagogiska perspekti</w:t>
+        <w:rPr>
+          <w:rFonts w:cs="Times New Roman"/>
+        </w:rPr>
+        <w:t xml:space="preserve">I denna studie </w:t>
+      </w:r>
+      <w:r>
+        <w:rPr>
+          <w:rFonts w:cs="Times New Roman"/>
+        </w:rPr>
+        <w:t xml:space="preserve">är utgångspunkten att </w:t>
+      </w:r>
+      <w:r>
+        <w:rPr>
+          <w:rFonts w:cs="Times New Roman"/>
+        </w:rPr>
+        <w:t xml:space="preserve">övergångsprocessen från Grades nuvarande pedagogiska strategi till en modellbaserad strategi skulle stödjas genom att förstå hur deras befintliga pedagogik passar in i </w:t>
+      </w:r>
+      <w:r>
+        <w:rPr>
+          <w:rFonts w:cs="Times New Roman"/>
+        </w:rPr>
+        <w:t>de pedagogiska perspektiven (Associativ, Konstruktivism och S</w:t>
+      </w:r>
+      <w:r>
+        <w:rPr>
+          <w:rFonts w:cs="Times New Roman"/>
+        </w:rPr>
+        <w:t>ociokulturellt)</w:t>
+      </w:r>
+      <w:r>
+        <w:rPr>
+          <w:rFonts w:cs="Times New Roman"/>
+        </w:rPr>
+        <w:t>, perspektiv</w:t>
+      </w:r>
+      <w:r>
+        <w:rPr>
+          <w:rFonts w:cs="Times New Roman"/>
+        </w:rPr>
+        <w:t xml:space="preserve"> som vanligtvis används inom e-lärande. För att utvärdera detta jämförde</w:t>
+      </w:r>
+      <w:r>
+        <w:rPr>
+          <w:rFonts w:cs="Times New Roman"/>
+        </w:rPr>
+        <w:t>s</w:t>
+      </w:r>
+      <w:r>
+        <w:rPr>
+          <w:rFonts w:cs="Times New Roman"/>
+        </w:rPr>
+        <w:t xml:space="preserve"> Grades nuvarande pedagogiska strategi med en representativ modell (DIM, KLM, ATM) från vart och ett av de tre pedagogiska perspekti</w:t>
       </w:r>
       <w:r>
         <w:rPr>
@@ -3955,7 +4199,31 @@
         <w:rPr>
           <w:rFonts w:cs="Times New Roman"/>
         </w:rPr>
-        <w:t>ssociativa perspektivet är lämpligast att representera Grades aktuella pedagogiska strategi och att DIM hade en bättre prestation jämfört med de två andra pers</w:t>
+        <w:t xml:space="preserve">ssociativa perspektivet är lämpligast </w:t>
+      </w:r>
+      <w:r>
+        <w:rPr>
+          <w:rFonts w:cs="Times New Roman"/>
+        </w:rPr>
+        <w:t xml:space="preserve">för </w:t>
+      </w:r>
+      <w:r>
+        <w:rPr>
+          <w:rFonts w:cs="Times New Roman"/>
+        </w:rPr>
+        <w:t xml:space="preserve">att representera Grades aktuella pedagogiska strategi </w:t>
+      </w:r>
+      <w:r>
+        <w:rPr>
+          <w:rFonts w:cs="Times New Roman"/>
+        </w:rPr>
+        <w:t>samt</w:t>
+      </w:r>
+      <w:r>
+        <w:rPr>
+          <w:rFonts w:cs="Times New Roman"/>
+        </w:rPr>
+        <w:t xml:space="preserve"> att DIM hade en bättre prestation jämfört med de två andra pers</w:t>
       </w:r>
       <w:r>
         <w:rPr>
@@ -3967,7 +4235,25 @@
         <w:rPr>
           <w:rFonts w:cs="Times New Roman"/>
         </w:rPr>
-        <w:t>DIM resultaten tyder på att den modell skulle representera en logisk utgångspunkt för att fortsätta undersöka vilka modeller som skulle kunna impl</w:t>
+        <w:t>DIM-</w:t>
+      </w:r>
+      <w:r>
+        <w:rPr>
+          <w:rFonts w:cs="Times New Roman"/>
+        </w:rPr>
+        <w:t>resultaten tyder på att den modell</w:t>
+      </w:r>
+      <w:r>
+        <w:rPr>
+          <w:rFonts w:cs="Times New Roman"/>
+        </w:rPr>
+        <w:t>en</w:t>
+      </w:r>
+      <w:r>
+        <w:rPr>
+          <w:rFonts w:cs="Times New Roman"/>
+        </w:rPr>
+        <w:t xml:space="preserve"> skulle representera en logisk utgångspunkt för att fortsätta undersöka vilka modeller som skulle kunna impl</w:t>
       </w:r>
       <w:r>
         <w:rPr>
@@ -3979,13 +4265,32 @@
         <w:rPr>
           <w:lang w:eastAsia="sv-SE"/>
         </w:rPr>
-        <w:t xml:space="preserve">Ytterligare analyserade vi hur väl fyra av Grades tidigare kurser följer riktlinjer för DIM och hittade varierande resultat beroende på vilket modell fas som evaluerades. </w:t>
+        <w:t>Ytterligare analyserade</w:t>
       </w:r>
       <w:r>
         <w:rPr>
           <w:lang w:eastAsia="sv-SE"/>
         </w:rPr>
-        <w:t xml:space="preserve">Resultatet visar att </w:t>
+        <w:t>s</w:t>
+      </w:r>
+      <w:r>
+        <w:rPr>
+          <w:lang w:eastAsia="sv-SE"/>
+        </w:rPr>
+        <w:t xml:space="preserve"> vi hur väl fyra av Grades tidigare kurser följer riktlinjer för DIM och hittade varierande resultat beroende på vilket modell fas som evaluerades. </w:t>
+      </w:r>
+      <w:r>
+        <w:rPr>
+          <w:lang w:eastAsia="sv-SE"/>
+        </w:rPr>
+        <w:t xml:space="preserve">Resultatet </w:t>
+      </w:r>
+      <w:r>
+        <w:rPr>
+          <w:lang w:eastAsia="sv-SE"/>
+        </w:rPr>
+        <w:lastRenderedPageBreak/>
+        <w:t xml:space="preserve">visar att </w:t>
       </w:r>
       <w:r>
         <w:rPr>
@@ -3998,7 +4303,7 @@
         <w:rPr>
           <w:lang w:eastAsia="sv-SE"/>
         </w:rPr>
-        <w:t xml:space="preserve"> </w:t>
+        <w:t>-</w:t>
       </w:r>
       <w:r>
         <w:rPr>
@@ -4017,19 +4322,42 @@
         <w:rPr>
           <w:lang w:eastAsia="sv-SE"/>
         </w:rPr>
-        <w:t xml:space="preserve"> fasen visar mest möjligheter att kunna förbättras. I sin helhet ger resultatet från denna analys en tydlig karta över vilken del av kursen som skulle kunna </w:t>
+        <w:t>-</w:t>
       </w:r>
       <w:r>
         <w:rPr>
           <w:lang w:eastAsia="sv-SE"/>
         </w:rPr>
-        <w:lastRenderedPageBreak/>
-        <w:t>förbättras enligt DIM</w:t>
-      </w:r>
-      <w:r>
+        <w:t xml:space="preserve">fasen visar mest möjligheter att kunna förbättras. </w:t>
+      </w:r>
+    </w:p>
+    <w:p>
+      <w:pPr>
+        <w:spacing w:line="480" w:lineRule="auto"/>
+        <w:jc w:val="both"/>
         <w:rPr>
           <w:lang w:eastAsia="sv-SE"/>
         </w:rPr>
+      </w:pPr>
+    </w:p>
+    <w:p>
+      <w:pPr>
+        <w:spacing w:line="480" w:lineRule="auto"/>
+        <w:jc w:val="both"/>
+        <w:rPr>
+          <w:lang w:eastAsia="sv-SE"/>
+        </w:rPr>
+      </w:pPr>
+      <w:r>
+        <w:rPr>
+          <w:lang w:eastAsia="sv-SE"/>
+        </w:rPr>
+        <w:t>I sin helhet ger resultatet från denna analys en tydlig karta över vilken del av kursen som skulle kunna förbättras enligt DIM</w:t>
+      </w:r>
+      <w:r>
+        <w:rPr>
+          <w:lang w:eastAsia="sv-SE"/>
+        </w:rPr>
         <w:t>.</w:t>
       </w:r>
       <w:r>
@@ -4042,12 +4370,18 @@
         <w:rPr>
           <w:lang w:eastAsia="sv-SE"/>
         </w:rPr>
-        <w:t xml:space="preserve">Slutligen använder vi evalueringsresultatet </w:t>
+        <w:t>Slutligen användes</w:t>
       </w:r>
       <w:r>
         <w:rPr>
           <w:lang w:eastAsia="sv-SE"/>
         </w:rPr>
+        <w:t xml:space="preserve"> evalueringsresultatet </w:t>
+      </w:r>
+      <w:r>
+        <w:rPr>
+          <w:lang w:eastAsia="sv-SE"/>
+        </w:rPr>
         <w:t>f</w:t>
       </w:r>
       <w:r>
@@ -4126,7 +4460,27 @@
         <w:rPr>
           <w:lang w:eastAsia="sv-SE"/>
         </w:rPr>
-        <w:t xml:space="preserve"> evaluerade kurser och tyder på att det inte är nödvändigt att utvärdera en anpassad pedagogisk strategi/modell för varje kurs.</w:t>
+        <w:t xml:space="preserve"> evaluerade kurser</w:t>
+      </w:r>
+      <w:r>
+        <w:rPr>
+          <w:lang w:eastAsia="sv-SE"/>
+        </w:rPr>
+        <w:t>, vilket</w:t>
+      </w:r>
+      <w:r>
+        <w:rPr>
+          <w:lang w:eastAsia="sv-SE"/>
+        </w:rPr>
+        <w:t xml:space="preserve"> </w:t>
+      </w:r>
+      <w:bookmarkStart w:id="6" w:name="_GoBack"/>
+      <w:bookmarkEnd w:id="6"/>
+      <w:r>
+        <w:rPr>
+          <w:lang w:eastAsia="sv-SE"/>
+        </w:rPr>
+        <w:t>tyder på att det inte är nödvändigt att utvärdera en anpassad pedagogisk strategi/modell för varje kurs.</w:t>
       </w:r>
     </w:p>
     <w:p>
@@ -4296,13 +4650,21 @@
           <w:rFonts w:eastAsia="Times New Roman" w:cs="Times New Roman"/>
           <w:lang w:eastAsia="sv-SE"/>
         </w:rPr>
-        <w:t>sociativ, Konstruktivism, och S</w:t>
+        <w:t xml:space="preserve">sociativ, Konstruktivism, och </w:t>
       </w:r>
       <w:r>
         <w:rPr>
           <w:rFonts w:eastAsia="Times New Roman" w:cs="Times New Roman"/>
           <w:lang w:eastAsia="sv-SE"/>
         </w:rPr>
+        <w:lastRenderedPageBreak/>
+        <w:t>S</w:t>
+      </w:r>
+      <w:r>
+        <w:rPr>
+          <w:rFonts w:eastAsia="Times New Roman" w:cs="Times New Roman"/>
+          <w:lang w:eastAsia="sv-SE"/>
+        </w:rPr>
         <w:t xml:space="preserve">ociokulturellt, respektive. Slutligen utnyttjades </w:t>
       </w:r>
       <w:r>
@@ -4327,7 +4689,6 @@
         <w:t xml:space="preserve">element på ett jämförbart sätt där de motsvara varandra i en så stor utsträckning som möjligt. Genom att använda </w:t>
       </w:r>
       <w:r>
-        <w:lastRenderedPageBreak/>
         <w:t xml:space="preserve">faktauppställning </w:t>
       </w:r>
       <w:r>
@@ -4779,6 +5140,7 @@
         <w:jc w:val="both"/>
       </w:pPr>
       <w:r>
+        <w:lastRenderedPageBreak/>
         <w:t>För att kunna svara på vilket pedagogiskt perspektiv</w:t>
       </w:r>
       <w:r>
@@ -4860,11 +5222,7 @@
         <w:t xml:space="preserve"> delas in i faser och element för </w:t>
       </w:r>
       <w:r>
-        <w:t xml:space="preserve">att </w:t>
-      </w:r>
-      <w:r>
-        <w:lastRenderedPageBreak/>
-        <w:t>kartlägga hur lärandet ska</w:t>
+        <w:t>att kartlägga hur lärandet ska</w:t>
       </w:r>
       <w:r>
         <w:t xml:space="preserve"> utföras från grundperspektivet, vi</w:t>
@@ -13162,7 +13520,7 @@
           <w:rPr>
             <w:noProof/>
           </w:rPr>
-          <w:t>16</w:t>
+          <w:t>6</w:t>
         </w:r>
         <w:r>
           <w:fldChar w:fldCharType="end"/>
@@ -19886,7 +20244,7 @@
 </file>
 
 <file path=customXml/itemProps1.xml><?xml version="1.0" encoding="utf-8"?>
-<ds:datastoreItem xmlns:ds="http://schemas.openxmlformats.org/officeDocument/2006/customXml" ds:itemID="{CA945265-8893-1948-BD41-02AEBD0F435D}">
+<ds:datastoreItem xmlns:ds="http://schemas.openxmlformats.org/officeDocument/2006/customXml" ds:itemID="{9B26D9AE-5F62-1342-8EC0-7A5CB5AA91ED}">
   <ds:schemaRefs>
     <ds:schemaRef ds:uri="http://schemas.openxmlformats.org/officeDocument/2006/bibliography"/>
   </ds:schemaRefs>

</xml_diff>

<commit_message>
Fixing comments from method
</commit_message>
<xml_diff>
--- a/Thesis/Thesis_Imner_2018.docx
+++ b/Thesis/Thesis_Imner_2018.docx
@@ -4472,15 +4472,7 @@
         <w:rPr>
           <w:lang w:eastAsia="sv-SE"/>
         </w:rPr>
-        <w:t xml:space="preserve"> </w:t>
-      </w:r>
-      <w:bookmarkStart w:id="6" w:name="_GoBack"/>
-      <w:bookmarkEnd w:id="6"/>
-      <w:r>
-        <w:rPr>
-          <w:lang w:eastAsia="sv-SE"/>
-        </w:rPr>
-        <w:t>tyder på att det inte är nödvändigt att utvärdera en anpassad pedagogisk strategi/modell för varje kurs.</w:t>
+        <w:t xml:space="preserve"> tyder på att det inte är nödvändigt att utvärdera en anpassad pedagogisk strategi/modell för varje kurs.</w:t>
       </w:r>
     </w:p>
     <w:p>
@@ -4488,16 +4480,16 @@
         <w:pStyle w:val="Heading11"/>
         <w:spacing w:line="276" w:lineRule="auto"/>
       </w:pPr>
-      <w:bookmarkStart w:id="7" w:name="_Toc391456181"/>
-      <w:bookmarkStart w:id="8" w:name="_Toc401327937"/>
+      <w:bookmarkStart w:id="6" w:name="_Toc391456181"/>
+      <w:bookmarkStart w:id="7" w:name="_Toc401327937"/>
+      <w:bookmarkEnd w:id="6"/>
+      <w:r>
+        <w:t>Metod</w:t>
+      </w:r>
+      <w:bookmarkStart w:id="8" w:name="_Toc391456182"/>
+      <w:bookmarkStart w:id="9" w:name="_Toc401327938"/>
       <w:bookmarkEnd w:id="7"/>
-      <w:r>
-        <w:t>Metod</w:t>
-      </w:r>
-      <w:bookmarkStart w:id="9" w:name="_Toc391456182"/>
-      <w:bookmarkStart w:id="10" w:name="_Toc401327938"/>
       <w:bookmarkEnd w:id="8"/>
-      <w:bookmarkEnd w:id="9"/>
     </w:p>
     <w:p>
       <w:pPr>
@@ -4521,7 +4513,7 @@
         </w:rPr>
         <w:t>Intervjun</w:t>
       </w:r>
-      <w:bookmarkEnd w:id="10"/>
+      <w:bookmarkEnd w:id="9"/>
     </w:p>
     <w:p>
       <w:pPr>
@@ -4539,14 +4531,62 @@
         <w:rPr>
           <w:rFonts w:cs="Times New Roman"/>
         </w:rPr>
-        <w:t xml:space="preserve">Målet med att göra en intervju var att utvärdera vilket pedagogiskt perspektiv som ligger närmast den strategi som Grade använder idag och bedöma hur varje representativ pedagogisk modell presterade. </w:t>
+        <w:t>Målet med att göra en intervju var att utvärdera vilket pedagogiskt perspektiv som ligger närmast den s</w:t>
+      </w:r>
+      <w:r>
+        <w:rPr>
+          <w:rFonts w:cs="Times New Roman"/>
+        </w:rPr>
+        <w:t xml:space="preserve">trategi som Grade använder idag, samt att därefter </w:t>
+      </w:r>
+      <w:r>
+        <w:rPr>
+          <w:rFonts w:cs="Times New Roman"/>
+        </w:rPr>
+        <w:t xml:space="preserve">bedöma hur varje representativ pedagogisk modell presterade. </w:t>
       </w:r>
       <w:r>
         <w:rPr>
           <w:rFonts w:cs="Times New Roman"/>
         </w:rPr>
         <w:br/>
-        <w:t xml:space="preserve">För att utforma en intervju började vi först med att undersöka relevant litteratur om de pedagogiska perspektiv som finns inom lärandet och likaså vilka pedagogiska modeller som är passande för e-lärande. Tre pedagogiska perspektiv inom lärandet, </w:t>
+        <w:t xml:space="preserve">För att utforma en intervju </w:t>
+      </w:r>
+      <w:r>
+        <w:rPr>
+          <w:rFonts w:cs="Times New Roman"/>
+        </w:rPr>
+        <w:t xml:space="preserve">inleddes arbetet </w:t>
+      </w:r>
+      <w:r>
+        <w:rPr>
+          <w:rFonts w:cs="Times New Roman"/>
+        </w:rPr>
+        <w:t xml:space="preserve">med att undersöka relevant litteratur </w:t>
+      </w:r>
+      <w:r>
+        <w:rPr>
+          <w:rFonts w:cs="Times New Roman"/>
+        </w:rPr>
+        <w:t>s</w:t>
+      </w:r>
+      <w:r>
+        <w:rPr>
+          <w:rFonts w:cs="Times New Roman"/>
+        </w:rPr>
+        <w:t xml:space="preserve">om </w:t>
+      </w:r>
+      <w:r>
+        <w:rPr>
+          <w:rFonts w:cs="Times New Roman"/>
+        </w:rPr>
+        <w:t xml:space="preserve">tar upp </w:t>
+      </w:r>
+      <w:r>
+        <w:rPr>
+          <w:rFonts w:cs="Times New Roman"/>
+        </w:rPr>
+        <w:t xml:space="preserve">de pedagogiska perspektiv som finns inom lärandet och likaså vilka pedagogiska modeller som är passande för e-lärande. Tre pedagogiska perspektiv inom lärandet, </w:t>
       </w:r>
       <w:r>
         <w:rPr>
@@ -4610,7 +4650,64 @@
         <w:t xml:space="preserve">. </w:t>
       </w:r>
       <w:r>
-        <w:t>Vi utnyttjade detta upplägg för att sammanfatta de pedagogiska perspektiven och modellerna för att därefter välja en representativ modell från varje perspektiv. När representativa modeller valdes tog vi hänsyn till hur representativa de var för perspektiven genom att jämföra modell kriteriet och uteslutande modeller där kriteriet skiljde sig markant från andra modeller i perspektivet. Sedan tog vi hänsyn till kriterium från Grade som skulle omedelbart göra vissa modeller olämpliga att använda. Dessa kriterier var modeller som hindrar arbetet med ett stort nätverk med diverse verksamhetsområden eller modeller som kräver ett djupgående förståelse av bakomlig</w:t>
+        <w:t xml:space="preserve">Upplägget som </w:t>
+      </w:r>
+      <w:r>
+        <w:t>för att sammanfatta de pedagogiska per</w:t>
+      </w:r>
+      <w:r>
+        <w:t>spektiven och modellerna</w:t>
+      </w:r>
+      <w:r>
+        <w:t xml:space="preserve"> därefter välja en representativ modell från varje perspektiv. När representativa modeller valdes tog</w:t>
+      </w:r>
+      <w:r>
+        <w:t>s</w:t>
+      </w:r>
+      <w:r>
+        <w:t xml:space="preserve"> </w:t>
+      </w:r>
+      <w:r>
+        <w:t xml:space="preserve">det </w:t>
+      </w:r>
+      <w:r>
+        <w:t>hänsyn till hur representativa de var för perspe</w:t>
+      </w:r>
+      <w:r>
+        <w:t>ktiven genom att jämföra modell</w:t>
+      </w:r>
+      <w:r>
+        <w:t xml:space="preserve">kriteriet och uteslutande modeller där kriteriet skiljde sig markant från andra modeller i perspektivet. </w:t>
+      </w:r>
+      <w:r>
+        <w:t>Därefter</w:t>
+      </w:r>
+      <w:r>
+        <w:t xml:space="preserve"> tog</w:t>
+      </w:r>
+      <w:r>
+        <w:t>s det</w:t>
+      </w:r>
+      <w:r>
+        <w:t xml:space="preserve"> hänsyn till </w:t>
+      </w:r>
+      <w:r>
+        <w:t>de kriterier</w:t>
+      </w:r>
+      <w:r>
+        <w:t xml:space="preserve"> från Grade som omedelbart</w:t>
+      </w:r>
+      <w:r>
+        <w:t xml:space="preserve"> skulle</w:t>
+      </w:r>
+      <w:r>
+        <w:t xml:space="preserve"> göra vissa modeller olämpliga att använda. Dessa kriterier var modeller som hindrar arbetet med ett stort nätverk med diverse verksamhetsområden eller modeller som kräver </w:t>
+      </w:r>
+      <w:r>
+        <w:t>en</w:t>
+      </w:r>
+      <w:r>
+        <w:t xml:space="preserve"> djupgående förståelse av bakomlig</w:t>
       </w:r>
       <w:r>
         <w:t>gande material eller målgruppen</w:t>
@@ -4622,7 +4719,20 @@
         <w:t xml:space="preserve"> </w:t>
       </w:r>
       <w:r>
-        <w:t xml:space="preserve">Baserat på kriterierna valde vi DIM, ATM, KLM modellerna från vartdera </w:t>
+        <w:t xml:space="preserve">Baserat på kriterierna valde vi </w:t>
+      </w:r>
+      <w:r>
+        <w:t xml:space="preserve">modellerna </w:t>
+      </w:r>
+      <w:r>
+        <w:t xml:space="preserve">DIM, </w:t>
+      </w:r>
+      <w:r>
+        <w:t xml:space="preserve">ATM och </w:t>
+      </w:r>
+      <w:r>
+        <w:lastRenderedPageBreak/>
+        <w:t xml:space="preserve">KLM från vartdera </w:t>
       </w:r>
       <w:r>
         <w:rPr>
@@ -4650,25 +4760,37 @@
           <w:rFonts w:eastAsia="Times New Roman" w:cs="Times New Roman"/>
           <w:lang w:eastAsia="sv-SE"/>
         </w:rPr>
-        <w:t xml:space="preserve">sociativ, Konstruktivism, och </w:t>
+        <w:t>sociativ, Konstruktivism, och S</w:t>
       </w:r>
       <w:r>
         <w:rPr>
           <w:rFonts w:eastAsia="Times New Roman" w:cs="Times New Roman"/>
           <w:lang w:eastAsia="sv-SE"/>
         </w:rPr>
-        <w:lastRenderedPageBreak/>
-        <w:t>S</w:t>
+        <w:t>ociokulturellt</w:t>
       </w:r>
       <w:r>
         <w:rPr>
           <w:rFonts w:eastAsia="Times New Roman" w:cs="Times New Roman"/>
           <w:lang w:eastAsia="sv-SE"/>
         </w:rPr>
-        <w:t xml:space="preserve">ociokulturellt, respektive. Slutligen utnyttjades </w:t>
-      </w:r>
-      <w:r>
-        <w:t xml:space="preserve">Conole (2010), och Mayes och Freitas (2004) studier för att analysera och sammanställa modellerna i form av en förklarande faktauppställning (Bilaga 1). Målet med </w:t>
+        <w:t xml:space="preserve">. Slutligen utnyttjades </w:t>
+      </w:r>
+      <w:r>
+        <w:rPr>
+          <w:rFonts w:eastAsia="Times New Roman" w:cs="Times New Roman"/>
+          <w:lang w:eastAsia="sv-SE"/>
+        </w:rPr>
+        <w:t xml:space="preserve">studier från </w:t>
+      </w:r>
+      <w:r>
+        <w:t xml:space="preserve">Conole (2010), och Mayes och Freitas (2004) </w:t>
+      </w:r>
+      <w:r>
+        <w:t xml:space="preserve">i syfte att </w:t>
+      </w:r>
+      <w:r>
+        <w:t xml:space="preserve">analysera och sammanställa modellerna i form av en förklarande faktauppställning (Bilaga 1). Målet med </w:t>
       </w:r>
       <w:r>
         <w:t xml:space="preserve">faktauppställning </w:t>
@@ -4677,7 +4799,7 @@
         <w:t>var att sammanfatta alla m</w:t>
       </w:r>
       <w:r>
-        <w:t>odellernas</w:t>
+        <w:t>odellers</w:t>
       </w:r>
       <w:r>
         <w:t xml:space="preserve"> </w:t>
@@ -4686,21 +4808,42 @@
         <w:t xml:space="preserve">faser och </w:t>
       </w:r>
       <w:r>
-        <w:t xml:space="preserve">element på ett jämförbart sätt där de motsvara varandra i en så stor utsträckning som möjligt. Genom att använda </w:t>
+        <w:t>element på ett jämförbart sätt</w:t>
+      </w:r>
+      <w:r>
+        <w:t>, och</w:t>
+      </w:r>
+      <w:r>
+        <w:t xml:space="preserve"> där de motsvara</w:t>
+      </w:r>
+      <w:r>
+        <w:t>r</w:t>
+      </w:r>
+      <w:r>
+        <w:t xml:space="preserve"> varandra i en så stor utsträckning som möjligt. Genom att använda </w:t>
       </w:r>
       <w:r>
         <w:t xml:space="preserve">faktauppställning </w:t>
       </w:r>
       <w:r>
-        <w:t>kunde vi sedan skapa</w:t>
-      </w:r>
-      <w:r>
-        <w:t xml:space="preserve"> frågekonstruktioner</w:t>
+        <w:t>kunde</w:t>
       </w:r>
       <w:r>
         <w:t xml:space="preserve"> </w:t>
       </w:r>
       <w:r>
+        <w:t xml:space="preserve">sedan </w:t>
+      </w:r>
+      <w:r>
+        <w:t>frågekonstruktioner</w:t>
+      </w:r>
+      <w:r>
+        <w:t xml:space="preserve"> </w:t>
+      </w:r>
+      <w:r>
+        <w:t xml:space="preserve">skapas </w:t>
+      </w:r>
+      <w:r>
         <w:t xml:space="preserve">för </w:t>
       </w:r>
       <w:r>
@@ -4713,10 +4856,16 @@
         <w:t>vilket</w:t>
       </w:r>
       <w:r>
+        <w:t xml:space="preserve"> i sin tur</w:t>
+      </w:r>
+      <w:r>
         <w:t xml:space="preserve"> </w:t>
       </w:r>
       <w:r>
-        <w:t>kunde evaluerar betydelsen av</w:t>
+        <w:t xml:space="preserve">kunde evaluera </w:t>
+      </w:r>
+      <w:r>
+        <w:t>betydelsen av</w:t>
       </w:r>
       <w:r>
         <w:t xml:space="preserve"> </w:t>
@@ -4743,7 +4892,13 @@
         <w:t xml:space="preserve"> </w:t>
       </w:r>
       <w:r>
-        <w:t xml:space="preserve">Frågekonstruktioner i intervjun var designade till att bli bedömd på en skala mellan 1 (inte alls viktigt) till 5 (mycket viktigt). </w:t>
+        <w:t>Frågekonstruktioner</w:t>
+      </w:r>
+      <w:r>
+        <w:t>na</w:t>
+      </w:r>
+      <w:r>
+        <w:t xml:space="preserve"> i intervjun var designade till att bli bedömd på en skala mellan 1 (inte alls viktigt) till 5 (mycket viktigt). </w:t>
       </w:r>
       <w:r>
         <w:t xml:space="preserve"> </w:t>
@@ -4755,10 +4910,19 @@
         <w:t>reflekterar den mängd frågo</w:t>
       </w:r>
       <w:r>
-        <w:t xml:space="preserve">r som bedömdes vara nödvändigt att urskilja vilken modell som passade bäst för de element och </w:t>
-      </w:r>
-      <w:r>
-        <w:t xml:space="preserve">det </w:t>
+        <w:t xml:space="preserve">r som bedömdes vara nödvändigt </w:t>
+      </w:r>
+      <w:r>
+        <w:t xml:space="preserve">för </w:t>
+      </w:r>
+      <w:r>
+        <w:t>att urskilja vilken modell som passade bäst för de element</w:t>
+      </w:r>
+      <w:r>
+        <w:t>. D</w:t>
+      </w:r>
+      <w:r>
+        <w:t xml:space="preserve">et </w:t>
       </w:r>
       <w:r>
         <w:t>resulterade i ett ojämnt antal mode</w:t>
@@ -4770,7 +4934,15 @@
         <w:t xml:space="preserve">. </w:t>
       </w:r>
       <w:r>
-        <w:t xml:space="preserve">Poängen från intervju sammanställdes per perspektiv/modell och den </w:t>
+        <w:t>Poängen från intervju</w:t>
+      </w:r>
+      <w:r>
+        <w:t>n</w:t>
+      </w:r>
+      <w:bookmarkStart w:id="10" w:name="_GoBack"/>
+      <w:bookmarkEnd w:id="10"/>
+      <w:r>
+        <w:t xml:space="preserve"> sammanställdes per perspektiv/modell och den </w:t>
       </w:r>
       <w:r>
         <w:t>pedagogisk</w:t>
@@ -13520,7 +13692,7 @@
           <w:rPr>
             <w:noProof/>
           </w:rPr>
-          <w:t>6</w:t>
+          <w:t>7</w:t>
         </w:r>
         <w:r>
           <w:fldChar w:fldCharType="end"/>
@@ -20244,7 +20416,7 @@
 </file>
 
 <file path=customXml/itemProps1.xml><?xml version="1.0" encoding="utf-8"?>
-<ds:datastoreItem xmlns:ds="http://schemas.openxmlformats.org/officeDocument/2006/customXml" ds:itemID="{9B26D9AE-5F62-1342-8EC0-7A5CB5AA91ED}">
+<ds:datastoreItem xmlns:ds="http://schemas.openxmlformats.org/officeDocument/2006/customXml" ds:itemID="{65FE2B94-3068-FD4A-87E9-08694F79C7B6}">
   <ds:schemaRefs>
     <ds:schemaRef ds:uri="http://schemas.openxmlformats.org/officeDocument/2006/bibliography"/>
   </ds:schemaRefs>

</xml_diff>

<commit_message>
Fixing comments from method again
</commit_message>
<xml_diff>
--- a/Thesis/Thesis_Imner_2018.docx
+++ b/Thesis/Thesis_Imner_2018.docx
@@ -4939,8 +4939,6 @@
       <w:r>
         <w:t>n</w:t>
       </w:r>
-      <w:bookmarkStart w:id="10" w:name="_GoBack"/>
-      <w:bookmarkEnd w:id="10"/>
       <w:r>
         <w:t xml:space="preserve"> sammanställdes per perspektiv/modell och den </w:t>
       </w:r>
@@ -5017,8 +5015,8 @@
           <w:szCs w:val="24"/>
         </w:rPr>
       </w:pPr>
-      <w:bookmarkStart w:id="11" w:name="_Toc391456183"/>
-      <w:bookmarkStart w:id="12" w:name="_Toc401327939"/>
+      <w:bookmarkStart w:id="10" w:name="_Toc391456183"/>
+      <w:bookmarkStart w:id="11" w:name="_Toc401327939"/>
       <w:r>
         <w:rPr>
           <w:rFonts w:cs="Times New Roman"/>
@@ -5028,8 +5026,8 @@
         </w:rPr>
         <w:t>Utvärdering</w:t>
       </w:r>
+      <w:bookmarkEnd w:id="10"/>
       <w:bookmarkEnd w:id="11"/>
-      <w:bookmarkEnd w:id="12"/>
     </w:p>
     <w:p>
       <w:pPr>
@@ -5093,56 +5091,112 @@
           <w:rFonts w:eastAsia="Times New Roman" w:cs="Times New Roman"/>
           <w:lang w:eastAsia="sv-SE"/>
         </w:rPr>
-        <w:t xml:space="preserve"> </w:t>
+        <w:t>s</w:t>
       </w:r>
       <w:r>
         <w:rPr>
           <w:rFonts w:eastAsia="Times New Roman" w:cs="Times New Roman"/>
           <w:lang w:eastAsia="sv-SE"/>
         </w:rPr>
-        <w:t>vi fyra av Grades</w:t>
+        <w:t xml:space="preserve"> </w:t>
       </w:r>
       <w:r>
         <w:rPr>
           <w:rFonts w:eastAsia="Times New Roman" w:cs="Times New Roman"/>
           <w:lang w:eastAsia="sv-SE"/>
         </w:rPr>
-        <w:t xml:space="preserve"> tidigare </w:t>
+        <w:t>fyra av Grades</w:t>
       </w:r>
       <w:r>
         <w:rPr>
           <w:rFonts w:eastAsia="Times New Roman" w:cs="Times New Roman"/>
           <w:lang w:eastAsia="sv-SE"/>
         </w:rPr>
-        <w:t xml:space="preserve">kurser </w:t>
+        <w:t xml:space="preserve"> tidigare </w:t>
       </w:r>
       <w:r>
         <w:rPr>
           <w:rFonts w:eastAsia="Times New Roman" w:cs="Times New Roman"/>
           <w:lang w:eastAsia="sv-SE"/>
         </w:rPr>
-        <w:t>enligt DIM</w:t>
+        <w:t xml:space="preserve">kurser </w:t>
       </w:r>
       <w:r>
         <w:rPr>
           <w:rFonts w:eastAsia="Times New Roman" w:cs="Times New Roman"/>
           <w:lang w:eastAsia="sv-SE"/>
         </w:rPr>
-        <w:t>’</w:t>
+        <w:t>enligt DIM</w:t>
       </w:r>
       <w:r>
         <w:rPr>
           <w:rFonts w:eastAsia="Times New Roman" w:cs="Times New Roman"/>
           <w:lang w:eastAsia="sv-SE"/>
         </w:rPr>
-        <w:t xml:space="preserve">s pedagogiska riktlinjer. </w:t>
+        <w:t>’</w:t>
       </w:r>
       <w:r>
         <w:rPr>
           <w:rFonts w:eastAsia="Times New Roman" w:cs="Times New Roman"/>
           <w:lang w:eastAsia="sv-SE"/>
         </w:rPr>
-        <w:t xml:space="preserve">Vi sammanställde en djupgående sammanfattning av DIM’s modellelement och utnyttjade detta för att utforma ett </w:t>
+        <w:t xml:space="preserve">s pedagogiska riktlinjer. </w:t>
+      </w:r>
+      <w:r>
+        <w:rPr>
+          <w:rFonts w:eastAsia="Times New Roman" w:cs="Times New Roman"/>
+          <w:lang w:eastAsia="sv-SE"/>
+        </w:rPr>
+        <w:t xml:space="preserve">Utifrån dessa riktlinjer </w:t>
+      </w:r>
+      <w:r>
+        <w:rPr>
+          <w:rFonts w:eastAsia="Times New Roman" w:cs="Times New Roman"/>
+          <w:lang w:eastAsia="sv-SE"/>
+        </w:rPr>
+        <w:t>sammanställde</w:t>
+      </w:r>
+      <w:r>
+        <w:rPr>
+          <w:rFonts w:eastAsia="Times New Roman" w:cs="Times New Roman"/>
+          <w:lang w:eastAsia="sv-SE"/>
+        </w:rPr>
+        <w:t>s</w:t>
+      </w:r>
+      <w:r>
+        <w:rPr>
+          <w:rFonts w:eastAsia="Times New Roman" w:cs="Times New Roman"/>
+          <w:lang w:eastAsia="sv-SE"/>
+        </w:rPr>
+        <w:t xml:space="preserve"> en djupgående samman</w:t>
+      </w:r>
+      <w:r>
+        <w:rPr>
+          <w:rFonts w:eastAsia="Times New Roman" w:cs="Times New Roman"/>
+          <w:lang w:eastAsia="sv-SE"/>
+        </w:rPr>
+        <w:t xml:space="preserve">fattning av DIM’s modellelement. Därefter </w:t>
+      </w:r>
+      <w:r>
+        <w:rPr>
+          <w:rFonts w:eastAsia="Times New Roman" w:cs="Times New Roman"/>
+          <w:lang w:eastAsia="sv-SE"/>
+        </w:rPr>
+        <w:t>utnyttjade</w:t>
+      </w:r>
+      <w:r>
+        <w:rPr>
+          <w:rFonts w:eastAsia="Times New Roman" w:cs="Times New Roman"/>
+          <w:lang w:eastAsia="sv-SE"/>
+        </w:rPr>
+        <w:t>s</w:t>
+      </w:r>
+      <w:r>
+        <w:rPr>
+          <w:rFonts w:eastAsia="Times New Roman" w:cs="Times New Roman"/>
+          <w:lang w:eastAsia="sv-SE"/>
+        </w:rPr>
+        <w:t xml:space="preserve"> detta för att utforma ett </w:t>
       </w:r>
       <w:r>
         <w:rPr>
@@ -5228,21 +5282,51 @@
           <w:rFonts w:eastAsia="Times New Roman" w:cs="Times New Roman"/>
           <w:lang w:eastAsia="sv-SE"/>
         </w:rPr>
-        <w:t>sammanställdes 17 påståenden som korresponderade med modellens fem olika faser och varje element i respektive fas med genomsnitt 4 påståenden per fas och 1-2 påståenden per element (Bilaga 3). Fyra slumpmässigt utvalda kurserna från 2017 utvärderades</w:t>
+        <w:t>sammanställdes 17 påståenden som korresponderade med modellens fem olika faser och varje element i respektive fas med genomsnitt 4 påståenden per fas och 1-2 påståenden per element (Bilaga 3). Fy</w:t>
       </w:r>
       <w:r>
         <w:rPr>
           <w:rFonts w:eastAsia="Times New Roman" w:cs="Times New Roman"/>
           <w:lang w:eastAsia="sv-SE"/>
         </w:rPr>
-        <w:t xml:space="preserve"> av en enskild person</w:t>
+        <w:t>ra slumpmässigt utvalda kurser</w:t>
       </w:r>
       <w:r>
         <w:rPr>
           <w:rFonts w:eastAsia="Times New Roman" w:cs="Times New Roman"/>
           <w:lang w:eastAsia="sv-SE"/>
         </w:rPr>
-        <w:t xml:space="preserve"> med hjälp av de 17 påståendena. Resultatet analyserades genom att använda ett bedömningssystem från 1 (</w:t>
+        <w:t xml:space="preserve"> från 2017 utvärderades</w:t>
+      </w:r>
+      <w:r>
+        <w:rPr>
+          <w:rFonts w:eastAsia="Times New Roman" w:cs="Times New Roman"/>
+          <w:lang w:eastAsia="sv-SE"/>
+        </w:rPr>
+        <w:t xml:space="preserve"> av en enskild person</w:t>
+      </w:r>
+      <w:r>
+        <w:rPr>
+          <w:rFonts w:eastAsia="Times New Roman" w:cs="Times New Roman"/>
+          <w:lang w:eastAsia="sv-SE"/>
+        </w:rPr>
+        <w:t xml:space="preserve"> med hjälp av de 17 påståendena. Resultatet analyserades genom att använda </w:t>
+      </w:r>
+      <w:r>
+        <w:rPr>
+          <w:rFonts w:eastAsia="Times New Roman" w:cs="Times New Roman"/>
+          <w:lang w:eastAsia="sv-SE"/>
+        </w:rPr>
+        <w:t xml:space="preserve">femgradigt bedömningssystem, </w:t>
+      </w:r>
+      <w:bookmarkStart w:id="12" w:name="_GoBack"/>
+      <w:bookmarkEnd w:id="12"/>
+      <w:r>
+        <w:rPr>
+          <w:rFonts w:eastAsia="Times New Roman" w:cs="Times New Roman"/>
+          <w:lang w:eastAsia="sv-SE"/>
+        </w:rPr>
+        <w:t>från 1 (</w:t>
       </w:r>
       <w:r>
         <w:rPr>
@@ -20416,7 +20500,7 @@
 </file>
 
 <file path=customXml/itemProps1.xml><?xml version="1.0" encoding="utf-8"?>
-<ds:datastoreItem xmlns:ds="http://schemas.openxmlformats.org/officeDocument/2006/customXml" ds:itemID="{65FE2B94-3068-FD4A-87E9-08694F79C7B6}">
+<ds:datastoreItem xmlns:ds="http://schemas.openxmlformats.org/officeDocument/2006/customXml" ds:itemID="{B5E9356B-A387-C04D-96DE-852E157D580A}">
   <ds:schemaRefs>
     <ds:schemaRef ds:uri="http://schemas.openxmlformats.org/officeDocument/2006/bibliography"/>
   </ds:schemaRefs>

</xml_diff>

<commit_message>
Fixing comments from result 1 part
</commit_message>
<xml_diff>
--- a/Thesis/Thesis_Imner_2018.docx
+++ b/Thesis/Thesis_Imner_2018.docx
@@ -5036,6 +5036,10 @@
         </w:tabs>
         <w:spacing w:line="480" w:lineRule="auto"/>
         <w:jc w:val="both"/>
+        <w:rPr>
+          <w:rFonts w:eastAsia="Times New Roman" w:cs="Times New Roman"/>
+          <w:lang w:eastAsia="sv-SE"/>
+        </w:rPr>
       </w:pPr>
       <w:r>
         <w:rPr>
@@ -5319,8 +5323,6 @@
         </w:rPr>
         <w:t xml:space="preserve">femgradigt bedömningssystem, </w:t>
       </w:r>
-      <w:bookmarkStart w:id="12" w:name="_GoBack"/>
-      <w:bookmarkEnd w:id="12"/>
       <w:r>
         <w:rPr>
           <w:rFonts w:eastAsia="Times New Roman" w:cs="Times New Roman"/>
@@ -5359,19 +5361,29 @@
     </w:p>
     <w:p>
       <w:pPr>
+        <w:tabs>
+          <w:tab w:val="left" w:pos="1134"/>
+        </w:tabs>
+        <w:spacing w:line="480" w:lineRule="auto"/>
+        <w:jc w:val="both"/>
+      </w:pPr>
+    </w:p>
+    <w:p>
+      <w:pPr>
         <w:pStyle w:val="Heading11"/>
         <w:spacing w:line="276" w:lineRule="auto"/>
         <w:rPr>
           <w:b/>
         </w:rPr>
       </w:pPr>
-      <w:bookmarkStart w:id="13" w:name="_Toc391456184"/>
-      <w:bookmarkStart w:id="14" w:name="_Toc401327940"/>
+      <w:bookmarkStart w:id="12" w:name="_Toc391456184"/>
+      <w:bookmarkStart w:id="13" w:name="_Toc401327940"/>
+      <w:bookmarkEnd w:id="12"/>
+      <w:r>
+        <w:lastRenderedPageBreak/>
+        <w:t>Resultat</w:t>
+      </w:r>
       <w:bookmarkEnd w:id="13"/>
-      <w:r>
-        <w:t>Resultat</w:t>
-      </w:r>
-      <w:bookmarkEnd w:id="14"/>
     </w:p>
     <w:p>
       <w:pPr>
@@ -5396,7 +5408,6 @@
         <w:jc w:val="both"/>
       </w:pPr>
       <w:r>
-        <w:lastRenderedPageBreak/>
         <w:t>För att kunna svara på vilket pedagogiskt perspektiv</w:t>
       </w:r>
       <w:r>
@@ -5424,6 +5435,9 @@
         <w:t xml:space="preserve"> ansvarig</w:t>
       </w:r>
       <w:r>
+        <w:t>e</w:t>
+      </w:r>
+      <w:r>
         <w:t>. För att fullfölja intervjun</w:t>
       </w:r>
       <w:r>
@@ -5433,217 +5447,313 @@
         <w:t xml:space="preserve"> valde</w:t>
       </w:r>
       <w:r>
+        <w:t>s</w:t>
+      </w:r>
+      <w:r>
         <w:t xml:space="preserve"> vi först</w:t>
       </w:r>
       <w:r>
         <w:t xml:space="preserve"> en representativ modell från varje perspektiv. DIM, ATM, och KLM valdes </w:t>
       </w:r>
       <w:r>
-        <w:t>för den</w:t>
+        <w:t xml:space="preserve">för </w:t>
+      </w:r>
+      <w:r>
+        <w:t>A</w:t>
+      </w:r>
+      <w:r>
+        <w:t>ssociativ</w:t>
+      </w:r>
+      <w:r>
+        <w:t>t</w:t>
+      </w:r>
+      <w:r>
+        <w:t>-, K</w:t>
+      </w:r>
+      <w:r>
+        <w:t>onstruktivistiskt</w:t>
+      </w:r>
+      <w:r>
+        <w:t>-, och S</w:t>
+      </w:r>
+      <w:r>
+        <w:t>ociokulturellt-perspektiv</w:t>
+      </w:r>
+      <w:r>
+        <w:t xml:space="preserve">. </w:t>
+      </w:r>
+      <w:r>
+        <w:t>Eftersom p</w:t>
+      </w:r>
+      <w:r>
+        <w:t xml:space="preserve">edagogiska modeller </w:t>
+      </w:r>
+      <w:r>
+        <w:t>oftast brukar</w:t>
+      </w:r>
+      <w:r>
+        <w:t xml:space="preserve"> delas in i faser och element för </w:t>
+      </w:r>
+      <w:r>
+        <w:t>att kartlägga hur lärandet ska</w:t>
+      </w:r>
+      <w:r>
+        <w:t xml:space="preserve"> utföras från grundperspektivet, </w:t>
+      </w:r>
+      <w:r>
+        <w:t>utvecklades</w:t>
       </w:r>
       <w:r>
         <w:t xml:space="preserve"> </w:t>
       </w:r>
       <w:r>
-        <w:t>A</w:t>
-      </w:r>
-      <w:r>
-        <w:t>ssociativ</w:t>
+        <w:t xml:space="preserve">en faktauppställning </w:t>
+      </w:r>
+      <w:r>
+        <w:t xml:space="preserve">(Bilaga 1) </w:t>
+      </w:r>
+      <w:r>
+        <w:t>av</w:t>
+      </w:r>
+      <w:r>
+        <w:t xml:space="preserve"> </w:t>
+      </w:r>
+      <w:r>
+        <w:t xml:space="preserve">de representativa </w:t>
+      </w:r>
+      <w:r>
+        <w:t>m</w:t>
+      </w:r>
+      <w:r>
+        <w:t>odellernas</w:t>
+      </w:r>
+      <w:r>
+        <w:t xml:space="preserve"> </w:t>
+      </w:r>
+      <w:r>
+        <w:t>faser och element som var jämförbara och</w:t>
+      </w:r>
+      <w:r>
+        <w:t xml:space="preserve"> </w:t>
+      </w:r>
+      <w:r>
+        <w:t xml:space="preserve">kunde </w:t>
+      </w:r>
+      <w:r>
+        <w:t>motsvara varandra</w:t>
+      </w:r>
+      <w:r>
+        <w:t xml:space="preserve"> i fall detta var möjligt</w:t>
+      </w:r>
+      <w:r>
+        <w:t xml:space="preserve">. </w:t>
+      </w:r>
+      <w:r>
+        <w:t>Slutligen</w:t>
+      </w:r>
+      <w:r>
+        <w:t xml:space="preserve"> skapades </w:t>
+      </w:r>
+      <w:r>
+        <w:t>frågekonstruktioner</w:t>
+      </w:r>
+      <w:r>
+        <w:t xml:space="preserve"> </w:t>
+      </w:r>
+      <w:r>
+        <w:t>(</w:t>
+      </w:r>
+      <w:r>
+        <w:t>Bilaga 2) som presenterades på interv</w:t>
+      </w:r>
+      <w:r>
+        <w:t>ju</w:t>
+      </w:r>
+      <w:r>
+        <w:t xml:space="preserve">n och poängsätts enligt </w:t>
+      </w:r>
+      <w:r>
+        <w:t>den femgradiga skalan</w:t>
+      </w:r>
+      <w:r>
+        <w:t xml:space="preserve">. </w:t>
+      </w:r>
+    </w:p>
+    <w:p>
+      <w:pPr>
+        <w:spacing w:line="480" w:lineRule="auto"/>
+        <w:jc w:val="both"/>
+      </w:pPr>
+    </w:p>
+    <w:p>
+      <w:pPr>
+        <w:spacing w:line="480" w:lineRule="auto"/>
+        <w:jc w:val="both"/>
+      </w:pPr>
+      <w:r>
+        <w:t>Resultat</w:t>
+      </w:r>
+      <w:r>
+        <w:t>et</w:t>
+      </w:r>
+      <w:r>
+        <w:t xml:space="preserve"> från intervjun visar att DIM har ett genomsnittlig</w:t>
       </w:r>
       <w:r>
         <w:t>t</w:t>
       </w:r>
       <w:r>
-        <w:t>-, K</w:t>
-      </w:r>
-      <w:r>
-        <w:t>onstruktivistiskt</w:t>
-      </w:r>
-      <w:r>
-        <w:t>-, och S</w:t>
-      </w:r>
-      <w:r>
-        <w:t xml:space="preserve">ociokulturellt-perspektiv, respektive. </w:t>
-      </w:r>
-      <w:r>
-        <w:t>Eftersom p</w:t>
-      </w:r>
-      <w:r>
-        <w:t xml:space="preserve">edagogiska modeller </w:t>
-      </w:r>
-      <w:r>
-        <w:t>oftast brukar</w:t>
-      </w:r>
-      <w:r>
-        <w:t xml:space="preserve"> delas in i faser och element för </w:t>
-      </w:r>
-      <w:r>
-        <w:t>att kartlägga hur lärandet ska</w:t>
-      </w:r>
-      <w:r>
-        <w:t xml:space="preserve"> utföras från grundperspektivet, vi</w:t>
-      </w:r>
-      <w:r>
-        <w:t xml:space="preserve"> </w:t>
+        <w:t xml:space="preserve"> högre poäng</w:t>
+      </w:r>
+      <w:r>
+        <w:t>,</w:t>
+      </w:r>
+      <w:r>
+        <w:t xml:space="preserve"> med ett medelvärde på 4,5 poäng, jämfört med ATM (medelpoäng = 3) och KLM (medelpoäng = 4) (Figur 1a). D</w:t>
+      </w:r>
+      <w:r>
+        <w:t>essa resultat tyder på att det A</w:t>
+      </w:r>
+      <w:r>
+        <w:t xml:space="preserve">ssociativa perspektivet ger den bästa matchningen med Grades nuvarande pedagogiska ansats. </w:t>
+      </w:r>
+      <w:r>
+        <w:t xml:space="preserve">Följaktligen </w:t>
+      </w:r>
+      <w:r>
+        <w:t>visade resultatet även att DIM var den mest lämpade modellen för att passa Grade</w:t>
       </w:r>
       <w:r>
         <w:t>s</w:t>
       </w:r>
       <w:r>
-        <w:t>edan</w:t>
-      </w:r>
-      <w:r>
-        <w:t xml:space="preserve"> utvecklade</w:t>
-      </w:r>
-      <w:r>
-        <w:t xml:space="preserve"> en faktauppställning </w:t>
-      </w:r>
-      <w:r>
-        <w:t xml:space="preserve">(Bilaga 1) </w:t>
-      </w:r>
-      <w:r>
-        <w:t>av</w:t>
-      </w:r>
-      <w:r>
-        <w:t xml:space="preserve"> </w:t>
-      </w:r>
-      <w:r>
-        <w:t xml:space="preserve">de representativa </w:t>
-      </w:r>
-      <w:r>
-        <w:t>m</w:t>
-      </w:r>
-      <w:r>
-        <w:t>odellernas</w:t>
-      </w:r>
-      <w:r>
-        <w:t xml:space="preserve"> </w:t>
-      </w:r>
-      <w:r>
-        <w:t>faser och element som var jämförbara och</w:t>
-      </w:r>
-      <w:r>
-        <w:t xml:space="preserve"> </w:t>
-      </w:r>
-      <w:r>
-        <w:t xml:space="preserve">kunde </w:t>
-      </w:r>
-      <w:r>
-        <w:t>motsvara varandra</w:t>
-      </w:r>
-      <w:r>
-        <w:t xml:space="preserve"> i fall detta var möjligt</w:t>
+        <w:t xml:space="preserve"> pedagogik</w:t>
+      </w:r>
+      <w:r>
+        <w:t xml:space="preserve"> av de analyserade modellerna </w:t>
+      </w:r>
+      <w:r>
+        <w:t>(Figur 1a).</w:t>
+      </w:r>
+      <w:r>
+        <w:t xml:space="preserve"> Genom at</w:t>
+      </w:r>
+      <w:r>
+        <w:t>t analysera intervjuresultat</w:t>
+      </w:r>
+      <w:r>
+        <w:t>et</w:t>
+      </w:r>
+      <w:r>
+        <w:t xml:space="preserve"> från</w:t>
+      </w:r>
+      <w:r>
+        <w:t xml:space="preserve"> varje enskilt</w:t>
+      </w:r>
+      <w:r>
+        <w:t xml:space="preserve"> element, </w:t>
+      </w:r>
+      <w:r>
+        <w:t xml:space="preserve">framträder det </w:t>
+      </w:r>
+      <w:r>
+        <w:t>att DIM hade en konstant hög poäng över all</w:t>
+      </w:r>
+      <w:r>
+        <w:t>a</w:t>
+      </w:r>
+      <w:r>
+        <w:t xml:space="preserve"> element med den högsta (poäng = 5) eller näst högsta (poäng = 4) poäng i </w:t>
+      </w:r>
+      <w:r>
+        <w:t xml:space="preserve">samtliga </w:t>
+      </w:r>
+      <w:r>
+        <w:t xml:space="preserve">fall (Figur 1b). KLM, som hade en medelpoäng strax under DIM, skulle nästan bedömts som lika anpassande som DIM om det inte var för </w:t>
+      </w:r>
+      <w:r>
+        <w:t xml:space="preserve">elementet </w:t>
+      </w:r>
+      <w:r>
+        <w:rPr>
+          <w:i/>
+        </w:rPr>
+        <w:t>Bedömning &amp; Hjälp</w:t>
+      </w:r>
+      <w:r>
+        <w:t xml:space="preserve"> där den fick en låg poäng (poäng = 2). ATM visade en låg överensstämmelse med Grades nuvarande ped</w:t>
+      </w:r>
+      <w:r>
+        <w:t>ag</w:t>
+      </w:r>
+      <w:r>
+        <w:t xml:space="preserve">ogik </w:t>
+      </w:r>
+      <w:r>
+        <w:t>delvis</w:t>
+      </w:r>
+      <w:r>
+        <w:t xml:space="preserve"> genom en låg prioritering av fråga 8 inom </w:t>
+      </w:r>
+      <w:r>
+        <w:t xml:space="preserve">elementet </w:t>
+      </w:r>
+      <w:r>
+        <w:rPr>
+          <w:i/>
+        </w:rPr>
+        <w:t>Kontext och Riktlinjer</w:t>
       </w:r>
       <w:r>
         <w:t xml:space="preserve">. </w:t>
       </w:r>
       <w:r>
-        <w:t>Slutligen</w:t>
-      </w:r>
-      <w:r>
-        <w:t xml:space="preserve"> skapades </w:t>
-      </w:r>
-      <w:r>
-        <w:t>frågekonstruktioner</w:t>
-      </w:r>
-      <w:r>
-        <w:t xml:space="preserve"> </w:t>
-      </w:r>
-      <w:r>
-        <w:t>(</w:t>
-      </w:r>
-      <w:r>
-        <w:t>Bilaga 2) som presenterades på interv</w:t>
-      </w:r>
-      <w:r>
-        <w:t>ju</w:t>
-      </w:r>
-      <w:r>
-        <w:t xml:space="preserve">n och poängsätts enligt viktigheten. </w:t>
-      </w:r>
-      <w:r>
-        <w:t>Resultat från intervjun visar att DIM har ett genomsnittlig högre poäng med ett medelvärde på 4,5 poäng, jämfört med ATM (medelpoäng = 3) och KLM (medelpoäng = 4) (Figur 1a). D</w:t>
-      </w:r>
-      <w:r>
-        <w:t>essa resultat tyder på att det A</w:t>
-      </w:r>
-      <w:r>
-        <w:t>ssociativa perspektivet ger den bästa matchningen med Grades nuvarande pedagogiska ansats. I och med det visade resultatet även att DIM var den mest lämpade modellen för att passa Grade</w:t>
+        <w:t>Utif</w:t>
+      </w:r>
+      <w:r>
+        <w:t xml:space="preserve">rån resultatet kan </w:t>
+      </w:r>
+      <w:r>
+        <w:t>det</w:t>
+      </w:r>
+      <w:r>
+        <w:t xml:space="preserve"> sammanfattningsvis påstå</w:t>
       </w:r>
       <w:r>
         <w:t>s</w:t>
       </w:r>
       <w:r>
-        <w:t xml:space="preserve"> pedagogik</w:t>
-      </w:r>
-      <w:r>
-        <w:t xml:space="preserve"> av de analyserade modellerna </w:t>
-      </w:r>
-      <w:r>
-        <w:t>(Figur 1a).</w:t>
-      </w:r>
-      <w:r>
-        <w:t xml:space="preserve"> Genom at</w:t>
-      </w:r>
-      <w:r>
-        <w:t>t analysera intervjuresultat från</w:t>
-      </w:r>
-      <w:r>
-        <w:t xml:space="preserve"> varje enskild element, kan vi se att DIM hade en konstant hög poäng över all</w:t>
-      </w:r>
-      <w:r>
-        <w:t>a</w:t>
-      </w:r>
-      <w:r>
-        <w:t xml:space="preserve"> element med den högsta (poäng = 5) eller näst högsta (poäng = 4) poäng i varje fall (Figur 1b). KLM, som hade en medelpoäng strax under DIM, skulle nästan bedömts som lika anpassande som DIM om det inte var för </w:t>
-      </w:r>
-      <w:r>
-        <w:rPr>
-          <w:i/>
-        </w:rPr>
-        <w:t>Bedömning &amp; Hjälp</w:t>
-      </w:r>
-      <w:r>
-        <w:t xml:space="preserve"> elemente</w:t>
-      </w:r>
-      <w:r>
-        <w:t>t</w:t>
-      </w:r>
-      <w:r>
-        <w:t xml:space="preserve"> där den fick en låg poäng (poäng = 2). ATM visade en låg överensstämmelse med Grades nuvarande ped</w:t>
-      </w:r>
-      <w:r>
-        <w:t>ag</w:t>
-      </w:r>
-      <w:r>
-        <w:t xml:space="preserve">ogik </w:t>
-      </w:r>
-      <w:r>
-        <w:t>delvis</w:t>
-      </w:r>
-      <w:r>
-        <w:t xml:space="preserve"> genom en låg prioritering av fråga 8 inom </w:t>
-      </w:r>
-      <w:r>
-        <w:rPr>
-          <w:i/>
-        </w:rPr>
-        <w:t>Kontext och Riktlinjer</w:t>
-      </w:r>
-      <w:r>
-        <w:t xml:space="preserve"> elemente</w:t>
-      </w:r>
-      <w:r>
-        <w:t xml:space="preserve">t. </w:t>
-      </w:r>
-      <w:r>
-        <w:t>Från resultatet kan vi sammanfattningsvis påstå att DIM passar in bäst på Grade nuvarande ped</w:t>
-      </w:r>
-      <w:r>
-        <w:t>agogik och det innebär att det A</w:t>
-      </w:r>
-      <w:r>
-        <w:t xml:space="preserve">ssociativa perspektivet representera en logisk utgångspunkt för evaluering av modeller som skulle lättare utnyttjas av Grade i framtiden. </w:t>
+        <w:t xml:space="preserve"> att DIM passar in bäst på Grade</w:t>
+      </w:r>
+      <w:r>
+        <w:t>s</w:t>
+      </w:r>
+      <w:r>
+        <w:t xml:space="preserve"> nuvarande ped</w:t>
+      </w:r>
+      <w:r>
+        <w:t>agogik</w:t>
+      </w:r>
+      <w:r>
+        <w:t>, vilket</w:t>
+      </w:r>
+      <w:r>
+        <w:t xml:space="preserve"> det innebär att det A</w:t>
+      </w:r>
+      <w:r>
+        <w:t>ssociativa perspektivet representera</w:t>
+      </w:r>
+      <w:r>
+        <w:t>r</w:t>
+      </w:r>
+      <w:r>
+        <w:t xml:space="preserve"> en logisk utgångspunkt för evaluering av modeller som lättare </w:t>
+      </w:r>
+      <w:r>
+        <w:t xml:space="preserve">skulle kunna </w:t>
+      </w:r>
+      <w:r>
+        <w:t xml:space="preserve">utnyttjas av Grade i framtiden. </w:t>
       </w:r>
     </w:p>
     <w:p>
@@ -5793,7 +5903,21 @@
         <w:rPr>
           <w:i w:val="0"/>
         </w:rPr>
-        <w:t xml:space="preserve"> Punkterna presenterar</w:t>
+        <w:t xml:space="preserve"> Punkterna </w:t>
+      </w:r>
+      <w:r>
+        <w:rPr>
+          <w:i w:val="0"/>
+        </w:rPr>
+        <w:t>re</w:t>
+      </w:r>
+      <w:bookmarkStart w:id="14" w:name="_GoBack"/>
+      <w:bookmarkEnd w:id="14"/>
+      <w:r>
+        <w:rPr>
+          <w:i w:val="0"/>
+        </w:rPr>
+        <w:t>presenterar</w:t>
       </w:r>
       <w:r>
         <w:rPr>
@@ -13776,7 +13900,7 @@
           <w:rPr>
             <w:noProof/>
           </w:rPr>
-          <w:t>7</w:t>
+          <w:t>10</w:t>
         </w:r>
         <w:r>
           <w:fldChar w:fldCharType="end"/>
@@ -20500,7 +20624,7 @@
 </file>
 
 <file path=customXml/itemProps1.xml><?xml version="1.0" encoding="utf-8"?>
-<ds:datastoreItem xmlns:ds="http://schemas.openxmlformats.org/officeDocument/2006/customXml" ds:itemID="{B5E9356B-A387-C04D-96DE-852E157D580A}">
+<ds:datastoreItem xmlns:ds="http://schemas.openxmlformats.org/officeDocument/2006/customXml" ds:itemID="{F2266E6B-F95C-A943-A3B6-72F1A9E4F02D}">
   <ds:schemaRefs>
     <ds:schemaRef ds:uri="http://schemas.openxmlformats.org/officeDocument/2006/bibliography"/>
   </ds:schemaRefs>

</xml_diff>

<commit_message>
Fixing comments from result done
</commit_message>
<xml_diff>
--- a/Thesis/Thesis_Imner_2018.docx
+++ b/Thesis/Thesis_Imner_2018.docx
@@ -5911,8 +5911,6 @@
         </w:rPr>
         <w:t>re</w:t>
       </w:r>
-      <w:bookmarkStart w:id="14" w:name="_GoBack"/>
-      <w:bookmarkEnd w:id="14"/>
       <w:r>
         <w:rPr>
           <w:i w:val="0"/>
@@ -6122,7 +6120,10 @@
         <w:t>evaluera</w:t>
       </w:r>
       <w:r>
-        <w:t>de vi</w:t>
+        <w:t>de</w:t>
+      </w:r>
+      <w:r>
+        <w:t>s</w:t>
       </w:r>
       <w:r>
         <w:t xml:space="preserve"> </w:t>
@@ -6160,10 +6161,10 @@
         <w:t>genomföra</w:t>
       </w:r>
       <w:r>
-        <w:t xml:space="preserve"> evalueringen gjorde vi </w:t>
-      </w:r>
-      <w:r>
-        <w:t>först</w:t>
+        <w:t xml:space="preserve"> evalueringen </w:t>
+      </w:r>
+      <w:r>
+        <w:t>utfördes inledningsvis</w:t>
       </w:r>
       <w:r>
         <w:t xml:space="preserve"> </w:t>
@@ -6181,7 +6182,13 @@
         <w:t xml:space="preserve"> DIM’s faser och element </w:t>
       </w:r>
       <w:r>
-        <w:t>(Bilaga 1) för</w:t>
+        <w:t>(Bilaga 1)</w:t>
+      </w:r>
+      <w:r>
+        <w:t>,</w:t>
+      </w:r>
+      <w:r>
+        <w:t xml:space="preserve"> för</w:t>
       </w:r>
       <w:r>
         <w:t xml:space="preserve"> </w:t>
@@ -6229,7 +6236,16 @@
         <w:t>Presentations</w:t>
       </w:r>
       <w:r>
-        <w:t xml:space="preserve"> fasen och </w:t>
+        <w:t>-</w:t>
+      </w:r>
+      <w:r>
+        <w:t xml:space="preserve">fasen </w:t>
+      </w:r>
+      <w:r>
+        <w:t>samt</w:t>
+      </w:r>
+      <w:r>
+        <w:t xml:space="preserve"> </w:t>
       </w:r>
       <w:r>
         <w:rPr>
@@ -6238,7 +6254,10 @@
         <w:t>Praktik</w:t>
       </w:r>
       <w:r>
-        <w:t xml:space="preserve"> fasen hade relativt höga poäng (medelpoäng = 3,5 och 2,8) i kontrast till </w:t>
+        <w:t>-</w:t>
+      </w:r>
+      <w:r>
+        <w:t xml:space="preserve">fasen hade relativt höga poäng (medelpoäng = 3,5 och 2,8) i kontrast till </w:t>
       </w:r>
       <w:r>
         <w:rPr>
@@ -6247,7 +6266,10 @@
         <w:t>Övervakning och Återkopplings</w:t>
       </w:r>
       <w:r>
-        <w:t xml:space="preserve"> fasen och </w:t>
+        <w:t>-</w:t>
+      </w:r>
+      <w:r>
+        <w:t xml:space="preserve">fasen och </w:t>
       </w:r>
       <w:r>
         <w:rPr>
@@ -6256,7 +6278,10 @@
         <w:t>Bedömning och Utvärderings</w:t>
       </w:r>
       <w:r>
-        <w:t xml:space="preserve"> fasen som hade relativt låga po</w:t>
+        <w:t>-</w:t>
+      </w:r>
+      <w:r>
+        <w:t>fasen som hade relativt låga po</w:t>
       </w:r>
       <w:r>
         <w:t>äng (medelpoäng = 2,2 och 1,5; Figur 2a)</w:t>
@@ -6285,9 +6310,14 @@
       <w:r>
         <w:t xml:space="preserve">, </w:t>
       </w:r>
-      <w:r>
-        <w:t>avslutnings test</w:t>
-      </w:r>
+      <w:proofErr w:type="spellStart"/>
+      <w:r>
+        <w:t>avslutnings</w:t>
+      </w:r>
+      <w:r>
+        <w:t>test</w:t>
+      </w:r>
+      <w:proofErr w:type="spellEnd"/>
       <w:r>
         <w:t>, och rättningar.</w:t>
       </w:r>
@@ -6310,7 +6340,10 @@
         <w:t xml:space="preserve">För att få en djupare blick inom Grades prestanda i varje fas, delade vi upp de erhållna poäng utefter varje </w:t>
       </w:r>
       <w:r>
-        <w:t xml:space="preserve">fas element. </w:t>
+        <w:t>fas element</w:t>
+      </w:r>
+      <w:r>
+        <w:t xml:space="preserve">. </w:t>
       </w:r>
       <w:r>
         <w:t xml:space="preserve">I </w:t>
@@ -6322,7 +6355,10 @@
         <w:t>Presentations</w:t>
       </w:r>
       <w:r>
-        <w:t xml:space="preserve"> fasen visade elementet </w:t>
+        <w:t>-</w:t>
+      </w:r>
+      <w:r>
+        <w:t xml:space="preserve">fasen visade elementet </w:t>
       </w:r>
       <w:r>
         <w:rPr>
@@ -6361,25 +6397,34 @@
         <w:rPr>
           <w:i/>
         </w:rPr>
-        <w:t>Presentations</w:t>
-      </w:r>
-      <w:r>
-        <w:t xml:space="preserve"> fasen hade en samlad hög medelpoäng, kunde förbättringar av </w:t>
+        <w:t>Presentation</w:t>
       </w:r>
       <w:r>
         <w:rPr>
           <w:i/>
         </w:rPr>
+        <w:t>-</w:t>
+      </w:r>
+      <w:r>
+        <w:t xml:space="preserve">fasen hade en samlad hög medelpoäng, kunde förbättringar av </w:t>
+      </w:r>
+      <w:r>
+        <w:rPr>
+          <w:i/>
+        </w:rPr>
         <w:t>Förståelse</w:t>
       </w:r>
       <w:r>
-        <w:t xml:space="preserve"> elementen åstadkommas genom tillägg av tillfällen för studenten att visa sina förståelse i framtida kurser. </w:t>
+        <w:t>-</w:t>
+      </w:r>
+      <w:r>
+        <w:t xml:space="preserve">elementen åstadkommas genom tillägg av tillfällen för studenten att visa sina förståelse i framtida kurser. </w:t>
       </w:r>
       <w:r>
         <w:t>Praktik</w:t>
       </w:r>
       <w:r>
-        <w:t xml:space="preserve"> fasen visade att elementet </w:t>
+        <w:t xml:space="preserve">fasen visade att elementet </w:t>
       </w:r>
       <w:r>
         <w:rPr>
@@ -6454,11 +6499,26 @@
         <w:t>att Grade inte lägger någon större fokus på dessa områden</w:t>
       </w:r>
       <w:r>
-        <w:t xml:space="preserve"> enligt intervju svar</w:t>
+        <w:t xml:space="preserve"> enligt intervju</w:t>
+      </w:r>
+      <w:r>
+        <w:t>svar</w:t>
       </w:r>
       <w:r>
         <w:t>.</w:t>
       </w:r>
+    </w:p>
+    <w:p>
+      <w:pPr>
+        <w:spacing w:line="480" w:lineRule="auto"/>
+        <w:jc w:val="both"/>
+      </w:pPr>
+    </w:p>
+    <w:p>
+      <w:pPr>
+        <w:spacing w:line="480" w:lineRule="auto"/>
+        <w:jc w:val="both"/>
+      </w:pPr>
       <w:r>
         <w:t xml:space="preserve"> </w:t>
       </w:r>
@@ -6469,7 +6529,16 @@
         <w:t>komplettering av kurserna</w:t>
       </w:r>
       <w:r>
-        <w:t xml:space="preserve"> med övningsmoment för att ge studenten fler möjligheter att arbete med materialet och därpå få </w:t>
+        <w:t xml:space="preserve"> med övningsmoment </w:t>
+      </w:r>
+      <w:r>
+        <w:t>för att ge stude</w:t>
+      </w:r>
+      <w:r>
+        <w:t>nten fler möjligheter att arbeta</w:t>
+      </w:r>
+      <w:r>
+        <w:t xml:space="preserve"> med materialet och därpå få </w:t>
       </w:r>
       <w:r>
         <w:t xml:space="preserve">en omedelbar respons över </w:t>
@@ -6490,7 +6559,10 @@
         <w:t>Bedömning och Utvärderings</w:t>
       </w:r>
       <w:r>
-        <w:t xml:space="preserve"> fasen </w:t>
+        <w:t>-</w:t>
+      </w:r>
+      <w:r>
+        <w:t xml:space="preserve">fasen </w:t>
       </w:r>
       <w:r>
         <w:t>fick</w:t>
@@ -6508,7 +6580,7 @@
         <w:t xml:space="preserve">gen jämfört med alla </w:t>
       </w:r>
       <w:r>
-        <w:t xml:space="preserve">DIM </w:t>
+        <w:t>DIM-</w:t>
       </w:r>
       <w:r>
         <w:t xml:space="preserve">faser. Båda elementen som inkluderades i fasen, elementet </w:t>
@@ -6529,6 +6601,7 @@
         <w:rPr>
           <w:i/>
         </w:rPr>
+        <w:lastRenderedPageBreak/>
         <w:t>Sammanfattning</w:t>
       </w:r>
       <w:r>
@@ -6550,11 +6623,7 @@
         <w:t xml:space="preserve">. </w:t>
       </w:r>
       <w:r>
-        <w:t xml:space="preserve">Framgångar inom dessa element skulle kunna </w:t>
-      </w:r>
-      <w:r>
-        <w:lastRenderedPageBreak/>
-        <w:t>uppnås genom t</w:t>
+        <w:t>Framgångar inom dessa element skulle kunna uppnås genom t</w:t>
       </w:r>
       <w:r>
         <w:t>illäg</w:t>
@@ -6650,7 +6719,22 @@
         <w:t xml:space="preserve"> att lägga till synliga hjälpmedel eller information som består av lättlästa sammanfattningar för att få studenten att fortsätta arbeta med kursen</w:t>
       </w:r>
       <w:r>
-        <w:t xml:space="preserve">. Sammanfattningsvis </w:t>
+        <w:t xml:space="preserve">. </w:t>
+      </w:r>
+    </w:p>
+    <w:p>
+      <w:pPr>
+        <w:spacing w:line="480" w:lineRule="auto"/>
+        <w:jc w:val="both"/>
+      </w:pPr>
+    </w:p>
+    <w:p>
+      <w:pPr>
+        <w:spacing w:line="480" w:lineRule="auto"/>
+        <w:jc w:val="both"/>
+      </w:pPr>
+      <w:r>
+        <w:t xml:space="preserve">Sammanfattningsvis </w:t>
       </w:r>
       <w:r>
         <w:t>ger</w:t>
@@ -6686,7 +6770,7 @@
         <w:rPr>
           <w:i/>
         </w:rPr>
-        <w:t xml:space="preserve"> </w:t>
+        <w:t>-</w:t>
       </w:r>
       <w:r>
         <w:t>fasen</w:t>
@@ -6947,7 +7031,21 @@
           <w:b/>
           <w:sz w:val="24"/>
         </w:rPr>
-        <w:t>Grades kundbas kräver inte anpassad pedagogiska modeller</w:t>
+        <w:t>Grades kundbas kräver inte anpassad</w:t>
+      </w:r>
+      <w:r>
+        <w:rPr>
+          <w:b/>
+          <w:sz w:val="24"/>
+        </w:rPr>
+        <w:t>e</w:t>
+      </w:r>
+      <w:r>
+        <w:rPr>
+          <w:b/>
+          <w:sz w:val="24"/>
+        </w:rPr>
+        <w:t xml:space="preserve"> pedagogiska modeller</w:t>
       </w:r>
     </w:p>
     <w:p>
@@ -6956,107 +7054,116 @@
         <w:jc w:val="both"/>
       </w:pPr>
       <w:r>
+        <w:lastRenderedPageBreak/>
         <w:t>Slutligen</w:t>
       </w:r>
       <w:r>
-        <w:t xml:space="preserve"> valde </w:t>
-      </w:r>
-      <w:r>
-        <w:t xml:space="preserve">vi </w:t>
+        <w:t xml:space="preserve"> </w:t>
+      </w:r>
+      <w:r>
+        <w:t>an</w:t>
+      </w:r>
+      <w:r>
+        <w:t>a</w:t>
+      </w:r>
+      <w:r>
+        <w:t>lysera</w:t>
+      </w:r>
+      <w:r>
+        <w:t>des</w:t>
+      </w:r>
+      <w:r>
+        <w:t xml:space="preserve"> </w:t>
+      </w:r>
+      <w:r>
+        <w:t>poängutdelningen för</w:t>
+      </w:r>
+      <w:r>
+        <w:t xml:space="preserve"> varje </w:t>
+      </w:r>
+      <w:r>
+        <w:t xml:space="preserve">av de </w:t>
+      </w:r>
+      <w:r>
+        <w:t>individuell</w:t>
+      </w:r>
+      <w:r>
+        <w:t>a slumpmässiga utvalda</w:t>
+      </w:r>
+      <w:r>
+        <w:t xml:space="preserve"> kurs</w:t>
+      </w:r>
+      <w:r>
+        <w:t>erna</w:t>
+      </w:r>
+      <w:r>
+        <w:t xml:space="preserve"> </w:t>
+      </w:r>
+      <w:r>
+        <w:t xml:space="preserve">för att få en förståelse för om särskilda krav </w:t>
+      </w:r>
+      <w:r>
+        <w:t>finns som</w:t>
+      </w:r>
+      <w:r>
+        <w:t xml:space="preserve"> </w:t>
+      </w:r>
+      <w:r>
+        <w:t>kan påverka hur anpassad</w:t>
+      </w:r>
+      <w:r>
+        <w:t xml:space="preserve"> DIM är. </w:t>
+      </w:r>
+      <w:r>
+        <w:t xml:space="preserve">Resultatet visar att </w:t>
+      </w:r>
+      <w:r>
+        <w:t xml:space="preserve">medelpoäng över alla kurser är 2,76 poäng med en </w:t>
+      </w:r>
+      <w:r>
+        <w:t>medel</w:t>
+      </w:r>
+      <w:r>
+        <w:t>skillnads</w:t>
+      </w:r>
+      <w:r>
+        <w:t xml:space="preserve">spridning </w:t>
+      </w:r>
+      <w:r>
+        <w:t>på cirka 0,</w:t>
+      </w:r>
+      <w:r>
+        <w:t>6</w:t>
+      </w:r>
+      <w:r>
+        <w:t xml:space="preserve"> poäng</w:t>
+      </w:r>
+      <w:r>
+        <w:t xml:space="preserve"> </w:t>
+      </w:r>
+      <w:r>
+        <w:t xml:space="preserve">(Figur 3a). </w:t>
+      </w:r>
+      <w:r>
+        <w:t>Den minimala spridning</w:t>
+      </w:r>
+      <w:r>
+        <w:t>en</w:t>
+      </w:r>
+      <w:r>
+        <w:t xml:space="preserve"> </w:t>
+      </w:r>
+      <w:r>
+        <w:t xml:space="preserve">tyder på att DIM är lika lämplig för de kurser som är observerade och </w:t>
       </w:r>
       <w:r>
         <w:t xml:space="preserve">att </w:t>
       </w:r>
       <w:r>
-        <w:t>an</w:t>
-      </w:r>
-      <w:r>
-        <w:t>a</w:t>
-      </w:r>
-      <w:r>
-        <w:t xml:space="preserve">lysera </w:t>
-      </w:r>
-      <w:r>
-        <w:t>poängutdelningen för</w:t>
-      </w:r>
-      <w:r>
-        <w:t xml:space="preserve"> varje </w:t>
-      </w:r>
-      <w:r>
-        <w:t xml:space="preserve">av de </w:t>
-      </w:r>
-      <w:r>
-        <w:t>individuell</w:t>
-      </w:r>
-      <w:r>
-        <w:t>a slumpmässiga utvalda</w:t>
-      </w:r>
-      <w:r>
-        <w:t xml:space="preserve"> kurs</w:t>
-      </w:r>
-      <w:r>
-        <w:t>erna</w:t>
-      </w:r>
-      <w:r>
-        <w:t xml:space="preserve"> </w:t>
-      </w:r>
-      <w:r>
-        <w:t xml:space="preserve">för att få en förståelse för om särskilda krav </w:t>
-      </w:r>
-      <w:r>
-        <w:t>finns som</w:t>
-      </w:r>
-      <w:r>
-        <w:t xml:space="preserve"> </w:t>
-      </w:r>
-      <w:r>
-        <w:t>kan påverka hur anpassad</w:t>
-      </w:r>
-      <w:r>
-        <w:t xml:space="preserve"> DIM är. </w:t>
-      </w:r>
-      <w:r>
-        <w:t xml:space="preserve">Resultatet visar att </w:t>
-      </w:r>
-      <w:r>
-        <w:t xml:space="preserve">medelpoäng över alla kurser är 2,76 poäng med en </w:t>
-      </w:r>
-      <w:r>
-        <w:t>medel</w:t>
-      </w:r>
-      <w:r>
-        <w:t xml:space="preserve">skillnad </w:t>
-      </w:r>
-      <w:r>
-        <w:t xml:space="preserve">spridning </w:t>
-      </w:r>
-      <w:r>
-        <w:t xml:space="preserve">på </w:t>
-      </w:r>
-      <w:r>
-        <w:lastRenderedPageBreak/>
-        <w:t>cirka 0,</w:t>
-      </w:r>
-      <w:r>
-        <w:t>6</w:t>
-      </w:r>
-      <w:r>
-        <w:t xml:space="preserve"> poäng</w:t>
-      </w:r>
-      <w:r>
-        <w:t xml:space="preserve"> </w:t>
-      </w:r>
-      <w:r>
-        <w:t xml:space="preserve">(Figur 3a). </w:t>
-      </w:r>
-      <w:r>
-        <w:t xml:space="preserve">Den minimala spridning </w:t>
-      </w:r>
-      <w:r>
-        <w:t xml:space="preserve">tyder på att DIM är lika lämplig för de kurser som är observerade och </w:t>
-      </w:r>
-      <w:r>
-        <w:t>att utvärdera en anpassa</w:t>
+        <w:t>en utvärdering av</w:t>
+      </w:r>
+      <w:r>
+        <w:t xml:space="preserve"> en anpassa</w:t>
       </w:r>
       <w:r>
         <w:t>d pedagogisk strategi</w:t>
@@ -7068,7 +7175,13 @@
         <w:t>för va</w:t>
       </w:r>
       <w:r>
-        <w:t>rje kurs är inte nödvändigt.</w:t>
+        <w:t xml:space="preserve">rje kurs inte </w:t>
+      </w:r>
+      <w:r>
+        <w:t xml:space="preserve">är </w:t>
+      </w:r>
+      <w:r>
+        <w:t>nödvändigt.</w:t>
       </w:r>
       <w:r>
         <w:t xml:space="preserve">  </w:t>
@@ -7089,7 +7202,13 @@
         <w:jc w:val="both"/>
       </w:pPr>
       <w:r>
-        <w:t>Analys av tilldelade poäng för varje kurs och modellelement visar en varierande poäng spridning genom de olika element</w:t>
+        <w:t>Analys av tilldelade poäng för varje kurs och modellelement visar en varieran</w:t>
+      </w:r>
+      <w:r>
+        <w:t>de poäng</w:t>
+      </w:r>
+      <w:r>
+        <w:t>spridning genom de olika element</w:t>
       </w:r>
       <w:r>
         <w:t>en</w:t>
@@ -7136,6 +7255,7 @@
         </w:rPr>
         <w:t xml:space="preserve">Övervakning och </w:t>
       </w:r>
+      <w:proofErr w:type="spellStart"/>
       <w:r>
         <w:rPr>
           <w:i/>
@@ -7149,7 +7269,20 @@
         <w:t>terkoppling</w:t>
       </w:r>
       <w:r>
-        <w:t xml:space="preserve"> fas = </w:t>
+        <w:rPr>
+          <w:i/>
+        </w:rPr>
+        <w:t>s</w:t>
+      </w:r>
+      <w:r>
+        <w:rPr>
+          <w:i/>
+        </w:rPr>
+        <w:t>fas</w:t>
+      </w:r>
+      <w:proofErr w:type="spellEnd"/>
+      <w:r>
+        <w:t xml:space="preserve"> = </w:t>
       </w:r>
       <w:r>
         <w:t>2.25</w:t>
@@ -7157,83 +7290,102 @@
       <w:r>
         <w:t xml:space="preserve">, </w:t>
       </w:r>
+      <w:proofErr w:type="spellStart"/>
       <w:r>
         <w:rPr>
           <w:i/>
         </w:rPr>
-        <w:t>Praktik</w:t>
+        <w:t>Praktikfas</w:t>
+      </w:r>
+      <w:proofErr w:type="spellEnd"/>
+      <w:r>
+        <w:t xml:space="preserve"> = </w:t>
+      </w:r>
+      <w:r>
+        <w:t>2.33</w:t>
+      </w:r>
+      <w:r>
+        <w:t xml:space="preserve">, </w:t>
+      </w:r>
+      <w:proofErr w:type="spellStart"/>
+      <w:r>
+        <w:rPr>
+          <w:i/>
+        </w:rPr>
+        <w:t>Presentation</w:t>
+      </w:r>
+      <w:r>
+        <w:rPr>
+          <w:i/>
+        </w:rPr>
+        <w:t>s</w:t>
+      </w:r>
+      <w:r>
+        <w:rPr>
+          <w:i/>
+        </w:rPr>
+        <w:t>fas</w:t>
+      </w:r>
+      <w:proofErr w:type="spellEnd"/>
+      <w:r>
+        <w:t xml:space="preserve"> = 1)</w:t>
+      </w:r>
+      <w:r>
+        <w:t xml:space="preserve">. Detta kan </w:t>
+      </w:r>
+      <w:r>
+        <w:t>bero</w:t>
+      </w:r>
+      <w:r>
+        <w:t xml:space="preserve"> på att vis</w:t>
+      </w:r>
+      <w:r>
+        <w:t>s</w:t>
+      </w:r>
+      <w:r>
+        <w:t xml:space="preserve">a </w:t>
+      </w:r>
+      <w:r>
+        <w:t>av DIM’s</w:t>
       </w:r>
       <w:r>
         <w:t xml:space="preserve"> </w:t>
       </w:r>
       <w:r>
-        <w:t xml:space="preserve">fas = </w:t>
-      </w:r>
-      <w:r>
-        <w:t>2.33</w:t>
-      </w:r>
-      <w:r>
-        <w:t xml:space="preserve">, </w:t>
-      </w:r>
-      <w:r>
-        <w:rPr>
-          <w:i/>
-        </w:rPr>
-        <w:t>Presentation</w:t>
-      </w:r>
-      <w:r>
-        <w:t xml:space="preserve"> fas</w:t>
-      </w:r>
-      <w:r>
-        <w:t xml:space="preserve"> = 1)</w:t>
-      </w:r>
-      <w:r>
-        <w:t xml:space="preserve">. Detta kan </w:t>
-      </w:r>
-      <w:r>
-        <w:t>bero</w:t>
-      </w:r>
-      <w:r>
-        <w:t xml:space="preserve"> på att vis</w:t>
-      </w:r>
-      <w:r>
-        <w:t>s</w:t>
-      </w:r>
-      <w:r>
-        <w:t xml:space="preserve">a </w:t>
-      </w:r>
-      <w:r>
-        <w:t>av DIM’s</w:t>
+        <w:t xml:space="preserve">element </w:t>
+      </w:r>
+      <w:r>
+        <w:t xml:space="preserve">inte </w:t>
+      </w:r>
+      <w:r>
+        <w:t xml:space="preserve">passar lika bra in i varenda kurs och </w:t>
+      </w:r>
+      <w:r>
+        <w:t xml:space="preserve">därmed </w:t>
+      </w:r>
+      <w:r>
+        <w:t xml:space="preserve">behöver mer anpassade </w:t>
+      </w:r>
+      <w:r>
+        <w:t>fin</w:t>
+      </w:r>
+      <w:r>
+        <w:t>jus</w:t>
+      </w:r>
+      <w:r>
+        <w:t>teringar</w:t>
+      </w:r>
+      <w:r>
+        <w:t>.</w:t>
       </w:r>
       <w:r>
         <w:t xml:space="preserve"> </w:t>
       </w:r>
       <w:r>
-        <w:t xml:space="preserve">element </w:t>
-      </w:r>
-      <w:r>
-        <w:t xml:space="preserve">inte </w:t>
-      </w:r>
-      <w:r>
-        <w:t xml:space="preserve">passar lika bra in i varenda kurs och </w:t>
-      </w:r>
-      <w:r>
-        <w:t xml:space="preserve">behöver mer anpassade </w:t>
-      </w:r>
-      <w:r>
-        <w:t>fin</w:t>
-      </w:r>
-      <w:r>
-        <w:t>jus</w:t>
-      </w:r>
-      <w:r>
-        <w:t>teringar</w:t>
-      </w:r>
-      <w:r>
-        <w:t xml:space="preserve">, </w:t>
-      </w:r>
-      <w:r>
-        <w:t>men kan lika väl</w:t>
+        <w:t>Dock kan det</w:t>
+      </w:r>
+      <w:r>
+        <w:t xml:space="preserve"> lika väl</w:t>
       </w:r>
       <w:r>
         <w:t xml:space="preserve"> beror på en varierade implementation av de </w:t>
@@ -7266,8 +7418,16 @@
         <w:t xml:space="preserve"> DIM</w:t>
       </w:r>
       <w:r>
-        <w:t xml:space="preserve"> element</w:t>
-      </w:r>
+        <w:t>-</w:t>
+      </w:r>
+      <w:r>
+        <w:t>element</w:t>
+      </w:r>
+      <w:r>
+        <w:t>en</w:t>
+      </w:r>
+      <w:bookmarkStart w:id="14" w:name="_GoBack"/>
+      <w:bookmarkEnd w:id="14"/>
       <w:r>
         <w:t>.</w:t>
       </w:r>
@@ -7434,6 +7594,7 @@
       <w:bookmarkStart w:id="18" w:name="_Toc401327941"/>
       <w:bookmarkEnd w:id="17"/>
       <w:r>
+        <w:lastRenderedPageBreak/>
         <w:t>Diskussion</w:t>
       </w:r>
       <w:bookmarkEnd w:id="18"/>
@@ -7480,7 +7641,6 @@
         <w:t xml:space="preserve"> </w:t>
       </w:r>
       <w:r>
-        <w:lastRenderedPageBreak/>
         <w:t>befintliga</w:t>
       </w:r>
       <w:r>
@@ -7907,6 +8067,7 @@
         <w:rPr>
           <w:i/>
         </w:rPr>
+        <w:lastRenderedPageBreak/>
         <w:t>Övervakning och Återkopplings</w:t>
       </w:r>
       <w:r>
@@ -7955,7 +8116,6 @@
         <w:t xml:space="preserve">inte lyckas. </w:t>
       </w:r>
       <w:r>
-        <w:lastRenderedPageBreak/>
         <w:t>Specifikt, tillägg av</w:t>
       </w:r>
       <w:r>
@@ -8277,7 +8437,11 @@
         <w:t xml:space="preserve">påpekar fördelar samtidigt som vi </w:t>
       </w:r>
       <w:r>
-        <w:t>ger specifika förslag på förbättringar. Slutligen kartlägger detta a</w:t>
+        <w:t xml:space="preserve">ger specifika förslag på </w:t>
+      </w:r>
+      <w:r>
+        <w:lastRenderedPageBreak/>
+        <w:t>förbättringar. Slutligen kartlägger detta a</w:t>
       </w:r>
       <w:r>
         <w:t xml:space="preserve">rbetet en forskningsstrategi för hur </w:t>
@@ -13900,7 +14064,7 @@
           <w:rPr>
             <w:noProof/>
           </w:rPr>
-          <w:t>10</w:t>
+          <w:t>12</w:t>
         </w:r>
         <w:r>
           <w:fldChar w:fldCharType="end"/>
@@ -20624,7 +20788,7 @@
 </file>
 
 <file path=customXml/itemProps1.xml><?xml version="1.0" encoding="utf-8"?>
-<ds:datastoreItem xmlns:ds="http://schemas.openxmlformats.org/officeDocument/2006/customXml" ds:itemID="{F2266E6B-F95C-A943-A3B6-72F1A9E4F02D}">
+<ds:datastoreItem xmlns:ds="http://schemas.openxmlformats.org/officeDocument/2006/customXml" ds:itemID="{BD5CF3AC-A66A-AC44-9EC6-FE6D672CF0C7}">
   <ds:schemaRefs>
     <ds:schemaRef ds:uri="http://schemas.openxmlformats.org/officeDocument/2006/bibliography"/>
   </ds:schemaRefs>

</xml_diff>

<commit_message>
Fixing comments from result diskussion
</commit_message>
<xml_diff>
--- a/Thesis/Thesis_Imner_2018.docx
+++ b/Thesis/Thesis_Imner_2018.docx
@@ -7426,13 +7426,11 @@
       <w:r>
         <w:t>en</w:t>
       </w:r>
-      <w:bookmarkStart w:id="14" w:name="_GoBack"/>
-      <w:bookmarkEnd w:id="14"/>
       <w:r>
         <w:t>.</w:t>
       </w:r>
-      <w:bookmarkStart w:id="15" w:name="_Toc489811950"/>
-      <w:bookmarkStart w:id="16" w:name="_Ref489810823"/>
+      <w:bookmarkStart w:id="14" w:name="_Toc489811950"/>
+      <w:bookmarkStart w:id="15" w:name="_Ref489810823"/>
     </w:p>
     <w:p>
       <w:pPr>
@@ -7569,8 +7567,8 @@
         </w:rPr>
         <w:t xml:space="preserve"> </w:t>
       </w:r>
+      <w:bookmarkEnd w:id="14"/>
       <w:bookmarkEnd w:id="15"/>
-      <w:bookmarkEnd w:id="16"/>
       <w:r>
         <w:rPr>
           <w:i w:val="0"/>
@@ -7590,14 +7588,14 @@
         <w:pStyle w:val="Heading11"/>
         <w:spacing w:line="276" w:lineRule="auto"/>
       </w:pPr>
-      <w:bookmarkStart w:id="17" w:name="_Toc391456185"/>
-      <w:bookmarkStart w:id="18" w:name="_Toc401327941"/>
-      <w:bookmarkEnd w:id="17"/>
+      <w:bookmarkStart w:id="16" w:name="_Toc391456185"/>
+      <w:bookmarkStart w:id="17" w:name="_Toc401327941"/>
+      <w:bookmarkEnd w:id="16"/>
       <w:r>
         <w:lastRenderedPageBreak/>
         <w:t>Diskussion</w:t>
       </w:r>
-      <w:bookmarkEnd w:id="18"/>
+      <w:bookmarkEnd w:id="17"/>
     </w:p>
     <w:p>
       <w:pPr>
@@ -7704,10 +7702,22 @@
         <w:t>A</w:t>
       </w:r>
       <w:r>
-        <w:t>ssociativa perspektivet var lämpligast för att inrama Grades pedagogiska ansats och det gav oss möjlighet att kart</w:t>
-      </w:r>
-      <w:r>
-        <w:t xml:space="preserve">lägga de befintliga kurserna och se hur de passar in med DIM. </w:t>
+        <w:t>ssociativa perspektivet var lämpligast för att inrama Grades pedagogiska ansats</w:t>
+      </w:r>
+      <w:r>
+        <w:t>, vilket gav en</w:t>
+      </w:r>
+      <w:r>
+        <w:t xml:space="preserve"> möjlighet att kart</w:t>
+      </w:r>
+      <w:r>
+        <w:t xml:space="preserve">lägga de befintliga kurserna och se hur </w:t>
+      </w:r>
+      <w:r>
+        <w:t xml:space="preserve">väl </w:t>
+      </w:r>
+      <w:r>
+        <w:t xml:space="preserve">de passar in med DIM. </w:t>
       </w:r>
       <w:r>
         <w:t xml:space="preserve">Vi </w:t>
@@ -7737,7 +7747,13 @@
         <w:t>kvalité</w:t>
       </w:r>
       <w:r>
-        <w:t xml:space="preserve"> skulle, enligt DIM, bidra</w:t>
+        <w:t xml:space="preserve">, enligt DIM, </w:t>
+      </w:r>
+      <w:r>
+        <w:t xml:space="preserve">skulle </w:t>
+      </w:r>
+      <w:r>
+        <w:t>bidra</w:t>
       </w:r>
       <w:r>
         <w:t xml:space="preserve"> </w:t>
@@ -7746,7 +7762,13 @@
         <w:t xml:space="preserve">främst </w:t>
       </w:r>
       <w:r>
-        <w:t>till Grades kurser.</w:t>
+        <w:t xml:space="preserve">till </w:t>
+      </w:r>
+      <w:r>
+        <w:t xml:space="preserve">att utveckla </w:t>
+      </w:r>
+      <w:r>
+        <w:t>Grades kurser.</w:t>
       </w:r>
     </w:p>
     <w:p>
@@ -7806,7 +7828,10 @@
         <w:t xml:space="preserve"> modeller från de </w:t>
       </w:r>
       <w:r>
-        <w:t xml:space="preserve">två perspektiven och bedöma dem kompletterande modellerna </w:t>
+        <w:t>två perspektiven och bedöma de</w:t>
+      </w:r>
+      <w:r>
+        <w:t xml:space="preserve"> kompletterande modellerna </w:t>
       </w:r>
       <w:r>
         <w:t>enligt Grade</w:t>
@@ -7815,13 +7840,25 @@
         <w:t>s standard</w:t>
       </w:r>
       <w:r>
-        <w:t xml:space="preserve"> pedagogiska riktlinjer</w:t>
+        <w:t xml:space="preserve"> </w:t>
+      </w:r>
+      <w:r>
+        <w:t xml:space="preserve">för </w:t>
+      </w:r>
+      <w:r>
+        <w:t>pedagogiska riktlinjer</w:t>
       </w:r>
       <w:r>
         <w:t xml:space="preserve">. </w:t>
       </w:r>
       <w:r>
-        <w:t xml:space="preserve">Detta skulle kunna bidrag till ett mer konkret svar angående vilken av de två perspektiv passar bäst i Grades pedagogik. </w:t>
+        <w:t>Detta skulle</w:t>
+      </w:r>
+      <w:r>
+        <w:t xml:space="preserve"> på så sätt kunna bidra</w:t>
+      </w:r>
+      <w:r>
+        <w:t xml:space="preserve"> till ett mer konkret svar angående vilken av de två perspektiv passar bäst i Grades pedagogik. </w:t>
       </w:r>
       <w:r>
         <w:t xml:space="preserve">I denna studie finns det vissa faktorer som kan </w:t>
@@ -7902,16 +7939,43 @@
         <w:t xml:space="preserve"> </w:t>
       </w:r>
       <w:r>
-        <w:t>De specifika frågor som valdes att ställa vid intervju tillfället är en annan faktor som skulle kunna har påverkat resultatet. Framtida studier skulle gynnas av en ökade antal frågor som korresponderar till de undersökta modeller</w:t>
+        <w:t xml:space="preserve">De specifika frågor som valdes att ställa </w:t>
+      </w:r>
+      <w:r>
+        <w:t>till intervjupersonen vid intervju</w:t>
+      </w:r>
+      <w:r>
+        <w:t xml:space="preserve">tillfället är en annan faktor som skulle kunna har påverkat resultatet. Framtida studier skulle gynnas av </w:t>
+      </w:r>
+      <w:r>
+        <w:t xml:space="preserve">att utökat </w:t>
+      </w:r>
+      <w:r>
+        <w:t>antal frågor som korresponderar till de undersökta modeller</w:t>
+      </w:r>
+      <w:r>
+        <w:t>na</w:t>
       </w:r>
       <w:r>
         <w:t>,</w:t>
       </w:r>
       <w:r>
-        <w:t xml:space="preserve"> ett flertal personer som utvecklar frågarna tillsammans</w:t>
-      </w:r>
-      <w:r>
-        <w:t>, samt intervju med flera på Grade som utvecklar kursar förutom den pedagogiska ansvarig</w:t>
+        <w:t xml:space="preserve"> ett flertal nyckel</w:t>
+      </w:r>
+      <w:r>
+        <w:t>personer som utvecklar frågarna tillsammans</w:t>
+      </w:r>
+      <w:r>
+        <w:t>, samt intervju med fle</w:t>
+      </w:r>
+      <w:r>
+        <w:t>ra på Grade som utvecklar kurser utöver</w:t>
+      </w:r>
+      <w:r>
+        <w:t xml:space="preserve"> förutom den pedagogiska ansvarig</w:t>
+      </w:r>
+      <w:r>
+        <w:t>e</w:t>
       </w:r>
       <w:r>
         <w:t>.</w:t>
@@ -7941,7 +8005,13 @@
         <w:t xml:space="preserve">ntervjun </w:t>
       </w:r>
       <w:r>
-        <w:t>gav oss möjligheten att</w:t>
+        <w:t xml:space="preserve">gav oss </w:t>
+      </w:r>
+      <w:r>
+        <w:t xml:space="preserve">skapade </w:t>
+      </w:r>
+      <w:r>
+        <w:t>möjligheten att</w:t>
       </w:r>
       <w:r>
         <w:t xml:space="preserve"> utvärdera </w:t>
@@ -7971,7 +8041,13 @@
         <w:t>Bedömning och Utvärdering</w:t>
       </w:r>
       <w:r>
-        <w:t xml:space="preserve"> och </w:t>
+        <w:t xml:space="preserve"> </w:t>
+      </w:r>
+      <w:r>
+        <w:t>samt</w:t>
+      </w:r>
+      <w:r>
+        <w:t xml:space="preserve"> </w:t>
       </w:r>
       <w:r>
         <w:rPr>
@@ -8010,7 +8086,17 @@
         <w:t>Validering</w:t>
       </w:r>
       <w:r>
-        <w:t xml:space="preserve"> och elementet </w:t>
+        <w:t xml:space="preserve"> </w:t>
+      </w:r>
+      <w:r>
+        <w:t>samt</w:t>
+      </w:r>
+      <w:r>
+        <w:t xml:space="preserve"> </w:t>
+      </w:r>
+      <w:r>
+        <w:lastRenderedPageBreak/>
+        <w:t xml:space="preserve">elementet </w:t>
       </w:r>
       <w:r>
         <w:rPr>
@@ -8052,7 +8138,10 @@
         <w:t>Bedömning och Utvärderings</w:t>
       </w:r>
       <w:r>
-        <w:t xml:space="preserve"> fasen</w:t>
+        <w:t>-</w:t>
+      </w:r>
+      <w:r>
+        <w:t>fasen</w:t>
       </w:r>
       <w:r>
         <w:rPr>
@@ -8061,20 +8150,22 @@
         <w:t xml:space="preserve"> </w:t>
       </w:r>
       <w:r>
-        <w:t xml:space="preserve">och </w:t>
+        <w:t>samt</w:t>
+      </w:r>
+      <w:r>
+        <w:t xml:space="preserve"> </w:t>
       </w:r>
       <w:r>
         <w:rPr>
           <w:i/>
         </w:rPr>
-        <w:lastRenderedPageBreak/>
         <w:t>Övervakning och Återkopplings</w:t>
       </w:r>
       <w:r>
-        <w:t xml:space="preserve"> fasen</w:t>
-      </w:r>
-      <w:r>
-        <w:t>, respektive</w:t>
+        <w:t>-</w:t>
+      </w:r>
+      <w:r>
+        <w:t>fasen</w:t>
       </w:r>
       <w:r>
         <w:t xml:space="preserve">. </w:t>
@@ -8101,7 +8192,13 @@
         <w:t xml:space="preserve">. </w:t>
       </w:r>
       <w:r>
-        <w:t>Enligt intervjuresultatet visar det att Gr</w:t>
+        <w:t xml:space="preserve">Enligt intervjuresultatet visar det </w:t>
+      </w:r>
+      <w:r>
+        <w:t xml:space="preserve">sig </w:t>
+      </w:r>
+      <w:r>
+        <w:t>att Gr</w:t>
       </w:r>
       <w:r>
         <w:t>ade prioriterar dessa faser men att</w:t>
@@ -8116,7 +8213,13 @@
         <w:t xml:space="preserve">inte lyckas. </w:t>
       </w:r>
       <w:r>
-        <w:t>Specifikt, tillägg av</w:t>
+        <w:t>Specifikt</w:t>
+      </w:r>
+      <w:r>
+        <w:t xml:space="preserve"> innebär detta att</w:t>
+      </w:r>
+      <w:r>
+        <w:t xml:space="preserve"> tillägg av</w:t>
       </w:r>
       <w:r>
         <w:t xml:space="preserve"> kurstester</w:t>
@@ -8134,7 +8237,13 @@
         <w:t xml:space="preserve"> information av lättlästa sammanfattningar</w:t>
       </w:r>
       <w:r>
-        <w:t xml:space="preserve"> skulle resultera i en förbättrad pedagogik i Grades kursar enligt DIM.</w:t>
+        <w:t xml:space="preserve"> skulle resultera i en för</w:t>
+      </w:r>
+      <w:r>
+        <w:t>bättrad pedagogik i Grades kurse</w:t>
+      </w:r>
+      <w:r>
+        <w:t>r enligt DIM.</w:t>
       </w:r>
       <w:r>
         <w:t xml:space="preserve"> </w:t>
@@ -8155,16 +8264,28 @@
         <w:t xml:space="preserve">och kan ha haft inflytande på hur resultatet av utvärderingen övergick till att vara i slutändan. </w:t>
       </w:r>
       <w:r>
-        <w:t xml:space="preserve">Utvärdering genomfördes av endast en person och det orsakar att </w:t>
+        <w:t>Utvärdering</w:t>
+      </w:r>
+      <w:r>
+        <w:t>en</w:t>
+      </w:r>
+      <w:r>
+        <w:t xml:space="preserve"> genomfördes av endast en person</w:t>
+      </w:r>
+      <w:r>
+        <w:t>, vilket kan riskera</w:t>
+      </w:r>
+      <w:r>
+        <w:t xml:space="preserve"> att </w:t>
       </w:r>
       <w:r>
         <w:t>resultatet</w:t>
       </w:r>
       <w:r>
-        <w:t xml:space="preserve"> kan </w:t>
-      </w:r>
-      <w:r>
-        <w:t xml:space="preserve">sakna </w:t>
+        <w:t xml:space="preserve"> </w:t>
+      </w:r>
+      <w:r>
+        <w:t xml:space="preserve">får minskad </w:t>
       </w:r>
       <w:r>
         <w:t>precision</w:t>
@@ -8173,7 +8294,19 @@
         <w:t xml:space="preserve">. </w:t>
       </w:r>
       <w:r>
-        <w:t xml:space="preserve">Det skulle vara påtagligt att använda fler </w:t>
+        <w:t xml:space="preserve">Det skulle </w:t>
+      </w:r>
+      <w:r>
+        <w:t xml:space="preserve">därmed </w:t>
+      </w:r>
+      <w:r>
+        <w:t xml:space="preserve">vara </w:t>
+      </w:r>
+      <w:r>
+        <w:t>intressant</w:t>
+      </w:r>
+      <w:r>
+        <w:t xml:space="preserve"> att använda fler </w:t>
       </w:r>
       <w:r>
         <w:t xml:space="preserve">kursgranskare </w:t>
@@ -8182,10 +8315,13 @@
         <w:t>för att få ett mer övertygande resultat.</w:t>
       </w:r>
       <w:r>
-        <w:t xml:space="preserve"> I d</w:t>
-      </w:r>
-      <w:r>
-        <w:t>etta fall skulle kursstudenter</w:t>
+        <w:t xml:space="preserve"> I </w:t>
+      </w:r>
+      <w:r>
+        <w:t xml:space="preserve">en vidareutveckling av denna studie </w:t>
+      </w:r>
+      <w:r>
+        <w:t>skulle kursstudenter</w:t>
       </w:r>
       <w:r>
         <w:t xml:space="preserve"> vara ett </w:t>
@@ -8209,7 +8345,13 @@
         <w:t>s</w:t>
       </w:r>
       <w:r>
-        <w:t xml:space="preserve"> på den ansedda målgruppen</w:t>
+        <w:t xml:space="preserve"> på </w:t>
+      </w:r>
+      <w:r>
+        <w:t>den utvalda</w:t>
+      </w:r>
+      <w:r>
+        <w:t xml:space="preserve"> målgruppen</w:t>
       </w:r>
       <w:r>
         <w:t>.</w:t>
@@ -8296,118 +8438,127 @@
         <w:t xml:space="preserve">hos Grade </w:t>
       </w:r>
       <w:r>
-        <w:t xml:space="preserve">undersökte </w:t>
+        <w:t xml:space="preserve">undersöktes </w:t>
+      </w:r>
+      <w:r>
+        <w:t xml:space="preserve">skillnader i </w:t>
+      </w:r>
+      <w:r>
+        <w:t>hur</w:t>
+      </w:r>
+      <w:r>
+        <w:t xml:space="preserve"> en begränsad</w:t>
+      </w:r>
+      <w:r>
+        <w:t xml:space="preserve"> mängd</w:t>
+      </w:r>
+      <w:r>
+        <w:t xml:space="preserve"> kurser</w:t>
+      </w:r>
+      <w:r>
+        <w:t xml:space="preserve"> </w:t>
+      </w:r>
+      <w:r>
+        <w:t>presterade med</w:t>
+      </w:r>
+      <w:r>
+        <w:t xml:space="preserve"> </w:t>
+      </w:r>
+      <w:r>
+        <w:t xml:space="preserve">DIM som modell. </w:t>
+      </w:r>
+      <w:r>
+        <w:t>R</w:t>
+      </w:r>
+      <w:r>
+        <w:t>esultatet</w:t>
+      </w:r>
+      <w:r>
+        <w:t xml:space="preserve"> visade</w:t>
+      </w:r>
+      <w:r>
+        <w:t xml:space="preserve"> </w:t>
+      </w:r>
+      <w:r>
+        <w:t>en m</w:t>
+      </w:r>
+      <w:r>
+        <w:t xml:space="preserve">inimal skillnad mellan kurserna, vilket </w:t>
+      </w:r>
+      <w:r>
+        <w:t xml:space="preserve">tyder på </w:t>
+      </w:r>
+      <w:r>
+        <w:t>att det inte är nödvändigt att anpassa en pedagogisk</w:t>
+      </w:r>
+      <w:r>
+        <w:t xml:space="preserve"> strategi/modell för varje kurs.</w:t>
+      </w:r>
+      <w:r>
+        <w:t xml:space="preserve"> Om fler kurser </w:t>
+      </w:r>
+      <w:r>
+        <w:t xml:space="preserve">utvärderades </w:t>
+      </w:r>
+      <w:r>
+        <w:t xml:space="preserve">skulle </w:t>
       </w:r>
       <w:r>
         <w:t xml:space="preserve">vi </w:t>
       </w:r>
       <w:r>
-        <w:t xml:space="preserve">skillnader i </w:t>
-      </w:r>
-      <w:r>
-        <w:t>hur</w:t>
-      </w:r>
-      <w:r>
-        <w:t xml:space="preserve"> en begränsad</w:t>
-      </w:r>
-      <w:r>
-        <w:t xml:space="preserve"> mängd</w:t>
-      </w:r>
-      <w:r>
-        <w:t xml:space="preserve"> kurser</w:t>
+        <w:t xml:space="preserve">eventuellt se att visa kurser skulle </w:t>
+      </w:r>
+      <w:r>
+        <w:t>ha speciella krav</w:t>
+      </w:r>
+      <w:r>
+        <w:t xml:space="preserve">. </w:t>
+      </w:r>
+      <w:r>
+        <w:t>Trots att</w:t>
+      </w:r>
+      <w:r>
+        <w:t xml:space="preserve"> r</w:t>
+      </w:r>
+      <w:r>
+        <w:t>esultat</w:t>
+      </w:r>
+      <w:r>
+        <w:t>et</w:t>
+      </w:r>
+      <w:r>
+        <w:t xml:space="preserve"> indikerar att de pedagogiska behoven inte skiljer sig </w:t>
+      </w:r>
+      <w:r>
+        <w:t>långt emellan Grades kur</w:t>
+      </w:r>
+      <w:r>
+        <w:t>ser,</w:t>
       </w:r>
       <w:r>
         <w:t xml:space="preserve"> </w:t>
       </w:r>
       <w:r>
-        <w:t>presterade med</w:t>
-      </w:r>
-      <w:r>
-        <w:t xml:space="preserve"> </w:t>
-      </w:r>
-      <w:r>
-        <w:t xml:space="preserve">DIM som modell. </w:t>
-      </w:r>
-      <w:r>
-        <w:t>R</w:t>
-      </w:r>
-      <w:r>
-        <w:t>esultatet</w:t>
-      </w:r>
-      <w:r>
-        <w:t xml:space="preserve"> visade</w:t>
-      </w:r>
-      <w:r>
-        <w:t xml:space="preserve"> </w:t>
-      </w:r>
-      <w:r>
-        <w:t xml:space="preserve">en minimal skillnad mellan kurserna och tyder på </w:t>
-      </w:r>
-      <w:r>
-        <w:t>att det inte är nödvändigt att anpassa en pedagogisk</w:t>
-      </w:r>
-      <w:r>
-        <w:t xml:space="preserve"> strategi/modell för varje kurs.</w:t>
-      </w:r>
-      <w:r>
-        <w:t xml:space="preserve"> Om fler kurser </w:t>
-      </w:r>
-      <w:r>
-        <w:t xml:space="preserve">utvärderades </w:t>
-      </w:r>
-      <w:r>
-        <w:t xml:space="preserve">skulle </w:t>
-      </w:r>
-      <w:r>
-        <w:t xml:space="preserve">vi </w:t>
-      </w:r>
-      <w:r>
-        <w:t xml:space="preserve">möjligen </w:t>
-      </w:r>
-      <w:r>
-        <w:t xml:space="preserve">eventuellt se att visa kurser skulle </w:t>
-      </w:r>
-      <w:r>
-        <w:t>ha speciella krav</w:t>
-      </w:r>
-      <w:r>
-        <w:t>. Fast r</w:t>
-      </w:r>
-      <w:r>
-        <w:t>esultat</w:t>
-      </w:r>
-      <w:r>
-        <w:t>et</w:t>
-      </w:r>
-      <w:r>
-        <w:t xml:space="preserve"> indikerar att de pedagogiska behoven inte skiljer sig </w:t>
-      </w:r>
-      <w:r>
-        <w:t>långt emellan Grades kur</w:t>
-      </w:r>
-      <w:r>
-        <w:t>ser,</w:t>
-      </w:r>
-      <w:r>
-        <w:t xml:space="preserve"> Grade </w:t>
-      </w:r>
-      <w:r>
-        <w:t xml:space="preserve">skulle </w:t>
-      </w:r>
-      <w:r>
-        <w:t xml:space="preserve">behöver ständigt vara uppmärksamma om deras nya kunder har </w:t>
+        <w:t xml:space="preserve">är rekommendationen att </w:t>
+      </w:r>
+      <w:r>
+        <w:t xml:space="preserve">Grade </w:t>
+      </w:r>
+      <w:r>
+        <w:t xml:space="preserve">förblir </w:t>
+      </w:r>
+      <w:r>
+        <w:t xml:space="preserve">uppmärksamma om deras nya kunder har </w:t>
       </w:r>
       <w:r>
         <w:t>specifika</w:t>
       </w:r>
       <w:r>
-        <w:t xml:space="preserve"> behov </w:t>
-      </w:r>
-      <w:r>
-        <w:t>där</w:t>
-      </w:r>
-      <w:r>
-        <w:t xml:space="preserve"> en implementerad modell skulle</w:t>
+        <w:t xml:space="preserve"> behov, och där en</w:t>
+      </w:r>
+      <w:r>
+        <w:t xml:space="preserve"> implementerad modell skulle</w:t>
       </w:r>
       <w:r>
         <w:t xml:space="preserve"> inte vara lämplig att använda.</w:t>
@@ -8431,20 +8582,46 @@
         <w:t xml:space="preserve">Sammanfattningsvis ger resultatet från studien en tydlig riktlinje för modeller som skulle underlätta Grades övergång till en modellbaserat strategi. </w:t>
       </w:r>
       <w:r>
-        <w:t xml:space="preserve">Samtidigt identifiera vi för- och nackdelar med Grades nuvarande pedagogik, enligt DIM, och </w:t>
-      </w:r>
-      <w:r>
-        <w:t xml:space="preserve">påpekar fördelar samtidigt som vi </w:t>
-      </w:r>
-      <w:r>
-        <w:t xml:space="preserve">ger specifika förslag på </w:t>
+        <w:t>Samtidigt identifiera</w:t>
+      </w:r>
+      <w:r>
+        <w:t>s</w:t>
+      </w:r>
+      <w:r>
+        <w:t xml:space="preserve"> för- och nackdelar med Grades </w:t>
       </w:r>
       <w:r>
         <w:lastRenderedPageBreak/>
-        <w:t>förbättringar. Slutligen kartlägger detta a</w:t>
-      </w:r>
-      <w:r>
-        <w:t xml:space="preserve">rbetet en forskningsstrategi för hur </w:t>
+        <w:t>nuvarande pedagogik, enligt DIM. Studien</w:t>
+      </w:r>
+      <w:r>
+        <w:t xml:space="preserve"> </w:t>
+      </w:r>
+      <w:r>
+        <w:t>påpekar fördelar samtidigt som</w:t>
+      </w:r>
+      <w:r>
+        <w:t xml:space="preserve"> den</w:t>
+      </w:r>
+      <w:r>
+        <w:t xml:space="preserve"> vi </w:t>
+      </w:r>
+      <w:r>
+        <w:t>ger specifika förslag på förbättringar. Slutligen kartlägger detta a</w:t>
+      </w:r>
+      <w:r>
+        <w:t>rbete</w:t>
+      </w:r>
+      <w:r>
+        <w:t xml:space="preserve"> en </w:t>
+      </w:r>
+      <w:r>
+        <w:t xml:space="preserve">möjlig </w:t>
+      </w:r>
+      <w:bookmarkStart w:id="18" w:name="_GoBack"/>
+      <w:bookmarkEnd w:id="18"/>
+      <w:r>
+        <w:t xml:space="preserve">forskningsstrategi för hur </w:t>
       </w:r>
       <w:r>
         <w:t xml:space="preserve">pedagogiska </w:t>
@@ -14064,7 +14241,7 @@
           <w:rPr>
             <w:noProof/>
           </w:rPr>
-          <w:t>12</w:t>
+          <w:t>15</w:t>
         </w:r>
         <w:r>
           <w:fldChar w:fldCharType="end"/>
@@ -20788,7 +20965,7 @@
 </file>
 
 <file path=customXml/itemProps1.xml><?xml version="1.0" encoding="utf-8"?>
-<ds:datastoreItem xmlns:ds="http://schemas.openxmlformats.org/officeDocument/2006/customXml" ds:itemID="{BD5CF3AC-A66A-AC44-9EC6-FE6D672CF0C7}">
+<ds:datastoreItem xmlns:ds="http://schemas.openxmlformats.org/officeDocument/2006/customXml" ds:itemID="{188BC191-FCD4-664C-B864-873F4461973E}">
   <ds:schemaRefs>
     <ds:schemaRef ds:uri="http://schemas.openxmlformats.org/officeDocument/2006/bibliography"/>
   </ds:schemaRefs>

</xml_diff>

<commit_message>
jason comments concerning Simons recommended corrections
</commit_message>
<xml_diff>
--- a/Thesis/Thesis_Imner_2018.docx
+++ b/Thesis/Thesis_Imner_2018.docx
@@ -51,7 +51,7 @@
           <w:noProof/>
           <w:color w:val="17365D" w:themeColor="text2" w:themeShade="BF"/>
           <w:sz w:val="28"/>
-          <w:lang w:eastAsia="sv-SE"/>
+          <w:lang w:val="en-US"/>
         </w:rPr>
         <mc:AlternateContent>
           <mc:Choice Requires="wps">
@@ -338,7 +338,7 @@
           <w:noProof/>
           <w:color w:val="17365D" w:themeColor="text2" w:themeShade="BF"/>
           <w:sz w:val="28"/>
-          <w:lang w:eastAsia="sv-SE"/>
+          <w:lang w:val="en-US"/>
         </w:rPr>
         <w:drawing>
           <wp:anchor distT="0" distB="0" distL="114300" distR="0" simplePos="0" relativeHeight="3" behindDoc="0" locked="0" layoutInCell="1" allowOverlap="1" wp14:anchorId="7F122277" wp14:editId="75C13101">
@@ -423,7 +423,7 @@
     </w:p>
     <w:p>
       <w:pPr>
-        <w:pStyle w:val="Brdtext"/>
+        <w:pStyle w:val="BodyText"/>
       </w:pPr>
       <w:r>
         <w:t>E-lärande</w:t>
@@ -446,12 +446,12 @@
     </w:p>
     <w:p>
       <w:pPr>
-        <w:pStyle w:val="Brdtext"/>
+        <w:pStyle w:val="BodyText"/>
       </w:pPr>
     </w:p>
     <w:p>
       <w:pPr>
-        <w:pStyle w:val="Brdtext"/>
+        <w:pStyle w:val="BodyText"/>
       </w:pPr>
     </w:p>
     <w:p>
@@ -494,7 +494,7 @@
     </w:p>
     <w:p>
       <w:pPr>
-        <w:pStyle w:val="Innehll1"/>
+        <w:pStyle w:val="TOC1"/>
         <w:tabs>
           <w:tab w:val="left" w:pos="350"/>
           <w:tab w:val="right" w:leader="dot" w:pos="9062"/>
@@ -594,7 +594,7 @@
     </w:p>
     <w:p>
       <w:pPr>
-        <w:pStyle w:val="Innehll1"/>
+        <w:pStyle w:val="TOC1"/>
         <w:tabs>
           <w:tab w:val="left" w:pos="350"/>
           <w:tab w:val="right" w:leader="dot" w:pos="9062"/>
@@ -677,7 +677,7 @@
     </w:p>
     <w:p>
       <w:pPr>
-        <w:pStyle w:val="Innehll1"/>
+        <w:pStyle w:val="TOC1"/>
         <w:tabs>
           <w:tab w:val="left" w:pos="350"/>
           <w:tab w:val="right" w:leader="dot" w:pos="9062"/>
@@ -760,7 +760,7 @@
     </w:p>
     <w:p>
       <w:pPr>
-        <w:pStyle w:val="Innehll1"/>
+        <w:pStyle w:val="TOC1"/>
         <w:tabs>
           <w:tab w:val="left" w:pos="350"/>
           <w:tab w:val="right" w:leader="dot" w:pos="9062"/>
@@ -843,7 +843,7 @@
     </w:p>
     <w:p>
       <w:pPr>
-        <w:pStyle w:val="Innehll1"/>
+        <w:pStyle w:val="TOC1"/>
         <w:tabs>
           <w:tab w:val="left" w:pos="350"/>
           <w:tab w:val="right" w:leader="dot" w:pos="9062"/>
@@ -926,7 +926,7 @@
     </w:p>
     <w:p>
       <w:pPr>
-        <w:pStyle w:val="Innehll1"/>
+        <w:pStyle w:val="TOC1"/>
         <w:tabs>
           <w:tab w:val="left" w:pos="350"/>
           <w:tab w:val="right" w:leader="dot" w:pos="9062"/>
@@ -1009,7 +1009,7 @@
     </w:p>
     <w:p>
       <w:pPr>
-        <w:pStyle w:val="Innehll1"/>
+        <w:pStyle w:val="TOC1"/>
         <w:tabs>
           <w:tab w:val="left" w:pos="350"/>
           <w:tab w:val="right" w:leader="dot" w:pos="9062"/>
@@ -1092,7 +1092,7 @@
     </w:p>
     <w:p>
       <w:pPr>
-        <w:pStyle w:val="Innehll1"/>
+        <w:pStyle w:val="TOC1"/>
         <w:tabs>
           <w:tab w:val="left" w:pos="350"/>
           <w:tab w:val="right" w:leader="dot" w:pos="9062"/>
@@ -1221,7 +1221,7 @@
     </w:p>
     <w:p>
       <w:pPr>
-        <w:pStyle w:val="Beskrivning"/>
+        <w:pStyle w:val="Caption"/>
         <w:rPr>
           <w:rFonts w:ascii="Times New Roman" w:hAnsi="Times New Roman" w:cs="Times New Roman"/>
           <w:i w:val="0"/>
@@ -1241,7 +1241,7 @@
     </w:p>
     <w:p>
       <w:pPr>
-        <w:pStyle w:val="Beskrivning"/>
+        <w:pStyle w:val="Caption"/>
         <w:rPr>
           <w:rFonts w:ascii="Times New Roman" w:hAnsi="Times New Roman" w:cs="Times New Roman"/>
           <w:i w:val="0"/>
@@ -1261,7 +1261,7 @@
     </w:p>
     <w:p>
       <w:pPr>
-        <w:pStyle w:val="Beskrivning"/>
+        <w:pStyle w:val="Caption"/>
         <w:rPr>
           <w:rFonts w:ascii="Times New Roman" w:hAnsi="Times New Roman" w:cs="Times New Roman"/>
           <w:i w:val="0"/>
@@ -1281,7 +1281,7 @@
     </w:p>
     <w:p>
       <w:pPr>
-        <w:pStyle w:val="Beskrivning"/>
+        <w:pStyle w:val="Caption"/>
         <w:rPr>
           <w:rFonts w:ascii="Times New Roman" w:hAnsi="Times New Roman" w:cs="Times New Roman"/>
           <w:i w:val="0"/>
@@ -1310,7 +1310,7 @@
     </w:p>
     <w:p>
       <w:pPr>
-        <w:pStyle w:val="Beskrivning"/>
+        <w:pStyle w:val="Caption"/>
         <w:rPr>
           <w:rFonts w:ascii="Times New Roman" w:hAnsi="Times New Roman" w:cs="Times New Roman"/>
           <w:i w:val="0"/>
@@ -1357,7 +1357,7 @@
     </w:p>
     <w:p>
       <w:pPr>
-        <w:pStyle w:val="Beskrivning"/>
+        <w:pStyle w:val="Caption"/>
         <w:rPr>
           <w:rFonts w:ascii="Times New Roman" w:hAnsi="Times New Roman" w:cs="Times New Roman"/>
           <w:i w:val="0"/>
@@ -1386,7 +1386,7 @@
     </w:p>
     <w:p>
       <w:pPr>
-        <w:pStyle w:val="Beskrivning"/>
+        <w:pStyle w:val="Caption"/>
         <w:rPr>
           <w:rFonts w:ascii="Times New Roman" w:hAnsi="Times New Roman" w:cs="Times New Roman"/>
           <w:i w:val="0"/>
@@ -1944,7 +1944,7 @@
     </w:p>
     <w:p>
       <w:pPr>
-        <w:pStyle w:val="Brdtext"/>
+        <w:pStyle w:val="BodyText"/>
         <w:spacing w:line="600" w:lineRule="auto"/>
       </w:pPr>
       <w:r>
@@ -2253,17 +2253,39 @@
       <w:r>
         <w:fldChar w:fldCharType="end"/>
       </w:r>
-      <w:r>
-        <w:t>.</w:t>
-      </w:r>
-      <w:r>
-        <w:t xml:space="preserve"> </w:t>
-      </w:r>
-      <w:r>
+      <w:ins w:id="4" w:author="Jason Serviss" w:date="2018-11-03T11:04:00Z">
+        <w:r>
+          <w:t xml:space="preserve"> och </w:t>
+        </w:r>
+      </w:ins>
+      <w:del w:id="5" w:author="Jason Serviss" w:date="2018-11-03T11:04:00Z">
+        <w:r>
+          <w:delText>.</w:delText>
+        </w:r>
+        <w:r>
+          <w:delText xml:space="preserve"> </w:delText>
+        </w:r>
+      </w:del>
+      <w:r>
+        <w:rPr>
+          <w:strike/>
+          <w:rPrChange w:id="6" w:author="Jason Serviss" w:date="2018-11-03T11:04:00Z">
+            <w:rPr/>
+          </w:rPrChange>
+        </w:rPr>
         <w:t>Marknadens tillväxt</w:t>
       </w:r>
       <w:r>
-        <w:t xml:space="preserve"> förväntas </w:t>
+        <w:rPr>
+          <w:strike/>
+          <w:rPrChange w:id="7" w:author="Jason Serviss" w:date="2018-11-03T11:04:00Z">
+            <w:rPr/>
+          </w:rPrChange>
+        </w:rPr>
+        <w:t xml:space="preserve"> </w:t>
+      </w:r>
+      <w:r>
+        <w:t xml:space="preserve">förväntas </w:t>
       </w:r>
       <w:r>
         <w:t xml:space="preserve">att </w:t>
@@ -2684,23 +2706,39 @@
         <w:t>ämnesexperter</w:t>
       </w:r>
       <w:r>
-        <w:t xml:space="preserve"> hos EIF (s.k. </w:t>
-      </w:r>
-      <w:proofErr w:type="spellStart"/>
-      <w:r>
-        <w:t>Subject</w:t>
-      </w:r>
-      <w:proofErr w:type="spellEnd"/>
-      <w:r>
-        <w:t xml:space="preserve"> </w:t>
-      </w:r>
-      <w:proofErr w:type="spellStart"/>
-      <w:r>
-        <w:t>Matter</w:t>
-      </w:r>
-      <w:proofErr w:type="spellEnd"/>
-      <w:r>
-        <w:t xml:space="preserve"> Expert) innan en prototyp utvecklas. </w:t>
+        <w:t xml:space="preserve"> </w:t>
+      </w:r>
+      <w:ins w:id="8" w:author="Jason Serviss" w:date="2018-11-03T11:06:00Z">
+        <w:r>
+          <w:t xml:space="preserve">(s.k. </w:t>
+        </w:r>
+        <w:proofErr w:type="spellStart"/>
+        <w:r>
+          <w:t>Subject</w:t>
+        </w:r>
+        <w:proofErr w:type="spellEnd"/>
+        <w:r>
+          <w:t xml:space="preserve"> </w:t>
+        </w:r>
+        <w:proofErr w:type="spellStart"/>
+        <w:r>
+          <w:t>Matter</w:t>
+        </w:r>
+        <w:proofErr w:type="spellEnd"/>
+        <w:r>
+          <w:t xml:space="preserve"> Expert) </w:t>
+        </w:r>
+      </w:ins>
+      <w:r>
+        <w:t xml:space="preserve">hos EIF </w:t>
+      </w:r>
+      <w:del w:id="9" w:author="Jason Serviss" w:date="2018-11-03T11:06:00Z">
+        <w:r>
+          <w:delText xml:space="preserve">(s.k. Subject Matter Expert) </w:delText>
+        </w:r>
+      </w:del>
+      <w:r>
+        <w:t xml:space="preserve">innan en prototyp utvecklas. </w:t>
       </w:r>
       <w:r>
         <w:t>I vissa fall kan k</w:t>
@@ -3620,8 +3658,13 @@
         <w:t xml:space="preserve"> lärandet. En modell inom </w:t>
       </w:r>
       <w:r>
-        <w:t>det Konstruktivistiska</w:t>
-      </w:r>
+        <w:t>det Konstruktivistisk</w:t>
+      </w:r>
+      <w:del w:id="10" w:author="Jason Serviss" w:date="2018-11-03T11:12:00Z">
+        <w:r>
+          <w:delText>a</w:delText>
+        </w:r>
+      </w:del>
       <w:r>
         <w:t xml:space="preserve"> </w:t>
       </w:r>
@@ -3913,12 +3956,12 @@
       <w:r>
         <w:t>. Detta gör att förståelse uppstår både individuellt och gemensamt när det arbetas praktiskt i ett socialt sammanhang.</w:t>
       </w:r>
-      <w:bookmarkStart w:id="4" w:name="_Toc391456180"/>
-      <w:bookmarkStart w:id="5" w:name="_Toc401327936"/>
+      <w:bookmarkStart w:id="11" w:name="_Toc391456180"/>
+      <w:bookmarkStart w:id="12" w:name="_Toc401327936"/>
     </w:p>
     <w:p>
       <w:pPr>
-        <w:pStyle w:val="Brdtext"/>
+        <w:pStyle w:val="BodyText"/>
         <w:spacing w:line="480" w:lineRule="auto"/>
         <w:jc w:val="both"/>
       </w:pPr>
@@ -3960,8 +4003,8 @@
         <w:lastRenderedPageBreak/>
         <w:t>Syfte</w:t>
       </w:r>
-      <w:bookmarkEnd w:id="4"/>
-      <w:bookmarkEnd w:id="5"/>
+      <w:bookmarkEnd w:id="11"/>
+      <w:bookmarkEnd w:id="12"/>
       <w:r>
         <w:rPr>
           <w:rFonts w:cs="Times New Roman"/>
@@ -4466,16 +4509,16 @@
         <w:pStyle w:val="Heading11"/>
         <w:spacing w:line="276" w:lineRule="auto"/>
       </w:pPr>
-      <w:bookmarkStart w:id="6" w:name="_Toc391456181"/>
-      <w:bookmarkStart w:id="7" w:name="_Toc401327937"/>
-      <w:bookmarkEnd w:id="6"/>
+      <w:bookmarkStart w:id="13" w:name="_Toc391456181"/>
+      <w:bookmarkStart w:id="14" w:name="_Toc401327937"/>
+      <w:bookmarkEnd w:id="13"/>
       <w:r>
         <w:t>Metod</w:t>
       </w:r>
-      <w:bookmarkStart w:id="8" w:name="_Toc391456182"/>
-      <w:bookmarkStart w:id="9" w:name="_Toc401327938"/>
-      <w:bookmarkEnd w:id="7"/>
-      <w:bookmarkEnd w:id="8"/>
+      <w:bookmarkStart w:id="15" w:name="_Toc391456182"/>
+      <w:bookmarkStart w:id="16" w:name="_Toc401327938"/>
+      <w:bookmarkEnd w:id="14"/>
+      <w:bookmarkEnd w:id="15"/>
     </w:p>
     <w:p>
       <w:pPr>
@@ -4499,7 +4542,7 @@
         </w:rPr>
         <w:t>Intervjun</w:t>
       </w:r>
-      <w:bookmarkEnd w:id="9"/>
+      <w:bookmarkEnd w:id="16"/>
     </w:p>
     <w:p>
       <w:pPr>
@@ -4535,7 +4578,14 @@
         <w:rPr>
           <w:rFonts w:cs="Times New Roman"/>
         </w:rPr>
-        <w:t xml:space="preserve">v pedagogisk modell presterade. En kvalitativ intervju användes för att </w:t>
+        <w:t xml:space="preserve">v pedagogisk modell presterade. </w:t>
+      </w:r>
+      <w:commentRangeStart w:id="17"/>
+      <w:r>
+        <w:rPr>
+          <w:rFonts w:cs="Times New Roman"/>
+        </w:rPr>
+        <w:t xml:space="preserve">En kvalitativ intervju användes för att </w:t>
       </w:r>
       <w:r>
         <w:rPr>
@@ -4548,6 +4598,13 @@
           <w:rFonts w:cs="Times New Roman"/>
         </w:rPr>
         <w:t xml:space="preserve"> </w:t>
+      </w:r>
+      <w:commentRangeEnd w:id="17"/>
+      <w:r>
+        <w:rPr>
+          <w:rStyle w:val="CommentReference"/>
+        </w:rPr>
+        <w:commentReference w:id="17"/>
       </w:r>
       <w:r>
         <w:rPr>
@@ -4665,8 +4722,18 @@
         <w:t xml:space="preserve">. </w:t>
       </w:r>
       <w:r>
-        <w:t xml:space="preserve">Upplägget som </w:t>
-      </w:r>
+        <w:t xml:space="preserve">Upplägget </w:t>
+      </w:r>
+      <w:del w:id="18" w:author="Jason Serviss" w:date="2018-11-03T11:24:00Z">
+        <w:r>
+          <w:delText xml:space="preserve">som </w:delText>
+        </w:r>
+      </w:del>
+      <w:ins w:id="19" w:author="Jason Serviss" w:date="2018-11-03T11:24:00Z">
+        <w:r>
+          <w:t xml:space="preserve">användes </w:t>
+        </w:r>
+      </w:ins>
       <w:r>
         <w:t>för att sammanfatta de pedagogiska per</w:t>
       </w:r>
@@ -4676,11 +4743,21 @@
       <w:r>
         <w:t xml:space="preserve"> </w:t>
       </w:r>
-      <w:r>
-        <w:t xml:space="preserve">och </w:t>
-      </w:r>
-      <w:r>
-        <w:t>därefter välja en representativ modell från varje perspektiv. När representativa modeller valdes tog</w:t>
+      <w:del w:id="20" w:author="Jason Serviss" w:date="2018-11-03T11:25:00Z">
+        <w:r>
+          <w:delText xml:space="preserve">och </w:delText>
+        </w:r>
+        <w:r>
+          <w:delText>därefter</w:delText>
+        </w:r>
+      </w:del>
+      <w:ins w:id="21" w:author="Jason Serviss" w:date="2018-11-03T11:25:00Z">
+        <w:r>
+          <w:t>för att sedan</w:t>
+        </w:r>
+      </w:ins>
+      <w:r>
+        <w:t xml:space="preserve"> välja en representativ modell från varje perspektiv. När representativa modeller valdes tog</w:t>
       </w:r>
       <w:r>
         <w:t>s</w:t>
@@ -4834,9 +4911,11 @@
         <w:lastRenderedPageBreak/>
         <w:t>sätt</w:t>
       </w:r>
-      <w:r>
-        <w:t>, och</w:t>
-      </w:r>
+      <w:del w:id="22" w:author="Jason Serviss" w:date="2018-11-03T11:30:00Z">
+        <w:r>
+          <w:delText>, och</w:delText>
+        </w:r>
+      </w:del>
       <w:r>
         <w:t xml:space="preserve"> där de motsvara</w:t>
       </w:r>
@@ -4922,7 +5001,15 @@
         <w:t>na</w:t>
       </w:r>
       <w:r>
-        <w:t xml:space="preserve"> i intervjun var designade till att bli bedömd på en skala mellan 1 (inte alls viktigt) till 5 (mycket viktigt). </w:t>
+        <w:t xml:space="preserve"> i intervjun </w:t>
+      </w:r>
+      <w:ins w:id="23" w:author="Jason Serviss" w:date="2018-11-03T11:32:00Z">
+        <w:r>
+          <w:t xml:space="preserve">poängsätts och </w:t>
+        </w:r>
+      </w:ins>
+      <w:r>
+        <w:t xml:space="preserve">var designade till att bli bedömd på en skala mellan 1 (inte alls viktigt) till 5 (mycket viktigt). </w:t>
       </w:r>
       <w:r>
         <w:t xml:space="preserve"> </w:t>
@@ -5039,8 +5126,8 @@
           <w:szCs w:val="24"/>
         </w:rPr>
       </w:pPr>
-      <w:bookmarkStart w:id="10" w:name="_Toc391456183"/>
-      <w:bookmarkStart w:id="11" w:name="_Toc401327939"/>
+      <w:bookmarkStart w:id="24" w:name="_Toc391456183"/>
+      <w:bookmarkStart w:id="25" w:name="_Toc401327939"/>
       <w:r>
         <w:rPr>
           <w:rFonts w:cs="Times New Roman"/>
@@ -5050,8 +5137,8 @@
         </w:rPr>
         <w:t>Utvärdering</w:t>
       </w:r>
-      <w:bookmarkEnd w:id="10"/>
-      <w:bookmarkEnd w:id="11"/>
+      <w:bookmarkEnd w:id="24"/>
+      <w:bookmarkEnd w:id="25"/>
     </w:p>
     <w:p>
       <w:pPr>
@@ -5438,17 +5525,17 @@
           <w:b/>
         </w:rPr>
       </w:pPr>
-      <w:bookmarkStart w:id="12" w:name="_Toc391456184"/>
-      <w:bookmarkStart w:id="13" w:name="_Toc401327940"/>
-      <w:bookmarkEnd w:id="12"/>
+      <w:bookmarkStart w:id="26" w:name="_Toc391456184"/>
+      <w:bookmarkStart w:id="27" w:name="_Toc401327940"/>
+      <w:bookmarkEnd w:id="26"/>
       <w:r>
         <w:t>Resultat</w:t>
       </w:r>
-      <w:bookmarkEnd w:id="13"/>
+      <w:bookmarkEnd w:id="27"/>
     </w:p>
     <w:p>
       <w:pPr>
-        <w:pStyle w:val="Brdtext"/>
+        <w:pStyle w:val="BodyText"/>
         <w:spacing w:line="360" w:lineRule="auto"/>
         <w:rPr>
           <w:b/>
@@ -5829,7 +5916,7 @@
     </w:p>
     <w:p>
       <w:pPr>
-        <w:pStyle w:val="Brdtext"/>
+        <w:pStyle w:val="BodyText"/>
         <w:keepNext/>
         <w:spacing w:line="360" w:lineRule="auto"/>
       </w:pPr>
@@ -5839,6 +5926,7 @@
           <w:noProof/>
           <w:sz w:val="18"/>
           <w:szCs w:val="18"/>
+          <w:lang w:val="en-US" w:eastAsia="en-US"/>
         </w:rPr>
         <w:lastRenderedPageBreak/>
         <w:drawing>
@@ -5857,7 +5945,7 @@
                     <pic:cNvPicPr/>
                   </pic:nvPicPr>
                   <pic:blipFill>
-                    <a:blip r:embed="rId12">
+                    <a:blip r:embed="rId13">
                       <a:extLst>
                         <a:ext uri="{28A0092B-C50C-407E-A947-70E740481C1C}">
                           <a14:useLocalDpi xmlns:a14="http://schemas.microsoft.com/office/drawing/2010/main" val="0"/>
@@ -5886,7 +5974,7 @@
     </w:p>
     <w:p>
       <w:pPr>
-        <w:pStyle w:val="Beskrivning"/>
+        <w:pStyle w:val="Caption"/>
         <w:spacing w:line="360" w:lineRule="auto"/>
         <w:jc w:val="both"/>
         <w:rPr>
@@ -5970,7 +6058,7 @@
         </w:rPr>
         <w:t xml:space="preserve"> </w:t>
       </w:r>
-      <w:commentRangeStart w:id="14"/>
+      <w:commentRangeStart w:id="28"/>
       <w:r>
         <w:rPr>
           <w:i w:val="0"/>
@@ -6019,15 +6107,15 @@
         </w:rPr>
         <w:t>medelvärdet</w:t>
       </w:r>
-      <w:commentRangeEnd w:id="14"/>
-      <w:r>
-        <w:rPr>
-          <w:rStyle w:val="Kommentarsreferens"/>
+      <w:commentRangeEnd w:id="28"/>
+      <w:r>
+        <w:rPr>
+          <w:rStyle w:val="CommentReference"/>
           <w:rFonts w:ascii="Times New Roman" w:hAnsi="Times New Roman"/>
           <w:bCs w:val="0"/>
           <w:i w:val="0"/>
         </w:rPr>
-        <w:commentReference w:id="14"/>
+        <w:commentReference w:id="28"/>
       </w:r>
       <w:r>
         <w:rPr>
@@ -6169,7 +6257,7 @@
     </w:p>
     <w:p>
       <w:pPr>
-        <w:pStyle w:val="Brdtext"/>
+        <w:pStyle w:val="BodyText"/>
         <w:spacing w:line="360" w:lineRule="auto"/>
         <w:rPr>
           <w:b/>
@@ -6875,7 +6963,7 @@
       <w:r>
         <w:rPr>
           <w:noProof/>
-          <w:lang w:eastAsia="sv-SE"/>
+          <w:lang w:val="en-US"/>
         </w:rPr>
         <w:drawing>
           <wp:inline distT="0" distB="0" distL="0" distR="0" wp14:anchorId="21C454E6" wp14:editId="69C74DDC">
@@ -7037,32 +7125,9 @@
           <w:sz w:val="16"/>
           <w:szCs w:val="16"/>
         </w:rPr>
-        <w:t>A)</w:t>
-      </w:r>
-      <w:r>
-        <w:rPr>
-          <w:rFonts w:ascii="Verdana" w:hAnsi="Verdana"/>
-          <w:sz w:val="16"/>
-          <w:szCs w:val="16"/>
-        </w:rPr>
-        <w:t xml:space="preserve"> Punkterna representerar poäng från vardera DIM fas och den vågräta linjen representerar medelvärdet</w:t>
-      </w:r>
-      <w:r>
-        <w:rPr>
-          <w:rFonts w:ascii="Verdana" w:hAnsi="Verdana"/>
-          <w:sz w:val="16"/>
-          <w:szCs w:val="16"/>
-        </w:rPr>
-        <w:t>s standardavvikelse</w:t>
-      </w:r>
-      <w:r>
-        <w:rPr>
-          <w:rFonts w:ascii="Verdana" w:hAnsi="Verdana"/>
-          <w:sz w:val="16"/>
-          <w:szCs w:val="16"/>
-        </w:rPr>
-        <w:t xml:space="preserve">. </w:t>
-      </w:r>
+        <w:t>A</w:t>
+      </w:r>
+      <w:commentRangeStart w:id="29"/>
       <w:r>
         <w:rPr>
           <w:rFonts w:ascii="Verdana" w:hAnsi="Verdana"/>
@@ -7070,6 +7135,39 @@
           <w:sz w:val="16"/>
           <w:szCs w:val="16"/>
         </w:rPr>
+        <w:t>)</w:t>
+      </w:r>
+      <w:r>
+        <w:rPr>
+          <w:rFonts w:ascii="Verdana" w:hAnsi="Verdana"/>
+          <w:sz w:val="16"/>
+          <w:szCs w:val="16"/>
+        </w:rPr>
+        <w:t xml:space="preserve"> Punkterna representerar poäng från vardera DIM fas och den vågräta linjen representerar medelvärdet</w:t>
+      </w:r>
+      <w:r>
+        <w:rPr>
+          <w:rFonts w:ascii="Verdana" w:hAnsi="Verdana"/>
+          <w:sz w:val="16"/>
+          <w:szCs w:val="16"/>
+        </w:rPr>
+        <w:t>s standardavvikelse</w:t>
+      </w:r>
+      <w:r>
+        <w:rPr>
+          <w:rFonts w:ascii="Verdana" w:hAnsi="Verdana"/>
+          <w:sz w:val="16"/>
+          <w:szCs w:val="16"/>
+        </w:rPr>
+        <w:t xml:space="preserve">. </w:t>
+      </w:r>
+      <w:r>
+        <w:rPr>
+          <w:rFonts w:ascii="Verdana" w:hAnsi="Verdana"/>
+          <w:b/>
+          <w:sz w:val="16"/>
+          <w:szCs w:val="16"/>
+        </w:rPr>
         <w:t>B)</w:t>
       </w:r>
       <w:r>
@@ -7129,11 +7227,18 @@
         </w:rPr>
         <w:t xml:space="preserve"> (ISKF), Förklaring till vad som ska läras (FTL).</w:t>
       </w:r>
+      <w:commentRangeEnd w:id="29"/>
+      <w:r>
+        <w:rPr>
+          <w:rStyle w:val="CommentReference"/>
+        </w:rPr>
+        <w:commentReference w:id="29"/>
+      </w:r>
     </w:p>
     <w:p/>
     <w:p>
       <w:pPr>
-        <w:pStyle w:val="Brdtext"/>
+        <w:pStyle w:val="BodyText"/>
         <w:spacing w:line="600" w:lineRule="auto"/>
         <w:jc w:val="both"/>
         <w:rPr>
@@ -7143,7 +7248,7 @@
     </w:p>
     <w:p>
       <w:pPr>
-        <w:pStyle w:val="Brdtext"/>
+        <w:pStyle w:val="BodyText"/>
         <w:spacing w:line="360" w:lineRule="auto"/>
         <w:jc w:val="both"/>
         <w:rPr>
@@ -7557,8 +7662,8 @@
       <w:r>
         <w:t>.</w:t>
       </w:r>
-      <w:bookmarkStart w:id="15" w:name="_Toc489811950"/>
-      <w:bookmarkStart w:id="16" w:name="_Ref489810823"/>
+      <w:bookmarkStart w:id="31" w:name="_Toc489811950"/>
+      <w:bookmarkStart w:id="32" w:name="_Ref489810823"/>
     </w:p>
     <w:p>
       <w:pPr>
@@ -7570,7 +7675,7 @@
       <w:r>
         <w:rPr>
           <w:noProof/>
-          <w:lang w:eastAsia="sv-SE"/>
+          <w:lang w:val="en-US"/>
         </w:rPr>
         <w:drawing>
           <wp:inline distT="0" distB="4445" distL="0" distR="12700" wp14:anchorId="202C3002" wp14:editId="5A3A74B2">
@@ -7613,7 +7718,7 @@
     </w:p>
     <w:p>
       <w:pPr>
-        <w:pStyle w:val="Beskrivning"/>
+        <w:pStyle w:val="Caption"/>
         <w:jc w:val="both"/>
         <w:rPr>
           <w:i w:val="0"/>
@@ -7695,8 +7800,8 @@
         </w:rPr>
         <w:t xml:space="preserve"> </w:t>
       </w:r>
-      <w:bookmarkEnd w:id="15"/>
-      <w:bookmarkEnd w:id="16"/>
+      <w:bookmarkEnd w:id="31"/>
+      <w:bookmarkEnd w:id="32"/>
       <w:r>
         <w:rPr>
           <w:i w:val="0"/>
@@ -7716,13 +7821,13 @@
         <w:pStyle w:val="Heading11"/>
         <w:spacing w:line="276" w:lineRule="auto"/>
       </w:pPr>
-      <w:bookmarkStart w:id="17" w:name="_Toc391456185"/>
-      <w:bookmarkStart w:id="18" w:name="_Toc401327941"/>
-      <w:bookmarkEnd w:id="17"/>
+      <w:bookmarkStart w:id="33" w:name="_Toc391456185"/>
+      <w:bookmarkStart w:id="34" w:name="_Toc401327941"/>
+      <w:bookmarkEnd w:id="33"/>
       <w:r>
         <w:t>Diskussion</w:t>
       </w:r>
-      <w:bookmarkEnd w:id="18"/>
+      <w:bookmarkEnd w:id="34"/>
     </w:p>
     <w:p>
       <w:pPr>
@@ -8255,8 +8360,6 @@
         </w:rPr>
         <w:t xml:space="preserve"> </w:t>
       </w:r>
-      <w:bookmarkStart w:id="19" w:name="_GoBack"/>
-      <w:bookmarkEnd w:id="19"/>
       <w:r>
         <w:rPr>
           <w:i/>
@@ -8774,12 +8877,12 @@
         <w:pStyle w:val="Heading11"/>
         <w:spacing w:line="276" w:lineRule="auto"/>
       </w:pPr>
-      <w:bookmarkStart w:id="20" w:name="_Toc401327942"/>
+      <w:bookmarkStart w:id="35" w:name="_Toc401327942"/>
       <w:r>
         <w:lastRenderedPageBreak/>
         <w:t>Tack</w:t>
       </w:r>
-      <w:bookmarkEnd w:id="20"/>
+      <w:bookmarkEnd w:id="35"/>
     </w:p>
     <w:p>
       <w:pPr>
@@ -8837,13 +8940,13 @@
         <w:pStyle w:val="Heading11"/>
         <w:spacing w:line="360" w:lineRule="auto"/>
       </w:pPr>
-      <w:bookmarkStart w:id="21" w:name="_Toc391456186"/>
-      <w:bookmarkStart w:id="22" w:name="_Toc401327943"/>
-      <w:bookmarkEnd w:id="21"/>
+      <w:bookmarkStart w:id="36" w:name="_Toc391456186"/>
+      <w:bookmarkStart w:id="37" w:name="_Toc401327943"/>
+      <w:bookmarkEnd w:id="36"/>
       <w:r>
         <w:t>Referenser</w:t>
       </w:r>
-      <w:bookmarkEnd w:id="22"/>
+      <w:bookmarkEnd w:id="37"/>
     </w:p>
     <w:p>
       <w:pPr>
@@ -9573,21 +9676,21 @@
         <w:pStyle w:val="Heading11"/>
         <w:spacing w:line="276" w:lineRule="auto"/>
       </w:pPr>
-      <w:bookmarkStart w:id="23" w:name="_Toc391456187"/>
-      <w:bookmarkStart w:id="24" w:name="_Toc401327944"/>
-      <w:bookmarkEnd w:id="23"/>
+      <w:bookmarkStart w:id="38" w:name="_Toc391456187"/>
+      <w:bookmarkStart w:id="39" w:name="_Toc401327944"/>
+      <w:bookmarkEnd w:id="38"/>
       <w:r>
         <w:lastRenderedPageBreak/>
         <w:t>Bilagor</w:t>
       </w:r>
-      <w:bookmarkEnd w:id="24"/>
+      <w:bookmarkEnd w:id="39"/>
       <w:r>
         <w:t xml:space="preserve"> </w:t>
       </w:r>
     </w:p>
     <w:tbl>
       <w:tblPr>
-        <w:tblStyle w:val="Tabellrutnt"/>
+        <w:tblStyle w:val="TableGrid"/>
         <w:tblW w:w="9382" w:type="dxa"/>
         <w:tblInd w:w="-186" w:type="dxa"/>
         <w:tblCellMar>
@@ -10192,7 +10295,7 @@
             </w:pPr>
             <w:r>
               <w:rPr>
-                <w:rStyle w:val="Starkbetoning"/>
+                <w:rStyle w:val="IntenseEmphasis"/>
                 <w:rFonts w:asciiTheme="minorHAnsi" w:hAnsiTheme="minorHAnsi"/>
                 <w:i w:val="0"/>
                 <w:color w:val="00000A"/>
@@ -10223,7 +10326,7 @@
             </w:pPr>
             <w:r>
               <w:rPr>
-                <w:rStyle w:val="Starkbetoning"/>
+                <w:rStyle w:val="IntenseEmphasis"/>
                 <w:rFonts w:asciiTheme="minorHAnsi" w:hAnsiTheme="minorHAnsi"/>
                 <w:i w:val="0"/>
                 <w:color w:val="00000A"/>
@@ -10255,7 +10358,7 @@
             </w:pPr>
             <w:r>
               <w:rPr>
-                <w:rStyle w:val="Starkbetoning"/>
+                <w:rStyle w:val="IntenseEmphasis"/>
                 <w:rFonts w:asciiTheme="minorHAnsi" w:hAnsiTheme="minorHAnsi"/>
                 <w:i w:val="0"/>
                 <w:color w:val="00000A"/>
@@ -10281,7 +10384,7 @@
           </w:tcPr>
           <w:p>
             <w:pPr>
-              <w:pStyle w:val="Liststycke"/>
+              <w:pStyle w:val="ListParagraph"/>
               <w:widowControl w:val="0"/>
               <w:ind w:left="426"/>
               <w:rPr>
@@ -10305,7 +10408,7 @@
           </w:p>
           <w:p>
             <w:pPr>
-              <w:pStyle w:val="Liststycke"/>
+              <w:pStyle w:val="ListParagraph"/>
               <w:widowControl w:val="0"/>
               <w:numPr>
                 <w:ilvl w:val="0"/>
@@ -10331,7 +10434,7 @@
           </w:p>
           <w:p>
             <w:pPr>
-              <w:pStyle w:val="Liststycke"/>
+              <w:pStyle w:val="ListParagraph"/>
               <w:widowControl w:val="0"/>
               <w:numPr>
                 <w:ilvl w:val="0"/>
@@ -10359,7 +10462,7 @@
             <w:pPr>
               <w:widowControl w:val="0"/>
               <w:rPr>
-                <w:rStyle w:val="Starkbetoning"/>
+                <w:rStyle w:val="IntenseEmphasis"/>
                 <w:rFonts w:asciiTheme="minorHAnsi" w:hAnsiTheme="minorHAnsi"/>
                 <w:i w:val="0"/>
                 <w:color w:val="00000A"/>
@@ -10405,7 +10508,7 @@
             <w:pPr>
               <w:widowControl w:val="0"/>
               <w:rPr>
-                <w:rStyle w:val="Starkbetoning"/>
+                <w:rStyle w:val="IntenseEmphasis"/>
                 <w:rFonts w:asciiTheme="minorHAnsi" w:hAnsiTheme="minorHAnsi" w:cs="AppleSystemUIFontItalic"/>
                 <w:bCs w:val="0"/>
                 <w:i w:val="0"/>
@@ -10519,7 +10622,7 @@
           <w:p>
             <w:pPr>
               <w:rPr>
-                <w:rStyle w:val="Starkbetoning"/>
+                <w:rStyle w:val="IntenseEmphasis"/>
                 <w:rFonts w:asciiTheme="minorHAnsi" w:hAnsiTheme="minorHAnsi"/>
                 <w:i w:val="0"/>
                 <w:color w:val="00000A"/>
@@ -10666,7 +10769,7 @@
           </w:p>
           <w:p>
             <w:pPr>
-              <w:pStyle w:val="Liststycke"/>
+              <w:pStyle w:val="ListParagraph"/>
               <w:widowControl w:val="0"/>
               <w:numPr>
                 <w:ilvl w:val="0"/>
@@ -10692,7 +10795,7 @@
           </w:p>
           <w:p>
             <w:pPr>
-              <w:pStyle w:val="Liststycke"/>
+              <w:pStyle w:val="ListParagraph"/>
               <w:widowControl w:val="0"/>
               <w:numPr>
                 <w:ilvl w:val="0"/>
@@ -10717,7 +10820,7 @@
           </w:p>
           <w:p>
             <w:pPr>
-              <w:pStyle w:val="Liststycke"/>
+              <w:pStyle w:val="ListParagraph"/>
               <w:widowControl w:val="0"/>
               <w:numPr>
                 <w:ilvl w:val="0"/>
@@ -11060,7 +11163,7 @@
           </w:p>
           <w:p>
             <w:pPr>
-              <w:pStyle w:val="Liststycke"/>
+              <w:pStyle w:val="ListParagraph"/>
               <w:widowControl w:val="0"/>
               <w:numPr>
                 <w:ilvl w:val="0"/>
@@ -11086,7 +11189,7 @@
           </w:p>
           <w:p>
             <w:pPr>
-              <w:pStyle w:val="Liststycke"/>
+              <w:pStyle w:val="ListParagraph"/>
               <w:widowControl w:val="0"/>
               <w:numPr>
                 <w:ilvl w:val="0"/>
@@ -11246,7 +11349,7 @@
             </w:pPr>
             <w:r>
               <w:rPr>
-                <w:rStyle w:val="Starkbetoning"/>
+                <w:rStyle w:val="IntenseEmphasis"/>
                 <w:rFonts w:asciiTheme="minorHAnsi" w:hAnsiTheme="minorHAnsi"/>
                 <w:i w:val="0"/>
                 <w:color w:val="00000A"/>
@@ -11280,7 +11383,7 @@
             </w:pPr>
             <w:r>
               <w:rPr>
-                <w:rStyle w:val="Starkbetoning"/>
+                <w:rStyle w:val="IntenseEmphasis"/>
                 <w:rFonts w:asciiTheme="minorHAnsi" w:hAnsiTheme="minorHAnsi"/>
                 <w:i w:val="0"/>
                 <w:color w:val="00000A"/>
@@ -11312,7 +11415,7 @@
             </w:pPr>
             <w:r>
               <w:rPr>
-                <w:rStyle w:val="Starkbetoning"/>
+                <w:rStyle w:val="IntenseEmphasis"/>
                 <w:rFonts w:asciiTheme="minorHAnsi" w:hAnsiTheme="minorHAnsi"/>
                 <w:i w:val="0"/>
                 <w:color w:val="00000A"/>
@@ -11357,7 +11460,7 @@
           </w:p>
           <w:p>
             <w:pPr>
-              <w:pStyle w:val="Liststycke"/>
+              <w:pStyle w:val="ListParagraph"/>
               <w:widowControl w:val="0"/>
               <w:numPr>
                 <w:ilvl w:val="0"/>
@@ -11401,7 +11504,7 @@
           </w:p>
           <w:p>
             <w:pPr>
-              <w:pStyle w:val="Liststycke"/>
+              <w:pStyle w:val="ListParagraph"/>
               <w:widowControl w:val="0"/>
               <w:numPr>
                 <w:ilvl w:val="0"/>
@@ -11905,11 +12008,11 @@
           <w:color w:val="00000A"/>
         </w:rPr>
       </w:pPr>
-      <w:bookmarkStart w:id="25" w:name="_Toc391456188"/>
-      <w:bookmarkEnd w:id="25"/>
-      <w:r>
-        <w:rPr>
-          <w:rStyle w:val="Starkbetoning"/>
+      <w:bookmarkStart w:id="40" w:name="_Toc391456188"/>
+      <w:bookmarkEnd w:id="40"/>
+      <w:r>
+        <w:rPr>
+          <w:rStyle w:val="IntenseEmphasis"/>
           <w:color w:val="00000A"/>
         </w:rPr>
         <w:lastRenderedPageBreak/>
@@ -12002,7 +12105,7 @@
       </w:r>
       <w:r>
         <w:rPr>
-          <w:rStyle w:val="Fotnotsreferens"/>
+          <w:rStyle w:val="FootnoteReference"/>
         </w:rPr>
         <w:footnoteReference w:id="1"/>
       </w:r>
@@ -12131,7 +12234,7 @@
       </w:r>
       <w:r>
         <w:rPr>
-          <w:rStyle w:val="Fotnotsreferens"/>
+          <w:rStyle w:val="FootnoteReference"/>
         </w:rPr>
         <w:footnoteReference w:id="2"/>
       </w:r>
@@ -12213,7 +12316,7 @@
     <w:p>
       <w:pPr>
         <w:rPr>
-          <w:rStyle w:val="Starkbetoning"/>
+          <w:rStyle w:val="IntenseEmphasis"/>
           <w:color w:val="00000A"/>
         </w:rPr>
       </w:pPr>
@@ -12229,7 +12332,7 @@
       </w:pPr>
       <w:r>
         <w:rPr>
-          <w:rStyle w:val="Starkbetoning"/>
+          <w:rStyle w:val="IntenseEmphasis"/>
           <w:color w:val="00000A"/>
         </w:rPr>
         <w:t>Uppmuntra deltagande</w:t>
@@ -12250,7 +12353,7 @@
       </w:r>
       <w:r>
         <w:rPr>
-          <w:rStyle w:val="Starkbetoning"/>
+          <w:rStyle w:val="IntenseEmphasis"/>
           <w:i w:val="0"/>
           <w:color w:val="00000A"/>
         </w:rPr>
@@ -12335,7 +12438,7 @@
       </w:r>
       <w:r>
         <w:rPr>
-          <w:rStyle w:val="Fotnotsreferens"/>
+          <w:rStyle w:val="FootnoteReference"/>
         </w:rPr>
         <w:footnoteReference w:id="3"/>
       </w:r>
@@ -12348,7 +12451,7 @@
       </w:r>
       <w:r>
         <w:rPr>
-          <w:rStyle w:val="Fotnotsreferens"/>
+          <w:rStyle w:val="FootnoteReference"/>
         </w:rPr>
         <w:footnoteReference w:id="4"/>
       </w:r>
@@ -12375,7 +12478,7 @@
     <w:p>
       <w:pPr>
         <w:rPr>
-          <w:rStyle w:val="Starkbetoning"/>
+          <w:rStyle w:val="IntenseEmphasis"/>
           <w:color w:val="00000A"/>
         </w:rPr>
       </w:pPr>
@@ -12391,7 +12494,7 @@
       </w:pPr>
       <w:r>
         <w:rPr>
-          <w:rStyle w:val="Starkbetoning"/>
+          <w:rStyle w:val="IntenseEmphasis"/>
           <w:color w:val="00000A"/>
         </w:rPr>
         <w:t xml:space="preserve">Kontext </w:t>
@@ -12405,21 +12508,21 @@
       </w:r>
       <w:r>
         <w:rPr>
-          <w:rStyle w:val="Starkbetoning"/>
+          <w:rStyle w:val="IntenseEmphasis"/>
           <w:color w:val="00000A"/>
         </w:rPr>
         <w:t xml:space="preserve"> </w:t>
       </w:r>
       <w:r>
         <w:rPr>
-          <w:rStyle w:val="Starkbetoning"/>
+          <w:rStyle w:val="IntenseEmphasis"/>
           <w:color w:val="00000A"/>
         </w:rPr>
         <w:t>riktlinjer</w:t>
       </w:r>
       <w:r>
         <w:rPr>
-          <w:rStyle w:val="Starkbetoning"/>
+          <w:rStyle w:val="IntenseEmphasis"/>
           <w:color w:val="00000A"/>
         </w:rPr>
         <w:t xml:space="preserve"> </w:t>
@@ -12433,7 +12536,7 @@
       </w:pPr>
       <w:r>
         <w:rPr>
-          <w:rStyle w:val="Betoning"/>
+          <w:rStyle w:val="Emphasis"/>
           <w:rFonts w:cs="Times New Roman"/>
           <w:i w:val="0"/>
         </w:rPr>
@@ -12441,7 +12544,7 @@
       </w:r>
       <w:r>
         <w:rPr>
-          <w:rStyle w:val="Starkbetoning"/>
+          <w:rStyle w:val="IntenseEmphasis"/>
           <w:i w:val="0"/>
           <w:color w:val="00000A"/>
         </w:rPr>
@@ -12449,7 +12552,7 @@
       </w:r>
       <w:r>
         <w:rPr>
-          <w:rStyle w:val="Betoning"/>
+          <w:rStyle w:val="Emphasis"/>
           <w:rFonts w:cs="Times New Roman"/>
           <w:i w:val="0"/>
         </w:rPr>
@@ -12457,7 +12560,7 @@
       </w:r>
       <w:r>
         <w:rPr>
-          <w:rStyle w:val="Betoning"/>
+          <w:rStyle w:val="Emphasis"/>
           <w:rFonts w:cs="Times New Roman"/>
           <w:i w:val="0"/>
         </w:rPr>
@@ -12465,13 +12568,13 @@
       </w:r>
       <w:r>
         <w:rPr>
-          <w:rStyle w:val="Fotnotsreferens"/>
+          <w:rStyle w:val="FootnoteReference"/>
         </w:rPr>
         <w:footnoteReference w:id="5"/>
       </w:r>
       <w:r>
         <w:rPr>
-          <w:rStyle w:val="Betoning"/>
+          <w:rStyle w:val="Emphasis"/>
           <w:rFonts w:cs="Times New Roman"/>
           <w:i w:val="0"/>
         </w:rPr>
@@ -12505,7 +12608,7 @@
       </w:pPr>
       <w:r>
         <w:rPr>
-          <w:rStyle w:val="Betoning"/>
+          <w:rStyle w:val="Emphasis"/>
           <w:rFonts w:cs="Times New Roman"/>
           <w:i w:val="0"/>
         </w:rPr>
@@ -12513,7 +12616,7 @@
       </w:r>
       <w:r>
         <w:rPr>
-          <w:rStyle w:val="Betoning"/>
+          <w:rStyle w:val="Emphasis"/>
           <w:rFonts w:cs="Times New Roman"/>
           <w:b/>
           <w:i w:val="0"/>
@@ -12522,7 +12625,7 @@
       </w:r>
       <w:r>
         <w:rPr>
-          <w:rStyle w:val="Betoning"/>
+          <w:rStyle w:val="Emphasis"/>
           <w:rFonts w:cs="Times New Roman"/>
           <w:i w:val="0"/>
         </w:rPr>
@@ -12530,7 +12633,7 @@
       </w:r>
       <w:r>
         <w:rPr>
-          <w:rStyle w:val="Betoning"/>
+          <w:rStyle w:val="Emphasis"/>
           <w:rFonts w:cs="Times New Roman"/>
           <w:i w:val="0"/>
         </w:rPr>
@@ -12538,7 +12641,7 @@
       </w:r>
       <w:r>
         <w:rPr>
-          <w:rStyle w:val="Betoning"/>
+          <w:rStyle w:val="Emphasis"/>
           <w:rFonts w:cs="Times New Roman"/>
           <w:i w:val="0"/>
         </w:rPr>
@@ -12576,7 +12679,7 @@
       </w:pPr>
       <w:r>
         <w:rPr>
-          <w:rStyle w:val="Betoning"/>
+          <w:rStyle w:val="Emphasis"/>
           <w:rFonts w:cs="Times New Roman"/>
           <w:i w:val="0"/>
         </w:rPr>
@@ -12584,7 +12687,7 @@
       </w:r>
       <w:r>
         <w:rPr>
-          <w:rStyle w:val="Betoning"/>
+          <w:rStyle w:val="Emphasis"/>
           <w:rFonts w:cs="Times New Roman"/>
           <w:b/>
           <w:i w:val="0"/>
@@ -12593,7 +12696,7 @@
       </w:r>
       <w:r>
         <w:rPr>
-          <w:rStyle w:val="Betoning"/>
+          <w:rStyle w:val="Emphasis"/>
           <w:rFonts w:cs="Times New Roman"/>
           <w:i w:val="0"/>
         </w:rPr>
@@ -12601,7 +12704,7 @@
       </w:r>
       <w:r>
         <w:rPr>
-          <w:rStyle w:val="Betoning"/>
+          <w:rStyle w:val="Emphasis"/>
           <w:rFonts w:cs="Times New Roman"/>
           <w:i w:val="0"/>
         </w:rPr>
@@ -12609,7 +12712,7 @@
       </w:r>
       <w:r>
         <w:rPr>
-          <w:rStyle w:val="Betoning"/>
+          <w:rStyle w:val="Emphasis"/>
           <w:rFonts w:cs="Times New Roman"/>
           <w:i w:val="0"/>
         </w:rPr>
@@ -12617,13 +12720,13 @@
       </w:r>
       <w:r>
         <w:rPr>
-          <w:rStyle w:val="Fotnotsreferens"/>
+          <w:rStyle w:val="FootnoteReference"/>
         </w:rPr>
         <w:footnoteReference w:id="6"/>
       </w:r>
       <w:r>
         <w:rPr>
-          <w:rStyle w:val="Betoning"/>
+          <w:rStyle w:val="Emphasis"/>
           <w:rFonts w:cs="Times New Roman"/>
           <w:i w:val="0"/>
         </w:rPr>
@@ -12672,7 +12775,7 @@
       </w:pPr>
       <w:r>
         <w:rPr>
-          <w:rStyle w:val="Betoning"/>
+          <w:rStyle w:val="Emphasis"/>
           <w:rFonts w:cs="Times New Roman"/>
           <w:i w:val="0"/>
         </w:rPr>
@@ -12686,7 +12789,7 @@
       </w:r>
       <w:r>
         <w:rPr>
-          <w:rStyle w:val="Betoning"/>
+          <w:rStyle w:val="Emphasis"/>
           <w:rFonts w:cs="Times New Roman"/>
           <w:i w:val="0"/>
         </w:rPr>
@@ -12694,7 +12797,7 @@
       </w:r>
       <w:r>
         <w:rPr>
-          <w:rStyle w:val="Betoning"/>
+          <w:rStyle w:val="Emphasis"/>
           <w:rFonts w:cs="Times New Roman"/>
           <w:i w:val="0"/>
         </w:rPr>
@@ -12735,7 +12838,7 @@
       </w:r>
       <w:r>
         <w:rPr>
-          <w:rStyle w:val="Betoning"/>
+          <w:rStyle w:val="Emphasis"/>
           <w:rFonts w:cs="Times New Roman"/>
           <w:b/>
           <w:i w:val="0"/>
@@ -12744,7 +12847,7 @@
       </w:r>
       <w:r>
         <w:rPr>
-          <w:rStyle w:val="Betoning"/>
+          <w:rStyle w:val="Emphasis"/>
           <w:rFonts w:cs="Times New Roman"/>
           <w:i w:val="0"/>
         </w:rPr>
@@ -12752,7 +12855,7 @@
       </w:r>
       <w:r>
         <w:rPr>
-          <w:rStyle w:val="Betoning"/>
+          <w:rStyle w:val="Emphasis"/>
           <w:rFonts w:cs="Times New Roman"/>
           <w:b/>
           <w:i w:val="0"/>
@@ -12849,7 +12952,7 @@
     <w:p>
       <w:pPr>
         <w:rPr>
-          <w:rStyle w:val="Starkbetoning"/>
+          <w:rStyle w:val="IntenseEmphasis"/>
           <w:color w:val="00000A"/>
         </w:rPr>
       </w:pPr>
@@ -12865,28 +12968,28 @@
       </w:pPr>
       <w:r>
         <w:rPr>
-          <w:rStyle w:val="Starkbetoning"/>
+          <w:rStyle w:val="IntenseEmphasis"/>
           <w:color w:val="00000A"/>
         </w:rPr>
         <w:t xml:space="preserve">Användarbarhet </w:t>
       </w:r>
       <w:r>
         <w:rPr>
-          <w:rStyle w:val="Starkbetoning"/>
+          <w:rStyle w:val="IntenseEmphasis"/>
           <w:color w:val="00000A"/>
         </w:rPr>
         <w:t>&amp;</w:t>
       </w:r>
       <w:r>
         <w:rPr>
-          <w:rStyle w:val="Starkbetoning"/>
+          <w:rStyle w:val="IntenseEmphasis"/>
           <w:color w:val="00000A"/>
         </w:rPr>
         <w:t xml:space="preserve"> </w:t>
       </w:r>
       <w:r>
         <w:rPr>
-          <w:rStyle w:val="Starkbetoning"/>
+          <w:rStyle w:val="IntenseEmphasis"/>
           <w:color w:val="00000A"/>
         </w:rPr>
         <w:t xml:space="preserve">feedback på prestation </w:t>
@@ -12914,7 +13017,7 @@
       </w:r>
       <w:r>
         <w:rPr>
-          <w:rStyle w:val="Starkbetoning"/>
+          <w:rStyle w:val="IntenseEmphasis"/>
           <w:i w:val="0"/>
           <w:color w:val="00000A"/>
         </w:rPr>
@@ -12953,13 +13056,13 @@
           <w:tab w:val="left" w:pos="3690"/>
         </w:tabs>
         <w:rPr>
-          <w:rStyle w:val="Starkbetoning"/>
+          <w:rStyle w:val="IntenseEmphasis"/>
           <w:color w:val="00000A"/>
         </w:rPr>
       </w:pPr>
       <w:r>
         <w:rPr>
-          <w:rStyle w:val="Starkbetoning"/>
+          <w:rStyle w:val="IntenseEmphasis"/>
           <w:color w:val="00000A"/>
         </w:rPr>
         <w:tab/>
@@ -12968,13 +13071,13 @@
     <w:p>
       <w:pPr>
         <w:rPr>
-          <w:rStyle w:val="Starkbetoning"/>
+          <w:rStyle w:val="IntenseEmphasis"/>
           <w:color w:val="00000A"/>
         </w:rPr>
       </w:pPr>
       <w:r>
         <w:rPr>
-          <w:rStyle w:val="Starkbetoning"/>
+          <w:rStyle w:val="IntenseEmphasis"/>
           <w:color w:val="00000A"/>
         </w:rPr>
         <w:t>Samarbete</w:t>
@@ -12991,7 +13094,7 @@
       </w:pPr>
       <w:r>
         <w:rPr>
-          <w:rStyle w:val="Starkbetoning"/>
+          <w:rStyle w:val="IntenseEmphasis"/>
           <w:rFonts w:eastAsia="Times New Roman" w:cs="Times New Roman"/>
           <w:b w:val="0"/>
           <w:bCs w:val="0"/>
@@ -13003,7 +13106,7 @@
       </w:r>
       <w:r>
         <w:rPr>
-          <w:rStyle w:val="Starkbetoning"/>
+          <w:rStyle w:val="IntenseEmphasis"/>
           <w:rFonts w:eastAsia="Times New Roman" w:cs="Times New Roman"/>
           <w:bCs w:val="0"/>
           <w:i w:val="0"/>
@@ -13014,7 +13117,7 @@
       </w:r>
       <w:r>
         <w:rPr>
-          <w:rStyle w:val="Starkbetoning"/>
+          <w:rStyle w:val="IntenseEmphasis"/>
           <w:rFonts w:eastAsia="Times New Roman" w:cs="Times New Roman"/>
           <w:b w:val="0"/>
           <w:bCs w:val="0"/>
@@ -13026,7 +13129,7 @@
       </w:r>
       <w:r>
         <w:rPr>
-          <w:rStyle w:val="Starkbetoning"/>
+          <w:rStyle w:val="IntenseEmphasis"/>
           <w:rFonts w:eastAsia="Times New Roman" w:cs="Times New Roman"/>
           <w:bCs w:val="0"/>
           <w:i w:val="0"/>
@@ -13037,7 +13140,7 @@
       </w:r>
       <w:r>
         <w:rPr>
-          <w:rStyle w:val="Starkbetoning"/>
+          <w:rStyle w:val="IntenseEmphasis"/>
           <w:rFonts w:eastAsia="Times New Roman" w:cs="Times New Roman"/>
           <w:b w:val="0"/>
           <w:bCs w:val="0"/>
@@ -13049,7 +13152,7 @@
       </w:r>
       <w:r>
         <w:rPr>
-          <w:rStyle w:val="Starkbetoning"/>
+          <w:rStyle w:val="IntenseEmphasis"/>
           <w:rFonts w:eastAsia="Times New Roman" w:cs="Times New Roman"/>
           <w:b w:val="0"/>
           <w:bCs w:val="0"/>
@@ -13264,8 +13367,8 @@
         </w:rPr>
         <w:t>.</w:t>
       </w:r>
-      <w:bookmarkStart w:id="26" w:name="_Toc391456189"/>
-      <w:bookmarkEnd w:id="26"/>
+      <w:bookmarkStart w:id="41" w:name="_Toc391456189"/>
+      <w:bookmarkEnd w:id="41"/>
     </w:p>
     <w:p>
       <w:pPr>
@@ -13426,7 +13529,7 @@
     </w:p>
     <w:p>
       <w:pPr>
-        <w:pStyle w:val="Liststycke"/>
+        <w:pStyle w:val="ListParagraph"/>
         <w:ind w:left="1440"/>
         <w:rPr>
           <w:rFonts w:ascii="Times New Roman" w:hAnsi="Times New Roman" w:cs="Times New Roman"/>
@@ -13473,7 +13576,7 @@
     </w:p>
     <w:p>
       <w:pPr>
-        <w:pStyle w:val="Liststycke"/>
+        <w:pStyle w:val="ListParagraph"/>
         <w:ind w:left="1440"/>
         <w:rPr>
           <w:rFonts w:ascii="Times New Roman" w:hAnsi="Times New Roman" w:cs="Times New Roman"/>
@@ -14286,14 +14389,843 @@
 
 <file path=word/comments.xml><?xml version="1.0" encoding="utf-8"?>
 <w:comments xmlns:wpc="http://schemas.microsoft.com/office/word/2010/wordprocessingCanvas" xmlns:mo="http://schemas.microsoft.com/office/mac/office/2008/main" xmlns:mc="http://schemas.openxmlformats.org/markup-compatibility/2006" xmlns:mv="urn:schemas-microsoft-com:mac:vml" xmlns:o="urn:schemas-microsoft-com:office:office" xmlns:r="http://schemas.openxmlformats.org/officeDocument/2006/relationships" xmlns:m="http://schemas.openxmlformats.org/officeDocument/2006/math" xmlns:v="urn:schemas-microsoft-com:vml" xmlns:wp14="http://schemas.microsoft.com/office/word/2010/wordprocessingDrawing" xmlns:wp="http://schemas.openxmlformats.org/drawingml/2006/wordprocessingDrawing" xmlns:w10="urn:schemas-microsoft-com:office:word" xmlns:w="http://schemas.openxmlformats.org/wordprocessingml/2006/main" xmlns:w14="http://schemas.microsoft.com/office/word/2010/wordml" xmlns:wpg="http://schemas.microsoft.com/office/word/2010/wordprocessingGroup" xmlns:wpi="http://schemas.microsoft.com/office/word/2010/wordprocessingInk" xmlns:wne="http://schemas.microsoft.com/office/word/2006/wordml" xmlns:wps="http://schemas.microsoft.com/office/word/2010/wordprocessingShape" mc:Ignorable="w14 wp14">
-  <w:comment w:id="14" w:author="Olivia Imner" w:date="2018-11-01T14:22:00Z" w:initials="OI">
+  <w:comment w:id="17" w:author="Jason Serviss" w:date="2018-11-03T11:23:00Z" w:initials="JS">
     <w:p>
       <w:pPr>
-        <w:pStyle w:val="Kommentarer"/>
-      </w:pPr>
-      <w:r>
-        <w:rPr>
-          <w:rStyle w:val="Kommentarsreferens"/>
+        <w:pStyle w:val="CommentText"/>
+      </w:pPr>
+      <w:r>
+        <w:rPr>
+          <w:rStyle w:val="CommentReference"/>
+        </w:rPr>
+        <w:annotationRef/>
+      </w:r>
+      <w:proofErr w:type="spellStart"/>
+      <w:r>
+        <w:t>This</w:t>
+      </w:r>
+      <w:proofErr w:type="spellEnd"/>
+      <w:r>
+        <w:t xml:space="preserve"> is not </w:t>
+      </w:r>
+      <w:proofErr w:type="spellStart"/>
+      <w:r>
+        <w:t>sufficient</w:t>
+      </w:r>
+      <w:proofErr w:type="spellEnd"/>
+      <w:r>
+        <w:t xml:space="preserve">. A) </w:t>
+      </w:r>
+      <w:proofErr w:type="spellStart"/>
+      <w:r>
+        <w:t>we</w:t>
+      </w:r>
+      <w:proofErr w:type="spellEnd"/>
+      <w:r>
+        <w:t xml:space="preserve"> </w:t>
+      </w:r>
+      <w:proofErr w:type="spellStart"/>
+      <w:r>
+        <w:t>already</w:t>
+      </w:r>
+      <w:proofErr w:type="spellEnd"/>
+      <w:r>
+        <w:t xml:space="preserve"> </w:t>
+      </w:r>
+      <w:proofErr w:type="spellStart"/>
+      <w:r>
+        <w:t>say</w:t>
+      </w:r>
+      <w:proofErr w:type="spellEnd"/>
+      <w:r>
+        <w:t xml:space="preserve"> in the </w:t>
+      </w:r>
+      <w:proofErr w:type="spellStart"/>
+      <w:r>
+        <w:t>first</w:t>
+      </w:r>
+      <w:proofErr w:type="spellEnd"/>
+      <w:r>
+        <w:t xml:space="preserve"> </w:t>
+      </w:r>
+      <w:proofErr w:type="spellStart"/>
+      <w:r>
+        <w:t>sentance</w:t>
+      </w:r>
+      <w:proofErr w:type="spellEnd"/>
+      <w:r>
+        <w:t xml:space="preserve"> the ”</w:t>
+      </w:r>
+      <w:proofErr w:type="spellStart"/>
+      <w:r>
+        <w:t>goal</w:t>
+      </w:r>
+      <w:proofErr w:type="spellEnd"/>
+      <w:r>
+        <w:t xml:space="preserve">” </w:t>
+      </w:r>
+      <w:proofErr w:type="spellStart"/>
+      <w:r>
+        <w:t>with</w:t>
+      </w:r>
+      <w:proofErr w:type="spellEnd"/>
+      <w:r>
+        <w:t xml:space="preserve"> the </w:t>
+      </w:r>
+      <w:proofErr w:type="spellStart"/>
+      <w:r>
+        <w:t>interview</w:t>
+      </w:r>
+      <w:proofErr w:type="spellEnd"/>
+      <w:r>
+        <w:t xml:space="preserve">, so it </w:t>
+      </w:r>
+      <w:proofErr w:type="spellStart"/>
+      <w:r>
+        <w:t>doesn’t</w:t>
+      </w:r>
+      <w:proofErr w:type="spellEnd"/>
+      <w:r>
+        <w:t xml:space="preserve"> </w:t>
+      </w:r>
+      <w:proofErr w:type="spellStart"/>
+      <w:r>
+        <w:t>need</w:t>
+      </w:r>
+      <w:proofErr w:type="spellEnd"/>
+      <w:r>
+        <w:t xml:space="preserve"> </w:t>
+      </w:r>
+      <w:proofErr w:type="spellStart"/>
+      <w:r>
+        <w:t>to</w:t>
+      </w:r>
+      <w:proofErr w:type="spellEnd"/>
+      <w:r>
+        <w:t xml:space="preserve"> be </w:t>
+      </w:r>
+      <w:proofErr w:type="spellStart"/>
+      <w:r>
+        <w:t>repeated</w:t>
+      </w:r>
+      <w:proofErr w:type="spellEnd"/>
+      <w:r>
+        <w:t xml:space="preserve"> in the 2nd </w:t>
+      </w:r>
+      <w:proofErr w:type="spellStart"/>
+      <w:r>
+        <w:t>sentance</w:t>
+      </w:r>
+      <w:proofErr w:type="spellEnd"/>
+      <w:r>
+        <w:t xml:space="preserve">. B) the </w:t>
+      </w:r>
+      <w:proofErr w:type="spellStart"/>
+      <w:r>
+        <w:t>reason</w:t>
+      </w:r>
+      <w:proofErr w:type="spellEnd"/>
+      <w:r>
+        <w:t xml:space="preserve"> </w:t>
+      </w:r>
+      <w:proofErr w:type="spellStart"/>
+      <w:r>
+        <w:t>you</w:t>
+      </w:r>
+      <w:proofErr w:type="spellEnd"/>
+      <w:r>
+        <w:t xml:space="preserve"> </w:t>
+      </w:r>
+      <w:proofErr w:type="spellStart"/>
+      <w:r>
+        <w:t>used</w:t>
+      </w:r>
+      <w:proofErr w:type="spellEnd"/>
+      <w:r>
+        <w:t xml:space="preserve"> an </w:t>
+      </w:r>
+      <w:proofErr w:type="spellStart"/>
+      <w:r>
+        <w:t>interview</w:t>
+      </w:r>
+      <w:proofErr w:type="spellEnd"/>
+      <w:r>
+        <w:t xml:space="preserve"> is </w:t>
+      </w:r>
+      <w:proofErr w:type="spellStart"/>
+      <w:r>
+        <w:t>primairly</w:t>
+      </w:r>
+      <w:proofErr w:type="spellEnd"/>
+      <w:r>
+        <w:t xml:space="preserve"> </w:t>
+      </w:r>
+      <w:proofErr w:type="spellStart"/>
+      <w:r>
+        <w:t>because</w:t>
+      </w:r>
+      <w:proofErr w:type="spellEnd"/>
+      <w:r>
+        <w:t xml:space="preserve"> </w:t>
+      </w:r>
+      <w:proofErr w:type="spellStart"/>
+      <w:r>
+        <w:t>you</w:t>
+      </w:r>
+      <w:proofErr w:type="spellEnd"/>
+      <w:r>
+        <w:t xml:space="preserve"> </w:t>
+      </w:r>
+      <w:proofErr w:type="spellStart"/>
+      <w:r>
+        <w:t>didnt</w:t>
+      </w:r>
+      <w:proofErr w:type="spellEnd"/>
+      <w:r>
+        <w:t xml:space="preserve"> </w:t>
+      </w:r>
+      <w:proofErr w:type="spellStart"/>
+      <w:r>
+        <w:t>have</w:t>
+      </w:r>
+      <w:proofErr w:type="spellEnd"/>
+      <w:r>
+        <w:t xml:space="preserve"> </w:t>
+      </w:r>
+      <w:proofErr w:type="spellStart"/>
+      <w:r>
+        <w:t>any</w:t>
+      </w:r>
+      <w:proofErr w:type="spellEnd"/>
+      <w:r>
+        <w:t xml:space="preserve"> </w:t>
+      </w:r>
+      <w:proofErr w:type="spellStart"/>
+      <w:r>
+        <w:t>other</w:t>
+      </w:r>
+      <w:proofErr w:type="spellEnd"/>
+      <w:r>
+        <w:t xml:space="preserve"> option </w:t>
+      </w:r>
+      <w:proofErr w:type="spellStart"/>
+      <w:r>
+        <w:t>to</w:t>
+      </w:r>
+      <w:proofErr w:type="spellEnd"/>
+      <w:r>
+        <w:t xml:space="preserve"> </w:t>
+      </w:r>
+      <w:proofErr w:type="spellStart"/>
+      <w:r>
+        <w:t>understand</w:t>
+      </w:r>
+      <w:proofErr w:type="spellEnd"/>
+      <w:r>
+        <w:t xml:space="preserve"> </w:t>
+      </w:r>
+      <w:proofErr w:type="spellStart"/>
+      <w:r>
+        <w:t>Grades</w:t>
+      </w:r>
+      <w:proofErr w:type="spellEnd"/>
+      <w:r>
+        <w:t xml:space="preserve"> </w:t>
+      </w:r>
+      <w:proofErr w:type="spellStart"/>
+      <w:r>
+        <w:t>current</w:t>
+      </w:r>
+      <w:proofErr w:type="spellEnd"/>
+      <w:r>
+        <w:t xml:space="preserve"> </w:t>
+      </w:r>
+      <w:proofErr w:type="spellStart"/>
+      <w:r>
+        <w:t>pedagogic</w:t>
+      </w:r>
+      <w:proofErr w:type="spellEnd"/>
+      <w:r>
+        <w:t xml:space="preserve">. As </w:t>
+      </w:r>
+      <w:proofErr w:type="spellStart"/>
+      <w:r>
+        <w:t>we</w:t>
+      </w:r>
+      <w:proofErr w:type="spellEnd"/>
+      <w:r>
+        <w:t xml:space="preserve"> </w:t>
+      </w:r>
+      <w:proofErr w:type="spellStart"/>
+      <w:r>
+        <w:t>discuss</w:t>
+      </w:r>
+      <w:proofErr w:type="spellEnd"/>
+      <w:r>
+        <w:t xml:space="preserve"> later, it </w:t>
+      </w:r>
+      <w:proofErr w:type="spellStart"/>
+      <w:r>
+        <w:t>would</w:t>
+      </w:r>
+      <w:proofErr w:type="spellEnd"/>
+      <w:r>
+        <w:t xml:space="preserve"> </w:t>
+      </w:r>
+      <w:proofErr w:type="spellStart"/>
+      <w:r>
+        <w:t>have</w:t>
+      </w:r>
+      <w:proofErr w:type="spellEnd"/>
+      <w:r>
+        <w:t xml:space="preserve"> </w:t>
+      </w:r>
+      <w:proofErr w:type="spellStart"/>
+      <w:r>
+        <w:t>been</w:t>
+      </w:r>
+      <w:proofErr w:type="spellEnd"/>
+      <w:r>
+        <w:t xml:space="preserve"> optimal </w:t>
+      </w:r>
+      <w:proofErr w:type="spellStart"/>
+      <w:r>
+        <w:t>to</w:t>
+      </w:r>
+      <w:proofErr w:type="spellEnd"/>
+      <w:r>
+        <w:t xml:space="preserve"> </w:t>
+      </w:r>
+      <w:proofErr w:type="spellStart"/>
+      <w:r>
+        <w:t>have</w:t>
+      </w:r>
+      <w:proofErr w:type="spellEnd"/>
+      <w:r>
+        <w:t xml:space="preserve"> </w:t>
+      </w:r>
+      <w:proofErr w:type="spellStart"/>
+      <w:r>
+        <w:t>interviewed</w:t>
+      </w:r>
+      <w:proofErr w:type="spellEnd"/>
+      <w:r>
+        <w:t xml:space="preserve"> the students </w:t>
+      </w:r>
+      <w:proofErr w:type="spellStart"/>
+      <w:r>
+        <w:t>but</w:t>
+      </w:r>
+      <w:proofErr w:type="spellEnd"/>
+      <w:r>
+        <w:t xml:space="preserve"> </w:t>
+      </w:r>
+      <w:proofErr w:type="spellStart"/>
+      <w:r>
+        <w:t>this</w:t>
+      </w:r>
+      <w:proofErr w:type="spellEnd"/>
+      <w:r>
+        <w:t xml:space="preserve"> </w:t>
+      </w:r>
+      <w:proofErr w:type="spellStart"/>
+      <w:r>
+        <w:t>was</w:t>
+      </w:r>
+      <w:proofErr w:type="spellEnd"/>
+      <w:r>
+        <w:t xml:space="preserve"> not </w:t>
+      </w:r>
+      <w:proofErr w:type="spellStart"/>
+      <w:r>
+        <w:t>possible</w:t>
+      </w:r>
+      <w:proofErr w:type="spellEnd"/>
+      <w:r>
+        <w:t xml:space="preserve">. The </w:t>
+      </w:r>
+      <w:proofErr w:type="spellStart"/>
+      <w:r>
+        <w:t>sentance</w:t>
+      </w:r>
+      <w:proofErr w:type="spellEnd"/>
+      <w:r>
+        <w:t xml:space="preserve"> </w:t>
+      </w:r>
+      <w:proofErr w:type="spellStart"/>
+      <w:r>
+        <w:t>should</w:t>
+      </w:r>
+      <w:proofErr w:type="spellEnd"/>
+      <w:r>
+        <w:t xml:space="preserve"> read </w:t>
+      </w:r>
+      <w:proofErr w:type="spellStart"/>
+      <w:r>
+        <w:t>something</w:t>
+      </w:r>
+      <w:proofErr w:type="spellEnd"/>
+      <w:r>
+        <w:t xml:space="preserve"> like ”An </w:t>
+      </w:r>
+      <w:proofErr w:type="spellStart"/>
+      <w:r>
+        <w:t>interview</w:t>
+      </w:r>
+      <w:proofErr w:type="spellEnd"/>
+      <w:r>
+        <w:t xml:space="preserve"> </w:t>
+      </w:r>
+      <w:proofErr w:type="spellStart"/>
+      <w:r>
+        <w:t>was</w:t>
+      </w:r>
+      <w:proofErr w:type="spellEnd"/>
+      <w:r>
+        <w:t xml:space="preserve"> </w:t>
+      </w:r>
+      <w:proofErr w:type="spellStart"/>
+      <w:r>
+        <w:t>judged</w:t>
+      </w:r>
+      <w:proofErr w:type="spellEnd"/>
+      <w:r>
+        <w:t xml:space="preserve"> </w:t>
+      </w:r>
+      <w:proofErr w:type="spellStart"/>
+      <w:r>
+        <w:t>to</w:t>
+      </w:r>
+      <w:proofErr w:type="spellEnd"/>
+      <w:r>
+        <w:t xml:space="preserve"> be the </w:t>
+      </w:r>
+      <w:proofErr w:type="spellStart"/>
+      <w:r>
+        <w:t>most</w:t>
+      </w:r>
+      <w:proofErr w:type="spellEnd"/>
+      <w:r>
+        <w:t xml:space="preserve"> </w:t>
+      </w:r>
+      <w:proofErr w:type="spellStart"/>
+      <w:r>
+        <w:t>accurate</w:t>
+      </w:r>
+      <w:proofErr w:type="spellEnd"/>
+      <w:r>
+        <w:t xml:space="preserve"> </w:t>
+      </w:r>
+      <w:proofErr w:type="spellStart"/>
+      <w:r>
+        <w:t>method</w:t>
+      </w:r>
+      <w:proofErr w:type="spellEnd"/>
+      <w:r>
+        <w:t xml:space="preserve"> </w:t>
+      </w:r>
+      <w:proofErr w:type="spellStart"/>
+      <w:r>
+        <w:t>available</w:t>
+      </w:r>
+      <w:proofErr w:type="spellEnd"/>
+      <w:r>
+        <w:t xml:space="preserve"> </w:t>
+      </w:r>
+      <w:proofErr w:type="spellStart"/>
+      <w:r>
+        <w:t>to</w:t>
+      </w:r>
+      <w:proofErr w:type="spellEnd"/>
+      <w:r>
+        <w:t xml:space="preserve"> </w:t>
+      </w:r>
+      <w:proofErr w:type="spellStart"/>
+      <w:r>
+        <w:t>this</w:t>
+      </w:r>
+      <w:proofErr w:type="spellEnd"/>
+      <w:r>
+        <w:t xml:space="preserve"> </w:t>
+      </w:r>
+      <w:proofErr w:type="spellStart"/>
+      <w:r>
+        <w:t>study</w:t>
+      </w:r>
+      <w:proofErr w:type="spellEnd"/>
+      <w:r>
+        <w:t xml:space="preserve"> </w:t>
+      </w:r>
+      <w:proofErr w:type="spellStart"/>
+      <w:r>
+        <w:t>to</w:t>
+      </w:r>
+      <w:proofErr w:type="spellEnd"/>
+      <w:r>
+        <w:t xml:space="preserve"> </w:t>
+      </w:r>
+      <w:proofErr w:type="spellStart"/>
+      <w:r>
+        <w:t>fufill</w:t>
+      </w:r>
+      <w:proofErr w:type="spellEnd"/>
+      <w:r>
+        <w:t xml:space="preserve"> the </w:t>
+      </w:r>
+      <w:proofErr w:type="spellStart"/>
+      <w:r>
+        <w:t>above</w:t>
+      </w:r>
+      <w:proofErr w:type="spellEnd"/>
+      <w:r>
+        <w:t xml:space="preserve"> </w:t>
+      </w:r>
+      <w:proofErr w:type="spellStart"/>
+      <w:r>
+        <w:t>stated</w:t>
+      </w:r>
+      <w:proofErr w:type="spellEnd"/>
+      <w:r>
+        <w:t xml:space="preserve"> </w:t>
+      </w:r>
+      <w:proofErr w:type="spellStart"/>
+      <w:r>
+        <w:t>goal</w:t>
+      </w:r>
+      <w:proofErr w:type="spellEnd"/>
+      <w:r>
+        <w:t xml:space="preserve">.” </w:t>
+      </w:r>
+      <w:proofErr w:type="spellStart"/>
+      <w:r>
+        <w:t>Basically</w:t>
+      </w:r>
+      <w:proofErr w:type="spellEnd"/>
+      <w:r>
+        <w:t xml:space="preserve"> </w:t>
+      </w:r>
+      <w:proofErr w:type="spellStart"/>
+      <w:r>
+        <w:t>you</w:t>
+      </w:r>
+      <w:proofErr w:type="spellEnd"/>
+      <w:r>
+        <w:t xml:space="preserve"> </w:t>
+      </w:r>
+      <w:proofErr w:type="spellStart"/>
+      <w:r>
+        <w:t>are</w:t>
+      </w:r>
+      <w:proofErr w:type="spellEnd"/>
+      <w:r>
+        <w:t xml:space="preserve"> </w:t>
+      </w:r>
+      <w:proofErr w:type="spellStart"/>
+      <w:r>
+        <w:t>saying</w:t>
+      </w:r>
+      <w:proofErr w:type="spellEnd"/>
+      <w:r>
+        <w:t>, ”</w:t>
+      </w:r>
+      <w:proofErr w:type="spellStart"/>
+      <w:r>
+        <w:t>there</w:t>
+      </w:r>
+      <w:proofErr w:type="spellEnd"/>
+      <w:r>
+        <w:t xml:space="preserve"> </w:t>
+      </w:r>
+      <w:proofErr w:type="spellStart"/>
+      <w:r>
+        <w:t>were</w:t>
+      </w:r>
+      <w:proofErr w:type="spellEnd"/>
+      <w:r>
+        <w:t xml:space="preserve"> no </w:t>
+      </w:r>
+      <w:proofErr w:type="spellStart"/>
+      <w:r>
+        <w:t>other</w:t>
+      </w:r>
+      <w:proofErr w:type="spellEnd"/>
+      <w:r>
+        <w:t xml:space="preserve"> </w:t>
+      </w:r>
+      <w:proofErr w:type="spellStart"/>
+      <w:r>
+        <w:t>methods</w:t>
+      </w:r>
+      <w:proofErr w:type="spellEnd"/>
+      <w:r>
+        <w:t xml:space="preserve"> </w:t>
+      </w:r>
+      <w:proofErr w:type="spellStart"/>
+      <w:r>
+        <w:t>available</w:t>
+      </w:r>
+      <w:proofErr w:type="spellEnd"/>
+      <w:r>
+        <w:t xml:space="preserve"> </w:t>
+      </w:r>
+      <w:proofErr w:type="spellStart"/>
+      <w:r>
+        <w:t>to</w:t>
+      </w:r>
+      <w:proofErr w:type="spellEnd"/>
+      <w:r>
+        <w:t xml:space="preserve"> </w:t>
+      </w:r>
+      <w:proofErr w:type="spellStart"/>
+      <w:r>
+        <w:t>us</w:t>
+      </w:r>
+      <w:proofErr w:type="spellEnd"/>
+      <w:r>
+        <w:t xml:space="preserve"> </w:t>
+      </w:r>
+      <w:proofErr w:type="spellStart"/>
+      <w:r>
+        <w:t>despite</w:t>
+      </w:r>
+      <w:proofErr w:type="spellEnd"/>
+      <w:r>
+        <w:t xml:space="preserve"> the </w:t>
+      </w:r>
+      <w:proofErr w:type="spellStart"/>
+      <w:r>
+        <w:t>fact</w:t>
+      </w:r>
+      <w:proofErr w:type="spellEnd"/>
+      <w:r>
+        <w:t xml:space="preserve"> </w:t>
+      </w:r>
+      <w:proofErr w:type="spellStart"/>
+      <w:r>
+        <w:t>that</w:t>
+      </w:r>
+      <w:proofErr w:type="spellEnd"/>
+      <w:r>
+        <w:t xml:space="preserve"> </w:t>
+      </w:r>
+      <w:proofErr w:type="spellStart"/>
+      <w:r>
+        <w:t>there</w:t>
+      </w:r>
+      <w:proofErr w:type="spellEnd"/>
+      <w:r>
+        <w:t xml:space="preserve"> </w:t>
+      </w:r>
+      <w:proofErr w:type="spellStart"/>
+      <w:r>
+        <w:t>are</w:t>
+      </w:r>
+      <w:proofErr w:type="spellEnd"/>
+      <w:r>
+        <w:t xml:space="preserve"> </w:t>
+      </w:r>
+      <w:proofErr w:type="spellStart"/>
+      <w:r>
+        <w:t>potentially</w:t>
+      </w:r>
+      <w:proofErr w:type="spellEnd"/>
+      <w:r>
+        <w:t xml:space="preserve"> </w:t>
+      </w:r>
+      <w:proofErr w:type="spellStart"/>
+      <w:r>
+        <w:t>better</w:t>
+      </w:r>
+      <w:proofErr w:type="spellEnd"/>
+      <w:r>
+        <w:t xml:space="preserve"> </w:t>
+      </w:r>
+      <w:proofErr w:type="spellStart"/>
+      <w:r>
+        <w:t>methods</w:t>
+      </w:r>
+      <w:proofErr w:type="spellEnd"/>
+      <w:r>
+        <w:t xml:space="preserve">”. </w:t>
+      </w:r>
+      <w:proofErr w:type="spellStart"/>
+      <w:r>
+        <w:t>Then</w:t>
+      </w:r>
+      <w:proofErr w:type="spellEnd"/>
+      <w:r>
+        <w:t xml:space="preserve"> in the </w:t>
+      </w:r>
+      <w:proofErr w:type="spellStart"/>
+      <w:r>
+        <w:t>discussion</w:t>
+      </w:r>
+      <w:proofErr w:type="spellEnd"/>
+      <w:r>
+        <w:t xml:space="preserve"> </w:t>
+      </w:r>
+      <w:proofErr w:type="spellStart"/>
+      <w:r>
+        <w:t>you</w:t>
+      </w:r>
+      <w:proofErr w:type="spellEnd"/>
+      <w:r>
+        <w:t xml:space="preserve"> talk </w:t>
+      </w:r>
+      <w:proofErr w:type="spellStart"/>
+      <w:r>
+        <w:t>about</w:t>
+      </w:r>
+      <w:proofErr w:type="spellEnd"/>
+      <w:r>
+        <w:t xml:space="preserve"> </w:t>
+      </w:r>
+      <w:proofErr w:type="spellStart"/>
+      <w:r>
+        <w:t>this</w:t>
+      </w:r>
+      <w:proofErr w:type="spellEnd"/>
+      <w:r>
+        <w:t xml:space="preserve"> </w:t>
+      </w:r>
+      <w:proofErr w:type="spellStart"/>
+      <w:r>
+        <w:t>more</w:t>
+      </w:r>
+      <w:proofErr w:type="spellEnd"/>
+      <w:r>
+        <w:t xml:space="preserve">… c) The 2nd part </w:t>
+      </w:r>
+      <w:proofErr w:type="spellStart"/>
+      <w:r>
+        <w:t>of</w:t>
+      </w:r>
+      <w:proofErr w:type="spellEnd"/>
+      <w:r>
+        <w:t xml:space="preserve"> the </w:t>
+      </w:r>
+      <w:proofErr w:type="spellStart"/>
+      <w:r>
+        <w:t>sentance</w:t>
+      </w:r>
+      <w:proofErr w:type="spellEnd"/>
+      <w:r>
+        <w:t xml:space="preserve"> </w:t>
+      </w:r>
+      <w:proofErr w:type="spellStart"/>
+      <w:r>
+        <w:t>you</w:t>
+      </w:r>
+      <w:proofErr w:type="spellEnd"/>
+      <w:r>
+        <w:t xml:space="preserve"> </w:t>
+      </w:r>
+      <w:proofErr w:type="spellStart"/>
+      <w:r>
+        <w:t>wrote</w:t>
+      </w:r>
+      <w:proofErr w:type="spellEnd"/>
+      <w:r>
+        <w:t xml:space="preserve"> is ”metodkritik” and </w:t>
+      </w:r>
+      <w:proofErr w:type="spellStart"/>
+      <w:r>
+        <w:t>belongs</w:t>
+      </w:r>
+      <w:proofErr w:type="spellEnd"/>
+      <w:r>
+        <w:t xml:space="preserve"> in the </w:t>
+      </w:r>
+      <w:proofErr w:type="spellStart"/>
+      <w:r>
+        <w:t>discussion</w:t>
+      </w:r>
+      <w:proofErr w:type="spellEnd"/>
+      <w:r>
+        <w:t xml:space="preserve">. </w:t>
+      </w:r>
+      <w:proofErr w:type="spellStart"/>
+      <w:r>
+        <w:t>You</w:t>
+      </w:r>
+      <w:proofErr w:type="spellEnd"/>
+      <w:r>
+        <w:t xml:space="preserve"> </w:t>
+      </w:r>
+      <w:proofErr w:type="spellStart"/>
+      <w:r>
+        <w:t>already</w:t>
+      </w:r>
+      <w:proofErr w:type="spellEnd"/>
+      <w:r>
+        <w:t xml:space="preserve"> </w:t>
+      </w:r>
+      <w:proofErr w:type="spellStart"/>
+      <w:r>
+        <w:t>have</w:t>
+      </w:r>
+      <w:proofErr w:type="spellEnd"/>
+      <w:r>
+        <w:t xml:space="preserve"> </w:t>
+      </w:r>
+      <w:proofErr w:type="spellStart"/>
+      <w:r>
+        <w:t>this</w:t>
+      </w:r>
+      <w:proofErr w:type="spellEnd"/>
+      <w:r>
+        <w:t xml:space="preserve"> in the </w:t>
+      </w:r>
+      <w:proofErr w:type="spellStart"/>
+      <w:r>
+        <w:t>discussion</w:t>
+      </w:r>
+      <w:proofErr w:type="spellEnd"/>
+      <w:r>
+        <w:t xml:space="preserve"> so </w:t>
+      </w:r>
+      <w:proofErr w:type="spellStart"/>
+      <w:r>
+        <w:t>you</w:t>
+      </w:r>
+      <w:proofErr w:type="spellEnd"/>
+      <w:r>
+        <w:t xml:space="preserve"> do not </w:t>
+      </w:r>
+      <w:proofErr w:type="spellStart"/>
+      <w:r>
+        <w:t>need</w:t>
+      </w:r>
+      <w:proofErr w:type="spellEnd"/>
+      <w:r>
+        <w:t xml:space="preserve"> it </w:t>
+      </w:r>
+      <w:proofErr w:type="spellStart"/>
+      <w:r>
+        <w:t>here</w:t>
+      </w:r>
+      <w:proofErr w:type="spellEnd"/>
+      <w:r>
+        <w:t xml:space="preserve"> as </w:t>
+      </w:r>
+      <w:proofErr w:type="spellStart"/>
+      <w:r>
+        <w:t>well</w:t>
+      </w:r>
+      <w:proofErr w:type="spellEnd"/>
+      <w:r>
+        <w:t>.</w:t>
+      </w:r>
+    </w:p>
+  </w:comment>
+  <w:comment w:id="28" w:author="Olivia Imner" w:date="2018-11-03T11:36:00Z" w:initials="OI">
+    <w:p>
+      <w:pPr>
+        <w:pStyle w:val="CommentText"/>
+      </w:pPr>
+      <w:r>
+        <w:rPr>
+          <w:rStyle w:val="CommentReference"/>
         </w:rPr>
         <w:annotationRef/>
       </w:r>
@@ -14410,7 +15342,7 @@
     </w:p>
     <w:p>
       <w:pPr>
-        <w:pStyle w:val="Kommentarer"/>
+        <w:pStyle w:val="CommentText"/>
         <w:rPr>
           <w:color w:val="FFFFFF" w:themeColor="background1"/>
         </w:rPr>
@@ -14419,8 +15351,629 @@
         <w:rPr>
           <w:color w:val="FFFFFF" w:themeColor="background1"/>
         </w:rPr>
-        <w:t xml:space="preserve">Såhär? </w:t>
-      </w:r>
+        <w:t xml:space="preserve">Såhär?  NO. </w:t>
+      </w:r>
+      <w:proofErr w:type="spellStart"/>
+      <w:r>
+        <w:rPr>
+          <w:color w:val="FFFFFF" w:themeColor="background1"/>
+        </w:rPr>
+        <w:t>There</w:t>
+      </w:r>
+      <w:proofErr w:type="spellEnd"/>
+      <w:r>
+        <w:rPr>
+          <w:color w:val="FFFFFF" w:themeColor="background1"/>
+        </w:rPr>
+        <w:t xml:space="preserve"> </w:t>
+      </w:r>
+      <w:proofErr w:type="spellStart"/>
+      <w:r>
+        <w:rPr>
+          <w:color w:val="FFFFFF" w:themeColor="background1"/>
+        </w:rPr>
+        <w:t>are</w:t>
+      </w:r>
+      <w:proofErr w:type="spellEnd"/>
+      <w:r>
+        <w:rPr>
+          <w:color w:val="FFFFFF" w:themeColor="background1"/>
+        </w:rPr>
+        <w:t xml:space="preserve"> </w:t>
+      </w:r>
+      <w:r>
+        <w:rPr>
+          <w:color w:val="FFFFFF" w:themeColor="background1"/>
+          <w:u w:val="single"/>
+        </w:rPr>
+        <w:t>3</w:t>
+      </w:r>
+      <w:r>
+        <w:rPr>
+          <w:color w:val="FFFFFF" w:themeColor="background1"/>
+        </w:rPr>
+        <w:t xml:space="preserve"> </w:t>
+      </w:r>
+      <w:proofErr w:type="spellStart"/>
+      <w:r>
+        <w:rPr>
+          <w:color w:val="FFFFFF" w:themeColor="background1"/>
+        </w:rPr>
+        <w:t>separate</w:t>
+      </w:r>
+      <w:proofErr w:type="spellEnd"/>
+      <w:r>
+        <w:rPr>
+          <w:color w:val="FFFFFF" w:themeColor="background1"/>
+        </w:rPr>
+        <w:t xml:space="preserve"> </w:t>
+      </w:r>
+      <w:proofErr w:type="spellStart"/>
+      <w:r>
+        <w:rPr>
+          <w:color w:val="FFFFFF" w:themeColor="background1"/>
+        </w:rPr>
+        <w:t>things</w:t>
+      </w:r>
+      <w:proofErr w:type="spellEnd"/>
+      <w:r>
+        <w:rPr>
+          <w:color w:val="FFFFFF" w:themeColor="background1"/>
+        </w:rPr>
+        <w:t xml:space="preserve"> in </w:t>
+      </w:r>
+      <w:proofErr w:type="spellStart"/>
+      <w:r>
+        <w:rPr>
+          <w:color w:val="FFFFFF" w:themeColor="background1"/>
+        </w:rPr>
+        <w:t>this</w:t>
+      </w:r>
+      <w:proofErr w:type="spellEnd"/>
+      <w:r>
+        <w:rPr>
+          <w:color w:val="FFFFFF" w:themeColor="background1"/>
+        </w:rPr>
+        <w:t xml:space="preserve"> </w:t>
+      </w:r>
+      <w:proofErr w:type="spellStart"/>
+      <w:r>
+        <w:rPr>
+          <w:color w:val="FFFFFF" w:themeColor="background1"/>
+        </w:rPr>
+        <w:t>figure</w:t>
+      </w:r>
+      <w:proofErr w:type="spellEnd"/>
+      <w:r>
+        <w:rPr>
+          <w:color w:val="FFFFFF" w:themeColor="background1"/>
+        </w:rPr>
+        <w:t xml:space="preserve"> (and </w:t>
+      </w:r>
+      <w:proofErr w:type="spellStart"/>
+      <w:r>
+        <w:rPr>
+          <w:color w:val="FFFFFF" w:themeColor="background1"/>
+        </w:rPr>
+        <w:t>several</w:t>
+      </w:r>
+      <w:proofErr w:type="spellEnd"/>
+      <w:r>
+        <w:rPr>
+          <w:color w:val="FFFFFF" w:themeColor="background1"/>
+        </w:rPr>
+        <w:t xml:space="preserve"> </w:t>
+      </w:r>
+      <w:proofErr w:type="spellStart"/>
+      <w:r>
+        <w:rPr>
+          <w:color w:val="FFFFFF" w:themeColor="background1"/>
+        </w:rPr>
+        <w:t>other</w:t>
+      </w:r>
+      <w:proofErr w:type="spellEnd"/>
+      <w:r>
+        <w:rPr>
+          <w:color w:val="FFFFFF" w:themeColor="background1"/>
+        </w:rPr>
+        <w:t xml:space="preserve"> </w:t>
+      </w:r>
+      <w:proofErr w:type="spellStart"/>
+      <w:r>
+        <w:rPr>
+          <w:color w:val="FFFFFF" w:themeColor="background1"/>
+        </w:rPr>
+        <w:t>figures</w:t>
+      </w:r>
+      <w:proofErr w:type="spellEnd"/>
+      <w:r>
+        <w:rPr>
+          <w:color w:val="FFFFFF" w:themeColor="background1"/>
+        </w:rPr>
+        <w:t xml:space="preserve"> and </w:t>
+      </w:r>
+      <w:proofErr w:type="spellStart"/>
+      <w:r>
+        <w:rPr>
+          <w:color w:val="FFFFFF" w:themeColor="background1"/>
+        </w:rPr>
+        <w:t>these</w:t>
+      </w:r>
+      <w:proofErr w:type="spellEnd"/>
+      <w:r>
+        <w:rPr>
+          <w:color w:val="FFFFFF" w:themeColor="background1"/>
+        </w:rPr>
+        <w:t xml:space="preserve"> </w:t>
+      </w:r>
+      <w:proofErr w:type="spellStart"/>
+      <w:r>
+        <w:rPr>
+          <w:color w:val="FFFFFF" w:themeColor="background1"/>
+        </w:rPr>
+        <w:t>need</w:t>
+      </w:r>
+      <w:proofErr w:type="spellEnd"/>
+      <w:r>
+        <w:rPr>
+          <w:color w:val="FFFFFF" w:themeColor="background1"/>
+        </w:rPr>
+        <w:t xml:space="preserve"> </w:t>
+      </w:r>
+      <w:proofErr w:type="spellStart"/>
+      <w:r>
+        <w:rPr>
+          <w:color w:val="FFFFFF" w:themeColor="background1"/>
+        </w:rPr>
+        <w:t>to</w:t>
+      </w:r>
+      <w:proofErr w:type="spellEnd"/>
+      <w:r>
+        <w:rPr>
+          <w:color w:val="FFFFFF" w:themeColor="background1"/>
+        </w:rPr>
+        <w:t xml:space="preserve"> be </w:t>
+      </w:r>
+      <w:proofErr w:type="spellStart"/>
+      <w:r>
+        <w:rPr>
+          <w:color w:val="FFFFFF" w:themeColor="background1"/>
+        </w:rPr>
+        <w:t>corrected</w:t>
+      </w:r>
+      <w:proofErr w:type="spellEnd"/>
+      <w:r>
+        <w:rPr>
+          <w:color w:val="FFFFFF" w:themeColor="background1"/>
+        </w:rPr>
+        <w:t xml:space="preserve"> as </w:t>
+      </w:r>
+      <w:proofErr w:type="spellStart"/>
+      <w:r>
+        <w:rPr>
+          <w:color w:val="FFFFFF" w:themeColor="background1"/>
+        </w:rPr>
+        <w:t>well</w:t>
+      </w:r>
+      <w:proofErr w:type="spellEnd"/>
+      <w:r>
+        <w:rPr>
+          <w:color w:val="FFFFFF" w:themeColor="background1"/>
+        </w:rPr>
+        <w:t xml:space="preserve">) </w:t>
+      </w:r>
+      <w:proofErr w:type="spellStart"/>
+      <w:r>
+        <w:rPr>
+          <w:color w:val="FFFFFF" w:themeColor="background1"/>
+        </w:rPr>
+        <w:t>that</w:t>
+      </w:r>
+      <w:proofErr w:type="spellEnd"/>
+      <w:r>
+        <w:rPr>
+          <w:color w:val="FFFFFF" w:themeColor="background1"/>
+        </w:rPr>
+        <w:t xml:space="preserve"> </w:t>
+      </w:r>
+      <w:proofErr w:type="spellStart"/>
+      <w:r>
+        <w:rPr>
+          <w:color w:val="FFFFFF" w:themeColor="background1"/>
+        </w:rPr>
+        <w:t>need</w:t>
+      </w:r>
+      <w:proofErr w:type="spellEnd"/>
+      <w:r>
+        <w:rPr>
+          <w:color w:val="FFFFFF" w:themeColor="background1"/>
+        </w:rPr>
+        <w:t xml:space="preserve"> </w:t>
+      </w:r>
+      <w:proofErr w:type="spellStart"/>
+      <w:r>
+        <w:rPr>
+          <w:color w:val="FFFFFF" w:themeColor="background1"/>
+        </w:rPr>
+        <w:t>to</w:t>
+      </w:r>
+      <w:proofErr w:type="spellEnd"/>
+      <w:r>
+        <w:rPr>
+          <w:color w:val="FFFFFF" w:themeColor="background1"/>
+        </w:rPr>
+        <w:t xml:space="preserve"> be </w:t>
+      </w:r>
+      <w:proofErr w:type="spellStart"/>
+      <w:r>
+        <w:rPr>
+          <w:color w:val="FFFFFF" w:themeColor="background1"/>
+        </w:rPr>
+        <w:t>described</w:t>
+      </w:r>
+      <w:proofErr w:type="spellEnd"/>
+      <w:r>
+        <w:rPr>
+          <w:color w:val="FFFFFF" w:themeColor="background1"/>
+        </w:rPr>
+        <w:t xml:space="preserve">: 1) the </w:t>
+      </w:r>
+      <w:proofErr w:type="spellStart"/>
+      <w:r>
+        <w:rPr>
+          <w:color w:val="FFFFFF" w:themeColor="background1"/>
+        </w:rPr>
+        <w:t>points</w:t>
+      </w:r>
+      <w:proofErr w:type="spellEnd"/>
+      <w:r>
+        <w:rPr>
+          <w:color w:val="FFFFFF" w:themeColor="background1"/>
+        </w:rPr>
+        <w:t xml:space="preserve">, 2) the </w:t>
+      </w:r>
+      <w:proofErr w:type="spellStart"/>
+      <w:r>
+        <w:rPr>
+          <w:color w:val="FFFFFF" w:themeColor="background1"/>
+        </w:rPr>
+        <w:t>vertical</w:t>
+      </w:r>
+      <w:proofErr w:type="spellEnd"/>
+      <w:r>
+        <w:rPr>
+          <w:color w:val="FFFFFF" w:themeColor="background1"/>
+        </w:rPr>
+        <w:t xml:space="preserve"> </w:t>
+      </w:r>
+      <w:proofErr w:type="spellStart"/>
+      <w:r>
+        <w:rPr>
+          <w:color w:val="FFFFFF" w:themeColor="background1"/>
+        </w:rPr>
+        <w:t>line</w:t>
+      </w:r>
+      <w:proofErr w:type="spellEnd"/>
+      <w:r>
+        <w:rPr>
+          <w:color w:val="FFFFFF" w:themeColor="background1"/>
+        </w:rPr>
+        <w:t xml:space="preserve">, 3) the </w:t>
+      </w:r>
+      <w:proofErr w:type="spellStart"/>
+      <w:r>
+        <w:rPr>
+          <w:color w:val="FFFFFF" w:themeColor="background1"/>
+        </w:rPr>
+        <w:t>horizontal</w:t>
+      </w:r>
+      <w:proofErr w:type="spellEnd"/>
+      <w:r>
+        <w:rPr>
+          <w:color w:val="FFFFFF" w:themeColor="background1"/>
+        </w:rPr>
+        <w:t xml:space="preserve"> </w:t>
+      </w:r>
+      <w:proofErr w:type="spellStart"/>
+      <w:r>
+        <w:rPr>
+          <w:color w:val="FFFFFF" w:themeColor="background1"/>
+        </w:rPr>
+        <w:t>line</w:t>
+      </w:r>
+      <w:proofErr w:type="spellEnd"/>
+      <w:r>
+        <w:rPr>
+          <w:color w:val="FFFFFF" w:themeColor="background1"/>
+        </w:rPr>
+        <w:t xml:space="preserve">. </w:t>
+      </w:r>
+      <w:proofErr w:type="spellStart"/>
+      <w:r>
+        <w:rPr>
+          <w:color w:val="FFFFFF" w:themeColor="background1"/>
+        </w:rPr>
+        <w:t>Previously</w:t>
+      </w:r>
+      <w:proofErr w:type="spellEnd"/>
+      <w:r>
+        <w:rPr>
+          <w:color w:val="FFFFFF" w:themeColor="background1"/>
+        </w:rPr>
+        <w:t xml:space="preserve"> </w:t>
+      </w:r>
+      <w:proofErr w:type="spellStart"/>
+      <w:r>
+        <w:rPr>
+          <w:color w:val="FFFFFF" w:themeColor="background1"/>
+        </w:rPr>
+        <w:t>you</w:t>
+      </w:r>
+      <w:proofErr w:type="spellEnd"/>
+      <w:r>
+        <w:rPr>
+          <w:color w:val="FFFFFF" w:themeColor="background1"/>
+        </w:rPr>
+        <w:t xml:space="preserve"> </w:t>
+      </w:r>
+      <w:proofErr w:type="spellStart"/>
+      <w:r>
+        <w:rPr>
+          <w:color w:val="FFFFFF" w:themeColor="background1"/>
+        </w:rPr>
+        <w:t>only</w:t>
+      </w:r>
+      <w:proofErr w:type="spellEnd"/>
+      <w:r>
+        <w:rPr>
+          <w:color w:val="FFFFFF" w:themeColor="background1"/>
+        </w:rPr>
+        <w:t xml:space="preserve"> </w:t>
+      </w:r>
+      <w:proofErr w:type="spellStart"/>
+      <w:r>
+        <w:rPr>
+          <w:color w:val="FFFFFF" w:themeColor="background1"/>
+        </w:rPr>
+        <w:t>described</w:t>
+      </w:r>
+      <w:proofErr w:type="spellEnd"/>
+      <w:r>
+        <w:rPr>
+          <w:color w:val="FFFFFF" w:themeColor="background1"/>
+        </w:rPr>
+        <w:t xml:space="preserve"> the </w:t>
+      </w:r>
+      <w:proofErr w:type="spellStart"/>
+      <w:r>
+        <w:rPr>
+          <w:color w:val="FFFFFF" w:themeColor="background1"/>
+        </w:rPr>
+        <w:t>points</w:t>
+      </w:r>
+      <w:proofErr w:type="spellEnd"/>
+      <w:r>
+        <w:rPr>
+          <w:color w:val="FFFFFF" w:themeColor="background1"/>
+        </w:rPr>
+        <w:t xml:space="preserve"> and the </w:t>
+      </w:r>
+      <w:proofErr w:type="spellStart"/>
+      <w:r>
+        <w:rPr>
+          <w:color w:val="FFFFFF" w:themeColor="background1"/>
+        </w:rPr>
+        <w:t>horizontal</w:t>
+      </w:r>
+      <w:proofErr w:type="spellEnd"/>
+      <w:r>
+        <w:rPr>
+          <w:color w:val="FFFFFF" w:themeColor="background1"/>
+        </w:rPr>
+        <w:t xml:space="preserve"> </w:t>
+      </w:r>
+      <w:proofErr w:type="spellStart"/>
+      <w:r>
+        <w:rPr>
+          <w:color w:val="FFFFFF" w:themeColor="background1"/>
+        </w:rPr>
+        <w:t>line</w:t>
+      </w:r>
+      <w:proofErr w:type="spellEnd"/>
+      <w:r>
+        <w:rPr>
+          <w:color w:val="FFFFFF" w:themeColor="background1"/>
+        </w:rPr>
+        <w:t xml:space="preserve">, </w:t>
+      </w:r>
+      <w:proofErr w:type="spellStart"/>
+      <w:r>
+        <w:rPr>
+          <w:color w:val="FFFFFF" w:themeColor="background1"/>
+        </w:rPr>
+        <w:t>now</w:t>
+      </w:r>
+      <w:proofErr w:type="spellEnd"/>
+      <w:r>
+        <w:rPr>
+          <w:color w:val="FFFFFF" w:themeColor="background1"/>
+        </w:rPr>
+        <w:t xml:space="preserve"> </w:t>
+      </w:r>
+      <w:proofErr w:type="spellStart"/>
+      <w:r>
+        <w:rPr>
+          <w:color w:val="FFFFFF" w:themeColor="background1"/>
+        </w:rPr>
+        <w:t>you</w:t>
+      </w:r>
+      <w:proofErr w:type="spellEnd"/>
+      <w:r>
+        <w:rPr>
+          <w:color w:val="FFFFFF" w:themeColor="background1"/>
+        </w:rPr>
+        <w:t xml:space="preserve"> </w:t>
+      </w:r>
+      <w:proofErr w:type="spellStart"/>
+      <w:r>
+        <w:rPr>
+          <w:color w:val="FFFFFF" w:themeColor="background1"/>
+        </w:rPr>
+        <w:t>are</w:t>
+      </w:r>
+      <w:proofErr w:type="spellEnd"/>
+      <w:r>
+        <w:rPr>
+          <w:color w:val="FFFFFF" w:themeColor="background1"/>
+        </w:rPr>
+        <w:t xml:space="preserve"> </w:t>
+      </w:r>
+      <w:proofErr w:type="spellStart"/>
+      <w:r>
+        <w:rPr>
+          <w:color w:val="FFFFFF" w:themeColor="background1"/>
+        </w:rPr>
+        <w:t>only</w:t>
+      </w:r>
+      <w:proofErr w:type="spellEnd"/>
+      <w:r>
+        <w:rPr>
+          <w:color w:val="FFFFFF" w:themeColor="background1"/>
+        </w:rPr>
+        <w:t xml:space="preserve"> </w:t>
+      </w:r>
+      <w:proofErr w:type="spellStart"/>
+      <w:r>
+        <w:rPr>
+          <w:color w:val="FFFFFF" w:themeColor="background1"/>
+        </w:rPr>
+        <w:t>describing</w:t>
+      </w:r>
+      <w:proofErr w:type="spellEnd"/>
+      <w:r>
+        <w:rPr>
+          <w:color w:val="FFFFFF" w:themeColor="background1"/>
+        </w:rPr>
+        <w:t xml:space="preserve"> the </w:t>
+      </w:r>
+      <w:proofErr w:type="spellStart"/>
+      <w:r>
+        <w:rPr>
+          <w:color w:val="FFFFFF" w:themeColor="background1"/>
+        </w:rPr>
+        <w:t>points</w:t>
+      </w:r>
+      <w:proofErr w:type="spellEnd"/>
+      <w:r>
+        <w:rPr>
+          <w:color w:val="FFFFFF" w:themeColor="background1"/>
+        </w:rPr>
+        <w:t xml:space="preserve"> and the </w:t>
+      </w:r>
+      <w:proofErr w:type="spellStart"/>
+      <w:r>
+        <w:rPr>
+          <w:color w:val="FFFFFF" w:themeColor="background1"/>
+        </w:rPr>
+        <w:t>verticle</w:t>
+      </w:r>
+      <w:proofErr w:type="spellEnd"/>
+      <w:r>
+        <w:rPr>
+          <w:color w:val="FFFFFF" w:themeColor="background1"/>
+        </w:rPr>
+        <w:t xml:space="preserve"> </w:t>
+      </w:r>
+      <w:proofErr w:type="spellStart"/>
+      <w:r>
+        <w:rPr>
+          <w:color w:val="FFFFFF" w:themeColor="background1"/>
+        </w:rPr>
+        <w:t>line</w:t>
+      </w:r>
+      <w:proofErr w:type="spellEnd"/>
+      <w:proofErr w:type="gramStart"/>
+      <w:r>
+        <w:rPr>
+          <w:color w:val="FFFFFF" w:themeColor="background1"/>
+        </w:rPr>
+        <w:t>….</w:t>
+      </w:r>
+      <w:proofErr w:type="gramEnd"/>
+    </w:p>
+  </w:comment>
+  <w:comment w:id="29" w:author="Jason Serviss" w:date="2018-11-03T11:38:00Z" w:initials="JS">
+    <w:p>
+      <w:pPr>
+        <w:pStyle w:val="CommentText"/>
+      </w:pPr>
+      <w:r>
+        <w:rPr>
+          <w:rStyle w:val="CommentReference"/>
+        </w:rPr>
+        <w:annotationRef/>
+      </w:r>
+      <w:r>
+        <w:t xml:space="preserve">Still </w:t>
+      </w:r>
+      <w:proofErr w:type="spellStart"/>
+      <w:r>
+        <w:t>missing</w:t>
+      </w:r>
+      <w:proofErr w:type="spellEnd"/>
+      <w:r>
+        <w:t xml:space="preserve"> </w:t>
+      </w:r>
+      <w:proofErr w:type="spellStart"/>
+      <w:r>
+        <w:t>description</w:t>
+      </w:r>
+      <w:proofErr w:type="spellEnd"/>
+      <w:r>
+        <w:t xml:space="preserve"> </w:t>
+      </w:r>
+      <w:proofErr w:type="spellStart"/>
+      <w:r>
+        <w:t>of</w:t>
+      </w:r>
+      <w:proofErr w:type="spellEnd"/>
+      <w:r>
+        <w:t xml:space="preserve"> the </w:t>
+      </w:r>
+      <w:proofErr w:type="spellStart"/>
+      <w:r>
+        <w:t>horizontal</w:t>
+      </w:r>
+      <w:proofErr w:type="spellEnd"/>
+      <w:r>
+        <w:t xml:space="preserve"> </w:t>
+      </w:r>
+      <w:proofErr w:type="spellStart"/>
+      <w:r>
+        <w:t>line</w:t>
+      </w:r>
+      <w:proofErr w:type="spellEnd"/>
+      <w:r>
+        <w:t xml:space="preserve">. Same </w:t>
+      </w:r>
+      <w:proofErr w:type="spellStart"/>
+      <w:r>
+        <w:t>comment</w:t>
+      </w:r>
+      <w:proofErr w:type="spellEnd"/>
+      <w:r>
+        <w:t xml:space="preserve"> as </w:t>
+      </w:r>
+      <w:proofErr w:type="spellStart"/>
+      <w:r>
+        <w:t>figure</w:t>
+      </w:r>
+      <w:proofErr w:type="spellEnd"/>
+      <w:r>
+        <w:t xml:space="preserve"> 1</w:t>
+      </w:r>
+      <w:bookmarkStart w:id="30" w:name="_GoBack"/>
+      <w:bookmarkEnd w:id="30"/>
     </w:p>
   </w:comment>
 </w:comments>
@@ -14507,7 +16060,7 @@
           <w:rPr>
             <w:noProof/>
           </w:rPr>
-          <w:t>14</w:t>
+          <w:t>16</w:t>
         </w:r>
         <w:r>
           <w:fldChar w:fldCharType="end"/>
@@ -14577,7 +16130,7 @@
   <w:footnote w:id="1">
     <w:p>
       <w:pPr>
-        <w:pStyle w:val="Fotnotstext"/>
+        <w:pStyle w:val="FootnoteText"/>
         <w:jc w:val="both"/>
         <w:rPr>
           <w:sz w:val="14"/>
@@ -14586,13 +16139,13 @@
       </w:pPr>
       <w:r>
         <w:rPr>
-          <w:rStyle w:val="Fotnotsreferens"/>
+          <w:rStyle w:val="FootnoteReference"/>
         </w:rPr>
         <w:footnoteRef/>
       </w:r>
       <w:r>
         <w:rPr>
-          <w:rStyle w:val="Fotnotsreferens"/>
+          <w:rStyle w:val="FootnoteReference"/>
           <w:sz w:val="14"/>
           <w:szCs w:val="14"/>
         </w:rPr>
@@ -14610,7 +16163,7 @@
   <w:footnote w:id="2">
     <w:p>
       <w:pPr>
-        <w:pStyle w:val="Fotnotstext"/>
+        <w:pStyle w:val="FootnoteText"/>
         <w:jc w:val="both"/>
         <w:rPr>
           <w:sz w:val="14"/>
@@ -14619,13 +16172,13 @@
       </w:pPr>
       <w:r>
         <w:rPr>
-          <w:rStyle w:val="Fotnotsreferens"/>
+          <w:rStyle w:val="FootnoteReference"/>
         </w:rPr>
         <w:footnoteRef/>
       </w:r>
       <w:r>
         <w:rPr>
-          <w:rStyle w:val="Fotnotsreferens"/>
+          <w:rStyle w:val="FootnoteReference"/>
           <w:sz w:val="14"/>
           <w:szCs w:val="14"/>
         </w:rPr>
@@ -14643,7 +16196,7 @@
   <w:footnote w:id="3">
     <w:p>
       <w:pPr>
-        <w:pStyle w:val="Fotnotstext"/>
+        <w:pStyle w:val="FootnoteText"/>
         <w:jc w:val="both"/>
         <w:rPr>
           <w:sz w:val="14"/>
@@ -14652,13 +16205,13 @@
       </w:pPr>
       <w:r>
         <w:rPr>
-          <w:rStyle w:val="Fotnotsreferens"/>
+          <w:rStyle w:val="FootnoteReference"/>
         </w:rPr>
         <w:footnoteRef/>
       </w:r>
       <w:r>
         <w:rPr>
-          <w:rStyle w:val="Fotnotsreferens"/>
+          <w:rStyle w:val="FootnoteReference"/>
           <w:sz w:val="14"/>
           <w:szCs w:val="14"/>
         </w:rPr>
@@ -14676,7 +16229,7 @@
   <w:footnote w:id="4">
     <w:p>
       <w:pPr>
-        <w:pStyle w:val="Fotnotstext"/>
+        <w:pStyle w:val="FootnoteText"/>
         <w:jc w:val="both"/>
         <w:rPr>
           <w:sz w:val="14"/>
@@ -14685,13 +16238,13 @@
       </w:pPr>
       <w:r>
         <w:rPr>
-          <w:rStyle w:val="Fotnotsreferens"/>
+          <w:rStyle w:val="FootnoteReference"/>
         </w:rPr>
         <w:footnoteRef/>
       </w:r>
       <w:r>
         <w:rPr>
-          <w:rStyle w:val="Fotnotsreferens"/>
+          <w:rStyle w:val="FootnoteReference"/>
           <w:sz w:val="14"/>
           <w:szCs w:val="14"/>
         </w:rPr>
@@ -14709,7 +16262,7 @@
   <w:footnote w:id="5">
     <w:p>
       <w:pPr>
-        <w:pStyle w:val="Fotnotstext"/>
+        <w:pStyle w:val="FootnoteText"/>
         <w:jc w:val="both"/>
         <w:rPr>
           <w:sz w:val="14"/>
@@ -14718,13 +16271,13 @@
       </w:pPr>
       <w:r>
         <w:rPr>
-          <w:rStyle w:val="Fotnotsreferens"/>
+          <w:rStyle w:val="FootnoteReference"/>
         </w:rPr>
         <w:footnoteRef/>
       </w:r>
       <w:r>
         <w:rPr>
-          <w:rStyle w:val="Fotnotsreferens"/>
+          <w:rStyle w:val="FootnoteReference"/>
           <w:sz w:val="14"/>
           <w:szCs w:val="14"/>
         </w:rPr>
@@ -14742,18 +16295,18 @@
   <w:footnote w:id="6">
     <w:p>
       <w:pPr>
-        <w:pStyle w:val="Fotnotstext"/>
+        <w:pStyle w:val="FootnoteText"/>
         <w:jc w:val="both"/>
       </w:pPr>
       <w:r>
         <w:rPr>
-          <w:rStyle w:val="Fotnotsreferens"/>
+          <w:rStyle w:val="FootnoteReference"/>
         </w:rPr>
         <w:footnoteRef/>
       </w:r>
       <w:r>
         <w:rPr>
-          <w:rStyle w:val="Fotnotsreferens"/>
+          <w:rStyle w:val="FootnoteReference"/>
           <w:sz w:val="14"/>
           <w:szCs w:val="14"/>
         </w:rPr>
@@ -16698,12 +18251,13 @@
       <w:rFonts w:ascii="Times New Roman" w:hAnsi="Times New Roman"/>
     </w:rPr>
   </w:style>
-  <w:style w:type="character" w:default="1" w:styleId="Standardstycketypsnitt">
+  <w:style w:type="character" w:default="1" w:styleId="DefaultParagraphFont">
     <w:name w:val="Default Paragraph Font"/>
     <w:uiPriority w:val="1"/>
+    <w:semiHidden/>
     <w:unhideWhenUsed/>
   </w:style>
-  <w:style w:type="table" w:default="1" w:styleId="Normaltabell">
+  <w:style w:type="table" w:default="1" w:styleId="TableNormal">
     <w:name w:val="Normal Table"/>
     <w:uiPriority w:val="99"/>
     <w:semiHidden/>
@@ -16718,16 +18272,16 @@
       </w:tblCellMar>
     </w:tblPr>
   </w:style>
-  <w:style w:type="numbering" w:default="1" w:styleId="Ingenlista">
+  <w:style w:type="numbering" w:default="1" w:styleId="NoList">
     <w:name w:val="No List"/>
     <w:uiPriority w:val="99"/>
     <w:semiHidden/>
     <w:unhideWhenUsed/>
   </w:style>
-  <w:style w:type="character" w:customStyle="1" w:styleId="UnderrubrikChar">
-    <w:name w:val="Underrubrik Char"/>
-    <w:basedOn w:val="Standardstycketypsnitt"/>
-    <w:link w:val="Underrubrik"/>
+  <w:style w:type="character" w:customStyle="1" w:styleId="SubtitleChar">
+    <w:name w:val="Subtitle Char"/>
+    <w:basedOn w:val="DefaultParagraphFont"/>
+    <w:link w:val="Subtitle"/>
     <w:uiPriority w:val="11"/>
     <w:qFormat/>
     <w:rsid w:val="00793B8F"/>
@@ -16743,7 +18297,7 @@
   </w:style>
   <w:style w:type="character" w:customStyle="1" w:styleId="Rubrik1Char">
     <w:name w:val="Rubrik 1 Char"/>
-    <w:basedOn w:val="Standardstycketypsnitt"/>
+    <w:basedOn w:val="DefaultParagraphFont"/>
     <w:link w:val="Heading11"/>
     <w:uiPriority w:val="9"/>
     <w:qFormat/>
@@ -16756,10 +18310,10 @@
       <w:szCs w:val="28"/>
     </w:rPr>
   </w:style>
-  <w:style w:type="character" w:customStyle="1" w:styleId="BubbeltextChar">
-    <w:name w:val="Bubbeltext Char"/>
-    <w:basedOn w:val="Standardstycketypsnitt"/>
-    <w:link w:val="Bubbeltext"/>
+  <w:style w:type="character" w:customStyle="1" w:styleId="BalloonTextChar">
+    <w:name w:val="Balloon Text Char"/>
+    <w:basedOn w:val="DefaultParagraphFont"/>
+    <w:link w:val="BalloonText"/>
     <w:uiPriority w:val="99"/>
     <w:semiHidden/>
     <w:qFormat/>
@@ -16772,7 +18326,7 @@
   </w:style>
   <w:style w:type="character" w:customStyle="1" w:styleId="SidhuvudChar">
     <w:name w:val="Sidhuvud Char"/>
-    <w:basedOn w:val="Standardstycketypsnitt"/>
+    <w:basedOn w:val="DefaultParagraphFont"/>
     <w:link w:val="Header1"/>
     <w:uiPriority w:val="99"/>
     <w:qFormat/>
@@ -16781,10 +18335,10 @@
       <w:rFonts w:ascii="Times New Roman" w:hAnsi="Times New Roman"/>
     </w:rPr>
   </w:style>
-  <w:style w:type="character" w:customStyle="1" w:styleId="BrdtextChar">
-    <w:name w:val="Brödtext Char"/>
-    <w:basedOn w:val="Standardstycketypsnitt"/>
-    <w:link w:val="Brdtext"/>
+  <w:style w:type="character" w:customStyle="1" w:styleId="BodyTextChar">
+    <w:name w:val="Body Text Char"/>
+    <w:basedOn w:val="DefaultParagraphFont"/>
+    <w:link w:val="BodyText"/>
     <w:qFormat/>
     <w:rsid w:val="00AE5038"/>
     <w:rPr>
@@ -16793,10 +18347,10 @@
       <w:lang w:eastAsia="sv-SE"/>
     </w:rPr>
   </w:style>
-  <w:style w:type="character" w:customStyle="1" w:styleId="CitatChar">
-    <w:name w:val="Citat Char"/>
-    <w:basedOn w:val="Standardstycketypsnitt"/>
-    <w:link w:val="Citat"/>
+  <w:style w:type="character" w:customStyle="1" w:styleId="QuoteChar">
+    <w:name w:val="Quote Char"/>
+    <w:basedOn w:val="DefaultParagraphFont"/>
+    <w:link w:val="Quote"/>
     <w:uiPriority w:val="29"/>
     <w:qFormat/>
     <w:rsid w:val="00C36505"/>
@@ -16807,9 +18361,9 @@
       <w:sz w:val="20"/>
     </w:rPr>
   </w:style>
-  <w:style w:type="character" w:styleId="Fotnotsreferens">
+  <w:style w:type="character" w:styleId="FootnoteReference">
     <w:name w:val="footnote reference"/>
-    <w:basedOn w:val="Standardstycketypsnitt"/>
+    <w:basedOn w:val="DefaultParagraphFont"/>
     <w:uiPriority w:val="99"/>
     <w:unhideWhenUsed/>
     <w:qFormat/>
@@ -16819,10 +18373,10 @@
       <w:vertAlign w:val="superscript"/>
     </w:rPr>
   </w:style>
-  <w:style w:type="character" w:customStyle="1" w:styleId="FotnotstextChar">
-    <w:name w:val="Fotnotstext Char"/>
-    <w:basedOn w:val="Standardstycketypsnitt"/>
-    <w:link w:val="Fotnotstext"/>
+  <w:style w:type="character" w:customStyle="1" w:styleId="FootnoteTextChar">
+    <w:name w:val="Footnote Text Char"/>
+    <w:basedOn w:val="DefaultParagraphFont"/>
+    <w:link w:val="FootnoteText"/>
     <w:uiPriority w:val="99"/>
     <w:qFormat/>
     <w:rsid w:val="00305D18"/>
@@ -16835,7 +18389,7 @@
   </w:style>
   <w:style w:type="character" w:customStyle="1" w:styleId="SidfotChar">
     <w:name w:val="Sidfot Char"/>
-    <w:basedOn w:val="Standardstycketypsnitt"/>
+    <w:basedOn w:val="DefaultParagraphFont"/>
     <w:link w:val="Footer1"/>
     <w:uiPriority w:val="99"/>
     <w:qFormat/>
@@ -16844,9 +18398,9 @@
       <w:rFonts w:ascii="Times New Roman" w:hAnsi="Times New Roman"/>
     </w:rPr>
   </w:style>
-  <w:style w:type="character" w:styleId="Sidnummer">
+  <w:style w:type="character" w:styleId="PageNumber">
     <w:name w:val="page number"/>
-    <w:basedOn w:val="Standardstycketypsnitt"/>
+    <w:basedOn w:val="DefaultParagraphFont"/>
     <w:uiPriority w:val="99"/>
     <w:semiHidden/>
     <w:qFormat/>
@@ -16858,7 +18412,7 @@
   </w:style>
   <w:style w:type="character" w:customStyle="1" w:styleId="InternetLink">
     <w:name w:val="Internet Link"/>
-    <w:basedOn w:val="Standardstycketypsnitt"/>
+    <w:basedOn w:val="DefaultParagraphFont"/>
     <w:uiPriority w:val="99"/>
     <w:unhideWhenUsed/>
     <w:rsid w:val="000B7268"/>
@@ -16869,7 +18423,7 @@
   </w:style>
   <w:style w:type="character" w:customStyle="1" w:styleId="Rubrik2Char">
     <w:name w:val="Rubrik 2 Char"/>
-    <w:basedOn w:val="Standardstycketypsnitt"/>
+    <w:basedOn w:val="DefaultParagraphFont"/>
     <w:link w:val="Heading21"/>
     <w:uiPriority w:val="9"/>
     <w:qFormat/>
@@ -16884,7 +18438,7 @@
   </w:style>
   <w:style w:type="character" w:customStyle="1" w:styleId="Rubrik3Char">
     <w:name w:val="Rubrik 3 Char"/>
-    <w:basedOn w:val="Standardstycketypsnitt"/>
+    <w:basedOn w:val="DefaultParagraphFont"/>
     <w:link w:val="Heading31"/>
     <w:uiPriority w:val="9"/>
     <w:qFormat/>
@@ -16898,7 +18452,7 @@
   </w:style>
   <w:style w:type="character" w:customStyle="1" w:styleId="Rubrik4Char">
     <w:name w:val="Rubrik 4 Char"/>
-    <w:basedOn w:val="Standardstycketypsnitt"/>
+    <w:basedOn w:val="DefaultParagraphFont"/>
     <w:link w:val="Heading41"/>
     <w:uiPriority w:val="9"/>
     <w:qFormat/>
@@ -16912,7 +18466,7 @@
   </w:style>
   <w:style w:type="character" w:customStyle="1" w:styleId="Rubrik5Char">
     <w:name w:val="Rubrik 5 Char"/>
-    <w:basedOn w:val="Standardstycketypsnitt"/>
+    <w:basedOn w:val="DefaultParagraphFont"/>
     <w:link w:val="Heading51"/>
     <w:uiPriority w:val="9"/>
     <w:qFormat/>
@@ -16926,7 +18480,7 @@
   </w:style>
   <w:style w:type="character" w:customStyle="1" w:styleId="Rubrik6Char">
     <w:name w:val="Rubrik 6 Char"/>
-    <w:basedOn w:val="Standardstycketypsnitt"/>
+    <w:basedOn w:val="DefaultParagraphFont"/>
     <w:link w:val="Heading61"/>
     <w:uiPriority w:val="9"/>
     <w:semiHidden/>
@@ -16941,7 +18495,7 @@
   </w:style>
   <w:style w:type="character" w:customStyle="1" w:styleId="Rubrik7Char">
     <w:name w:val="Rubrik 7 Char"/>
-    <w:basedOn w:val="Standardstycketypsnitt"/>
+    <w:basedOn w:val="DefaultParagraphFont"/>
     <w:link w:val="Heading71"/>
     <w:uiPriority w:val="9"/>
     <w:semiHidden/>
@@ -16956,7 +18510,7 @@
   </w:style>
   <w:style w:type="character" w:customStyle="1" w:styleId="Rubrik8Char">
     <w:name w:val="Rubrik 8 Char"/>
-    <w:basedOn w:val="Standardstycketypsnitt"/>
+    <w:basedOn w:val="DefaultParagraphFont"/>
     <w:link w:val="Heading81"/>
     <w:uiPriority w:val="9"/>
     <w:semiHidden/>
@@ -16971,7 +18525,7 @@
   </w:style>
   <w:style w:type="character" w:customStyle="1" w:styleId="Rubrik9Char">
     <w:name w:val="Rubrik 9 Char"/>
-    <w:basedOn w:val="Standardstycketypsnitt"/>
+    <w:basedOn w:val="DefaultParagraphFont"/>
     <w:link w:val="Heading91"/>
     <w:uiPriority w:val="9"/>
     <w:semiHidden/>
@@ -16988,7 +18542,7 @@
   </w:style>
   <w:style w:type="character" w:customStyle="1" w:styleId="UnresolvedMention">
     <w:name w:val="Unresolved Mention"/>
-    <w:basedOn w:val="Standardstycketypsnitt"/>
+    <w:basedOn w:val="DefaultParagraphFont"/>
     <w:uiPriority w:val="99"/>
     <w:semiHidden/>
     <w:unhideWhenUsed/>
@@ -16999,9 +18553,9 @@
       <w:shd w:val="clear" w:color="auto" w:fill="E6E6E6"/>
     </w:rPr>
   </w:style>
-  <w:style w:type="character" w:styleId="AnvndHyperlnk">
+  <w:style w:type="character" w:styleId="FollowedHyperlink">
     <w:name w:val="FollowedHyperlink"/>
-    <w:basedOn w:val="Standardstycketypsnitt"/>
+    <w:basedOn w:val="DefaultParagraphFont"/>
     <w:uiPriority w:val="99"/>
     <w:semiHidden/>
     <w:unhideWhenUsed/>
@@ -17012,9 +18566,9 @@
       <w:u w:val="single"/>
     </w:rPr>
   </w:style>
-  <w:style w:type="character" w:styleId="Starkbetoning">
+  <w:style w:type="character" w:styleId="IntenseEmphasis">
     <w:name w:val="Intense Emphasis"/>
-    <w:basedOn w:val="Standardstycketypsnitt"/>
+    <w:basedOn w:val="DefaultParagraphFont"/>
     <w:uiPriority w:val="21"/>
     <w:qFormat/>
     <w:rsid w:val="005D4A96"/>
@@ -17026,9 +18580,9 @@
       <w:color w:val="4F81BD" w:themeColor="accent1"/>
     </w:rPr>
   </w:style>
-  <w:style w:type="character" w:styleId="Betoning">
+  <w:style w:type="character" w:styleId="Emphasis">
     <w:name w:val="Emphasis"/>
-    <w:basedOn w:val="Standardstycketypsnitt"/>
+    <w:basedOn w:val="DefaultParagraphFont"/>
     <w:uiPriority w:val="20"/>
     <w:qFormat/>
     <w:rsid w:val="005D4A96"/>
@@ -17037,9 +18591,9 @@
       <w:iCs/>
     </w:rPr>
   </w:style>
-  <w:style w:type="character" w:styleId="Kommentarsreferens">
+  <w:style w:type="character" w:styleId="CommentReference">
     <w:name w:val="annotation reference"/>
-    <w:basedOn w:val="Standardstycketypsnitt"/>
+    <w:basedOn w:val="DefaultParagraphFont"/>
     <w:uiPriority w:val="99"/>
     <w:semiHidden/>
     <w:unhideWhenUsed/>
@@ -17050,10 +18604,10 @@
       <w:szCs w:val="18"/>
     </w:rPr>
   </w:style>
-  <w:style w:type="character" w:customStyle="1" w:styleId="KommentarerChar">
-    <w:name w:val="Kommentarer Char"/>
-    <w:basedOn w:val="Standardstycketypsnitt"/>
-    <w:link w:val="Kommentarer"/>
+  <w:style w:type="character" w:customStyle="1" w:styleId="CommentTextChar">
+    <w:name w:val="Comment Text Char"/>
+    <w:basedOn w:val="DefaultParagraphFont"/>
+    <w:link w:val="CommentText"/>
     <w:uiPriority w:val="99"/>
     <w:qFormat/>
     <w:rsid w:val="00D344E6"/>
@@ -17063,10 +18617,10 @@
       <w:szCs w:val="24"/>
     </w:rPr>
   </w:style>
-  <w:style w:type="character" w:customStyle="1" w:styleId="KommentarsmneChar">
-    <w:name w:val="Kommentarsämne Char"/>
-    <w:basedOn w:val="KommentarerChar"/>
-    <w:link w:val="Kommentarsmne"/>
+  <w:style w:type="character" w:customStyle="1" w:styleId="CommentSubjectChar">
+    <w:name w:val="Comment Subject Char"/>
+    <w:basedOn w:val="CommentTextChar"/>
+    <w:link w:val="CommentSubject"/>
     <w:uiPriority w:val="99"/>
     <w:semiHidden/>
     <w:qFormat/>
@@ -17081,13 +18635,13 @@
   </w:style>
   <w:style w:type="character" w:customStyle="1" w:styleId="apple-converted-space">
     <w:name w:val="apple-converted-space"/>
-    <w:basedOn w:val="Standardstycketypsnitt"/>
+    <w:basedOn w:val="DefaultParagraphFont"/>
     <w:qFormat/>
     <w:rsid w:val="00BE71B5"/>
   </w:style>
-  <w:style w:type="character" w:styleId="Slutkommentarsreferens">
+  <w:style w:type="character" w:styleId="EndnoteReference">
     <w:name w:val="endnote reference"/>
-    <w:basedOn w:val="Standardstycketypsnitt"/>
+    <w:basedOn w:val="DefaultParagraphFont"/>
     <w:uiPriority w:val="99"/>
     <w:semiHidden/>
     <w:unhideWhenUsed/>
@@ -17659,7 +19213,7 @@
   <w:style w:type="paragraph" w:customStyle="1" w:styleId="Heading">
     <w:name w:val="Heading"/>
     <w:basedOn w:val="Normal"/>
-    <w:next w:val="Brdtext"/>
+    <w:next w:val="BodyText"/>
     <w:qFormat/>
     <w:pPr>
       <w:keepNext/>
@@ -17671,10 +19225,10 @@
       <w:szCs w:val="28"/>
     </w:rPr>
   </w:style>
-  <w:style w:type="paragraph" w:styleId="Brdtext">
+  <w:style w:type="paragraph" w:styleId="BodyText">
     <w:name w:val="Body Text"/>
     <w:basedOn w:val="Normal"/>
-    <w:link w:val="BrdtextChar"/>
+    <w:link w:val="BodyTextChar"/>
     <w:qFormat/>
     <w:rsid w:val="00AE5038"/>
     <w:pPr>
@@ -17686,9 +19240,9 @@
       <w:lang w:eastAsia="sv-SE"/>
     </w:rPr>
   </w:style>
-  <w:style w:type="paragraph" w:styleId="Lista">
+  <w:style w:type="paragraph" w:styleId="List">
     <w:name w:val="List"/>
-    <w:basedOn w:val="Brdtext"/>
+    <w:basedOn w:val="BodyText"/>
     <w:rPr>
       <w:rFonts w:cs="Lucida Sans"/>
     </w:rPr>
@@ -17949,11 +19503,11 @@
       <w:sz w:val="28"/>
     </w:rPr>
   </w:style>
-  <w:style w:type="paragraph" w:styleId="Underrubrik">
+  <w:style w:type="paragraph" w:styleId="Subtitle">
     <w:name w:val="Subtitle"/>
     <w:basedOn w:val="Normal"/>
     <w:next w:val="Normal"/>
-    <w:link w:val="UnderrubrikChar"/>
+    <w:link w:val="SubtitleChar"/>
     <w:uiPriority w:val="11"/>
     <w:qFormat/>
     <w:rsid w:val="00793B8F"/>
@@ -18057,7 +19611,7 @@
       <w:b/>
     </w:rPr>
   </w:style>
-  <w:style w:type="paragraph" w:styleId="Innehllsfrteckningsrubrik">
+  <w:style w:type="paragraph" w:styleId="TOCHeading">
     <w:name w:val="TOC Heading"/>
     <w:basedOn w:val="Heading11"/>
     <w:next w:val="Normal"/>
@@ -18102,10 +19656,10 @@
       <w:sz w:val="20"/>
     </w:rPr>
   </w:style>
-  <w:style w:type="paragraph" w:styleId="Bubbeltext">
+  <w:style w:type="paragraph" w:styleId="BalloonText">
     <w:name w:val="Balloon Text"/>
     <w:basedOn w:val="Normal"/>
-    <w:link w:val="BubbeltextChar"/>
+    <w:link w:val="BalloonTextChar"/>
     <w:uiPriority w:val="99"/>
     <w:semiHidden/>
     <w:unhideWhenUsed/>
@@ -18162,10 +19716,10 @@
       <w:sz w:val="16"/>
     </w:rPr>
   </w:style>
-  <w:style w:type="paragraph" w:styleId="Citat">
+  <w:style w:type="paragraph" w:styleId="Quote">
     <w:name w:val="Quote"/>
     <w:basedOn w:val="Normal"/>
-    <w:link w:val="CitatChar"/>
+    <w:link w:val="QuoteChar"/>
     <w:uiPriority w:val="29"/>
     <w:qFormat/>
     <w:rsid w:val="00C36505"/>
@@ -18179,7 +19733,7 @@
       <w:sz w:val="20"/>
     </w:rPr>
   </w:style>
-  <w:style w:type="paragraph" w:styleId="Punktlista">
+  <w:style w:type="paragraph" w:styleId="ListBullet">
     <w:name w:val="List Bullet"/>
     <w:basedOn w:val="Normal"/>
     <w:uiPriority w:val="99"/>
@@ -18192,7 +19746,7 @@
       <w:jc w:val="both"/>
     </w:pPr>
   </w:style>
-  <w:style w:type="paragraph" w:styleId="Numreradlista">
+  <w:style w:type="paragraph" w:styleId="ListNumber">
     <w:name w:val="List Number"/>
     <w:basedOn w:val="Normal"/>
     <w:uiPriority w:val="99"/>
@@ -18206,10 +19760,10 @@
       <w:jc w:val="both"/>
     </w:pPr>
   </w:style>
-  <w:style w:type="paragraph" w:styleId="Fotnotstext">
+  <w:style w:type="paragraph" w:styleId="FootnoteText">
     <w:name w:val="footnote text"/>
     <w:basedOn w:val="Normal"/>
-    <w:link w:val="FotnotstextChar"/>
+    <w:link w:val="FootnoteTextChar"/>
     <w:uiPriority w:val="99"/>
     <w:unhideWhenUsed/>
     <w:qFormat/>
@@ -18267,7 +19821,7 @@
       <w:szCs w:val="16"/>
     </w:rPr>
   </w:style>
-  <w:style w:type="paragraph" w:styleId="Beskrivning">
+  <w:style w:type="paragraph" w:styleId="Caption">
     <w:name w:val="caption"/>
     <w:basedOn w:val="Normal"/>
     <w:next w:val="Normal"/>
@@ -18307,7 +19861,7 @@
       <w:lang w:eastAsia="sv-SE"/>
     </w:rPr>
   </w:style>
-  <w:style w:type="paragraph" w:styleId="Figurfrteckning">
+  <w:style w:type="paragraph" w:styleId="TableofFigures">
     <w:name w:val="table of figures"/>
     <w:basedOn w:val="Normal"/>
     <w:next w:val="Normal"/>
@@ -18350,7 +19904,7 @@
       <w:b/>
     </w:rPr>
   </w:style>
-  <w:style w:type="paragraph" w:styleId="Liststycke">
+  <w:style w:type="paragraph" w:styleId="ListParagraph">
     <w:name w:val="List Paragraph"/>
     <w:basedOn w:val="Normal"/>
     <w:uiPriority w:val="34"/>
@@ -18367,10 +19921,10 @@
       <w:lang w:eastAsia="sv-SE"/>
     </w:rPr>
   </w:style>
-  <w:style w:type="paragraph" w:styleId="Kommentarer">
+  <w:style w:type="paragraph" w:styleId="CommentText">
     <w:name w:val="annotation text"/>
     <w:basedOn w:val="Normal"/>
-    <w:link w:val="KommentarerChar"/>
+    <w:link w:val="CommentTextChar"/>
     <w:uiPriority w:val="99"/>
     <w:unhideWhenUsed/>
     <w:qFormat/>
@@ -18380,10 +19934,10 @@
       <w:szCs w:val="24"/>
     </w:rPr>
   </w:style>
-  <w:style w:type="paragraph" w:styleId="Kommentarsmne">
+  <w:style w:type="paragraph" w:styleId="CommentSubject">
     <w:name w:val="annotation subject"/>
-    <w:basedOn w:val="Kommentarer"/>
-    <w:link w:val="KommentarsmneChar"/>
+    <w:basedOn w:val="CommentText"/>
+    <w:link w:val="CommentSubjectChar"/>
     <w:uiPriority w:val="99"/>
     <w:semiHidden/>
     <w:unhideWhenUsed/>
@@ -18406,7 +19960,7 @@
       <w:rFonts w:ascii="Times New Roman" w:hAnsi="Times New Roman"/>
     </w:rPr>
   </w:style>
-  <w:style w:type="paragraph" w:styleId="Normalwebb">
+  <w:style w:type="paragraph" w:styleId="NormalWeb">
     <w:name w:val="Normal (Web)"/>
     <w:basedOn w:val="Normal"/>
     <w:uiPriority w:val="99"/>
@@ -18456,9 +20010,9 @@
     <w:name w:val="Footnote Text2"/>
     <w:basedOn w:val="Normal"/>
   </w:style>
-  <w:style w:type="table" w:styleId="Tabellrutnt">
+  <w:style w:type="table" w:styleId="TableGrid">
     <w:name w:val="Table Grid"/>
-    <w:basedOn w:val="Normaltabell"/>
+    <w:basedOn w:val="TableNormal"/>
     <w:uiPriority w:val="59"/>
     <w:rsid w:val="00B51CC2"/>
     <w:tblPr>
@@ -18479,7 +20033,7 @@
       </w:tblCellMar>
     </w:tblPr>
   </w:style>
-  <w:style w:type="paragraph" w:styleId="Innehll1">
+  <w:style w:type="paragraph" w:styleId="TOC1">
     <w:name w:val="toc 1"/>
     <w:basedOn w:val="Normal"/>
     <w:next w:val="Normal"/>
@@ -18497,7 +20051,7 @@
       <w:szCs w:val="24"/>
     </w:rPr>
   </w:style>
-  <w:style w:type="paragraph" w:styleId="Innehll3">
+  <w:style w:type="paragraph" w:styleId="TOC3">
     <w:name w:val="toc 3"/>
     <w:basedOn w:val="Normal"/>
     <w:next w:val="Normal"/>
@@ -18512,10 +20066,10 @@
       <w:rFonts w:asciiTheme="minorHAnsi" w:hAnsiTheme="minorHAnsi"/>
     </w:rPr>
   </w:style>
-  <w:style w:type="paragraph" w:styleId="Sidhuvud">
+  <w:style w:type="paragraph" w:styleId="Header">
     <w:name w:val="header"/>
     <w:basedOn w:val="Normal"/>
-    <w:link w:val="SidhuvudChar1"/>
+    <w:link w:val="HeaderChar"/>
     <w:uiPriority w:val="99"/>
     <w:unhideWhenUsed/>
     <w:rsid w:val="00D01DE3"/>
@@ -18526,20 +20080,20 @@
       </w:tabs>
     </w:pPr>
   </w:style>
-  <w:style w:type="character" w:customStyle="1" w:styleId="SidhuvudChar1">
-    <w:name w:val="Sidhuvud Char1"/>
-    <w:basedOn w:val="Standardstycketypsnitt"/>
-    <w:link w:val="Sidhuvud"/>
+  <w:style w:type="character" w:customStyle="1" w:styleId="HeaderChar">
+    <w:name w:val="Header Char"/>
+    <w:basedOn w:val="DefaultParagraphFont"/>
+    <w:link w:val="Header"/>
     <w:uiPriority w:val="99"/>
     <w:rsid w:val="00D01DE3"/>
     <w:rPr>
       <w:rFonts w:ascii="Times New Roman" w:hAnsi="Times New Roman"/>
     </w:rPr>
   </w:style>
-  <w:style w:type="paragraph" w:styleId="Sidfot">
+  <w:style w:type="paragraph" w:styleId="Footer">
     <w:name w:val="footer"/>
     <w:basedOn w:val="Normal"/>
-    <w:link w:val="SidfotChar1"/>
+    <w:link w:val="FooterChar"/>
     <w:uiPriority w:val="99"/>
     <w:unhideWhenUsed/>
     <w:rsid w:val="00D01DE3"/>
@@ -18550,17 +20104,17 @@
       </w:tabs>
     </w:pPr>
   </w:style>
-  <w:style w:type="character" w:customStyle="1" w:styleId="SidfotChar1">
-    <w:name w:val="Sidfot Char1"/>
-    <w:basedOn w:val="Standardstycketypsnitt"/>
-    <w:link w:val="Sidfot"/>
+  <w:style w:type="character" w:customStyle="1" w:styleId="FooterChar">
+    <w:name w:val="Footer Char"/>
+    <w:basedOn w:val="DefaultParagraphFont"/>
+    <w:link w:val="Footer"/>
     <w:uiPriority w:val="99"/>
     <w:rsid w:val="00D01DE3"/>
     <w:rPr>
       <w:rFonts w:ascii="Times New Roman" w:hAnsi="Times New Roman"/>
     </w:rPr>
   </w:style>
-  <w:style w:type="paragraph" w:styleId="Innehll2">
+  <w:style w:type="paragraph" w:styleId="TOC2">
     <w:name w:val="toc 2"/>
     <w:basedOn w:val="Normal"/>
     <w:next w:val="Normal"/>
@@ -18576,9 +20130,9 @@
       <w:b/>
     </w:rPr>
   </w:style>
-  <w:style w:type="character" w:styleId="Betoning2">
+  <w:style w:type="character" w:styleId="Strong">
     <w:name w:val="Strong"/>
-    <w:basedOn w:val="Standardstycketypsnitt"/>
+    <w:basedOn w:val="DefaultParagraphFont"/>
     <w:qFormat/>
     <w:rsid w:val="00840367"/>
     <w:rPr>
@@ -18586,18 +20140,18 @@
       <w:bCs/>
     </w:rPr>
   </w:style>
-  <w:style w:type="character" w:styleId="Radnummer">
+  <w:style w:type="character" w:styleId="LineNumber">
     <w:name w:val="line number"/>
-    <w:basedOn w:val="Standardstycketypsnitt"/>
+    <w:basedOn w:val="DefaultParagraphFont"/>
     <w:uiPriority w:val="99"/>
     <w:semiHidden/>
     <w:unhideWhenUsed/>
     <w:rsid w:val="003E2AEF"/>
   </w:style>
-  <w:style w:type="paragraph" w:styleId="Dokumentversikt">
+  <w:style w:type="paragraph" w:styleId="DocumentMap">
     <w:name w:val="Document Map"/>
     <w:basedOn w:val="Normal"/>
-    <w:link w:val="DokumentversiktChar"/>
+    <w:link w:val="DocumentMapChar"/>
     <w:uiPriority w:val="99"/>
     <w:semiHidden/>
     <w:unhideWhenUsed/>
@@ -18608,10 +20162,10 @@
       <w:szCs w:val="24"/>
     </w:rPr>
   </w:style>
-  <w:style w:type="character" w:customStyle="1" w:styleId="DokumentversiktChar">
-    <w:name w:val="Dokumentöversikt Char"/>
-    <w:basedOn w:val="Standardstycketypsnitt"/>
-    <w:link w:val="Dokumentversikt"/>
+  <w:style w:type="character" w:customStyle="1" w:styleId="DocumentMapChar">
+    <w:name w:val="Document Map Char"/>
+    <w:basedOn w:val="DefaultParagraphFont"/>
+    <w:link w:val="DocumentMap"/>
     <w:uiPriority w:val="99"/>
     <w:semiHidden/>
     <w:rsid w:val="00A06A89"/>
@@ -18621,7 +20175,7 @@
       <w:szCs w:val="24"/>
     </w:rPr>
   </w:style>
-  <w:style w:type="paragraph" w:styleId="Innehll4">
+  <w:style w:type="paragraph" w:styleId="TOC4">
     <w:name w:val="toc 4"/>
     <w:basedOn w:val="Normal"/>
     <w:next w:val="Normal"/>
@@ -18639,7 +20193,7 @@
       <w:szCs w:val="20"/>
     </w:rPr>
   </w:style>
-  <w:style w:type="paragraph" w:styleId="Innehll5">
+  <w:style w:type="paragraph" w:styleId="TOC5">
     <w:name w:val="toc 5"/>
     <w:basedOn w:val="Normal"/>
     <w:next w:val="Normal"/>
@@ -18657,7 +20211,7 @@
       <w:szCs w:val="20"/>
     </w:rPr>
   </w:style>
-  <w:style w:type="paragraph" w:styleId="Innehll6">
+  <w:style w:type="paragraph" w:styleId="TOC6">
     <w:name w:val="toc 6"/>
     <w:basedOn w:val="Normal"/>
     <w:next w:val="Normal"/>
@@ -18675,7 +20229,7 @@
       <w:szCs w:val="20"/>
     </w:rPr>
   </w:style>
-  <w:style w:type="paragraph" w:styleId="Innehll7">
+  <w:style w:type="paragraph" w:styleId="TOC7">
     <w:name w:val="toc 7"/>
     <w:basedOn w:val="Normal"/>
     <w:next w:val="Normal"/>
@@ -18693,7 +20247,7 @@
       <w:szCs w:val="20"/>
     </w:rPr>
   </w:style>
-  <w:style w:type="paragraph" w:styleId="Innehll8">
+  <w:style w:type="paragraph" w:styleId="TOC8">
     <w:name w:val="toc 8"/>
     <w:basedOn w:val="Normal"/>
     <w:next w:val="Normal"/>
@@ -18711,7 +20265,7 @@
       <w:szCs w:val="20"/>
     </w:rPr>
   </w:style>
-  <w:style w:type="paragraph" w:styleId="Innehll9">
+  <w:style w:type="paragraph" w:styleId="TOC9">
     <w:name w:val="toc 9"/>
     <w:basedOn w:val="Normal"/>
     <w:next w:val="Normal"/>
@@ -18907,12 +20461,13 @@
       <w:rFonts w:ascii="Times New Roman" w:hAnsi="Times New Roman"/>
     </w:rPr>
   </w:style>
-  <w:style w:type="character" w:default="1" w:styleId="Standardstycketypsnitt">
+  <w:style w:type="character" w:default="1" w:styleId="DefaultParagraphFont">
     <w:name w:val="Default Paragraph Font"/>
     <w:uiPriority w:val="1"/>
+    <w:semiHidden/>
     <w:unhideWhenUsed/>
   </w:style>
-  <w:style w:type="table" w:default="1" w:styleId="Normaltabell">
+  <w:style w:type="table" w:default="1" w:styleId="TableNormal">
     <w:name w:val="Normal Table"/>
     <w:uiPriority w:val="99"/>
     <w:semiHidden/>
@@ -18927,16 +20482,16 @@
       </w:tblCellMar>
     </w:tblPr>
   </w:style>
-  <w:style w:type="numbering" w:default="1" w:styleId="Ingenlista">
+  <w:style w:type="numbering" w:default="1" w:styleId="NoList">
     <w:name w:val="No List"/>
     <w:uiPriority w:val="99"/>
     <w:semiHidden/>
     <w:unhideWhenUsed/>
   </w:style>
-  <w:style w:type="character" w:customStyle="1" w:styleId="UnderrubrikChar">
-    <w:name w:val="Underrubrik Char"/>
-    <w:basedOn w:val="Standardstycketypsnitt"/>
-    <w:link w:val="Underrubrik"/>
+  <w:style w:type="character" w:customStyle="1" w:styleId="SubtitleChar">
+    <w:name w:val="Subtitle Char"/>
+    <w:basedOn w:val="DefaultParagraphFont"/>
+    <w:link w:val="Subtitle"/>
     <w:uiPriority w:val="11"/>
     <w:qFormat/>
     <w:rsid w:val="00793B8F"/>
@@ -18952,7 +20507,7 @@
   </w:style>
   <w:style w:type="character" w:customStyle="1" w:styleId="Rubrik1Char">
     <w:name w:val="Rubrik 1 Char"/>
-    <w:basedOn w:val="Standardstycketypsnitt"/>
+    <w:basedOn w:val="DefaultParagraphFont"/>
     <w:link w:val="Heading11"/>
     <w:uiPriority w:val="9"/>
     <w:qFormat/>
@@ -18965,10 +20520,10 @@
       <w:szCs w:val="28"/>
     </w:rPr>
   </w:style>
-  <w:style w:type="character" w:customStyle="1" w:styleId="BubbeltextChar">
-    <w:name w:val="Bubbeltext Char"/>
-    <w:basedOn w:val="Standardstycketypsnitt"/>
-    <w:link w:val="Bubbeltext"/>
+  <w:style w:type="character" w:customStyle="1" w:styleId="BalloonTextChar">
+    <w:name w:val="Balloon Text Char"/>
+    <w:basedOn w:val="DefaultParagraphFont"/>
+    <w:link w:val="BalloonText"/>
     <w:uiPriority w:val="99"/>
     <w:semiHidden/>
     <w:qFormat/>
@@ -18981,7 +20536,7 @@
   </w:style>
   <w:style w:type="character" w:customStyle="1" w:styleId="SidhuvudChar">
     <w:name w:val="Sidhuvud Char"/>
-    <w:basedOn w:val="Standardstycketypsnitt"/>
+    <w:basedOn w:val="DefaultParagraphFont"/>
     <w:link w:val="Header1"/>
     <w:uiPriority w:val="99"/>
     <w:qFormat/>
@@ -18990,10 +20545,10 @@
       <w:rFonts w:ascii="Times New Roman" w:hAnsi="Times New Roman"/>
     </w:rPr>
   </w:style>
-  <w:style w:type="character" w:customStyle="1" w:styleId="BrdtextChar">
-    <w:name w:val="Brödtext Char"/>
-    <w:basedOn w:val="Standardstycketypsnitt"/>
-    <w:link w:val="Brdtext"/>
+  <w:style w:type="character" w:customStyle="1" w:styleId="BodyTextChar">
+    <w:name w:val="Body Text Char"/>
+    <w:basedOn w:val="DefaultParagraphFont"/>
+    <w:link w:val="BodyText"/>
     <w:qFormat/>
     <w:rsid w:val="00AE5038"/>
     <w:rPr>
@@ -19002,10 +20557,10 @@
       <w:lang w:eastAsia="sv-SE"/>
     </w:rPr>
   </w:style>
-  <w:style w:type="character" w:customStyle="1" w:styleId="CitatChar">
-    <w:name w:val="Citat Char"/>
-    <w:basedOn w:val="Standardstycketypsnitt"/>
-    <w:link w:val="Citat"/>
+  <w:style w:type="character" w:customStyle="1" w:styleId="QuoteChar">
+    <w:name w:val="Quote Char"/>
+    <w:basedOn w:val="DefaultParagraphFont"/>
+    <w:link w:val="Quote"/>
     <w:uiPriority w:val="29"/>
     <w:qFormat/>
     <w:rsid w:val="00C36505"/>
@@ -19016,9 +20571,9 @@
       <w:sz w:val="20"/>
     </w:rPr>
   </w:style>
-  <w:style w:type="character" w:styleId="Fotnotsreferens">
+  <w:style w:type="character" w:styleId="FootnoteReference">
     <w:name w:val="footnote reference"/>
-    <w:basedOn w:val="Standardstycketypsnitt"/>
+    <w:basedOn w:val="DefaultParagraphFont"/>
     <w:uiPriority w:val="99"/>
     <w:unhideWhenUsed/>
     <w:qFormat/>
@@ -19028,10 +20583,10 @@
       <w:vertAlign w:val="superscript"/>
     </w:rPr>
   </w:style>
-  <w:style w:type="character" w:customStyle="1" w:styleId="FotnotstextChar">
-    <w:name w:val="Fotnotstext Char"/>
-    <w:basedOn w:val="Standardstycketypsnitt"/>
-    <w:link w:val="Fotnotstext"/>
+  <w:style w:type="character" w:customStyle="1" w:styleId="FootnoteTextChar">
+    <w:name w:val="Footnote Text Char"/>
+    <w:basedOn w:val="DefaultParagraphFont"/>
+    <w:link w:val="FootnoteText"/>
     <w:uiPriority w:val="99"/>
     <w:qFormat/>
     <w:rsid w:val="00305D18"/>
@@ -19044,7 +20599,7 @@
   </w:style>
   <w:style w:type="character" w:customStyle="1" w:styleId="SidfotChar">
     <w:name w:val="Sidfot Char"/>
-    <w:basedOn w:val="Standardstycketypsnitt"/>
+    <w:basedOn w:val="DefaultParagraphFont"/>
     <w:link w:val="Footer1"/>
     <w:uiPriority w:val="99"/>
     <w:qFormat/>
@@ -19053,9 +20608,9 @@
       <w:rFonts w:ascii="Times New Roman" w:hAnsi="Times New Roman"/>
     </w:rPr>
   </w:style>
-  <w:style w:type="character" w:styleId="Sidnummer">
+  <w:style w:type="character" w:styleId="PageNumber">
     <w:name w:val="page number"/>
-    <w:basedOn w:val="Standardstycketypsnitt"/>
+    <w:basedOn w:val="DefaultParagraphFont"/>
     <w:uiPriority w:val="99"/>
     <w:semiHidden/>
     <w:qFormat/>
@@ -19067,7 +20622,7 @@
   </w:style>
   <w:style w:type="character" w:customStyle="1" w:styleId="InternetLink">
     <w:name w:val="Internet Link"/>
-    <w:basedOn w:val="Standardstycketypsnitt"/>
+    <w:basedOn w:val="DefaultParagraphFont"/>
     <w:uiPriority w:val="99"/>
     <w:unhideWhenUsed/>
     <w:rsid w:val="000B7268"/>
@@ -19078,7 +20633,7 @@
   </w:style>
   <w:style w:type="character" w:customStyle="1" w:styleId="Rubrik2Char">
     <w:name w:val="Rubrik 2 Char"/>
-    <w:basedOn w:val="Standardstycketypsnitt"/>
+    <w:basedOn w:val="DefaultParagraphFont"/>
     <w:link w:val="Heading21"/>
     <w:uiPriority w:val="9"/>
     <w:qFormat/>
@@ -19093,7 +20648,7 @@
   </w:style>
   <w:style w:type="character" w:customStyle="1" w:styleId="Rubrik3Char">
     <w:name w:val="Rubrik 3 Char"/>
-    <w:basedOn w:val="Standardstycketypsnitt"/>
+    <w:basedOn w:val="DefaultParagraphFont"/>
     <w:link w:val="Heading31"/>
     <w:uiPriority w:val="9"/>
     <w:qFormat/>
@@ -19107,7 +20662,7 @@
   </w:style>
   <w:style w:type="character" w:customStyle="1" w:styleId="Rubrik4Char">
     <w:name w:val="Rubrik 4 Char"/>
-    <w:basedOn w:val="Standardstycketypsnitt"/>
+    <w:basedOn w:val="DefaultParagraphFont"/>
     <w:link w:val="Heading41"/>
     <w:uiPriority w:val="9"/>
     <w:qFormat/>
@@ -19121,7 +20676,7 @@
   </w:style>
   <w:style w:type="character" w:customStyle="1" w:styleId="Rubrik5Char">
     <w:name w:val="Rubrik 5 Char"/>
-    <w:basedOn w:val="Standardstycketypsnitt"/>
+    <w:basedOn w:val="DefaultParagraphFont"/>
     <w:link w:val="Heading51"/>
     <w:uiPriority w:val="9"/>
     <w:qFormat/>
@@ -19135,7 +20690,7 @@
   </w:style>
   <w:style w:type="character" w:customStyle="1" w:styleId="Rubrik6Char">
     <w:name w:val="Rubrik 6 Char"/>
-    <w:basedOn w:val="Standardstycketypsnitt"/>
+    <w:basedOn w:val="DefaultParagraphFont"/>
     <w:link w:val="Heading61"/>
     <w:uiPriority w:val="9"/>
     <w:semiHidden/>
@@ -19150,7 +20705,7 @@
   </w:style>
   <w:style w:type="character" w:customStyle="1" w:styleId="Rubrik7Char">
     <w:name w:val="Rubrik 7 Char"/>
-    <w:basedOn w:val="Standardstycketypsnitt"/>
+    <w:basedOn w:val="DefaultParagraphFont"/>
     <w:link w:val="Heading71"/>
     <w:uiPriority w:val="9"/>
     <w:semiHidden/>
@@ -19165,7 +20720,7 @@
   </w:style>
   <w:style w:type="character" w:customStyle="1" w:styleId="Rubrik8Char">
     <w:name w:val="Rubrik 8 Char"/>
-    <w:basedOn w:val="Standardstycketypsnitt"/>
+    <w:basedOn w:val="DefaultParagraphFont"/>
     <w:link w:val="Heading81"/>
     <w:uiPriority w:val="9"/>
     <w:semiHidden/>
@@ -19180,7 +20735,7 @@
   </w:style>
   <w:style w:type="character" w:customStyle="1" w:styleId="Rubrik9Char">
     <w:name w:val="Rubrik 9 Char"/>
-    <w:basedOn w:val="Standardstycketypsnitt"/>
+    <w:basedOn w:val="DefaultParagraphFont"/>
     <w:link w:val="Heading91"/>
     <w:uiPriority w:val="9"/>
     <w:semiHidden/>
@@ -19197,7 +20752,7 @@
   </w:style>
   <w:style w:type="character" w:customStyle="1" w:styleId="UnresolvedMention">
     <w:name w:val="Unresolved Mention"/>
-    <w:basedOn w:val="Standardstycketypsnitt"/>
+    <w:basedOn w:val="DefaultParagraphFont"/>
     <w:uiPriority w:val="99"/>
     <w:semiHidden/>
     <w:unhideWhenUsed/>
@@ -19208,9 +20763,9 @@
       <w:shd w:val="clear" w:color="auto" w:fill="E6E6E6"/>
     </w:rPr>
   </w:style>
-  <w:style w:type="character" w:styleId="AnvndHyperlnk">
+  <w:style w:type="character" w:styleId="FollowedHyperlink">
     <w:name w:val="FollowedHyperlink"/>
-    <w:basedOn w:val="Standardstycketypsnitt"/>
+    <w:basedOn w:val="DefaultParagraphFont"/>
     <w:uiPriority w:val="99"/>
     <w:semiHidden/>
     <w:unhideWhenUsed/>
@@ -19221,9 +20776,9 @@
       <w:u w:val="single"/>
     </w:rPr>
   </w:style>
-  <w:style w:type="character" w:styleId="Starkbetoning">
+  <w:style w:type="character" w:styleId="IntenseEmphasis">
     <w:name w:val="Intense Emphasis"/>
-    <w:basedOn w:val="Standardstycketypsnitt"/>
+    <w:basedOn w:val="DefaultParagraphFont"/>
     <w:uiPriority w:val="21"/>
     <w:qFormat/>
     <w:rsid w:val="005D4A96"/>
@@ -19235,9 +20790,9 @@
       <w:color w:val="4F81BD" w:themeColor="accent1"/>
     </w:rPr>
   </w:style>
-  <w:style w:type="character" w:styleId="Betoning">
+  <w:style w:type="character" w:styleId="Emphasis">
     <w:name w:val="Emphasis"/>
-    <w:basedOn w:val="Standardstycketypsnitt"/>
+    <w:basedOn w:val="DefaultParagraphFont"/>
     <w:uiPriority w:val="20"/>
     <w:qFormat/>
     <w:rsid w:val="005D4A96"/>
@@ -19246,9 +20801,9 @@
       <w:iCs/>
     </w:rPr>
   </w:style>
-  <w:style w:type="character" w:styleId="Kommentarsreferens">
+  <w:style w:type="character" w:styleId="CommentReference">
     <w:name w:val="annotation reference"/>
-    <w:basedOn w:val="Standardstycketypsnitt"/>
+    <w:basedOn w:val="DefaultParagraphFont"/>
     <w:uiPriority w:val="99"/>
     <w:semiHidden/>
     <w:unhideWhenUsed/>
@@ -19259,10 +20814,10 @@
       <w:szCs w:val="18"/>
     </w:rPr>
   </w:style>
-  <w:style w:type="character" w:customStyle="1" w:styleId="KommentarerChar">
-    <w:name w:val="Kommentarer Char"/>
-    <w:basedOn w:val="Standardstycketypsnitt"/>
-    <w:link w:val="Kommentarer"/>
+  <w:style w:type="character" w:customStyle="1" w:styleId="CommentTextChar">
+    <w:name w:val="Comment Text Char"/>
+    <w:basedOn w:val="DefaultParagraphFont"/>
+    <w:link w:val="CommentText"/>
     <w:uiPriority w:val="99"/>
     <w:qFormat/>
     <w:rsid w:val="00D344E6"/>
@@ -19272,10 +20827,10 @@
       <w:szCs w:val="24"/>
     </w:rPr>
   </w:style>
-  <w:style w:type="character" w:customStyle="1" w:styleId="KommentarsmneChar">
-    <w:name w:val="Kommentarsämne Char"/>
-    <w:basedOn w:val="KommentarerChar"/>
-    <w:link w:val="Kommentarsmne"/>
+  <w:style w:type="character" w:customStyle="1" w:styleId="CommentSubjectChar">
+    <w:name w:val="Comment Subject Char"/>
+    <w:basedOn w:val="CommentTextChar"/>
+    <w:link w:val="CommentSubject"/>
     <w:uiPriority w:val="99"/>
     <w:semiHidden/>
     <w:qFormat/>
@@ -19290,13 +20845,13 @@
   </w:style>
   <w:style w:type="character" w:customStyle="1" w:styleId="apple-converted-space">
     <w:name w:val="apple-converted-space"/>
-    <w:basedOn w:val="Standardstycketypsnitt"/>
+    <w:basedOn w:val="DefaultParagraphFont"/>
     <w:qFormat/>
     <w:rsid w:val="00BE71B5"/>
   </w:style>
-  <w:style w:type="character" w:styleId="Slutkommentarsreferens">
+  <w:style w:type="character" w:styleId="EndnoteReference">
     <w:name w:val="endnote reference"/>
-    <w:basedOn w:val="Standardstycketypsnitt"/>
+    <w:basedOn w:val="DefaultParagraphFont"/>
     <w:uiPriority w:val="99"/>
     <w:semiHidden/>
     <w:unhideWhenUsed/>
@@ -19868,7 +21423,7 @@
   <w:style w:type="paragraph" w:customStyle="1" w:styleId="Heading">
     <w:name w:val="Heading"/>
     <w:basedOn w:val="Normal"/>
-    <w:next w:val="Brdtext"/>
+    <w:next w:val="BodyText"/>
     <w:qFormat/>
     <w:pPr>
       <w:keepNext/>
@@ -19880,10 +21435,10 @@
       <w:szCs w:val="28"/>
     </w:rPr>
   </w:style>
-  <w:style w:type="paragraph" w:styleId="Brdtext">
+  <w:style w:type="paragraph" w:styleId="BodyText">
     <w:name w:val="Body Text"/>
     <w:basedOn w:val="Normal"/>
-    <w:link w:val="BrdtextChar"/>
+    <w:link w:val="BodyTextChar"/>
     <w:qFormat/>
     <w:rsid w:val="00AE5038"/>
     <w:pPr>
@@ -19895,9 +21450,9 @@
       <w:lang w:eastAsia="sv-SE"/>
     </w:rPr>
   </w:style>
-  <w:style w:type="paragraph" w:styleId="Lista">
+  <w:style w:type="paragraph" w:styleId="List">
     <w:name w:val="List"/>
-    <w:basedOn w:val="Brdtext"/>
+    <w:basedOn w:val="BodyText"/>
     <w:rPr>
       <w:rFonts w:cs="Lucida Sans"/>
     </w:rPr>
@@ -20158,11 +21713,11 @@
       <w:sz w:val="28"/>
     </w:rPr>
   </w:style>
-  <w:style w:type="paragraph" w:styleId="Underrubrik">
+  <w:style w:type="paragraph" w:styleId="Subtitle">
     <w:name w:val="Subtitle"/>
     <w:basedOn w:val="Normal"/>
     <w:next w:val="Normal"/>
-    <w:link w:val="UnderrubrikChar"/>
+    <w:link w:val="SubtitleChar"/>
     <w:uiPriority w:val="11"/>
     <w:qFormat/>
     <w:rsid w:val="00793B8F"/>
@@ -20266,7 +21821,7 @@
       <w:b/>
     </w:rPr>
   </w:style>
-  <w:style w:type="paragraph" w:styleId="Innehllsfrteckningsrubrik">
+  <w:style w:type="paragraph" w:styleId="TOCHeading">
     <w:name w:val="TOC Heading"/>
     <w:basedOn w:val="Heading11"/>
     <w:next w:val="Normal"/>
@@ -20311,10 +21866,10 @@
       <w:sz w:val="20"/>
     </w:rPr>
   </w:style>
-  <w:style w:type="paragraph" w:styleId="Bubbeltext">
+  <w:style w:type="paragraph" w:styleId="BalloonText">
     <w:name w:val="Balloon Text"/>
     <w:basedOn w:val="Normal"/>
-    <w:link w:val="BubbeltextChar"/>
+    <w:link w:val="BalloonTextChar"/>
     <w:uiPriority w:val="99"/>
     <w:semiHidden/>
     <w:unhideWhenUsed/>
@@ -20371,10 +21926,10 @@
       <w:sz w:val="16"/>
     </w:rPr>
   </w:style>
-  <w:style w:type="paragraph" w:styleId="Citat">
+  <w:style w:type="paragraph" w:styleId="Quote">
     <w:name w:val="Quote"/>
     <w:basedOn w:val="Normal"/>
-    <w:link w:val="CitatChar"/>
+    <w:link w:val="QuoteChar"/>
     <w:uiPriority w:val="29"/>
     <w:qFormat/>
     <w:rsid w:val="00C36505"/>
@@ -20388,7 +21943,7 @@
       <w:sz w:val="20"/>
     </w:rPr>
   </w:style>
-  <w:style w:type="paragraph" w:styleId="Punktlista">
+  <w:style w:type="paragraph" w:styleId="ListBullet">
     <w:name w:val="List Bullet"/>
     <w:basedOn w:val="Normal"/>
     <w:uiPriority w:val="99"/>
@@ -20401,7 +21956,7 @@
       <w:jc w:val="both"/>
     </w:pPr>
   </w:style>
-  <w:style w:type="paragraph" w:styleId="Numreradlista">
+  <w:style w:type="paragraph" w:styleId="ListNumber">
     <w:name w:val="List Number"/>
     <w:basedOn w:val="Normal"/>
     <w:uiPriority w:val="99"/>
@@ -20415,10 +21970,10 @@
       <w:jc w:val="both"/>
     </w:pPr>
   </w:style>
-  <w:style w:type="paragraph" w:styleId="Fotnotstext">
+  <w:style w:type="paragraph" w:styleId="FootnoteText">
     <w:name w:val="footnote text"/>
     <w:basedOn w:val="Normal"/>
-    <w:link w:val="FotnotstextChar"/>
+    <w:link w:val="FootnoteTextChar"/>
     <w:uiPriority w:val="99"/>
     <w:unhideWhenUsed/>
     <w:qFormat/>
@@ -20476,7 +22031,7 @@
       <w:szCs w:val="16"/>
     </w:rPr>
   </w:style>
-  <w:style w:type="paragraph" w:styleId="Beskrivning">
+  <w:style w:type="paragraph" w:styleId="Caption">
     <w:name w:val="caption"/>
     <w:basedOn w:val="Normal"/>
     <w:next w:val="Normal"/>
@@ -20516,7 +22071,7 @@
       <w:lang w:eastAsia="sv-SE"/>
     </w:rPr>
   </w:style>
-  <w:style w:type="paragraph" w:styleId="Figurfrteckning">
+  <w:style w:type="paragraph" w:styleId="TableofFigures">
     <w:name w:val="table of figures"/>
     <w:basedOn w:val="Normal"/>
     <w:next w:val="Normal"/>
@@ -20559,7 +22114,7 @@
       <w:b/>
     </w:rPr>
   </w:style>
-  <w:style w:type="paragraph" w:styleId="Liststycke">
+  <w:style w:type="paragraph" w:styleId="ListParagraph">
     <w:name w:val="List Paragraph"/>
     <w:basedOn w:val="Normal"/>
     <w:uiPriority w:val="34"/>
@@ -20576,10 +22131,10 @@
       <w:lang w:eastAsia="sv-SE"/>
     </w:rPr>
   </w:style>
-  <w:style w:type="paragraph" w:styleId="Kommentarer">
+  <w:style w:type="paragraph" w:styleId="CommentText">
     <w:name w:val="annotation text"/>
     <w:basedOn w:val="Normal"/>
-    <w:link w:val="KommentarerChar"/>
+    <w:link w:val="CommentTextChar"/>
     <w:uiPriority w:val="99"/>
     <w:unhideWhenUsed/>
     <w:qFormat/>
@@ -20589,10 +22144,10 @@
       <w:szCs w:val="24"/>
     </w:rPr>
   </w:style>
-  <w:style w:type="paragraph" w:styleId="Kommentarsmne">
+  <w:style w:type="paragraph" w:styleId="CommentSubject">
     <w:name w:val="annotation subject"/>
-    <w:basedOn w:val="Kommentarer"/>
-    <w:link w:val="KommentarsmneChar"/>
+    <w:basedOn w:val="CommentText"/>
+    <w:link w:val="CommentSubjectChar"/>
     <w:uiPriority w:val="99"/>
     <w:semiHidden/>
     <w:unhideWhenUsed/>
@@ -20615,7 +22170,7 @@
       <w:rFonts w:ascii="Times New Roman" w:hAnsi="Times New Roman"/>
     </w:rPr>
   </w:style>
-  <w:style w:type="paragraph" w:styleId="Normalwebb">
+  <w:style w:type="paragraph" w:styleId="NormalWeb">
     <w:name w:val="Normal (Web)"/>
     <w:basedOn w:val="Normal"/>
     <w:uiPriority w:val="99"/>
@@ -20665,9 +22220,9 @@
     <w:name w:val="Footnote Text2"/>
     <w:basedOn w:val="Normal"/>
   </w:style>
-  <w:style w:type="table" w:styleId="Tabellrutnt">
+  <w:style w:type="table" w:styleId="TableGrid">
     <w:name w:val="Table Grid"/>
-    <w:basedOn w:val="Normaltabell"/>
+    <w:basedOn w:val="TableNormal"/>
     <w:uiPriority w:val="59"/>
     <w:rsid w:val="00B51CC2"/>
     <w:tblPr>
@@ -20688,7 +22243,7 @@
       </w:tblCellMar>
     </w:tblPr>
   </w:style>
-  <w:style w:type="paragraph" w:styleId="Innehll1">
+  <w:style w:type="paragraph" w:styleId="TOC1">
     <w:name w:val="toc 1"/>
     <w:basedOn w:val="Normal"/>
     <w:next w:val="Normal"/>
@@ -20706,7 +22261,7 @@
       <w:szCs w:val="24"/>
     </w:rPr>
   </w:style>
-  <w:style w:type="paragraph" w:styleId="Innehll3">
+  <w:style w:type="paragraph" w:styleId="TOC3">
     <w:name w:val="toc 3"/>
     <w:basedOn w:val="Normal"/>
     <w:next w:val="Normal"/>
@@ -20721,10 +22276,10 @@
       <w:rFonts w:asciiTheme="minorHAnsi" w:hAnsiTheme="minorHAnsi"/>
     </w:rPr>
   </w:style>
-  <w:style w:type="paragraph" w:styleId="Sidhuvud">
+  <w:style w:type="paragraph" w:styleId="Header">
     <w:name w:val="header"/>
     <w:basedOn w:val="Normal"/>
-    <w:link w:val="SidhuvudChar1"/>
+    <w:link w:val="HeaderChar"/>
     <w:uiPriority w:val="99"/>
     <w:unhideWhenUsed/>
     <w:rsid w:val="00D01DE3"/>
@@ -20735,20 +22290,20 @@
       </w:tabs>
     </w:pPr>
   </w:style>
-  <w:style w:type="character" w:customStyle="1" w:styleId="SidhuvudChar1">
-    <w:name w:val="Sidhuvud Char1"/>
-    <w:basedOn w:val="Standardstycketypsnitt"/>
-    <w:link w:val="Sidhuvud"/>
+  <w:style w:type="character" w:customStyle="1" w:styleId="HeaderChar">
+    <w:name w:val="Header Char"/>
+    <w:basedOn w:val="DefaultParagraphFont"/>
+    <w:link w:val="Header"/>
     <w:uiPriority w:val="99"/>
     <w:rsid w:val="00D01DE3"/>
     <w:rPr>
       <w:rFonts w:ascii="Times New Roman" w:hAnsi="Times New Roman"/>
     </w:rPr>
   </w:style>
-  <w:style w:type="paragraph" w:styleId="Sidfot">
+  <w:style w:type="paragraph" w:styleId="Footer">
     <w:name w:val="footer"/>
     <w:basedOn w:val="Normal"/>
-    <w:link w:val="SidfotChar1"/>
+    <w:link w:val="FooterChar"/>
     <w:uiPriority w:val="99"/>
     <w:unhideWhenUsed/>
     <w:rsid w:val="00D01DE3"/>
@@ -20759,17 +22314,17 @@
       </w:tabs>
     </w:pPr>
   </w:style>
-  <w:style w:type="character" w:customStyle="1" w:styleId="SidfotChar1">
-    <w:name w:val="Sidfot Char1"/>
-    <w:basedOn w:val="Standardstycketypsnitt"/>
-    <w:link w:val="Sidfot"/>
+  <w:style w:type="character" w:customStyle="1" w:styleId="FooterChar">
+    <w:name w:val="Footer Char"/>
+    <w:basedOn w:val="DefaultParagraphFont"/>
+    <w:link w:val="Footer"/>
     <w:uiPriority w:val="99"/>
     <w:rsid w:val="00D01DE3"/>
     <w:rPr>
       <w:rFonts w:ascii="Times New Roman" w:hAnsi="Times New Roman"/>
     </w:rPr>
   </w:style>
-  <w:style w:type="paragraph" w:styleId="Innehll2">
+  <w:style w:type="paragraph" w:styleId="TOC2">
     <w:name w:val="toc 2"/>
     <w:basedOn w:val="Normal"/>
     <w:next w:val="Normal"/>
@@ -20785,9 +22340,9 @@
       <w:b/>
     </w:rPr>
   </w:style>
-  <w:style w:type="character" w:styleId="Betoning2">
+  <w:style w:type="character" w:styleId="Strong">
     <w:name w:val="Strong"/>
-    <w:basedOn w:val="Standardstycketypsnitt"/>
+    <w:basedOn w:val="DefaultParagraphFont"/>
     <w:qFormat/>
     <w:rsid w:val="00840367"/>
     <w:rPr>
@@ -20795,18 +22350,18 @@
       <w:bCs/>
     </w:rPr>
   </w:style>
-  <w:style w:type="character" w:styleId="Radnummer">
+  <w:style w:type="character" w:styleId="LineNumber">
     <w:name w:val="line number"/>
-    <w:basedOn w:val="Standardstycketypsnitt"/>
+    <w:basedOn w:val="DefaultParagraphFont"/>
     <w:uiPriority w:val="99"/>
     <w:semiHidden/>
     <w:unhideWhenUsed/>
     <w:rsid w:val="003E2AEF"/>
   </w:style>
-  <w:style w:type="paragraph" w:styleId="Dokumentversikt">
+  <w:style w:type="paragraph" w:styleId="DocumentMap">
     <w:name w:val="Document Map"/>
     <w:basedOn w:val="Normal"/>
-    <w:link w:val="DokumentversiktChar"/>
+    <w:link w:val="DocumentMapChar"/>
     <w:uiPriority w:val="99"/>
     <w:semiHidden/>
     <w:unhideWhenUsed/>
@@ -20817,10 +22372,10 @@
       <w:szCs w:val="24"/>
     </w:rPr>
   </w:style>
-  <w:style w:type="character" w:customStyle="1" w:styleId="DokumentversiktChar">
-    <w:name w:val="Dokumentöversikt Char"/>
-    <w:basedOn w:val="Standardstycketypsnitt"/>
-    <w:link w:val="Dokumentversikt"/>
+  <w:style w:type="character" w:customStyle="1" w:styleId="DocumentMapChar">
+    <w:name w:val="Document Map Char"/>
+    <w:basedOn w:val="DefaultParagraphFont"/>
+    <w:link w:val="DocumentMap"/>
     <w:uiPriority w:val="99"/>
     <w:semiHidden/>
     <w:rsid w:val="00A06A89"/>
@@ -20830,7 +22385,7 @@
       <w:szCs w:val="24"/>
     </w:rPr>
   </w:style>
-  <w:style w:type="paragraph" w:styleId="Innehll4">
+  <w:style w:type="paragraph" w:styleId="TOC4">
     <w:name w:val="toc 4"/>
     <w:basedOn w:val="Normal"/>
     <w:next w:val="Normal"/>
@@ -20848,7 +22403,7 @@
       <w:szCs w:val="20"/>
     </w:rPr>
   </w:style>
-  <w:style w:type="paragraph" w:styleId="Innehll5">
+  <w:style w:type="paragraph" w:styleId="TOC5">
     <w:name w:val="toc 5"/>
     <w:basedOn w:val="Normal"/>
     <w:next w:val="Normal"/>
@@ -20866,7 +22421,7 @@
       <w:szCs w:val="20"/>
     </w:rPr>
   </w:style>
-  <w:style w:type="paragraph" w:styleId="Innehll6">
+  <w:style w:type="paragraph" w:styleId="TOC6">
     <w:name w:val="toc 6"/>
     <w:basedOn w:val="Normal"/>
     <w:next w:val="Normal"/>
@@ -20884,7 +22439,7 @@
       <w:szCs w:val="20"/>
     </w:rPr>
   </w:style>
-  <w:style w:type="paragraph" w:styleId="Innehll7">
+  <w:style w:type="paragraph" w:styleId="TOC7">
     <w:name w:val="toc 7"/>
     <w:basedOn w:val="Normal"/>
     <w:next w:val="Normal"/>
@@ -20902,7 +22457,7 @@
       <w:szCs w:val="20"/>
     </w:rPr>
   </w:style>
-  <w:style w:type="paragraph" w:styleId="Innehll8">
+  <w:style w:type="paragraph" w:styleId="TOC8">
     <w:name w:val="toc 8"/>
     <w:basedOn w:val="Normal"/>
     <w:next w:val="Normal"/>
@@ -20920,7 +22475,7 @@
       <w:szCs w:val="20"/>
     </w:rPr>
   </w:style>
-  <w:style w:type="paragraph" w:styleId="Innehll9">
+  <w:style w:type="paragraph" w:styleId="TOC9">
     <w:name w:val="toc 9"/>
     <w:basedOn w:val="Normal"/>
     <w:next w:val="Normal"/>
@@ -21229,7 +22784,7 @@
 </file>
 
 <file path=customXml/itemProps1.xml><?xml version="1.0" encoding="utf-8"?>
-<ds:datastoreItem xmlns:ds="http://schemas.openxmlformats.org/officeDocument/2006/customXml" ds:itemID="{99808D4C-4FC1-AB41-A02C-3C9224A81DE2}">
+<ds:datastoreItem xmlns:ds="http://schemas.openxmlformats.org/officeDocument/2006/customXml" ds:itemID="{970277BE-3854-5A41-AAF9-A417C02E3C39}">
   <ds:schemaRefs>
     <ds:schemaRef ds:uri="http://schemas.openxmlformats.org/officeDocument/2006/bibliography"/>
   </ds:schemaRefs>

</xml_diff>

<commit_message>
will this ever end? -jason
</commit_message>
<xml_diff>
--- a/Thesis/Thesis_Imner_2018.docx
+++ b/Thesis/Thesis_Imner_2018.docx
@@ -51,12 +51,66 @@
           <w:noProof/>
           <w:color w:val="17365D" w:themeColor="text2" w:themeShade="BF"/>
           <w:sz w:val="28"/>
-          <w:lang w:eastAsia="sv-SE"/>
+          <w:lang w:val="en-US"/>
+        </w:rPr>
+        <w:drawing>
+          <wp:anchor distT="0" distB="0" distL="114300" distR="0" simplePos="0" relativeHeight="3" behindDoc="0" locked="0" layoutInCell="1" allowOverlap="1" wp14:anchorId="7F122277" wp14:editId="3C992C28">
+            <wp:simplePos x="0" y="0"/>
+            <wp:positionH relativeFrom="margin">
+              <wp:align>right</wp:align>
+            </wp:positionH>
+            <wp:positionV relativeFrom="margin">
+              <wp:posOffset>7527290</wp:posOffset>
+            </wp:positionV>
+            <wp:extent cx="1724025" cy="1352550"/>
+            <wp:effectExtent l="0" t="0" r="3175" b="0"/>
+            <wp:wrapSquare wrapText="bothSides"/>
+            <wp:docPr id="3" name="Picture 1"/>
+            <wp:cNvGraphicFramePr>
+              <a:graphicFrameLocks xmlns:a="http://schemas.openxmlformats.org/drawingml/2006/main" noChangeAspect="1"/>
+            </wp:cNvGraphicFramePr>
+            <a:graphic xmlns:a="http://schemas.openxmlformats.org/drawingml/2006/main">
+              <a:graphicData uri="http://schemas.openxmlformats.org/drawingml/2006/picture">
+                <pic:pic xmlns:pic="http://schemas.openxmlformats.org/drawingml/2006/picture">
+                  <pic:nvPicPr>
+                    <pic:cNvPr id="3" name="Picture 1"/>
+                    <pic:cNvPicPr>
+                      <a:picLocks noChangeAspect="1" noChangeArrowheads="1"/>
+                    </pic:cNvPicPr>
+                  </pic:nvPicPr>
+                  <pic:blipFill>
+                    <a:blip r:embed="rId9"/>
+                    <a:stretch>
+                      <a:fillRect/>
+                    </a:stretch>
+                  </pic:blipFill>
+                  <pic:spPr bwMode="auto">
+                    <a:xfrm>
+                      <a:off x="0" y="0"/>
+                      <a:ext cx="1724025" cy="1352550"/>
+                    </a:xfrm>
+                    <a:prstGeom prst="rect">
+                      <a:avLst/>
+                    </a:prstGeom>
+                  </pic:spPr>
+                </pic:pic>
+              </a:graphicData>
+            </a:graphic>
+          </wp:anchor>
+        </w:drawing>
+      </w:r>
+      <w:r>
+        <w:rPr>
+          <w:rFonts w:ascii="Verdana" w:hAnsi="Verdana"/>
+          <w:noProof/>
+          <w:color w:val="17365D" w:themeColor="text2" w:themeShade="BF"/>
+          <w:sz w:val="28"/>
+          <w:lang w:val="en-US"/>
         </w:rPr>
         <mc:AlternateContent>
           <mc:Choice Requires="wps">
             <w:drawing>
-              <wp:anchor distT="0" distB="0" distL="114300" distR="114300" simplePos="0" relativeHeight="2" behindDoc="0" locked="0" layoutInCell="1" allowOverlap="1" wp14:anchorId="61E51621" wp14:editId="2C8ED871">
+              <wp:anchor distT="0" distB="0" distL="114300" distR="114300" simplePos="0" relativeHeight="2" behindDoc="0" locked="0" layoutInCell="1" allowOverlap="1" wp14:anchorId="61E51621" wp14:editId="2CB1C973">
                 <wp:simplePos x="0" y="0"/>
                 <wp:positionH relativeFrom="column">
                   <wp:align>left</wp:align>
@@ -307,79 +361,105 @@
         </mc:AlternateContent>
       </w:r>
       <w:r>
-        <w:rPr>
-          <w:rFonts w:ascii="Verdana" w:hAnsi="Verdana"/>
-          <w:noProof/>
-          <w:color w:val="17365D" w:themeColor="text2" w:themeShade="BF"/>
-          <w:sz w:val="28"/>
-          <w:lang w:eastAsia="sv-SE"/>
-        </w:rPr>
-        <w:drawing>
-          <wp:anchor distT="0" distB="0" distL="114300" distR="0" simplePos="0" relativeHeight="3" behindDoc="0" locked="0" layoutInCell="1" allowOverlap="1" wp14:anchorId="7F122277" wp14:editId="75C13101">
-            <wp:simplePos x="0" y="0"/>
-            <wp:positionH relativeFrom="margin">
-              <wp:align>right</wp:align>
-            </wp:positionH>
-            <wp:positionV relativeFrom="margin">
-              <wp:posOffset>7527290</wp:posOffset>
-            </wp:positionV>
-            <wp:extent cx="1724025" cy="1352550"/>
-            <wp:effectExtent l="0" t="0" r="0" b="0"/>
-            <wp:wrapSquare wrapText="bothSides"/>
-            <wp:docPr id="3" name="Picture 1"/>
-            <wp:cNvGraphicFramePr>
-              <a:graphicFrameLocks xmlns:a="http://schemas.openxmlformats.org/drawingml/2006/main" noChangeAspect="1"/>
-            </wp:cNvGraphicFramePr>
-            <a:graphic xmlns:a="http://schemas.openxmlformats.org/drawingml/2006/main">
-              <a:graphicData uri="http://schemas.openxmlformats.org/drawingml/2006/picture">
-                <pic:pic xmlns:pic="http://schemas.openxmlformats.org/drawingml/2006/picture">
-                  <pic:nvPicPr>
-                    <pic:cNvPr id="3" name="Picture 1"/>
-                    <pic:cNvPicPr>
-                      <a:picLocks noChangeAspect="1" noChangeArrowheads="1"/>
-                    </pic:cNvPicPr>
-                  </pic:nvPicPr>
-                  <pic:blipFill>
-                    <a:blip r:embed="rId9"/>
-                    <a:stretch>
-                      <a:fillRect/>
-                    </a:stretch>
-                  </pic:blipFill>
-                  <pic:spPr bwMode="auto">
-                    <a:xfrm>
-                      <a:off x="0" y="0"/>
-                      <a:ext cx="1724025" cy="1352550"/>
-                    </a:xfrm>
-                    <a:prstGeom prst="rect">
-                      <a:avLst/>
-                    </a:prstGeom>
-                  </pic:spPr>
-                </pic:pic>
-              </a:graphicData>
-            </a:graphic>
-          </wp:anchor>
-        </w:drawing>
-      </w:r>
-      <w:r>
         <w:br w:type="page"/>
       </w:r>
     </w:p>
     <w:p>
       <w:pPr>
-        <w:spacing w:after="200" w:line="0" w:lineRule="auto"/>
-        <w:rPr>
-          <w:rFonts w:ascii="Verdana" w:hAnsi="Verdana"/>
-          <w:color w:val="000000" w:themeColor="text1"/>
-          <w:sz w:val="52"/>
-        </w:rPr>
-      </w:pPr>
-      <w:r>
-        <w:lastRenderedPageBreak/>
-        <w:br w:type="page"/>
-      </w:r>
+        <w:pStyle w:val="NormalWeb"/>
+        <w:rPr>
+          <w:rFonts w:ascii="Arial" w:hAnsi="Arial" w:cs="Arial"/>
+          <w:sz w:val="22"/>
+          <w:szCs w:val="22"/>
+          <w:lang w:val="en-US"/>
+        </w:rPr>
+      </w:pPr>
     </w:p>
     <w:p>
       <w:pPr>
+        <w:pStyle w:val="NormalWeb"/>
+        <w:rPr>
+          <w:rFonts w:ascii="Arial" w:hAnsi="Arial" w:cs="Arial"/>
+          <w:i/>
+          <w:sz w:val="18"/>
+          <w:szCs w:val="18"/>
+          <w:lang w:val="en-US"/>
+        </w:rPr>
+      </w:pPr>
+      <w:r>
+        <w:rPr>
+          <w:rFonts w:ascii="Arial" w:hAnsi="Arial" w:cs="Arial"/>
+          <w:i/>
+          <w:sz w:val="18"/>
+          <w:szCs w:val="18"/>
+          <w:lang w:val="en-US"/>
+        </w:rPr>
+        <w:t xml:space="preserve">“It is that learning – whatever form it takes – changes who we are by changing our ability to </w:t>
+      </w:r>
+    </w:p>
+    <w:p>
+      <w:pPr>
+        <w:pStyle w:val="NormalWeb"/>
+        <w:rPr>
+          <w:rFonts w:ascii="Arial" w:hAnsi="Arial" w:cs="Arial"/>
+          <w:sz w:val="22"/>
+          <w:szCs w:val="22"/>
+          <w:lang w:val="en-US" w:eastAsia="en-US"/>
+        </w:rPr>
+      </w:pPr>
+      <w:proofErr w:type="gramStart"/>
+      <w:r>
+        <w:rPr>
+          <w:rFonts w:ascii="Arial" w:hAnsi="Arial" w:cs="Arial"/>
+          <w:i/>
+          <w:sz w:val="18"/>
+          <w:szCs w:val="18"/>
+          <w:lang w:val="en-US"/>
+        </w:rPr>
+        <w:t>participate</w:t>
+      </w:r>
+      <w:proofErr w:type="gramEnd"/>
+      <w:r>
+        <w:rPr>
+          <w:rFonts w:ascii="Arial" w:hAnsi="Arial" w:cs="Arial"/>
+          <w:i/>
+          <w:sz w:val="18"/>
+          <w:szCs w:val="18"/>
+          <w:lang w:val="en-US"/>
+        </w:rPr>
+        <w:t xml:space="preserve">, to belong, to negotiate meaning” - </w:t>
+      </w:r>
+      <w:r>
+        <w:rPr>
+          <w:rFonts w:ascii="Arial" w:hAnsi="Arial" w:cs="Arial"/>
+          <w:i/>
+          <w:sz w:val="18"/>
+          <w:szCs w:val="18"/>
+          <w:lang w:val="en-US" w:eastAsia="en-US"/>
+        </w:rPr>
+        <w:t>Etienne Wenger</w:t>
+      </w:r>
+      <w:r>
+        <w:rPr>
+          <w:rFonts w:ascii="Arial" w:hAnsi="Arial" w:cs="Arial"/>
+          <w:sz w:val="22"/>
+          <w:szCs w:val="22"/>
+          <w:lang w:val="en-US" w:eastAsia="en-US"/>
+        </w:rPr>
+        <w:t xml:space="preserve"> </w:t>
+      </w:r>
+      <w:r>
+        <w:rPr>
+          <w:rFonts w:ascii="Arial" w:hAnsi="Arial" w:cs="Arial"/>
+          <w:sz w:val="22"/>
+          <w:szCs w:val="22"/>
+          <w:lang w:val="en-US" w:eastAsia="en-US"/>
+        </w:rPr>
+        <w:br w:type="page"/>
+      </w:r>
+    </w:p>
+    <w:p>
+      <w:pPr>
         <w:pStyle w:val="Abstract"/>
         <w:rPr>
           <w:sz w:val="32"/>
@@ -397,7 +477,7 @@
     </w:p>
     <w:p>
       <w:pPr>
-        <w:pStyle w:val="Brdtext"/>
+        <w:pStyle w:val="BodyText"/>
       </w:pPr>
       <w:r>
         <w:t>E-lärande</w:t>
@@ -420,12 +500,12 @@
     </w:p>
     <w:p>
       <w:pPr>
-        <w:pStyle w:val="Brdtext"/>
+        <w:pStyle w:val="BodyText"/>
       </w:pPr>
     </w:p>
     <w:p>
       <w:pPr>
-        <w:pStyle w:val="Brdtext"/>
+        <w:pStyle w:val="BodyText"/>
       </w:pPr>
     </w:p>
     <w:p>
@@ -468,7 +548,7 @@
     </w:p>
     <w:p>
       <w:pPr>
-        <w:pStyle w:val="Innehll1"/>
+        <w:pStyle w:val="TOC1"/>
         <w:tabs>
           <w:tab w:val="left" w:pos="350"/>
           <w:tab w:val="right" w:leader="dot" w:pos="9062"/>
@@ -568,7 +648,7 @@
     </w:p>
     <w:p>
       <w:pPr>
-        <w:pStyle w:val="Innehll1"/>
+        <w:pStyle w:val="TOC1"/>
         <w:tabs>
           <w:tab w:val="left" w:pos="350"/>
           <w:tab w:val="right" w:leader="dot" w:pos="9062"/>
@@ -651,7 +731,7 @@
     </w:p>
     <w:p>
       <w:pPr>
-        <w:pStyle w:val="Innehll1"/>
+        <w:pStyle w:val="TOC1"/>
         <w:tabs>
           <w:tab w:val="left" w:pos="350"/>
           <w:tab w:val="right" w:leader="dot" w:pos="9062"/>
@@ -734,7 +814,7 @@
     </w:p>
     <w:p>
       <w:pPr>
-        <w:pStyle w:val="Innehll1"/>
+        <w:pStyle w:val="TOC1"/>
         <w:tabs>
           <w:tab w:val="left" w:pos="350"/>
           <w:tab w:val="right" w:leader="dot" w:pos="9062"/>
@@ -817,7 +897,7 @@
     </w:p>
     <w:p>
       <w:pPr>
-        <w:pStyle w:val="Innehll1"/>
+        <w:pStyle w:val="TOC1"/>
         <w:tabs>
           <w:tab w:val="left" w:pos="350"/>
           <w:tab w:val="right" w:leader="dot" w:pos="9062"/>
@@ -900,7 +980,7 @@
     </w:p>
     <w:p>
       <w:pPr>
-        <w:pStyle w:val="Innehll1"/>
+        <w:pStyle w:val="TOC1"/>
         <w:tabs>
           <w:tab w:val="left" w:pos="350"/>
           <w:tab w:val="right" w:leader="dot" w:pos="9062"/>
@@ -983,7 +1063,7 @@
     </w:p>
     <w:p>
       <w:pPr>
-        <w:pStyle w:val="Innehll1"/>
+        <w:pStyle w:val="TOC1"/>
         <w:tabs>
           <w:tab w:val="left" w:pos="350"/>
           <w:tab w:val="right" w:leader="dot" w:pos="9062"/>
@@ -1066,7 +1146,7 @@
     </w:p>
     <w:p>
       <w:pPr>
-        <w:pStyle w:val="Innehll1"/>
+        <w:pStyle w:val="TOC1"/>
         <w:tabs>
           <w:tab w:val="left" w:pos="350"/>
           <w:tab w:val="right" w:leader="dot" w:pos="9062"/>
@@ -1195,7 +1275,7 @@
     </w:p>
     <w:p>
       <w:pPr>
-        <w:pStyle w:val="Beskrivning"/>
+        <w:pStyle w:val="Caption"/>
         <w:jc w:val="left"/>
         <w:rPr>
           <w:rFonts w:ascii="Times New Roman" w:hAnsi="Times New Roman" w:cs="Times New Roman"/>
@@ -1214,7 +1294,7 @@
     </w:p>
     <w:p>
       <w:pPr>
-        <w:pStyle w:val="Beskrivning"/>
+        <w:pStyle w:val="Caption"/>
         <w:jc w:val="left"/>
         <w:rPr>
           <w:rFonts w:ascii="Times New Roman" w:hAnsi="Times New Roman" w:cs="Times New Roman"/>
@@ -1234,7 +1314,7 @@
     </w:p>
     <w:p>
       <w:pPr>
-        <w:pStyle w:val="Beskrivning"/>
+        <w:pStyle w:val="Caption"/>
         <w:jc w:val="left"/>
         <w:rPr>
           <w:rFonts w:ascii="Times New Roman" w:hAnsi="Times New Roman" w:cs="Times New Roman"/>
@@ -1254,7 +1334,7 @@
     </w:p>
     <w:p>
       <w:pPr>
-        <w:pStyle w:val="Beskrivning"/>
+        <w:pStyle w:val="Caption"/>
         <w:jc w:val="left"/>
         <w:rPr>
           <w:rFonts w:ascii="Times New Roman" w:hAnsi="Times New Roman" w:cs="Times New Roman"/>
@@ -1274,7 +1354,7 @@
     </w:p>
     <w:p>
       <w:pPr>
-        <w:pStyle w:val="Beskrivning"/>
+        <w:pStyle w:val="Caption"/>
         <w:jc w:val="left"/>
         <w:rPr>
           <w:rFonts w:ascii="Times New Roman" w:hAnsi="Times New Roman" w:cs="Times New Roman"/>
@@ -1302,7 +1382,7 @@
     </w:p>
     <w:p>
       <w:pPr>
-        <w:pStyle w:val="Beskrivning"/>
+        <w:pStyle w:val="Caption"/>
         <w:jc w:val="left"/>
         <w:rPr>
           <w:rFonts w:ascii="Times New Roman" w:hAnsi="Times New Roman" w:cs="Times New Roman"/>
@@ -1346,7 +1426,7 @@
     </w:p>
     <w:p>
       <w:pPr>
-        <w:pStyle w:val="Beskrivning"/>
+        <w:pStyle w:val="Caption"/>
         <w:jc w:val="left"/>
         <w:rPr>
           <w:rFonts w:ascii="Times New Roman" w:hAnsi="Times New Roman" w:cs="Times New Roman"/>
@@ -1374,7 +1454,7 @@
     </w:p>
     <w:p>
       <w:pPr>
-        <w:pStyle w:val="Beskrivning"/>
+        <w:pStyle w:val="Caption"/>
         <w:jc w:val="left"/>
         <w:rPr>
           <w:rFonts w:ascii="Times New Roman" w:hAnsi="Times New Roman" w:cs="Times New Roman"/>
@@ -1505,33 +1585,25 @@
         <w:t xml:space="preserve"> </w:t>
       </w:r>
       <w:r>
-        <w:t>påverka studentens lärande genom en grundläggande metodik</w:t>
-      </w:r>
-      <w:commentRangeStart w:id="2"/>
+        <w:t xml:space="preserve">ökad struktur av kursinnehållet, </w:t>
+      </w:r>
+      <w:r>
+        <w:t>en mer effektiv lärande</w:t>
+      </w:r>
+      <w:r>
+        <w:t xml:space="preserve"> för studenter med olika bakgrund</w:t>
+      </w:r>
       <w:r>
         <w:t>,</w:t>
       </w:r>
-      <w:commentRangeEnd w:id="2"/>
-      <w:r>
-        <w:rPr>
-          <w:rStyle w:val="Kommentarsreferens"/>
-        </w:rPr>
-        <w:commentReference w:id="2"/>
-      </w:r>
       <w:r>
         <w:t xml:space="preserve"> </w:t>
       </w:r>
       <w:r>
-        <w:t>ökad struk</w:t>
-      </w:r>
-      <w:r>
-        <w:t>tur av</w:t>
-      </w:r>
-      <w:r>
-        <w:t xml:space="preserve"> kursinnehållet, </w:t>
-      </w:r>
-      <w:r>
-        <w:t>samt en ökad</w:t>
+        <w:t xml:space="preserve">samt en </w:t>
+      </w:r>
+      <w:r>
+        <w:t>förbättrad</w:t>
       </w:r>
       <w:r>
         <w:t xml:space="preserve"> </w:t>
@@ -1936,7 +2008,7 @@
     </w:p>
     <w:p>
       <w:pPr>
-        <w:pStyle w:val="Brdtext"/>
+        <w:pStyle w:val="BodyText"/>
         <w:spacing w:line="600" w:lineRule="auto"/>
       </w:pPr>
       <w:r>
@@ -1947,14 +2019,14 @@
       <w:pPr>
         <w:pStyle w:val="Heading11"/>
       </w:pPr>
-      <w:bookmarkStart w:id="3" w:name="_Toc391456179"/>
-      <w:bookmarkStart w:id="4" w:name="_Toc401327935"/>
-      <w:bookmarkEnd w:id="3"/>
+      <w:bookmarkStart w:id="2" w:name="_Toc391456179"/>
+      <w:bookmarkStart w:id="3" w:name="_Toc401327935"/>
+      <w:bookmarkEnd w:id="2"/>
       <w:r>
         <w:lastRenderedPageBreak/>
         <w:t>Introduktion</w:t>
       </w:r>
-      <w:bookmarkEnd w:id="4"/>
+      <w:bookmarkEnd w:id="3"/>
     </w:p>
     <w:p>
       <w:pPr>
@@ -2132,6 +2204,11 @@
       <w:r>
         <w:t xml:space="preserve">egen takt, </w:t>
       </w:r>
+      <w:ins w:id="4" w:author="Jason Serviss" w:date="2018-11-03T21:36:00Z">
+        <w:r>
+          <w:t xml:space="preserve">har möjlighet till </w:t>
+        </w:r>
+      </w:ins>
       <w:r>
         <w:t>obegränsad repetition</w:t>
       </w:r>
@@ -2628,11 +2705,16 @@
         <w:t>E-kursens koncept</w:t>
       </w:r>
       <w:r>
-        <w:t xml:space="preserve"> oftast</w:t>
-      </w:r>
-      <w:r>
         <w:t xml:space="preserve"> </w:t>
       </w:r>
+      <w:del w:id="5" w:author="Jason Serviss" w:date="2018-11-03T21:38:00Z">
+        <w:r>
+          <w:delText>oftast</w:delText>
+        </w:r>
+        <w:r>
+          <w:delText xml:space="preserve"> </w:delText>
+        </w:r>
+      </w:del>
       <w:r>
         <w:t>bearbetas</w:t>
       </w:r>
@@ -2652,14 +2734,14 @@
         <w:t>med flera</w:t>
       </w:r>
       <w:r>
-        <w:t xml:space="preserve"> </w:t>
+        <w:t xml:space="preserve"> rundo</w:t>
+      </w:r>
+      <w:r>
+        <w:t xml:space="preserve">r </w:t>
       </w:r>
       <w:r>
         <w:lastRenderedPageBreak/>
-        <w:t>rundo</w:t>
-      </w:r>
-      <w:r>
-        <w:t>r av utveckling och recension tillsa</w:t>
+        <w:t>av utveckling och recension tillsa</w:t>
       </w:r>
       <w:r>
         <w:t xml:space="preserve">mmans med andra hos ELF och </w:t>
@@ -2784,44 +2866,97 @@
         </w:rPr>
         <w:t xml:space="preserve"> </w:t>
       </w:r>
+      <w:ins w:id="6" w:author="Jason Serviss" w:date="2018-11-03T21:40:00Z">
+        <w:r>
+          <w:t>P</w:t>
+        </w:r>
+      </w:ins>
+      <w:moveToRangeStart w:id="7" w:author="Jason Serviss" w:date="2018-11-03T21:40:00Z" w:name="move402900533"/>
+      <w:moveTo w:id="8" w:author="Jason Serviss" w:date="2018-11-03T21:40:00Z">
+        <w:del w:id="9" w:author="Jason Serviss" w:date="2018-11-03T21:40:00Z">
+          <w:r>
+            <w:delText>Dessa p</w:delText>
+          </w:r>
+        </w:del>
+        <w:r>
+          <w:t xml:space="preserve">edagogiska modeller kan beskrivas som kognitiva modeller eller teoretiska strukturer. De härleder från inlärningsteorier och möjliggör genomförandet av specifika instruktioner- och inlärningsstrategier </w:t>
+        </w:r>
+        <w:r>
+          <w:fldChar w:fldCharType="begin"/>
+        </w:r>
+        <w:r>
+          <w:instrText xml:space="preserve"> ADDIN ZOTERO_ITEM CSL_CITATION {"citationID":"lne63j6q","properties":{"formattedCitation":"(Gr\\uc0\\u225{}inne Conole, 2010)","plainCitation":"(Gráinne Conole, 2010)","noteIndex":0},"citationItems":[{"id":61,"uris":["http://zotero.org/users/local/QsygNxKM/items/T93CEQ5S"],"uri":["http://zotero.org/users/local/QsygNxKM/items/T93CEQ5S"],"itemData":{"id":61,"type":"report","title":"Review of Pedagogical Models and their use in e-learning","publisher":"Milton Keynes: Open University","URL":"goo.gl/AfBK7R","language":"English","author":[{"family":"Conole","given":"Gráinne"}],"issued":{"date-parts":[["2010"]]},"accessed":{"date-parts":[["2018",10,7]]}}}],"schema":"https://github.com/citation-style-language/schema/raw/master/csl-citation.json"} </w:instrText>
+        </w:r>
+        <w:r>
+          <w:fldChar w:fldCharType="separate"/>
+        </w:r>
+        <w:r>
+          <w:rPr>
+            <w:rFonts w:cs="Times New Roman"/>
+            <w:szCs w:val="24"/>
+          </w:rPr>
+          <w:t>(</w:t>
+        </w:r>
+        <w:r>
+          <w:rPr>
+            <w:rFonts w:cs="Times New Roman"/>
+            <w:szCs w:val="24"/>
+          </w:rPr>
+          <w:t>Conole, 2010)</w:t>
+        </w:r>
+        <w:r>
+          <w:fldChar w:fldCharType="end"/>
+        </w:r>
+        <w:r>
+          <w:t xml:space="preserve">. </w:t>
+        </w:r>
+      </w:moveTo>
+      <w:moveToRangeEnd w:id="7"/>
       <w:r>
         <w:t>Lärometoderna grundar sig</w:t>
       </w:r>
       <w:r>
-        <w:t xml:space="preserve"> ofta i pedagogiska modeller. Dessa pedagogiska modeller</w:t>
-      </w:r>
-      <w:r>
-        <w:t xml:space="preserve"> kan beskrivas som kognitiva modeller eller teoretiska strukturer. De härleder från inlärningsteorier och möjliggör genomförandet av specifika instruktioner- och inlärningsstrategier </w:t>
-      </w:r>
-      <w:r>
-        <w:fldChar w:fldCharType="begin"/>
-      </w:r>
-      <w:r>
-        <w:instrText xml:space="preserve"> ADDIN ZOTERO_ITEM CSL_CITATION {"citationID":"lne63j6q","properties":{"formattedCitation":"(Gr\\uc0\\u225{}inne Conole, 2010)","plainCitation":"(Gráinne Conole, 2010)","noteIndex":0},"citationItems":[{"id":61,"uris":["http://zotero.org/users/local/QsygNxKM/items/T93CEQ5S"],"uri":["http://zotero.org/users/local/QsygNxKM/items/T93CEQ5S"],"itemData":{"id":61,"type":"report","title":"Review of Pedagogical Models and their use in e-learning","publisher":"Milton Keynes: Open University","URL":"goo.gl/AfBK7R","language":"English","author":[{"family":"Conole","given":"Gráinne"}],"issued":{"date-parts":[["2010"]]},"accessed":{"date-parts":[["2018",10,7]]}}}],"schema":"https://github.com/citation-style-language/schema/raw/master/csl-citation.json"} </w:instrText>
-      </w:r>
-      <w:r>
-        <w:fldChar w:fldCharType="separate"/>
-      </w:r>
-      <w:r>
-        <w:rPr>
-          <w:rFonts w:cs="Times New Roman"/>
-          <w:szCs w:val="24"/>
-        </w:rPr>
-        <w:t>(</w:t>
-      </w:r>
-      <w:r>
-        <w:rPr>
-          <w:rFonts w:cs="Times New Roman"/>
-          <w:szCs w:val="24"/>
-        </w:rPr>
-        <w:t>Conole, 2010)</w:t>
-      </w:r>
-      <w:r>
-        <w:fldChar w:fldCharType="end"/>
-      </w:r>
-      <w:r>
-        <w:t xml:space="preserve">. </w:t>
-      </w:r>
+        <w:t xml:space="preserve"> ofta i pedagogiska modeller. </w:t>
+      </w:r>
+      <w:moveFromRangeStart w:id="10" w:author="Jason Serviss" w:date="2018-11-03T21:40:00Z" w:name="move402900533"/>
+      <w:moveFrom w:id="11" w:author="Jason Serviss" w:date="2018-11-03T21:40:00Z">
+        <w:r>
+          <w:t>Dessa pedagogiska modeller</w:t>
+        </w:r>
+        <w:r>
+          <w:t xml:space="preserve"> kan beskrivas som kognitiva modeller eller teoretiska strukturer. De härleder från inlärningsteorier och möjliggör genomförandet av specifika instruktioner- och inlärningsstrategier </w:t>
+        </w:r>
+        <w:r>
+          <w:fldChar w:fldCharType="begin"/>
+        </w:r>
+        <w:r>
+          <w:instrText xml:space="preserve"> ADDIN ZOTERO_ITEM CSL_CITATION {"citationID":"lne63j6q","properties":{"formattedCitation":"(Gr\\uc0\\u225{}inne Conole, 2010)","plainCitation":"(Gráinne Conole, 2010)","noteIndex":0},"citationItems":[{"id":61,"uris":["http://zotero.org/users/local/QsygNxKM/items/T93CEQ5S"],"uri":["http://zotero.org/users/local/QsygNxKM/items/T93CEQ5S"],"itemData":{"id":61,"type":"report","title":"Review of Pedagogical Models and their use in e-learning","publisher":"Milton Keynes: Open University","URL":"goo.gl/AfBK7R","language":"English","author":[{"family":"Conole","given":"Gráinne"}],"issued":{"date-parts":[["2010"]]},"accessed":{"date-parts":[["2018",10,7]]}}}],"schema":"https://github.com/citation-style-language/schema/raw/master/csl-citation.json"} </w:instrText>
+        </w:r>
+        <w:r>
+          <w:fldChar w:fldCharType="separate"/>
+        </w:r>
+        <w:r>
+          <w:rPr>
+            <w:rFonts w:cs="Times New Roman"/>
+            <w:szCs w:val="24"/>
+          </w:rPr>
+          <w:t>(</w:t>
+        </w:r>
+        <w:r>
+          <w:rPr>
+            <w:rFonts w:cs="Times New Roman"/>
+            <w:szCs w:val="24"/>
+          </w:rPr>
+          <w:t>Conole, 2010)</w:t>
+        </w:r>
+        <w:r>
+          <w:fldChar w:fldCharType="end"/>
+        </w:r>
+        <w:r>
+          <w:t xml:space="preserve">. </w:t>
+        </w:r>
+      </w:moveFrom>
+      <w:moveFromRangeEnd w:id="10"/>
       <w:r>
         <w:t xml:space="preserve">Lärometoderna </w:t>
       </w:r>
@@ -3198,7 +3333,6 @@
       <w:r>
         <w:t xml:space="preserve">. </w:t>
       </w:r>
-      <w:commentRangeStart w:id="5"/>
       <w:r>
         <w:t>D</w:t>
       </w:r>
@@ -3212,32 +3346,78 @@
         <w:t>pedagogiska perspektiven</w:t>
       </w:r>
       <w:r>
-        <w:t xml:space="preserve"> som används i denna studie är:</w:t>
+        <w:t>:</w:t>
       </w:r>
       <w:r>
         <w:t xml:space="preserve"> </w:t>
       </w:r>
-      <w:commentRangeEnd w:id="5"/>
-      <w:r>
-        <w:rPr>
-          <w:rStyle w:val="Kommentarsreferens"/>
-        </w:rPr>
-        <w:commentReference w:id="5"/>
-      </w:r>
-      <w:r>
-        <w:t>Associativ, Konstruktivism och S</w:t>
+      <w:r>
+        <w:t>Associativ</w:t>
+      </w:r>
+      <w:r>
+        <w:t xml:space="preserve"> (</w:t>
+      </w:r>
+      <w:proofErr w:type="spellStart"/>
+      <w:r>
+        <w:t>associationist</w:t>
+      </w:r>
+      <w:proofErr w:type="spellEnd"/>
+      <w:r>
+        <w:t>)</w:t>
+      </w:r>
+      <w:r>
+        <w:t xml:space="preserve">, </w:t>
+      </w:r>
+      <w:commentRangeStart w:id="12"/>
+      <w:r>
+        <w:t>Konstruktivism</w:t>
+      </w:r>
+      <w:r>
+        <w:t xml:space="preserve"> (</w:t>
+      </w:r>
+      <w:proofErr w:type="spellStart"/>
+      <w:r>
+        <w:t>cognative</w:t>
+      </w:r>
+      <w:proofErr w:type="spellEnd"/>
+      <w:r>
+        <w:t>)</w:t>
+      </w:r>
+      <w:r>
+        <w:t xml:space="preserve"> </w:t>
+      </w:r>
+      <w:commentRangeEnd w:id="12"/>
+      <w:r>
+        <w:rPr>
+          <w:rStyle w:val="CommentReference"/>
+        </w:rPr>
+        <w:commentReference w:id="12"/>
+      </w:r>
+      <w:r>
+        <w:t>och S</w:t>
       </w:r>
       <w:r>
         <w:t>ociokulturellt</w:t>
       </w:r>
       <w:r>
+        <w:t xml:space="preserve"> (</w:t>
+      </w:r>
+      <w:proofErr w:type="spellStart"/>
+      <w:r>
+        <w:t>situative</w:t>
+      </w:r>
+      <w:proofErr w:type="spellEnd"/>
+      <w:r>
+        <w:t>)</w:t>
+      </w:r>
+      <w:r>
         <w:t>,</w:t>
       </w:r>
       <w:r>
         <w:t xml:space="preserve"> </w:t>
       </w:r>
       <w:r>
-        <w:t>och är</w:t>
+        <w:t>är</w:t>
       </w:r>
       <w:r>
         <w:t xml:space="preserve"> </w:t>
@@ -3254,6 +3434,11 @@
       <w:r>
         <w:t xml:space="preserve"> av tillvägagångssätt för lärande</w:t>
       </w:r>
+      <w:ins w:id="13" w:author="Jason Serviss" w:date="2018-11-03T21:45:00Z">
+        <w:r>
+          <w:t xml:space="preserve"> (source)</w:t>
+        </w:r>
+      </w:ins>
       <w:r>
         <w:t>.</w:t>
       </w:r>
@@ -3916,15 +4101,8 @@
       <w:r>
         <w:t>. Detta gör att förståelse uppstår både individuellt och gemensamt när det arbetas praktiskt i ett socialt sammanhang.</w:t>
       </w:r>
-      <w:bookmarkStart w:id="6" w:name="_Toc391456180"/>
-      <w:bookmarkStart w:id="7" w:name="_Toc401327936"/>
-    </w:p>
-    <w:p>
-      <w:pPr>
-        <w:pStyle w:val="Brdtext"/>
-        <w:spacing w:line="480" w:lineRule="auto"/>
-        <w:jc w:val="both"/>
-      </w:pPr>
+      <w:bookmarkStart w:id="14" w:name="_Toc391456180"/>
+      <w:bookmarkStart w:id="15" w:name="_Toc401327936"/>
     </w:p>
     <w:p>
       <w:pPr>
@@ -3960,11 +4138,10 @@
           <w:sz w:val="24"/>
           <w:szCs w:val="24"/>
         </w:rPr>
-        <w:lastRenderedPageBreak/>
         <w:t>Syfte</w:t>
       </w:r>
-      <w:bookmarkEnd w:id="6"/>
-      <w:bookmarkEnd w:id="7"/>
+      <w:bookmarkEnd w:id="14"/>
+      <w:bookmarkEnd w:id="15"/>
       <w:r>
         <w:rPr>
           <w:rFonts w:cs="Times New Roman"/>
@@ -3984,6 +4161,7 @@
         </w:rPr>
       </w:pPr>
       <w:r>
+        <w:lastRenderedPageBreak/>
         <w:t xml:space="preserve">Det svenska företaget </w:t>
       </w:r>
       <w:r>
@@ -4170,7 +4348,14 @@
         <w:rPr>
           <w:rFonts w:cs="Times New Roman"/>
         </w:rPr>
-        <w:t>ociokulturellt)</w:t>
+        <w:t>ociokulturellt</w:t>
+      </w:r>
+      <w:commentRangeStart w:id="16"/>
+      <w:r>
+        <w:rPr>
+          <w:rFonts w:cs="Times New Roman"/>
+        </w:rPr>
+        <w:t>)</w:t>
       </w:r>
       <w:r>
         <w:rPr>
@@ -4194,7 +4379,20 @@
         <w:rPr>
           <w:rFonts w:cs="Times New Roman"/>
         </w:rPr>
-        <w:t xml:space="preserve"> som vanligtvis används inom e-lärande. För att utvärdera detta jämförde</w:t>
+        <w:t xml:space="preserve"> som vanligtvis används inom e-lärande.</w:t>
+      </w:r>
+      <w:commentRangeEnd w:id="16"/>
+      <w:r>
+        <w:rPr>
+          <w:rStyle w:val="CommentReference"/>
+        </w:rPr>
+        <w:commentReference w:id="16"/>
+      </w:r>
+      <w:r>
+        <w:rPr>
+          <w:rFonts w:cs="Times New Roman"/>
+        </w:rPr>
+        <w:t xml:space="preserve"> För att utvärdera detta jämförde</w:t>
       </w:r>
       <w:r>
         <w:rPr>
@@ -4388,37 +4586,37 @@
         <w:rPr>
           <w:lang w:eastAsia="sv-SE"/>
         </w:rPr>
+        <w:t xml:space="preserve">krav </w:t>
+      </w:r>
+      <w:r>
+        <w:rPr>
+          <w:lang w:eastAsia="sv-SE"/>
+        </w:rPr>
+        <w:t xml:space="preserve">från enskilda kurser </w:t>
+      </w:r>
+      <w:r>
+        <w:rPr>
+          <w:lang w:eastAsia="sv-SE"/>
+        </w:rPr>
+        <w:t xml:space="preserve">som kan </w:t>
+      </w:r>
+      <w:r>
+        <w:rPr>
+          <w:lang w:eastAsia="sv-SE"/>
+        </w:rPr>
+        <w:t>förhindra införande av en särskild pedagogisk modell hos Grade</w:t>
+      </w:r>
+      <w:r>
+        <w:rPr>
+          <w:lang w:eastAsia="sv-SE"/>
+        </w:rPr>
+        <w:t xml:space="preserve">. </w:t>
+      </w:r>
+      <w:r>
+        <w:rPr>
+          <w:lang w:eastAsia="sv-SE"/>
+        </w:rPr>
         <w:lastRenderedPageBreak/>
-        <w:t xml:space="preserve">krav </w:t>
-      </w:r>
-      <w:r>
-        <w:rPr>
-          <w:lang w:eastAsia="sv-SE"/>
-        </w:rPr>
-        <w:t xml:space="preserve">från enskilda kurser </w:t>
-      </w:r>
-      <w:r>
-        <w:rPr>
-          <w:lang w:eastAsia="sv-SE"/>
-        </w:rPr>
-        <w:t xml:space="preserve">som kan </w:t>
-      </w:r>
-      <w:r>
-        <w:rPr>
-          <w:lang w:eastAsia="sv-SE"/>
-        </w:rPr>
-        <w:t>förhindra införande av en särskild pedagogisk modell hos Grade</w:t>
-      </w:r>
-      <w:r>
-        <w:rPr>
-          <w:lang w:eastAsia="sv-SE"/>
-        </w:rPr>
-        <w:t xml:space="preserve">. </w:t>
-      </w:r>
-      <w:r>
-        <w:rPr>
-          <w:lang w:eastAsia="sv-SE"/>
-        </w:rPr>
         <w:t>Resultatet visade att det var</w:t>
       </w:r>
       <w:r>
@@ -4469,16 +4667,16 @@
         <w:pStyle w:val="Heading11"/>
         <w:spacing w:line="276" w:lineRule="auto"/>
       </w:pPr>
-      <w:bookmarkStart w:id="8" w:name="_Toc391456181"/>
-      <w:bookmarkStart w:id="9" w:name="_Toc401327937"/>
-      <w:bookmarkEnd w:id="8"/>
+      <w:bookmarkStart w:id="17" w:name="_Toc391456181"/>
+      <w:bookmarkStart w:id="18" w:name="_Toc401327937"/>
+      <w:bookmarkEnd w:id="17"/>
       <w:r>
         <w:t>Metod</w:t>
       </w:r>
-      <w:bookmarkStart w:id="10" w:name="_Toc391456182"/>
-      <w:bookmarkStart w:id="11" w:name="_Toc401327938"/>
-      <w:bookmarkEnd w:id="9"/>
-      <w:bookmarkEnd w:id="10"/>
+      <w:bookmarkStart w:id="19" w:name="_Toc391456182"/>
+      <w:bookmarkStart w:id="20" w:name="_Toc401327938"/>
+      <w:bookmarkEnd w:id="18"/>
+      <w:bookmarkEnd w:id="19"/>
     </w:p>
     <w:p>
       <w:pPr>
@@ -4502,7 +4700,7 @@
         </w:rPr>
         <w:t>Intervjun</w:t>
       </w:r>
-      <w:bookmarkEnd w:id="11"/>
+      <w:bookmarkEnd w:id="20"/>
     </w:p>
     <w:p>
       <w:pPr>
@@ -4526,7 +4724,27 @@
         <w:rPr>
           <w:rFonts w:cs="Times New Roman"/>
         </w:rPr>
-        <w:t xml:space="preserve">trategi som Grade använder idag, samt att därefter </w:t>
+        <w:t xml:space="preserve">trategi som Grade använder </w:t>
+      </w:r>
+      <w:commentRangeStart w:id="21"/>
+      <w:r>
+        <w:rPr>
+          <w:rFonts w:cs="Times New Roman"/>
+        </w:rPr>
+        <w:t xml:space="preserve">idag, samt att </w:t>
+      </w:r>
+      <w:commentRangeEnd w:id="21"/>
+      <w:r>
+        <w:rPr>
+          <w:rStyle w:val="CommentReference"/>
+        </w:rPr>
+        <w:commentReference w:id="21"/>
+      </w:r>
+      <w:r>
+        <w:rPr>
+          <w:rFonts w:cs="Times New Roman"/>
+        </w:rPr>
+        <w:t xml:space="preserve">därefter </w:t>
       </w:r>
       <w:r>
         <w:rPr>
@@ -4588,6 +4806,7 @@
         </w:rPr>
         <w:t xml:space="preserve">med att undersöka relevant litteratur </w:t>
       </w:r>
+      <w:commentRangeStart w:id="22"/>
       <w:r>
         <w:rPr>
           <w:rFonts w:cs="Times New Roman"/>
@@ -4605,6 +4824,13 @@
           <w:rFonts w:cs="Times New Roman"/>
         </w:rPr>
         <w:t xml:space="preserve">tar upp </w:t>
+      </w:r>
+      <w:commentRangeEnd w:id="22"/>
+      <w:r>
+        <w:rPr>
+          <w:rStyle w:val="CommentReference"/>
+        </w:rPr>
+        <w:commentReference w:id="22"/>
       </w:r>
       <w:r>
         <w:rPr>
@@ -4864,52 +5090,49 @@
         <w:t>r</w:t>
       </w:r>
       <w:r>
-        <w:t xml:space="preserve"> varandra i en så stor utsträckning som möjligt. Genom </w:t>
+        <w:t xml:space="preserve"> varandra i en så stor utsträckning som möjligt. Genom att använda </w:t>
+      </w:r>
+      <w:r>
+        <w:t xml:space="preserve">faktauppställning </w:t>
+      </w:r>
+      <w:r>
+        <w:t>kunde</w:t>
+      </w:r>
+      <w:r>
+        <w:t xml:space="preserve"> </w:t>
+      </w:r>
+      <w:r>
+        <w:t xml:space="preserve">sedan </w:t>
+      </w:r>
+      <w:r>
+        <w:t>frågekonstruktioner</w:t>
+      </w:r>
+      <w:r>
+        <w:t xml:space="preserve"> </w:t>
+      </w:r>
+      <w:r>
+        <w:t xml:space="preserve">skapas </w:t>
+      </w:r>
+      <w:r>
+        <w:t xml:space="preserve">för </w:t>
+      </w:r>
+      <w:r>
+        <w:t>en intervju</w:t>
+      </w:r>
+      <w:r>
+        <w:t xml:space="preserve"> </w:t>
+      </w:r>
+      <w:r>
+        <w:t>vilket</w:t>
+      </w:r>
+      <w:r>
+        <w:t xml:space="preserve"> i sin tur</w:t>
+      </w:r>
+      <w:r>
+        <w:t xml:space="preserve"> </w:t>
       </w:r>
       <w:r>
         <w:lastRenderedPageBreak/>
-        <w:t xml:space="preserve">att använda </w:t>
-      </w:r>
-      <w:r>
-        <w:t xml:space="preserve">faktauppställning </w:t>
-      </w:r>
-      <w:r>
-        <w:t>kunde</w:t>
-      </w:r>
-      <w:r>
-        <w:t xml:space="preserve"> </w:t>
-      </w:r>
-      <w:r>
-        <w:t xml:space="preserve">sedan </w:t>
-      </w:r>
-      <w:r>
-        <w:t>frågekonstruktioner</w:t>
-      </w:r>
-      <w:r>
-        <w:t xml:space="preserve"> </w:t>
-      </w:r>
-      <w:r>
-        <w:t xml:space="preserve">skapas </w:t>
-      </w:r>
-      <w:r>
-        <w:t xml:space="preserve">för </w:t>
-      </w:r>
-      <w:r>
-        <w:t>en intervju</w:t>
-      </w:r>
-      <w:r>
-        <w:t xml:space="preserve"> </w:t>
-      </w:r>
-      <w:r>
-        <w:t>vilket</w:t>
-      </w:r>
-      <w:r>
-        <w:t xml:space="preserve"> i sin tur</w:t>
-      </w:r>
-      <w:r>
-        <w:t xml:space="preserve"> </w:t>
-      </w:r>
-      <w:r>
         <w:t xml:space="preserve">kunde evaluera </w:t>
       </w:r>
       <w:r>
@@ -5069,8 +5292,8 @@
           <w:szCs w:val="24"/>
         </w:rPr>
       </w:pPr>
-      <w:bookmarkStart w:id="12" w:name="_Toc391456183"/>
-      <w:bookmarkStart w:id="13" w:name="_Toc401327939"/>
+      <w:bookmarkStart w:id="23" w:name="_Toc391456183"/>
+      <w:bookmarkStart w:id="24" w:name="_Toc401327939"/>
       <w:r>
         <w:rPr>
           <w:rFonts w:cs="Times New Roman"/>
@@ -5080,8 +5303,8 @@
         </w:rPr>
         <w:t>Utvärdering</w:t>
       </w:r>
-      <w:bookmarkEnd w:id="12"/>
-      <w:bookmarkEnd w:id="13"/>
+      <w:bookmarkEnd w:id="23"/>
+      <w:bookmarkEnd w:id="24"/>
     </w:p>
     <w:p>
       <w:pPr>
@@ -5303,40 +5526,74 @@
         </w:rPr>
         <w:fldChar w:fldCharType="end"/>
       </w:r>
+      <w:ins w:id="25" w:author="Jason Serviss" w:date="2018-11-03T21:54:00Z">
+        <w:r>
+          <w:rPr>
+            <w:rFonts w:eastAsia="Times New Roman" w:cs="Times New Roman"/>
+            <w:lang w:eastAsia="sv-SE"/>
+          </w:rPr>
+          <w:t xml:space="preserve"> som d</w:t>
+        </w:r>
+      </w:ins>
+      <w:del w:id="26" w:author="Jason Serviss" w:date="2018-11-03T21:54:00Z">
+        <w:r>
+          <w:rPr>
+            <w:rFonts w:eastAsia="Times New Roman" w:cs="Times New Roman"/>
+            <w:lang w:eastAsia="sv-SE"/>
+          </w:rPr>
+          <w:delText>.</w:delText>
+        </w:r>
+        <w:r>
+          <w:rPr>
+            <w:rFonts w:eastAsia="Times New Roman" w:cs="Times New Roman"/>
+            <w:lang w:eastAsia="sv-SE"/>
+          </w:rPr>
+          <w:delText xml:space="preserve"> D</w:delText>
+        </w:r>
+      </w:del>
       <w:r>
         <w:rPr>
           <w:rFonts w:eastAsia="Times New Roman" w:cs="Times New Roman"/>
           <w:lang w:eastAsia="sv-SE"/>
         </w:rPr>
-        <w:t>.</w:t>
+        <w:t xml:space="preserve">ärefter </w:t>
       </w:r>
       <w:r>
         <w:rPr>
           <w:rFonts w:eastAsia="Times New Roman" w:cs="Times New Roman"/>
           <w:lang w:eastAsia="sv-SE"/>
         </w:rPr>
-        <w:t xml:space="preserve"> Därefter </w:t>
+        <w:t>utnyttjade</w:t>
       </w:r>
       <w:r>
         <w:rPr>
           <w:rFonts w:eastAsia="Times New Roman" w:cs="Times New Roman"/>
           <w:lang w:eastAsia="sv-SE"/>
         </w:rPr>
-        <w:t>utnyttjade</w:t>
+        <w:t>s</w:t>
       </w:r>
       <w:r>
         <w:rPr>
           <w:rFonts w:eastAsia="Times New Roman" w:cs="Times New Roman"/>
           <w:lang w:eastAsia="sv-SE"/>
         </w:rPr>
-        <w:t>s</w:t>
-      </w:r>
+        <w:t xml:space="preserve"> </w:t>
+      </w:r>
+      <w:del w:id="27" w:author="Jason Serviss" w:date="2018-11-03T21:54:00Z">
+        <w:r>
+          <w:rPr>
+            <w:rFonts w:eastAsia="Times New Roman" w:cs="Times New Roman"/>
+            <w:lang w:eastAsia="sv-SE"/>
+          </w:rPr>
+          <w:delText xml:space="preserve">detta </w:delText>
+        </w:r>
+      </w:del>
       <w:r>
         <w:rPr>
           <w:rFonts w:eastAsia="Times New Roman" w:cs="Times New Roman"/>
           <w:lang w:eastAsia="sv-SE"/>
         </w:rPr>
-        <w:t xml:space="preserve"> detta för att utforma ett </w:t>
+        <w:t xml:space="preserve">för att utforma ett </w:t>
       </w:r>
       <w:r>
         <w:rPr>
@@ -5406,7 +5663,23 @@
           <w:rFonts w:eastAsia="Times New Roman" w:cs="Times New Roman"/>
           <w:lang w:eastAsia="sv-SE"/>
         </w:rPr>
-        <w:t xml:space="preserve"> med hjälp av de 17 påståendena. Resultatet analyserades genom att använda </w:t>
+        <w:t xml:space="preserve"> med hjälp av de 17 påståendena. Resultatet analyserades genom att använda</w:t>
+      </w:r>
+      <w:ins w:id="28" w:author="Jason Serviss" w:date="2018-11-03T21:54:00Z">
+        <w:r>
+          <w:rPr>
+            <w:rFonts w:eastAsia="Times New Roman" w:cs="Times New Roman"/>
+            <w:lang w:eastAsia="sv-SE"/>
+          </w:rPr>
+          <w:t xml:space="preserve"> ett</w:t>
+        </w:r>
+      </w:ins>
+      <w:r>
+        <w:rPr>
+          <w:rFonts w:eastAsia="Times New Roman" w:cs="Times New Roman"/>
+          <w:lang w:eastAsia="sv-SE"/>
+        </w:rPr>
+        <w:t xml:space="preserve"> </w:t>
       </w:r>
       <w:r>
         <w:rPr>
@@ -5468,17 +5741,17 @@
           <w:b/>
         </w:rPr>
       </w:pPr>
-      <w:bookmarkStart w:id="14" w:name="_Toc391456184"/>
-      <w:bookmarkStart w:id="15" w:name="_Toc401327940"/>
-      <w:bookmarkEnd w:id="14"/>
+      <w:bookmarkStart w:id="29" w:name="_Toc391456184"/>
+      <w:bookmarkStart w:id="30" w:name="_Toc401327940"/>
+      <w:bookmarkEnd w:id="29"/>
       <w:r>
         <w:t>Resultat</w:t>
       </w:r>
-      <w:bookmarkEnd w:id="15"/>
+      <w:bookmarkEnd w:id="30"/>
     </w:p>
     <w:p>
       <w:pPr>
-        <w:pStyle w:val="Brdtext"/>
+        <w:pStyle w:val="BodyText"/>
         <w:spacing w:line="360" w:lineRule="auto"/>
         <w:rPr>
           <w:b/>
@@ -5540,39 +5813,44 @@
       <w:r>
         <w:t>s</w:t>
       </w:r>
-      <w:r>
-        <w:t xml:space="preserve"> vi först</w:t>
-      </w:r>
-      <w:r>
-        <w:t xml:space="preserve"> en representativ modell från varje </w:t>
+      <w:del w:id="31" w:author="Jason Serviss" w:date="2018-11-03T21:56:00Z">
+        <w:r>
+          <w:delText xml:space="preserve"> vi</w:delText>
+        </w:r>
+      </w:del>
+      <w:r>
+        <w:t xml:space="preserve"> först</w:t>
+      </w:r>
+      <w:r>
+        <w:t xml:space="preserve"> en representativ modell från varje perspektiv. DIM, ATM, och KLM valdes </w:t>
+      </w:r>
+      <w:r>
+        <w:t xml:space="preserve">för </w:t>
+      </w:r>
+      <w:r>
+        <w:t>A</w:t>
+      </w:r>
+      <w:r>
+        <w:t>ssociativ</w:t>
+      </w:r>
+      <w:r>
+        <w:t>t</w:t>
+      </w:r>
+      <w:r>
+        <w:t>-, K</w:t>
+      </w:r>
+      <w:r>
+        <w:t>onstruktivistiskt</w:t>
+      </w:r>
+      <w:r>
+        <w:t>-, och S</w:t>
+      </w:r>
+      <w:r>
+        <w:t>ociokulturellt-</w:t>
       </w:r>
       <w:r>
         <w:lastRenderedPageBreak/>
-        <w:t xml:space="preserve">perspektiv. DIM, ATM, och KLM valdes </w:t>
-      </w:r>
-      <w:r>
-        <w:t xml:space="preserve">för </w:t>
-      </w:r>
-      <w:r>
-        <w:t>A</w:t>
-      </w:r>
-      <w:r>
-        <w:t>ssociativ</w:t>
-      </w:r>
-      <w:r>
-        <w:t>t</w:t>
-      </w:r>
-      <w:r>
-        <w:t>-, K</w:t>
-      </w:r>
-      <w:r>
-        <w:t>onstruktivistiskt</w:t>
-      </w:r>
-      <w:r>
-        <w:t>-, och S</w:t>
-      </w:r>
-      <w:r>
-        <w:t>ociokulturellt-perspektiv</w:t>
+        <w:t>perspektiv</w:t>
       </w:r>
       <w:r>
         <w:t xml:space="preserve">. </w:t>
@@ -5583,8 +5861,13 @@
       <w:r>
         <w:t xml:space="preserve">edagogiska modeller </w:t>
       </w:r>
-      <w:r>
-        <w:t>oftast brukar</w:t>
+      <w:del w:id="32" w:author="Jason Serviss" w:date="2018-11-03T21:57:00Z">
+        <w:r>
+          <w:delText xml:space="preserve">oftast </w:delText>
+        </w:r>
+      </w:del>
+      <w:r>
+        <w:t>brukar</w:t>
       </w:r>
       <w:r>
         <w:t xml:space="preserve"> delas in i faser och element för </w:t>
@@ -5665,7 +5948,20 @@
         <w:t>ju</w:t>
       </w:r>
       <w:r>
-        <w:t xml:space="preserve">n och poängsätts enligt </w:t>
+        <w:t xml:space="preserve">n och poängsätts </w:t>
+      </w:r>
+      <w:ins w:id="33" w:author="Jason Serviss" w:date="2018-11-03T21:59:00Z">
+        <w:r>
+          <w:t>av personen som inter</w:t>
+        </w:r>
+      </w:ins>
+      <w:ins w:id="34" w:author="Jason Serviss" w:date="2018-11-03T22:00:00Z">
+        <w:r>
+          <w:t xml:space="preserve">vjuades </w:t>
+        </w:r>
+      </w:ins>
+      <w:r>
+        <w:t xml:space="preserve">enligt </w:t>
       </w:r>
       <w:r>
         <w:t>den femgradiga skalan</w:t>
@@ -5746,7 +6042,15 @@
         <w:t xml:space="preserve"> varje enskilt</w:t>
       </w:r>
       <w:r>
-        <w:t xml:space="preserve"> element, </w:t>
+        <w:t xml:space="preserve"> </w:t>
+      </w:r>
+      <w:ins w:id="35" w:author="Jason Serviss" w:date="2018-11-03T22:01:00Z">
+        <w:r>
+          <w:t>modell</w:t>
+        </w:r>
+      </w:ins>
+      <w:r>
+        <w:t xml:space="preserve">element, </w:t>
       </w:r>
       <w:r>
         <w:t xml:space="preserve">framträder det </w:t>
@@ -5859,7 +6163,7 @@
     </w:p>
     <w:p>
       <w:pPr>
-        <w:pStyle w:val="Brdtext"/>
+        <w:pStyle w:val="BodyText"/>
         <w:keepNext/>
         <w:spacing w:line="360" w:lineRule="auto"/>
       </w:pPr>
@@ -5869,6 +6173,7 @@
           <w:noProof/>
           <w:sz w:val="18"/>
           <w:szCs w:val="18"/>
+          <w:lang w:val="en-US" w:eastAsia="en-US"/>
         </w:rPr>
         <w:lastRenderedPageBreak/>
         <w:drawing>
@@ -5916,7 +6221,7 @@
     </w:p>
     <w:p>
       <w:pPr>
-        <w:pStyle w:val="Beskrivning"/>
+        <w:pStyle w:val="Caption"/>
         <w:spacing w:line="360" w:lineRule="auto"/>
         <w:rPr>
           <w:i/>
@@ -6094,6 +6399,15 @@
       <w:r>
         <w:t>i bilaga 2.</w:t>
       </w:r>
+    </w:p>
+    <w:p>
+      <w:pPr>
+        <w:rPr>
+          <w:ins w:id="36" w:author="Jason Serviss" w:date="2018-11-03T22:02:00Z"/>
+          <w:b/>
+          <w:sz w:val="24"/>
+        </w:rPr>
+      </w:pPr>
     </w:p>
     <w:p>
       <w:pPr>
@@ -6171,23 +6485,77 @@
         <w:t xml:space="preserve"> </w:t>
       </w:r>
       <w:r>
-        <w:t>fyra av Grades nyligen designade kurser under 2017 (KS Strålskydd, PT Strålsäkerhet, RCC, Tel</w:t>
-      </w:r>
-      <w:r>
-        <w:t>ia GDPR)</w:t>
-      </w:r>
-      <w:r>
-        <w:t xml:space="preserve"> enligt DIM</w:t>
-      </w:r>
-      <w:r>
-        <w:t>’</w:t>
-      </w:r>
-      <w:r>
-        <w:t>s</w:t>
-      </w:r>
-      <w:r>
-        <w:t xml:space="preserve"> riktlinjer</w:t>
-      </w:r>
+        <w:t xml:space="preserve">fyra av Grades </w:t>
+      </w:r>
+      <w:del w:id="37" w:author="Jason Serviss" w:date="2018-11-03T22:02:00Z">
+        <w:r>
+          <w:delText xml:space="preserve">nyligen designade </w:delText>
+        </w:r>
+      </w:del>
+      <w:r>
+        <w:t xml:space="preserve">kurser </w:t>
+      </w:r>
+      <w:ins w:id="38" w:author="Jason Serviss" w:date="2018-11-03T22:05:00Z">
+        <w:r>
+          <w:t>(KS Strålskydd, PT Strålsäkerhet, RCC, Telia GDPR)</w:t>
+        </w:r>
+        <w:r>
+          <w:t xml:space="preserve"> </w:t>
+        </w:r>
+      </w:ins>
+      <w:ins w:id="39" w:author="Jason Serviss" w:date="2018-11-03T22:04:00Z">
+        <w:r>
+          <w:t xml:space="preserve">enligt DIM’s riktlinjer som </w:t>
+        </w:r>
+      </w:ins>
+      <w:ins w:id="40" w:author="Jason Serviss" w:date="2018-11-03T22:02:00Z">
+        <w:r>
+          <w:t>designade</w:t>
+        </w:r>
+      </w:ins>
+      <w:ins w:id="41" w:author="Jason Serviss" w:date="2018-11-03T22:05:00Z">
+        <w:r>
+          <w:t>s</w:t>
+        </w:r>
+      </w:ins>
+      <w:ins w:id="42" w:author="Jason Serviss" w:date="2018-11-03T22:02:00Z">
+        <w:r>
+          <w:t xml:space="preserve"> </w:t>
+        </w:r>
+      </w:ins>
+      <w:r>
+        <w:t xml:space="preserve">under </w:t>
+      </w:r>
+      <w:ins w:id="43" w:author="Jason Serviss" w:date="2018-11-03T22:05:00Z">
+        <w:r>
+          <w:t xml:space="preserve">året </w:t>
+        </w:r>
+      </w:ins>
+      <w:r>
+        <w:t>2017</w:t>
+      </w:r>
+      <w:del w:id="44" w:author="Jason Serviss" w:date="2018-11-03T22:05:00Z">
+        <w:r>
+          <w:delText xml:space="preserve"> (KS Strålskydd, PT Strålsäkerhet, RCC, Tel</w:delText>
+        </w:r>
+        <w:r>
+          <w:delText>ia GDPR)</w:delText>
+        </w:r>
+      </w:del>
+      <w:del w:id="45" w:author="Jason Serviss" w:date="2018-11-03T22:04:00Z">
+        <w:r>
+          <w:delText xml:space="preserve"> enligt DIM</w:delText>
+        </w:r>
+        <w:r>
+          <w:delText>’</w:delText>
+        </w:r>
+        <w:r>
+          <w:delText>s</w:delText>
+        </w:r>
+        <w:r>
+          <w:delText xml:space="preserve"> riktlinjer</w:delText>
+        </w:r>
+      </w:del>
       <w:r>
         <w:t>.</w:t>
       </w:r>
@@ -6375,7 +6743,6 @@
         <w:jc w:val="both"/>
       </w:pPr>
       <w:r>
-        <w:lastRenderedPageBreak/>
         <w:t xml:space="preserve">För att få en djupare blick inom Grades prestanda i varje fas, delade vi upp de erhållna poäng utefter varje </w:t>
       </w:r>
       <w:r>
@@ -6706,13 +7073,70 @@
         <w:t>Ledtrådar och Uppmaningar</w:t>
       </w:r>
       <w:r>
-        <w:t xml:space="preserve"> och resulterade med ett lågt resultat (medelpoäng = 0,6), däremot </w:t>
-      </w:r>
-      <w:r>
-        <w:t>fasens medelvärde räddar</w:t>
-      </w:r>
-      <w:r>
-        <w:t xml:space="preserve"> fasen av att elementet </w:t>
+        <w:t xml:space="preserve"> </w:t>
+      </w:r>
+      <w:del w:id="46" w:author="Jason Serviss" w:date="2018-11-03T22:11:00Z">
+        <w:r>
+          <w:delText xml:space="preserve">och </w:delText>
+        </w:r>
+      </w:del>
+      <w:ins w:id="47" w:author="Jason Serviss" w:date="2018-11-03T22:11:00Z">
+        <w:r>
+          <w:t xml:space="preserve">som </w:t>
+        </w:r>
+      </w:ins>
+      <w:del w:id="48" w:author="Jason Serviss" w:date="2018-11-03T22:10:00Z">
+        <w:r>
+          <w:delText>resulterade med</w:delText>
+        </w:r>
+      </w:del>
+      <w:ins w:id="49" w:author="Jason Serviss" w:date="2018-11-03T22:10:00Z">
+        <w:r>
+          <w:t>visade</w:t>
+        </w:r>
+      </w:ins>
+      <w:r>
+        <w:t xml:space="preserve"> ett lågt resultat (medelpoäng = 0,6), däremot </w:t>
+      </w:r>
+      <w:r>
+        <w:t xml:space="preserve">fasens medelvärde </w:t>
+      </w:r>
+      <w:ins w:id="50" w:author="Jason Serviss" w:date="2018-11-03T22:10:00Z">
+        <w:r>
+          <w:t xml:space="preserve">är </w:t>
+        </w:r>
+        <w:proofErr w:type="spellStart"/>
+        <w:r>
+          <w:t>delviss</w:t>
+        </w:r>
+        <w:proofErr w:type="spellEnd"/>
+        <w:r>
+          <w:t xml:space="preserve"> </w:t>
+        </w:r>
+      </w:ins>
+      <w:r>
+        <w:t>rädda</w:t>
+      </w:r>
+      <w:ins w:id="51" w:author="Jason Serviss" w:date="2018-11-03T22:10:00Z">
+        <w:r>
+          <w:t>d</w:t>
+        </w:r>
+      </w:ins>
+      <w:del w:id="52" w:author="Jason Serviss" w:date="2018-11-03T22:10:00Z">
+        <w:r>
+          <w:delText>r</w:delText>
+        </w:r>
+      </w:del>
+      <w:r>
+        <w:t xml:space="preserve"> </w:t>
+      </w:r>
+      <w:del w:id="53" w:author="Jason Serviss" w:date="2018-11-03T22:10:00Z">
+        <w:r>
+          <w:delText xml:space="preserve">fasen </w:delText>
+        </w:r>
+      </w:del>
+      <w:r>
+        <w:t xml:space="preserve">av att elementet </w:t>
       </w:r>
       <w:r>
         <w:rPr>
@@ -6735,9 +7159,11 @@
       <w:r>
         <w:t xml:space="preserve"> </w:t>
       </w:r>
-      <w:r>
-        <w:t xml:space="preserve">poäng </w:t>
-      </w:r>
+      <w:del w:id="54" w:author="Jason Serviss" w:date="2018-11-03T22:11:00Z">
+        <w:r>
+          <w:delText xml:space="preserve">poäng </w:delText>
+        </w:r>
+      </w:del>
       <w:r>
         <w:t>skulle gynnas av</w:t>
       </w:r>
@@ -6812,7 +7238,7 @@
       <w:r>
         <w:rPr>
           <w:noProof/>
-          <w:lang w:eastAsia="sv-SE"/>
+          <w:lang w:val="en-US"/>
         </w:rPr>
         <w:lastRenderedPageBreak/>
         <w:drawing>
@@ -6869,7 +7295,7 @@
     </w:p>
     <w:p>
       <w:pPr>
-        <w:pStyle w:val="Beskrivning"/>
+        <w:pStyle w:val="Caption"/>
       </w:pPr>
       <w:r>
         <w:rPr>
@@ -7039,7 +7465,7 @@
     <w:p/>
     <w:p>
       <w:pPr>
-        <w:pStyle w:val="Brdtext"/>
+        <w:pStyle w:val="BodyText"/>
         <w:spacing w:line="360" w:lineRule="auto"/>
         <w:jc w:val="both"/>
         <w:rPr>
@@ -7443,8 +7869,8 @@
       <w:r>
         <w:t>.</w:t>
       </w:r>
-      <w:bookmarkStart w:id="16" w:name="_Toc489811950"/>
-      <w:bookmarkStart w:id="17" w:name="_Ref489810823"/>
+      <w:bookmarkStart w:id="55" w:name="_Toc489811950"/>
+      <w:bookmarkStart w:id="56" w:name="_Ref489810823"/>
     </w:p>
     <w:p>
       <w:pPr>
@@ -7456,7 +7882,7 @@
       <w:r>
         <w:rPr>
           <w:noProof/>
-          <w:lang w:eastAsia="sv-SE"/>
+          <w:lang w:val="en-US"/>
         </w:rPr>
         <w:drawing>
           <wp:inline distT="0" distB="4445" distL="0" distR="12700" wp14:anchorId="202C3002" wp14:editId="5A3A74B2">
@@ -7499,7 +7925,7 @@
     </w:p>
     <w:p>
       <w:pPr>
-        <w:pStyle w:val="Beskrivning"/>
+        <w:pStyle w:val="Caption"/>
         <w:rPr>
           <w:i/>
         </w:rPr>
@@ -7611,10 +8037,19 @@
         <w:t xml:space="preserve">. </w:t>
       </w:r>
       <w:r>
-        <w:t xml:space="preserve">B) </w:t>
-      </w:r>
-      <w:bookmarkEnd w:id="16"/>
-      <w:bookmarkEnd w:id="17"/>
+        <w:rPr>
+          <w:b/>
+          <w:rPrChange w:id="57" w:author="Jason Serviss" w:date="2018-11-03T22:13:00Z">
+            <w:rPr/>
+          </w:rPrChange>
+        </w:rPr>
+        <w:t>B)</w:t>
+      </w:r>
+      <w:r>
+        <w:t xml:space="preserve"> </w:t>
+      </w:r>
+      <w:bookmarkEnd w:id="55"/>
+      <w:bookmarkEnd w:id="56"/>
       <w:r>
         <w:t>Punkterna representerar p</w:t>
       </w:r>
@@ -7660,13 +8095,13 @@
         <w:pStyle w:val="Heading11"/>
         <w:spacing w:line="276" w:lineRule="auto"/>
       </w:pPr>
-      <w:bookmarkStart w:id="18" w:name="_Toc391456185"/>
-      <w:bookmarkStart w:id="19" w:name="_Toc401327941"/>
-      <w:bookmarkEnd w:id="18"/>
+      <w:bookmarkStart w:id="58" w:name="_Toc391456185"/>
+      <w:bookmarkStart w:id="59" w:name="_Toc401327941"/>
+      <w:bookmarkEnd w:id="58"/>
       <w:r>
         <w:t>Diskussion</w:t>
       </w:r>
-      <w:bookmarkEnd w:id="19"/>
+      <w:bookmarkEnd w:id="59"/>
     </w:p>
     <w:p>
       <w:pPr>
@@ -7686,7 +8121,18 @@
         <w:t xml:space="preserve"> </w:t>
       </w:r>
       <w:r>
-        <w:t xml:space="preserve">att övergångsprocessen från Grades befintliga pedagogiska strategi till en modellbaserad strategi. </w:t>
+        <w:t>att övergångsprocessen från Grades befintliga pedagogiska strategi till en modellbaserad strategi</w:t>
+      </w:r>
+      <w:ins w:id="60" w:author="Jason Serviss" w:date="2018-11-03T22:15:00Z">
+        <w:r>
+          <w:t xml:space="preserve"> </w:t>
+        </w:r>
+        <w:r>
+          <w:t>för att få deras pedagogik ytterligare strukturerad</w:t>
+        </w:r>
+      </w:ins>
+      <w:r>
+        <w:t xml:space="preserve">. </w:t>
       </w:r>
       <w:r>
         <w:t xml:space="preserve">Syftet </w:t>
@@ -7851,6 +8297,7 @@
         <w:jc w:val="both"/>
       </w:pPr>
       <w:r>
+        <w:lastRenderedPageBreak/>
         <w:t>Intervjuresultatet visade att det Associativa perspektivet passade bäst in på Grades</w:t>
       </w:r>
       <w:r>
@@ -7863,11 +8310,7 @@
         <w:t>en medelpoäng som låg nära inpå</w:t>
       </w:r>
       <w:r>
-        <w:t xml:space="preserve"> det resultatet från det Associativa </w:t>
-      </w:r>
-      <w:r>
-        <w:lastRenderedPageBreak/>
-        <w:t>perspektivet</w:t>
+        <w:t xml:space="preserve"> det resultatet från det Associativa perspektivet</w:t>
       </w:r>
       <w:r>
         <w:t xml:space="preserve">. </w:t>
@@ -7909,13 +8352,37 @@
         <w:t>enligt Grade</w:t>
       </w:r>
       <w:r>
-        <w:t>s standard</w:t>
-      </w:r>
-      <w:r>
+        <w:t xml:space="preserve">s </w:t>
+      </w:r>
+      <w:r>
+        <w:rPr>
+          <w:u w:val="single"/>
+          <w:rPrChange w:id="61" w:author="Jason Serviss" w:date="2018-11-03T22:16:00Z">
+            <w:rPr/>
+          </w:rPrChange>
+        </w:rPr>
+        <w:t>standard</w:t>
+      </w:r>
+      <w:r>
+        <w:rPr>
+          <w:u w:val="single"/>
+          <w:rPrChange w:id="62" w:author="Jason Serviss" w:date="2018-11-03T22:16:00Z">
+            <w:rPr/>
+          </w:rPrChange>
+        </w:rPr>
         <w:t xml:space="preserve"> </w:t>
       </w:r>
       <w:r>
-        <w:t xml:space="preserve">för </w:t>
+        <w:rPr>
+          <w:u w:val="single"/>
+          <w:rPrChange w:id="63" w:author="Jason Serviss" w:date="2018-11-03T22:16:00Z">
+            <w:rPr/>
+          </w:rPrChange>
+        </w:rPr>
+        <w:t>för</w:t>
+      </w:r>
+      <w:r>
+        <w:t xml:space="preserve"> </w:t>
       </w:r>
       <w:r>
         <w:t>pedagogiska riktlinjer</w:t>
@@ -8079,9 +8546,11 @@
       <w:r>
         <w:t xml:space="preserve">gav oss </w:t>
       </w:r>
-      <w:r>
-        <w:t xml:space="preserve">skapade </w:t>
-      </w:r>
+      <w:del w:id="64" w:author="Jason Serviss" w:date="2018-11-03T22:19:00Z">
+        <w:r>
+          <w:delText xml:space="preserve">skapade </w:delText>
+        </w:r>
+      </w:del>
       <w:r>
         <w:t>möjligheten att</w:t>
       </w:r>
@@ -8302,7 +8771,15 @@
         <w:t>, och</w:t>
       </w:r>
       <w:r>
-        <w:t xml:space="preserve"> information av lättlästa sammanfattningar</w:t>
+        <w:t xml:space="preserve"> </w:t>
+      </w:r>
+      <w:del w:id="65" w:author="Jason Serviss" w:date="2018-11-03T22:21:00Z">
+        <w:r>
+          <w:delText xml:space="preserve">information av </w:delText>
+        </w:r>
+      </w:del>
+      <w:r>
+        <w:t>lättlästa sammanfattningar</w:t>
       </w:r>
       <w:r>
         <w:t xml:space="preserve"> skulle resultera i en för</w:t>
@@ -8398,13 +8875,29 @@
         <w:t xml:space="preserve">optimalt </w:t>
       </w:r>
       <w:r>
-        <w:t>alternativ för att få ett utökat resultat</w:t>
-      </w:r>
+        <w:t xml:space="preserve">alternativ för att </w:t>
+      </w:r>
+      <w:del w:id="66" w:author="Jason Serviss" w:date="2018-11-03T22:22:00Z">
+        <w:r>
+          <w:delText>få ett utökat resultat</w:delText>
+        </w:r>
+      </w:del>
+      <w:ins w:id="67" w:author="Jason Serviss" w:date="2018-11-03T22:22:00Z">
+        <w:r>
+          <w:t>utvärdera pedagogiken</w:t>
+        </w:r>
+      </w:ins>
       <w:r>
         <w:t xml:space="preserve"> </w:t>
       </w:r>
-      <w:r>
-        <w:t xml:space="preserve">eftersom kurspedagogiken helst ska </w:t>
+      <w:bookmarkStart w:id="68" w:name="_GoBack"/>
+      <w:bookmarkEnd w:id="68"/>
+      <w:r>
+        <w:t xml:space="preserve">eftersom </w:t>
+      </w:r>
+      <w:r>
+        <w:lastRenderedPageBreak/>
+        <w:t xml:space="preserve">kurspedagogiken helst ska </w:t>
       </w:r>
       <w:r>
         <w:t>testa</w:t>
@@ -8446,11 +8939,7 @@
         <w:t xml:space="preserve">också </w:t>
       </w:r>
       <w:r>
-        <w:t xml:space="preserve">vara </w:t>
-      </w:r>
-      <w:r>
-        <w:lastRenderedPageBreak/>
-        <w:t>faktorer som</w:t>
+        <w:t>vara faktorer som</w:t>
       </w:r>
       <w:r>
         <w:t xml:space="preserve"> påverkat resultatet.</w:t>
@@ -8719,12 +9208,12 @@
         <w:pStyle w:val="Heading11"/>
         <w:spacing w:line="276" w:lineRule="auto"/>
       </w:pPr>
-      <w:bookmarkStart w:id="20" w:name="_Toc401327942"/>
+      <w:bookmarkStart w:id="69" w:name="_Toc401327942"/>
       <w:r>
         <w:lastRenderedPageBreak/>
         <w:t>Tack</w:t>
       </w:r>
-      <w:bookmarkEnd w:id="20"/>
+      <w:bookmarkEnd w:id="69"/>
     </w:p>
     <w:p>
       <w:pPr>
@@ -8782,13 +9271,13 @@
         <w:pStyle w:val="Heading11"/>
         <w:spacing w:line="360" w:lineRule="auto"/>
       </w:pPr>
-      <w:bookmarkStart w:id="21" w:name="_Toc391456186"/>
-      <w:bookmarkStart w:id="22" w:name="_Toc401327943"/>
-      <w:bookmarkEnd w:id="21"/>
+      <w:bookmarkStart w:id="70" w:name="_Toc391456186"/>
+      <w:bookmarkStart w:id="71" w:name="_Toc401327943"/>
+      <w:bookmarkEnd w:id="70"/>
       <w:r>
         <w:t>Referenser</w:t>
       </w:r>
-      <w:bookmarkEnd w:id="22"/>
+      <w:bookmarkEnd w:id="71"/>
     </w:p>
     <w:p>
       <w:pPr>
@@ -9518,21 +10007,21 @@
         <w:pStyle w:val="Heading11"/>
         <w:spacing w:line="276" w:lineRule="auto"/>
       </w:pPr>
-      <w:bookmarkStart w:id="23" w:name="_Toc391456187"/>
-      <w:bookmarkStart w:id="24" w:name="_Toc401327944"/>
-      <w:bookmarkEnd w:id="23"/>
+      <w:bookmarkStart w:id="72" w:name="_Toc391456187"/>
+      <w:bookmarkStart w:id="73" w:name="_Toc401327944"/>
+      <w:bookmarkEnd w:id="72"/>
       <w:r>
         <w:lastRenderedPageBreak/>
         <w:t>Bilagor</w:t>
       </w:r>
-      <w:bookmarkEnd w:id="24"/>
+      <w:bookmarkEnd w:id="73"/>
       <w:r>
         <w:t xml:space="preserve"> </w:t>
       </w:r>
     </w:p>
     <w:tbl>
       <w:tblPr>
-        <w:tblStyle w:val="Tabellrutnt"/>
+        <w:tblStyle w:val="TableGrid"/>
         <w:tblW w:w="9382" w:type="dxa"/>
         <w:tblInd w:w="-186" w:type="dxa"/>
         <w:tblCellMar>
@@ -10137,7 +10626,7 @@
             </w:pPr>
             <w:r>
               <w:rPr>
-                <w:rStyle w:val="Starkbetoning"/>
+                <w:rStyle w:val="IntenseEmphasis"/>
                 <w:rFonts w:asciiTheme="minorHAnsi" w:hAnsiTheme="minorHAnsi"/>
                 <w:i w:val="0"/>
                 <w:color w:val="00000A"/>
@@ -10168,7 +10657,7 @@
             </w:pPr>
             <w:r>
               <w:rPr>
-                <w:rStyle w:val="Starkbetoning"/>
+                <w:rStyle w:val="IntenseEmphasis"/>
                 <w:rFonts w:asciiTheme="minorHAnsi" w:hAnsiTheme="minorHAnsi"/>
                 <w:i w:val="0"/>
                 <w:color w:val="00000A"/>
@@ -10200,7 +10689,7 @@
             </w:pPr>
             <w:r>
               <w:rPr>
-                <w:rStyle w:val="Starkbetoning"/>
+                <w:rStyle w:val="IntenseEmphasis"/>
                 <w:rFonts w:asciiTheme="minorHAnsi" w:hAnsiTheme="minorHAnsi"/>
                 <w:i w:val="0"/>
                 <w:color w:val="00000A"/>
@@ -10226,7 +10715,7 @@
           </w:tcPr>
           <w:p>
             <w:pPr>
-              <w:pStyle w:val="Liststycke"/>
+              <w:pStyle w:val="ListParagraph"/>
               <w:widowControl w:val="0"/>
               <w:ind w:left="426"/>
               <w:rPr>
@@ -10250,7 +10739,7 @@
           </w:p>
           <w:p>
             <w:pPr>
-              <w:pStyle w:val="Liststycke"/>
+              <w:pStyle w:val="ListParagraph"/>
               <w:widowControl w:val="0"/>
               <w:numPr>
                 <w:ilvl w:val="0"/>
@@ -10276,7 +10765,7 @@
           </w:p>
           <w:p>
             <w:pPr>
-              <w:pStyle w:val="Liststycke"/>
+              <w:pStyle w:val="ListParagraph"/>
               <w:widowControl w:val="0"/>
               <w:numPr>
                 <w:ilvl w:val="0"/>
@@ -10304,7 +10793,7 @@
             <w:pPr>
               <w:widowControl w:val="0"/>
               <w:rPr>
-                <w:rStyle w:val="Starkbetoning"/>
+                <w:rStyle w:val="IntenseEmphasis"/>
                 <w:rFonts w:asciiTheme="minorHAnsi" w:hAnsiTheme="minorHAnsi"/>
                 <w:i w:val="0"/>
                 <w:color w:val="00000A"/>
@@ -10350,7 +10839,7 @@
             <w:pPr>
               <w:widowControl w:val="0"/>
               <w:rPr>
-                <w:rStyle w:val="Starkbetoning"/>
+                <w:rStyle w:val="IntenseEmphasis"/>
                 <w:rFonts w:asciiTheme="minorHAnsi" w:hAnsiTheme="minorHAnsi" w:cs="AppleSystemUIFontItalic"/>
                 <w:bCs w:val="0"/>
                 <w:i w:val="0"/>
@@ -10464,7 +10953,7 @@
           <w:p>
             <w:pPr>
               <w:rPr>
-                <w:rStyle w:val="Starkbetoning"/>
+                <w:rStyle w:val="IntenseEmphasis"/>
                 <w:rFonts w:asciiTheme="minorHAnsi" w:hAnsiTheme="minorHAnsi"/>
                 <w:i w:val="0"/>
                 <w:color w:val="00000A"/>
@@ -10611,7 +11100,7 @@
           </w:p>
           <w:p>
             <w:pPr>
-              <w:pStyle w:val="Liststycke"/>
+              <w:pStyle w:val="ListParagraph"/>
               <w:widowControl w:val="0"/>
               <w:numPr>
                 <w:ilvl w:val="0"/>
@@ -10637,7 +11126,7 @@
           </w:p>
           <w:p>
             <w:pPr>
-              <w:pStyle w:val="Liststycke"/>
+              <w:pStyle w:val="ListParagraph"/>
               <w:widowControl w:val="0"/>
               <w:numPr>
                 <w:ilvl w:val="0"/>
@@ -10662,7 +11151,7 @@
           </w:p>
           <w:p>
             <w:pPr>
-              <w:pStyle w:val="Liststycke"/>
+              <w:pStyle w:val="ListParagraph"/>
               <w:widowControl w:val="0"/>
               <w:numPr>
                 <w:ilvl w:val="0"/>
@@ -11005,7 +11494,7 @@
           </w:p>
           <w:p>
             <w:pPr>
-              <w:pStyle w:val="Liststycke"/>
+              <w:pStyle w:val="ListParagraph"/>
               <w:widowControl w:val="0"/>
               <w:numPr>
                 <w:ilvl w:val="0"/>
@@ -11031,7 +11520,7 @@
           </w:p>
           <w:p>
             <w:pPr>
-              <w:pStyle w:val="Liststycke"/>
+              <w:pStyle w:val="ListParagraph"/>
               <w:widowControl w:val="0"/>
               <w:numPr>
                 <w:ilvl w:val="0"/>
@@ -11191,7 +11680,7 @@
             </w:pPr>
             <w:r>
               <w:rPr>
-                <w:rStyle w:val="Starkbetoning"/>
+                <w:rStyle w:val="IntenseEmphasis"/>
                 <w:rFonts w:asciiTheme="minorHAnsi" w:hAnsiTheme="minorHAnsi"/>
                 <w:i w:val="0"/>
                 <w:color w:val="00000A"/>
@@ -11225,7 +11714,7 @@
             </w:pPr>
             <w:r>
               <w:rPr>
-                <w:rStyle w:val="Starkbetoning"/>
+                <w:rStyle w:val="IntenseEmphasis"/>
                 <w:rFonts w:asciiTheme="minorHAnsi" w:hAnsiTheme="minorHAnsi"/>
                 <w:i w:val="0"/>
                 <w:color w:val="00000A"/>
@@ -11257,7 +11746,7 @@
             </w:pPr>
             <w:r>
               <w:rPr>
-                <w:rStyle w:val="Starkbetoning"/>
+                <w:rStyle w:val="IntenseEmphasis"/>
                 <w:rFonts w:asciiTheme="minorHAnsi" w:hAnsiTheme="minorHAnsi"/>
                 <w:i w:val="0"/>
                 <w:color w:val="00000A"/>
@@ -11302,7 +11791,7 @@
           </w:p>
           <w:p>
             <w:pPr>
-              <w:pStyle w:val="Liststycke"/>
+              <w:pStyle w:val="ListParagraph"/>
               <w:widowControl w:val="0"/>
               <w:numPr>
                 <w:ilvl w:val="0"/>
@@ -11346,7 +11835,7 @@
           </w:p>
           <w:p>
             <w:pPr>
-              <w:pStyle w:val="Liststycke"/>
+              <w:pStyle w:val="ListParagraph"/>
               <w:widowControl w:val="0"/>
               <w:numPr>
                 <w:ilvl w:val="0"/>
@@ -11795,27 +12284,7 @@
           <w:sz w:val="16"/>
           <w:szCs w:val="16"/>
         </w:rPr>
-        <w:t xml:space="preserve">tiv (Associativt, </w:t>
-      </w:r>
-      <w:bookmarkStart w:id="25" w:name="_GoBack"/>
-      <w:r>
-        <w:rPr>
-          <w:rFonts w:ascii="Verdana" w:hAnsi="Verdana" w:cs="Times New Roman"/>
-          <w:color w:val="000000" w:themeColor="text1"/>
-          <w:sz w:val="16"/>
-          <w:szCs w:val="16"/>
-        </w:rPr>
-        <w:t>Konstruktiv</w:t>
-      </w:r>
-      <w:bookmarkEnd w:id="25"/>
-      <w:r>
-        <w:rPr>
-          <w:rFonts w:ascii="Verdana" w:hAnsi="Verdana" w:cs="Times New Roman"/>
-          <w:color w:val="000000" w:themeColor="text1"/>
-          <w:sz w:val="16"/>
-          <w:szCs w:val="16"/>
-        </w:rPr>
-        <w:t>ism</w:t>
+        <w:t>tiv (Associativt, Konstruktivism</w:t>
       </w:r>
       <w:r>
         <w:rPr>
@@ -11888,11 +12357,11 @@
           <w:color w:val="00000A"/>
         </w:rPr>
       </w:pPr>
-      <w:bookmarkStart w:id="26" w:name="_Toc391456188"/>
-      <w:bookmarkEnd w:id="26"/>
-      <w:r>
-        <w:rPr>
-          <w:rStyle w:val="Starkbetoning"/>
+      <w:bookmarkStart w:id="74" w:name="_Toc391456188"/>
+      <w:bookmarkEnd w:id="74"/>
+      <w:r>
+        <w:rPr>
+          <w:rStyle w:val="IntenseEmphasis"/>
           <w:color w:val="00000A"/>
         </w:rPr>
         <w:lastRenderedPageBreak/>
@@ -11985,7 +12454,7 @@
       </w:r>
       <w:r>
         <w:rPr>
-          <w:rStyle w:val="Fotnotsreferens"/>
+          <w:rStyle w:val="FootnoteReference"/>
         </w:rPr>
         <w:footnoteReference w:id="1"/>
       </w:r>
@@ -12114,7 +12583,7 @@
       </w:r>
       <w:r>
         <w:rPr>
-          <w:rStyle w:val="Fotnotsreferens"/>
+          <w:rStyle w:val="FootnoteReference"/>
         </w:rPr>
         <w:footnoteReference w:id="2"/>
       </w:r>
@@ -12196,7 +12665,7 @@
     <w:p>
       <w:pPr>
         <w:rPr>
-          <w:rStyle w:val="Starkbetoning"/>
+          <w:rStyle w:val="IntenseEmphasis"/>
           <w:color w:val="00000A"/>
         </w:rPr>
       </w:pPr>
@@ -12212,7 +12681,7 @@
       </w:pPr>
       <w:r>
         <w:rPr>
-          <w:rStyle w:val="Starkbetoning"/>
+          <w:rStyle w:val="IntenseEmphasis"/>
           <w:color w:val="00000A"/>
         </w:rPr>
         <w:t>Uppmuntra deltagande</w:t>
@@ -12233,7 +12702,7 @@
       </w:r>
       <w:r>
         <w:rPr>
-          <w:rStyle w:val="Starkbetoning"/>
+          <w:rStyle w:val="IntenseEmphasis"/>
           <w:i w:val="0"/>
           <w:color w:val="00000A"/>
         </w:rPr>
@@ -12318,7 +12787,7 @@
       </w:r>
       <w:r>
         <w:rPr>
-          <w:rStyle w:val="Fotnotsreferens"/>
+          <w:rStyle w:val="FootnoteReference"/>
         </w:rPr>
         <w:footnoteReference w:id="3"/>
       </w:r>
@@ -12331,7 +12800,7 @@
       </w:r>
       <w:r>
         <w:rPr>
-          <w:rStyle w:val="Fotnotsreferens"/>
+          <w:rStyle w:val="FootnoteReference"/>
         </w:rPr>
         <w:footnoteReference w:id="4"/>
       </w:r>
@@ -12358,7 +12827,7 @@
     <w:p>
       <w:pPr>
         <w:rPr>
-          <w:rStyle w:val="Starkbetoning"/>
+          <w:rStyle w:val="IntenseEmphasis"/>
           <w:color w:val="00000A"/>
         </w:rPr>
       </w:pPr>
@@ -12374,7 +12843,7 @@
       </w:pPr>
       <w:r>
         <w:rPr>
-          <w:rStyle w:val="Starkbetoning"/>
+          <w:rStyle w:val="IntenseEmphasis"/>
           <w:color w:val="00000A"/>
         </w:rPr>
         <w:t xml:space="preserve">Kontext </w:t>
@@ -12388,21 +12857,21 @@
       </w:r>
       <w:r>
         <w:rPr>
-          <w:rStyle w:val="Starkbetoning"/>
+          <w:rStyle w:val="IntenseEmphasis"/>
           <w:color w:val="00000A"/>
         </w:rPr>
         <w:t xml:space="preserve"> </w:t>
       </w:r>
       <w:r>
         <w:rPr>
-          <w:rStyle w:val="Starkbetoning"/>
+          <w:rStyle w:val="IntenseEmphasis"/>
           <w:color w:val="00000A"/>
         </w:rPr>
         <w:t>riktlinjer</w:t>
       </w:r>
       <w:r>
         <w:rPr>
-          <w:rStyle w:val="Starkbetoning"/>
+          <w:rStyle w:val="IntenseEmphasis"/>
           <w:color w:val="00000A"/>
         </w:rPr>
         <w:t xml:space="preserve"> </w:t>
@@ -12416,7 +12885,7 @@
       </w:pPr>
       <w:r>
         <w:rPr>
-          <w:rStyle w:val="Betoning"/>
+          <w:rStyle w:val="Emphasis"/>
           <w:rFonts w:cs="Times New Roman"/>
           <w:i w:val="0"/>
         </w:rPr>
@@ -12424,7 +12893,7 @@
       </w:r>
       <w:r>
         <w:rPr>
-          <w:rStyle w:val="Starkbetoning"/>
+          <w:rStyle w:val="IntenseEmphasis"/>
           <w:i w:val="0"/>
           <w:color w:val="00000A"/>
         </w:rPr>
@@ -12432,7 +12901,7 @@
       </w:r>
       <w:r>
         <w:rPr>
-          <w:rStyle w:val="Betoning"/>
+          <w:rStyle w:val="Emphasis"/>
           <w:rFonts w:cs="Times New Roman"/>
           <w:i w:val="0"/>
         </w:rPr>
@@ -12440,7 +12909,7 @@
       </w:r>
       <w:r>
         <w:rPr>
-          <w:rStyle w:val="Betoning"/>
+          <w:rStyle w:val="Emphasis"/>
           <w:rFonts w:cs="Times New Roman"/>
           <w:i w:val="0"/>
         </w:rPr>
@@ -12448,13 +12917,13 @@
       </w:r>
       <w:r>
         <w:rPr>
-          <w:rStyle w:val="Fotnotsreferens"/>
+          <w:rStyle w:val="FootnoteReference"/>
         </w:rPr>
         <w:footnoteReference w:id="5"/>
       </w:r>
       <w:r>
         <w:rPr>
-          <w:rStyle w:val="Betoning"/>
+          <w:rStyle w:val="Emphasis"/>
           <w:rFonts w:cs="Times New Roman"/>
           <w:i w:val="0"/>
         </w:rPr>
@@ -12488,7 +12957,7 @@
       </w:pPr>
       <w:r>
         <w:rPr>
-          <w:rStyle w:val="Betoning"/>
+          <w:rStyle w:val="Emphasis"/>
           <w:rFonts w:cs="Times New Roman"/>
           <w:i w:val="0"/>
         </w:rPr>
@@ -12496,7 +12965,7 @@
       </w:r>
       <w:r>
         <w:rPr>
-          <w:rStyle w:val="Betoning"/>
+          <w:rStyle w:val="Emphasis"/>
           <w:rFonts w:cs="Times New Roman"/>
           <w:b/>
           <w:i w:val="0"/>
@@ -12505,7 +12974,7 @@
       </w:r>
       <w:r>
         <w:rPr>
-          <w:rStyle w:val="Betoning"/>
+          <w:rStyle w:val="Emphasis"/>
           <w:rFonts w:cs="Times New Roman"/>
           <w:i w:val="0"/>
         </w:rPr>
@@ -12513,7 +12982,7 @@
       </w:r>
       <w:r>
         <w:rPr>
-          <w:rStyle w:val="Betoning"/>
+          <w:rStyle w:val="Emphasis"/>
           <w:rFonts w:cs="Times New Roman"/>
           <w:i w:val="0"/>
         </w:rPr>
@@ -12521,7 +12990,7 @@
       </w:r>
       <w:r>
         <w:rPr>
-          <w:rStyle w:val="Betoning"/>
+          <w:rStyle w:val="Emphasis"/>
           <w:rFonts w:cs="Times New Roman"/>
           <w:i w:val="0"/>
         </w:rPr>
@@ -12559,7 +13028,7 @@
       </w:pPr>
       <w:r>
         <w:rPr>
-          <w:rStyle w:val="Betoning"/>
+          <w:rStyle w:val="Emphasis"/>
           <w:rFonts w:cs="Times New Roman"/>
           <w:i w:val="0"/>
         </w:rPr>
@@ -12567,7 +13036,7 @@
       </w:r>
       <w:r>
         <w:rPr>
-          <w:rStyle w:val="Betoning"/>
+          <w:rStyle w:val="Emphasis"/>
           <w:rFonts w:cs="Times New Roman"/>
           <w:b/>
           <w:i w:val="0"/>
@@ -12576,7 +13045,7 @@
       </w:r>
       <w:r>
         <w:rPr>
-          <w:rStyle w:val="Betoning"/>
+          <w:rStyle w:val="Emphasis"/>
           <w:rFonts w:cs="Times New Roman"/>
           <w:i w:val="0"/>
         </w:rPr>
@@ -12584,7 +13053,7 @@
       </w:r>
       <w:r>
         <w:rPr>
-          <w:rStyle w:val="Betoning"/>
+          <w:rStyle w:val="Emphasis"/>
           <w:rFonts w:cs="Times New Roman"/>
           <w:i w:val="0"/>
         </w:rPr>
@@ -12592,7 +13061,7 @@
       </w:r>
       <w:r>
         <w:rPr>
-          <w:rStyle w:val="Betoning"/>
+          <w:rStyle w:val="Emphasis"/>
           <w:rFonts w:cs="Times New Roman"/>
           <w:i w:val="0"/>
         </w:rPr>
@@ -12600,13 +13069,13 @@
       </w:r>
       <w:r>
         <w:rPr>
-          <w:rStyle w:val="Fotnotsreferens"/>
+          <w:rStyle w:val="FootnoteReference"/>
         </w:rPr>
         <w:footnoteReference w:id="6"/>
       </w:r>
       <w:r>
         <w:rPr>
-          <w:rStyle w:val="Betoning"/>
+          <w:rStyle w:val="Emphasis"/>
           <w:rFonts w:cs="Times New Roman"/>
           <w:i w:val="0"/>
         </w:rPr>
@@ -12655,7 +13124,7 @@
       </w:pPr>
       <w:r>
         <w:rPr>
-          <w:rStyle w:val="Betoning"/>
+          <w:rStyle w:val="Emphasis"/>
           <w:rFonts w:cs="Times New Roman"/>
           <w:i w:val="0"/>
         </w:rPr>
@@ -12669,7 +13138,7 @@
       </w:r>
       <w:r>
         <w:rPr>
-          <w:rStyle w:val="Betoning"/>
+          <w:rStyle w:val="Emphasis"/>
           <w:rFonts w:cs="Times New Roman"/>
           <w:i w:val="0"/>
         </w:rPr>
@@ -12677,7 +13146,7 @@
       </w:r>
       <w:r>
         <w:rPr>
-          <w:rStyle w:val="Betoning"/>
+          <w:rStyle w:val="Emphasis"/>
           <w:rFonts w:cs="Times New Roman"/>
           <w:i w:val="0"/>
         </w:rPr>
@@ -12718,7 +13187,7 @@
       </w:r>
       <w:r>
         <w:rPr>
-          <w:rStyle w:val="Betoning"/>
+          <w:rStyle w:val="Emphasis"/>
           <w:rFonts w:cs="Times New Roman"/>
           <w:b/>
           <w:i w:val="0"/>
@@ -12727,7 +13196,7 @@
       </w:r>
       <w:r>
         <w:rPr>
-          <w:rStyle w:val="Betoning"/>
+          <w:rStyle w:val="Emphasis"/>
           <w:rFonts w:cs="Times New Roman"/>
           <w:i w:val="0"/>
         </w:rPr>
@@ -12735,7 +13204,7 @@
       </w:r>
       <w:r>
         <w:rPr>
-          <w:rStyle w:val="Betoning"/>
+          <w:rStyle w:val="Emphasis"/>
           <w:rFonts w:cs="Times New Roman"/>
           <w:b/>
           <w:i w:val="0"/>
@@ -12832,7 +13301,7 @@
     <w:p>
       <w:pPr>
         <w:rPr>
-          <w:rStyle w:val="Starkbetoning"/>
+          <w:rStyle w:val="IntenseEmphasis"/>
           <w:color w:val="00000A"/>
         </w:rPr>
       </w:pPr>
@@ -12848,28 +13317,28 @@
       </w:pPr>
       <w:r>
         <w:rPr>
-          <w:rStyle w:val="Starkbetoning"/>
+          <w:rStyle w:val="IntenseEmphasis"/>
           <w:color w:val="00000A"/>
         </w:rPr>
         <w:t xml:space="preserve">Användarbarhet </w:t>
       </w:r>
       <w:r>
         <w:rPr>
-          <w:rStyle w:val="Starkbetoning"/>
+          <w:rStyle w:val="IntenseEmphasis"/>
           <w:color w:val="00000A"/>
         </w:rPr>
         <w:t>&amp;</w:t>
       </w:r>
       <w:r>
         <w:rPr>
-          <w:rStyle w:val="Starkbetoning"/>
+          <w:rStyle w:val="IntenseEmphasis"/>
           <w:color w:val="00000A"/>
         </w:rPr>
         <w:t xml:space="preserve"> </w:t>
       </w:r>
       <w:r>
         <w:rPr>
-          <w:rStyle w:val="Starkbetoning"/>
+          <w:rStyle w:val="IntenseEmphasis"/>
           <w:color w:val="00000A"/>
         </w:rPr>
         <w:t xml:space="preserve">feedback på prestation </w:t>
@@ -12897,7 +13366,7 @@
       </w:r>
       <w:r>
         <w:rPr>
-          <w:rStyle w:val="Starkbetoning"/>
+          <w:rStyle w:val="IntenseEmphasis"/>
           <w:i w:val="0"/>
           <w:color w:val="00000A"/>
         </w:rPr>
@@ -12936,13 +13405,13 @@
           <w:tab w:val="left" w:pos="3690"/>
         </w:tabs>
         <w:rPr>
-          <w:rStyle w:val="Starkbetoning"/>
+          <w:rStyle w:val="IntenseEmphasis"/>
           <w:color w:val="00000A"/>
         </w:rPr>
       </w:pPr>
       <w:r>
         <w:rPr>
-          <w:rStyle w:val="Starkbetoning"/>
+          <w:rStyle w:val="IntenseEmphasis"/>
           <w:color w:val="00000A"/>
         </w:rPr>
         <w:tab/>
@@ -12951,13 +13420,13 @@
     <w:p>
       <w:pPr>
         <w:rPr>
-          <w:rStyle w:val="Starkbetoning"/>
+          <w:rStyle w:val="IntenseEmphasis"/>
           <w:color w:val="00000A"/>
         </w:rPr>
       </w:pPr>
       <w:r>
         <w:rPr>
-          <w:rStyle w:val="Starkbetoning"/>
+          <w:rStyle w:val="IntenseEmphasis"/>
           <w:color w:val="00000A"/>
         </w:rPr>
         <w:t>Samarbete</w:t>
@@ -12974,7 +13443,7 @@
       </w:pPr>
       <w:r>
         <w:rPr>
-          <w:rStyle w:val="Starkbetoning"/>
+          <w:rStyle w:val="IntenseEmphasis"/>
           <w:rFonts w:eastAsia="Times New Roman" w:cs="Times New Roman"/>
           <w:b w:val="0"/>
           <w:bCs w:val="0"/>
@@ -12986,7 +13455,7 @@
       </w:r>
       <w:r>
         <w:rPr>
-          <w:rStyle w:val="Starkbetoning"/>
+          <w:rStyle w:val="IntenseEmphasis"/>
           <w:rFonts w:eastAsia="Times New Roman" w:cs="Times New Roman"/>
           <w:bCs w:val="0"/>
           <w:i w:val="0"/>
@@ -12997,7 +13466,7 @@
       </w:r>
       <w:r>
         <w:rPr>
-          <w:rStyle w:val="Starkbetoning"/>
+          <w:rStyle w:val="IntenseEmphasis"/>
           <w:rFonts w:eastAsia="Times New Roman" w:cs="Times New Roman"/>
           <w:b w:val="0"/>
           <w:bCs w:val="0"/>
@@ -13009,7 +13478,7 @@
       </w:r>
       <w:r>
         <w:rPr>
-          <w:rStyle w:val="Starkbetoning"/>
+          <w:rStyle w:val="IntenseEmphasis"/>
           <w:rFonts w:eastAsia="Times New Roman" w:cs="Times New Roman"/>
           <w:bCs w:val="0"/>
           <w:i w:val="0"/>
@@ -13020,7 +13489,7 @@
       </w:r>
       <w:r>
         <w:rPr>
-          <w:rStyle w:val="Starkbetoning"/>
+          <w:rStyle w:val="IntenseEmphasis"/>
           <w:rFonts w:eastAsia="Times New Roman" w:cs="Times New Roman"/>
           <w:b w:val="0"/>
           <w:bCs w:val="0"/>
@@ -13032,7 +13501,7 @@
       </w:r>
       <w:r>
         <w:rPr>
-          <w:rStyle w:val="Starkbetoning"/>
+          <w:rStyle w:val="IntenseEmphasis"/>
           <w:rFonts w:eastAsia="Times New Roman" w:cs="Times New Roman"/>
           <w:b w:val="0"/>
           <w:bCs w:val="0"/>
@@ -13247,8 +13716,8 @@
         </w:rPr>
         <w:t>.</w:t>
       </w:r>
-      <w:bookmarkStart w:id="27" w:name="_Toc391456189"/>
-      <w:bookmarkEnd w:id="27"/>
+      <w:bookmarkStart w:id="75" w:name="_Toc391456189"/>
+      <w:bookmarkEnd w:id="75"/>
     </w:p>
     <w:p>
       <w:pPr>
@@ -13409,7 +13878,7 @@
     </w:p>
     <w:p>
       <w:pPr>
-        <w:pStyle w:val="Liststycke"/>
+        <w:pStyle w:val="ListParagraph"/>
         <w:ind w:left="1440"/>
         <w:rPr>
           <w:rFonts w:ascii="Times New Roman" w:hAnsi="Times New Roman" w:cs="Times New Roman"/>
@@ -13456,7 +13925,7 @@
     </w:p>
     <w:p>
       <w:pPr>
-        <w:pStyle w:val="Liststycke"/>
+        <w:pStyle w:val="ListParagraph"/>
         <w:ind w:left="1440"/>
         <w:rPr>
           <w:rFonts w:ascii="Times New Roman" w:hAnsi="Times New Roman" w:cs="Times New Roman"/>
@@ -14269,44 +14738,136 @@
 
 <file path=word/comments.xml><?xml version="1.0" encoding="utf-8"?>
 <w:comments xmlns:wpc="http://schemas.microsoft.com/office/word/2010/wordprocessingCanvas" xmlns:mo="http://schemas.microsoft.com/office/mac/office/2008/main" xmlns:mc="http://schemas.openxmlformats.org/markup-compatibility/2006" xmlns:mv="urn:schemas-microsoft-com:mac:vml" xmlns:o="urn:schemas-microsoft-com:office:office" xmlns:r="http://schemas.openxmlformats.org/officeDocument/2006/relationships" xmlns:m="http://schemas.openxmlformats.org/officeDocument/2006/math" xmlns:v="urn:schemas-microsoft-com:vml" xmlns:wp14="http://schemas.microsoft.com/office/word/2010/wordprocessingDrawing" xmlns:wp="http://schemas.openxmlformats.org/drawingml/2006/wordprocessingDrawing" xmlns:w10="urn:schemas-microsoft-com:office:word" xmlns:w="http://schemas.openxmlformats.org/wordprocessingml/2006/main" xmlns:w14="http://schemas.microsoft.com/office/word/2010/wordml" xmlns:wpg="http://schemas.microsoft.com/office/word/2010/wordprocessingGroup" xmlns:wpi="http://schemas.microsoft.com/office/word/2010/wordprocessingInk" xmlns:wne="http://schemas.microsoft.com/office/word/2006/wordml" xmlns:wps="http://schemas.microsoft.com/office/word/2010/wordprocessingShape" mc:Ignorable="w14 wp14">
-  <w:comment w:id="2" w:author="Olivia Imner" w:date="2018-11-03T18:45:00Z" w:initials="OI">
+  <w:comment w:id="12" w:author="Jason Serviss" w:date="2018-11-03T21:45:00Z" w:initials="JS">
     <w:p>
       <w:pPr>
-        <w:pStyle w:val="Kommentarer"/>
-      </w:pPr>
-      <w:r>
-        <w:rPr>
-          <w:rStyle w:val="Kommentarsreferens"/>
+        <w:pStyle w:val="CommentText"/>
+      </w:pPr>
+      <w:r>
+        <w:rPr>
+          <w:rStyle w:val="CommentReference"/>
         </w:rPr>
         <w:annotationRef/>
       </w:r>
       <w:r>
-        <w:t>Ändra. Klar</w:t>
+        <w:t>?</w:t>
       </w:r>
     </w:p>
   </w:comment>
-  <w:comment w:id="5" w:author="Olivia Imner" w:date="2018-11-03T18:54:00Z" w:initials="OI">
+  <w:comment w:id="16" w:author="Jason Serviss" w:date="2018-11-03T21:48:00Z" w:initials="JS">
     <w:p>
       <w:pPr>
-        <w:pStyle w:val="Kommentarer"/>
-      </w:pPr>
-      <w:r>
-        <w:rPr>
-          <w:rStyle w:val="Kommentarsreferens"/>
+        <w:pStyle w:val="CommentText"/>
+      </w:pPr>
+      <w:r>
+        <w:rPr>
+          <w:rStyle w:val="CommentReference"/>
         </w:rPr>
         <w:annotationRef/>
       </w:r>
-      <w:r>
-        <w:t xml:space="preserve">Ändra så man förstår att det finns flera perspektiv men att i denna studie använde vi 3 av </w:t>
-      </w:r>
-      <w:proofErr w:type="gramStart"/>
-      <w:r>
-        <w:t>de</w:t>
-      </w:r>
-      <w:proofErr w:type="gramEnd"/>
-      <w:r>
-        <w:t>. Fixat</w:t>
-      </w:r>
+    </w:p>
+  </w:comment>
+  <w:comment w:id="21" w:author="Jason Serviss" w:date="2018-11-03T21:51:00Z" w:initials="JS">
+    <w:p>
+      <w:pPr>
+        <w:pStyle w:val="CommentText"/>
+      </w:pPr>
+      <w:r>
+        <w:rPr>
+          <w:rStyle w:val="CommentReference"/>
+        </w:rPr>
+        <w:annotationRef/>
+      </w:r>
+      <w:proofErr w:type="spellStart"/>
+      <w:r>
+        <w:t>these</w:t>
+      </w:r>
+      <w:proofErr w:type="spellEnd"/>
+      <w:r>
+        <w:t xml:space="preserve"> </w:t>
+      </w:r>
+      <w:proofErr w:type="spellStart"/>
+      <w:r>
+        <w:t>are</w:t>
+      </w:r>
+      <w:proofErr w:type="spellEnd"/>
+      <w:r>
+        <w:t xml:space="preserve"> not 2 </w:t>
+      </w:r>
+      <w:proofErr w:type="spellStart"/>
+      <w:r>
+        <w:t>specific</w:t>
+      </w:r>
+      <w:proofErr w:type="spellEnd"/>
+      <w:r>
+        <w:t xml:space="preserve"> </w:t>
+      </w:r>
+      <w:proofErr w:type="spellStart"/>
+      <w:r>
+        <w:t>goals</w:t>
+      </w:r>
+      <w:proofErr w:type="spellEnd"/>
+      <w:r>
+        <w:t xml:space="preserve">. </w:t>
+      </w:r>
+      <w:proofErr w:type="spellStart"/>
+      <w:r>
+        <w:t>You</w:t>
+      </w:r>
+      <w:proofErr w:type="spellEnd"/>
+      <w:r>
+        <w:t xml:space="preserve"> </w:t>
+      </w:r>
+      <w:proofErr w:type="spellStart"/>
+      <w:r>
+        <w:t>achieve</w:t>
+      </w:r>
+      <w:proofErr w:type="spellEnd"/>
+      <w:r>
+        <w:t xml:space="preserve"> </w:t>
+      </w:r>
+      <w:proofErr w:type="spellStart"/>
+      <w:r>
+        <w:t>one</w:t>
+      </w:r>
+      <w:proofErr w:type="spellEnd"/>
+      <w:r>
+        <w:t xml:space="preserve"> via the </w:t>
+      </w:r>
+      <w:proofErr w:type="spellStart"/>
+      <w:r>
+        <w:t>other</w:t>
+      </w:r>
+      <w:proofErr w:type="spellEnd"/>
+      <w:r>
+        <w:t>.</w:t>
+      </w:r>
+    </w:p>
+  </w:comment>
+  <w:comment w:id="22" w:author="Jason Serviss" w:date="2018-11-03T21:51:00Z" w:initials="JS">
+    <w:p>
+      <w:pPr>
+        <w:pStyle w:val="CommentText"/>
+      </w:pPr>
+      <w:r>
+        <w:rPr>
+          <w:rStyle w:val="CommentReference"/>
+        </w:rPr>
+        <w:annotationRef/>
+      </w:r>
+      <w:proofErr w:type="spellStart"/>
+      <w:r>
+        <w:t>Better</w:t>
+      </w:r>
+      <w:proofErr w:type="spellEnd"/>
+      <w:r>
+        <w:t xml:space="preserve"> </w:t>
+      </w:r>
+      <w:proofErr w:type="spellStart"/>
+      <w:r>
+        <w:t>word</w:t>
+      </w:r>
+      <w:proofErr w:type="spellEnd"/>
     </w:p>
   </w:comment>
 </w:comments>
@@ -14393,7 +14954,7 @@
           <w:rPr>
             <w:noProof/>
           </w:rPr>
-          <w:t>17</w:t>
+          <w:t>14</w:t>
         </w:r>
         <w:r>
           <w:fldChar w:fldCharType="end"/>
@@ -14463,7 +15024,7 @@
   <w:footnote w:id="1">
     <w:p>
       <w:pPr>
-        <w:pStyle w:val="Fotnotstext"/>
+        <w:pStyle w:val="FootnoteText"/>
         <w:jc w:val="both"/>
         <w:rPr>
           <w:sz w:val="14"/>
@@ -14472,13 +15033,13 @@
       </w:pPr>
       <w:r>
         <w:rPr>
-          <w:rStyle w:val="Fotnotsreferens"/>
+          <w:rStyle w:val="FootnoteReference"/>
         </w:rPr>
         <w:footnoteRef/>
       </w:r>
       <w:r>
         <w:rPr>
-          <w:rStyle w:val="Fotnotsreferens"/>
+          <w:rStyle w:val="FootnoteReference"/>
           <w:sz w:val="14"/>
           <w:szCs w:val="14"/>
         </w:rPr>
@@ -14496,7 +15057,7 @@
   <w:footnote w:id="2">
     <w:p>
       <w:pPr>
-        <w:pStyle w:val="Fotnotstext"/>
+        <w:pStyle w:val="FootnoteText"/>
         <w:jc w:val="both"/>
         <w:rPr>
           <w:sz w:val="14"/>
@@ -14505,13 +15066,13 @@
       </w:pPr>
       <w:r>
         <w:rPr>
-          <w:rStyle w:val="Fotnotsreferens"/>
+          <w:rStyle w:val="FootnoteReference"/>
         </w:rPr>
         <w:footnoteRef/>
       </w:r>
       <w:r>
         <w:rPr>
-          <w:rStyle w:val="Fotnotsreferens"/>
+          <w:rStyle w:val="FootnoteReference"/>
           <w:sz w:val="14"/>
           <w:szCs w:val="14"/>
         </w:rPr>
@@ -14529,7 +15090,7 @@
   <w:footnote w:id="3">
     <w:p>
       <w:pPr>
-        <w:pStyle w:val="Fotnotstext"/>
+        <w:pStyle w:val="FootnoteText"/>
         <w:jc w:val="both"/>
         <w:rPr>
           <w:sz w:val="14"/>
@@ -14538,13 +15099,13 @@
       </w:pPr>
       <w:r>
         <w:rPr>
-          <w:rStyle w:val="Fotnotsreferens"/>
+          <w:rStyle w:val="FootnoteReference"/>
         </w:rPr>
         <w:footnoteRef/>
       </w:r>
       <w:r>
         <w:rPr>
-          <w:rStyle w:val="Fotnotsreferens"/>
+          <w:rStyle w:val="FootnoteReference"/>
           <w:sz w:val="14"/>
           <w:szCs w:val="14"/>
         </w:rPr>
@@ -14562,7 +15123,7 @@
   <w:footnote w:id="4">
     <w:p>
       <w:pPr>
-        <w:pStyle w:val="Fotnotstext"/>
+        <w:pStyle w:val="FootnoteText"/>
         <w:jc w:val="both"/>
         <w:rPr>
           <w:sz w:val="14"/>
@@ -14571,13 +15132,13 @@
       </w:pPr>
       <w:r>
         <w:rPr>
-          <w:rStyle w:val="Fotnotsreferens"/>
+          <w:rStyle w:val="FootnoteReference"/>
         </w:rPr>
         <w:footnoteRef/>
       </w:r>
       <w:r>
         <w:rPr>
-          <w:rStyle w:val="Fotnotsreferens"/>
+          <w:rStyle w:val="FootnoteReference"/>
           <w:sz w:val="14"/>
           <w:szCs w:val="14"/>
         </w:rPr>
@@ -14595,7 +15156,7 @@
   <w:footnote w:id="5">
     <w:p>
       <w:pPr>
-        <w:pStyle w:val="Fotnotstext"/>
+        <w:pStyle w:val="FootnoteText"/>
         <w:jc w:val="both"/>
         <w:rPr>
           <w:sz w:val="14"/>
@@ -14604,13 +15165,13 @@
       </w:pPr>
       <w:r>
         <w:rPr>
-          <w:rStyle w:val="Fotnotsreferens"/>
+          <w:rStyle w:val="FootnoteReference"/>
         </w:rPr>
         <w:footnoteRef/>
       </w:r>
       <w:r>
         <w:rPr>
-          <w:rStyle w:val="Fotnotsreferens"/>
+          <w:rStyle w:val="FootnoteReference"/>
           <w:sz w:val="14"/>
           <w:szCs w:val="14"/>
         </w:rPr>
@@ -14628,18 +15189,18 @@
   <w:footnote w:id="6">
     <w:p>
       <w:pPr>
-        <w:pStyle w:val="Fotnotstext"/>
+        <w:pStyle w:val="FootnoteText"/>
         <w:jc w:val="both"/>
       </w:pPr>
       <w:r>
         <w:rPr>
-          <w:rStyle w:val="Fotnotsreferens"/>
+          <w:rStyle w:val="FootnoteReference"/>
         </w:rPr>
         <w:footnoteRef/>
       </w:r>
       <w:r>
         <w:rPr>
-          <w:rStyle w:val="Fotnotsreferens"/>
+          <w:rStyle w:val="FootnoteReference"/>
           <w:sz w:val="14"/>
           <w:szCs w:val="14"/>
         </w:rPr>
@@ -16584,13 +17145,13 @@
       <w:rFonts w:ascii="Times New Roman" w:hAnsi="Times New Roman"/>
     </w:rPr>
   </w:style>
-  <w:style w:type="character" w:default="1" w:styleId="Standardstycketypsnitt">
+  <w:style w:type="character" w:default="1" w:styleId="DefaultParagraphFont">
     <w:name w:val="Default Paragraph Font"/>
     <w:uiPriority w:val="1"/>
     <w:semiHidden/>
     <w:unhideWhenUsed/>
   </w:style>
-  <w:style w:type="table" w:default="1" w:styleId="Normaltabell">
+  <w:style w:type="table" w:default="1" w:styleId="TableNormal">
     <w:name w:val="Normal Table"/>
     <w:uiPriority w:val="99"/>
     <w:semiHidden/>
@@ -16605,16 +17166,16 @@
       </w:tblCellMar>
     </w:tblPr>
   </w:style>
-  <w:style w:type="numbering" w:default="1" w:styleId="Ingenlista">
+  <w:style w:type="numbering" w:default="1" w:styleId="NoList">
     <w:name w:val="No List"/>
     <w:uiPriority w:val="99"/>
     <w:semiHidden/>
     <w:unhideWhenUsed/>
   </w:style>
-  <w:style w:type="character" w:customStyle="1" w:styleId="UnderrubrikChar">
-    <w:name w:val="Underrubrik Char"/>
-    <w:basedOn w:val="Standardstycketypsnitt"/>
-    <w:link w:val="Underrubrik"/>
+  <w:style w:type="character" w:customStyle="1" w:styleId="SubtitleChar">
+    <w:name w:val="Subtitle Char"/>
+    <w:basedOn w:val="DefaultParagraphFont"/>
+    <w:link w:val="Subtitle"/>
     <w:uiPriority w:val="11"/>
     <w:qFormat/>
     <w:rsid w:val="00793B8F"/>
@@ -16630,7 +17191,7 @@
   </w:style>
   <w:style w:type="character" w:customStyle="1" w:styleId="Rubrik1Char">
     <w:name w:val="Rubrik 1 Char"/>
-    <w:basedOn w:val="Standardstycketypsnitt"/>
+    <w:basedOn w:val="DefaultParagraphFont"/>
     <w:link w:val="Heading11"/>
     <w:uiPriority w:val="9"/>
     <w:qFormat/>
@@ -16643,10 +17204,10 @@
       <w:szCs w:val="28"/>
     </w:rPr>
   </w:style>
-  <w:style w:type="character" w:customStyle="1" w:styleId="BubbeltextChar">
-    <w:name w:val="Bubbeltext Char"/>
-    <w:basedOn w:val="Standardstycketypsnitt"/>
-    <w:link w:val="Bubbeltext"/>
+  <w:style w:type="character" w:customStyle="1" w:styleId="BalloonTextChar">
+    <w:name w:val="Balloon Text Char"/>
+    <w:basedOn w:val="DefaultParagraphFont"/>
+    <w:link w:val="BalloonText"/>
     <w:uiPriority w:val="99"/>
     <w:semiHidden/>
     <w:qFormat/>
@@ -16659,7 +17220,7 @@
   </w:style>
   <w:style w:type="character" w:customStyle="1" w:styleId="SidhuvudChar">
     <w:name w:val="Sidhuvud Char"/>
-    <w:basedOn w:val="Standardstycketypsnitt"/>
+    <w:basedOn w:val="DefaultParagraphFont"/>
     <w:link w:val="Header1"/>
     <w:uiPriority w:val="99"/>
     <w:qFormat/>
@@ -16668,10 +17229,10 @@
       <w:rFonts w:ascii="Times New Roman" w:hAnsi="Times New Roman"/>
     </w:rPr>
   </w:style>
-  <w:style w:type="character" w:customStyle="1" w:styleId="BrdtextChar">
-    <w:name w:val="Brödtext Char"/>
-    <w:basedOn w:val="Standardstycketypsnitt"/>
-    <w:link w:val="Brdtext"/>
+  <w:style w:type="character" w:customStyle="1" w:styleId="BodyTextChar">
+    <w:name w:val="Body Text Char"/>
+    <w:basedOn w:val="DefaultParagraphFont"/>
+    <w:link w:val="BodyText"/>
     <w:qFormat/>
     <w:rsid w:val="00AE5038"/>
     <w:rPr>
@@ -16680,10 +17241,10 @@
       <w:lang w:eastAsia="sv-SE"/>
     </w:rPr>
   </w:style>
-  <w:style w:type="character" w:customStyle="1" w:styleId="CitatChar">
-    <w:name w:val="Citat Char"/>
-    <w:basedOn w:val="Standardstycketypsnitt"/>
-    <w:link w:val="Citat"/>
+  <w:style w:type="character" w:customStyle="1" w:styleId="QuoteChar">
+    <w:name w:val="Quote Char"/>
+    <w:basedOn w:val="DefaultParagraphFont"/>
+    <w:link w:val="Quote"/>
     <w:uiPriority w:val="29"/>
     <w:qFormat/>
     <w:rsid w:val="00C36505"/>
@@ -16694,9 +17255,9 @@
       <w:sz w:val="20"/>
     </w:rPr>
   </w:style>
-  <w:style w:type="character" w:styleId="Fotnotsreferens">
+  <w:style w:type="character" w:styleId="FootnoteReference">
     <w:name w:val="footnote reference"/>
-    <w:basedOn w:val="Standardstycketypsnitt"/>
+    <w:basedOn w:val="DefaultParagraphFont"/>
     <w:uiPriority w:val="99"/>
     <w:unhideWhenUsed/>
     <w:qFormat/>
@@ -16706,10 +17267,10 @@
       <w:vertAlign w:val="superscript"/>
     </w:rPr>
   </w:style>
-  <w:style w:type="character" w:customStyle="1" w:styleId="FotnotstextChar">
-    <w:name w:val="Fotnotstext Char"/>
-    <w:basedOn w:val="Standardstycketypsnitt"/>
-    <w:link w:val="Fotnotstext"/>
+  <w:style w:type="character" w:customStyle="1" w:styleId="FootnoteTextChar">
+    <w:name w:val="Footnote Text Char"/>
+    <w:basedOn w:val="DefaultParagraphFont"/>
+    <w:link w:val="FootnoteText"/>
     <w:uiPriority w:val="99"/>
     <w:qFormat/>
     <w:rsid w:val="00305D18"/>
@@ -16722,7 +17283,7 @@
   </w:style>
   <w:style w:type="character" w:customStyle="1" w:styleId="SidfotChar">
     <w:name w:val="Sidfot Char"/>
-    <w:basedOn w:val="Standardstycketypsnitt"/>
+    <w:basedOn w:val="DefaultParagraphFont"/>
     <w:link w:val="Footer1"/>
     <w:uiPriority w:val="99"/>
     <w:qFormat/>
@@ -16731,9 +17292,9 @@
       <w:rFonts w:ascii="Times New Roman" w:hAnsi="Times New Roman"/>
     </w:rPr>
   </w:style>
-  <w:style w:type="character" w:styleId="Sidnummer">
+  <w:style w:type="character" w:styleId="PageNumber">
     <w:name w:val="page number"/>
-    <w:basedOn w:val="Standardstycketypsnitt"/>
+    <w:basedOn w:val="DefaultParagraphFont"/>
     <w:uiPriority w:val="99"/>
     <w:semiHidden/>
     <w:qFormat/>
@@ -16745,7 +17306,7 @@
   </w:style>
   <w:style w:type="character" w:customStyle="1" w:styleId="InternetLink">
     <w:name w:val="Internet Link"/>
-    <w:basedOn w:val="Standardstycketypsnitt"/>
+    <w:basedOn w:val="DefaultParagraphFont"/>
     <w:uiPriority w:val="99"/>
     <w:unhideWhenUsed/>
     <w:rsid w:val="000B7268"/>
@@ -16756,7 +17317,7 @@
   </w:style>
   <w:style w:type="character" w:customStyle="1" w:styleId="Rubrik2Char">
     <w:name w:val="Rubrik 2 Char"/>
-    <w:basedOn w:val="Standardstycketypsnitt"/>
+    <w:basedOn w:val="DefaultParagraphFont"/>
     <w:link w:val="Heading21"/>
     <w:uiPriority w:val="9"/>
     <w:qFormat/>
@@ -16771,7 +17332,7 @@
   </w:style>
   <w:style w:type="character" w:customStyle="1" w:styleId="Rubrik3Char">
     <w:name w:val="Rubrik 3 Char"/>
-    <w:basedOn w:val="Standardstycketypsnitt"/>
+    <w:basedOn w:val="DefaultParagraphFont"/>
     <w:link w:val="Heading31"/>
     <w:uiPriority w:val="9"/>
     <w:qFormat/>
@@ -16785,7 +17346,7 @@
   </w:style>
   <w:style w:type="character" w:customStyle="1" w:styleId="Rubrik4Char">
     <w:name w:val="Rubrik 4 Char"/>
-    <w:basedOn w:val="Standardstycketypsnitt"/>
+    <w:basedOn w:val="DefaultParagraphFont"/>
     <w:link w:val="Heading41"/>
     <w:uiPriority w:val="9"/>
     <w:qFormat/>
@@ -16799,7 +17360,7 @@
   </w:style>
   <w:style w:type="character" w:customStyle="1" w:styleId="Rubrik5Char">
     <w:name w:val="Rubrik 5 Char"/>
-    <w:basedOn w:val="Standardstycketypsnitt"/>
+    <w:basedOn w:val="DefaultParagraphFont"/>
     <w:link w:val="Heading51"/>
     <w:uiPriority w:val="9"/>
     <w:qFormat/>
@@ -16813,7 +17374,7 @@
   </w:style>
   <w:style w:type="character" w:customStyle="1" w:styleId="Rubrik6Char">
     <w:name w:val="Rubrik 6 Char"/>
-    <w:basedOn w:val="Standardstycketypsnitt"/>
+    <w:basedOn w:val="DefaultParagraphFont"/>
     <w:link w:val="Heading61"/>
     <w:uiPriority w:val="9"/>
     <w:semiHidden/>
@@ -16828,7 +17389,7 @@
   </w:style>
   <w:style w:type="character" w:customStyle="1" w:styleId="Rubrik7Char">
     <w:name w:val="Rubrik 7 Char"/>
-    <w:basedOn w:val="Standardstycketypsnitt"/>
+    <w:basedOn w:val="DefaultParagraphFont"/>
     <w:link w:val="Heading71"/>
     <w:uiPriority w:val="9"/>
     <w:semiHidden/>
@@ -16843,7 +17404,7 @@
   </w:style>
   <w:style w:type="character" w:customStyle="1" w:styleId="Rubrik8Char">
     <w:name w:val="Rubrik 8 Char"/>
-    <w:basedOn w:val="Standardstycketypsnitt"/>
+    <w:basedOn w:val="DefaultParagraphFont"/>
     <w:link w:val="Heading81"/>
     <w:uiPriority w:val="9"/>
     <w:semiHidden/>
@@ -16858,7 +17419,7 @@
   </w:style>
   <w:style w:type="character" w:customStyle="1" w:styleId="Rubrik9Char">
     <w:name w:val="Rubrik 9 Char"/>
-    <w:basedOn w:val="Standardstycketypsnitt"/>
+    <w:basedOn w:val="DefaultParagraphFont"/>
     <w:link w:val="Heading91"/>
     <w:uiPriority w:val="9"/>
     <w:semiHidden/>
@@ -16875,7 +17436,7 @@
   </w:style>
   <w:style w:type="character" w:customStyle="1" w:styleId="UnresolvedMention">
     <w:name w:val="Unresolved Mention"/>
-    <w:basedOn w:val="Standardstycketypsnitt"/>
+    <w:basedOn w:val="DefaultParagraphFont"/>
     <w:uiPriority w:val="99"/>
     <w:semiHidden/>
     <w:unhideWhenUsed/>
@@ -16886,9 +17447,9 @@
       <w:shd w:val="clear" w:color="auto" w:fill="E6E6E6"/>
     </w:rPr>
   </w:style>
-  <w:style w:type="character" w:styleId="AnvndHyperlnk">
+  <w:style w:type="character" w:styleId="FollowedHyperlink">
     <w:name w:val="FollowedHyperlink"/>
-    <w:basedOn w:val="Standardstycketypsnitt"/>
+    <w:basedOn w:val="DefaultParagraphFont"/>
     <w:uiPriority w:val="99"/>
     <w:semiHidden/>
     <w:unhideWhenUsed/>
@@ -16899,9 +17460,9 @@
       <w:u w:val="single"/>
     </w:rPr>
   </w:style>
-  <w:style w:type="character" w:styleId="Starkbetoning">
+  <w:style w:type="character" w:styleId="IntenseEmphasis">
     <w:name w:val="Intense Emphasis"/>
-    <w:basedOn w:val="Standardstycketypsnitt"/>
+    <w:basedOn w:val="DefaultParagraphFont"/>
     <w:uiPriority w:val="21"/>
     <w:qFormat/>
     <w:rsid w:val="005D4A96"/>
@@ -16913,9 +17474,9 @@
       <w:color w:val="4F81BD" w:themeColor="accent1"/>
     </w:rPr>
   </w:style>
-  <w:style w:type="character" w:styleId="Betoning">
+  <w:style w:type="character" w:styleId="Emphasis">
     <w:name w:val="Emphasis"/>
-    <w:basedOn w:val="Standardstycketypsnitt"/>
+    <w:basedOn w:val="DefaultParagraphFont"/>
     <w:uiPriority w:val="20"/>
     <w:qFormat/>
     <w:rsid w:val="005D4A96"/>
@@ -16924,9 +17485,9 @@
       <w:iCs/>
     </w:rPr>
   </w:style>
-  <w:style w:type="character" w:styleId="Kommentarsreferens">
+  <w:style w:type="character" w:styleId="CommentReference">
     <w:name w:val="annotation reference"/>
-    <w:basedOn w:val="Standardstycketypsnitt"/>
+    <w:basedOn w:val="DefaultParagraphFont"/>
     <w:uiPriority w:val="99"/>
     <w:semiHidden/>
     <w:unhideWhenUsed/>
@@ -16937,10 +17498,10 @@
       <w:szCs w:val="18"/>
     </w:rPr>
   </w:style>
-  <w:style w:type="character" w:customStyle="1" w:styleId="KommentarerChar">
-    <w:name w:val="Kommentarer Char"/>
-    <w:basedOn w:val="Standardstycketypsnitt"/>
-    <w:link w:val="Kommentarer"/>
+  <w:style w:type="character" w:customStyle="1" w:styleId="CommentTextChar">
+    <w:name w:val="Comment Text Char"/>
+    <w:basedOn w:val="DefaultParagraphFont"/>
+    <w:link w:val="CommentText"/>
     <w:uiPriority w:val="99"/>
     <w:qFormat/>
     <w:rsid w:val="00D344E6"/>
@@ -16950,10 +17511,10 @@
       <w:szCs w:val="24"/>
     </w:rPr>
   </w:style>
-  <w:style w:type="character" w:customStyle="1" w:styleId="KommentarsmneChar">
-    <w:name w:val="Kommentarsämne Char"/>
-    <w:basedOn w:val="KommentarerChar"/>
-    <w:link w:val="Kommentarsmne"/>
+  <w:style w:type="character" w:customStyle="1" w:styleId="CommentSubjectChar">
+    <w:name w:val="Comment Subject Char"/>
+    <w:basedOn w:val="CommentTextChar"/>
+    <w:link w:val="CommentSubject"/>
     <w:uiPriority w:val="99"/>
     <w:semiHidden/>
     <w:qFormat/>
@@ -16968,13 +17529,13 @@
   </w:style>
   <w:style w:type="character" w:customStyle="1" w:styleId="apple-converted-space">
     <w:name w:val="apple-converted-space"/>
-    <w:basedOn w:val="Standardstycketypsnitt"/>
+    <w:basedOn w:val="DefaultParagraphFont"/>
     <w:qFormat/>
     <w:rsid w:val="00BE71B5"/>
   </w:style>
-  <w:style w:type="character" w:styleId="Slutkommentarsreferens">
+  <w:style w:type="character" w:styleId="EndnoteReference">
     <w:name w:val="endnote reference"/>
-    <w:basedOn w:val="Standardstycketypsnitt"/>
+    <w:basedOn w:val="DefaultParagraphFont"/>
     <w:uiPriority w:val="99"/>
     <w:semiHidden/>
     <w:unhideWhenUsed/>
@@ -17546,7 +18107,7 @@
   <w:style w:type="paragraph" w:customStyle="1" w:styleId="Heading">
     <w:name w:val="Heading"/>
     <w:basedOn w:val="Normal"/>
-    <w:next w:val="Brdtext"/>
+    <w:next w:val="BodyText"/>
     <w:qFormat/>
     <w:pPr>
       <w:keepNext/>
@@ -17558,10 +18119,10 @@
       <w:szCs w:val="28"/>
     </w:rPr>
   </w:style>
-  <w:style w:type="paragraph" w:styleId="Brdtext">
+  <w:style w:type="paragraph" w:styleId="BodyText">
     <w:name w:val="Body Text"/>
     <w:basedOn w:val="Normal"/>
-    <w:link w:val="BrdtextChar"/>
+    <w:link w:val="BodyTextChar"/>
     <w:qFormat/>
     <w:rsid w:val="00AE5038"/>
     <w:pPr>
@@ -17573,9 +18134,9 @@
       <w:lang w:eastAsia="sv-SE"/>
     </w:rPr>
   </w:style>
-  <w:style w:type="paragraph" w:styleId="Lista">
+  <w:style w:type="paragraph" w:styleId="List">
     <w:name w:val="List"/>
-    <w:basedOn w:val="Brdtext"/>
+    <w:basedOn w:val="BodyText"/>
     <w:rPr>
       <w:rFonts w:cs="Lucida Sans"/>
     </w:rPr>
@@ -17836,11 +18397,11 @@
       <w:sz w:val="28"/>
     </w:rPr>
   </w:style>
-  <w:style w:type="paragraph" w:styleId="Underrubrik">
+  <w:style w:type="paragraph" w:styleId="Subtitle">
     <w:name w:val="Subtitle"/>
     <w:basedOn w:val="Normal"/>
     <w:next w:val="Normal"/>
-    <w:link w:val="UnderrubrikChar"/>
+    <w:link w:val="SubtitleChar"/>
     <w:uiPriority w:val="11"/>
     <w:qFormat/>
     <w:rsid w:val="00793B8F"/>
@@ -17944,7 +18505,7 @@
       <w:b/>
     </w:rPr>
   </w:style>
-  <w:style w:type="paragraph" w:styleId="Innehllsfrteckningsrubrik">
+  <w:style w:type="paragraph" w:styleId="TOCHeading">
     <w:name w:val="TOC Heading"/>
     <w:basedOn w:val="Heading11"/>
     <w:next w:val="Normal"/>
@@ -17989,10 +18550,10 @@
       <w:sz w:val="20"/>
     </w:rPr>
   </w:style>
-  <w:style w:type="paragraph" w:styleId="Bubbeltext">
+  <w:style w:type="paragraph" w:styleId="BalloonText">
     <w:name w:val="Balloon Text"/>
     <w:basedOn w:val="Normal"/>
-    <w:link w:val="BubbeltextChar"/>
+    <w:link w:val="BalloonTextChar"/>
     <w:uiPriority w:val="99"/>
     <w:semiHidden/>
     <w:unhideWhenUsed/>
@@ -18049,10 +18610,10 @@
       <w:sz w:val="16"/>
     </w:rPr>
   </w:style>
-  <w:style w:type="paragraph" w:styleId="Citat">
+  <w:style w:type="paragraph" w:styleId="Quote">
     <w:name w:val="Quote"/>
     <w:basedOn w:val="Normal"/>
-    <w:link w:val="CitatChar"/>
+    <w:link w:val="QuoteChar"/>
     <w:uiPriority w:val="29"/>
     <w:qFormat/>
     <w:rsid w:val="00C36505"/>
@@ -18066,7 +18627,7 @@
       <w:sz w:val="20"/>
     </w:rPr>
   </w:style>
-  <w:style w:type="paragraph" w:styleId="Punktlista">
+  <w:style w:type="paragraph" w:styleId="ListBullet">
     <w:name w:val="List Bullet"/>
     <w:basedOn w:val="Normal"/>
     <w:uiPriority w:val="99"/>
@@ -18079,7 +18640,7 @@
       <w:jc w:val="both"/>
     </w:pPr>
   </w:style>
-  <w:style w:type="paragraph" w:styleId="Numreradlista">
+  <w:style w:type="paragraph" w:styleId="ListNumber">
     <w:name w:val="List Number"/>
     <w:basedOn w:val="Normal"/>
     <w:uiPriority w:val="99"/>
@@ -18093,10 +18654,10 @@
       <w:jc w:val="both"/>
     </w:pPr>
   </w:style>
-  <w:style w:type="paragraph" w:styleId="Fotnotstext">
+  <w:style w:type="paragraph" w:styleId="FootnoteText">
     <w:name w:val="footnote text"/>
     <w:basedOn w:val="Normal"/>
-    <w:link w:val="FotnotstextChar"/>
+    <w:link w:val="FootnoteTextChar"/>
     <w:uiPriority w:val="99"/>
     <w:unhideWhenUsed/>
     <w:qFormat/>
@@ -18154,7 +18715,7 @@
       <w:szCs w:val="16"/>
     </w:rPr>
   </w:style>
-  <w:style w:type="paragraph" w:styleId="Beskrivning">
+  <w:style w:type="paragraph" w:styleId="Caption">
     <w:name w:val="caption"/>
     <w:basedOn w:val="Normal"/>
     <w:next w:val="Normal"/>
@@ -18194,7 +18755,7 @@
       <w:lang w:eastAsia="sv-SE"/>
     </w:rPr>
   </w:style>
-  <w:style w:type="paragraph" w:styleId="Figurfrteckning">
+  <w:style w:type="paragraph" w:styleId="TableofFigures">
     <w:name w:val="table of figures"/>
     <w:basedOn w:val="Normal"/>
     <w:next w:val="Normal"/>
@@ -18237,7 +18798,7 @@
       <w:b/>
     </w:rPr>
   </w:style>
-  <w:style w:type="paragraph" w:styleId="Liststycke">
+  <w:style w:type="paragraph" w:styleId="ListParagraph">
     <w:name w:val="List Paragraph"/>
     <w:basedOn w:val="Normal"/>
     <w:uiPriority w:val="34"/>
@@ -18254,10 +18815,10 @@
       <w:lang w:eastAsia="sv-SE"/>
     </w:rPr>
   </w:style>
-  <w:style w:type="paragraph" w:styleId="Kommentarer">
+  <w:style w:type="paragraph" w:styleId="CommentText">
     <w:name w:val="annotation text"/>
     <w:basedOn w:val="Normal"/>
-    <w:link w:val="KommentarerChar"/>
+    <w:link w:val="CommentTextChar"/>
     <w:uiPriority w:val="99"/>
     <w:unhideWhenUsed/>
     <w:qFormat/>
@@ -18267,10 +18828,10 @@
       <w:szCs w:val="24"/>
     </w:rPr>
   </w:style>
-  <w:style w:type="paragraph" w:styleId="Kommentarsmne">
+  <w:style w:type="paragraph" w:styleId="CommentSubject">
     <w:name w:val="annotation subject"/>
-    <w:basedOn w:val="Kommentarer"/>
-    <w:link w:val="KommentarsmneChar"/>
+    <w:basedOn w:val="CommentText"/>
+    <w:link w:val="CommentSubjectChar"/>
     <w:uiPriority w:val="99"/>
     <w:semiHidden/>
     <w:unhideWhenUsed/>
@@ -18293,7 +18854,7 @@
       <w:rFonts w:ascii="Times New Roman" w:hAnsi="Times New Roman"/>
     </w:rPr>
   </w:style>
-  <w:style w:type="paragraph" w:styleId="Normalwebb">
+  <w:style w:type="paragraph" w:styleId="NormalWeb">
     <w:name w:val="Normal (Web)"/>
     <w:basedOn w:val="Normal"/>
     <w:uiPriority w:val="99"/>
@@ -18343,9 +18904,9 @@
     <w:name w:val="Footnote Text2"/>
     <w:basedOn w:val="Normal"/>
   </w:style>
-  <w:style w:type="table" w:styleId="Tabellrutnt">
+  <w:style w:type="table" w:styleId="TableGrid">
     <w:name w:val="Table Grid"/>
-    <w:basedOn w:val="Normaltabell"/>
+    <w:basedOn w:val="TableNormal"/>
     <w:uiPriority w:val="59"/>
     <w:rsid w:val="00B51CC2"/>
     <w:tblPr>
@@ -18366,7 +18927,7 @@
       </w:tblCellMar>
     </w:tblPr>
   </w:style>
-  <w:style w:type="paragraph" w:styleId="Innehll1">
+  <w:style w:type="paragraph" w:styleId="TOC1">
     <w:name w:val="toc 1"/>
     <w:basedOn w:val="Normal"/>
     <w:next w:val="Normal"/>
@@ -18384,7 +18945,7 @@
       <w:szCs w:val="24"/>
     </w:rPr>
   </w:style>
-  <w:style w:type="paragraph" w:styleId="Innehll3">
+  <w:style w:type="paragraph" w:styleId="TOC3">
     <w:name w:val="toc 3"/>
     <w:basedOn w:val="Normal"/>
     <w:next w:val="Normal"/>
@@ -18399,10 +18960,10 @@
       <w:rFonts w:asciiTheme="minorHAnsi" w:hAnsiTheme="minorHAnsi"/>
     </w:rPr>
   </w:style>
-  <w:style w:type="paragraph" w:styleId="Sidhuvud">
+  <w:style w:type="paragraph" w:styleId="Header">
     <w:name w:val="header"/>
     <w:basedOn w:val="Normal"/>
-    <w:link w:val="SidhuvudChar1"/>
+    <w:link w:val="HeaderChar"/>
     <w:uiPriority w:val="99"/>
     <w:unhideWhenUsed/>
     <w:rsid w:val="00D01DE3"/>
@@ -18413,20 +18974,20 @@
       </w:tabs>
     </w:pPr>
   </w:style>
-  <w:style w:type="character" w:customStyle="1" w:styleId="SidhuvudChar1">
-    <w:name w:val="Sidhuvud Char1"/>
-    <w:basedOn w:val="Standardstycketypsnitt"/>
-    <w:link w:val="Sidhuvud"/>
+  <w:style w:type="character" w:customStyle="1" w:styleId="HeaderChar">
+    <w:name w:val="Header Char"/>
+    <w:basedOn w:val="DefaultParagraphFont"/>
+    <w:link w:val="Header"/>
     <w:uiPriority w:val="99"/>
     <w:rsid w:val="00D01DE3"/>
     <w:rPr>
       <w:rFonts w:ascii="Times New Roman" w:hAnsi="Times New Roman"/>
     </w:rPr>
   </w:style>
-  <w:style w:type="paragraph" w:styleId="Sidfot">
+  <w:style w:type="paragraph" w:styleId="Footer">
     <w:name w:val="footer"/>
     <w:basedOn w:val="Normal"/>
-    <w:link w:val="SidfotChar1"/>
+    <w:link w:val="FooterChar"/>
     <w:uiPriority w:val="99"/>
     <w:unhideWhenUsed/>
     <w:rsid w:val="00D01DE3"/>
@@ -18437,17 +18998,17 @@
       </w:tabs>
     </w:pPr>
   </w:style>
-  <w:style w:type="character" w:customStyle="1" w:styleId="SidfotChar1">
-    <w:name w:val="Sidfot Char1"/>
-    <w:basedOn w:val="Standardstycketypsnitt"/>
-    <w:link w:val="Sidfot"/>
+  <w:style w:type="character" w:customStyle="1" w:styleId="FooterChar">
+    <w:name w:val="Footer Char"/>
+    <w:basedOn w:val="DefaultParagraphFont"/>
+    <w:link w:val="Footer"/>
     <w:uiPriority w:val="99"/>
     <w:rsid w:val="00D01DE3"/>
     <w:rPr>
       <w:rFonts w:ascii="Times New Roman" w:hAnsi="Times New Roman"/>
     </w:rPr>
   </w:style>
-  <w:style w:type="paragraph" w:styleId="Innehll2">
+  <w:style w:type="paragraph" w:styleId="TOC2">
     <w:name w:val="toc 2"/>
     <w:basedOn w:val="Normal"/>
     <w:next w:val="Normal"/>
@@ -18463,9 +19024,9 @@
       <w:b/>
     </w:rPr>
   </w:style>
-  <w:style w:type="character" w:styleId="Betoning2">
+  <w:style w:type="character" w:styleId="Strong">
     <w:name w:val="Strong"/>
-    <w:basedOn w:val="Standardstycketypsnitt"/>
+    <w:basedOn w:val="DefaultParagraphFont"/>
     <w:qFormat/>
     <w:rsid w:val="00840367"/>
     <w:rPr>
@@ -18473,18 +19034,18 @@
       <w:bCs/>
     </w:rPr>
   </w:style>
-  <w:style w:type="character" w:styleId="Radnummer">
+  <w:style w:type="character" w:styleId="LineNumber">
     <w:name w:val="line number"/>
-    <w:basedOn w:val="Standardstycketypsnitt"/>
+    <w:basedOn w:val="DefaultParagraphFont"/>
     <w:uiPriority w:val="99"/>
     <w:semiHidden/>
     <w:unhideWhenUsed/>
     <w:rsid w:val="003E2AEF"/>
   </w:style>
-  <w:style w:type="paragraph" w:styleId="Dokumentversikt">
+  <w:style w:type="paragraph" w:styleId="DocumentMap">
     <w:name w:val="Document Map"/>
     <w:basedOn w:val="Normal"/>
-    <w:link w:val="DokumentversiktChar"/>
+    <w:link w:val="DocumentMapChar"/>
     <w:uiPriority w:val="99"/>
     <w:semiHidden/>
     <w:unhideWhenUsed/>
@@ -18495,10 +19056,10 @@
       <w:szCs w:val="24"/>
     </w:rPr>
   </w:style>
-  <w:style w:type="character" w:customStyle="1" w:styleId="DokumentversiktChar">
-    <w:name w:val="Dokumentöversikt Char"/>
-    <w:basedOn w:val="Standardstycketypsnitt"/>
-    <w:link w:val="Dokumentversikt"/>
+  <w:style w:type="character" w:customStyle="1" w:styleId="DocumentMapChar">
+    <w:name w:val="Document Map Char"/>
+    <w:basedOn w:val="DefaultParagraphFont"/>
+    <w:link w:val="DocumentMap"/>
     <w:uiPriority w:val="99"/>
     <w:semiHidden/>
     <w:rsid w:val="00A06A89"/>
@@ -18508,7 +19069,7 @@
       <w:szCs w:val="24"/>
     </w:rPr>
   </w:style>
-  <w:style w:type="paragraph" w:styleId="Innehll4">
+  <w:style w:type="paragraph" w:styleId="TOC4">
     <w:name w:val="toc 4"/>
     <w:basedOn w:val="Normal"/>
     <w:next w:val="Normal"/>
@@ -18526,7 +19087,7 @@
       <w:szCs w:val="20"/>
     </w:rPr>
   </w:style>
-  <w:style w:type="paragraph" w:styleId="Innehll5">
+  <w:style w:type="paragraph" w:styleId="TOC5">
     <w:name w:val="toc 5"/>
     <w:basedOn w:val="Normal"/>
     <w:next w:val="Normal"/>
@@ -18544,7 +19105,7 @@
       <w:szCs w:val="20"/>
     </w:rPr>
   </w:style>
-  <w:style w:type="paragraph" w:styleId="Innehll6">
+  <w:style w:type="paragraph" w:styleId="TOC6">
     <w:name w:val="toc 6"/>
     <w:basedOn w:val="Normal"/>
     <w:next w:val="Normal"/>
@@ -18562,7 +19123,7 @@
       <w:szCs w:val="20"/>
     </w:rPr>
   </w:style>
-  <w:style w:type="paragraph" w:styleId="Innehll7">
+  <w:style w:type="paragraph" w:styleId="TOC7">
     <w:name w:val="toc 7"/>
     <w:basedOn w:val="Normal"/>
     <w:next w:val="Normal"/>
@@ -18580,7 +19141,7 @@
       <w:szCs w:val="20"/>
     </w:rPr>
   </w:style>
-  <w:style w:type="paragraph" w:styleId="Innehll8">
+  <w:style w:type="paragraph" w:styleId="TOC8">
     <w:name w:val="toc 8"/>
     <w:basedOn w:val="Normal"/>
     <w:next w:val="Normal"/>
@@ -18598,7 +19159,7 @@
       <w:szCs w:val="20"/>
     </w:rPr>
   </w:style>
-  <w:style w:type="paragraph" w:styleId="Innehll9">
+  <w:style w:type="paragraph" w:styleId="TOC9">
     <w:name w:val="toc 9"/>
     <w:basedOn w:val="Normal"/>
     <w:next w:val="Normal"/>
@@ -18794,13 +19355,13 @@
       <w:rFonts w:ascii="Times New Roman" w:hAnsi="Times New Roman"/>
     </w:rPr>
   </w:style>
-  <w:style w:type="character" w:default="1" w:styleId="Standardstycketypsnitt">
+  <w:style w:type="character" w:default="1" w:styleId="DefaultParagraphFont">
     <w:name w:val="Default Paragraph Font"/>
     <w:uiPriority w:val="1"/>
     <w:semiHidden/>
     <w:unhideWhenUsed/>
   </w:style>
-  <w:style w:type="table" w:default="1" w:styleId="Normaltabell">
+  <w:style w:type="table" w:default="1" w:styleId="TableNormal">
     <w:name w:val="Normal Table"/>
     <w:uiPriority w:val="99"/>
     <w:semiHidden/>
@@ -18815,16 +19376,16 @@
       </w:tblCellMar>
     </w:tblPr>
   </w:style>
-  <w:style w:type="numbering" w:default="1" w:styleId="Ingenlista">
+  <w:style w:type="numbering" w:default="1" w:styleId="NoList">
     <w:name w:val="No List"/>
     <w:uiPriority w:val="99"/>
     <w:semiHidden/>
     <w:unhideWhenUsed/>
   </w:style>
-  <w:style w:type="character" w:customStyle="1" w:styleId="UnderrubrikChar">
-    <w:name w:val="Underrubrik Char"/>
-    <w:basedOn w:val="Standardstycketypsnitt"/>
-    <w:link w:val="Underrubrik"/>
+  <w:style w:type="character" w:customStyle="1" w:styleId="SubtitleChar">
+    <w:name w:val="Subtitle Char"/>
+    <w:basedOn w:val="DefaultParagraphFont"/>
+    <w:link w:val="Subtitle"/>
     <w:uiPriority w:val="11"/>
     <w:qFormat/>
     <w:rsid w:val="00793B8F"/>
@@ -18840,7 +19401,7 @@
   </w:style>
   <w:style w:type="character" w:customStyle="1" w:styleId="Rubrik1Char">
     <w:name w:val="Rubrik 1 Char"/>
-    <w:basedOn w:val="Standardstycketypsnitt"/>
+    <w:basedOn w:val="DefaultParagraphFont"/>
     <w:link w:val="Heading11"/>
     <w:uiPriority w:val="9"/>
     <w:qFormat/>
@@ -18853,10 +19414,10 @@
       <w:szCs w:val="28"/>
     </w:rPr>
   </w:style>
-  <w:style w:type="character" w:customStyle="1" w:styleId="BubbeltextChar">
-    <w:name w:val="Bubbeltext Char"/>
-    <w:basedOn w:val="Standardstycketypsnitt"/>
-    <w:link w:val="Bubbeltext"/>
+  <w:style w:type="character" w:customStyle="1" w:styleId="BalloonTextChar">
+    <w:name w:val="Balloon Text Char"/>
+    <w:basedOn w:val="DefaultParagraphFont"/>
+    <w:link w:val="BalloonText"/>
     <w:uiPriority w:val="99"/>
     <w:semiHidden/>
     <w:qFormat/>
@@ -18869,7 +19430,7 @@
   </w:style>
   <w:style w:type="character" w:customStyle="1" w:styleId="SidhuvudChar">
     <w:name w:val="Sidhuvud Char"/>
-    <w:basedOn w:val="Standardstycketypsnitt"/>
+    <w:basedOn w:val="DefaultParagraphFont"/>
     <w:link w:val="Header1"/>
     <w:uiPriority w:val="99"/>
     <w:qFormat/>
@@ -18878,10 +19439,10 @@
       <w:rFonts w:ascii="Times New Roman" w:hAnsi="Times New Roman"/>
     </w:rPr>
   </w:style>
-  <w:style w:type="character" w:customStyle="1" w:styleId="BrdtextChar">
-    <w:name w:val="Brödtext Char"/>
-    <w:basedOn w:val="Standardstycketypsnitt"/>
-    <w:link w:val="Brdtext"/>
+  <w:style w:type="character" w:customStyle="1" w:styleId="BodyTextChar">
+    <w:name w:val="Body Text Char"/>
+    <w:basedOn w:val="DefaultParagraphFont"/>
+    <w:link w:val="BodyText"/>
     <w:qFormat/>
     <w:rsid w:val="00AE5038"/>
     <w:rPr>
@@ -18890,10 +19451,10 @@
       <w:lang w:eastAsia="sv-SE"/>
     </w:rPr>
   </w:style>
-  <w:style w:type="character" w:customStyle="1" w:styleId="CitatChar">
-    <w:name w:val="Citat Char"/>
-    <w:basedOn w:val="Standardstycketypsnitt"/>
-    <w:link w:val="Citat"/>
+  <w:style w:type="character" w:customStyle="1" w:styleId="QuoteChar">
+    <w:name w:val="Quote Char"/>
+    <w:basedOn w:val="DefaultParagraphFont"/>
+    <w:link w:val="Quote"/>
     <w:uiPriority w:val="29"/>
     <w:qFormat/>
     <w:rsid w:val="00C36505"/>
@@ -18904,9 +19465,9 @@
       <w:sz w:val="20"/>
     </w:rPr>
   </w:style>
-  <w:style w:type="character" w:styleId="Fotnotsreferens">
+  <w:style w:type="character" w:styleId="FootnoteReference">
     <w:name w:val="footnote reference"/>
-    <w:basedOn w:val="Standardstycketypsnitt"/>
+    <w:basedOn w:val="DefaultParagraphFont"/>
     <w:uiPriority w:val="99"/>
     <w:unhideWhenUsed/>
     <w:qFormat/>
@@ -18916,10 +19477,10 @@
       <w:vertAlign w:val="superscript"/>
     </w:rPr>
   </w:style>
-  <w:style w:type="character" w:customStyle="1" w:styleId="FotnotstextChar">
-    <w:name w:val="Fotnotstext Char"/>
-    <w:basedOn w:val="Standardstycketypsnitt"/>
-    <w:link w:val="Fotnotstext"/>
+  <w:style w:type="character" w:customStyle="1" w:styleId="FootnoteTextChar">
+    <w:name w:val="Footnote Text Char"/>
+    <w:basedOn w:val="DefaultParagraphFont"/>
+    <w:link w:val="FootnoteText"/>
     <w:uiPriority w:val="99"/>
     <w:qFormat/>
     <w:rsid w:val="00305D18"/>
@@ -18932,7 +19493,7 @@
   </w:style>
   <w:style w:type="character" w:customStyle="1" w:styleId="SidfotChar">
     <w:name w:val="Sidfot Char"/>
-    <w:basedOn w:val="Standardstycketypsnitt"/>
+    <w:basedOn w:val="DefaultParagraphFont"/>
     <w:link w:val="Footer1"/>
     <w:uiPriority w:val="99"/>
     <w:qFormat/>
@@ -18941,9 +19502,9 @@
       <w:rFonts w:ascii="Times New Roman" w:hAnsi="Times New Roman"/>
     </w:rPr>
   </w:style>
-  <w:style w:type="character" w:styleId="Sidnummer">
+  <w:style w:type="character" w:styleId="PageNumber">
     <w:name w:val="page number"/>
-    <w:basedOn w:val="Standardstycketypsnitt"/>
+    <w:basedOn w:val="DefaultParagraphFont"/>
     <w:uiPriority w:val="99"/>
     <w:semiHidden/>
     <w:qFormat/>
@@ -18955,7 +19516,7 @@
   </w:style>
   <w:style w:type="character" w:customStyle="1" w:styleId="InternetLink">
     <w:name w:val="Internet Link"/>
-    <w:basedOn w:val="Standardstycketypsnitt"/>
+    <w:basedOn w:val="DefaultParagraphFont"/>
     <w:uiPriority w:val="99"/>
     <w:unhideWhenUsed/>
     <w:rsid w:val="000B7268"/>
@@ -18966,7 +19527,7 @@
   </w:style>
   <w:style w:type="character" w:customStyle="1" w:styleId="Rubrik2Char">
     <w:name w:val="Rubrik 2 Char"/>
-    <w:basedOn w:val="Standardstycketypsnitt"/>
+    <w:basedOn w:val="DefaultParagraphFont"/>
     <w:link w:val="Heading21"/>
     <w:uiPriority w:val="9"/>
     <w:qFormat/>
@@ -18981,7 +19542,7 @@
   </w:style>
   <w:style w:type="character" w:customStyle="1" w:styleId="Rubrik3Char">
     <w:name w:val="Rubrik 3 Char"/>
-    <w:basedOn w:val="Standardstycketypsnitt"/>
+    <w:basedOn w:val="DefaultParagraphFont"/>
     <w:link w:val="Heading31"/>
     <w:uiPriority w:val="9"/>
     <w:qFormat/>
@@ -18995,7 +19556,7 @@
   </w:style>
   <w:style w:type="character" w:customStyle="1" w:styleId="Rubrik4Char">
     <w:name w:val="Rubrik 4 Char"/>
-    <w:basedOn w:val="Standardstycketypsnitt"/>
+    <w:basedOn w:val="DefaultParagraphFont"/>
     <w:link w:val="Heading41"/>
     <w:uiPriority w:val="9"/>
     <w:qFormat/>
@@ -19009,7 +19570,7 @@
   </w:style>
   <w:style w:type="character" w:customStyle="1" w:styleId="Rubrik5Char">
     <w:name w:val="Rubrik 5 Char"/>
-    <w:basedOn w:val="Standardstycketypsnitt"/>
+    <w:basedOn w:val="DefaultParagraphFont"/>
     <w:link w:val="Heading51"/>
     <w:uiPriority w:val="9"/>
     <w:qFormat/>
@@ -19023,7 +19584,7 @@
   </w:style>
   <w:style w:type="character" w:customStyle="1" w:styleId="Rubrik6Char">
     <w:name w:val="Rubrik 6 Char"/>
-    <w:basedOn w:val="Standardstycketypsnitt"/>
+    <w:basedOn w:val="DefaultParagraphFont"/>
     <w:link w:val="Heading61"/>
     <w:uiPriority w:val="9"/>
     <w:semiHidden/>
@@ -19038,7 +19599,7 @@
   </w:style>
   <w:style w:type="character" w:customStyle="1" w:styleId="Rubrik7Char">
     <w:name w:val="Rubrik 7 Char"/>
-    <w:basedOn w:val="Standardstycketypsnitt"/>
+    <w:basedOn w:val="DefaultParagraphFont"/>
     <w:link w:val="Heading71"/>
     <w:uiPriority w:val="9"/>
     <w:semiHidden/>
@@ -19053,7 +19614,7 @@
   </w:style>
   <w:style w:type="character" w:customStyle="1" w:styleId="Rubrik8Char">
     <w:name w:val="Rubrik 8 Char"/>
-    <w:basedOn w:val="Standardstycketypsnitt"/>
+    <w:basedOn w:val="DefaultParagraphFont"/>
     <w:link w:val="Heading81"/>
     <w:uiPriority w:val="9"/>
     <w:semiHidden/>
@@ -19068,7 +19629,7 @@
   </w:style>
   <w:style w:type="character" w:customStyle="1" w:styleId="Rubrik9Char">
     <w:name w:val="Rubrik 9 Char"/>
-    <w:basedOn w:val="Standardstycketypsnitt"/>
+    <w:basedOn w:val="DefaultParagraphFont"/>
     <w:link w:val="Heading91"/>
     <w:uiPriority w:val="9"/>
     <w:semiHidden/>
@@ -19085,7 +19646,7 @@
   </w:style>
   <w:style w:type="character" w:customStyle="1" w:styleId="UnresolvedMention">
     <w:name w:val="Unresolved Mention"/>
-    <w:basedOn w:val="Standardstycketypsnitt"/>
+    <w:basedOn w:val="DefaultParagraphFont"/>
     <w:uiPriority w:val="99"/>
     <w:semiHidden/>
     <w:unhideWhenUsed/>
@@ -19096,9 +19657,9 @@
       <w:shd w:val="clear" w:color="auto" w:fill="E6E6E6"/>
     </w:rPr>
   </w:style>
-  <w:style w:type="character" w:styleId="AnvndHyperlnk">
+  <w:style w:type="character" w:styleId="FollowedHyperlink">
     <w:name w:val="FollowedHyperlink"/>
-    <w:basedOn w:val="Standardstycketypsnitt"/>
+    <w:basedOn w:val="DefaultParagraphFont"/>
     <w:uiPriority w:val="99"/>
     <w:semiHidden/>
     <w:unhideWhenUsed/>
@@ -19109,9 +19670,9 @@
       <w:u w:val="single"/>
     </w:rPr>
   </w:style>
-  <w:style w:type="character" w:styleId="Starkbetoning">
+  <w:style w:type="character" w:styleId="IntenseEmphasis">
     <w:name w:val="Intense Emphasis"/>
-    <w:basedOn w:val="Standardstycketypsnitt"/>
+    <w:basedOn w:val="DefaultParagraphFont"/>
     <w:uiPriority w:val="21"/>
     <w:qFormat/>
     <w:rsid w:val="005D4A96"/>
@@ -19123,9 +19684,9 @@
       <w:color w:val="4F81BD" w:themeColor="accent1"/>
     </w:rPr>
   </w:style>
-  <w:style w:type="character" w:styleId="Betoning">
+  <w:style w:type="character" w:styleId="Emphasis">
     <w:name w:val="Emphasis"/>
-    <w:basedOn w:val="Standardstycketypsnitt"/>
+    <w:basedOn w:val="DefaultParagraphFont"/>
     <w:uiPriority w:val="20"/>
     <w:qFormat/>
     <w:rsid w:val="005D4A96"/>
@@ -19134,9 +19695,9 @@
       <w:iCs/>
     </w:rPr>
   </w:style>
-  <w:style w:type="character" w:styleId="Kommentarsreferens">
+  <w:style w:type="character" w:styleId="CommentReference">
     <w:name w:val="annotation reference"/>
-    <w:basedOn w:val="Standardstycketypsnitt"/>
+    <w:basedOn w:val="DefaultParagraphFont"/>
     <w:uiPriority w:val="99"/>
     <w:semiHidden/>
     <w:unhideWhenUsed/>
@@ -19147,10 +19708,10 @@
       <w:szCs w:val="18"/>
     </w:rPr>
   </w:style>
-  <w:style w:type="character" w:customStyle="1" w:styleId="KommentarerChar">
-    <w:name w:val="Kommentarer Char"/>
-    <w:basedOn w:val="Standardstycketypsnitt"/>
-    <w:link w:val="Kommentarer"/>
+  <w:style w:type="character" w:customStyle="1" w:styleId="CommentTextChar">
+    <w:name w:val="Comment Text Char"/>
+    <w:basedOn w:val="DefaultParagraphFont"/>
+    <w:link w:val="CommentText"/>
     <w:uiPriority w:val="99"/>
     <w:qFormat/>
     <w:rsid w:val="00D344E6"/>
@@ -19160,10 +19721,10 @@
       <w:szCs w:val="24"/>
     </w:rPr>
   </w:style>
-  <w:style w:type="character" w:customStyle="1" w:styleId="KommentarsmneChar">
-    <w:name w:val="Kommentarsämne Char"/>
-    <w:basedOn w:val="KommentarerChar"/>
-    <w:link w:val="Kommentarsmne"/>
+  <w:style w:type="character" w:customStyle="1" w:styleId="CommentSubjectChar">
+    <w:name w:val="Comment Subject Char"/>
+    <w:basedOn w:val="CommentTextChar"/>
+    <w:link w:val="CommentSubject"/>
     <w:uiPriority w:val="99"/>
     <w:semiHidden/>
     <w:qFormat/>
@@ -19178,13 +19739,13 @@
   </w:style>
   <w:style w:type="character" w:customStyle="1" w:styleId="apple-converted-space">
     <w:name w:val="apple-converted-space"/>
-    <w:basedOn w:val="Standardstycketypsnitt"/>
+    <w:basedOn w:val="DefaultParagraphFont"/>
     <w:qFormat/>
     <w:rsid w:val="00BE71B5"/>
   </w:style>
-  <w:style w:type="character" w:styleId="Slutkommentarsreferens">
+  <w:style w:type="character" w:styleId="EndnoteReference">
     <w:name w:val="endnote reference"/>
-    <w:basedOn w:val="Standardstycketypsnitt"/>
+    <w:basedOn w:val="DefaultParagraphFont"/>
     <w:uiPriority w:val="99"/>
     <w:semiHidden/>
     <w:unhideWhenUsed/>
@@ -19756,7 +20317,7 @@
   <w:style w:type="paragraph" w:customStyle="1" w:styleId="Heading">
     <w:name w:val="Heading"/>
     <w:basedOn w:val="Normal"/>
-    <w:next w:val="Brdtext"/>
+    <w:next w:val="BodyText"/>
     <w:qFormat/>
     <w:pPr>
       <w:keepNext/>
@@ -19768,10 +20329,10 @@
       <w:szCs w:val="28"/>
     </w:rPr>
   </w:style>
-  <w:style w:type="paragraph" w:styleId="Brdtext">
+  <w:style w:type="paragraph" w:styleId="BodyText">
     <w:name w:val="Body Text"/>
     <w:basedOn w:val="Normal"/>
-    <w:link w:val="BrdtextChar"/>
+    <w:link w:val="BodyTextChar"/>
     <w:qFormat/>
     <w:rsid w:val="00AE5038"/>
     <w:pPr>
@@ -19783,9 +20344,9 @@
       <w:lang w:eastAsia="sv-SE"/>
     </w:rPr>
   </w:style>
-  <w:style w:type="paragraph" w:styleId="Lista">
+  <w:style w:type="paragraph" w:styleId="List">
     <w:name w:val="List"/>
-    <w:basedOn w:val="Brdtext"/>
+    <w:basedOn w:val="BodyText"/>
     <w:rPr>
       <w:rFonts w:cs="Lucida Sans"/>
     </w:rPr>
@@ -20046,11 +20607,11 @@
       <w:sz w:val="28"/>
     </w:rPr>
   </w:style>
-  <w:style w:type="paragraph" w:styleId="Underrubrik">
+  <w:style w:type="paragraph" w:styleId="Subtitle">
     <w:name w:val="Subtitle"/>
     <w:basedOn w:val="Normal"/>
     <w:next w:val="Normal"/>
-    <w:link w:val="UnderrubrikChar"/>
+    <w:link w:val="SubtitleChar"/>
     <w:uiPriority w:val="11"/>
     <w:qFormat/>
     <w:rsid w:val="00793B8F"/>
@@ -20154,7 +20715,7 @@
       <w:b/>
     </w:rPr>
   </w:style>
-  <w:style w:type="paragraph" w:styleId="Innehllsfrteckningsrubrik">
+  <w:style w:type="paragraph" w:styleId="TOCHeading">
     <w:name w:val="TOC Heading"/>
     <w:basedOn w:val="Heading11"/>
     <w:next w:val="Normal"/>
@@ -20199,10 +20760,10 @@
       <w:sz w:val="20"/>
     </w:rPr>
   </w:style>
-  <w:style w:type="paragraph" w:styleId="Bubbeltext">
+  <w:style w:type="paragraph" w:styleId="BalloonText">
     <w:name w:val="Balloon Text"/>
     <w:basedOn w:val="Normal"/>
-    <w:link w:val="BubbeltextChar"/>
+    <w:link w:val="BalloonTextChar"/>
     <w:uiPriority w:val="99"/>
     <w:semiHidden/>
     <w:unhideWhenUsed/>
@@ -20259,10 +20820,10 @@
       <w:sz w:val="16"/>
     </w:rPr>
   </w:style>
-  <w:style w:type="paragraph" w:styleId="Citat">
+  <w:style w:type="paragraph" w:styleId="Quote">
     <w:name w:val="Quote"/>
     <w:basedOn w:val="Normal"/>
-    <w:link w:val="CitatChar"/>
+    <w:link w:val="QuoteChar"/>
     <w:uiPriority w:val="29"/>
     <w:qFormat/>
     <w:rsid w:val="00C36505"/>
@@ -20276,7 +20837,7 @@
       <w:sz w:val="20"/>
     </w:rPr>
   </w:style>
-  <w:style w:type="paragraph" w:styleId="Punktlista">
+  <w:style w:type="paragraph" w:styleId="ListBullet">
     <w:name w:val="List Bullet"/>
     <w:basedOn w:val="Normal"/>
     <w:uiPriority w:val="99"/>
@@ -20289,7 +20850,7 @@
       <w:jc w:val="both"/>
     </w:pPr>
   </w:style>
-  <w:style w:type="paragraph" w:styleId="Numreradlista">
+  <w:style w:type="paragraph" w:styleId="ListNumber">
     <w:name w:val="List Number"/>
     <w:basedOn w:val="Normal"/>
     <w:uiPriority w:val="99"/>
@@ -20303,10 +20864,10 @@
       <w:jc w:val="both"/>
     </w:pPr>
   </w:style>
-  <w:style w:type="paragraph" w:styleId="Fotnotstext">
+  <w:style w:type="paragraph" w:styleId="FootnoteText">
     <w:name w:val="footnote text"/>
     <w:basedOn w:val="Normal"/>
-    <w:link w:val="FotnotstextChar"/>
+    <w:link w:val="FootnoteTextChar"/>
     <w:uiPriority w:val="99"/>
     <w:unhideWhenUsed/>
     <w:qFormat/>
@@ -20364,7 +20925,7 @@
       <w:szCs w:val="16"/>
     </w:rPr>
   </w:style>
-  <w:style w:type="paragraph" w:styleId="Beskrivning">
+  <w:style w:type="paragraph" w:styleId="Caption">
     <w:name w:val="caption"/>
     <w:basedOn w:val="Normal"/>
     <w:next w:val="Normal"/>
@@ -20404,7 +20965,7 @@
       <w:lang w:eastAsia="sv-SE"/>
     </w:rPr>
   </w:style>
-  <w:style w:type="paragraph" w:styleId="Figurfrteckning">
+  <w:style w:type="paragraph" w:styleId="TableofFigures">
     <w:name w:val="table of figures"/>
     <w:basedOn w:val="Normal"/>
     <w:next w:val="Normal"/>
@@ -20447,7 +21008,7 @@
       <w:b/>
     </w:rPr>
   </w:style>
-  <w:style w:type="paragraph" w:styleId="Liststycke">
+  <w:style w:type="paragraph" w:styleId="ListParagraph">
     <w:name w:val="List Paragraph"/>
     <w:basedOn w:val="Normal"/>
     <w:uiPriority w:val="34"/>
@@ -20464,10 +21025,10 @@
       <w:lang w:eastAsia="sv-SE"/>
     </w:rPr>
   </w:style>
-  <w:style w:type="paragraph" w:styleId="Kommentarer">
+  <w:style w:type="paragraph" w:styleId="CommentText">
     <w:name w:val="annotation text"/>
     <w:basedOn w:val="Normal"/>
-    <w:link w:val="KommentarerChar"/>
+    <w:link w:val="CommentTextChar"/>
     <w:uiPriority w:val="99"/>
     <w:unhideWhenUsed/>
     <w:qFormat/>
@@ -20477,10 +21038,10 @@
       <w:szCs w:val="24"/>
     </w:rPr>
   </w:style>
-  <w:style w:type="paragraph" w:styleId="Kommentarsmne">
+  <w:style w:type="paragraph" w:styleId="CommentSubject">
     <w:name w:val="annotation subject"/>
-    <w:basedOn w:val="Kommentarer"/>
-    <w:link w:val="KommentarsmneChar"/>
+    <w:basedOn w:val="CommentText"/>
+    <w:link w:val="CommentSubjectChar"/>
     <w:uiPriority w:val="99"/>
     <w:semiHidden/>
     <w:unhideWhenUsed/>
@@ -20503,7 +21064,7 @@
       <w:rFonts w:ascii="Times New Roman" w:hAnsi="Times New Roman"/>
     </w:rPr>
   </w:style>
-  <w:style w:type="paragraph" w:styleId="Normalwebb">
+  <w:style w:type="paragraph" w:styleId="NormalWeb">
     <w:name w:val="Normal (Web)"/>
     <w:basedOn w:val="Normal"/>
     <w:uiPriority w:val="99"/>
@@ -20553,9 +21114,9 @@
     <w:name w:val="Footnote Text2"/>
     <w:basedOn w:val="Normal"/>
   </w:style>
-  <w:style w:type="table" w:styleId="Tabellrutnt">
+  <w:style w:type="table" w:styleId="TableGrid">
     <w:name w:val="Table Grid"/>
-    <w:basedOn w:val="Normaltabell"/>
+    <w:basedOn w:val="TableNormal"/>
     <w:uiPriority w:val="59"/>
     <w:rsid w:val="00B51CC2"/>
     <w:tblPr>
@@ -20576,7 +21137,7 @@
       </w:tblCellMar>
     </w:tblPr>
   </w:style>
-  <w:style w:type="paragraph" w:styleId="Innehll1">
+  <w:style w:type="paragraph" w:styleId="TOC1">
     <w:name w:val="toc 1"/>
     <w:basedOn w:val="Normal"/>
     <w:next w:val="Normal"/>
@@ -20594,7 +21155,7 @@
       <w:szCs w:val="24"/>
     </w:rPr>
   </w:style>
-  <w:style w:type="paragraph" w:styleId="Innehll3">
+  <w:style w:type="paragraph" w:styleId="TOC3">
     <w:name w:val="toc 3"/>
     <w:basedOn w:val="Normal"/>
     <w:next w:val="Normal"/>
@@ -20609,10 +21170,10 @@
       <w:rFonts w:asciiTheme="minorHAnsi" w:hAnsiTheme="minorHAnsi"/>
     </w:rPr>
   </w:style>
-  <w:style w:type="paragraph" w:styleId="Sidhuvud">
+  <w:style w:type="paragraph" w:styleId="Header">
     <w:name w:val="header"/>
     <w:basedOn w:val="Normal"/>
-    <w:link w:val="SidhuvudChar1"/>
+    <w:link w:val="HeaderChar"/>
     <w:uiPriority w:val="99"/>
     <w:unhideWhenUsed/>
     <w:rsid w:val="00D01DE3"/>
@@ -20623,20 +21184,20 @@
       </w:tabs>
     </w:pPr>
   </w:style>
-  <w:style w:type="character" w:customStyle="1" w:styleId="SidhuvudChar1">
-    <w:name w:val="Sidhuvud Char1"/>
-    <w:basedOn w:val="Standardstycketypsnitt"/>
-    <w:link w:val="Sidhuvud"/>
+  <w:style w:type="character" w:customStyle="1" w:styleId="HeaderChar">
+    <w:name w:val="Header Char"/>
+    <w:basedOn w:val="DefaultParagraphFont"/>
+    <w:link w:val="Header"/>
     <w:uiPriority w:val="99"/>
     <w:rsid w:val="00D01DE3"/>
     <w:rPr>
       <w:rFonts w:ascii="Times New Roman" w:hAnsi="Times New Roman"/>
     </w:rPr>
   </w:style>
-  <w:style w:type="paragraph" w:styleId="Sidfot">
+  <w:style w:type="paragraph" w:styleId="Footer">
     <w:name w:val="footer"/>
     <w:basedOn w:val="Normal"/>
-    <w:link w:val="SidfotChar1"/>
+    <w:link w:val="FooterChar"/>
     <w:uiPriority w:val="99"/>
     <w:unhideWhenUsed/>
     <w:rsid w:val="00D01DE3"/>
@@ -20647,17 +21208,17 @@
       </w:tabs>
     </w:pPr>
   </w:style>
-  <w:style w:type="character" w:customStyle="1" w:styleId="SidfotChar1">
-    <w:name w:val="Sidfot Char1"/>
-    <w:basedOn w:val="Standardstycketypsnitt"/>
-    <w:link w:val="Sidfot"/>
+  <w:style w:type="character" w:customStyle="1" w:styleId="FooterChar">
+    <w:name w:val="Footer Char"/>
+    <w:basedOn w:val="DefaultParagraphFont"/>
+    <w:link w:val="Footer"/>
     <w:uiPriority w:val="99"/>
     <w:rsid w:val="00D01DE3"/>
     <w:rPr>
       <w:rFonts w:ascii="Times New Roman" w:hAnsi="Times New Roman"/>
     </w:rPr>
   </w:style>
-  <w:style w:type="paragraph" w:styleId="Innehll2">
+  <w:style w:type="paragraph" w:styleId="TOC2">
     <w:name w:val="toc 2"/>
     <w:basedOn w:val="Normal"/>
     <w:next w:val="Normal"/>
@@ -20673,9 +21234,9 @@
       <w:b/>
     </w:rPr>
   </w:style>
-  <w:style w:type="character" w:styleId="Betoning2">
+  <w:style w:type="character" w:styleId="Strong">
     <w:name w:val="Strong"/>
-    <w:basedOn w:val="Standardstycketypsnitt"/>
+    <w:basedOn w:val="DefaultParagraphFont"/>
     <w:qFormat/>
     <w:rsid w:val="00840367"/>
     <w:rPr>
@@ -20683,18 +21244,18 @@
       <w:bCs/>
     </w:rPr>
   </w:style>
-  <w:style w:type="character" w:styleId="Radnummer">
+  <w:style w:type="character" w:styleId="LineNumber">
     <w:name w:val="line number"/>
-    <w:basedOn w:val="Standardstycketypsnitt"/>
+    <w:basedOn w:val="DefaultParagraphFont"/>
     <w:uiPriority w:val="99"/>
     <w:semiHidden/>
     <w:unhideWhenUsed/>
     <w:rsid w:val="003E2AEF"/>
   </w:style>
-  <w:style w:type="paragraph" w:styleId="Dokumentversikt">
+  <w:style w:type="paragraph" w:styleId="DocumentMap">
     <w:name w:val="Document Map"/>
     <w:basedOn w:val="Normal"/>
-    <w:link w:val="DokumentversiktChar"/>
+    <w:link w:val="DocumentMapChar"/>
     <w:uiPriority w:val="99"/>
     <w:semiHidden/>
     <w:unhideWhenUsed/>
@@ -20705,10 +21266,10 @@
       <w:szCs w:val="24"/>
     </w:rPr>
   </w:style>
-  <w:style w:type="character" w:customStyle="1" w:styleId="DokumentversiktChar">
-    <w:name w:val="Dokumentöversikt Char"/>
-    <w:basedOn w:val="Standardstycketypsnitt"/>
-    <w:link w:val="Dokumentversikt"/>
+  <w:style w:type="character" w:customStyle="1" w:styleId="DocumentMapChar">
+    <w:name w:val="Document Map Char"/>
+    <w:basedOn w:val="DefaultParagraphFont"/>
+    <w:link w:val="DocumentMap"/>
     <w:uiPriority w:val="99"/>
     <w:semiHidden/>
     <w:rsid w:val="00A06A89"/>
@@ -20718,7 +21279,7 @@
       <w:szCs w:val="24"/>
     </w:rPr>
   </w:style>
-  <w:style w:type="paragraph" w:styleId="Innehll4">
+  <w:style w:type="paragraph" w:styleId="TOC4">
     <w:name w:val="toc 4"/>
     <w:basedOn w:val="Normal"/>
     <w:next w:val="Normal"/>
@@ -20736,7 +21297,7 @@
       <w:szCs w:val="20"/>
     </w:rPr>
   </w:style>
-  <w:style w:type="paragraph" w:styleId="Innehll5">
+  <w:style w:type="paragraph" w:styleId="TOC5">
     <w:name w:val="toc 5"/>
     <w:basedOn w:val="Normal"/>
     <w:next w:val="Normal"/>
@@ -20754,7 +21315,7 @@
       <w:szCs w:val="20"/>
     </w:rPr>
   </w:style>
-  <w:style w:type="paragraph" w:styleId="Innehll6">
+  <w:style w:type="paragraph" w:styleId="TOC6">
     <w:name w:val="toc 6"/>
     <w:basedOn w:val="Normal"/>
     <w:next w:val="Normal"/>
@@ -20772,7 +21333,7 @@
       <w:szCs w:val="20"/>
     </w:rPr>
   </w:style>
-  <w:style w:type="paragraph" w:styleId="Innehll7">
+  <w:style w:type="paragraph" w:styleId="TOC7">
     <w:name w:val="toc 7"/>
     <w:basedOn w:val="Normal"/>
     <w:next w:val="Normal"/>
@@ -20790,7 +21351,7 @@
       <w:szCs w:val="20"/>
     </w:rPr>
   </w:style>
-  <w:style w:type="paragraph" w:styleId="Innehll8">
+  <w:style w:type="paragraph" w:styleId="TOC8">
     <w:name w:val="toc 8"/>
     <w:basedOn w:val="Normal"/>
     <w:next w:val="Normal"/>
@@ -20808,7 +21369,7 @@
       <w:szCs w:val="20"/>
     </w:rPr>
   </w:style>
-  <w:style w:type="paragraph" w:styleId="Innehll9">
+  <w:style w:type="paragraph" w:styleId="TOC9">
     <w:name w:val="toc 9"/>
     <w:basedOn w:val="Normal"/>
     <w:next w:val="Normal"/>
@@ -21117,7 +21678,7 @@
 </file>
 
 <file path=customXml/itemProps1.xml><?xml version="1.0" encoding="utf-8"?>
-<ds:datastoreItem xmlns:ds="http://schemas.openxmlformats.org/officeDocument/2006/customXml" ds:itemID="{465D178E-C3B1-C342-828A-E481B52A2097}">
+<ds:datastoreItem xmlns:ds="http://schemas.openxmlformats.org/officeDocument/2006/customXml" ds:itemID="{750A2611-92F6-8D42-B31A-5AC429578972}">
   <ds:schemaRefs>
     <ds:schemaRef ds:uri="http://schemas.openxmlformats.org/officeDocument/2006/bibliography"/>
   </ds:schemaRefs>

</xml_diff>

<commit_message>
Fixing the last comments and changed the perspective name
</commit_message>
<xml_diff>
--- a/Thesis/Thesis_Imner_2018.docx
+++ b/Thesis/Thesis_Imner_2018.docx
@@ -3272,7 +3272,15 @@
       </w:pPr>
       <w:commentRangeStart w:id="4"/>
       <w:r>
-        <w:t xml:space="preserve">Pedagogisk </w:t>
+        <w:t>P</w:t>
+      </w:r>
+      <w:r>
+        <w:t>edagogik kan</w:t>
+      </w:r>
+      <w:bookmarkStart w:id="5" w:name="_GoBack"/>
+      <w:bookmarkEnd w:id="5"/>
+      <w:r>
+        <w:t xml:space="preserve"> </w:t>
       </w:r>
       <w:r>
         <w:t>uppfattas genom att lärandet hanteras och utnyttjas på olika sätt inom undervisningen. D</w:t>
@@ -3738,7 +3746,7 @@
       <w:r>
         <w:t xml:space="preserve"> </w:t>
       </w:r>
-      <w:commentRangeStart w:id="5"/>
+      <w:commentRangeStart w:id="6"/>
       <w:r>
         <w:t>Kognitivt</w:t>
       </w:r>
@@ -3779,7 +3787,13 @@
         <w:t>via</w:t>
       </w:r>
       <w:r>
-        <w:t xml:space="preserve"> omvandlingar i kognitiva strukturer</w:t>
+        <w:t xml:space="preserve"> </w:t>
+      </w:r>
+      <w:r>
+        <w:t>transformationer</w:t>
+      </w:r>
+      <w:r>
+        <w:t xml:space="preserve"> i kognitiva strukturer</w:t>
       </w:r>
       <w:r>
         <w:t xml:space="preserve"> och dela in </w:t>
@@ -3841,12 +3855,12 @@
       <w:r>
         <w:t xml:space="preserve"> </w:t>
       </w:r>
-      <w:commentRangeEnd w:id="5"/>
+      <w:commentRangeEnd w:id="6"/>
       <w:r>
         <w:rPr>
           <w:rStyle w:val="Kommentarsreferens"/>
         </w:rPr>
-        <w:commentReference w:id="5"/>
+        <w:commentReference w:id="6"/>
       </w:r>
       <w:r>
         <w:t xml:space="preserve">Studenten </w:t>
@@ -4218,8 +4232,8 @@
         <w:lastRenderedPageBreak/>
         <w:t>sammanhang.</w:t>
       </w:r>
-      <w:bookmarkStart w:id="6" w:name="_Toc391456180"/>
-      <w:bookmarkStart w:id="7" w:name="_Toc401327936"/>
+      <w:bookmarkStart w:id="7" w:name="_Toc391456180"/>
+      <w:bookmarkStart w:id="8" w:name="_Toc401327936"/>
     </w:p>
     <w:p>
       <w:pPr>
@@ -4257,8 +4271,8 @@
         </w:rPr>
         <w:t>Syfte</w:t>
       </w:r>
-      <w:bookmarkEnd w:id="6"/>
       <w:bookmarkEnd w:id="7"/>
+      <w:bookmarkEnd w:id="8"/>
       <w:r>
         <w:rPr>
           <w:rFonts w:cs="Times New Roman"/>
@@ -4762,16 +4776,16 @@
         <w:pStyle w:val="Heading11"/>
         <w:spacing w:line="276" w:lineRule="auto"/>
       </w:pPr>
-      <w:bookmarkStart w:id="8" w:name="_Toc391456181"/>
-      <w:bookmarkStart w:id="9" w:name="_Toc401327937"/>
-      <w:bookmarkEnd w:id="8"/>
+      <w:bookmarkStart w:id="9" w:name="_Toc391456181"/>
+      <w:bookmarkStart w:id="10" w:name="_Toc401327937"/>
+      <w:bookmarkEnd w:id="9"/>
       <w:r>
         <w:t>Metod</w:t>
       </w:r>
-      <w:bookmarkStart w:id="10" w:name="_Toc391456182"/>
-      <w:bookmarkStart w:id="11" w:name="_Toc401327938"/>
-      <w:bookmarkEnd w:id="9"/>
+      <w:bookmarkStart w:id="11" w:name="_Toc391456182"/>
+      <w:bookmarkStart w:id="12" w:name="_Toc401327938"/>
       <w:bookmarkEnd w:id="10"/>
+      <w:bookmarkEnd w:id="11"/>
     </w:p>
     <w:p>
       <w:pPr>
@@ -4795,7 +4809,7 @@
         </w:rPr>
         <w:t>Intervjun</w:t>
       </w:r>
-      <w:bookmarkEnd w:id="11"/>
+      <w:bookmarkEnd w:id="12"/>
     </w:p>
     <w:p>
       <w:pPr>
@@ -4821,7 +4835,7 @@
         </w:rPr>
         <w:t xml:space="preserve">trategi som Grade använder </w:t>
       </w:r>
-      <w:commentRangeStart w:id="12"/>
+      <w:commentRangeStart w:id="13"/>
       <w:r>
         <w:rPr>
           <w:rFonts w:cs="Times New Roman"/>
@@ -4840,12 +4854,12 @@
         </w:rPr>
         <w:t xml:space="preserve"> </w:t>
       </w:r>
-      <w:commentRangeEnd w:id="12"/>
+      <w:commentRangeEnd w:id="13"/>
       <w:r>
         <w:rPr>
           <w:rStyle w:val="Kommentarsreferens"/>
         </w:rPr>
-        <w:commentReference w:id="12"/>
+        <w:commentReference w:id="13"/>
       </w:r>
       <w:r>
         <w:rPr>
@@ -4857,6 +4871,12 @@
         <w:rPr>
           <w:rFonts w:cs="Times New Roman"/>
         </w:rPr>
+        <w:t xml:space="preserve">kunna </w:t>
+      </w:r>
+      <w:r>
+        <w:rPr>
+          <w:rFonts w:cs="Times New Roman"/>
+        </w:rPr>
         <w:t>bedöma hur varje representati</w:t>
       </w:r>
       <w:r>
@@ -4913,7 +4933,7 @@
         </w:rPr>
         <w:t xml:space="preserve">med att undersöka relevant litteratur </w:t>
       </w:r>
-      <w:commentRangeStart w:id="13"/>
+      <w:commentRangeStart w:id="14"/>
       <w:r>
         <w:rPr>
           <w:rFonts w:cs="Times New Roman"/>
@@ -4938,12 +4958,12 @@
         </w:rPr>
         <w:t xml:space="preserve"> </w:t>
       </w:r>
-      <w:commentRangeEnd w:id="13"/>
+      <w:commentRangeEnd w:id="14"/>
       <w:r>
         <w:rPr>
           <w:rStyle w:val="Kommentarsreferens"/>
         </w:rPr>
-        <w:commentReference w:id="13"/>
+        <w:commentReference w:id="14"/>
       </w:r>
       <w:r>
         <w:rPr>
@@ -5432,8 +5452,8 @@
           <w:szCs w:val="24"/>
         </w:rPr>
       </w:pPr>
-      <w:bookmarkStart w:id="14" w:name="_Toc391456183"/>
-      <w:bookmarkStart w:id="15" w:name="_Toc401327939"/>
+      <w:bookmarkStart w:id="15" w:name="_Toc391456183"/>
+      <w:bookmarkStart w:id="16" w:name="_Toc401327939"/>
       <w:r>
         <w:rPr>
           <w:rFonts w:cs="Times New Roman"/>
@@ -5443,8 +5463,8 @@
         </w:rPr>
         <w:t>Utvärdering</w:t>
       </w:r>
-      <w:bookmarkEnd w:id="14"/>
       <w:bookmarkEnd w:id="15"/>
+      <w:bookmarkEnd w:id="16"/>
     </w:p>
     <w:p>
       <w:pPr>
@@ -5852,13 +5872,13 @@
           <w:b/>
         </w:rPr>
       </w:pPr>
-      <w:bookmarkStart w:id="16" w:name="_Toc391456184"/>
-      <w:bookmarkStart w:id="17" w:name="_Toc401327940"/>
-      <w:bookmarkEnd w:id="16"/>
+      <w:bookmarkStart w:id="17" w:name="_Toc391456184"/>
+      <w:bookmarkStart w:id="18" w:name="_Toc401327940"/>
+      <w:bookmarkEnd w:id="17"/>
       <w:r>
         <w:t>Resultat</w:t>
       </w:r>
-      <w:bookmarkEnd w:id="17"/>
+      <w:bookmarkEnd w:id="18"/>
     </w:p>
     <w:p>
       <w:pPr>
@@ -7864,8 +7884,8 @@
       <w:r>
         <w:t>.</w:t>
       </w:r>
-      <w:bookmarkStart w:id="18" w:name="_Toc489811950"/>
-      <w:bookmarkStart w:id="19" w:name="_Ref489810823"/>
+      <w:bookmarkStart w:id="19" w:name="_Toc489811950"/>
+      <w:bookmarkStart w:id="20" w:name="_Ref489810823"/>
     </w:p>
     <w:p>
       <w:pPr>
@@ -8040,8 +8060,8 @@
       <w:r>
         <w:t xml:space="preserve"> </w:t>
       </w:r>
-      <w:bookmarkEnd w:id="18"/>
       <w:bookmarkEnd w:id="19"/>
+      <w:bookmarkEnd w:id="20"/>
       <w:r>
         <w:t>Punkterna representerar p</w:t>
       </w:r>
@@ -8087,13 +8107,13 @@
         <w:pStyle w:val="Heading11"/>
         <w:spacing w:line="276" w:lineRule="auto"/>
       </w:pPr>
-      <w:bookmarkStart w:id="20" w:name="_Toc391456185"/>
-      <w:bookmarkStart w:id="21" w:name="_Toc401327941"/>
-      <w:bookmarkEnd w:id="20"/>
+      <w:bookmarkStart w:id="21" w:name="_Toc391456185"/>
+      <w:bookmarkStart w:id="22" w:name="_Toc401327941"/>
+      <w:bookmarkEnd w:id="21"/>
       <w:r>
         <w:t>Diskussion</w:t>
       </w:r>
-      <w:bookmarkEnd w:id="21"/>
+      <w:bookmarkEnd w:id="22"/>
     </w:p>
     <w:p>
       <w:pPr>
@@ -8286,8 +8306,6 @@
         <w:spacing w:line="480" w:lineRule="auto"/>
         <w:jc w:val="both"/>
       </w:pPr>
-      <w:bookmarkStart w:id="22" w:name="_GoBack"/>
-      <w:bookmarkEnd w:id="22"/>
     </w:p>
     <w:p>
       <w:pPr>
@@ -16584,7 +16602,7 @@
       </w:r>
     </w:p>
   </w:comment>
-  <w:comment w:id="5" w:author="Olivia Imner" w:date="2018-11-04T11:02:00Z" w:initials="OI">
+  <w:comment w:id="6" w:author="Olivia Imner" w:date="2018-11-04T11:02:00Z" w:initials="OI">
     <w:p>
       <w:pPr>
         <w:pStyle w:val="Kommentarer"/>
@@ -16600,7 +16618,7 @@
       </w:r>
     </w:p>
   </w:comment>
-  <w:comment w:id="12" w:author="Jason Serviss" w:date="2018-11-04T10:08:00Z" w:initials="JS">
+  <w:comment w:id="13" w:author="Jason Serviss" w:date="2018-11-04T10:08:00Z" w:initials="JS">
     <w:p>
       <w:pPr>
         <w:pStyle w:val="Kommentarer"/>
@@ -16682,7 +16700,7 @@
       <w:proofErr w:type="spellEnd"/>
     </w:p>
   </w:comment>
-  <w:comment w:id="13" w:author="Jason Serviss" w:date="2018-11-04T10:05:00Z" w:initials="JS">
+  <w:comment w:id="14" w:author="Jason Serviss" w:date="2018-11-04T10:05:00Z" w:initials="JS">
     <w:p>
       <w:pPr>
         <w:pStyle w:val="Kommentarer"/>
@@ -16800,7 +16818,7 @@
           <w:rPr>
             <w:noProof/>
           </w:rPr>
-          <w:t>18</w:t>
+          <w:t>4</w:t>
         </w:r>
         <w:r>
           <w:fldChar w:fldCharType="end"/>
@@ -23524,7 +23542,7 @@
 </file>
 
 <file path=customXml/itemProps1.xml><?xml version="1.0" encoding="utf-8"?>
-<ds:datastoreItem xmlns:ds="http://schemas.openxmlformats.org/officeDocument/2006/customXml" ds:itemID="{D9AFD507-4381-9344-B750-E62EC56267D7}">
+<ds:datastoreItem xmlns:ds="http://schemas.openxmlformats.org/officeDocument/2006/customXml" ds:itemID="{E0269F7B-FCE9-7C46-A362-3CAA4C7900A4}">
   <ds:schemaRefs>
     <ds:schemaRef ds:uri="http://schemas.openxmlformats.org/officeDocument/2006/bibliography"/>
   </ds:schemaRefs>

</xml_diff>

<commit_message>
final version before submission
</commit_message>
<xml_diff>
--- a/Thesis/Thesis_Imner_2018.docx
+++ b/Thesis/Thesis_Imner_2018.docx
@@ -3256,11 +3256,8 @@
     </w:p>
     <w:p>
       <w:pPr>
-        <w:widowControl w:val="0"/>
-        <w:autoSpaceDE w:val="0"/>
-        <w:autoSpaceDN w:val="0"/>
-        <w:adjustRightInd w:val="0"/>
-        <w:spacing w:after="240" w:line="480" w:lineRule="auto"/>
+        <w:spacing w:line="480" w:lineRule="auto"/>
+        <w:jc w:val="both"/>
       </w:pPr>
     </w:p>
     <w:p>
@@ -9855,7 +9852,6 @@
       </w:pPr>
       <w:bookmarkStart w:id="21" w:name="_Toc391456187"/>
       <w:bookmarkStart w:id="22" w:name="_Toc401327944"/>
-      <w:bookmarkStart w:id="23" w:name="_GoBack"/>
       <w:bookmarkEnd w:id="21"/>
       <w:r>
         <w:lastRenderedPageBreak/>
@@ -9893,7 +9889,6 @@
               <w:left w:w="98" w:type="dxa"/>
             </w:tcMar>
           </w:tcPr>
-          <w:bookmarkEnd w:id="23"/>
           <w:p>
             <w:pPr>
               <w:jc w:val="center"/>
@@ -12213,8 +12208,8 @@
           <w:color w:val="00000A"/>
         </w:rPr>
       </w:pPr>
-      <w:bookmarkStart w:id="24" w:name="_Toc391456188"/>
-      <w:bookmarkEnd w:id="24"/>
+      <w:bookmarkStart w:id="23" w:name="_Toc391456188"/>
+      <w:bookmarkEnd w:id="23"/>
       <w:r>
         <w:rPr>
           <w:rStyle w:val="Starkbetoning"/>
@@ -13573,8 +13568,8 @@
         </w:rPr>
         <w:t>.</w:t>
       </w:r>
-      <w:bookmarkStart w:id="25" w:name="_Toc391456189"/>
-      <w:bookmarkEnd w:id="25"/>
+      <w:bookmarkStart w:id="24" w:name="_Toc391456189"/>
+      <w:bookmarkEnd w:id="24"/>
     </w:p>
     <w:p>
       <w:pPr>
@@ -14471,6 +14466,8 @@
           <w:szCs w:val="16"/>
         </w:rPr>
       </w:pPr>
+      <w:bookmarkStart w:id="25" w:name="_GoBack"/>
+      <w:bookmarkEnd w:id="25"/>
     </w:p>
     <w:p>
       <w:pPr>
@@ -14687,7 +14684,7 @@
           <w:rPr>
             <w:noProof/>
           </w:rPr>
-          <w:t>10</w:t>
+          <w:t>18</w:t>
         </w:r>
         <w:r>
           <w:fldChar w:fldCharType="end"/>
@@ -21436,7 +21433,7 @@
 </file>
 
 <file path=customXml/itemProps1.xml><?xml version="1.0" encoding="utf-8"?>
-<ds:datastoreItem xmlns:ds="http://schemas.openxmlformats.org/officeDocument/2006/customXml" ds:itemID="{6BA696B5-68B3-8D47-891B-194A179D0F4E}">
+<ds:datastoreItem xmlns:ds="http://schemas.openxmlformats.org/officeDocument/2006/customXml" ds:itemID="{EA184A42-3C84-AA4B-9FE7-195FEC75F3C4}">
   <ds:schemaRefs>
     <ds:schemaRef ds:uri="http://schemas.openxmlformats.org/officeDocument/2006/bibliography"/>
   </ds:schemaRefs>

</xml_diff>

<commit_message>
alternative methods comments Jason
</commit_message>
<xml_diff>
--- a/Thesis/Thesis_Imner_2018.docx
+++ b/Thesis/Thesis_Imner_2018.docx
@@ -51,7 +51,7 @@
           <w:noProof/>
           <w:color w:val="17365D" w:themeColor="text2" w:themeShade="BF"/>
           <w:sz w:val="28"/>
-          <w:lang w:eastAsia="sv-SE"/>
+          <w:lang w:val="en-US"/>
         </w:rPr>
         <w:drawing>
           <wp:anchor distT="0" distB="0" distL="114300" distR="0" simplePos="0" relativeHeight="3" behindDoc="0" locked="0" layoutInCell="1" allowOverlap="1" wp14:anchorId="7F122277" wp14:editId="3C992C28">
@@ -105,7 +105,7 @@
           <w:noProof/>
           <w:color w:val="17365D" w:themeColor="text2" w:themeShade="BF"/>
           <w:sz w:val="28"/>
-          <w:lang w:eastAsia="sv-SE"/>
+          <w:lang w:val="en-US"/>
         </w:rPr>
         <mc:AlternateContent>
           <mc:Choice Requires="wps">
@@ -366,7 +366,7 @@
     </w:p>
     <w:p>
       <w:pPr>
-        <w:pStyle w:val="Normalwebb"/>
+        <w:pStyle w:val="NormalWeb"/>
         <w:rPr>
           <w:i/>
           <w:sz w:val="22"/>
@@ -387,7 +387,7 @@
     </w:p>
     <w:p>
       <w:pPr>
-        <w:pStyle w:val="Normalwebb"/>
+        <w:pStyle w:val="NormalWeb"/>
         <w:rPr>
           <w:rFonts w:ascii="Arial" w:hAnsi="Arial" w:cs="Arial"/>
           <w:sz w:val="22"/>
@@ -458,7 +458,7 @@
     </w:p>
     <w:p>
       <w:pPr>
-        <w:pStyle w:val="Brdtext"/>
+        <w:pStyle w:val="BodyText"/>
       </w:pPr>
       <w:r>
         <w:t>E-lärande</w:t>
@@ -481,12 +481,12 @@
     </w:p>
     <w:p>
       <w:pPr>
-        <w:pStyle w:val="Brdtext"/>
+        <w:pStyle w:val="BodyText"/>
       </w:pPr>
     </w:p>
     <w:p>
       <w:pPr>
-        <w:pStyle w:val="Brdtext"/>
+        <w:pStyle w:val="BodyText"/>
       </w:pPr>
     </w:p>
     <w:p>
@@ -529,7 +529,7 @@
     </w:p>
     <w:p>
       <w:pPr>
-        <w:pStyle w:val="Innehll1"/>
+        <w:pStyle w:val="TOC1"/>
         <w:tabs>
           <w:tab w:val="left" w:pos="350"/>
           <w:tab w:val="right" w:leader="dot" w:pos="9062"/>
@@ -629,7 +629,7 @@
     </w:p>
     <w:p>
       <w:pPr>
-        <w:pStyle w:val="Innehll1"/>
+        <w:pStyle w:val="TOC1"/>
         <w:tabs>
           <w:tab w:val="left" w:pos="350"/>
           <w:tab w:val="right" w:leader="dot" w:pos="9062"/>
@@ -712,7 +712,7 @@
     </w:p>
     <w:p>
       <w:pPr>
-        <w:pStyle w:val="Innehll1"/>
+        <w:pStyle w:val="TOC1"/>
         <w:tabs>
           <w:tab w:val="left" w:pos="350"/>
           <w:tab w:val="right" w:leader="dot" w:pos="9062"/>
@@ -795,7 +795,7 @@
     </w:p>
     <w:p>
       <w:pPr>
-        <w:pStyle w:val="Innehll1"/>
+        <w:pStyle w:val="TOC1"/>
         <w:tabs>
           <w:tab w:val="left" w:pos="350"/>
           <w:tab w:val="right" w:leader="dot" w:pos="9062"/>
@@ -878,7 +878,7 @@
     </w:p>
     <w:p>
       <w:pPr>
-        <w:pStyle w:val="Innehll1"/>
+        <w:pStyle w:val="TOC1"/>
         <w:tabs>
           <w:tab w:val="left" w:pos="350"/>
           <w:tab w:val="right" w:leader="dot" w:pos="9062"/>
@@ -961,7 +961,7 @@
     </w:p>
     <w:p>
       <w:pPr>
-        <w:pStyle w:val="Innehll1"/>
+        <w:pStyle w:val="TOC1"/>
         <w:tabs>
           <w:tab w:val="left" w:pos="350"/>
           <w:tab w:val="right" w:leader="dot" w:pos="9062"/>
@@ -1044,7 +1044,7 @@
     </w:p>
     <w:p>
       <w:pPr>
-        <w:pStyle w:val="Innehll1"/>
+        <w:pStyle w:val="TOC1"/>
         <w:tabs>
           <w:tab w:val="left" w:pos="350"/>
           <w:tab w:val="right" w:leader="dot" w:pos="9062"/>
@@ -1127,7 +1127,7 @@
     </w:p>
     <w:p>
       <w:pPr>
-        <w:pStyle w:val="Innehll1"/>
+        <w:pStyle w:val="TOC1"/>
         <w:tabs>
           <w:tab w:val="left" w:pos="350"/>
           <w:tab w:val="right" w:leader="dot" w:pos="9062"/>
@@ -1256,7 +1256,7 @@
     </w:p>
     <w:p>
       <w:pPr>
-        <w:pStyle w:val="Beskrivning"/>
+        <w:pStyle w:val="Caption"/>
         <w:jc w:val="left"/>
         <w:rPr>
           <w:rFonts w:ascii="Times New Roman" w:hAnsi="Times New Roman" w:cs="Times New Roman"/>
@@ -1275,7 +1275,7 @@
     </w:p>
     <w:p>
       <w:pPr>
-        <w:pStyle w:val="Beskrivning"/>
+        <w:pStyle w:val="Caption"/>
         <w:jc w:val="left"/>
         <w:rPr>
           <w:rFonts w:ascii="Times New Roman" w:hAnsi="Times New Roman" w:cs="Times New Roman"/>
@@ -1295,7 +1295,7 @@
     </w:p>
     <w:p>
       <w:pPr>
-        <w:pStyle w:val="Beskrivning"/>
+        <w:pStyle w:val="Caption"/>
         <w:jc w:val="left"/>
         <w:rPr>
           <w:rFonts w:ascii="Times New Roman" w:hAnsi="Times New Roman" w:cs="Times New Roman"/>
@@ -1315,7 +1315,7 @@
     </w:p>
     <w:p>
       <w:pPr>
-        <w:pStyle w:val="Beskrivning"/>
+        <w:pStyle w:val="Caption"/>
         <w:jc w:val="left"/>
         <w:rPr>
           <w:rFonts w:ascii="Times New Roman" w:hAnsi="Times New Roman" w:cs="Times New Roman"/>
@@ -1335,7 +1335,7 @@
     </w:p>
     <w:p>
       <w:pPr>
-        <w:pStyle w:val="Beskrivning"/>
+        <w:pStyle w:val="Caption"/>
         <w:jc w:val="left"/>
         <w:rPr>
           <w:rFonts w:ascii="Times New Roman" w:hAnsi="Times New Roman" w:cs="Times New Roman"/>
@@ -1363,7 +1363,7 @@
     </w:p>
     <w:p>
       <w:pPr>
-        <w:pStyle w:val="Beskrivning"/>
+        <w:pStyle w:val="Caption"/>
         <w:jc w:val="left"/>
         <w:rPr>
           <w:rFonts w:ascii="Times New Roman" w:hAnsi="Times New Roman" w:cs="Times New Roman"/>
@@ -1407,7 +1407,7 @@
     </w:p>
     <w:p>
       <w:pPr>
-        <w:pStyle w:val="Beskrivning"/>
+        <w:pStyle w:val="Caption"/>
         <w:jc w:val="left"/>
         <w:rPr>
           <w:rFonts w:ascii="Times New Roman" w:hAnsi="Times New Roman" w:cs="Times New Roman"/>
@@ -1435,7 +1435,7 @@
     </w:p>
     <w:p>
       <w:pPr>
-        <w:pStyle w:val="Beskrivning"/>
+        <w:pStyle w:val="Caption"/>
         <w:jc w:val="left"/>
         <w:rPr>
           <w:rFonts w:ascii="Times New Roman" w:hAnsi="Times New Roman" w:cs="Times New Roman"/>
@@ -1989,7 +1989,7 @@
     </w:p>
     <w:p>
       <w:pPr>
-        <w:pStyle w:val="Brdtext"/>
+        <w:pStyle w:val="BodyText"/>
         <w:spacing w:line="600" w:lineRule="auto"/>
       </w:pPr>
       <w:r>
@@ -3319,18 +3319,10 @@
         <w:t xml:space="preserve">, </w:t>
       </w:r>
       <w:r>
-        <w:t>Kognitiv (</w:t>
-      </w:r>
-      <w:proofErr w:type="spellStart"/>
-      <w:r>
-        <w:t>Cogni</w:t>
-      </w:r>
-      <w:r>
-        <w:t>tive</w:t>
-      </w:r>
-      <w:proofErr w:type="spellEnd"/>
-      <w:r>
-        <w:t>)</w:t>
+        <w:t>Kognitiv (Cogni</w:t>
+      </w:r>
+      <w:r>
+        <w:t>tive)</w:t>
       </w:r>
       <w:r>
         <w:t xml:space="preserve"> och S</w:t>
@@ -3339,18 +3331,10 @@
         <w:t>ociokulturellt</w:t>
       </w:r>
       <w:r>
-        <w:t xml:space="preserve"> (</w:t>
-      </w:r>
-      <w:proofErr w:type="spellStart"/>
-      <w:r>
-        <w:t>S</w:t>
-      </w:r>
-      <w:r>
-        <w:t>ituative</w:t>
-      </w:r>
-      <w:proofErr w:type="spellEnd"/>
-      <w:r>
-        <w:t>)</w:t>
+        <w:t xml:space="preserve"> (S</w:t>
+      </w:r>
+      <w:r>
+        <w:t>ituative)</w:t>
       </w:r>
       <w:r>
         <w:t>,</w:t>
@@ -4513,6 +4497,7 @@
         </w:rPr>
         <w:t xml:space="preserve">ementeras i framtiden på Grade. </w:t>
       </w:r>
+      <w:commentRangeStart w:id="6"/>
       <w:r>
         <w:rPr>
           <w:lang w:eastAsia="sv-SE"/>
@@ -4529,7 +4514,20 @@
         <w:rPr>
           <w:lang w:eastAsia="sv-SE"/>
         </w:rPr>
-        <w:t xml:space="preserve"> vi hur väl fyra av Grades tidigare kurser följer riktlinjer för DIM och hittade varierande resultat beroende på vilket modell fas som evaluerades. </w:t>
+        <w:t xml:space="preserve"> vi </w:t>
+      </w:r>
+      <w:commentRangeEnd w:id="6"/>
+      <w:r>
+        <w:rPr>
+          <w:rStyle w:val="CommentReference"/>
+        </w:rPr>
+        <w:commentReference w:id="6"/>
+      </w:r>
+      <w:r>
+        <w:rPr>
+          <w:lang w:eastAsia="sv-SE"/>
+        </w:rPr>
+        <w:t xml:space="preserve">hur väl fyra av Grades tidigare kurser följer riktlinjer för DIM och hittade varierande resultat beroende på vilket modell fas som evaluerades. </w:t>
       </w:r>
       <w:r>
         <w:rPr>
@@ -4591,50 +4589,14 @@
         <w:rPr>
           <w:lang w:eastAsia="sv-SE"/>
         </w:rPr>
-        <w:t>DIM användes för att förstå vilka för -och nackdelar som finns i Grades pedagogiska riktlinjer</w:t>
-      </w:r>
-      <w:ins w:id="6" w:author="Olivia Imner" w:date="2018-11-13T10:51:00Z">
-        <w:r>
-          <w:rPr>
-            <w:lang w:eastAsia="sv-SE"/>
-          </w:rPr>
-          <w:t xml:space="preserve"> och </w:t>
-        </w:r>
-      </w:ins>
-      <w:del w:id="7" w:author="Olivia Imner" w:date="2018-11-13T10:51:00Z">
-        <w:r>
-          <w:rPr>
-            <w:lang w:eastAsia="sv-SE"/>
-          </w:rPr>
-          <w:delText xml:space="preserve"> </w:delText>
-        </w:r>
-        <w:r>
-          <w:rPr>
-            <w:lang w:eastAsia="sv-SE"/>
-          </w:rPr>
-          <w:delText>Slutligen användes</w:delText>
-        </w:r>
-        <w:r>
-          <w:rPr>
-            <w:lang w:eastAsia="sv-SE"/>
-          </w:rPr>
-          <w:delText xml:space="preserve"> </w:delText>
-        </w:r>
-      </w:del>
+        <w:t>Slutligen användes</w:t>
+      </w:r>
       <w:r>
         <w:rPr>
           <w:lang w:eastAsia="sv-SE"/>
         </w:rPr>
-        <w:t xml:space="preserve">evalueringsresultatet </w:t>
-      </w:r>
-      <w:ins w:id="8" w:author="Olivia Imner" w:date="2018-11-13T10:51:00Z">
-        <w:r>
-          <w:rPr>
-            <w:lang w:eastAsia="sv-SE"/>
-          </w:rPr>
-          <w:t xml:space="preserve">användes </w:t>
-        </w:r>
-      </w:ins>
+        <w:t xml:space="preserve"> evalueringsresultatet </w:t>
+      </w:r>
       <w:r>
         <w:rPr>
           <w:lang w:eastAsia="sv-SE"/>
@@ -4645,74 +4607,44 @@
         <w:rPr>
           <w:lang w:eastAsia="sv-SE"/>
         </w:rPr>
-        <w:t xml:space="preserve">ör att </w:t>
-      </w:r>
-      <w:del w:id="9" w:author="Olivia Imner" w:date="2018-11-13T10:52:00Z">
-        <w:r>
-          <w:rPr>
-            <w:lang w:eastAsia="sv-SE"/>
-          </w:rPr>
-          <w:delText xml:space="preserve">förstå </w:delText>
-        </w:r>
-      </w:del>
-      <w:ins w:id="10" w:author="Olivia Imner" w:date="2018-11-13T10:52:00Z">
-        <w:r>
-          <w:rPr>
-            <w:lang w:eastAsia="sv-SE"/>
-          </w:rPr>
-          <w:t>kopp</w:t>
-        </w:r>
-        <w:bookmarkStart w:id="11" w:name="_GoBack"/>
-        <w:bookmarkEnd w:id="11"/>
-        <w:r>
-          <w:rPr>
-            <w:lang w:eastAsia="sv-SE"/>
-          </w:rPr>
-          <w:t>la</w:t>
-        </w:r>
-        <w:r>
-          <w:rPr>
-            <w:lang w:eastAsia="sv-SE"/>
-          </w:rPr>
-          <w:t xml:space="preserve"> </w:t>
-        </w:r>
-      </w:ins>
+        <w:t xml:space="preserve">ör att förstå om det finns </w:t>
+      </w:r>
       <w:r>
         <w:rPr>
           <w:lang w:eastAsia="sv-SE"/>
         </w:rPr>
-        <w:t xml:space="preserve">om det finns </w:t>
+        <w:t xml:space="preserve">specifika </w:t>
       </w:r>
       <w:r>
         <w:rPr>
           <w:lang w:eastAsia="sv-SE"/>
         </w:rPr>
+        <w:t xml:space="preserve">krav </w:t>
+      </w:r>
+      <w:r>
+        <w:rPr>
+          <w:lang w:eastAsia="sv-SE"/>
+        </w:rPr>
+        <w:t xml:space="preserve">från enskilda kurser </w:t>
+      </w:r>
+      <w:r>
+        <w:rPr>
+          <w:lang w:eastAsia="sv-SE"/>
+        </w:rPr>
+        <w:t xml:space="preserve">som kan </w:t>
+      </w:r>
+      <w:r>
+        <w:rPr>
+          <w:lang w:eastAsia="sv-SE"/>
+        </w:rPr>
+        <w:t xml:space="preserve">förhindra införande av en särskild pedagogisk </w:t>
+      </w:r>
+      <w:r>
+        <w:rPr>
+          <w:lang w:eastAsia="sv-SE"/>
+        </w:rPr>
         <w:lastRenderedPageBreak/>
-        <w:t xml:space="preserve">specifika </w:t>
-      </w:r>
-      <w:r>
-        <w:rPr>
-          <w:lang w:eastAsia="sv-SE"/>
-        </w:rPr>
-        <w:t xml:space="preserve">krav </w:t>
-      </w:r>
-      <w:r>
-        <w:rPr>
-          <w:lang w:eastAsia="sv-SE"/>
-        </w:rPr>
-        <w:t xml:space="preserve">från enskilda kurser </w:t>
-      </w:r>
-      <w:r>
-        <w:rPr>
-          <w:lang w:eastAsia="sv-SE"/>
-        </w:rPr>
-        <w:t xml:space="preserve">som kan </w:t>
-      </w:r>
-      <w:r>
-        <w:rPr>
-          <w:lang w:eastAsia="sv-SE"/>
-        </w:rPr>
-        <w:t>förhindra införande av en särskild pedagogisk modell hos Grade</w:t>
+        <w:t>modell hos Grade</w:t>
       </w:r>
       <w:r>
         <w:rPr>
@@ -4773,16 +4705,16 @@
       <w:pPr>
         <w:pStyle w:val="Heading11"/>
       </w:pPr>
-      <w:bookmarkStart w:id="12" w:name="_Toc391456181"/>
-      <w:bookmarkStart w:id="13" w:name="_Toc401327937"/>
-      <w:bookmarkEnd w:id="12"/>
+      <w:bookmarkStart w:id="7" w:name="_Toc391456181"/>
+      <w:bookmarkStart w:id="8" w:name="_Toc401327937"/>
+      <w:bookmarkEnd w:id="7"/>
       <w:r>
         <w:t>Metod</w:t>
       </w:r>
-      <w:bookmarkStart w:id="14" w:name="_Toc391456182"/>
-      <w:bookmarkStart w:id="15" w:name="_Toc401327938"/>
-      <w:bookmarkEnd w:id="13"/>
-      <w:bookmarkEnd w:id="14"/>
+      <w:bookmarkStart w:id="9" w:name="_Toc391456182"/>
+      <w:bookmarkStart w:id="10" w:name="_Toc401327938"/>
+      <w:bookmarkEnd w:id="8"/>
+      <w:bookmarkEnd w:id="9"/>
     </w:p>
     <w:p>
       <w:pPr>
@@ -4806,7 +4738,7 @@
         </w:rPr>
         <w:t>Intervjun</w:t>
       </w:r>
-      <w:bookmarkEnd w:id="15"/>
+      <w:bookmarkEnd w:id="10"/>
     </w:p>
     <w:p>
       <w:pPr>
@@ -5253,40 +5185,40 @@
         <w:t xml:space="preserve">i syfte att </w:t>
       </w:r>
       <w:r>
-        <w:t xml:space="preserve">analysera och sammanställa modellerna i form av en förklarande faktauppställning </w:t>
+        <w:t xml:space="preserve">analysera och sammanställa modellerna i form av en förklarande faktauppställning (Bilaga 1). Målet med </w:t>
+      </w:r>
+      <w:r>
+        <w:t xml:space="preserve">faktauppställning </w:t>
+      </w:r>
+      <w:r>
+        <w:t>var att sammanfatta alla m</w:t>
+      </w:r>
+      <w:r>
+        <w:t>odellers</w:t>
+      </w:r>
+      <w:r>
+        <w:t xml:space="preserve"> </w:t>
+      </w:r>
+      <w:r>
+        <w:t xml:space="preserve">faser och </w:t>
+      </w:r>
+      <w:r>
+        <w:t xml:space="preserve">element på ett </w:t>
       </w:r>
       <w:r>
         <w:lastRenderedPageBreak/>
-        <w:t xml:space="preserve">(Bilaga 1). Målet med </w:t>
+        <w:t>jämförbart sätt där de motsvara</w:t>
+      </w:r>
+      <w:r>
+        <w:t>r</w:t>
+      </w:r>
+      <w:r>
+        <w:t xml:space="preserve"> varandra i en så stor utsträckning som möjligt. Genom att använda </w:t>
       </w:r>
       <w:r>
         <w:t xml:space="preserve">faktauppställning </w:t>
       </w:r>
       <w:r>
-        <w:t>var att sammanfatta alla m</w:t>
-      </w:r>
-      <w:r>
-        <w:t>odellers</w:t>
-      </w:r>
-      <w:r>
-        <w:t xml:space="preserve"> </w:t>
-      </w:r>
-      <w:r>
-        <w:t xml:space="preserve">faser och </w:t>
-      </w:r>
-      <w:r>
-        <w:t>element på ett jämförbart sätt där de motsvara</w:t>
-      </w:r>
-      <w:r>
-        <w:t>r</w:t>
-      </w:r>
-      <w:r>
-        <w:t xml:space="preserve"> varandra i en så stor utsträckning som möjligt. Genom att använda </w:t>
-      </w:r>
-      <w:r>
-        <w:t xml:space="preserve">faktauppställning </w:t>
-      </w:r>
-      <w:r>
         <w:t>kunde</w:t>
       </w:r>
       <w:r>
@@ -5349,6 +5281,46 @@
       <w:r>
         <w:t>.</w:t>
       </w:r>
+      <w:ins w:id="11" w:author="Jason Serviss" w:date="2018-11-13T13:06:00Z">
+        <w:r>
+          <w:t xml:space="preserve"> </w:t>
+        </w:r>
+      </w:ins>
+      <w:moveToRangeStart w:id="12" w:author="Jason Serviss" w:date="2018-11-13T13:06:00Z" w:name="move403733710"/>
+      <w:moveTo w:id="13" w:author="Jason Serviss" w:date="2018-11-13T13:06:00Z">
+        <w:r>
+          <w:rPr>
+            <w:rFonts w:eastAsia="Times New Roman" w:cs="Times New Roman"/>
+            <w:lang w:eastAsia="sv-SE"/>
+          </w:rPr>
+          <w:t xml:space="preserve">Intervjun avslutades med en öppen fråga angående ytterligare </w:t>
+        </w:r>
+        <w:commentRangeStart w:id="14"/>
+        <w:r>
+          <w:rPr>
+            <w:rFonts w:eastAsia="Times New Roman" w:cs="Times New Roman"/>
+            <w:lang w:eastAsia="sv-SE"/>
+          </w:rPr>
+          <w:t>information, som av någon anledning missats i Grade pedagogiska riktlinjer</w:t>
+        </w:r>
+      </w:moveTo>
+      <w:commentRangeEnd w:id="14"/>
+      <w:r>
+        <w:rPr>
+          <w:rStyle w:val="CommentReference"/>
+        </w:rPr>
+        <w:commentReference w:id="14"/>
+      </w:r>
+      <w:moveTo w:id="15" w:author="Jason Serviss" w:date="2018-11-13T13:06:00Z">
+        <w:r>
+          <w:rPr>
+            <w:rFonts w:eastAsia="Times New Roman" w:cs="Times New Roman"/>
+            <w:lang w:eastAsia="sv-SE"/>
+          </w:rPr>
+          <w:t>.</w:t>
+        </w:r>
+      </w:moveTo>
+      <w:moveToRangeEnd w:id="12"/>
       <w:r>
         <w:t xml:space="preserve"> </w:t>
       </w:r>
@@ -5472,21 +5444,17 @@
         </w:rPr>
         <w:t xml:space="preserve"> </w:t>
       </w:r>
-      <w:commentRangeStart w:id="16"/>
-      <w:r>
-        <w:rPr>
-          <w:rFonts w:eastAsia="Times New Roman" w:cs="Times New Roman"/>
-          <w:lang w:eastAsia="sv-SE"/>
-        </w:rPr>
-        <w:t xml:space="preserve">Intervjun avslutades med en öppen fråga angående ytterligare information, som av någon anledning missats i Grade pedagogiska riktlinjer. </w:t>
-      </w:r>
-      <w:commentRangeEnd w:id="16"/>
-      <w:r>
-        <w:rPr>
-          <w:rStyle w:val="Kommentarsreferens"/>
-        </w:rPr>
-        <w:commentReference w:id="16"/>
-      </w:r>
+      <w:moveFromRangeStart w:id="16" w:author="Jason Serviss" w:date="2018-11-13T13:06:00Z" w:name="move403733710"/>
+      <w:moveFrom w:id="17" w:author="Jason Serviss" w:date="2018-11-13T13:06:00Z">
+        <w:r>
+          <w:rPr>
+            <w:rFonts w:eastAsia="Times New Roman" w:cs="Times New Roman"/>
+            <w:lang w:eastAsia="sv-SE"/>
+          </w:rPr>
+          <w:t xml:space="preserve">Intervjun avslutades med en öppen fråga angående ytterligare information, som av någon anledning missats i Grade pedagogiska riktlinjer. </w:t>
+        </w:r>
+      </w:moveFrom>
+      <w:moveFromRangeEnd w:id="16"/>
     </w:p>
     <w:p>
       <w:pPr>
@@ -5510,8 +5478,8 @@
           <w:szCs w:val="24"/>
         </w:rPr>
       </w:pPr>
-      <w:bookmarkStart w:id="17" w:name="_Toc391456183"/>
-      <w:bookmarkStart w:id="18" w:name="_Toc401327939"/>
+      <w:bookmarkStart w:id="18" w:name="_Toc391456183"/>
+      <w:bookmarkStart w:id="19" w:name="_Toc401327939"/>
       <w:r>
         <w:rPr>
           <w:rFonts w:cs="Times New Roman"/>
@@ -5521,8 +5489,8 @@
         </w:rPr>
         <w:t>Utvärdering</w:t>
       </w:r>
-      <w:bookmarkEnd w:id="17"/>
       <w:bookmarkEnd w:id="18"/>
+      <w:bookmarkEnd w:id="19"/>
     </w:p>
     <w:p>
       <w:pPr>
@@ -5924,17 +5892,17 @@
       <w:pPr>
         <w:pStyle w:val="Heading11"/>
       </w:pPr>
-      <w:bookmarkStart w:id="19" w:name="_Toc391456184"/>
-      <w:bookmarkStart w:id="20" w:name="_Toc401327940"/>
-      <w:bookmarkEnd w:id="19"/>
+      <w:bookmarkStart w:id="20" w:name="_Toc391456184"/>
+      <w:bookmarkStart w:id="21" w:name="_Toc401327940"/>
+      <w:bookmarkEnd w:id="20"/>
       <w:r>
         <w:t>Resultat</w:t>
       </w:r>
-      <w:bookmarkEnd w:id="20"/>
+      <w:bookmarkEnd w:id="21"/>
     </w:p>
     <w:p>
       <w:pPr>
-        <w:pStyle w:val="Brdtext"/>
+        <w:pStyle w:val="BodyText"/>
         <w:spacing w:line="360" w:lineRule="auto"/>
         <w:rPr>
           <w:b/>
@@ -5955,26 +5923,29 @@
         <w:jc w:val="both"/>
       </w:pPr>
       <w:r>
+        <w:t>För att kunna svara på vilket pedagogiskt perspektiv</w:t>
+      </w:r>
+      <w:r>
+        <w:t xml:space="preserve"> och</w:t>
+      </w:r>
+      <w:r>
+        <w:t xml:space="preserve"> respektive modell som ligger närmast den strategi som Grade använder idag, genomfördes d</w:t>
+      </w:r>
+      <w:r>
+        <w:t>et en evaluering med hjälp av att</w:t>
+      </w:r>
+      <w:r>
+        <w:t xml:space="preserve"> intervju</w:t>
+      </w:r>
+      <w:r>
+        <w:t xml:space="preserve">a </w:t>
+      </w:r>
+      <w:r>
+        <w:t xml:space="preserve">Grades </w:t>
+      </w:r>
+      <w:r>
         <w:lastRenderedPageBreak/>
-        <w:t>För att kunna svara på vilket pedagogiskt perspektiv</w:t>
-      </w:r>
-      <w:r>
-        <w:t xml:space="preserve"> och</w:t>
-      </w:r>
-      <w:r>
-        <w:t xml:space="preserve"> respektive modell som ligger närmast den strategi som Grade använder idag, genomfördes d</w:t>
-      </w:r>
-      <w:r>
-        <w:t>et en evaluering med hjälp av att</w:t>
-      </w:r>
-      <w:r>
-        <w:t xml:space="preserve"> intervju</w:t>
-      </w:r>
-      <w:r>
-        <w:t xml:space="preserve">a </w:t>
-      </w:r>
-      <w:r>
-        <w:t>Grades pedagogi</w:t>
+        <w:t>pedagogi</w:t>
       </w:r>
       <w:r>
         <w:t>sk</w:t>
@@ -6315,7 +6286,7 @@
     </w:p>
     <w:p>
       <w:pPr>
-        <w:pStyle w:val="Brdtext"/>
+        <w:pStyle w:val="BodyText"/>
         <w:keepNext/>
         <w:spacing w:line="360" w:lineRule="auto"/>
       </w:pPr>
@@ -6325,6 +6296,7 @@
           <w:noProof/>
           <w:sz w:val="18"/>
           <w:szCs w:val="18"/>
+          <w:lang w:val="en-US" w:eastAsia="en-US"/>
         </w:rPr>
         <w:lastRenderedPageBreak/>
         <w:drawing>
@@ -6372,7 +6344,7 @@
     </w:p>
     <w:p>
       <w:pPr>
-        <w:pStyle w:val="Beskrivning"/>
+        <w:pStyle w:val="Caption"/>
         <w:spacing w:line="360" w:lineRule="auto"/>
         <w:rPr>
           <w:i/>
@@ -7289,7 +7261,7 @@
       <w:r>
         <w:rPr>
           <w:noProof/>
-          <w:lang w:eastAsia="sv-SE"/>
+          <w:lang w:val="en-US"/>
         </w:rPr>
         <w:lastRenderedPageBreak/>
         <w:drawing>
@@ -7346,7 +7318,7 @@
     </w:p>
     <w:p>
       <w:pPr>
-        <w:pStyle w:val="Beskrivning"/>
+        <w:pStyle w:val="Caption"/>
       </w:pPr>
       <w:r>
         <w:rPr>
@@ -7516,7 +7488,7 @@
     <w:p/>
     <w:p>
       <w:pPr>
-        <w:pStyle w:val="Brdtext"/>
+        <w:pStyle w:val="BodyText"/>
         <w:spacing w:line="360" w:lineRule="auto"/>
         <w:jc w:val="both"/>
         <w:rPr>
@@ -7920,8 +7892,8 @@
       <w:r>
         <w:t>.</w:t>
       </w:r>
-      <w:bookmarkStart w:id="21" w:name="_Toc489811950"/>
-      <w:bookmarkStart w:id="22" w:name="_Ref489810823"/>
+      <w:bookmarkStart w:id="22" w:name="_Toc489811950"/>
+      <w:bookmarkStart w:id="23" w:name="_Ref489810823"/>
     </w:p>
     <w:p>
       <w:pPr>
@@ -7933,7 +7905,7 @@
       <w:r>
         <w:rPr>
           <w:noProof/>
-          <w:lang w:eastAsia="sv-SE"/>
+          <w:lang w:val="en-US"/>
         </w:rPr>
         <w:drawing>
           <wp:inline distT="0" distB="4445" distL="0" distR="12700" wp14:anchorId="202C3002" wp14:editId="5A3A74B2">
@@ -7976,7 +7948,7 @@
     </w:p>
     <w:p>
       <w:pPr>
-        <w:pStyle w:val="Beskrivning"/>
+        <w:pStyle w:val="Caption"/>
         <w:rPr>
           <w:i/>
         </w:rPr>
@@ -8096,8 +8068,8 @@
       <w:r>
         <w:t xml:space="preserve"> </w:t>
       </w:r>
-      <w:bookmarkEnd w:id="21"/>
       <w:bookmarkEnd w:id="22"/>
+      <w:bookmarkEnd w:id="23"/>
       <w:r>
         <w:t>Punkterna representerar p</w:t>
       </w:r>
@@ -8142,13 +8114,13 @@
       <w:pPr>
         <w:pStyle w:val="Heading11"/>
       </w:pPr>
-      <w:bookmarkStart w:id="23" w:name="_Toc391456185"/>
-      <w:bookmarkStart w:id="24" w:name="_Toc401327941"/>
-      <w:bookmarkEnd w:id="23"/>
+      <w:bookmarkStart w:id="24" w:name="_Toc391456185"/>
+      <w:bookmarkStart w:id="25" w:name="_Toc401327941"/>
+      <w:bookmarkEnd w:id="24"/>
       <w:r>
         <w:t>Diskussion</w:t>
       </w:r>
-      <w:bookmarkEnd w:id="24"/>
+      <w:bookmarkEnd w:id="25"/>
     </w:p>
     <w:p>
       <w:pPr>
@@ -8435,7 +8407,7 @@
       <w:r>
         <w:t xml:space="preserve"> till ett mer konkret svar angående vilken av de två perspektiv passar bäst i Grades pedagogik. </w:t>
       </w:r>
-      <w:commentRangeStart w:id="25"/>
+      <w:commentRangeStart w:id="26"/>
       <w:r>
         <w:t xml:space="preserve">I studien utnyttjades en </w:t>
       </w:r>
@@ -8467,7 +8439,21 @@
         <w:rPr>
           <w:rFonts w:cs="Times New Roman"/>
         </w:rPr>
-        <w:t xml:space="preserve">Ett alternativ till forskningsmetod </w:t>
+        <w:t xml:space="preserve">Ett alternativ </w:t>
+      </w:r>
+      <w:del w:id="27" w:author="Jason Serviss" w:date="2018-11-13T13:12:00Z">
+        <w:r>
+          <w:rPr>
+            <w:rFonts w:cs="Times New Roman"/>
+          </w:rPr>
+          <w:delText xml:space="preserve">till </w:delText>
+        </w:r>
+      </w:del>
+      <w:r>
+        <w:rPr>
+          <w:rFonts w:cs="Times New Roman"/>
+        </w:rPr>
+        <w:t xml:space="preserve">forskningsmetod </w:t>
       </w:r>
       <w:r>
         <w:rPr>
@@ -8508,6 +8494,7 @@
         </w:rPr>
         <w:t xml:space="preserve"> </w:t>
       </w:r>
+      <w:commentRangeStart w:id="28"/>
       <w:r>
         <w:rPr>
           <w:rFonts w:cs="Times New Roman"/>
@@ -8608,14 +8595,27 @@
         <w:rPr>
           <w:rFonts w:cs="Times New Roman"/>
         </w:rPr>
-        <w:t xml:space="preserve">. </w:t>
-      </w:r>
-      <w:commentRangeEnd w:id="25"/>
-      <w:r>
-        <w:rPr>
-          <w:rStyle w:val="Kommentarsreferens"/>
-        </w:rPr>
-        <w:commentReference w:id="25"/>
+        <w:t>.</w:t>
+      </w:r>
+      <w:commentRangeEnd w:id="28"/>
+      <w:r>
+        <w:rPr>
+          <w:rStyle w:val="CommentReference"/>
+        </w:rPr>
+        <w:commentReference w:id="28"/>
+      </w:r>
+      <w:r>
+        <w:rPr>
+          <w:rFonts w:cs="Times New Roman"/>
+        </w:rPr>
+        <w:t xml:space="preserve"> </w:t>
+      </w:r>
+      <w:commentRangeEnd w:id="26"/>
+      <w:r>
+        <w:rPr>
+          <w:rStyle w:val="CommentReference"/>
+        </w:rPr>
+        <w:commentReference w:id="26"/>
       </w:r>
       <w:r>
         <w:rPr>
@@ -8987,8 +8987,16 @@
       <w:r>
         <w:t>r enligt DIM.</w:t>
       </w:r>
-      <w:r>
-        <w:t xml:space="preserve"> </w:t>
+      <w:commentRangeStart w:id="29"/>
+      <w:r>
+        <w:t xml:space="preserve"> </w:t>
+      </w:r>
+      <w:commentRangeEnd w:id="29"/>
+      <w:r>
+        <w:rPr>
+          <w:rStyle w:val="CommentReference"/>
+        </w:rPr>
+        <w:commentReference w:id="29"/>
       </w:r>
       <w:r>
         <w:t>I</w:t>
@@ -9398,12 +9406,12 @@
       <w:pPr>
         <w:pStyle w:val="Heading11"/>
       </w:pPr>
-      <w:bookmarkStart w:id="26" w:name="_Toc401327942"/>
+      <w:bookmarkStart w:id="31" w:name="_Toc401327942"/>
       <w:r>
         <w:lastRenderedPageBreak/>
         <w:t>Tack</w:t>
       </w:r>
-      <w:bookmarkEnd w:id="26"/>
+      <w:bookmarkEnd w:id="31"/>
     </w:p>
     <w:p>
       <w:pPr>
@@ -9460,13 +9468,13 @@
       <w:pPr>
         <w:pStyle w:val="Heading11"/>
       </w:pPr>
-      <w:bookmarkStart w:id="27" w:name="_Toc391456186"/>
-      <w:bookmarkStart w:id="28" w:name="_Toc401327943"/>
-      <w:bookmarkEnd w:id="27"/>
+      <w:bookmarkStart w:id="32" w:name="_Toc391456186"/>
+      <w:bookmarkStart w:id="33" w:name="_Toc401327943"/>
+      <w:bookmarkEnd w:id="32"/>
       <w:r>
         <w:t>Referenser</w:t>
       </w:r>
-      <w:bookmarkEnd w:id="28"/>
+      <w:bookmarkEnd w:id="33"/>
     </w:p>
     <w:p>
       <w:pPr>
@@ -10109,21 +10117,21 @@
       <w:pPr>
         <w:pStyle w:val="Heading11"/>
       </w:pPr>
-      <w:bookmarkStart w:id="29" w:name="_Toc391456187"/>
-      <w:bookmarkStart w:id="30" w:name="_Toc401327944"/>
-      <w:bookmarkEnd w:id="29"/>
+      <w:bookmarkStart w:id="34" w:name="_Toc391456187"/>
+      <w:bookmarkStart w:id="35" w:name="_Toc401327944"/>
+      <w:bookmarkEnd w:id="34"/>
       <w:r>
         <w:lastRenderedPageBreak/>
         <w:t>Bilagor</w:t>
       </w:r>
-      <w:bookmarkEnd w:id="30"/>
+      <w:bookmarkEnd w:id="35"/>
       <w:r>
         <w:t xml:space="preserve"> </w:t>
       </w:r>
     </w:p>
     <w:tbl>
       <w:tblPr>
-        <w:tblStyle w:val="Tabellrutnt"/>
+        <w:tblStyle w:val="TableGrid"/>
         <w:tblW w:w="9382" w:type="dxa"/>
         <w:tblInd w:w="-186" w:type="dxa"/>
         <w:tblCellMar>
@@ -10728,7 +10736,7 @@
             </w:pPr>
             <w:r>
               <w:rPr>
-                <w:rStyle w:val="Starkbetoning"/>
+                <w:rStyle w:val="IntenseEmphasis"/>
                 <w:rFonts w:asciiTheme="minorHAnsi" w:hAnsiTheme="minorHAnsi"/>
                 <w:i w:val="0"/>
                 <w:color w:val="00000A"/>
@@ -10759,7 +10767,7 @@
             </w:pPr>
             <w:r>
               <w:rPr>
-                <w:rStyle w:val="Starkbetoning"/>
+                <w:rStyle w:val="IntenseEmphasis"/>
                 <w:rFonts w:asciiTheme="minorHAnsi" w:hAnsiTheme="minorHAnsi"/>
                 <w:i w:val="0"/>
                 <w:color w:val="00000A"/>
@@ -10791,7 +10799,7 @@
             </w:pPr>
             <w:r>
               <w:rPr>
-                <w:rStyle w:val="Starkbetoning"/>
+                <w:rStyle w:val="IntenseEmphasis"/>
                 <w:rFonts w:asciiTheme="minorHAnsi" w:hAnsiTheme="minorHAnsi"/>
                 <w:i w:val="0"/>
                 <w:color w:val="00000A"/>
@@ -10817,7 +10825,7 @@
           </w:tcPr>
           <w:p>
             <w:pPr>
-              <w:pStyle w:val="Liststycke"/>
+              <w:pStyle w:val="ListParagraph"/>
               <w:widowControl w:val="0"/>
               <w:ind w:left="426"/>
               <w:rPr>
@@ -10841,7 +10849,7 @@
           </w:p>
           <w:p>
             <w:pPr>
-              <w:pStyle w:val="Liststycke"/>
+              <w:pStyle w:val="ListParagraph"/>
               <w:widowControl w:val="0"/>
               <w:numPr>
                 <w:ilvl w:val="0"/>
@@ -10867,7 +10875,7 @@
           </w:p>
           <w:p>
             <w:pPr>
-              <w:pStyle w:val="Liststycke"/>
+              <w:pStyle w:val="ListParagraph"/>
               <w:widowControl w:val="0"/>
               <w:numPr>
                 <w:ilvl w:val="0"/>
@@ -10895,7 +10903,7 @@
             <w:pPr>
               <w:widowControl w:val="0"/>
               <w:rPr>
-                <w:rStyle w:val="Starkbetoning"/>
+                <w:rStyle w:val="IntenseEmphasis"/>
                 <w:rFonts w:asciiTheme="minorHAnsi" w:hAnsiTheme="minorHAnsi"/>
                 <w:i w:val="0"/>
                 <w:color w:val="00000A"/>
@@ -10941,7 +10949,7 @@
             <w:pPr>
               <w:widowControl w:val="0"/>
               <w:rPr>
-                <w:rStyle w:val="Starkbetoning"/>
+                <w:rStyle w:val="IntenseEmphasis"/>
                 <w:rFonts w:asciiTheme="minorHAnsi" w:hAnsiTheme="minorHAnsi" w:cs="AppleSystemUIFontItalic"/>
                 <w:bCs w:val="0"/>
                 <w:i w:val="0"/>
@@ -11055,7 +11063,7 @@
           <w:p>
             <w:pPr>
               <w:rPr>
-                <w:rStyle w:val="Starkbetoning"/>
+                <w:rStyle w:val="IntenseEmphasis"/>
                 <w:rFonts w:asciiTheme="minorHAnsi" w:hAnsiTheme="minorHAnsi"/>
                 <w:i w:val="0"/>
                 <w:color w:val="00000A"/>
@@ -11202,7 +11210,7 @@
           </w:p>
           <w:p>
             <w:pPr>
-              <w:pStyle w:val="Liststycke"/>
+              <w:pStyle w:val="ListParagraph"/>
               <w:widowControl w:val="0"/>
               <w:numPr>
                 <w:ilvl w:val="0"/>
@@ -11228,7 +11236,7 @@
           </w:p>
           <w:p>
             <w:pPr>
-              <w:pStyle w:val="Liststycke"/>
+              <w:pStyle w:val="ListParagraph"/>
               <w:widowControl w:val="0"/>
               <w:numPr>
                 <w:ilvl w:val="0"/>
@@ -11253,7 +11261,7 @@
           </w:p>
           <w:p>
             <w:pPr>
-              <w:pStyle w:val="Liststycke"/>
+              <w:pStyle w:val="ListParagraph"/>
               <w:widowControl w:val="0"/>
               <w:numPr>
                 <w:ilvl w:val="0"/>
@@ -11596,7 +11604,7 @@
           </w:p>
           <w:p>
             <w:pPr>
-              <w:pStyle w:val="Liststycke"/>
+              <w:pStyle w:val="ListParagraph"/>
               <w:widowControl w:val="0"/>
               <w:numPr>
                 <w:ilvl w:val="0"/>
@@ -11622,7 +11630,7 @@
           </w:p>
           <w:p>
             <w:pPr>
-              <w:pStyle w:val="Liststycke"/>
+              <w:pStyle w:val="ListParagraph"/>
               <w:widowControl w:val="0"/>
               <w:numPr>
                 <w:ilvl w:val="0"/>
@@ -11782,7 +11790,7 @@
             </w:pPr>
             <w:r>
               <w:rPr>
-                <w:rStyle w:val="Starkbetoning"/>
+                <w:rStyle w:val="IntenseEmphasis"/>
                 <w:rFonts w:asciiTheme="minorHAnsi" w:hAnsiTheme="minorHAnsi"/>
                 <w:i w:val="0"/>
                 <w:color w:val="00000A"/>
@@ -11816,7 +11824,7 @@
             </w:pPr>
             <w:r>
               <w:rPr>
-                <w:rStyle w:val="Starkbetoning"/>
+                <w:rStyle w:val="IntenseEmphasis"/>
                 <w:rFonts w:asciiTheme="minorHAnsi" w:hAnsiTheme="minorHAnsi"/>
                 <w:i w:val="0"/>
                 <w:color w:val="00000A"/>
@@ -11848,7 +11856,7 @@
             </w:pPr>
             <w:r>
               <w:rPr>
-                <w:rStyle w:val="Starkbetoning"/>
+                <w:rStyle w:val="IntenseEmphasis"/>
                 <w:rFonts w:asciiTheme="minorHAnsi" w:hAnsiTheme="minorHAnsi"/>
                 <w:i w:val="0"/>
                 <w:color w:val="00000A"/>
@@ -11893,7 +11901,7 @@
           </w:p>
           <w:p>
             <w:pPr>
-              <w:pStyle w:val="Liststycke"/>
+              <w:pStyle w:val="ListParagraph"/>
               <w:widowControl w:val="0"/>
               <w:numPr>
                 <w:ilvl w:val="0"/>
@@ -11937,7 +11945,7 @@
           </w:p>
           <w:p>
             <w:pPr>
-              <w:pStyle w:val="Liststycke"/>
+              <w:pStyle w:val="ListParagraph"/>
               <w:widowControl w:val="0"/>
               <w:numPr>
                 <w:ilvl w:val="0"/>
@@ -12467,11 +12475,11 @@
           <w:color w:val="00000A"/>
         </w:rPr>
       </w:pPr>
-      <w:bookmarkStart w:id="31" w:name="_Toc391456188"/>
-      <w:bookmarkEnd w:id="31"/>
-      <w:r>
-        <w:rPr>
-          <w:rStyle w:val="Starkbetoning"/>
+      <w:bookmarkStart w:id="36" w:name="_Toc391456188"/>
+      <w:bookmarkEnd w:id="36"/>
+      <w:r>
+        <w:rPr>
+          <w:rStyle w:val="IntenseEmphasis"/>
           <w:color w:val="00000A"/>
         </w:rPr>
         <w:lastRenderedPageBreak/>
@@ -12564,7 +12572,7 @@
       </w:r>
       <w:r>
         <w:rPr>
-          <w:rStyle w:val="Fotnotsreferens"/>
+          <w:rStyle w:val="FootnoteReference"/>
         </w:rPr>
         <w:footnoteReference w:id="1"/>
       </w:r>
@@ -12693,7 +12701,7 @@
       </w:r>
       <w:r>
         <w:rPr>
-          <w:rStyle w:val="Fotnotsreferens"/>
+          <w:rStyle w:val="FootnoteReference"/>
         </w:rPr>
         <w:footnoteReference w:id="2"/>
       </w:r>
@@ -12775,7 +12783,7 @@
     <w:p>
       <w:pPr>
         <w:rPr>
-          <w:rStyle w:val="Starkbetoning"/>
+          <w:rStyle w:val="IntenseEmphasis"/>
           <w:color w:val="00000A"/>
         </w:rPr>
       </w:pPr>
@@ -12791,7 +12799,7 @@
       </w:pPr>
       <w:r>
         <w:rPr>
-          <w:rStyle w:val="Starkbetoning"/>
+          <w:rStyle w:val="IntenseEmphasis"/>
           <w:color w:val="00000A"/>
         </w:rPr>
         <w:t>Uppmuntra deltagande</w:t>
@@ -12812,7 +12820,7 @@
       </w:r>
       <w:r>
         <w:rPr>
-          <w:rStyle w:val="Starkbetoning"/>
+          <w:rStyle w:val="IntenseEmphasis"/>
           <w:i w:val="0"/>
           <w:color w:val="00000A"/>
         </w:rPr>
@@ -12897,7 +12905,7 @@
       </w:r>
       <w:r>
         <w:rPr>
-          <w:rStyle w:val="Fotnotsreferens"/>
+          <w:rStyle w:val="FootnoteReference"/>
         </w:rPr>
         <w:footnoteReference w:id="3"/>
       </w:r>
@@ -12910,7 +12918,7 @@
       </w:r>
       <w:r>
         <w:rPr>
-          <w:rStyle w:val="Fotnotsreferens"/>
+          <w:rStyle w:val="FootnoteReference"/>
         </w:rPr>
         <w:footnoteReference w:id="4"/>
       </w:r>
@@ -12937,7 +12945,7 @@
     <w:p>
       <w:pPr>
         <w:rPr>
-          <w:rStyle w:val="Starkbetoning"/>
+          <w:rStyle w:val="IntenseEmphasis"/>
           <w:color w:val="00000A"/>
         </w:rPr>
       </w:pPr>
@@ -12953,7 +12961,7 @@
       </w:pPr>
       <w:r>
         <w:rPr>
-          <w:rStyle w:val="Starkbetoning"/>
+          <w:rStyle w:val="IntenseEmphasis"/>
           <w:color w:val="00000A"/>
         </w:rPr>
         <w:t xml:space="preserve">Kontext </w:t>
@@ -12967,21 +12975,21 @@
       </w:r>
       <w:r>
         <w:rPr>
-          <w:rStyle w:val="Starkbetoning"/>
+          <w:rStyle w:val="IntenseEmphasis"/>
           <w:color w:val="00000A"/>
         </w:rPr>
         <w:t xml:space="preserve"> </w:t>
       </w:r>
       <w:r>
         <w:rPr>
-          <w:rStyle w:val="Starkbetoning"/>
+          <w:rStyle w:val="IntenseEmphasis"/>
           <w:color w:val="00000A"/>
         </w:rPr>
         <w:t>riktlinjer</w:t>
       </w:r>
       <w:r>
         <w:rPr>
-          <w:rStyle w:val="Starkbetoning"/>
+          <w:rStyle w:val="IntenseEmphasis"/>
           <w:color w:val="00000A"/>
         </w:rPr>
         <w:t xml:space="preserve"> </w:t>
@@ -12995,7 +13003,7 @@
       </w:pPr>
       <w:r>
         <w:rPr>
-          <w:rStyle w:val="Betoning"/>
+          <w:rStyle w:val="Emphasis"/>
           <w:rFonts w:cs="Times New Roman"/>
           <w:i w:val="0"/>
         </w:rPr>
@@ -13003,7 +13011,7 @@
       </w:r>
       <w:r>
         <w:rPr>
-          <w:rStyle w:val="Starkbetoning"/>
+          <w:rStyle w:val="IntenseEmphasis"/>
           <w:i w:val="0"/>
           <w:color w:val="00000A"/>
         </w:rPr>
@@ -13011,7 +13019,7 @@
       </w:r>
       <w:r>
         <w:rPr>
-          <w:rStyle w:val="Betoning"/>
+          <w:rStyle w:val="Emphasis"/>
           <w:rFonts w:cs="Times New Roman"/>
           <w:i w:val="0"/>
         </w:rPr>
@@ -13019,7 +13027,7 @@
       </w:r>
       <w:r>
         <w:rPr>
-          <w:rStyle w:val="Betoning"/>
+          <w:rStyle w:val="Emphasis"/>
           <w:rFonts w:cs="Times New Roman"/>
           <w:i w:val="0"/>
         </w:rPr>
@@ -13027,13 +13035,13 @@
       </w:r>
       <w:r>
         <w:rPr>
-          <w:rStyle w:val="Fotnotsreferens"/>
+          <w:rStyle w:val="FootnoteReference"/>
         </w:rPr>
         <w:footnoteReference w:id="5"/>
       </w:r>
       <w:r>
         <w:rPr>
-          <w:rStyle w:val="Betoning"/>
+          <w:rStyle w:val="Emphasis"/>
           <w:rFonts w:cs="Times New Roman"/>
           <w:i w:val="0"/>
         </w:rPr>
@@ -13067,7 +13075,7 @@
       </w:pPr>
       <w:r>
         <w:rPr>
-          <w:rStyle w:val="Betoning"/>
+          <w:rStyle w:val="Emphasis"/>
           <w:rFonts w:cs="Times New Roman"/>
           <w:i w:val="0"/>
         </w:rPr>
@@ -13075,7 +13083,7 @@
       </w:r>
       <w:r>
         <w:rPr>
-          <w:rStyle w:val="Betoning"/>
+          <w:rStyle w:val="Emphasis"/>
           <w:rFonts w:cs="Times New Roman"/>
           <w:b/>
           <w:i w:val="0"/>
@@ -13084,7 +13092,7 @@
       </w:r>
       <w:r>
         <w:rPr>
-          <w:rStyle w:val="Betoning"/>
+          <w:rStyle w:val="Emphasis"/>
           <w:rFonts w:cs="Times New Roman"/>
           <w:i w:val="0"/>
         </w:rPr>
@@ -13092,7 +13100,7 @@
       </w:r>
       <w:r>
         <w:rPr>
-          <w:rStyle w:val="Betoning"/>
+          <w:rStyle w:val="Emphasis"/>
           <w:rFonts w:cs="Times New Roman"/>
           <w:i w:val="0"/>
         </w:rPr>
@@ -13100,7 +13108,7 @@
       </w:r>
       <w:r>
         <w:rPr>
-          <w:rStyle w:val="Betoning"/>
+          <w:rStyle w:val="Emphasis"/>
           <w:rFonts w:cs="Times New Roman"/>
           <w:i w:val="0"/>
         </w:rPr>
@@ -13138,7 +13146,7 @@
       </w:pPr>
       <w:r>
         <w:rPr>
-          <w:rStyle w:val="Betoning"/>
+          <w:rStyle w:val="Emphasis"/>
           <w:rFonts w:cs="Times New Roman"/>
           <w:i w:val="0"/>
         </w:rPr>
@@ -13146,7 +13154,7 @@
       </w:r>
       <w:r>
         <w:rPr>
-          <w:rStyle w:val="Betoning"/>
+          <w:rStyle w:val="Emphasis"/>
           <w:rFonts w:cs="Times New Roman"/>
           <w:b/>
           <w:i w:val="0"/>
@@ -13155,7 +13163,7 @@
       </w:r>
       <w:r>
         <w:rPr>
-          <w:rStyle w:val="Betoning"/>
+          <w:rStyle w:val="Emphasis"/>
           <w:rFonts w:cs="Times New Roman"/>
           <w:i w:val="0"/>
         </w:rPr>
@@ -13163,7 +13171,7 @@
       </w:r>
       <w:r>
         <w:rPr>
-          <w:rStyle w:val="Betoning"/>
+          <w:rStyle w:val="Emphasis"/>
           <w:rFonts w:cs="Times New Roman"/>
           <w:i w:val="0"/>
         </w:rPr>
@@ -13171,7 +13179,7 @@
       </w:r>
       <w:r>
         <w:rPr>
-          <w:rStyle w:val="Betoning"/>
+          <w:rStyle w:val="Emphasis"/>
           <w:rFonts w:cs="Times New Roman"/>
           <w:i w:val="0"/>
         </w:rPr>
@@ -13179,13 +13187,13 @@
       </w:r>
       <w:r>
         <w:rPr>
-          <w:rStyle w:val="Fotnotsreferens"/>
+          <w:rStyle w:val="FootnoteReference"/>
         </w:rPr>
         <w:footnoteReference w:id="6"/>
       </w:r>
       <w:r>
         <w:rPr>
-          <w:rStyle w:val="Betoning"/>
+          <w:rStyle w:val="Emphasis"/>
           <w:rFonts w:cs="Times New Roman"/>
           <w:i w:val="0"/>
         </w:rPr>
@@ -13234,7 +13242,7 @@
       </w:pPr>
       <w:r>
         <w:rPr>
-          <w:rStyle w:val="Betoning"/>
+          <w:rStyle w:val="Emphasis"/>
           <w:rFonts w:cs="Times New Roman"/>
           <w:i w:val="0"/>
         </w:rPr>
@@ -13248,7 +13256,7 @@
       </w:r>
       <w:r>
         <w:rPr>
-          <w:rStyle w:val="Betoning"/>
+          <w:rStyle w:val="Emphasis"/>
           <w:rFonts w:cs="Times New Roman"/>
           <w:i w:val="0"/>
         </w:rPr>
@@ -13256,7 +13264,7 @@
       </w:r>
       <w:r>
         <w:rPr>
-          <w:rStyle w:val="Betoning"/>
+          <w:rStyle w:val="Emphasis"/>
           <w:rFonts w:cs="Times New Roman"/>
           <w:i w:val="0"/>
         </w:rPr>
@@ -13297,7 +13305,7 @@
       </w:r>
       <w:r>
         <w:rPr>
-          <w:rStyle w:val="Betoning"/>
+          <w:rStyle w:val="Emphasis"/>
           <w:rFonts w:cs="Times New Roman"/>
           <w:b/>
           <w:i w:val="0"/>
@@ -13306,7 +13314,7 @@
       </w:r>
       <w:r>
         <w:rPr>
-          <w:rStyle w:val="Betoning"/>
+          <w:rStyle w:val="Emphasis"/>
           <w:rFonts w:cs="Times New Roman"/>
           <w:i w:val="0"/>
         </w:rPr>
@@ -13314,7 +13322,7 @@
       </w:r>
       <w:r>
         <w:rPr>
-          <w:rStyle w:val="Betoning"/>
+          <w:rStyle w:val="Emphasis"/>
           <w:rFonts w:cs="Times New Roman"/>
           <w:b/>
           <w:i w:val="0"/>
@@ -13411,7 +13419,7 @@
     <w:p>
       <w:pPr>
         <w:rPr>
-          <w:rStyle w:val="Starkbetoning"/>
+          <w:rStyle w:val="IntenseEmphasis"/>
           <w:color w:val="00000A"/>
         </w:rPr>
       </w:pPr>
@@ -13427,28 +13435,28 @@
       </w:pPr>
       <w:r>
         <w:rPr>
-          <w:rStyle w:val="Starkbetoning"/>
+          <w:rStyle w:val="IntenseEmphasis"/>
           <w:color w:val="00000A"/>
         </w:rPr>
         <w:t xml:space="preserve">Användarbarhet </w:t>
       </w:r>
       <w:r>
         <w:rPr>
-          <w:rStyle w:val="Starkbetoning"/>
+          <w:rStyle w:val="IntenseEmphasis"/>
           <w:color w:val="00000A"/>
         </w:rPr>
         <w:t>&amp;</w:t>
       </w:r>
       <w:r>
         <w:rPr>
-          <w:rStyle w:val="Starkbetoning"/>
+          <w:rStyle w:val="IntenseEmphasis"/>
           <w:color w:val="00000A"/>
         </w:rPr>
         <w:t xml:space="preserve"> </w:t>
       </w:r>
       <w:r>
         <w:rPr>
-          <w:rStyle w:val="Starkbetoning"/>
+          <w:rStyle w:val="IntenseEmphasis"/>
           <w:color w:val="00000A"/>
         </w:rPr>
         <w:t xml:space="preserve">feedback på prestation </w:t>
@@ -13476,7 +13484,7 @@
       </w:r>
       <w:r>
         <w:rPr>
-          <w:rStyle w:val="Starkbetoning"/>
+          <w:rStyle w:val="IntenseEmphasis"/>
           <w:i w:val="0"/>
           <w:color w:val="00000A"/>
         </w:rPr>
@@ -13515,13 +13523,13 @@
           <w:tab w:val="left" w:pos="3690"/>
         </w:tabs>
         <w:rPr>
-          <w:rStyle w:val="Starkbetoning"/>
+          <w:rStyle w:val="IntenseEmphasis"/>
           <w:color w:val="00000A"/>
         </w:rPr>
       </w:pPr>
       <w:r>
         <w:rPr>
-          <w:rStyle w:val="Starkbetoning"/>
+          <w:rStyle w:val="IntenseEmphasis"/>
           <w:color w:val="00000A"/>
         </w:rPr>
         <w:tab/>
@@ -13530,13 +13538,13 @@
     <w:p>
       <w:pPr>
         <w:rPr>
-          <w:rStyle w:val="Starkbetoning"/>
+          <w:rStyle w:val="IntenseEmphasis"/>
           <w:color w:val="00000A"/>
         </w:rPr>
       </w:pPr>
       <w:r>
         <w:rPr>
-          <w:rStyle w:val="Starkbetoning"/>
+          <w:rStyle w:val="IntenseEmphasis"/>
           <w:color w:val="00000A"/>
         </w:rPr>
         <w:t>Samarbete</w:t>
@@ -13553,7 +13561,7 @@
       </w:pPr>
       <w:r>
         <w:rPr>
-          <w:rStyle w:val="Starkbetoning"/>
+          <w:rStyle w:val="IntenseEmphasis"/>
           <w:rFonts w:eastAsia="Times New Roman" w:cs="Times New Roman"/>
           <w:b w:val="0"/>
           <w:bCs w:val="0"/>
@@ -13565,7 +13573,7 @@
       </w:r>
       <w:r>
         <w:rPr>
-          <w:rStyle w:val="Starkbetoning"/>
+          <w:rStyle w:val="IntenseEmphasis"/>
           <w:rFonts w:eastAsia="Times New Roman" w:cs="Times New Roman"/>
           <w:bCs w:val="0"/>
           <w:i w:val="0"/>
@@ -13576,7 +13584,7 @@
       </w:r>
       <w:r>
         <w:rPr>
-          <w:rStyle w:val="Starkbetoning"/>
+          <w:rStyle w:val="IntenseEmphasis"/>
           <w:rFonts w:eastAsia="Times New Roman" w:cs="Times New Roman"/>
           <w:b w:val="0"/>
           <w:bCs w:val="0"/>
@@ -13588,7 +13596,7 @@
       </w:r>
       <w:r>
         <w:rPr>
-          <w:rStyle w:val="Starkbetoning"/>
+          <w:rStyle w:val="IntenseEmphasis"/>
           <w:rFonts w:eastAsia="Times New Roman" w:cs="Times New Roman"/>
           <w:bCs w:val="0"/>
           <w:i w:val="0"/>
@@ -13599,7 +13607,7 @@
       </w:r>
       <w:r>
         <w:rPr>
-          <w:rStyle w:val="Starkbetoning"/>
+          <w:rStyle w:val="IntenseEmphasis"/>
           <w:rFonts w:eastAsia="Times New Roman" w:cs="Times New Roman"/>
           <w:b w:val="0"/>
           <w:bCs w:val="0"/>
@@ -13611,7 +13619,7 @@
       </w:r>
       <w:r>
         <w:rPr>
-          <w:rStyle w:val="Starkbetoning"/>
+          <w:rStyle w:val="IntenseEmphasis"/>
           <w:rFonts w:eastAsia="Times New Roman" w:cs="Times New Roman"/>
           <w:b w:val="0"/>
           <w:bCs w:val="0"/>
@@ -13828,8 +13836,8 @@
         </w:rPr>
         <w:t>.</w:t>
       </w:r>
-      <w:bookmarkStart w:id="32" w:name="_Toc391456189"/>
-      <w:bookmarkEnd w:id="32"/>
+      <w:bookmarkStart w:id="37" w:name="_Toc391456189"/>
+      <w:bookmarkEnd w:id="37"/>
     </w:p>
     <w:p>
       <w:pPr>
@@ -13990,7 +13998,7 @@
     </w:p>
     <w:p>
       <w:pPr>
-        <w:pStyle w:val="Liststycke"/>
+        <w:pStyle w:val="ListParagraph"/>
         <w:ind w:left="1440"/>
         <w:rPr>
           <w:rFonts w:ascii="Times New Roman" w:hAnsi="Times New Roman" w:cs="Times New Roman"/>
@@ -14037,7 +14045,7 @@
     </w:p>
     <w:p>
       <w:pPr>
-        <w:pStyle w:val="Liststycke"/>
+        <w:pStyle w:val="ListParagraph"/>
         <w:ind w:left="1440"/>
         <w:rPr>
           <w:rFonts w:ascii="Times New Roman" w:hAnsi="Times New Roman" w:cs="Times New Roman"/>
@@ -14860,36 +14868,149 @@
 
 <file path=word/comments.xml><?xml version="1.0" encoding="utf-8"?>
 <w:comments xmlns:wpc="http://schemas.microsoft.com/office/word/2010/wordprocessingCanvas" xmlns:mo="http://schemas.microsoft.com/office/mac/office/2008/main" xmlns:mc="http://schemas.openxmlformats.org/markup-compatibility/2006" xmlns:mv="urn:schemas-microsoft-com:mac:vml" xmlns:o="urn:schemas-microsoft-com:office:office" xmlns:r="http://schemas.openxmlformats.org/officeDocument/2006/relationships" xmlns:m="http://schemas.openxmlformats.org/officeDocument/2006/math" xmlns:v="urn:schemas-microsoft-com:vml" xmlns:wp14="http://schemas.microsoft.com/office/word/2010/wordprocessingDrawing" xmlns:wp="http://schemas.openxmlformats.org/drawingml/2006/wordprocessingDrawing" xmlns:w10="urn:schemas-microsoft-com:office:word" xmlns:w="http://schemas.openxmlformats.org/wordprocessingml/2006/main" xmlns:w14="http://schemas.microsoft.com/office/word/2010/wordml" xmlns:wpg="http://schemas.microsoft.com/office/word/2010/wordprocessingGroup" xmlns:wpi="http://schemas.microsoft.com/office/word/2010/wordprocessingInk" xmlns:wne="http://schemas.microsoft.com/office/word/2006/wordml" xmlns:wps="http://schemas.microsoft.com/office/word/2010/wordprocessingShape" mc:Ignorable="w14 wp14">
-  <w:comment w:id="16" w:author="Olivia Imner" w:date="2018-11-13T09:57:00Z" w:initials="OI">
+  <w:comment w:id="6" w:author="Jason Serviss" w:date="2018-11-13T13:05:00Z" w:initials="JS">
     <w:p>
       <w:pPr>
-        <w:pStyle w:val="Kommentarer"/>
-      </w:pPr>
-      <w:r>
-        <w:rPr>
-          <w:rStyle w:val="Kommentarsreferens"/>
+        <w:pStyle w:val="CommentText"/>
+      </w:pPr>
+      <w:r>
+        <w:rPr>
+          <w:rStyle w:val="CommentReference"/>
         </w:rPr>
         <w:annotationRef/>
       </w:r>
       <w:r>
-        <w:t>Nytt</w:t>
+        <w:t>It is HERE that the frågeställning needs to be more specifically stated for the evaluation. Furthermore, I think the grammar is off here. ”</w:t>
+      </w:r>
+      <w:r>
+        <w:rPr>
+          <w:lang w:eastAsia="sv-SE"/>
+        </w:rPr>
+        <w:t>Ytterligare analyserade</w:t>
+      </w:r>
+      <w:r>
+        <w:rPr>
+          <w:lang w:eastAsia="sv-SE"/>
+        </w:rPr>
+        <w:t xml:space="preserve"> vi </w:t>
+      </w:r>
+      <w:r>
+        <w:rPr>
+          <w:rStyle w:val="CommentReference"/>
+        </w:rPr>
+        <w:annotationRef/>
+      </w:r>
+      <w:r>
+        <w:rPr>
+          <w:lang w:eastAsia="sv-SE"/>
+        </w:rPr>
+        <w:t>hur väl” or ”</w:t>
+      </w:r>
+      <w:r>
+        <w:rPr>
+          <w:lang w:eastAsia="sv-SE"/>
+        </w:rPr>
+        <w:t xml:space="preserve"> </w:t>
+      </w:r>
+      <w:r>
+        <w:rPr>
+          <w:lang w:eastAsia="sv-SE"/>
+        </w:rPr>
+        <w:t>Ytterligare analyserade</w:t>
+      </w:r>
+      <w:r>
+        <w:rPr>
+          <w:lang w:eastAsia="sv-SE"/>
+        </w:rPr>
+        <w:t>s hur väl”</w:t>
+      </w:r>
+      <w:r>
+        <w:rPr>
+          <w:lang w:eastAsia="sv-SE"/>
+        </w:rPr>
+        <w:t xml:space="preserve"> </w:t>
+      </w:r>
+      <w:r>
+        <w:rPr>
+          <w:rStyle w:val="CommentReference"/>
+        </w:rPr>
+        <w:annotationRef/>
       </w:r>
     </w:p>
   </w:comment>
-  <w:comment w:id="25" w:author="Olivia Imner" w:date="2018-11-13T09:48:00Z" w:initials="OI">
+  <w:comment w:id="14" w:author="Jason Serviss" w:date="2018-11-13T13:11:00Z" w:initials="JS">
     <w:p>
       <w:pPr>
-        <w:pStyle w:val="Kommentarer"/>
-      </w:pPr>
-      <w:r>
-        <w:rPr>
-          <w:rStyle w:val="Kommentarsreferens"/>
+        <w:pStyle w:val="CommentText"/>
+      </w:pPr>
+      <w:r>
+        <w:rPr>
+          <w:rStyle w:val="CommentReference"/>
         </w:rPr>
         <w:annotationRef/>
       </w:r>
       <w:r>
+        <w:t>This needs to be better. ”For att säkerställa oss at ingen del av Grades pedagogiska riktlinjer hade missats i frågekonstruktionerna,</w:t>
+      </w:r>
+      <w:r>
+        <w:t xml:space="preserve"> avslutades intervjun med en öppen fråga där intervju subjektet kunde bidrag med sådana information</w:t>
+      </w:r>
+      <w:r>
+        <w:t>”</w:t>
+      </w:r>
+      <w:r>
+        <w:t xml:space="preserve"> or similar.</w:t>
+      </w:r>
+    </w:p>
+  </w:comment>
+  <w:comment w:id="28" w:author="Jason Serviss" w:date="2018-11-13T13:16:00Z" w:initials="JS">
+    <w:p>
+      <w:pPr>
+        <w:pStyle w:val="CommentText"/>
+      </w:pPr>
+      <w:r>
+        <w:rPr>
+          <w:rStyle w:val="CommentReference"/>
+        </w:rPr>
+        <w:annotationRef/>
+      </w:r>
+      <w:r>
+        <w:t xml:space="preserve">This should be formulated in the reverse fashion. ”Däremot risken för missförstånd a frågekonstruktioner kan ökas med enkät eftersom det finns ingen chans för vidare förklaring. Med tänke på att intervju frågeställningar utvecklades av bara en person bedömdes risken för missförstånd att ökas yttligare och därför valdes interview metoden som en mer precis sätt att uppnår de angivna mål.” or similar </w:t>
+      </w:r>
+    </w:p>
+  </w:comment>
+  <w:comment w:id="26" w:author="Olivia Imner" w:date="2018-11-13T09:48:00Z" w:initials="OI">
+    <w:p>
+      <w:pPr>
+        <w:pStyle w:val="CommentText"/>
+      </w:pPr>
+      <w:r>
+        <w:rPr>
+          <w:rStyle w:val="CommentReference"/>
+        </w:rPr>
+        <w:annotationRef/>
+      </w:r>
+      <w:r>
         <w:t>Nytt</w:t>
       </w:r>
+    </w:p>
+  </w:comment>
+  <w:comment w:id="29" w:author="Jason Serviss" w:date="2018-11-13T13:17:00Z" w:initials="JS">
+    <w:p>
+      <w:pPr>
+        <w:pStyle w:val="CommentText"/>
+      </w:pPr>
+      <w:r>
+        <w:rPr>
+          <w:rStyle w:val="CommentReference"/>
+        </w:rPr>
+        <w:annotationRef/>
+      </w:r>
+      <w:r>
+        <w:t>Here you need to discuss what other methods you could have used to achieve the goals of the evaluation.</w:t>
+      </w:r>
+      <w:bookmarkStart w:id="30" w:name="_GoBack"/>
+      <w:bookmarkEnd w:id="30"/>
     </w:p>
   </w:comment>
 </w:comments>
@@ -14976,7 +15097,7 @@
           <w:rPr>
             <w:noProof/>
           </w:rPr>
-          <w:t>7</w:t>
+          <w:t>13</w:t>
         </w:r>
         <w:r>
           <w:fldChar w:fldCharType="end"/>
@@ -15046,7 +15167,7 @@
   <w:footnote w:id="1">
     <w:p>
       <w:pPr>
-        <w:pStyle w:val="Fotnotstext"/>
+        <w:pStyle w:val="FootnoteText"/>
         <w:jc w:val="both"/>
         <w:rPr>
           <w:sz w:val="14"/>
@@ -15055,13 +15176,13 @@
       </w:pPr>
       <w:r>
         <w:rPr>
-          <w:rStyle w:val="Fotnotsreferens"/>
+          <w:rStyle w:val="FootnoteReference"/>
         </w:rPr>
         <w:footnoteRef/>
       </w:r>
       <w:r>
         <w:rPr>
-          <w:rStyle w:val="Fotnotsreferens"/>
+          <w:rStyle w:val="FootnoteReference"/>
           <w:sz w:val="14"/>
           <w:szCs w:val="14"/>
         </w:rPr>
@@ -15079,7 +15200,7 @@
   <w:footnote w:id="2">
     <w:p>
       <w:pPr>
-        <w:pStyle w:val="Fotnotstext"/>
+        <w:pStyle w:val="FootnoteText"/>
         <w:jc w:val="both"/>
         <w:rPr>
           <w:sz w:val="14"/>
@@ -15088,13 +15209,13 @@
       </w:pPr>
       <w:r>
         <w:rPr>
-          <w:rStyle w:val="Fotnotsreferens"/>
+          <w:rStyle w:val="FootnoteReference"/>
         </w:rPr>
         <w:footnoteRef/>
       </w:r>
       <w:r>
         <w:rPr>
-          <w:rStyle w:val="Fotnotsreferens"/>
+          <w:rStyle w:val="FootnoteReference"/>
           <w:sz w:val="14"/>
           <w:szCs w:val="14"/>
         </w:rPr>
@@ -15112,7 +15233,7 @@
   <w:footnote w:id="3">
     <w:p>
       <w:pPr>
-        <w:pStyle w:val="Fotnotstext"/>
+        <w:pStyle w:val="FootnoteText"/>
         <w:jc w:val="both"/>
         <w:rPr>
           <w:sz w:val="14"/>
@@ -15121,13 +15242,13 @@
       </w:pPr>
       <w:r>
         <w:rPr>
-          <w:rStyle w:val="Fotnotsreferens"/>
+          <w:rStyle w:val="FootnoteReference"/>
         </w:rPr>
         <w:footnoteRef/>
       </w:r>
       <w:r>
         <w:rPr>
-          <w:rStyle w:val="Fotnotsreferens"/>
+          <w:rStyle w:val="FootnoteReference"/>
           <w:sz w:val="14"/>
           <w:szCs w:val="14"/>
         </w:rPr>
@@ -15145,7 +15266,7 @@
   <w:footnote w:id="4">
     <w:p>
       <w:pPr>
-        <w:pStyle w:val="Fotnotstext"/>
+        <w:pStyle w:val="FootnoteText"/>
         <w:jc w:val="both"/>
         <w:rPr>
           <w:sz w:val="14"/>
@@ -15154,13 +15275,13 @@
       </w:pPr>
       <w:r>
         <w:rPr>
-          <w:rStyle w:val="Fotnotsreferens"/>
+          <w:rStyle w:val="FootnoteReference"/>
         </w:rPr>
         <w:footnoteRef/>
       </w:r>
       <w:r>
         <w:rPr>
-          <w:rStyle w:val="Fotnotsreferens"/>
+          <w:rStyle w:val="FootnoteReference"/>
           <w:sz w:val="14"/>
           <w:szCs w:val="14"/>
         </w:rPr>
@@ -15178,7 +15299,7 @@
   <w:footnote w:id="5">
     <w:p>
       <w:pPr>
-        <w:pStyle w:val="Fotnotstext"/>
+        <w:pStyle w:val="FootnoteText"/>
         <w:jc w:val="both"/>
         <w:rPr>
           <w:sz w:val="14"/>
@@ -15187,13 +15308,13 @@
       </w:pPr>
       <w:r>
         <w:rPr>
-          <w:rStyle w:val="Fotnotsreferens"/>
+          <w:rStyle w:val="FootnoteReference"/>
         </w:rPr>
         <w:footnoteRef/>
       </w:r>
       <w:r>
         <w:rPr>
-          <w:rStyle w:val="Fotnotsreferens"/>
+          <w:rStyle w:val="FootnoteReference"/>
           <w:sz w:val="14"/>
           <w:szCs w:val="14"/>
         </w:rPr>
@@ -15211,18 +15332,18 @@
   <w:footnote w:id="6">
     <w:p>
       <w:pPr>
-        <w:pStyle w:val="Fotnotstext"/>
+        <w:pStyle w:val="FootnoteText"/>
         <w:jc w:val="both"/>
       </w:pPr>
       <w:r>
         <w:rPr>
-          <w:rStyle w:val="Fotnotsreferens"/>
+          <w:rStyle w:val="FootnoteReference"/>
         </w:rPr>
         <w:footnoteRef/>
       </w:r>
       <w:r>
         <w:rPr>
-          <w:rStyle w:val="Fotnotsreferens"/>
+          <w:rStyle w:val="FootnoteReference"/>
           <w:sz w:val="14"/>
           <w:szCs w:val="14"/>
         </w:rPr>
@@ -17283,13 +17404,13 @@
       <w:rFonts w:ascii="Times New Roman" w:hAnsi="Times New Roman"/>
     </w:rPr>
   </w:style>
-  <w:style w:type="character" w:default="1" w:styleId="Standardstycketypsnitt">
+  <w:style w:type="character" w:default="1" w:styleId="DefaultParagraphFont">
     <w:name w:val="Default Paragraph Font"/>
     <w:uiPriority w:val="1"/>
     <w:semiHidden/>
     <w:unhideWhenUsed/>
   </w:style>
-  <w:style w:type="table" w:default="1" w:styleId="Normaltabell">
+  <w:style w:type="table" w:default="1" w:styleId="TableNormal">
     <w:name w:val="Normal Table"/>
     <w:uiPriority w:val="99"/>
     <w:semiHidden/>
@@ -17304,16 +17425,16 @@
       </w:tblCellMar>
     </w:tblPr>
   </w:style>
-  <w:style w:type="numbering" w:default="1" w:styleId="Ingenlista">
+  <w:style w:type="numbering" w:default="1" w:styleId="NoList">
     <w:name w:val="No List"/>
     <w:uiPriority w:val="99"/>
     <w:semiHidden/>
     <w:unhideWhenUsed/>
   </w:style>
-  <w:style w:type="character" w:customStyle="1" w:styleId="UnderrubrikChar">
-    <w:name w:val="Underrubrik Char"/>
-    <w:basedOn w:val="Standardstycketypsnitt"/>
-    <w:link w:val="Underrubrik"/>
+  <w:style w:type="character" w:customStyle="1" w:styleId="SubtitleChar">
+    <w:name w:val="Subtitle Char"/>
+    <w:basedOn w:val="DefaultParagraphFont"/>
+    <w:link w:val="Subtitle"/>
     <w:uiPriority w:val="11"/>
     <w:qFormat/>
     <w:rsid w:val="00793B8F"/>
@@ -17329,7 +17450,7 @@
   </w:style>
   <w:style w:type="character" w:customStyle="1" w:styleId="Rubrik1Char">
     <w:name w:val="Rubrik 1 Char"/>
-    <w:basedOn w:val="Standardstycketypsnitt"/>
+    <w:basedOn w:val="DefaultParagraphFont"/>
     <w:link w:val="Heading11"/>
     <w:uiPriority w:val="9"/>
     <w:qFormat/>
@@ -17342,10 +17463,10 @@
       <w:szCs w:val="28"/>
     </w:rPr>
   </w:style>
-  <w:style w:type="character" w:customStyle="1" w:styleId="BubbeltextChar">
-    <w:name w:val="Bubbeltext Char"/>
-    <w:basedOn w:val="Standardstycketypsnitt"/>
-    <w:link w:val="Bubbeltext"/>
+  <w:style w:type="character" w:customStyle="1" w:styleId="BalloonTextChar">
+    <w:name w:val="Balloon Text Char"/>
+    <w:basedOn w:val="DefaultParagraphFont"/>
+    <w:link w:val="BalloonText"/>
     <w:uiPriority w:val="99"/>
     <w:semiHidden/>
     <w:qFormat/>
@@ -17358,7 +17479,7 @@
   </w:style>
   <w:style w:type="character" w:customStyle="1" w:styleId="SidhuvudChar">
     <w:name w:val="Sidhuvud Char"/>
-    <w:basedOn w:val="Standardstycketypsnitt"/>
+    <w:basedOn w:val="DefaultParagraphFont"/>
     <w:link w:val="Header1"/>
     <w:uiPriority w:val="99"/>
     <w:qFormat/>
@@ -17367,10 +17488,10 @@
       <w:rFonts w:ascii="Times New Roman" w:hAnsi="Times New Roman"/>
     </w:rPr>
   </w:style>
-  <w:style w:type="character" w:customStyle="1" w:styleId="BrdtextChar">
-    <w:name w:val="Brödtext Char"/>
-    <w:basedOn w:val="Standardstycketypsnitt"/>
-    <w:link w:val="Brdtext"/>
+  <w:style w:type="character" w:customStyle="1" w:styleId="BodyTextChar">
+    <w:name w:val="Body Text Char"/>
+    <w:basedOn w:val="DefaultParagraphFont"/>
+    <w:link w:val="BodyText"/>
     <w:qFormat/>
     <w:rsid w:val="00AE5038"/>
     <w:rPr>
@@ -17379,10 +17500,10 @@
       <w:lang w:eastAsia="sv-SE"/>
     </w:rPr>
   </w:style>
-  <w:style w:type="character" w:customStyle="1" w:styleId="CitatChar">
-    <w:name w:val="Citat Char"/>
-    <w:basedOn w:val="Standardstycketypsnitt"/>
-    <w:link w:val="Citat"/>
+  <w:style w:type="character" w:customStyle="1" w:styleId="QuoteChar">
+    <w:name w:val="Quote Char"/>
+    <w:basedOn w:val="DefaultParagraphFont"/>
+    <w:link w:val="Quote"/>
     <w:uiPriority w:val="29"/>
     <w:qFormat/>
     <w:rsid w:val="00C36505"/>
@@ -17393,9 +17514,9 @@
       <w:sz w:val="20"/>
     </w:rPr>
   </w:style>
-  <w:style w:type="character" w:styleId="Fotnotsreferens">
+  <w:style w:type="character" w:styleId="FootnoteReference">
     <w:name w:val="footnote reference"/>
-    <w:basedOn w:val="Standardstycketypsnitt"/>
+    <w:basedOn w:val="DefaultParagraphFont"/>
     <w:uiPriority w:val="99"/>
     <w:unhideWhenUsed/>
     <w:qFormat/>
@@ -17405,10 +17526,10 @@
       <w:vertAlign w:val="superscript"/>
     </w:rPr>
   </w:style>
-  <w:style w:type="character" w:customStyle="1" w:styleId="FotnotstextChar">
-    <w:name w:val="Fotnotstext Char"/>
-    <w:basedOn w:val="Standardstycketypsnitt"/>
-    <w:link w:val="Fotnotstext"/>
+  <w:style w:type="character" w:customStyle="1" w:styleId="FootnoteTextChar">
+    <w:name w:val="Footnote Text Char"/>
+    <w:basedOn w:val="DefaultParagraphFont"/>
+    <w:link w:val="FootnoteText"/>
     <w:uiPriority w:val="99"/>
     <w:qFormat/>
     <w:rsid w:val="00305D18"/>
@@ -17421,7 +17542,7 @@
   </w:style>
   <w:style w:type="character" w:customStyle="1" w:styleId="SidfotChar">
     <w:name w:val="Sidfot Char"/>
-    <w:basedOn w:val="Standardstycketypsnitt"/>
+    <w:basedOn w:val="DefaultParagraphFont"/>
     <w:link w:val="Footer1"/>
     <w:uiPriority w:val="99"/>
     <w:qFormat/>
@@ -17430,9 +17551,9 @@
       <w:rFonts w:ascii="Times New Roman" w:hAnsi="Times New Roman"/>
     </w:rPr>
   </w:style>
-  <w:style w:type="character" w:styleId="Sidnummer">
+  <w:style w:type="character" w:styleId="PageNumber">
     <w:name w:val="page number"/>
-    <w:basedOn w:val="Standardstycketypsnitt"/>
+    <w:basedOn w:val="DefaultParagraphFont"/>
     <w:uiPriority w:val="99"/>
     <w:semiHidden/>
     <w:qFormat/>
@@ -17444,7 +17565,7 @@
   </w:style>
   <w:style w:type="character" w:customStyle="1" w:styleId="InternetLink">
     <w:name w:val="Internet Link"/>
-    <w:basedOn w:val="Standardstycketypsnitt"/>
+    <w:basedOn w:val="DefaultParagraphFont"/>
     <w:uiPriority w:val="99"/>
     <w:unhideWhenUsed/>
     <w:rsid w:val="000B7268"/>
@@ -17455,7 +17576,7 @@
   </w:style>
   <w:style w:type="character" w:customStyle="1" w:styleId="Rubrik2Char">
     <w:name w:val="Rubrik 2 Char"/>
-    <w:basedOn w:val="Standardstycketypsnitt"/>
+    <w:basedOn w:val="DefaultParagraphFont"/>
     <w:link w:val="Heading21"/>
     <w:uiPriority w:val="9"/>
     <w:qFormat/>
@@ -17470,7 +17591,7 @@
   </w:style>
   <w:style w:type="character" w:customStyle="1" w:styleId="Rubrik3Char">
     <w:name w:val="Rubrik 3 Char"/>
-    <w:basedOn w:val="Standardstycketypsnitt"/>
+    <w:basedOn w:val="DefaultParagraphFont"/>
     <w:link w:val="Heading31"/>
     <w:uiPriority w:val="9"/>
     <w:qFormat/>
@@ -17484,7 +17605,7 @@
   </w:style>
   <w:style w:type="character" w:customStyle="1" w:styleId="Rubrik4Char">
     <w:name w:val="Rubrik 4 Char"/>
-    <w:basedOn w:val="Standardstycketypsnitt"/>
+    <w:basedOn w:val="DefaultParagraphFont"/>
     <w:link w:val="Heading41"/>
     <w:uiPriority w:val="9"/>
     <w:qFormat/>
@@ -17498,7 +17619,7 @@
   </w:style>
   <w:style w:type="character" w:customStyle="1" w:styleId="Rubrik5Char">
     <w:name w:val="Rubrik 5 Char"/>
-    <w:basedOn w:val="Standardstycketypsnitt"/>
+    <w:basedOn w:val="DefaultParagraphFont"/>
     <w:link w:val="Heading51"/>
     <w:uiPriority w:val="9"/>
     <w:qFormat/>
@@ -17512,7 +17633,7 @@
   </w:style>
   <w:style w:type="character" w:customStyle="1" w:styleId="Rubrik6Char">
     <w:name w:val="Rubrik 6 Char"/>
-    <w:basedOn w:val="Standardstycketypsnitt"/>
+    <w:basedOn w:val="DefaultParagraphFont"/>
     <w:link w:val="Heading61"/>
     <w:uiPriority w:val="9"/>
     <w:semiHidden/>
@@ -17527,7 +17648,7 @@
   </w:style>
   <w:style w:type="character" w:customStyle="1" w:styleId="Rubrik7Char">
     <w:name w:val="Rubrik 7 Char"/>
-    <w:basedOn w:val="Standardstycketypsnitt"/>
+    <w:basedOn w:val="DefaultParagraphFont"/>
     <w:link w:val="Heading71"/>
     <w:uiPriority w:val="9"/>
     <w:semiHidden/>
@@ -17542,7 +17663,7 @@
   </w:style>
   <w:style w:type="character" w:customStyle="1" w:styleId="Rubrik8Char">
     <w:name w:val="Rubrik 8 Char"/>
-    <w:basedOn w:val="Standardstycketypsnitt"/>
+    <w:basedOn w:val="DefaultParagraphFont"/>
     <w:link w:val="Heading81"/>
     <w:uiPriority w:val="9"/>
     <w:semiHidden/>
@@ -17557,7 +17678,7 @@
   </w:style>
   <w:style w:type="character" w:customStyle="1" w:styleId="Rubrik9Char">
     <w:name w:val="Rubrik 9 Char"/>
-    <w:basedOn w:val="Standardstycketypsnitt"/>
+    <w:basedOn w:val="DefaultParagraphFont"/>
     <w:link w:val="Heading91"/>
     <w:uiPriority w:val="9"/>
     <w:semiHidden/>
@@ -17574,7 +17695,7 @@
   </w:style>
   <w:style w:type="character" w:customStyle="1" w:styleId="UnresolvedMention">
     <w:name w:val="Unresolved Mention"/>
-    <w:basedOn w:val="Standardstycketypsnitt"/>
+    <w:basedOn w:val="DefaultParagraphFont"/>
     <w:uiPriority w:val="99"/>
     <w:semiHidden/>
     <w:unhideWhenUsed/>
@@ -17585,9 +17706,9 @@
       <w:shd w:val="clear" w:color="auto" w:fill="E6E6E6"/>
     </w:rPr>
   </w:style>
-  <w:style w:type="character" w:styleId="AnvndHyperlnk">
+  <w:style w:type="character" w:styleId="FollowedHyperlink">
     <w:name w:val="FollowedHyperlink"/>
-    <w:basedOn w:val="Standardstycketypsnitt"/>
+    <w:basedOn w:val="DefaultParagraphFont"/>
     <w:uiPriority w:val="99"/>
     <w:semiHidden/>
     <w:unhideWhenUsed/>
@@ -17598,9 +17719,9 @@
       <w:u w:val="single"/>
     </w:rPr>
   </w:style>
-  <w:style w:type="character" w:styleId="Starkbetoning">
+  <w:style w:type="character" w:styleId="IntenseEmphasis">
     <w:name w:val="Intense Emphasis"/>
-    <w:basedOn w:val="Standardstycketypsnitt"/>
+    <w:basedOn w:val="DefaultParagraphFont"/>
     <w:uiPriority w:val="21"/>
     <w:qFormat/>
     <w:rsid w:val="005D4A96"/>
@@ -17612,9 +17733,9 @@
       <w:color w:val="4F81BD" w:themeColor="accent1"/>
     </w:rPr>
   </w:style>
-  <w:style w:type="character" w:styleId="Betoning">
+  <w:style w:type="character" w:styleId="Emphasis">
     <w:name w:val="Emphasis"/>
-    <w:basedOn w:val="Standardstycketypsnitt"/>
+    <w:basedOn w:val="DefaultParagraphFont"/>
     <w:uiPriority w:val="20"/>
     <w:qFormat/>
     <w:rsid w:val="005D4A96"/>
@@ -17623,9 +17744,9 @@
       <w:iCs/>
     </w:rPr>
   </w:style>
-  <w:style w:type="character" w:styleId="Kommentarsreferens">
+  <w:style w:type="character" w:styleId="CommentReference">
     <w:name w:val="annotation reference"/>
-    <w:basedOn w:val="Standardstycketypsnitt"/>
+    <w:basedOn w:val="DefaultParagraphFont"/>
     <w:uiPriority w:val="99"/>
     <w:semiHidden/>
     <w:unhideWhenUsed/>
@@ -17636,10 +17757,10 @@
       <w:szCs w:val="18"/>
     </w:rPr>
   </w:style>
-  <w:style w:type="character" w:customStyle="1" w:styleId="KommentarerChar">
-    <w:name w:val="Kommentarer Char"/>
-    <w:basedOn w:val="Standardstycketypsnitt"/>
-    <w:link w:val="Kommentarer"/>
+  <w:style w:type="character" w:customStyle="1" w:styleId="CommentTextChar">
+    <w:name w:val="Comment Text Char"/>
+    <w:basedOn w:val="DefaultParagraphFont"/>
+    <w:link w:val="CommentText"/>
     <w:uiPriority w:val="99"/>
     <w:qFormat/>
     <w:rsid w:val="00D344E6"/>
@@ -17649,10 +17770,10 @@
       <w:szCs w:val="24"/>
     </w:rPr>
   </w:style>
-  <w:style w:type="character" w:customStyle="1" w:styleId="KommentarsmneChar">
-    <w:name w:val="Kommentarsämne Char"/>
-    <w:basedOn w:val="KommentarerChar"/>
-    <w:link w:val="Kommentarsmne"/>
+  <w:style w:type="character" w:customStyle="1" w:styleId="CommentSubjectChar">
+    <w:name w:val="Comment Subject Char"/>
+    <w:basedOn w:val="CommentTextChar"/>
+    <w:link w:val="CommentSubject"/>
     <w:uiPriority w:val="99"/>
     <w:semiHidden/>
     <w:qFormat/>
@@ -17667,13 +17788,13 @@
   </w:style>
   <w:style w:type="character" w:customStyle="1" w:styleId="apple-converted-space">
     <w:name w:val="apple-converted-space"/>
-    <w:basedOn w:val="Standardstycketypsnitt"/>
+    <w:basedOn w:val="DefaultParagraphFont"/>
     <w:qFormat/>
     <w:rsid w:val="00BE71B5"/>
   </w:style>
-  <w:style w:type="character" w:styleId="Slutkommentarsreferens">
+  <w:style w:type="character" w:styleId="EndnoteReference">
     <w:name w:val="endnote reference"/>
-    <w:basedOn w:val="Standardstycketypsnitt"/>
+    <w:basedOn w:val="DefaultParagraphFont"/>
     <w:uiPriority w:val="99"/>
     <w:semiHidden/>
     <w:unhideWhenUsed/>
@@ -18245,7 +18366,7 @@
   <w:style w:type="paragraph" w:customStyle="1" w:styleId="Heading">
     <w:name w:val="Heading"/>
     <w:basedOn w:val="Normal"/>
-    <w:next w:val="Brdtext"/>
+    <w:next w:val="BodyText"/>
     <w:qFormat/>
     <w:pPr>
       <w:keepNext/>
@@ -18257,10 +18378,10 @@
       <w:szCs w:val="28"/>
     </w:rPr>
   </w:style>
-  <w:style w:type="paragraph" w:styleId="Brdtext">
+  <w:style w:type="paragraph" w:styleId="BodyText">
     <w:name w:val="Body Text"/>
     <w:basedOn w:val="Normal"/>
-    <w:link w:val="BrdtextChar"/>
+    <w:link w:val="BodyTextChar"/>
     <w:qFormat/>
     <w:rsid w:val="00AE5038"/>
     <w:pPr>
@@ -18272,9 +18393,9 @@
       <w:lang w:eastAsia="sv-SE"/>
     </w:rPr>
   </w:style>
-  <w:style w:type="paragraph" w:styleId="Lista">
+  <w:style w:type="paragraph" w:styleId="List">
     <w:name w:val="List"/>
-    <w:basedOn w:val="Brdtext"/>
+    <w:basedOn w:val="BodyText"/>
     <w:rPr>
       <w:rFonts w:cs="Lucida Sans"/>
     </w:rPr>
@@ -18535,11 +18656,11 @@
       <w:sz w:val="28"/>
     </w:rPr>
   </w:style>
-  <w:style w:type="paragraph" w:styleId="Underrubrik">
+  <w:style w:type="paragraph" w:styleId="Subtitle">
     <w:name w:val="Subtitle"/>
     <w:basedOn w:val="Normal"/>
     <w:next w:val="Normal"/>
-    <w:link w:val="UnderrubrikChar"/>
+    <w:link w:val="SubtitleChar"/>
     <w:uiPriority w:val="11"/>
     <w:qFormat/>
     <w:rsid w:val="00793B8F"/>
@@ -18643,7 +18764,7 @@
       <w:b/>
     </w:rPr>
   </w:style>
-  <w:style w:type="paragraph" w:styleId="Innehllsfrteckningsrubrik">
+  <w:style w:type="paragraph" w:styleId="TOCHeading">
     <w:name w:val="TOC Heading"/>
     <w:basedOn w:val="Heading11"/>
     <w:next w:val="Normal"/>
@@ -18688,10 +18809,10 @@
       <w:sz w:val="20"/>
     </w:rPr>
   </w:style>
-  <w:style w:type="paragraph" w:styleId="Bubbeltext">
+  <w:style w:type="paragraph" w:styleId="BalloonText">
     <w:name w:val="Balloon Text"/>
     <w:basedOn w:val="Normal"/>
-    <w:link w:val="BubbeltextChar"/>
+    <w:link w:val="BalloonTextChar"/>
     <w:uiPriority w:val="99"/>
     <w:semiHidden/>
     <w:unhideWhenUsed/>
@@ -18748,10 +18869,10 @@
       <w:sz w:val="16"/>
     </w:rPr>
   </w:style>
-  <w:style w:type="paragraph" w:styleId="Citat">
+  <w:style w:type="paragraph" w:styleId="Quote">
     <w:name w:val="Quote"/>
     <w:basedOn w:val="Normal"/>
-    <w:link w:val="CitatChar"/>
+    <w:link w:val="QuoteChar"/>
     <w:uiPriority w:val="29"/>
     <w:qFormat/>
     <w:rsid w:val="00C36505"/>
@@ -18765,7 +18886,7 @@
       <w:sz w:val="20"/>
     </w:rPr>
   </w:style>
-  <w:style w:type="paragraph" w:styleId="Punktlista">
+  <w:style w:type="paragraph" w:styleId="ListBullet">
     <w:name w:val="List Bullet"/>
     <w:basedOn w:val="Normal"/>
     <w:uiPriority w:val="99"/>
@@ -18778,7 +18899,7 @@
       <w:jc w:val="both"/>
     </w:pPr>
   </w:style>
-  <w:style w:type="paragraph" w:styleId="Numreradlista">
+  <w:style w:type="paragraph" w:styleId="ListNumber">
     <w:name w:val="List Number"/>
     <w:basedOn w:val="Normal"/>
     <w:uiPriority w:val="99"/>
@@ -18792,10 +18913,10 @@
       <w:jc w:val="both"/>
     </w:pPr>
   </w:style>
-  <w:style w:type="paragraph" w:styleId="Fotnotstext">
+  <w:style w:type="paragraph" w:styleId="FootnoteText">
     <w:name w:val="footnote text"/>
     <w:basedOn w:val="Normal"/>
-    <w:link w:val="FotnotstextChar"/>
+    <w:link w:val="FootnoteTextChar"/>
     <w:uiPriority w:val="99"/>
     <w:unhideWhenUsed/>
     <w:qFormat/>
@@ -18853,7 +18974,7 @@
       <w:szCs w:val="16"/>
     </w:rPr>
   </w:style>
-  <w:style w:type="paragraph" w:styleId="Beskrivning">
+  <w:style w:type="paragraph" w:styleId="Caption">
     <w:name w:val="caption"/>
     <w:basedOn w:val="Normal"/>
     <w:next w:val="Normal"/>
@@ -18893,7 +19014,7 @@
       <w:lang w:eastAsia="sv-SE"/>
     </w:rPr>
   </w:style>
-  <w:style w:type="paragraph" w:styleId="Figurfrteckning">
+  <w:style w:type="paragraph" w:styleId="TableofFigures">
     <w:name w:val="table of figures"/>
     <w:basedOn w:val="Normal"/>
     <w:next w:val="Normal"/>
@@ -18936,7 +19057,7 @@
       <w:b/>
     </w:rPr>
   </w:style>
-  <w:style w:type="paragraph" w:styleId="Liststycke">
+  <w:style w:type="paragraph" w:styleId="ListParagraph">
     <w:name w:val="List Paragraph"/>
     <w:basedOn w:val="Normal"/>
     <w:uiPriority w:val="34"/>
@@ -18953,10 +19074,10 @@
       <w:lang w:eastAsia="sv-SE"/>
     </w:rPr>
   </w:style>
-  <w:style w:type="paragraph" w:styleId="Kommentarer">
+  <w:style w:type="paragraph" w:styleId="CommentText">
     <w:name w:val="annotation text"/>
     <w:basedOn w:val="Normal"/>
-    <w:link w:val="KommentarerChar"/>
+    <w:link w:val="CommentTextChar"/>
     <w:uiPriority w:val="99"/>
     <w:unhideWhenUsed/>
     <w:qFormat/>
@@ -18966,10 +19087,10 @@
       <w:szCs w:val="24"/>
     </w:rPr>
   </w:style>
-  <w:style w:type="paragraph" w:styleId="Kommentarsmne">
+  <w:style w:type="paragraph" w:styleId="CommentSubject">
     <w:name w:val="annotation subject"/>
-    <w:basedOn w:val="Kommentarer"/>
-    <w:link w:val="KommentarsmneChar"/>
+    <w:basedOn w:val="CommentText"/>
+    <w:link w:val="CommentSubjectChar"/>
     <w:uiPriority w:val="99"/>
     <w:semiHidden/>
     <w:unhideWhenUsed/>
@@ -18992,7 +19113,7 @@
       <w:rFonts w:ascii="Times New Roman" w:hAnsi="Times New Roman"/>
     </w:rPr>
   </w:style>
-  <w:style w:type="paragraph" w:styleId="Normalwebb">
+  <w:style w:type="paragraph" w:styleId="NormalWeb">
     <w:name w:val="Normal (Web)"/>
     <w:basedOn w:val="Normal"/>
     <w:uiPriority w:val="99"/>
@@ -19042,9 +19163,9 @@
     <w:name w:val="Footnote Text2"/>
     <w:basedOn w:val="Normal"/>
   </w:style>
-  <w:style w:type="table" w:styleId="Tabellrutnt">
+  <w:style w:type="table" w:styleId="TableGrid">
     <w:name w:val="Table Grid"/>
-    <w:basedOn w:val="Normaltabell"/>
+    <w:basedOn w:val="TableNormal"/>
     <w:uiPriority w:val="59"/>
     <w:rsid w:val="00B51CC2"/>
     <w:tblPr>
@@ -19065,7 +19186,7 @@
       </w:tblCellMar>
     </w:tblPr>
   </w:style>
-  <w:style w:type="paragraph" w:styleId="Innehll1">
+  <w:style w:type="paragraph" w:styleId="TOC1">
     <w:name w:val="toc 1"/>
     <w:basedOn w:val="Normal"/>
     <w:next w:val="Normal"/>
@@ -19083,7 +19204,7 @@
       <w:szCs w:val="24"/>
     </w:rPr>
   </w:style>
-  <w:style w:type="paragraph" w:styleId="Innehll3">
+  <w:style w:type="paragraph" w:styleId="TOC3">
     <w:name w:val="toc 3"/>
     <w:basedOn w:val="Normal"/>
     <w:next w:val="Normal"/>
@@ -19098,10 +19219,10 @@
       <w:rFonts w:asciiTheme="minorHAnsi" w:hAnsiTheme="minorHAnsi"/>
     </w:rPr>
   </w:style>
-  <w:style w:type="paragraph" w:styleId="Sidhuvud">
+  <w:style w:type="paragraph" w:styleId="Header">
     <w:name w:val="header"/>
     <w:basedOn w:val="Normal"/>
-    <w:link w:val="SidhuvudChar1"/>
+    <w:link w:val="HeaderChar"/>
     <w:uiPriority w:val="99"/>
     <w:unhideWhenUsed/>
     <w:rsid w:val="00D01DE3"/>
@@ -19112,20 +19233,20 @@
       </w:tabs>
     </w:pPr>
   </w:style>
-  <w:style w:type="character" w:customStyle="1" w:styleId="SidhuvudChar1">
-    <w:name w:val="Sidhuvud Char1"/>
-    <w:basedOn w:val="Standardstycketypsnitt"/>
-    <w:link w:val="Sidhuvud"/>
+  <w:style w:type="character" w:customStyle="1" w:styleId="HeaderChar">
+    <w:name w:val="Header Char"/>
+    <w:basedOn w:val="DefaultParagraphFont"/>
+    <w:link w:val="Header"/>
     <w:uiPriority w:val="99"/>
     <w:rsid w:val="00D01DE3"/>
     <w:rPr>
       <w:rFonts w:ascii="Times New Roman" w:hAnsi="Times New Roman"/>
     </w:rPr>
   </w:style>
-  <w:style w:type="paragraph" w:styleId="Sidfot">
+  <w:style w:type="paragraph" w:styleId="Footer">
     <w:name w:val="footer"/>
     <w:basedOn w:val="Normal"/>
-    <w:link w:val="SidfotChar1"/>
+    <w:link w:val="FooterChar"/>
     <w:uiPriority w:val="99"/>
     <w:unhideWhenUsed/>
     <w:rsid w:val="00D01DE3"/>
@@ -19136,17 +19257,17 @@
       </w:tabs>
     </w:pPr>
   </w:style>
-  <w:style w:type="character" w:customStyle="1" w:styleId="SidfotChar1">
-    <w:name w:val="Sidfot Char1"/>
-    <w:basedOn w:val="Standardstycketypsnitt"/>
-    <w:link w:val="Sidfot"/>
+  <w:style w:type="character" w:customStyle="1" w:styleId="FooterChar">
+    <w:name w:val="Footer Char"/>
+    <w:basedOn w:val="DefaultParagraphFont"/>
+    <w:link w:val="Footer"/>
     <w:uiPriority w:val="99"/>
     <w:rsid w:val="00D01DE3"/>
     <w:rPr>
       <w:rFonts w:ascii="Times New Roman" w:hAnsi="Times New Roman"/>
     </w:rPr>
   </w:style>
-  <w:style w:type="paragraph" w:styleId="Innehll2">
+  <w:style w:type="paragraph" w:styleId="TOC2">
     <w:name w:val="toc 2"/>
     <w:basedOn w:val="Normal"/>
     <w:next w:val="Normal"/>
@@ -19162,9 +19283,9 @@
       <w:b/>
     </w:rPr>
   </w:style>
-  <w:style w:type="character" w:styleId="Betoning2">
+  <w:style w:type="character" w:styleId="Strong">
     <w:name w:val="Strong"/>
-    <w:basedOn w:val="Standardstycketypsnitt"/>
+    <w:basedOn w:val="DefaultParagraphFont"/>
     <w:qFormat/>
     <w:rsid w:val="00840367"/>
     <w:rPr>
@@ -19172,18 +19293,18 @@
       <w:bCs/>
     </w:rPr>
   </w:style>
-  <w:style w:type="character" w:styleId="Radnummer">
+  <w:style w:type="character" w:styleId="LineNumber">
     <w:name w:val="line number"/>
-    <w:basedOn w:val="Standardstycketypsnitt"/>
+    <w:basedOn w:val="DefaultParagraphFont"/>
     <w:uiPriority w:val="99"/>
     <w:semiHidden/>
     <w:unhideWhenUsed/>
     <w:rsid w:val="003E2AEF"/>
   </w:style>
-  <w:style w:type="paragraph" w:styleId="Dokumentversikt">
+  <w:style w:type="paragraph" w:styleId="DocumentMap">
     <w:name w:val="Document Map"/>
     <w:basedOn w:val="Normal"/>
-    <w:link w:val="DokumentversiktChar"/>
+    <w:link w:val="DocumentMapChar"/>
     <w:uiPriority w:val="99"/>
     <w:semiHidden/>
     <w:unhideWhenUsed/>
@@ -19194,10 +19315,10 @@
       <w:szCs w:val="24"/>
     </w:rPr>
   </w:style>
-  <w:style w:type="character" w:customStyle="1" w:styleId="DokumentversiktChar">
-    <w:name w:val="Dokumentöversikt Char"/>
-    <w:basedOn w:val="Standardstycketypsnitt"/>
-    <w:link w:val="Dokumentversikt"/>
+  <w:style w:type="character" w:customStyle="1" w:styleId="DocumentMapChar">
+    <w:name w:val="Document Map Char"/>
+    <w:basedOn w:val="DefaultParagraphFont"/>
+    <w:link w:val="DocumentMap"/>
     <w:uiPriority w:val="99"/>
     <w:semiHidden/>
     <w:rsid w:val="00A06A89"/>
@@ -19207,7 +19328,7 @@
       <w:szCs w:val="24"/>
     </w:rPr>
   </w:style>
-  <w:style w:type="paragraph" w:styleId="Innehll4">
+  <w:style w:type="paragraph" w:styleId="TOC4">
     <w:name w:val="toc 4"/>
     <w:basedOn w:val="Normal"/>
     <w:next w:val="Normal"/>
@@ -19225,7 +19346,7 @@
       <w:szCs w:val="20"/>
     </w:rPr>
   </w:style>
-  <w:style w:type="paragraph" w:styleId="Innehll5">
+  <w:style w:type="paragraph" w:styleId="TOC5">
     <w:name w:val="toc 5"/>
     <w:basedOn w:val="Normal"/>
     <w:next w:val="Normal"/>
@@ -19243,7 +19364,7 @@
       <w:szCs w:val="20"/>
     </w:rPr>
   </w:style>
-  <w:style w:type="paragraph" w:styleId="Innehll6">
+  <w:style w:type="paragraph" w:styleId="TOC6">
     <w:name w:val="toc 6"/>
     <w:basedOn w:val="Normal"/>
     <w:next w:val="Normal"/>
@@ -19261,7 +19382,7 @@
       <w:szCs w:val="20"/>
     </w:rPr>
   </w:style>
-  <w:style w:type="paragraph" w:styleId="Innehll7">
+  <w:style w:type="paragraph" w:styleId="TOC7">
     <w:name w:val="toc 7"/>
     <w:basedOn w:val="Normal"/>
     <w:next w:val="Normal"/>
@@ -19279,7 +19400,7 @@
       <w:szCs w:val="20"/>
     </w:rPr>
   </w:style>
-  <w:style w:type="paragraph" w:styleId="Innehll8">
+  <w:style w:type="paragraph" w:styleId="TOC8">
     <w:name w:val="toc 8"/>
     <w:basedOn w:val="Normal"/>
     <w:next w:val="Normal"/>
@@ -19297,7 +19418,7 @@
       <w:szCs w:val="20"/>
     </w:rPr>
   </w:style>
-  <w:style w:type="paragraph" w:styleId="Innehll9">
+  <w:style w:type="paragraph" w:styleId="TOC9">
     <w:name w:val="toc 9"/>
     <w:basedOn w:val="Normal"/>
     <w:next w:val="Normal"/>
@@ -19315,9 +19436,9 @@
       <w:szCs w:val="20"/>
     </w:rPr>
   </w:style>
-  <w:style w:type="character" w:styleId="Hyperlnk">
+  <w:style w:type="character" w:styleId="Hyperlink">
     <w:name w:val="Hyperlink"/>
-    <w:basedOn w:val="Standardstycketypsnitt"/>
+    <w:basedOn w:val="DefaultParagraphFont"/>
     <w:uiPriority w:val="99"/>
     <w:semiHidden/>
     <w:unhideWhenUsed/>
@@ -19505,13 +19626,13 @@
       <w:rFonts w:ascii="Times New Roman" w:hAnsi="Times New Roman"/>
     </w:rPr>
   </w:style>
-  <w:style w:type="character" w:default="1" w:styleId="Standardstycketypsnitt">
+  <w:style w:type="character" w:default="1" w:styleId="DefaultParagraphFont">
     <w:name w:val="Default Paragraph Font"/>
     <w:uiPriority w:val="1"/>
     <w:semiHidden/>
     <w:unhideWhenUsed/>
   </w:style>
-  <w:style w:type="table" w:default="1" w:styleId="Normaltabell">
+  <w:style w:type="table" w:default="1" w:styleId="TableNormal">
     <w:name w:val="Normal Table"/>
     <w:uiPriority w:val="99"/>
     <w:semiHidden/>
@@ -19526,16 +19647,16 @@
       </w:tblCellMar>
     </w:tblPr>
   </w:style>
-  <w:style w:type="numbering" w:default="1" w:styleId="Ingenlista">
+  <w:style w:type="numbering" w:default="1" w:styleId="NoList">
     <w:name w:val="No List"/>
     <w:uiPriority w:val="99"/>
     <w:semiHidden/>
     <w:unhideWhenUsed/>
   </w:style>
-  <w:style w:type="character" w:customStyle="1" w:styleId="UnderrubrikChar">
-    <w:name w:val="Underrubrik Char"/>
-    <w:basedOn w:val="Standardstycketypsnitt"/>
-    <w:link w:val="Underrubrik"/>
+  <w:style w:type="character" w:customStyle="1" w:styleId="SubtitleChar">
+    <w:name w:val="Subtitle Char"/>
+    <w:basedOn w:val="DefaultParagraphFont"/>
+    <w:link w:val="Subtitle"/>
     <w:uiPriority w:val="11"/>
     <w:qFormat/>
     <w:rsid w:val="00793B8F"/>
@@ -19551,7 +19672,7 @@
   </w:style>
   <w:style w:type="character" w:customStyle="1" w:styleId="Rubrik1Char">
     <w:name w:val="Rubrik 1 Char"/>
-    <w:basedOn w:val="Standardstycketypsnitt"/>
+    <w:basedOn w:val="DefaultParagraphFont"/>
     <w:link w:val="Heading11"/>
     <w:uiPriority w:val="9"/>
     <w:qFormat/>
@@ -19564,10 +19685,10 @@
       <w:szCs w:val="28"/>
     </w:rPr>
   </w:style>
-  <w:style w:type="character" w:customStyle="1" w:styleId="BubbeltextChar">
-    <w:name w:val="Bubbeltext Char"/>
-    <w:basedOn w:val="Standardstycketypsnitt"/>
-    <w:link w:val="Bubbeltext"/>
+  <w:style w:type="character" w:customStyle="1" w:styleId="BalloonTextChar">
+    <w:name w:val="Balloon Text Char"/>
+    <w:basedOn w:val="DefaultParagraphFont"/>
+    <w:link w:val="BalloonText"/>
     <w:uiPriority w:val="99"/>
     <w:semiHidden/>
     <w:qFormat/>
@@ -19580,7 +19701,7 @@
   </w:style>
   <w:style w:type="character" w:customStyle="1" w:styleId="SidhuvudChar">
     <w:name w:val="Sidhuvud Char"/>
-    <w:basedOn w:val="Standardstycketypsnitt"/>
+    <w:basedOn w:val="DefaultParagraphFont"/>
     <w:link w:val="Header1"/>
     <w:uiPriority w:val="99"/>
     <w:qFormat/>
@@ -19589,10 +19710,10 @@
       <w:rFonts w:ascii="Times New Roman" w:hAnsi="Times New Roman"/>
     </w:rPr>
   </w:style>
-  <w:style w:type="character" w:customStyle="1" w:styleId="BrdtextChar">
-    <w:name w:val="Brödtext Char"/>
-    <w:basedOn w:val="Standardstycketypsnitt"/>
-    <w:link w:val="Brdtext"/>
+  <w:style w:type="character" w:customStyle="1" w:styleId="BodyTextChar">
+    <w:name w:val="Body Text Char"/>
+    <w:basedOn w:val="DefaultParagraphFont"/>
+    <w:link w:val="BodyText"/>
     <w:qFormat/>
     <w:rsid w:val="00AE5038"/>
     <w:rPr>
@@ -19601,10 +19722,10 @@
       <w:lang w:eastAsia="sv-SE"/>
     </w:rPr>
   </w:style>
-  <w:style w:type="character" w:customStyle="1" w:styleId="CitatChar">
-    <w:name w:val="Citat Char"/>
-    <w:basedOn w:val="Standardstycketypsnitt"/>
-    <w:link w:val="Citat"/>
+  <w:style w:type="character" w:customStyle="1" w:styleId="QuoteChar">
+    <w:name w:val="Quote Char"/>
+    <w:basedOn w:val="DefaultParagraphFont"/>
+    <w:link w:val="Quote"/>
     <w:uiPriority w:val="29"/>
     <w:qFormat/>
     <w:rsid w:val="00C36505"/>
@@ -19615,9 +19736,9 @@
       <w:sz w:val="20"/>
     </w:rPr>
   </w:style>
-  <w:style w:type="character" w:styleId="Fotnotsreferens">
+  <w:style w:type="character" w:styleId="FootnoteReference">
     <w:name w:val="footnote reference"/>
-    <w:basedOn w:val="Standardstycketypsnitt"/>
+    <w:basedOn w:val="DefaultParagraphFont"/>
     <w:uiPriority w:val="99"/>
     <w:unhideWhenUsed/>
     <w:qFormat/>
@@ -19627,10 +19748,10 @@
       <w:vertAlign w:val="superscript"/>
     </w:rPr>
   </w:style>
-  <w:style w:type="character" w:customStyle="1" w:styleId="FotnotstextChar">
-    <w:name w:val="Fotnotstext Char"/>
-    <w:basedOn w:val="Standardstycketypsnitt"/>
-    <w:link w:val="Fotnotstext"/>
+  <w:style w:type="character" w:customStyle="1" w:styleId="FootnoteTextChar">
+    <w:name w:val="Footnote Text Char"/>
+    <w:basedOn w:val="DefaultParagraphFont"/>
+    <w:link w:val="FootnoteText"/>
     <w:uiPriority w:val="99"/>
     <w:qFormat/>
     <w:rsid w:val="00305D18"/>
@@ -19643,7 +19764,7 @@
   </w:style>
   <w:style w:type="character" w:customStyle="1" w:styleId="SidfotChar">
     <w:name w:val="Sidfot Char"/>
-    <w:basedOn w:val="Standardstycketypsnitt"/>
+    <w:basedOn w:val="DefaultParagraphFont"/>
     <w:link w:val="Footer1"/>
     <w:uiPriority w:val="99"/>
     <w:qFormat/>
@@ -19652,9 +19773,9 @@
       <w:rFonts w:ascii="Times New Roman" w:hAnsi="Times New Roman"/>
     </w:rPr>
   </w:style>
-  <w:style w:type="character" w:styleId="Sidnummer">
+  <w:style w:type="character" w:styleId="PageNumber">
     <w:name w:val="page number"/>
-    <w:basedOn w:val="Standardstycketypsnitt"/>
+    <w:basedOn w:val="DefaultParagraphFont"/>
     <w:uiPriority w:val="99"/>
     <w:semiHidden/>
     <w:qFormat/>
@@ -19666,7 +19787,7 @@
   </w:style>
   <w:style w:type="character" w:customStyle="1" w:styleId="InternetLink">
     <w:name w:val="Internet Link"/>
-    <w:basedOn w:val="Standardstycketypsnitt"/>
+    <w:basedOn w:val="DefaultParagraphFont"/>
     <w:uiPriority w:val="99"/>
     <w:unhideWhenUsed/>
     <w:rsid w:val="000B7268"/>
@@ -19677,7 +19798,7 @@
   </w:style>
   <w:style w:type="character" w:customStyle="1" w:styleId="Rubrik2Char">
     <w:name w:val="Rubrik 2 Char"/>
-    <w:basedOn w:val="Standardstycketypsnitt"/>
+    <w:basedOn w:val="DefaultParagraphFont"/>
     <w:link w:val="Heading21"/>
     <w:uiPriority w:val="9"/>
     <w:qFormat/>
@@ -19692,7 +19813,7 @@
   </w:style>
   <w:style w:type="character" w:customStyle="1" w:styleId="Rubrik3Char">
     <w:name w:val="Rubrik 3 Char"/>
-    <w:basedOn w:val="Standardstycketypsnitt"/>
+    <w:basedOn w:val="DefaultParagraphFont"/>
     <w:link w:val="Heading31"/>
     <w:uiPriority w:val="9"/>
     <w:qFormat/>
@@ -19706,7 +19827,7 @@
   </w:style>
   <w:style w:type="character" w:customStyle="1" w:styleId="Rubrik4Char">
     <w:name w:val="Rubrik 4 Char"/>
-    <w:basedOn w:val="Standardstycketypsnitt"/>
+    <w:basedOn w:val="DefaultParagraphFont"/>
     <w:link w:val="Heading41"/>
     <w:uiPriority w:val="9"/>
     <w:qFormat/>
@@ -19720,7 +19841,7 @@
   </w:style>
   <w:style w:type="character" w:customStyle="1" w:styleId="Rubrik5Char">
     <w:name w:val="Rubrik 5 Char"/>
-    <w:basedOn w:val="Standardstycketypsnitt"/>
+    <w:basedOn w:val="DefaultParagraphFont"/>
     <w:link w:val="Heading51"/>
     <w:uiPriority w:val="9"/>
     <w:qFormat/>
@@ -19734,7 +19855,7 @@
   </w:style>
   <w:style w:type="character" w:customStyle="1" w:styleId="Rubrik6Char">
     <w:name w:val="Rubrik 6 Char"/>
-    <w:basedOn w:val="Standardstycketypsnitt"/>
+    <w:basedOn w:val="DefaultParagraphFont"/>
     <w:link w:val="Heading61"/>
     <w:uiPriority w:val="9"/>
     <w:semiHidden/>
@@ -19749,7 +19870,7 @@
   </w:style>
   <w:style w:type="character" w:customStyle="1" w:styleId="Rubrik7Char">
     <w:name w:val="Rubrik 7 Char"/>
-    <w:basedOn w:val="Standardstycketypsnitt"/>
+    <w:basedOn w:val="DefaultParagraphFont"/>
     <w:link w:val="Heading71"/>
     <w:uiPriority w:val="9"/>
     <w:semiHidden/>
@@ -19764,7 +19885,7 @@
   </w:style>
   <w:style w:type="character" w:customStyle="1" w:styleId="Rubrik8Char">
     <w:name w:val="Rubrik 8 Char"/>
-    <w:basedOn w:val="Standardstycketypsnitt"/>
+    <w:basedOn w:val="DefaultParagraphFont"/>
     <w:link w:val="Heading81"/>
     <w:uiPriority w:val="9"/>
     <w:semiHidden/>
@@ -19779,7 +19900,7 @@
   </w:style>
   <w:style w:type="character" w:customStyle="1" w:styleId="Rubrik9Char">
     <w:name w:val="Rubrik 9 Char"/>
-    <w:basedOn w:val="Standardstycketypsnitt"/>
+    <w:basedOn w:val="DefaultParagraphFont"/>
     <w:link w:val="Heading91"/>
     <w:uiPriority w:val="9"/>
     <w:semiHidden/>
@@ -19796,7 +19917,7 @@
   </w:style>
   <w:style w:type="character" w:customStyle="1" w:styleId="UnresolvedMention">
     <w:name w:val="Unresolved Mention"/>
-    <w:basedOn w:val="Standardstycketypsnitt"/>
+    <w:basedOn w:val="DefaultParagraphFont"/>
     <w:uiPriority w:val="99"/>
     <w:semiHidden/>
     <w:unhideWhenUsed/>
@@ -19807,9 +19928,9 @@
       <w:shd w:val="clear" w:color="auto" w:fill="E6E6E6"/>
     </w:rPr>
   </w:style>
-  <w:style w:type="character" w:styleId="AnvndHyperlnk">
+  <w:style w:type="character" w:styleId="FollowedHyperlink">
     <w:name w:val="FollowedHyperlink"/>
-    <w:basedOn w:val="Standardstycketypsnitt"/>
+    <w:basedOn w:val="DefaultParagraphFont"/>
     <w:uiPriority w:val="99"/>
     <w:semiHidden/>
     <w:unhideWhenUsed/>
@@ -19820,9 +19941,9 @@
       <w:u w:val="single"/>
     </w:rPr>
   </w:style>
-  <w:style w:type="character" w:styleId="Starkbetoning">
+  <w:style w:type="character" w:styleId="IntenseEmphasis">
     <w:name w:val="Intense Emphasis"/>
-    <w:basedOn w:val="Standardstycketypsnitt"/>
+    <w:basedOn w:val="DefaultParagraphFont"/>
     <w:uiPriority w:val="21"/>
     <w:qFormat/>
     <w:rsid w:val="005D4A96"/>
@@ -19834,9 +19955,9 @@
       <w:color w:val="4F81BD" w:themeColor="accent1"/>
     </w:rPr>
   </w:style>
-  <w:style w:type="character" w:styleId="Betoning">
+  <w:style w:type="character" w:styleId="Emphasis">
     <w:name w:val="Emphasis"/>
-    <w:basedOn w:val="Standardstycketypsnitt"/>
+    <w:basedOn w:val="DefaultParagraphFont"/>
     <w:uiPriority w:val="20"/>
     <w:qFormat/>
     <w:rsid w:val="005D4A96"/>
@@ -19845,9 +19966,9 @@
       <w:iCs/>
     </w:rPr>
   </w:style>
-  <w:style w:type="character" w:styleId="Kommentarsreferens">
+  <w:style w:type="character" w:styleId="CommentReference">
     <w:name w:val="annotation reference"/>
-    <w:basedOn w:val="Standardstycketypsnitt"/>
+    <w:basedOn w:val="DefaultParagraphFont"/>
     <w:uiPriority w:val="99"/>
     <w:semiHidden/>
     <w:unhideWhenUsed/>
@@ -19858,10 +19979,10 @@
       <w:szCs w:val="18"/>
     </w:rPr>
   </w:style>
-  <w:style w:type="character" w:customStyle="1" w:styleId="KommentarerChar">
-    <w:name w:val="Kommentarer Char"/>
-    <w:basedOn w:val="Standardstycketypsnitt"/>
-    <w:link w:val="Kommentarer"/>
+  <w:style w:type="character" w:customStyle="1" w:styleId="CommentTextChar">
+    <w:name w:val="Comment Text Char"/>
+    <w:basedOn w:val="DefaultParagraphFont"/>
+    <w:link w:val="CommentText"/>
     <w:uiPriority w:val="99"/>
     <w:qFormat/>
     <w:rsid w:val="00D344E6"/>
@@ -19871,10 +19992,10 @@
       <w:szCs w:val="24"/>
     </w:rPr>
   </w:style>
-  <w:style w:type="character" w:customStyle="1" w:styleId="KommentarsmneChar">
-    <w:name w:val="Kommentarsämne Char"/>
-    <w:basedOn w:val="KommentarerChar"/>
-    <w:link w:val="Kommentarsmne"/>
+  <w:style w:type="character" w:customStyle="1" w:styleId="CommentSubjectChar">
+    <w:name w:val="Comment Subject Char"/>
+    <w:basedOn w:val="CommentTextChar"/>
+    <w:link w:val="CommentSubject"/>
     <w:uiPriority w:val="99"/>
     <w:semiHidden/>
     <w:qFormat/>
@@ -19889,13 +20010,13 @@
   </w:style>
   <w:style w:type="character" w:customStyle="1" w:styleId="apple-converted-space">
     <w:name w:val="apple-converted-space"/>
-    <w:basedOn w:val="Standardstycketypsnitt"/>
+    <w:basedOn w:val="DefaultParagraphFont"/>
     <w:qFormat/>
     <w:rsid w:val="00BE71B5"/>
   </w:style>
-  <w:style w:type="character" w:styleId="Slutkommentarsreferens">
+  <w:style w:type="character" w:styleId="EndnoteReference">
     <w:name w:val="endnote reference"/>
-    <w:basedOn w:val="Standardstycketypsnitt"/>
+    <w:basedOn w:val="DefaultParagraphFont"/>
     <w:uiPriority w:val="99"/>
     <w:semiHidden/>
     <w:unhideWhenUsed/>
@@ -20467,7 +20588,7 @@
   <w:style w:type="paragraph" w:customStyle="1" w:styleId="Heading">
     <w:name w:val="Heading"/>
     <w:basedOn w:val="Normal"/>
-    <w:next w:val="Brdtext"/>
+    <w:next w:val="BodyText"/>
     <w:qFormat/>
     <w:pPr>
       <w:keepNext/>
@@ -20479,10 +20600,10 @@
       <w:szCs w:val="28"/>
     </w:rPr>
   </w:style>
-  <w:style w:type="paragraph" w:styleId="Brdtext">
+  <w:style w:type="paragraph" w:styleId="BodyText">
     <w:name w:val="Body Text"/>
     <w:basedOn w:val="Normal"/>
-    <w:link w:val="BrdtextChar"/>
+    <w:link w:val="BodyTextChar"/>
     <w:qFormat/>
     <w:rsid w:val="00AE5038"/>
     <w:pPr>
@@ -20494,9 +20615,9 @@
       <w:lang w:eastAsia="sv-SE"/>
     </w:rPr>
   </w:style>
-  <w:style w:type="paragraph" w:styleId="Lista">
+  <w:style w:type="paragraph" w:styleId="List">
     <w:name w:val="List"/>
-    <w:basedOn w:val="Brdtext"/>
+    <w:basedOn w:val="BodyText"/>
     <w:rPr>
       <w:rFonts w:cs="Lucida Sans"/>
     </w:rPr>
@@ -20757,11 +20878,11 @@
       <w:sz w:val="28"/>
     </w:rPr>
   </w:style>
-  <w:style w:type="paragraph" w:styleId="Underrubrik">
+  <w:style w:type="paragraph" w:styleId="Subtitle">
     <w:name w:val="Subtitle"/>
     <w:basedOn w:val="Normal"/>
     <w:next w:val="Normal"/>
-    <w:link w:val="UnderrubrikChar"/>
+    <w:link w:val="SubtitleChar"/>
     <w:uiPriority w:val="11"/>
     <w:qFormat/>
     <w:rsid w:val="00793B8F"/>
@@ -20865,7 +20986,7 @@
       <w:b/>
     </w:rPr>
   </w:style>
-  <w:style w:type="paragraph" w:styleId="Innehllsfrteckningsrubrik">
+  <w:style w:type="paragraph" w:styleId="TOCHeading">
     <w:name w:val="TOC Heading"/>
     <w:basedOn w:val="Heading11"/>
     <w:next w:val="Normal"/>
@@ -20910,10 +21031,10 @@
       <w:sz w:val="20"/>
     </w:rPr>
   </w:style>
-  <w:style w:type="paragraph" w:styleId="Bubbeltext">
+  <w:style w:type="paragraph" w:styleId="BalloonText">
     <w:name w:val="Balloon Text"/>
     <w:basedOn w:val="Normal"/>
-    <w:link w:val="BubbeltextChar"/>
+    <w:link w:val="BalloonTextChar"/>
     <w:uiPriority w:val="99"/>
     <w:semiHidden/>
     <w:unhideWhenUsed/>
@@ -20970,10 +21091,10 @@
       <w:sz w:val="16"/>
     </w:rPr>
   </w:style>
-  <w:style w:type="paragraph" w:styleId="Citat">
+  <w:style w:type="paragraph" w:styleId="Quote">
     <w:name w:val="Quote"/>
     <w:basedOn w:val="Normal"/>
-    <w:link w:val="CitatChar"/>
+    <w:link w:val="QuoteChar"/>
     <w:uiPriority w:val="29"/>
     <w:qFormat/>
     <w:rsid w:val="00C36505"/>
@@ -20987,7 +21108,7 @@
       <w:sz w:val="20"/>
     </w:rPr>
   </w:style>
-  <w:style w:type="paragraph" w:styleId="Punktlista">
+  <w:style w:type="paragraph" w:styleId="ListBullet">
     <w:name w:val="List Bullet"/>
     <w:basedOn w:val="Normal"/>
     <w:uiPriority w:val="99"/>
@@ -21000,7 +21121,7 @@
       <w:jc w:val="both"/>
     </w:pPr>
   </w:style>
-  <w:style w:type="paragraph" w:styleId="Numreradlista">
+  <w:style w:type="paragraph" w:styleId="ListNumber">
     <w:name w:val="List Number"/>
     <w:basedOn w:val="Normal"/>
     <w:uiPriority w:val="99"/>
@@ -21014,10 +21135,10 @@
       <w:jc w:val="both"/>
     </w:pPr>
   </w:style>
-  <w:style w:type="paragraph" w:styleId="Fotnotstext">
+  <w:style w:type="paragraph" w:styleId="FootnoteText">
     <w:name w:val="footnote text"/>
     <w:basedOn w:val="Normal"/>
-    <w:link w:val="FotnotstextChar"/>
+    <w:link w:val="FootnoteTextChar"/>
     <w:uiPriority w:val="99"/>
     <w:unhideWhenUsed/>
     <w:qFormat/>
@@ -21075,7 +21196,7 @@
       <w:szCs w:val="16"/>
     </w:rPr>
   </w:style>
-  <w:style w:type="paragraph" w:styleId="Beskrivning">
+  <w:style w:type="paragraph" w:styleId="Caption">
     <w:name w:val="caption"/>
     <w:basedOn w:val="Normal"/>
     <w:next w:val="Normal"/>
@@ -21115,7 +21236,7 @@
       <w:lang w:eastAsia="sv-SE"/>
     </w:rPr>
   </w:style>
-  <w:style w:type="paragraph" w:styleId="Figurfrteckning">
+  <w:style w:type="paragraph" w:styleId="TableofFigures">
     <w:name w:val="table of figures"/>
     <w:basedOn w:val="Normal"/>
     <w:next w:val="Normal"/>
@@ -21158,7 +21279,7 @@
       <w:b/>
     </w:rPr>
   </w:style>
-  <w:style w:type="paragraph" w:styleId="Liststycke">
+  <w:style w:type="paragraph" w:styleId="ListParagraph">
     <w:name w:val="List Paragraph"/>
     <w:basedOn w:val="Normal"/>
     <w:uiPriority w:val="34"/>
@@ -21175,10 +21296,10 @@
       <w:lang w:eastAsia="sv-SE"/>
     </w:rPr>
   </w:style>
-  <w:style w:type="paragraph" w:styleId="Kommentarer">
+  <w:style w:type="paragraph" w:styleId="CommentText">
     <w:name w:val="annotation text"/>
     <w:basedOn w:val="Normal"/>
-    <w:link w:val="KommentarerChar"/>
+    <w:link w:val="CommentTextChar"/>
     <w:uiPriority w:val="99"/>
     <w:unhideWhenUsed/>
     <w:qFormat/>
@@ -21188,10 +21309,10 @@
       <w:szCs w:val="24"/>
     </w:rPr>
   </w:style>
-  <w:style w:type="paragraph" w:styleId="Kommentarsmne">
+  <w:style w:type="paragraph" w:styleId="CommentSubject">
     <w:name w:val="annotation subject"/>
-    <w:basedOn w:val="Kommentarer"/>
-    <w:link w:val="KommentarsmneChar"/>
+    <w:basedOn w:val="CommentText"/>
+    <w:link w:val="CommentSubjectChar"/>
     <w:uiPriority w:val="99"/>
     <w:semiHidden/>
     <w:unhideWhenUsed/>
@@ -21214,7 +21335,7 @@
       <w:rFonts w:ascii="Times New Roman" w:hAnsi="Times New Roman"/>
     </w:rPr>
   </w:style>
-  <w:style w:type="paragraph" w:styleId="Normalwebb">
+  <w:style w:type="paragraph" w:styleId="NormalWeb">
     <w:name w:val="Normal (Web)"/>
     <w:basedOn w:val="Normal"/>
     <w:uiPriority w:val="99"/>
@@ -21264,9 +21385,9 @@
     <w:name w:val="Footnote Text2"/>
     <w:basedOn w:val="Normal"/>
   </w:style>
-  <w:style w:type="table" w:styleId="Tabellrutnt">
+  <w:style w:type="table" w:styleId="TableGrid">
     <w:name w:val="Table Grid"/>
-    <w:basedOn w:val="Normaltabell"/>
+    <w:basedOn w:val="TableNormal"/>
     <w:uiPriority w:val="59"/>
     <w:rsid w:val="00B51CC2"/>
     <w:tblPr>
@@ -21287,7 +21408,7 @@
       </w:tblCellMar>
     </w:tblPr>
   </w:style>
-  <w:style w:type="paragraph" w:styleId="Innehll1">
+  <w:style w:type="paragraph" w:styleId="TOC1">
     <w:name w:val="toc 1"/>
     <w:basedOn w:val="Normal"/>
     <w:next w:val="Normal"/>
@@ -21305,7 +21426,7 @@
       <w:szCs w:val="24"/>
     </w:rPr>
   </w:style>
-  <w:style w:type="paragraph" w:styleId="Innehll3">
+  <w:style w:type="paragraph" w:styleId="TOC3">
     <w:name w:val="toc 3"/>
     <w:basedOn w:val="Normal"/>
     <w:next w:val="Normal"/>
@@ -21320,10 +21441,10 @@
       <w:rFonts w:asciiTheme="minorHAnsi" w:hAnsiTheme="minorHAnsi"/>
     </w:rPr>
   </w:style>
-  <w:style w:type="paragraph" w:styleId="Sidhuvud">
+  <w:style w:type="paragraph" w:styleId="Header">
     <w:name w:val="header"/>
     <w:basedOn w:val="Normal"/>
-    <w:link w:val="SidhuvudChar1"/>
+    <w:link w:val="HeaderChar"/>
     <w:uiPriority w:val="99"/>
     <w:unhideWhenUsed/>
     <w:rsid w:val="00D01DE3"/>
@@ -21334,20 +21455,20 @@
       </w:tabs>
     </w:pPr>
   </w:style>
-  <w:style w:type="character" w:customStyle="1" w:styleId="SidhuvudChar1">
-    <w:name w:val="Sidhuvud Char1"/>
-    <w:basedOn w:val="Standardstycketypsnitt"/>
-    <w:link w:val="Sidhuvud"/>
+  <w:style w:type="character" w:customStyle="1" w:styleId="HeaderChar">
+    <w:name w:val="Header Char"/>
+    <w:basedOn w:val="DefaultParagraphFont"/>
+    <w:link w:val="Header"/>
     <w:uiPriority w:val="99"/>
     <w:rsid w:val="00D01DE3"/>
     <w:rPr>
       <w:rFonts w:ascii="Times New Roman" w:hAnsi="Times New Roman"/>
     </w:rPr>
   </w:style>
-  <w:style w:type="paragraph" w:styleId="Sidfot">
+  <w:style w:type="paragraph" w:styleId="Footer">
     <w:name w:val="footer"/>
     <w:basedOn w:val="Normal"/>
-    <w:link w:val="SidfotChar1"/>
+    <w:link w:val="FooterChar"/>
     <w:uiPriority w:val="99"/>
     <w:unhideWhenUsed/>
     <w:rsid w:val="00D01DE3"/>
@@ -21358,17 +21479,17 @@
       </w:tabs>
     </w:pPr>
   </w:style>
-  <w:style w:type="character" w:customStyle="1" w:styleId="SidfotChar1">
-    <w:name w:val="Sidfot Char1"/>
-    <w:basedOn w:val="Standardstycketypsnitt"/>
-    <w:link w:val="Sidfot"/>
+  <w:style w:type="character" w:customStyle="1" w:styleId="FooterChar">
+    <w:name w:val="Footer Char"/>
+    <w:basedOn w:val="DefaultParagraphFont"/>
+    <w:link w:val="Footer"/>
     <w:uiPriority w:val="99"/>
     <w:rsid w:val="00D01DE3"/>
     <w:rPr>
       <w:rFonts w:ascii="Times New Roman" w:hAnsi="Times New Roman"/>
     </w:rPr>
   </w:style>
-  <w:style w:type="paragraph" w:styleId="Innehll2">
+  <w:style w:type="paragraph" w:styleId="TOC2">
     <w:name w:val="toc 2"/>
     <w:basedOn w:val="Normal"/>
     <w:next w:val="Normal"/>
@@ -21384,9 +21505,9 @@
       <w:b/>
     </w:rPr>
   </w:style>
-  <w:style w:type="character" w:styleId="Betoning2">
+  <w:style w:type="character" w:styleId="Strong">
     <w:name w:val="Strong"/>
-    <w:basedOn w:val="Standardstycketypsnitt"/>
+    <w:basedOn w:val="DefaultParagraphFont"/>
     <w:qFormat/>
     <w:rsid w:val="00840367"/>
     <w:rPr>
@@ -21394,18 +21515,18 @@
       <w:bCs/>
     </w:rPr>
   </w:style>
-  <w:style w:type="character" w:styleId="Radnummer">
+  <w:style w:type="character" w:styleId="LineNumber">
     <w:name w:val="line number"/>
-    <w:basedOn w:val="Standardstycketypsnitt"/>
+    <w:basedOn w:val="DefaultParagraphFont"/>
     <w:uiPriority w:val="99"/>
     <w:semiHidden/>
     <w:unhideWhenUsed/>
     <w:rsid w:val="003E2AEF"/>
   </w:style>
-  <w:style w:type="paragraph" w:styleId="Dokumentversikt">
+  <w:style w:type="paragraph" w:styleId="DocumentMap">
     <w:name w:val="Document Map"/>
     <w:basedOn w:val="Normal"/>
-    <w:link w:val="DokumentversiktChar"/>
+    <w:link w:val="DocumentMapChar"/>
     <w:uiPriority w:val="99"/>
     <w:semiHidden/>
     <w:unhideWhenUsed/>
@@ -21416,10 +21537,10 @@
       <w:szCs w:val="24"/>
     </w:rPr>
   </w:style>
-  <w:style w:type="character" w:customStyle="1" w:styleId="DokumentversiktChar">
-    <w:name w:val="Dokumentöversikt Char"/>
-    <w:basedOn w:val="Standardstycketypsnitt"/>
-    <w:link w:val="Dokumentversikt"/>
+  <w:style w:type="character" w:customStyle="1" w:styleId="DocumentMapChar">
+    <w:name w:val="Document Map Char"/>
+    <w:basedOn w:val="DefaultParagraphFont"/>
+    <w:link w:val="DocumentMap"/>
     <w:uiPriority w:val="99"/>
     <w:semiHidden/>
     <w:rsid w:val="00A06A89"/>
@@ -21429,7 +21550,7 @@
       <w:szCs w:val="24"/>
     </w:rPr>
   </w:style>
-  <w:style w:type="paragraph" w:styleId="Innehll4">
+  <w:style w:type="paragraph" w:styleId="TOC4">
     <w:name w:val="toc 4"/>
     <w:basedOn w:val="Normal"/>
     <w:next w:val="Normal"/>
@@ -21447,7 +21568,7 @@
       <w:szCs w:val="20"/>
     </w:rPr>
   </w:style>
-  <w:style w:type="paragraph" w:styleId="Innehll5">
+  <w:style w:type="paragraph" w:styleId="TOC5">
     <w:name w:val="toc 5"/>
     <w:basedOn w:val="Normal"/>
     <w:next w:val="Normal"/>
@@ -21465,7 +21586,7 @@
       <w:szCs w:val="20"/>
     </w:rPr>
   </w:style>
-  <w:style w:type="paragraph" w:styleId="Innehll6">
+  <w:style w:type="paragraph" w:styleId="TOC6">
     <w:name w:val="toc 6"/>
     <w:basedOn w:val="Normal"/>
     <w:next w:val="Normal"/>
@@ -21483,7 +21604,7 @@
       <w:szCs w:val="20"/>
     </w:rPr>
   </w:style>
-  <w:style w:type="paragraph" w:styleId="Innehll7">
+  <w:style w:type="paragraph" w:styleId="TOC7">
     <w:name w:val="toc 7"/>
     <w:basedOn w:val="Normal"/>
     <w:next w:val="Normal"/>
@@ -21501,7 +21622,7 @@
       <w:szCs w:val="20"/>
     </w:rPr>
   </w:style>
-  <w:style w:type="paragraph" w:styleId="Innehll8">
+  <w:style w:type="paragraph" w:styleId="TOC8">
     <w:name w:val="toc 8"/>
     <w:basedOn w:val="Normal"/>
     <w:next w:val="Normal"/>
@@ -21519,7 +21640,7 @@
       <w:szCs w:val="20"/>
     </w:rPr>
   </w:style>
-  <w:style w:type="paragraph" w:styleId="Innehll9">
+  <w:style w:type="paragraph" w:styleId="TOC9">
     <w:name w:val="toc 9"/>
     <w:basedOn w:val="Normal"/>
     <w:next w:val="Normal"/>
@@ -21537,9 +21658,9 @@
       <w:szCs w:val="20"/>
     </w:rPr>
   </w:style>
-  <w:style w:type="character" w:styleId="Hyperlnk">
+  <w:style w:type="character" w:styleId="Hyperlink">
     <w:name w:val="Hyperlink"/>
-    <w:basedOn w:val="Standardstycketypsnitt"/>
+    <w:basedOn w:val="DefaultParagraphFont"/>
     <w:uiPriority w:val="99"/>
     <w:semiHidden/>
     <w:unhideWhenUsed/>
@@ -21840,7 +21961,7 @@
 </file>
 
 <file path=customXml/itemProps1.xml><?xml version="1.0" encoding="utf-8"?>
-<ds:datastoreItem xmlns:ds="http://schemas.openxmlformats.org/officeDocument/2006/customXml" ds:itemID="{FE97E7BE-91E8-0E40-891D-86431EA6D7F1}">
+<ds:datastoreItem xmlns:ds="http://schemas.openxmlformats.org/officeDocument/2006/customXml" ds:itemID="{062395DF-C0EB-DF44-8614-708AB206F6CE}">
   <ds:schemaRefs>
     <ds:schemaRef ds:uri="http://schemas.openxmlformats.org/officeDocument/2006/bibliography"/>
   </ds:schemaRefs>

</xml_diff>

<commit_message>
Fixat kommentarer om alternativa metoder
</commit_message>
<xml_diff>
--- a/Thesis/Thesis_Imner_2018.docx
+++ b/Thesis/Thesis_Imner_2018.docx
@@ -51,7 +51,7 @@
           <w:noProof/>
           <w:color w:val="17365D" w:themeColor="text2" w:themeShade="BF"/>
           <w:sz w:val="28"/>
-          <w:lang w:val="en-US"/>
+          <w:lang w:eastAsia="sv-SE"/>
         </w:rPr>
         <w:drawing>
           <wp:anchor distT="0" distB="0" distL="114300" distR="0" simplePos="0" relativeHeight="3" behindDoc="0" locked="0" layoutInCell="1" allowOverlap="1" wp14:anchorId="7F122277" wp14:editId="3C992C28">
@@ -105,7 +105,7 @@
           <w:noProof/>
           <w:color w:val="17365D" w:themeColor="text2" w:themeShade="BF"/>
           <w:sz w:val="28"/>
-          <w:lang w:val="en-US"/>
+          <w:lang w:eastAsia="sv-SE"/>
         </w:rPr>
         <mc:AlternateContent>
           <mc:Choice Requires="wps">
@@ -183,8 +183,13 @@
                               <w:pStyle w:val="TextBox"/>
                             </w:pPr>
                             <w:r>
-                              <w:t>Examensarbete 15 hp</w:t>
+                              <w:t xml:space="preserve">Examensarbete 15 </w:t>
                             </w:r>
+                            <w:proofErr w:type="spellStart"/>
+                            <w:r>
+                              <w:t>hp</w:t>
+                            </w:r>
+                            <w:proofErr w:type="spellEnd"/>
                           </w:p>
                           <w:p>
                             <w:pPr>
@@ -199,7 +204,15 @@
                               <w:pStyle w:val="Textruta"/>
                             </w:pPr>
                             <w:r>
-                              <w:t xml:space="preserve">Kurs- eller utbildningsprogram (180 hp) </w:t>
+                              <w:t xml:space="preserve">Kurs- eller utbildningsprogram (180 </w:t>
+                            </w:r>
+                            <w:proofErr w:type="spellStart"/>
+                            <w:r>
+                              <w:t>hp</w:t>
+                            </w:r>
+                            <w:proofErr w:type="spellEnd"/>
+                            <w:r>
+                              <w:t xml:space="preserve">) </w:t>
                             </w:r>
                           </w:p>
                           <w:p>
@@ -366,7 +379,7 @@
     </w:p>
     <w:p>
       <w:pPr>
-        <w:pStyle w:val="NormalWeb"/>
+        <w:pStyle w:val="Normalwebb"/>
         <w:rPr>
           <w:i/>
           <w:sz w:val="22"/>
@@ -387,7 +400,7 @@
     </w:p>
     <w:p>
       <w:pPr>
-        <w:pStyle w:val="NormalWeb"/>
+        <w:pStyle w:val="Normalwebb"/>
         <w:rPr>
           <w:rFonts w:ascii="Arial" w:hAnsi="Arial" w:cs="Arial"/>
           <w:sz w:val="22"/>
@@ -395,6 +408,7 @@
           <w:lang w:val="en-US" w:eastAsia="en-US"/>
         </w:rPr>
       </w:pPr>
+      <w:proofErr w:type="gramStart"/>
       <w:r>
         <w:rPr>
           <w:i/>
@@ -402,7 +416,17 @@
           <w:szCs w:val="22"/>
           <w:lang w:val="en-US"/>
         </w:rPr>
-        <w:t xml:space="preserve">participate, to belong, to negotiate meaning” </w:t>
+        <w:t>participate</w:t>
+      </w:r>
+      <w:proofErr w:type="gramEnd"/>
+      <w:r>
+        <w:rPr>
+          <w:i/>
+          <w:sz w:val="22"/>
+          <w:szCs w:val="22"/>
+          <w:lang w:val="en-US"/>
+        </w:rPr>
+        <w:t xml:space="preserve">, to belong, to negotiate meaning” </w:t>
       </w:r>
       <w:r>
         <w:rPr>
@@ -458,7 +482,7 @@
     </w:p>
     <w:p>
       <w:pPr>
-        <w:pStyle w:val="BodyText"/>
+        <w:pStyle w:val="Brdtext"/>
       </w:pPr>
       <w:r>
         <w:t>E-lärande</w:t>
@@ -481,12 +505,12 @@
     </w:p>
     <w:p>
       <w:pPr>
-        <w:pStyle w:val="BodyText"/>
+        <w:pStyle w:val="Brdtext"/>
       </w:pPr>
     </w:p>
     <w:p>
       <w:pPr>
-        <w:pStyle w:val="BodyText"/>
+        <w:pStyle w:val="Brdtext"/>
       </w:pPr>
     </w:p>
     <w:p>
@@ -529,7 +553,7 @@
     </w:p>
     <w:p>
       <w:pPr>
-        <w:pStyle w:val="TOC1"/>
+        <w:pStyle w:val="Innehll1"/>
         <w:tabs>
           <w:tab w:val="left" w:pos="350"/>
           <w:tab w:val="right" w:leader="dot" w:pos="9062"/>
@@ -629,7 +653,7 @@
     </w:p>
     <w:p>
       <w:pPr>
-        <w:pStyle w:val="TOC1"/>
+        <w:pStyle w:val="Innehll1"/>
         <w:tabs>
           <w:tab w:val="left" w:pos="350"/>
           <w:tab w:val="right" w:leader="dot" w:pos="9062"/>
@@ -712,7 +736,7 @@
     </w:p>
     <w:p>
       <w:pPr>
-        <w:pStyle w:val="TOC1"/>
+        <w:pStyle w:val="Innehll1"/>
         <w:tabs>
           <w:tab w:val="left" w:pos="350"/>
           <w:tab w:val="right" w:leader="dot" w:pos="9062"/>
@@ -795,7 +819,7 @@
     </w:p>
     <w:p>
       <w:pPr>
-        <w:pStyle w:val="TOC1"/>
+        <w:pStyle w:val="Innehll1"/>
         <w:tabs>
           <w:tab w:val="left" w:pos="350"/>
           <w:tab w:val="right" w:leader="dot" w:pos="9062"/>
@@ -878,7 +902,7 @@
     </w:p>
     <w:p>
       <w:pPr>
-        <w:pStyle w:val="TOC1"/>
+        <w:pStyle w:val="Innehll1"/>
         <w:tabs>
           <w:tab w:val="left" w:pos="350"/>
           <w:tab w:val="right" w:leader="dot" w:pos="9062"/>
@@ -961,7 +985,7 @@
     </w:p>
     <w:p>
       <w:pPr>
-        <w:pStyle w:val="TOC1"/>
+        <w:pStyle w:val="Innehll1"/>
         <w:tabs>
           <w:tab w:val="left" w:pos="350"/>
           <w:tab w:val="right" w:leader="dot" w:pos="9062"/>
@@ -1044,7 +1068,7 @@
     </w:p>
     <w:p>
       <w:pPr>
-        <w:pStyle w:val="TOC1"/>
+        <w:pStyle w:val="Innehll1"/>
         <w:tabs>
           <w:tab w:val="left" w:pos="350"/>
           <w:tab w:val="right" w:leader="dot" w:pos="9062"/>
@@ -1127,7 +1151,7 @@
     </w:p>
     <w:p>
       <w:pPr>
-        <w:pStyle w:val="TOC1"/>
+        <w:pStyle w:val="Innehll1"/>
         <w:tabs>
           <w:tab w:val="left" w:pos="350"/>
           <w:tab w:val="right" w:leader="dot" w:pos="9062"/>
@@ -1256,7 +1280,7 @@
     </w:p>
     <w:p>
       <w:pPr>
-        <w:pStyle w:val="Caption"/>
+        <w:pStyle w:val="Beskrivning"/>
         <w:jc w:val="left"/>
         <w:rPr>
           <w:rFonts w:ascii="Times New Roman" w:hAnsi="Times New Roman" w:cs="Times New Roman"/>
@@ -1275,7 +1299,7 @@
     </w:p>
     <w:p>
       <w:pPr>
-        <w:pStyle w:val="Caption"/>
+        <w:pStyle w:val="Beskrivning"/>
         <w:jc w:val="left"/>
         <w:rPr>
           <w:rFonts w:ascii="Times New Roman" w:hAnsi="Times New Roman" w:cs="Times New Roman"/>
@@ -1295,7 +1319,7 @@
     </w:p>
     <w:p>
       <w:pPr>
-        <w:pStyle w:val="Caption"/>
+        <w:pStyle w:val="Beskrivning"/>
         <w:jc w:val="left"/>
         <w:rPr>
           <w:rFonts w:ascii="Times New Roman" w:hAnsi="Times New Roman" w:cs="Times New Roman"/>
@@ -1315,7 +1339,7 @@
     </w:p>
     <w:p>
       <w:pPr>
-        <w:pStyle w:val="Caption"/>
+        <w:pStyle w:val="Beskrivning"/>
         <w:jc w:val="left"/>
         <w:rPr>
           <w:rFonts w:ascii="Times New Roman" w:hAnsi="Times New Roman" w:cs="Times New Roman"/>
@@ -1335,7 +1359,7 @@
     </w:p>
     <w:p>
       <w:pPr>
-        <w:pStyle w:val="Caption"/>
+        <w:pStyle w:val="Beskrivning"/>
         <w:jc w:val="left"/>
         <w:rPr>
           <w:rFonts w:ascii="Times New Roman" w:hAnsi="Times New Roman" w:cs="Times New Roman"/>
@@ -1363,7 +1387,7 @@
     </w:p>
     <w:p>
       <w:pPr>
-        <w:pStyle w:val="Caption"/>
+        <w:pStyle w:val="Beskrivning"/>
         <w:jc w:val="left"/>
         <w:rPr>
           <w:rFonts w:ascii="Times New Roman" w:hAnsi="Times New Roman" w:cs="Times New Roman"/>
@@ -1407,7 +1431,7 @@
     </w:p>
     <w:p>
       <w:pPr>
-        <w:pStyle w:val="Caption"/>
+        <w:pStyle w:val="Beskrivning"/>
         <w:jc w:val="left"/>
         <w:rPr>
           <w:rFonts w:ascii="Times New Roman" w:hAnsi="Times New Roman" w:cs="Times New Roman"/>
@@ -1435,7 +1459,7 @@
     </w:p>
     <w:p>
       <w:pPr>
-        <w:pStyle w:val="Caption"/>
+        <w:pStyle w:val="Beskrivning"/>
         <w:jc w:val="left"/>
         <w:rPr>
           <w:rFonts w:ascii="Times New Roman" w:hAnsi="Times New Roman" w:cs="Times New Roman"/>
@@ -1989,7 +2013,7 @@
     </w:p>
     <w:p>
       <w:pPr>
-        <w:pStyle w:val="BodyText"/>
+        <w:pStyle w:val="Brdtext"/>
         <w:spacing w:line="600" w:lineRule="auto"/>
       </w:pPr>
       <w:r>
@@ -2108,10 +2132,18 @@
         <w:t xml:space="preserve">nde som underlättar antecknande i hög hastigt, </w:t>
       </w:r>
       <w:r>
-        <w:t>genom brevväxling (Bo</w:t>
-      </w:r>
-      <w:r>
-        <w:t xml:space="preserve">wer and Hardy, 2004). Under de </w:t>
+        <w:t>genom brevväxling (</w:t>
+      </w:r>
+      <w:proofErr w:type="spellStart"/>
+      <w:r>
+        <w:t>Bo</w:t>
+      </w:r>
+      <w:r>
+        <w:t>wer</w:t>
+      </w:r>
+      <w:proofErr w:type="spellEnd"/>
+      <w:r>
+        <w:t xml:space="preserve"> and Hardy, 2004). Under de </w:t>
       </w:r>
       <w:r>
         <w:t xml:space="preserve">senaste 20 åren har </w:t>
@@ -2727,7 +2759,23 @@
         <w:t xml:space="preserve"> </w:t>
       </w:r>
       <w:r>
-        <w:t xml:space="preserve">(s.k. Subject Matter Expert) </w:t>
+        <w:t xml:space="preserve">(s.k. </w:t>
+      </w:r>
+      <w:proofErr w:type="spellStart"/>
+      <w:r>
+        <w:t>Subject</w:t>
+      </w:r>
+      <w:proofErr w:type="spellEnd"/>
+      <w:r>
+        <w:t xml:space="preserve"> </w:t>
+      </w:r>
+      <w:proofErr w:type="spellStart"/>
+      <w:r>
+        <w:t>Matter</w:t>
+      </w:r>
+      <w:proofErr w:type="spellEnd"/>
+      <w:r>
+        <w:t xml:space="preserve"> Expert) </w:t>
       </w:r>
       <w:r>
         <w:t xml:space="preserve">hos EIF innan en prototyp utvecklas. </w:t>
@@ -3319,10 +3367,18 @@
         <w:t xml:space="preserve">, </w:t>
       </w:r>
       <w:r>
-        <w:t>Kognitiv (Cogni</w:t>
-      </w:r>
-      <w:r>
-        <w:t>tive)</w:t>
+        <w:t>Kognitiv (</w:t>
+      </w:r>
+      <w:proofErr w:type="spellStart"/>
+      <w:r>
+        <w:t>Cogni</w:t>
+      </w:r>
+      <w:r>
+        <w:t>tive</w:t>
+      </w:r>
+      <w:proofErr w:type="spellEnd"/>
+      <w:r>
+        <w:t>)</w:t>
       </w:r>
       <w:r>
         <w:t xml:space="preserve"> och S</w:t>
@@ -3331,10 +3387,18 @@
         <w:t>ociokulturellt</w:t>
       </w:r>
       <w:r>
-        <w:t xml:space="preserve"> (S</w:t>
-      </w:r>
-      <w:r>
-        <w:t>ituative)</w:t>
+        <w:t xml:space="preserve"> (</w:t>
+      </w:r>
+      <w:proofErr w:type="spellStart"/>
+      <w:r>
+        <w:t>S</w:t>
+      </w:r>
+      <w:r>
+        <w:t>ituative</w:t>
+      </w:r>
+      <w:proofErr w:type="spellEnd"/>
+      <w:r>
+        <w:t>)</w:t>
       </w:r>
       <w:r>
         <w:t>,</w:t>
@@ -4497,43 +4561,89 @@
         </w:rPr>
         <w:t xml:space="preserve">ementeras i framtiden på Grade. </w:t>
       </w:r>
-      <w:commentRangeStart w:id="6"/>
+      <w:r>
+        <w:rPr>
+          <w:rFonts w:cs="Times New Roman"/>
+        </w:rPr>
+        <w:t>För</w:t>
+      </w:r>
+      <w:r>
+        <w:rPr>
+          <w:rFonts w:cs="Times New Roman"/>
+        </w:rPr>
+        <w:t xml:space="preserve"> att </w:t>
+      </w:r>
+      <w:r>
+        <w:rPr>
+          <w:rFonts w:cs="Times New Roman"/>
+        </w:rPr>
+        <w:t>förstå vilka för och- nackdelar</w:t>
+      </w:r>
+      <w:r>
+        <w:rPr>
+          <w:rFonts w:cs="Times New Roman"/>
+        </w:rPr>
+        <w:t xml:space="preserve"> </w:t>
+      </w:r>
+      <w:r>
+        <w:rPr>
+          <w:rFonts w:cs="Times New Roman"/>
+        </w:rPr>
+        <w:t xml:space="preserve">med Grades nuvarande pedagogiska strategi, utvärderades fyra av Grades tidigare </w:t>
+      </w:r>
+      <w:r>
+        <w:rPr>
+          <w:rFonts w:cs="Times New Roman"/>
+        </w:rPr>
+        <w:t xml:space="preserve">kurser </w:t>
+      </w:r>
+      <w:r>
+        <w:rPr>
+          <w:rFonts w:cs="Times New Roman"/>
+        </w:rPr>
+        <w:t xml:space="preserve">enligt DIM’s riktlinjer. Utvärderingen hittade </w:t>
+      </w:r>
       <w:r>
         <w:rPr>
           <w:lang w:eastAsia="sv-SE"/>
         </w:rPr>
-        <w:t>Ytterligare analyserade</w:t>
+        <w:t>variera</w:t>
       </w:r>
       <w:r>
         <w:rPr>
           <w:lang w:eastAsia="sv-SE"/>
         </w:rPr>
-        <w:t>s</w:t>
+        <w:t xml:space="preserve">de </w:t>
       </w:r>
       <w:r>
         <w:rPr>
           <w:lang w:eastAsia="sv-SE"/>
         </w:rPr>
-        <w:t xml:space="preserve"> vi </w:t>
-      </w:r>
-      <w:commentRangeEnd w:id="6"/>
-      <w:r>
-        <w:rPr>
-          <w:rStyle w:val="CommentReference"/>
-        </w:rPr>
-        <w:commentReference w:id="6"/>
+        <w:t xml:space="preserve">resultat </w:t>
       </w:r>
       <w:r>
         <w:rPr>
           <w:lang w:eastAsia="sv-SE"/>
         </w:rPr>
-        <w:t xml:space="preserve">hur väl fyra av Grades tidigare kurser följer riktlinjer för DIM och hittade varierande resultat beroende på vilket modell fas som evaluerades. </w:t>
+        <w:t>beroende på vi</w:t>
       </w:r>
       <w:r>
         <w:rPr>
           <w:lang w:eastAsia="sv-SE"/>
         </w:rPr>
-        <w:t xml:space="preserve">Resultatet visar att </w:t>
+        <w:t>lket modell fas som evaluerades och</w:t>
+      </w:r>
+      <w:r>
+        <w:rPr>
+          <w:lang w:eastAsia="sv-SE"/>
+        </w:rPr>
+        <w:t xml:space="preserve"> </w:t>
+      </w:r>
+      <w:r>
+        <w:rPr>
+          <w:lang w:eastAsia="sv-SE"/>
+        </w:rPr>
+        <w:t xml:space="preserve">visar att </w:t>
       </w:r>
       <w:r>
         <w:rPr>
@@ -4625,26 +4735,26 @@
         <w:rPr>
           <w:lang w:eastAsia="sv-SE"/>
         </w:rPr>
-        <w:t xml:space="preserve">från enskilda kurser </w:t>
+        <w:t xml:space="preserve">från enskilda </w:t>
       </w:r>
       <w:r>
         <w:rPr>
           <w:lang w:eastAsia="sv-SE"/>
         </w:rPr>
+        <w:lastRenderedPageBreak/>
+        <w:t xml:space="preserve">kurser </w:t>
+      </w:r>
+      <w:r>
+        <w:rPr>
+          <w:lang w:eastAsia="sv-SE"/>
+        </w:rPr>
         <w:t xml:space="preserve">som kan </w:t>
       </w:r>
       <w:r>
         <w:rPr>
           <w:lang w:eastAsia="sv-SE"/>
         </w:rPr>
-        <w:t xml:space="preserve">förhindra införande av en särskild pedagogisk </w:t>
-      </w:r>
-      <w:r>
-        <w:rPr>
-          <w:lang w:eastAsia="sv-SE"/>
-        </w:rPr>
-        <w:lastRenderedPageBreak/>
-        <w:t>modell hos Grade</w:t>
+        <w:t>förhindra införande av en särskild pedagogisk modell hos Grade</w:t>
       </w:r>
       <w:r>
         <w:rPr>
@@ -4705,16 +4815,16 @@
       <w:pPr>
         <w:pStyle w:val="Heading11"/>
       </w:pPr>
-      <w:bookmarkStart w:id="7" w:name="_Toc391456181"/>
-      <w:bookmarkStart w:id="8" w:name="_Toc401327937"/>
+      <w:bookmarkStart w:id="6" w:name="_Toc391456181"/>
+      <w:bookmarkStart w:id="7" w:name="_Toc401327937"/>
+      <w:bookmarkEnd w:id="6"/>
+      <w:r>
+        <w:t>Metod</w:t>
+      </w:r>
+      <w:bookmarkStart w:id="8" w:name="_Toc391456182"/>
+      <w:bookmarkStart w:id="9" w:name="_Toc401327938"/>
       <w:bookmarkEnd w:id="7"/>
-      <w:r>
-        <w:t>Metod</w:t>
-      </w:r>
-      <w:bookmarkStart w:id="9" w:name="_Toc391456182"/>
-      <w:bookmarkStart w:id="10" w:name="_Toc401327938"/>
       <w:bookmarkEnd w:id="8"/>
-      <w:bookmarkEnd w:id="9"/>
     </w:p>
     <w:p>
       <w:pPr>
@@ -4738,7 +4848,7 @@
         </w:rPr>
         <w:t>Intervjun</w:t>
       </w:r>
-      <w:bookmarkEnd w:id="10"/>
+      <w:bookmarkEnd w:id="9"/>
     </w:p>
     <w:p>
       <w:pPr>
@@ -5281,161 +5391,43 @@
       <w:r>
         <w:t>.</w:t>
       </w:r>
-      <w:ins w:id="11" w:author="Jason Serviss" w:date="2018-11-13T13:06:00Z">
-        <w:r>
-          <w:t xml:space="preserve"> </w:t>
-        </w:r>
-      </w:ins>
-      <w:moveToRangeStart w:id="12" w:author="Jason Serviss" w:date="2018-11-13T13:06:00Z" w:name="move403733710"/>
-      <w:moveTo w:id="13" w:author="Jason Serviss" w:date="2018-11-13T13:06:00Z">
-        <w:r>
-          <w:rPr>
-            <w:rFonts w:eastAsia="Times New Roman" w:cs="Times New Roman"/>
-            <w:lang w:eastAsia="sv-SE"/>
-          </w:rPr>
-          <w:t xml:space="preserve">Intervjun avslutades med en öppen fråga angående ytterligare </w:t>
-        </w:r>
-        <w:commentRangeStart w:id="14"/>
-        <w:r>
-          <w:rPr>
-            <w:rFonts w:eastAsia="Times New Roman" w:cs="Times New Roman"/>
-            <w:lang w:eastAsia="sv-SE"/>
-          </w:rPr>
-          <w:t>information, som av någon anledning missats i Grade pedagogiska riktlinjer</w:t>
-        </w:r>
-      </w:moveTo>
-      <w:commentRangeEnd w:id="14"/>
-      <w:r>
-        <w:rPr>
-          <w:rStyle w:val="CommentReference"/>
-        </w:rPr>
-        <w:commentReference w:id="14"/>
-      </w:r>
-      <w:moveTo w:id="15" w:author="Jason Serviss" w:date="2018-11-13T13:06:00Z">
-        <w:r>
-          <w:rPr>
-            <w:rFonts w:eastAsia="Times New Roman" w:cs="Times New Roman"/>
-            <w:lang w:eastAsia="sv-SE"/>
-          </w:rPr>
-          <w:t>.</w:t>
-        </w:r>
-      </w:moveTo>
-      <w:moveToRangeEnd w:id="12"/>
-      <w:r>
-        <w:t xml:space="preserve"> </w:t>
-      </w:r>
-      <w:r>
-        <w:t>Frågekonstruktioner</w:t>
-      </w:r>
-      <w:r>
-        <w:t>na</w:t>
-      </w:r>
-      <w:r>
-        <w:t xml:space="preserve"> i intervjun var designade till att bli bedömd på en skala mellan 1 (inte alls viktigt) till 5 (mycket viktigt)</w:t>
-      </w:r>
-      <w:r>
-        <w:t xml:space="preserve"> och poängsätts av respondenten</w:t>
-      </w:r>
-      <w:r>
-        <w:t xml:space="preserve">. </w:t>
-      </w:r>
-      <w:r>
-        <w:t xml:space="preserve"> </w:t>
-      </w:r>
-      <w:r>
-        <w:t xml:space="preserve">Antalet frågor per modell och element </w:t>
-      </w:r>
-      <w:r>
-        <w:t>reflekterar den mängd frågo</w:t>
-      </w:r>
-      <w:r>
-        <w:t xml:space="preserve">r som bedömdes vara nödvändigt </w:t>
-      </w:r>
-      <w:r>
-        <w:t xml:space="preserve">för </w:t>
-      </w:r>
-      <w:r>
-        <w:t xml:space="preserve">att urskilja vilken modell som passade bäst för de </w:t>
-      </w:r>
-      <w:r>
-        <w:t>fas</w:t>
-      </w:r>
-      <w:r>
-        <w:t>. D</w:t>
-      </w:r>
-      <w:r>
-        <w:t xml:space="preserve">et </w:t>
-      </w:r>
-      <w:r>
-        <w:t>resulterade i ett ojämnt antal mode</w:t>
-      </w:r>
-      <w:r>
-        <w:t xml:space="preserve">llspecifika frågor per </w:t>
-      </w:r>
-      <w:r>
-        <w:t>fas</w:t>
-      </w:r>
-      <w:r>
-        <w:t xml:space="preserve">. </w:t>
-      </w:r>
-      <w:r>
-        <w:t>Poängen från intervju</w:t>
-      </w:r>
-      <w:r>
-        <w:t>n</w:t>
-      </w:r>
-      <w:r>
-        <w:t xml:space="preserve"> sammanställdes per perspektiv/modell och den </w:t>
-      </w:r>
-      <w:r>
-        <w:t>pedagogisk</w:t>
-      </w:r>
-      <w:r>
-        <w:t xml:space="preserve">a </w:t>
-      </w:r>
-      <w:r>
-        <w:t>modellen</w:t>
-      </w:r>
-      <w:r>
-        <w:t xml:space="preserve"> </w:t>
-      </w:r>
-      <w:r>
-        <w:t xml:space="preserve">med </w:t>
+      <w:r>
+        <w:t xml:space="preserve"> För att säkerställa att ingen del av Grades pedagogiska riktlinjer hade missats i frågekonstruktionerna, </w:t>
       </w:r>
       <w:r>
         <w:rPr>
           <w:rFonts w:eastAsia="Times New Roman" w:cs="Times New Roman"/>
           <w:lang w:eastAsia="sv-SE"/>
         </w:rPr>
-        <w:t xml:space="preserve">högst genomsnittliga värde ansågs vara bäst </w:t>
+        <w:t xml:space="preserve">avslutades </w:t>
       </w:r>
       <w:r>
         <w:rPr>
           <w:rFonts w:eastAsia="Times New Roman" w:cs="Times New Roman"/>
           <w:lang w:eastAsia="sv-SE"/>
         </w:rPr>
-        <w:t xml:space="preserve">anpassade </w:t>
+        <w:t xml:space="preserve">intervjun </w:t>
       </w:r>
       <w:r>
         <w:rPr>
           <w:rFonts w:eastAsia="Times New Roman" w:cs="Times New Roman"/>
           <w:lang w:eastAsia="sv-SE"/>
         </w:rPr>
-        <w:t>för Grade</w:t>
+        <w:t xml:space="preserve">med en öppen fråga </w:t>
       </w:r>
       <w:r>
         <w:rPr>
           <w:rFonts w:eastAsia="Times New Roman" w:cs="Times New Roman"/>
           <w:lang w:eastAsia="sv-SE"/>
         </w:rPr>
-        <w:t>s</w:t>
+        <w:t xml:space="preserve">där </w:t>
       </w:r>
       <w:r>
         <w:rPr>
           <w:rFonts w:eastAsia="Times New Roman" w:cs="Times New Roman"/>
           <w:lang w:eastAsia="sv-SE"/>
         </w:rPr>
-        <w:t xml:space="preserve"> nuvarande pedagogik.</w:t>
+        <w:t>respondenten</w:t>
       </w:r>
       <w:r>
         <w:rPr>
@@ -5444,17 +5436,187 @@
         </w:rPr>
         <w:t xml:space="preserve"> </w:t>
       </w:r>
-      <w:moveFromRangeStart w:id="16" w:author="Jason Serviss" w:date="2018-11-13T13:06:00Z" w:name="move403733710"/>
-      <w:moveFrom w:id="17" w:author="Jason Serviss" w:date="2018-11-13T13:06:00Z">
-        <w:r>
-          <w:rPr>
-            <w:rFonts w:eastAsia="Times New Roman" w:cs="Times New Roman"/>
-            <w:lang w:eastAsia="sv-SE"/>
-          </w:rPr>
-          <w:t xml:space="preserve">Intervjun avslutades med en öppen fråga angående ytterligare information, som av någon anledning missats i Grade pedagogiska riktlinjer. </w:t>
-        </w:r>
-      </w:moveFrom>
-      <w:moveFromRangeEnd w:id="16"/>
+      <w:r>
+        <w:rPr>
+          <w:rFonts w:eastAsia="Times New Roman" w:cs="Times New Roman"/>
+          <w:lang w:eastAsia="sv-SE"/>
+        </w:rPr>
+        <w:t>hade möjligheten att</w:t>
+      </w:r>
+      <w:r>
+        <w:rPr>
+          <w:rFonts w:eastAsia="Times New Roman" w:cs="Times New Roman"/>
+          <w:lang w:eastAsia="sv-SE"/>
+        </w:rPr>
+        <w:t xml:space="preserve"> bidra med ytterligare information </w:t>
+      </w:r>
+      <w:r>
+        <w:rPr>
+          <w:rFonts w:eastAsia="Times New Roman" w:cs="Times New Roman"/>
+          <w:lang w:eastAsia="sv-SE"/>
+        </w:rPr>
+        <w:t>angående riktlinjer</w:t>
+      </w:r>
+      <w:r>
+        <w:rPr>
+          <w:rFonts w:eastAsia="Times New Roman" w:cs="Times New Roman"/>
+          <w:lang w:eastAsia="sv-SE"/>
+        </w:rPr>
+        <w:t>na</w:t>
+      </w:r>
+      <w:r>
+        <w:rPr>
+          <w:rFonts w:eastAsia="Times New Roman" w:cs="Times New Roman"/>
+          <w:lang w:eastAsia="sv-SE"/>
+        </w:rPr>
+        <w:t xml:space="preserve"> om </w:t>
+      </w:r>
+      <w:r>
+        <w:rPr>
+          <w:rFonts w:eastAsia="Times New Roman" w:cs="Times New Roman"/>
+          <w:lang w:eastAsia="sv-SE"/>
+        </w:rPr>
+        <w:t>de kände att något saknades</w:t>
+      </w:r>
+      <w:r>
+        <w:rPr>
+          <w:rFonts w:eastAsia="Times New Roman" w:cs="Times New Roman"/>
+          <w:lang w:eastAsia="sv-SE"/>
+        </w:rPr>
+        <w:t>.</w:t>
+      </w:r>
+      <w:r>
+        <w:t xml:space="preserve"> </w:t>
+      </w:r>
+      <w:r>
+        <w:t>Frågekonstruktioner</w:t>
+      </w:r>
+      <w:r>
+        <w:t>na</w:t>
+      </w:r>
+      <w:r>
+        <w:t xml:space="preserve"> i intervjun var designade till att bli bedömd på en skala mellan 1 (inte alls viktigt) till 5 (mycket viktigt)</w:t>
+      </w:r>
+      <w:r>
+        <w:t xml:space="preserve"> och poängsätts av respondenten</w:t>
+      </w:r>
+      <w:r>
+        <w:t xml:space="preserve">. </w:t>
+      </w:r>
+      <w:r>
+        <w:t xml:space="preserve"> </w:t>
+      </w:r>
+      <w:r>
+        <w:t xml:space="preserve">Antalet frågor per modell och element </w:t>
+      </w:r>
+      <w:r>
+        <w:t>reflekterar den mängd frågo</w:t>
+      </w:r>
+      <w:r>
+        <w:t xml:space="preserve">r som bedömdes vara nödvändigt </w:t>
+      </w:r>
+      <w:r>
+        <w:t xml:space="preserve">för </w:t>
+      </w:r>
+      <w:r>
+        <w:t xml:space="preserve">att urskilja vilken modell som passade bäst för de </w:t>
+      </w:r>
+      <w:r>
+        <w:t>fas</w:t>
+      </w:r>
+      <w:r>
+        <w:t>. D</w:t>
+      </w:r>
+      <w:r>
+        <w:t xml:space="preserve">et </w:t>
+      </w:r>
+      <w:r>
+        <w:t>resulterade i ett ojämnt antal mode</w:t>
+      </w:r>
+      <w:r>
+        <w:t xml:space="preserve">llspecifika frågor per </w:t>
+      </w:r>
+      <w:r>
+        <w:t>fas</w:t>
+      </w:r>
+      <w:r>
+        <w:t xml:space="preserve">. </w:t>
+      </w:r>
+      <w:r>
+        <w:t>Poängen från intervju</w:t>
+      </w:r>
+      <w:r>
+        <w:t>n</w:t>
+      </w:r>
+      <w:r>
+        <w:t xml:space="preserve"> sammanställdes per perspektiv/modell och den </w:t>
+      </w:r>
+      <w:r>
+        <w:t>pedagogisk</w:t>
+      </w:r>
+      <w:r>
+        <w:t xml:space="preserve">a </w:t>
+      </w:r>
+      <w:r>
+        <w:t>modellen</w:t>
+      </w:r>
+      <w:r>
+        <w:t xml:space="preserve"> </w:t>
+      </w:r>
+      <w:r>
+        <w:t xml:space="preserve">med </w:t>
+      </w:r>
+      <w:r>
+        <w:rPr>
+          <w:rFonts w:eastAsia="Times New Roman" w:cs="Times New Roman"/>
+          <w:lang w:eastAsia="sv-SE"/>
+        </w:rPr>
+        <w:t xml:space="preserve">högst genomsnittliga värde ansågs vara bäst </w:t>
+      </w:r>
+      <w:r>
+        <w:rPr>
+          <w:rFonts w:eastAsia="Times New Roman" w:cs="Times New Roman"/>
+          <w:lang w:eastAsia="sv-SE"/>
+        </w:rPr>
+        <w:t xml:space="preserve">anpassade </w:t>
+      </w:r>
+      <w:r>
+        <w:rPr>
+          <w:rFonts w:eastAsia="Times New Roman" w:cs="Times New Roman"/>
+          <w:lang w:eastAsia="sv-SE"/>
+        </w:rPr>
+        <w:t>för Grade</w:t>
+      </w:r>
+      <w:r>
+        <w:rPr>
+          <w:rFonts w:eastAsia="Times New Roman" w:cs="Times New Roman"/>
+          <w:lang w:eastAsia="sv-SE"/>
+        </w:rPr>
+        <w:t>s</w:t>
+      </w:r>
+      <w:r>
+        <w:rPr>
+          <w:rFonts w:eastAsia="Times New Roman" w:cs="Times New Roman"/>
+          <w:lang w:eastAsia="sv-SE"/>
+        </w:rPr>
+        <w:t xml:space="preserve"> nuvarande pedagogik.</w:t>
+      </w:r>
+      <w:r>
+        <w:rPr>
+          <w:rFonts w:eastAsia="Times New Roman" w:cs="Times New Roman"/>
+          <w:lang w:eastAsia="sv-SE"/>
+        </w:rPr>
+        <w:t xml:space="preserve"> </w:t>
+      </w:r>
+      <w:r>
+        <w:rPr>
+          <w:rFonts w:eastAsia="Times New Roman" w:cs="Times New Roman"/>
+          <w:lang w:eastAsia="sv-SE"/>
+        </w:rPr>
+        <w:t>Respondenten gav sitt godkännande att använda sina intervjusvar i denna studie.</w:t>
+      </w:r>
+      <w:bookmarkStart w:id="10" w:name="_GoBack"/>
+      <w:bookmarkEnd w:id="10"/>
     </w:p>
     <w:p>
       <w:pPr>
@@ -5478,8 +5640,8 @@
           <w:szCs w:val="24"/>
         </w:rPr>
       </w:pPr>
-      <w:bookmarkStart w:id="18" w:name="_Toc391456183"/>
-      <w:bookmarkStart w:id="19" w:name="_Toc401327939"/>
+      <w:bookmarkStart w:id="11" w:name="_Toc391456183"/>
+      <w:bookmarkStart w:id="12" w:name="_Toc401327939"/>
       <w:r>
         <w:rPr>
           <w:rFonts w:cs="Times New Roman"/>
@@ -5489,8 +5651,8 @@
         </w:rPr>
         <w:t>Utvärdering</w:t>
       </w:r>
-      <w:bookmarkEnd w:id="18"/>
-      <w:bookmarkEnd w:id="19"/>
+      <w:bookmarkEnd w:id="11"/>
+      <w:bookmarkEnd w:id="12"/>
     </w:p>
     <w:p>
       <w:pPr>
@@ -5892,17 +6054,18 @@
       <w:pPr>
         <w:pStyle w:val="Heading11"/>
       </w:pPr>
-      <w:bookmarkStart w:id="20" w:name="_Toc391456184"/>
-      <w:bookmarkStart w:id="21" w:name="_Toc401327940"/>
-      <w:bookmarkEnd w:id="20"/>
-      <w:r>
+      <w:bookmarkStart w:id="13" w:name="_Toc391456184"/>
+      <w:bookmarkStart w:id="14" w:name="_Toc401327940"/>
+      <w:bookmarkEnd w:id="13"/>
+      <w:r>
+        <w:lastRenderedPageBreak/>
         <w:t>Resultat</w:t>
       </w:r>
-      <w:bookmarkEnd w:id="21"/>
+      <w:bookmarkEnd w:id="14"/>
     </w:p>
     <w:p>
       <w:pPr>
-        <w:pStyle w:val="BodyText"/>
+        <w:pStyle w:val="Brdtext"/>
         <w:spacing w:line="360" w:lineRule="auto"/>
         <w:rPr>
           <w:b/>
@@ -5941,11 +6104,7 @@
         <w:t xml:space="preserve">a </w:t>
       </w:r>
       <w:r>
-        <w:t xml:space="preserve">Grades </w:t>
-      </w:r>
-      <w:r>
-        <w:lastRenderedPageBreak/>
-        <w:t>pedagogi</w:t>
+        <w:t>Grades pedagogi</w:t>
       </w:r>
       <w:r>
         <w:t>sk</w:t>
@@ -6286,7 +6445,7 @@
     </w:p>
     <w:p>
       <w:pPr>
-        <w:pStyle w:val="BodyText"/>
+        <w:pStyle w:val="Brdtext"/>
         <w:keepNext/>
         <w:spacing w:line="360" w:lineRule="auto"/>
       </w:pPr>
@@ -6296,7 +6455,6 @@
           <w:noProof/>
           <w:sz w:val="18"/>
           <w:szCs w:val="18"/>
-          <w:lang w:val="en-US" w:eastAsia="en-US"/>
         </w:rPr>
         <w:lastRenderedPageBreak/>
         <w:drawing>
@@ -6315,7 +6473,7 @@
                     <pic:cNvPicPr/>
                   </pic:nvPicPr>
                   <pic:blipFill>
-                    <a:blip r:embed="rId13">
+                    <a:blip r:embed="rId12">
                       <a:extLst>
                         <a:ext uri="{28A0092B-C50C-407E-A947-70E740481C1C}">
                           <a14:useLocalDpi xmlns:a14="http://schemas.microsoft.com/office/drawing/2010/main" val="0"/>
@@ -6344,7 +6502,7 @@
     </w:p>
     <w:p>
       <w:pPr>
-        <w:pStyle w:val="Caption"/>
+        <w:pStyle w:val="Beskrivning"/>
         <w:spacing w:line="360" w:lineRule="auto"/>
         <w:rPr>
           <w:i/>
@@ -6778,12 +6936,14 @@
       <w:r>
         <w:t xml:space="preserve">, </w:t>
       </w:r>
+      <w:proofErr w:type="spellStart"/>
       <w:r>
         <w:t>avslutnings</w:t>
       </w:r>
       <w:r>
         <w:t>test</w:t>
       </w:r>
+      <w:proofErr w:type="spellEnd"/>
       <w:r>
         <w:t>, och rättningar.</w:t>
       </w:r>
@@ -7261,7 +7421,7 @@
       <w:r>
         <w:rPr>
           <w:noProof/>
-          <w:lang w:val="en-US"/>
+          <w:lang w:eastAsia="sv-SE"/>
         </w:rPr>
         <w:lastRenderedPageBreak/>
         <w:drawing>
@@ -7282,7 +7442,7 @@
                     </pic:cNvPicPr>
                   </pic:nvPicPr>
                   <pic:blipFill rotWithShape="1">
-                    <a:blip r:embed="rId14">
+                    <a:blip r:embed="rId13">
                       <a:extLst>
                         <a:ext uri="{28A0092B-C50C-407E-A947-70E740481C1C}">
                           <a14:useLocalDpi xmlns:a14="http://schemas.microsoft.com/office/drawing/2010/main" val="0"/>
@@ -7318,7 +7478,7 @@
     </w:p>
     <w:p>
       <w:pPr>
-        <w:pStyle w:val="Caption"/>
+        <w:pStyle w:val="Beskrivning"/>
       </w:pPr>
       <w:r>
         <w:rPr>
@@ -7488,7 +7648,7 @@
     <w:p/>
     <w:p>
       <w:pPr>
-        <w:pStyle w:val="BodyText"/>
+        <w:pStyle w:val="Brdtext"/>
         <w:spacing w:line="360" w:lineRule="auto"/>
         <w:jc w:val="both"/>
         <w:rPr>
@@ -7724,6 +7884,7 @@
         </w:rPr>
         <w:t xml:space="preserve">Övervakning och </w:t>
       </w:r>
+      <w:proofErr w:type="spellStart"/>
       <w:r>
         <w:rPr>
           <w:i/>
@@ -7748,6 +7909,7 @@
         </w:rPr>
         <w:t>fas</w:t>
       </w:r>
+      <w:proofErr w:type="spellEnd"/>
       <w:r>
         <w:t xml:space="preserve"> = </w:t>
       </w:r>
@@ -7757,12 +7919,14 @@
       <w:r>
         <w:t xml:space="preserve">, </w:t>
       </w:r>
+      <w:proofErr w:type="spellStart"/>
       <w:r>
         <w:rPr>
           <w:i/>
         </w:rPr>
         <w:t>Praktikfas</w:t>
       </w:r>
+      <w:proofErr w:type="spellEnd"/>
       <w:r>
         <w:t xml:space="preserve"> = </w:t>
       </w:r>
@@ -7772,6 +7936,7 @@
       <w:r>
         <w:t xml:space="preserve">, </w:t>
       </w:r>
+      <w:proofErr w:type="spellStart"/>
       <w:r>
         <w:rPr>
           <w:i/>
@@ -7790,6 +7955,7 @@
         </w:rPr>
         <w:t>fas</w:t>
       </w:r>
+      <w:proofErr w:type="spellEnd"/>
       <w:r>
         <w:t xml:space="preserve"> = 1)</w:t>
       </w:r>
@@ -7892,8 +8058,8 @@
       <w:r>
         <w:t>.</w:t>
       </w:r>
-      <w:bookmarkStart w:id="22" w:name="_Toc489811950"/>
-      <w:bookmarkStart w:id="23" w:name="_Ref489810823"/>
+      <w:bookmarkStart w:id="15" w:name="_Toc489811950"/>
+      <w:bookmarkStart w:id="16" w:name="_Ref489810823"/>
     </w:p>
     <w:p>
       <w:pPr>
@@ -7905,7 +8071,7 @@
       <w:r>
         <w:rPr>
           <w:noProof/>
-          <w:lang w:val="en-US"/>
+          <w:lang w:eastAsia="sv-SE"/>
         </w:rPr>
         <w:drawing>
           <wp:inline distT="0" distB="4445" distL="0" distR="12700" wp14:anchorId="202C3002" wp14:editId="5A3A74B2">
@@ -7925,7 +8091,7 @@
                     </pic:cNvPicPr>
                   </pic:nvPicPr>
                   <pic:blipFill>
-                    <a:blip r:embed="rId15"/>
+                    <a:blip r:embed="rId14"/>
                     <a:stretch>
                       <a:fillRect/>
                     </a:stretch>
@@ -7948,7 +8114,7 @@
     </w:p>
     <w:p>
       <w:pPr>
-        <w:pStyle w:val="Caption"/>
+        <w:pStyle w:val="Beskrivning"/>
         <w:rPr>
           <w:i/>
         </w:rPr>
@@ -8068,8 +8234,8 @@
       <w:r>
         <w:t xml:space="preserve"> </w:t>
       </w:r>
-      <w:bookmarkEnd w:id="22"/>
-      <w:bookmarkEnd w:id="23"/>
+      <w:bookmarkEnd w:id="15"/>
+      <w:bookmarkEnd w:id="16"/>
       <w:r>
         <w:t>Punkterna representerar p</w:t>
       </w:r>
@@ -8114,13 +8280,13 @@
       <w:pPr>
         <w:pStyle w:val="Heading11"/>
       </w:pPr>
-      <w:bookmarkStart w:id="24" w:name="_Toc391456185"/>
-      <w:bookmarkStart w:id="25" w:name="_Toc401327941"/>
-      <w:bookmarkEnd w:id="24"/>
+      <w:bookmarkStart w:id="17" w:name="_Toc391456185"/>
+      <w:bookmarkStart w:id="18" w:name="_Toc401327941"/>
+      <w:bookmarkEnd w:id="17"/>
       <w:r>
         <w:t>Diskussion</w:t>
       </w:r>
-      <w:bookmarkEnd w:id="25"/>
+      <w:bookmarkEnd w:id="18"/>
     </w:p>
     <w:p>
       <w:pPr>
@@ -8407,7 +8573,6 @@
       <w:r>
         <w:t xml:space="preserve"> till ett mer konkret svar angående vilken av de två perspektiv passar bäst i Grades pedagogik. </w:t>
       </w:r>
-      <w:commentRangeStart w:id="26"/>
       <w:r>
         <w:t xml:space="preserve">I studien utnyttjades en </w:t>
       </w:r>
@@ -8439,21 +8604,7 @@
         <w:rPr>
           <w:rFonts w:cs="Times New Roman"/>
         </w:rPr>
-        <w:t xml:space="preserve">Ett alternativ </w:t>
-      </w:r>
-      <w:del w:id="27" w:author="Jason Serviss" w:date="2018-11-13T13:12:00Z">
-        <w:r>
-          <w:rPr>
-            <w:rFonts w:cs="Times New Roman"/>
-          </w:rPr>
-          <w:delText xml:space="preserve">till </w:delText>
-        </w:r>
-      </w:del>
-      <w:r>
-        <w:rPr>
-          <w:rFonts w:cs="Times New Roman"/>
-        </w:rPr>
-        <w:t xml:space="preserve">forskningsmetod </w:t>
+        <w:t xml:space="preserve">Ett alternativ forskningsmetod </w:t>
       </w:r>
       <w:r>
         <w:rPr>
@@ -8494,18 +8645,35 @@
         </w:rPr>
         <w:t xml:space="preserve"> </w:t>
       </w:r>
-      <w:commentRangeStart w:id="28"/>
-      <w:r>
-        <w:rPr>
-          <w:rFonts w:cs="Times New Roman"/>
-        </w:rPr>
-        <w:t>Eftersom</w:t>
-      </w:r>
-      <w:r>
-        <w:rPr>
-          <w:rFonts w:cs="Times New Roman"/>
-        </w:rPr>
-        <w:t xml:space="preserve"> </w:t>
+      <w:r>
+        <w:rPr>
+          <w:rFonts w:cs="Times New Roman"/>
+        </w:rPr>
+        <w:t xml:space="preserve">Dock finns </w:t>
+      </w:r>
+      <w:r>
+        <w:rPr>
+          <w:rFonts w:cs="Times New Roman"/>
+        </w:rPr>
+        <w:t>risken</w:t>
+      </w:r>
+      <w:r>
+        <w:rPr>
+          <w:rFonts w:cs="Times New Roman"/>
+        </w:rPr>
+        <w:t xml:space="preserve"> för </w:t>
+      </w:r>
+      <w:r>
+        <w:rPr>
+          <w:rFonts w:cs="Times New Roman"/>
+        </w:rPr>
+        <w:t xml:space="preserve">att </w:t>
+      </w:r>
+      <w:r>
+        <w:rPr>
+          <w:rFonts w:cs="Times New Roman"/>
+        </w:rPr>
+        <w:t xml:space="preserve">missförstånd av </w:t>
       </w:r>
       <w:r>
         <w:rPr>
@@ -8517,112 +8685,103 @@
         <w:rPr>
           <w:rFonts w:cs="Times New Roman"/>
         </w:rPr>
-        <w:t xml:space="preserve">na skapades av endast en person, </w:t>
-      </w:r>
-      <w:r>
-        <w:rPr>
-          <w:rFonts w:cs="Times New Roman"/>
-        </w:rPr>
-        <w:t>minskar</w:t>
-      </w:r>
-      <w:r>
-        <w:rPr>
-          <w:rFonts w:cs="Times New Roman"/>
-        </w:rPr>
-        <w:t xml:space="preserve"> det risken att missförstånd </w:t>
-      </w:r>
-      <w:r>
-        <w:rPr>
-          <w:rFonts w:cs="Times New Roman"/>
-        </w:rPr>
-        <w:t xml:space="preserve">kan </w:t>
-      </w:r>
-      <w:r>
-        <w:rPr>
-          <w:rFonts w:cs="Times New Roman"/>
-        </w:rPr>
-        <w:t>gör</w:t>
-      </w:r>
-      <w:r>
-        <w:rPr>
-          <w:rFonts w:cs="Times New Roman"/>
-        </w:rPr>
-        <w:t>a</w:t>
-      </w:r>
-      <w:r>
-        <w:rPr>
-          <w:rFonts w:cs="Times New Roman"/>
-        </w:rPr>
-        <w:t xml:space="preserve">s i </w:t>
-      </w:r>
-      <w:r>
-        <w:rPr>
-          <w:rFonts w:cs="Times New Roman"/>
+        <w:t xml:space="preserve"> </w:t>
+      </w:r>
+      <w:r>
+        <w:rPr>
+          <w:rFonts w:cs="Times New Roman"/>
+        </w:rPr>
+        <w:t xml:space="preserve">ökar </w:t>
+      </w:r>
+      <w:r>
+        <w:rPr>
+          <w:rFonts w:cs="Times New Roman"/>
+        </w:rPr>
+        <w:t xml:space="preserve">med en enkät, eftersom det inte finns någon chans för vidare förklaringar. Med tanke på att </w:t>
+      </w:r>
+      <w:r>
+        <w:rPr>
+          <w:rFonts w:cs="Times New Roman"/>
+        </w:rPr>
+        <w:t xml:space="preserve">frågekonstruktionerna </w:t>
+      </w:r>
+      <w:r>
+        <w:rPr>
+          <w:rFonts w:cs="Times New Roman"/>
+        </w:rPr>
+        <w:t xml:space="preserve">utvecklades av enbart </w:t>
+      </w:r>
+      <w:r>
+        <w:rPr>
+          <w:rFonts w:cs="Times New Roman"/>
+        </w:rPr>
+        <w:t xml:space="preserve">en person bedömdes </w:t>
+      </w:r>
+      <w:r>
+        <w:rPr>
+          <w:rFonts w:cs="Times New Roman"/>
+        </w:rPr>
+        <w:t xml:space="preserve">risken </w:t>
+      </w:r>
+      <w:r>
+        <w:rPr>
+          <w:rFonts w:cs="Times New Roman"/>
+        </w:rPr>
+        <w:t>för</w:t>
+      </w:r>
+      <w:r>
+        <w:rPr>
+          <w:rFonts w:cs="Times New Roman"/>
+        </w:rPr>
+        <w:t xml:space="preserve"> missförstånd </w:t>
+      </w:r>
+      <w:r>
+        <w:rPr>
+          <w:rFonts w:cs="Times New Roman"/>
+        </w:rPr>
+        <w:t xml:space="preserve">att växa ytterligare och därmed utsågs en intervju som en mer precist metod för att uppnå de angivna målen. </w:t>
+      </w:r>
+      <w:r>
+        <w:rPr>
+          <w:rFonts w:cs="Times New Roman"/>
+          <w:color w:val="353535"/>
+        </w:rPr>
+        <w:t xml:space="preserve">Fast </w:t>
+      </w:r>
+      <w:r>
+        <w:rPr>
+          <w:rFonts w:cs="Times New Roman"/>
+          <w:color w:val="353535"/>
         </w:rPr>
         <w:t xml:space="preserve">en </w:t>
       </w:r>
       <w:r>
         <w:rPr>
           <w:rFonts w:cs="Times New Roman"/>
-        </w:rPr>
-        <w:t xml:space="preserve">intervju och </w:t>
-      </w:r>
-      <w:r>
-        <w:rPr>
-          <w:rFonts w:cs="Times New Roman"/>
-        </w:rPr>
-        <w:t>d</w:t>
-      </w:r>
-      <w:r>
-        <w:rPr>
-          <w:rFonts w:cs="Times New Roman"/>
-        </w:rPr>
-        <w:t xml:space="preserve">et </w:t>
-      </w:r>
-      <w:r>
-        <w:rPr>
-          <w:rFonts w:cs="Times New Roman"/>
-        </w:rPr>
-        <w:t xml:space="preserve">är </w:t>
-      </w:r>
-      <w:r>
-        <w:rPr>
-          <w:rFonts w:cs="Times New Roman"/>
-        </w:rPr>
-        <w:t>möjligt att respondenten kan fråga vid osäkerhet</w:t>
-      </w:r>
-      <w:r>
-        <w:rPr>
-          <w:rFonts w:cs="Times New Roman"/>
-        </w:rPr>
-        <w:t>.</w:t>
-      </w:r>
-      <w:commentRangeEnd w:id="28"/>
-      <w:r>
-        <w:rPr>
-          <w:rStyle w:val="CommentReference"/>
-        </w:rPr>
-        <w:commentReference w:id="28"/>
-      </w:r>
-      <w:r>
-        <w:rPr>
-          <w:rFonts w:cs="Times New Roman"/>
-        </w:rPr>
-        <w:t xml:space="preserve"> </w:t>
-      </w:r>
-      <w:commentRangeEnd w:id="26"/>
-      <w:r>
-        <w:rPr>
-          <w:rStyle w:val="CommentReference"/>
-        </w:rPr>
-        <w:commentReference w:id="26"/>
-      </w:r>
-      <w:r>
-        <w:rPr>
-          <w:rFonts w:cs="Times New Roman"/>
           <w:color w:val="353535"/>
         </w:rPr>
-        <w:t>I denna studie finns det vissa faktorer som kan ha påverkat intervjuresultatet på ett okänt sätt.</w:t>
+        <w:t xml:space="preserve">intervju bedömdes att vara </w:t>
+      </w:r>
+      <w:r>
+        <w:rPr>
+          <w:rFonts w:cs="Times New Roman"/>
+          <w:color w:val="353535"/>
+        </w:rPr>
+        <w:t xml:space="preserve">den mest lämpliga metoden att använda, </w:t>
+      </w:r>
+      <w:r>
+        <w:rPr>
+          <w:rFonts w:cs="Times New Roman"/>
+          <w:color w:val="353535"/>
+        </w:rPr>
+        <w:t>finns det vissa faktorer som</w:t>
+      </w:r>
+      <w:r>
+        <w:rPr>
+          <w:rFonts w:cs="Times New Roman"/>
+          <w:color w:val="353535"/>
+        </w:rPr>
+        <w:t xml:space="preserve"> kan ha påverkat intervjuresultatet på ett okänt sätt.</w:t>
       </w:r>
       <w:r>
         <w:rPr>
@@ -8634,7 +8793,7 @@
         <w:t xml:space="preserve"> </w:t>
       </w:r>
       <w:r>
-        <w:t>Att i</w:t>
+        <w:t>I</w:t>
       </w:r>
       <w:r>
         <w:t>nter</w:t>
@@ -8979,7 +9138,11 @@
         <w:t xml:space="preserve"> lättlästa sammanfattningar</w:t>
       </w:r>
       <w:r>
-        <w:t xml:space="preserve"> skulle resultera i en för</w:t>
+        <w:t xml:space="preserve"> skulle resultera i en </w:t>
+      </w:r>
+      <w:r>
+        <w:lastRenderedPageBreak/>
+        <w:t>för</w:t>
       </w:r>
       <w:r>
         <w:t>bättrad pedagogik i Grades kurse</w:t>
@@ -8987,22 +9150,14 @@
       <w:r>
         <w:t>r enligt DIM.</w:t>
       </w:r>
-      <w:commentRangeStart w:id="29"/>
-      <w:r>
-        <w:t xml:space="preserve"> </w:t>
-      </w:r>
-      <w:commentRangeEnd w:id="29"/>
-      <w:r>
-        <w:rPr>
-          <w:rStyle w:val="CommentReference"/>
-        </w:rPr>
-        <w:commentReference w:id="29"/>
-      </w:r>
-      <w:r>
-        <w:t>I</w:t>
-      </w:r>
-      <w:r>
-        <w:t xml:space="preserve"> utvärderingen av kurserna enligt DIM </w:t>
+      <w:r>
+        <w:t xml:space="preserve"> </w:t>
+      </w:r>
+      <w:r>
+        <w:t xml:space="preserve">I </w:t>
+      </w:r>
+      <w:r>
+        <w:t xml:space="preserve">utvärderingen av kurserna enligt DIM </w:t>
       </w:r>
       <w:r>
         <w:t>finns det påtagliga faktorer som</w:t>
@@ -9011,11 +9166,7 @@
         <w:t xml:space="preserve"> kan ha påverkat utvärderingsresultatet </w:t>
       </w:r>
       <w:r>
-        <w:t xml:space="preserve">och kan ha haft inflytande på hur </w:t>
-      </w:r>
-      <w:r>
-        <w:lastRenderedPageBreak/>
-        <w:t xml:space="preserve">resultatet av utvärderingen övergick till att vara i slutändan. </w:t>
+        <w:t xml:space="preserve">och kan ha haft inflytande på hur resultatet av utvärderingen övergick till att vara i slutändan. </w:t>
       </w:r>
       <w:r>
         <w:t>Utvärdering</w:t>
@@ -9406,12 +9557,12 @@
       <w:pPr>
         <w:pStyle w:val="Heading11"/>
       </w:pPr>
-      <w:bookmarkStart w:id="31" w:name="_Toc401327942"/>
+      <w:bookmarkStart w:id="19" w:name="_Toc401327942"/>
       <w:r>
         <w:lastRenderedPageBreak/>
         <w:t>Tack</w:t>
       </w:r>
-      <w:bookmarkEnd w:id="31"/>
+      <w:bookmarkEnd w:id="19"/>
     </w:p>
     <w:p>
       <w:pPr>
@@ -9468,13 +9619,13 @@
       <w:pPr>
         <w:pStyle w:val="Heading11"/>
       </w:pPr>
-      <w:bookmarkStart w:id="32" w:name="_Toc391456186"/>
-      <w:bookmarkStart w:id="33" w:name="_Toc401327943"/>
-      <w:bookmarkEnd w:id="32"/>
+      <w:bookmarkStart w:id="20" w:name="_Toc391456186"/>
+      <w:bookmarkStart w:id="21" w:name="_Toc401327943"/>
+      <w:bookmarkEnd w:id="20"/>
       <w:r>
         <w:t>Referenser</w:t>
       </w:r>
-      <w:bookmarkEnd w:id="33"/>
+      <w:bookmarkEnd w:id="21"/>
     </w:p>
     <w:p>
       <w:pPr>
@@ -10117,21 +10268,21 @@
       <w:pPr>
         <w:pStyle w:val="Heading11"/>
       </w:pPr>
-      <w:bookmarkStart w:id="34" w:name="_Toc391456187"/>
-      <w:bookmarkStart w:id="35" w:name="_Toc401327944"/>
-      <w:bookmarkEnd w:id="34"/>
+      <w:bookmarkStart w:id="22" w:name="_Toc391456187"/>
+      <w:bookmarkStart w:id="23" w:name="_Toc401327944"/>
+      <w:bookmarkEnd w:id="22"/>
       <w:r>
         <w:lastRenderedPageBreak/>
         <w:t>Bilagor</w:t>
       </w:r>
-      <w:bookmarkEnd w:id="35"/>
+      <w:bookmarkEnd w:id="23"/>
       <w:r>
         <w:t xml:space="preserve"> </w:t>
       </w:r>
     </w:p>
     <w:tbl>
       <w:tblPr>
-        <w:tblStyle w:val="TableGrid"/>
+        <w:tblStyle w:val="Tabellrutnt"/>
         <w:tblW w:w="9382" w:type="dxa"/>
         <w:tblInd w:w="-186" w:type="dxa"/>
         <w:tblCellMar>
@@ -10736,7 +10887,7 @@
             </w:pPr>
             <w:r>
               <w:rPr>
-                <w:rStyle w:val="IntenseEmphasis"/>
+                <w:rStyle w:val="Starkbetoning"/>
                 <w:rFonts w:asciiTheme="minorHAnsi" w:hAnsiTheme="minorHAnsi"/>
                 <w:i w:val="0"/>
                 <w:color w:val="00000A"/>
@@ -10767,7 +10918,7 @@
             </w:pPr>
             <w:r>
               <w:rPr>
-                <w:rStyle w:val="IntenseEmphasis"/>
+                <w:rStyle w:val="Starkbetoning"/>
                 <w:rFonts w:asciiTheme="minorHAnsi" w:hAnsiTheme="minorHAnsi"/>
                 <w:i w:val="0"/>
                 <w:color w:val="00000A"/>
@@ -10799,7 +10950,7 @@
             </w:pPr>
             <w:r>
               <w:rPr>
-                <w:rStyle w:val="IntenseEmphasis"/>
+                <w:rStyle w:val="Starkbetoning"/>
                 <w:rFonts w:asciiTheme="minorHAnsi" w:hAnsiTheme="minorHAnsi"/>
                 <w:i w:val="0"/>
                 <w:color w:val="00000A"/>
@@ -10825,7 +10976,7 @@
           </w:tcPr>
           <w:p>
             <w:pPr>
-              <w:pStyle w:val="ListParagraph"/>
+              <w:pStyle w:val="Liststycke"/>
               <w:widowControl w:val="0"/>
               <w:ind w:left="426"/>
               <w:rPr>
@@ -10849,7 +11000,7 @@
           </w:p>
           <w:p>
             <w:pPr>
-              <w:pStyle w:val="ListParagraph"/>
+              <w:pStyle w:val="Liststycke"/>
               <w:widowControl w:val="0"/>
               <w:numPr>
                 <w:ilvl w:val="0"/>
@@ -10875,7 +11026,7 @@
           </w:p>
           <w:p>
             <w:pPr>
-              <w:pStyle w:val="ListParagraph"/>
+              <w:pStyle w:val="Liststycke"/>
               <w:widowControl w:val="0"/>
               <w:numPr>
                 <w:ilvl w:val="0"/>
@@ -10903,7 +11054,7 @@
             <w:pPr>
               <w:widowControl w:val="0"/>
               <w:rPr>
-                <w:rStyle w:val="IntenseEmphasis"/>
+                <w:rStyle w:val="Starkbetoning"/>
                 <w:rFonts w:asciiTheme="minorHAnsi" w:hAnsiTheme="minorHAnsi"/>
                 <w:i w:val="0"/>
                 <w:color w:val="00000A"/>
@@ -10949,7 +11100,7 @@
             <w:pPr>
               <w:widowControl w:val="0"/>
               <w:rPr>
-                <w:rStyle w:val="IntenseEmphasis"/>
+                <w:rStyle w:val="Starkbetoning"/>
                 <w:rFonts w:asciiTheme="minorHAnsi" w:hAnsiTheme="minorHAnsi" w:cs="AppleSystemUIFontItalic"/>
                 <w:bCs w:val="0"/>
                 <w:i w:val="0"/>
@@ -11063,7 +11214,7 @@
           <w:p>
             <w:pPr>
               <w:rPr>
-                <w:rStyle w:val="IntenseEmphasis"/>
+                <w:rStyle w:val="Starkbetoning"/>
                 <w:rFonts w:asciiTheme="minorHAnsi" w:hAnsiTheme="minorHAnsi"/>
                 <w:i w:val="0"/>
                 <w:color w:val="00000A"/>
@@ -11210,7 +11361,7 @@
           </w:p>
           <w:p>
             <w:pPr>
-              <w:pStyle w:val="ListParagraph"/>
+              <w:pStyle w:val="Liststycke"/>
               <w:widowControl w:val="0"/>
               <w:numPr>
                 <w:ilvl w:val="0"/>
@@ -11236,7 +11387,7 @@
           </w:p>
           <w:p>
             <w:pPr>
-              <w:pStyle w:val="ListParagraph"/>
+              <w:pStyle w:val="Liststycke"/>
               <w:widowControl w:val="0"/>
               <w:numPr>
                 <w:ilvl w:val="0"/>
@@ -11261,7 +11412,7 @@
           </w:p>
           <w:p>
             <w:pPr>
-              <w:pStyle w:val="ListParagraph"/>
+              <w:pStyle w:val="Liststycke"/>
               <w:widowControl w:val="0"/>
               <w:numPr>
                 <w:ilvl w:val="0"/>
@@ -11604,7 +11755,7 @@
           </w:p>
           <w:p>
             <w:pPr>
-              <w:pStyle w:val="ListParagraph"/>
+              <w:pStyle w:val="Liststycke"/>
               <w:widowControl w:val="0"/>
               <w:numPr>
                 <w:ilvl w:val="0"/>
@@ -11630,7 +11781,7 @@
           </w:p>
           <w:p>
             <w:pPr>
-              <w:pStyle w:val="ListParagraph"/>
+              <w:pStyle w:val="Liststycke"/>
               <w:widowControl w:val="0"/>
               <w:numPr>
                 <w:ilvl w:val="0"/>
@@ -11790,7 +11941,7 @@
             </w:pPr>
             <w:r>
               <w:rPr>
-                <w:rStyle w:val="IntenseEmphasis"/>
+                <w:rStyle w:val="Starkbetoning"/>
                 <w:rFonts w:asciiTheme="minorHAnsi" w:hAnsiTheme="minorHAnsi"/>
                 <w:i w:val="0"/>
                 <w:color w:val="00000A"/>
@@ -11824,7 +11975,7 @@
             </w:pPr>
             <w:r>
               <w:rPr>
-                <w:rStyle w:val="IntenseEmphasis"/>
+                <w:rStyle w:val="Starkbetoning"/>
                 <w:rFonts w:asciiTheme="minorHAnsi" w:hAnsiTheme="minorHAnsi"/>
                 <w:i w:val="0"/>
                 <w:color w:val="00000A"/>
@@ -11856,7 +12007,7 @@
             </w:pPr>
             <w:r>
               <w:rPr>
-                <w:rStyle w:val="IntenseEmphasis"/>
+                <w:rStyle w:val="Starkbetoning"/>
                 <w:rFonts w:asciiTheme="minorHAnsi" w:hAnsiTheme="minorHAnsi"/>
                 <w:i w:val="0"/>
                 <w:color w:val="00000A"/>
@@ -11901,7 +12052,7 @@
           </w:p>
           <w:p>
             <w:pPr>
-              <w:pStyle w:val="ListParagraph"/>
+              <w:pStyle w:val="Liststycke"/>
               <w:widowControl w:val="0"/>
               <w:numPr>
                 <w:ilvl w:val="0"/>
@@ -11945,7 +12096,7 @@
           </w:p>
           <w:p>
             <w:pPr>
-              <w:pStyle w:val="ListParagraph"/>
+              <w:pStyle w:val="Liststycke"/>
               <w:widowControl w:val="0"/>
               <w:numPr>
                 <w:ilvl w:val="0"/>
@@ -12475,11 +12626,11 @@
           <w:color w:val="00000A"/>
         </w:rPr>
       </w:pPr>
-      <w:bookmarkStart w:id="36" w:name="_Toc391456188"/>
-      <w:bookmarkEnd w:id="36"/>
-      <w:r>
-        <w:rPr>
-          <w:rStyle w:val="IntenseEmphasis"/>
+      <w:bookmarkStart w:id="24" w:name="_Toc391456188"/>
+      <w:bookmarkEnd w:id="24"/>
+      <w:r>
+        <w:rPr>
+          <w:rStyle w:val="Starkbetoning"/>
           <w:color w:val="00000A"/>
         </w:rPr>
         <w:lastRenderedPageBreak/>
@@ -12572,7 +12723,7 @@
       </w:r>
       <w:r>
         <w:rPr>
-          <w:rStyle w:val="FootnoteReference"/>
+          <w:rStyle w:val="Fotnotsreferens"/>
         </w:rPr>
         <w:footnoteReference w:id="1"/>
       </w:r>
@@ -12701,7 +12852,7 @@
       </w:r>
       <w:r>
         <w:rPr>
-          <w:rStyle w:val="FootnoteReference"/>
+          <w:rStyle w:val="Fotnotsreferens"/>
         </w:rPr>
         <w:footnoteReference w:id="2"/>
       </w:r>
@@ -12783,7 +12934,7 @@
     <w:p>
       <w:pPr>
         <w:rPr>
-          <w:rStyle w:val="IntenseEmphasis"/>
+          <w:rStyle w:val="Starkbetoning"/>
           <w:color w:val="00000A"/>
         </w:rPr>
       </w:pPr>
@@ -12799,7 +12950,7 @@
       </w:pPr>
       <w:r>
         <w:rPr>
-          <w:rStyle w:val="IntenseEmphasis"/>
+          <w:rStyle w:val="Starkbetoning"/>
           <w:color w:val="00000A"/>
         </w:rPr>
         <w:t>Uppmuntra deltagande</w:t>
@@ -12820,7 +12971,7 @@
       </w:r>
       <w:r>
         <w:rPr>
-          <w:rStyle w:val="IntenseEmphasis"/>
+          <w:rStyle w:val="Starkbetoning"/>
           <w:i w:val="0"/>
           <w:color w:val="00000A"/>
         </w:rPr>
@@ -12905,7 +13056,7 @@
       </w:r>
       <w:r>
         <w:rPr>
-          <w:rStyle w:val="FootnoteReference"/>
+          <w:rStyle w:val="Fotnotsreferens"/>
         </w:rPr>
         <w:footnoteReference w:id="3"/>
       </w:r>
@@ -12918,7 +13069,7 @@
       </w:r>
       <w:r>
         <w:rPr>
-          <w:rStyle w:val="FootnoteReference"/>
+          <w:rStyle w:val="Fotnotsreferens"/>
         </w:rPr>
         <w:footnoteReference w:id="4"/>
       </w:r>
@@ -12945,7 +13096,7 @@
     <w:p>
       <w:pPr>
         <w:rPr>
-          <w:rStyle w:val="IntenseEmphasis"/>
+          <w:rStyle w:val="Starkbetoning"/>
           <w:color w:val="00000A"/>
         </w:rPr>
       </w:pPr>
@@ -12961,7 +13112,7 @@
       </w:pPr>
       <w:r>
         <w:rPr>
-          <w:rStyle w:val="IntenseEmphasis"/>
+          <w:rStyle w:val="Starkbetoning"/>
           <w:color w:val="00000A"/>
         </w:rPr>
         <w:t xml:space="preserve">Kontext </w:t>
@@ -12975,21 +13126,21 @@
       </w:r>
       <w:r>
         <w:rPr>
-          <w:rStyle w:val="IntenseEmphasis"/>
+          <w:rStyle w:val="Starkbetoning"/>
           <w:color w:val="00000A"/>
         </w:rPr>
         <w:t xml:space="preserve"> </w:t>
       </w:r>
       <w:r>
         <w:rPr>
-          <w:rStyle w:val="IntenseEmphasis"/>
+          <w:rStyle w:val="Starkbetoning"/>
           <w:color w:val="00000A"/>
         </w:rPr>
         <w:t>riktlinjer</w:t>
       </w:r>
       <w:r>
         <w:rPr>
-          <w:rStyle w:val="IntenseEmphasis"/>
+          <w:rStyle w:val="Starkbetoning"/>
           <w:color w:val="00000A"/>
         </w:rPr>
         <w:t xml:space="preserve"> </w:t>
@@ -13003,7 +13154,7 @@
       </w:pPr>
       <w:r>
         <w:rPr>
-          <w:rStyle w:val="Emphasis"/>
+          <w:rStyle w:val="Betoning"/>
           <w:rFonts w:cs="Times New Roman"/>
           <w:i w:val="0"/>
         </w:rPr>
@@ -13011,7 +13162,7 @@
       </w:r>
       <w:r>
         <w:rPr>
-          <w:rStyle w:val="IntenseEmphasis"/>
+          <w:rStyle w:val="Starkbetoning"/>
           <w:i w:val="0"/>
           <w:color w:val="00000A"/>
         </w:rPr>
@@ -13019,7 +13170,7 @@
       </w:r>
       <w:r>
         <w:rPr>
-          <w:rStyle w:val="Emphasis"/>
+          <w:rStyle w:val="Betoning"/>
           <w:rFonts w:cs="Times New Roman"/>
           <w:i w:val="0"/>
         </w:rPr>
@@ -13027,7 +13178,7 @@
       </w:r>
       <w:r>
         <w:rPr>
-          <w:rStyle w:val="Emphasis"/>
+          <w:rStyle w:val="Betoning"/>
           <w:rFonts w:cs="Times New Roman"/>
           <w:i w:val="0"/>
         </w:rPr>
@@ -13035,13 +13186,13 @@
       </w:r>
       <w:r>
         <w:rPr>
-          <w:rStyle w:val="FootnoteReference"/>
+          <w:rStyle w:val="Fotnotsreferens"/>
         </w:rPr>
         <w:footnoteReference w:id="5"/>
       </w:r>
       <w:r>
         <w:rPr>
-          <w:rStyle w:val="Emphasis"/>
+          <w:rStyle w:val="Betoning"/>
           <w:rFonts w:cs="Times New Roman"/>
           <w:i w:val="0"/>
         </w:rPr>
@@ -13075,7 +13226,7 @@
       </w:pPr>
       <w:r>
         <w:rPr>
-          <w:rStyle w:val="Emphasis"/>
+          <w:rStyle w:val="Betoning"/>
           <w:rFonts w:cs="Times New Roman"/>
           <w:i w:val="0"/>
         </w:rPr>
@@ -13083,7 +13234,7 @@
       </w:r>
       <w:r>
         <w:rPr>
-          <w:rStyle w:val="Emphasis"/>
+          <w:rStyle w:val="Betoning"/>
           <w:rFonts w:cs="Times New Roman"/>
           <w:b/>
           <w:i w:val="0"/>
@@ -13092,7 +13243,7 @@
       </w:r>
       <w:r>
         <w:rPr>
-          <w:rStyle w:val="Emphasis"/>
+          <w:rStyle w:val="Betoning"/>
           <w:rFonts w:cs="Times New Roman"/>
           <w:i w:val="0"/>
         </w:rPr>
@@ -13100,7 +13251,7 @@
       </w:r>
       <w:r>
         <w:rPr>
-          <w:rStyle w:val="Emphasis"/>
+          <w:rStyle w:val="Betoning"/>
           <w:rFonts w:cs="Times New Roman"/>
           <w:i w:val="0"/>
         </w:rPr>
@@ -13108,7 +13259,7 @@
       </w:r>
       <w:r>
         <w:rPr>
-          <w:rStyle w:val="Emphasis"/>
+          <w:rStyle w:val="Betoning"/>
           <w:rFonts w:cs="Times New Roman"/>
           <w:i w:val="0"/>
         </w:rPr>
@@ -13146,7 +13297,7 @@
       </w:pPr>
       <w:r>
         <w:rPr>
-          <w:rStyle w:val="Emphasis"/>
+          <w:rStyle w:val="Betoning"/>
           <w:rFonts w:cs="Times New Roman"/>
           <w:i w:val="0"/>
         </w:rPr>
@@ -13154,7 +13305,7 @@
       </w:r>
       <w:r>
         <w:rPr>
-          <w:rStyle w:val="Emphasis"/>
+          <w:rStyle w:val="Betoning"/>
           <w:rFonts w:cs="Times New Roman"/>
           <w:b/>
           <w:i w:val="0"/>
@@ -13163,7 +13314,7 @@
       </w:r>
       <w:r>
         <w:rPr>
-          <w:rStyle w:val="Emphasis"/>
+          <w:rStyle w:val="Betoning"/>
           <w:rFonts w:cs="Times New Roman"/>
           <w:i w:val="0"/>
         </w:rPr>
@@ -13171,7 +13322,7 @@
       </w:r>
       <w:r>
         <w:rPr>
-          <w:rStyle w:val="Emphasis"/>
+          <w:rStyle w:val="Betoning"/>
           <w:rFonts w:cs="Times New Roman"/>
           <w:i w:val="0"/>
         </w:rPr>
@@ -13179,7 +13330,7 @@
       </w:r>
       <w:r>
         <w:rPr>
-          <w:rStyle w:val="Emphasis"/>
+          <w:rStyle w:val="Betoning"/>
           <w:rFonts w:cs="Times New Roman"/>
           <w:i w:val="0"/>
         </w:rPr>
@@ -13187,13 +13338,13 @@
       </w:r>
       <w:r>
         <w:rPr>
-          <w:rStyle w:val="FootnoteReference"/>
+          <w:rStyle w:val="Fotnotsreferens"/>
         </w:rPr>
         <w:footnoteReference w:id="6"/>
       </w:r>
       <w:r>
         <w:rPr>
-          <w:rStyle w:val="Emphasis"/>
+          <w:rStyle w:val="Betoning"/>
           <w:rFonts w:cs="Times New Roman"/>
           <w:i w:val="0"/>
         </w:rPr>
@@ -13242,7 +13393,7 @@
       </w:pPr>
       <w:r>
         <w:rPr>
-          <w:rStyle w:val="Emphasis"/>
+          <w:rStyle w:val="Betoning"/>
           <w:rFonts w:cs="Times New Roman"/>
           <w:i w:val="0"/>
         </w:rPr>
@@ -13256,7 +13407,7 @@
       </w:r>
       <w:r>
         <w:rPr>
-          <w:rStyle w:val="Emphasis"/>
+          <w:rStyle w:val="Betoning"/>
           <w:rFonts w:cs="Times New Roman"/>
           <w:i w:val="0"/>
         </w:rPr>
@@ -13264,7 +13415,7 @@
       </w:r>
       <w:r>
         <w:rPr>
-          <w:rStyle w:val="Emphasis"/>
+          <w:rStyle w:val="Betoning"/>
           <w:rFonts w:cs="Times New Roman"/>
           <w:i w:val="0"/>
         </w:rPr>
@@ -13305,7 +13456,7 @@
       </w:r>
       <w:r>
         <w:rPr>
-          <w:rStyle w:val="Emphasis"/>
+          <w:rStyle w:val="Betoning"/>
           <w:rFonts w:cs="Times New Roman"/>
           <w:b/>
           <w:i w:val="0"/>
@@ -13314,7 +13465,7 @@
       </w:r>
       <w:r>
         <w:rPr>
-          <w:rStyle w:val="Emphasis"/>
+          <w:rStyle w:val="Betoning"/>
           <w:rFonts w:cs="Times New Roman"/>
           <w:i w:val="0"/>
         </w:rPr>
@@ -13322,7 +13473,7 @@
       </w:r>
       <w:r>
         <w:rPr>
-          <w:rStyle w:val="Emphasis"/>
+          <w:rStyle w:val="Betoning"/>
           <w:rFonts w:cs="Times New Roman"/>
           <w:b/>
           <w:i w:val="0"/>
@@ -13419,7 +13570,7 @@
     <w:p>
       <w:pPr>
         <w:rPr>
-          <w:rStyle w:val="IntenseEmphasis"/>
+          <w:rStyle w:val="Starkbetoning"/>
           <w:color w:val="00000A"/>
         </w:rPr>
       </w:pPr>
@@ -13435,28 +13586,28 @@
       </w:pPr>
       <w:r>
         <w:rPr>
-          <w:rStyle w:val="IntenseEmphasis"/>
+          <w:rStyle w:val="Starkbetoning"/>
           <w:color w:val="00000A"/>
         </w:rPr>
         <w:t xml:space="preserve">Användarbarhet </w:t>
       </w:r>
       <w:r>
         <w:rPr>
-          <w:rStyle w:val="IntenseEmphasis"/>
+          <w:rStyle w:val="Starkbetoning"/>
           <w:color w:val="00000A"/>
         </w:rPr>
         <w:t>&amp;</w:t>
       </w:r>
       <w:r>
         <w:rPr>
-          <w:rStyle w:val="IntenseEmphasis"/>
+          <w:rStyle w:val="Starkbetoning"/>
           <w:color w:val="00000A"/>
         </w:rPr>
         <w:t xml:space="preserve"> </w:t>
       </w:r>
       <w:r>
         <w:rPr>
-          <w:rStyle w:val="IntenseEmphasis"/>
+          <w:rStyle w:val="Starkbetoning"/>
           <w:color w:val="00000A"/>
         </w:rPr>
         <w:t xml:space="preserve">feedback på prestation </w:t>
@@ -13484,7 +13635,7 @@
       </w:r>
       <w:r>
         <w:rPr>
-          <w:rStyle w:val="IntenseEmphasis"/>
+          <w:rStyle w:val="Starkbetoning"/>
           <w:i w:val="0"/>
           <w:color w:val="00000A"/>
         </w:rPr>
@@ -13523,13 +13674,13 @@
           <w:tab w:val="left" w:pos="3690"/>
         </w:tabs>
         <w:rPr>
-          <w:rStyle w:val="IntenseEmphasis"/>
+          <w:rStyle w:val="Starkbetoning"/>
           <w:color w:val="00000A"/>
         </w:rPr>
       </w:pPr>
       <w:r>
         <w:rPr>
-          <w:rStyle w:val="IntenseEmphasis"/>
+          <w:rStyle w:val="Starkbetoning"/>
           <w:color w:val="00000A"/>
         </w:rPr>
         <w:tab/>
@@ -13538,13 +13689,13 @@
     <w:p>
       <w:pPr>
         <w:rPr>
-          <w:rStyle w:val="IntenseEmphasis"/>
+          <w:rStyle w:val="Starkbetoning"/>
           <w:color w:val="00000A"/>
         </w:rPr>
       </w:pPr>
       <w:r>
         <w:rPr>
-          <w:rStyle w:val="IntenseEmphasis"/>
+          <w:rStyle w:val="Starkbetoning"/>
           <w:color w:val="00000A"/>
         </w:rPr>
         <w:t>Samarbete</w:t>
@@ -13561,7 +13712,7 @@
       </w:pPr>
       <w:r>
         <w:rPr>
-          <w:rStyle w:val="IntenseEmphasis"/>
+          <w:rStyle w:val="Starkbetoning"/>
           <w:rFonts w:eastAsia="Times New Roman" w:cs="Times New Roman"/>
           <w:b w:val="0"/>
           <w:bCs w:val="0"/>
@@ -13573,7 +13724,7 @@
       </w:r>
       <w:r>
         <w:rPr>
-          <w:rStyle w:val="IntenseEmphasis"/>
+          <w:rStyle w:val="Starkbetoning"/>
           <w:rFonts w:eastAsia="Times New Roman" w:cs="Times New Roman"/>
           <w:bCs w:val="0"/>
           <w:i w:val="0"/>
@@ -13584,7 +13735,7 @@
       </w:r>
       <w:r>
         <w:rPr>
-          <w:rStyle w:val="IntenseEmphasis"/>
+          <w:rStyle w:val="Starkbetoning"/>
           <w:rFonts w:eastAsia="Times New Roman" w:cs="Times New Roman"/>
           <w:b w:val="0"/>
           <w:bCs w:val="0"/>
@@ -13596,7 +13747,7 @@
       </w:r>
       <w:r>
         <w:rPr>
-          <w:rStyle w:val="IntenseEmphasis"/>
+          <w:rStyle w:val="Starkbetoning"/>
           <w:rFonts w:eastAsia="Times New Roman" w:cs="Times New Roman"/>
           <w:bCs w:val="0"/>
           <w:i w:val="0"/>
@@ -13607,7 +13758,7 @@
       </w:r>
       <w:r>
         <w:rPr>
-          <w:rStyle w:val="IntenseEmphasis"/>
+          <w:rStyle w:val="Starkbetoning"/>
           <w:rFonts w:eastAsia="Times New Roman" w:cs="Times New Roman"/>
           <w:b w:val="0"/>
           <w:bCs w:val="0"/>
@@ -13619,7 +13770,7 @@
       </w:r>
       <w:r>
         <w:rPr>
-          <w:rStyle w:val="IntenseEmphasis"/>
+          <w:rStyle w:val="Starkbetoning"/>
           <w:rFonts w:eastAsia="Times New Roman" w:cs="Times New Roman"/>
           <w:b w:val="0"/>
           <w:bCs w:val="0"/>
@@ -13836,8 +13987,8 @@
         </w:rPr>
         <w:t>.</w:t>
       </w:r>
-      <w:bookmarkStart w:id="37" w:name="_Toc391456189"/>
-      <w:bookmarkEnd w:id="37"/>
+      <w:bookmarkStart w:id="25" w:name="_Toc391456189"/>
+      <w:bookmarkEnd w:id="25"/>
     </w:p>
     <w:p>
       <w:pPr>
@@ -13998,7 +14149,7 @@
     </w:p>
     <w:p>
       <w:pPr>
-        <w:pStyle w:val="ListParagraph"/>
+        <w:pStyle w:val="Liststycke"/>
         <w:ind w:left="1440"/>
         <w:rPr>
           <w:rFonts w:ascii="Times New Roman" w:hAnsi="Times New Roman" w:cs="Times New Roman"/>
@@ -14045,7 +14196,7 @@
     </w:p>
     <w:p>
       <w:pPr>
-        <w:pStyle w:val="ListParagraph"/>
+        <w:pStyle w:val="Liststycke"/>
         <w:ind w:left="1440"/>
         <w:rPr>
           <w:rFonts w:ascii="Times New Roman" w:hAnsi="Times New Roman" w:cs="Times New Roman"/>
@@ -14752,8 +14903,8 @@
           <w:szCs w:val="16"/>
         </w:rPr>
         <w:sectPr>
-          <w:footerReference w:type="default" r:id="rId16"/>
-          <w:footerReference w:type="first" r:id="rId17"/>
+          <w:footerReference w:type="default" r:id="rId15"/>
+          <w:footerReference w:type="first" r:id="rId16"/>
           <w:pgSz w:w="11906" w:h="16838"/>
           <w:pgMar w:top="1135" w:right="1417" w:bottom="1417" w:left="1417" w:header="0" w:footer="709" w:gutter="0"/>
           <w:pgNumType w:start="1"/>
@@ -14864,156 +15015,6 @@
     </w:sectPr>
   </w:body>
 </w:document>
-</file>
-
-<file path=word/comments.xml><?xml version="1.0" encoding="utf-8"?>
-<w:comments xmlns:wpc="http://schemas.microsoft.com/office/word/2010/wordprocessingCanvas" xmlns:mo="http://schemas.microsoft.com/office/mac/office/2008/main" xmlns:mc="http://schemas.openxmlformats.org/markup-compatibility/2006" xmlns:mv="urn:schemas-microsoft-com:mac:vml" xmlns:o="urn:schemas-microsoft-com:office:office" xmlns:r="http://schemas.openxmlformats.org/officeDocument/2006/relationships" xmlns:m="http://schemas.openxmlformats.org/officeDocument/2006/math" xmlns:v="urn:schemas-microsoft-com:vml" xmlns:wp14="http://schemas.microsoft.com/office/word/2010/wordprocessingDrawing" xmlns:wp="http://schemas.openxmlformats.org/drawingml/2006/wordprocessingDrawing" xmlns:w10="urn:schemas-microsoft-com:office:word" xmlns:w="http://schemas.openxmlformats.org/wordprocessingml/2006/main" xmlns:w14="http://schemas.microsoft.com/office/word/2010/wordml" xmlns:wpg="http://schemas.microsoft.com/office/word/2010/wordprocessingGroup" xmlns:wpi="http://schemas.microsoft.com/office/word/2010/wordprocessingInk" xmlns:wne="http://schemas.microsoft.com/office/word/2006/wordml" xmlns:wps="http://schemas.microsoft.com/office/word/2010/wordprocessingShape" mc:Ignorable="w14 wp14">
-  <w:comment w:id="6" w:author="Jason Serviss" w:date="2018-11-13T13:05:00Z" w:initials="JS">
-    <w:p>
-      <w:pPr>
-        <w:pStyle w:val="CommentText"/>
-      </w:pPr>
-      <w:r>
-        <w:rPr>
-          <w:rStyle w:val="CommentReference"/>
-        </w:rPr>
-        <w:annotationRef/>
-      </w:r>
-      <w:r>
-        <w:t>It is HERE that the frågeställning needs to be more specifically stated for the evaluation. Furthermore, I think the grammar is off here. ”</w:t>
-      </w:r>
-      <w:r>
-        <w:rPr>
-          <w:lang w:eastAsia="sv-SE"/>
-        </w:rPr>
-        <w:t>Ytterligare analyserade</w:t>
-      </w:r>
-      <w:r>
-        <w:rPr>
-          <w:lang w:eastAsia="sv-SE"/>
-        </w:rPr>
-        <w:t xml:space="preserve"> vi </w:t>
-      </w:r>
-      <w:r>
-        <w:rPr>
-          <w:rStyle w:val="CommentReference"/>
-        </w:rPr>
-        <w:annotationRef/>
-      </w:r>
-      <w:r>
-        <w:rPr>
-          <w:lang w:eastAsia="sv-SE"/>
-        </w:rPr>
-        <w:t>hur väl” or ”</w:t>
-      </w:r>
-      <w:r>
-        <w:rPr>
-          <w:lang w:eastAsia="sv-SE"/>
-        </w:rPr>
-        <w:t xml:space="preserve"> </w:t>
-      </w:r>
-      <w:r>
-        <w:rPr>
-          <w:lang w:eastAsia="sv-SE"/>
-        </w:rPr>
-        <w:t>Ytterligare analyserade</w:t>
-      </w:r>
-      <w:r>
-        <w:rPr>
-          <w:lang w:eastAsia="sv-SE"/>
-        </w:rPr>
-        <w:t>s hur väl”</w:t>
-      </w:r>
-      <w:r>
-        <w:rPr>
-          <w:lang w:eastAsia="sv-SE"/>
-        </w:rPr>
-        <w:t xml:space="preserve"> </w:t>
-      </w:r>
-      <w:r>
-        <w:rPr>
-          <w:rStyle w:val="CommentReference"/>
-        </w:rPr>
-        <w:annotationRef/>
-      </w:r>
-    </w:p>
-  </w:comment>
-  <w:comment w:id="14" w:author="Jason Serviss" w:date="2018-11-13T13:11:00Z" w:initials="JS">
-    <w:p>
-      <w:pPr>
-        <w:pStyle w:val="CommentText"/>
-      </w:pPr>
-      <w:r>
-        <w:rPr>
-          <w:rStyle w:val="CommentReference"/>
-        </w:rPr>
-        <w:annotationRef/>
-      </w:r>
-      <w:r>
-        <w:t>This needs to be better. ”For att säkerställa oss at ingen del av Grades pedagogiska riktlinjer hade missats i frågekonstruktionerna,</w:t>
-      </w:r>
-      <w:r>
-        <w:t xml:space="preserve"> avslutades intervjun med en öppen fråga där intervju subjektet kunde bidrag med sådana information</w:t>
-      </w:r>
-      <w:r>
-        <w:t>”</w:t>
-      </w:r>
-      <w:r>
-        <w:t xml:space="preserve"> or similar.</w:t>
-      </w:r>
-    </w:p>
-  </w:comment>
-  <w:comment w:id="28" w:author="Jason Serviss" w:date="2018-11-13T13:16:00Z" w:initials="JS">
-    <w:p>
-      <w:pPr>
-        <w:pStyle w:val="CommentText"/>
-      </w:pPr>
-      <w:r>
-        <w:rPr>
-          <w:rStyle w:val="CommentReference"/>
-        </w:rPr>
-        <w:annotationRef/>
-      </w:r>
-      <w:r>
-        <w:t xml:space="preserve">This should be formulated in the reverse fashion. ”Däremot risken för missförstånd a frågekonstruktioner kan ökas med enkät eftersom det finns ingen chans för vidare förklaring. Med tänke på att intervju frågeställningar utvecklades av bara en person bedömdes risken för missförstånd att ökas yttligare och därför valdes interview metoden som en mer precis sätt att uppnår de angivna mål.” or similar </w:t>
-      </w:r>
-    </w:p>
-  </w:comment>
-  <w:comment w:id="26" w:author="Olivia Imner" w:date="2018-11-13T09:48:00Z" w:initials="OI">
-    <w:p>
-      <w:pPr>
-        <w:pStyle w:val="CommentText"/>
-      </w:pPr>
-      <w:r>
-        <w:rPr>
-          <w:rStyle w:val="CommentReference"/>
-        </w:rPr>
-        <w:annotationRef/>
-      </w:r>
-      <w:r>
-        <w:t>Nytt</w:t>
-      </w:r>
-    </w:p>
-  </w:comment>
-  <w:comment w:id="29" w:author="Jason Serviss" w:date="2018-11-13T13:17:00Z" w:initials="JS">
-    <w:p>
-      <w:pPr>
-        <w:pStyle w:val="CommentText"/>
-      </w:pPr>
-      <w:r>
-        <w:rPr>
-          <w:rStyle w:val="CommentReference"/>
-        </w:rPr>
-        <w:annotationRef/>
-      </w:r>
-      <w:r>
-        <w:t>Here you need to discuss what other methods you could have used to achieve the goals of the evaluation.</w:t>
-      </w:r>
-      <w:bookmarkStart w:id="30" w:name="_GoBack"/>
-      <w:bookmarkEnd w:id="30"/>
-    </w:p>
-  </w:comment>
-</w:comments>
 </file>
 
 <file path=word/endnotes.xml><?xml version="1.0" encoding="utf-8"?>
@@ -15097,7 +15098,7 @@
           <w:rPr>
             <w:noProof/>
           </w:rPr>
-          <w:t>13</w:t>
+          <w:t>7</w:t>
         </w:r>
         <w:r>
           <w:fldChar w:fldCharType="end"/>
@@ -15167,7 +15168,7 @@
   <w:footnote w:id="1">
     <w:p>
       <w:pPr>
-        <w:pStyle w:val="FootnoteText"/>
+        <w:pStyle w:val="Fotnotstext"/>
         <w:jc w:val="both"/>
         <w:rPr>
           <w:sz w:val="14"/>
@@ -15176,13 +15177,13 @@
       </w:pPr>
       <w:r>
         <w:rPr>
-          <w:rStyle w:val="FootnoteReference"/>
+          <w:rStyle w:val="Fotnotsreferens"/>
         </w:rPr>
         <w:footnoteRef/>
       </w:r>
       <w:r>
         <w:rPr>
-          <w:rStyle w:val="FootnoteReference"/>
+          <w:rStyle w:val="Fotnotsreferens"/>
           <w:sz w:val="14"/>
           <w:szCs w:val="14"/>
         </w:rPr>
@@ -15200,7 +15201,7 @@
   <w:footnote w:id="2">
     <w:p>
       <w:pPr>
-        <w:pStyle w:val="FootnoteText"/>
+        <w:pStyle w:val="Fotnotstext"/>
         <w:jc w:val="both"/>
         <w:rPr>
           <w:sz w:val="14"/>
@@ -15209,13 +15210,13 @@
       </w:pPr>
       <w:r>
         <w:rPr>
-          <w:rStyle w:val="FootnoteReference"/>
+          <w:rStyle w:val="Fotnotsreferens"/>
         </w:rPr>
         <w:footnoteRef/>
       </w:r>
       <w:r>
         <w:rPr>
-          <w:rStyle w:val="FootnoteReference"/>
+          <w:rStyle w:val="Fotnotsreferens"/>
           <w:sz w:val="14"/>
           <w:szCs w:val="14"/>
         </w:rPr>
@@ -15233,7 +15234,7 @@
   <w:footnote w:id="3">
     <w:p>
       <w:pPr>
-        <w:pStyle w:val="FootnoteText"/>
+        <w:pStyle w:val="Fotnotstext"/>
         <w:jc w:val="both"/>
         <w:rPr>
           <w:sz w:val="14"/>
@@ -15242,13 +15243,13 @@
       </w:pPr>
       <w:r>
         <w:rPr>
-          <w:rStyle w:val="FootnoteReference"/>
+          <w:rStyle w:val="Fotnotsreferens"/>
         </w:rPr>
         <w:footnoteRef/>
       </w:r>
       <w:r>
         <w:rPr>
-          <w:rStyle w:val="FootnoteReference"/>
+          <w:rStyle w:val="Fotnotsreferens"/>
           <w:sz w:val="14"/>
           <w:szCs w:val="14"/>
         </w:rPr>
@@ -15266,7 +15267,7 @@
   <w:footnote w:id="4">
     <w:p>
       <w:pPr>
-        <w:pStyle w:val="FootnoteText"/>
+        <w:pStyle w:val="Fotnotstext"/>
         <w:jc w:val="both"/>
         <w:rPr>
           <w:sz w:val="14"/>
@@ -15275,13 +15276,13 @@
       </w:pPr>
       <w:r>
         <w:rPr>
-          <w:rStyle w:val="FootnoteReference"/>
+          <w:rStyle w:val="Fotnotsreferens"/>
         </w:rPr>
         <w:footnoteRef/>
       </w:r>
       <w:r>
         <w:rPr>
-          <w:rStyle w:val="FootnoteReference"/>
+          <w:rStyle w:val="Fotnotsreferens"/>
           <w:sz w:val="14"/>
           <w:szCs w:val="14"/>
         </w:rPr>
@@ -15299,7 +15300,7 @@
   <w:footnote w:id="5">
     <w:p>
       <w:pPr>
-        <w:pStyle w:val="FootnoteText"/>
+        <w:pStyle w:val="Fotnotstext"/>
         <w:jc w:val="both"/>
         <w:rPr>
           <w:sz w:val="14"/>
@@ -15308,13 +15309,13 @@
       </w:pPr>
       <w:r>
         <w:rPr>
-          <w:rStyle w:val="FootnoteReference"/>
+          <w:rStyle w:val="Fotnotsreferens"/>
         </w:rPr>
         <w:footnoteRef/>
       </w:r>
       <w:r>
         <w:rPr>
-          <w:rStyle w:val="FootnoteReference"/>
+          <w:rStyle w:val="Fotnotsreferens"/>
           <w:sz w:val="14"/>
           <w:szCs w:val="14"/>
         </w:rPr>
@@ -15332,18 +15333,18 @@
   <w:footnote w:id="6">
     <w:p>
       <w:pPr>
-        <w:pStyle w:val="FootnoteText"/>
+        <w:pStyle w:val="Fotnotstext"/>
         <w:jc w:val="both"/>
       </w:pPr>
       <w:r>
         <w:rPr>
-          <w:rStyle w:val="FootnoteReference"/>
+          <w:rStyle w:val="Fotnotsreferens"/>
         </w:rPr>
         <w:footnoteRef/>
       </w:r>
       <w:r>
         <w:rPr>
-          <w:rStyle w:val="FootnoteReference"/>
+          <w:rStyle w:val="Fotnotsreferens"/>
           <w:sz w:val="14"/>
           <w:szCs w:val="14"/>
         </w:rPr>
@@ -17404,13 +17405,13 @@
       <w:rFonts w:ascii="Times New Roman" w:hAnsi="Times New Roman"/>
     </w:rPr>
   </w:style>
-  <w:style w:type="character" w:default="1" w:styleId="DefaultParagraphFont">
+  <w:style w:type="character" w:default="1" w:styleId="Standardstycketypsnitt">
     <w:name w:val="Default Paragraph Font"/>
     <w:uiPriority w:val="1"/>
     <w:semiHidden/>
     <w:unhideWhenUsed/>
   </w:style>
-  <w:style w:type="table" w:default="1" w:styleId="TableNormal">
+  <w:style w:type="table" w:default="1" w:styleId="Normaltabell">
     <w:name w:val="Normal Table"/>
     <w:uiPriority w:val="99"/>
     <w:semiHidden/>
@@ -17425,16 +17426,16 @@
       </w:tblCellMar>
     </w:tblPr>
   </w:style>
-  <w:style w:type="numbering" w:default="1" w:styleId="NoList">
+  <w:style w:type="numbering" w:default="1" w:styleId="Ingenlista">
     <w:name w:val="No List"/>
     <w:uiPriority w:val="99"/>
     <w:semiHidden/>
     <w:unhideWhenUsed/>
   </w:style>
-  <w:style w:type="character" w:customStyle="1" w:styleId="SubtitleChar">
-    <w:name w:val="Subtitle Char"/>
-    <w:basedOn w:val="DefaultParagraphFont"/>
-    <w:link w:val="Subtitle"/>
+  <w:style w:type="character" w:customStyle="1" w:styleId="UnderrubrikChar">
+    <w:name w:val="Underrubrik Char"/>
+    <w:basedOn w:val="Standardstycketypsnitt"/>
+    <w:link w:val="Underrubrik"/>
     <w:uiPriority w:val="11"/>
     <w:qFormat/>
     <w:rsid w:val="00793B8F"/>
@@ -17450,7 +17451,7 @@
   </w:style>
   <w:style w:type="character" w:customStyle="1" w:styleId="Rubrik1Char">
     <w:name w:val="Rubrik 1 Char"/>
-    <w:basedOn w:val="DefaultParagraphFont"/>
+    <w:basedOn w:val="Standardstycketypsnitt"/>
     <w:link w:val="Heading11"/>
     <w:uiPriority w:val="9"/>
     <w:qFormat/>
@@ -17463,10 +17464,10 @@
       <w:szCs w:val="28"/>
     </w:rPr>
   </w:style>
-  <w:style w:type="character" w:customStyle="1" w:styleId="BalloonTextChar">
-    <w:name w:val="Balloon Text Char"/>
-    <w:basedOn w:val="DefaultParagraphFont"/>
-    <w:link w:val="BalloonText"/>
+  <w:style w:type="character" w:customStyle="1" w:styleId="BubbeltextChar">
+    <w:name w:val="Bubbeltext Char"/>
+    <w:basedOn w:val="Standardstycketypsnitt"/>
+    <w:link w:val="Bubbeltext"/>
     <w:uiPriority w:val="99"/>
     <w:semiHidden/>
     <w:qFormat/>
@@ -17479,7 +17480,7 @@
   </w:style>
   <w:style w:type="character" w:customStyle="1" w:styleId="SidhuvudChar">
     <w:name w:val="Sidhuvud Char"/>
-    <w:basedOn w:val="DefaultParagraphFont"/>
+    <w:basedOn w:val="Standardstycketypsnitt"/>
     <w:link w:val="Header1"/>
     <w:uiPriority w:val="99"/>
     <w:qFormat/>
@@ -17488,10 +17489,10 @@
       <w:rFonts w:ascii="Times New Roman" w:hAnsi="Times New Roman"/>
     </w:rPr>
   </w:style>
-  <w:style w:type="character" w:customStyle="1" w:styleId="BodyTextChar">
-    <w:name w:val="Body Text Char"/>
-    <w:basedOn w:val="DefaultParagraphFont"/>
-    <w:link w:val="BodyText"/>
+  <w:style w:type="character" w:customStyle="1" w:styleId="BrdtextChar">
+    <w:name w:val="Brödtext Char"/>
+    <w:basedOn w:val="Standardstycketypsnitt"/>
+    <w:link w:val="Brdtext"/>
     <w:qFormat/>
     <w:rsid w:val="00AE5038"/>
     <w:rPr>
@@ -17500,10 +17501,10 @@
       <w:lang w:eastAsia="sv-SE"/>
     </w:rPr>
   </w:style>
-  <w:style w:type="character" w:customStyle="1" w:styleId="QuoteChar">
-    <w:name w:val="Quote Char"/>
-    <w:basedOn w:val="DefaultParagraphFont"/>
-    <w:link w:val="Quote"/>
+  <w:style w:type="character" w:customStyle="1" w:styleId="CitatChar">
+    <w:name w:val="Citat Char"/>
+    <w:basedOn w:val="Standardstycketypsnitt"/>
+    <w:link w:val="Citat"/>
     <w:uiPriority w:val="29"/>
     <w:qFormat/>
     <w:rsid w:val="00C36505"/>
@@ -17514,9 +17515,9 @@
       <w:sz w:val="20"/>
     </w:rPr>
   </w:style>
-  <w:style w:type="character" w:styleId="FootnoteReference">
+  <w:style w:type="character" w:styleId="Fotnotsreferens">
     <w:name w:val="footnote reference"/>
-    <w:basedOn w:val="DefaultParagraphFont"/>
+    <w:basedOn w:val="Standardstycketypsnitt"/>
     <w:uiPriority w:val="99"/>
     <w:unhideWhenUsed/>
     <w:qFormat/>
@@ -17526,10 +17527,10 @@
       <w:vertAlign w:val="superscript"/>
     </w:rPr>
   </w:style>
-  <w:style w:type="character" w:customStyle="1" w:styleId="FootnoteTextChar">
-    <w:name w:val="Footnote Text Char"/>
-    <w:basedOn w:val="DefaultParagraphFont"/>
-    <w:link w:val="FootnoteText"/>
+  <w:style w:type="character" w:customStyle="1" w:styleId="FotnotstextChar">
+    <w:name w:val="Fotnotstext Char"/>
+    <w:basedOn w:val="Standardstycketypsnitt"/>
+    <w:link w:val="Fotnotstext"/>
     <w:uiPriority w:val="99"/>
     <w:qFormat/>
     <w:rsid w:val="00305D18"/>
@@ -17542,7 +17543,7 @@
   </w:style>
   <w:style w:type="character" w:customStyle="1" w:styleId="SidfotChar">
     <w:name w:val="Sidfot Char"/>
-    <w:basedOn w:val="DefaultParagraphFont"/>
+    <w:basedOn w:val="Standardstycketypsnitt"/>
     <w:link w:val="Footer1"/>
     <w:uiPriority w:val="99"/>
     <w:qFormat/>
@@ -17551,9 +17552,9 @@
       <w:rFonts w:ascii="Times New Roman" w:hAnsi="Times New Roman"/>
     </w:rPr>
   </w:style>
-  <w:style w:type="character" w:styleId="PageNumber">
+  <w:style w:type="character" w:styleId="Sidnummer">
     <w:name w:val="page number"/>
-    <w:basedOn w:val="DefaultParagraphFont"/>
+    <w:basedOn w:val="Standardstycketypsnitt"/>
     <w:uiPriority w:val="99"/>
     <w:semiHidden/>
     <w:qFormat/>
@@ -17565,7 +17566,7 @@
   </w:style>
   <w:style w:type="character" w:customStyle="1" w:styleId="InternetLink">
     <w:name w:val="Internet Link"/>
-    <w:basedOn w:val="DefaultParagraphFont"/>
+    <w:basedOn w:val="Standardstycketypsnitt"/>
     <w:uiPriority w:val="99"/>
     <w:unhideWhenUsed/>
     <w:rsid w:val="000B7268"/>
@@ -17576,7 +17577,7 @@
   </w:style>
   <w:style w:type="character" w:customStyle="1" w:styleId="Rubrik2Char">
     <w:name w:val="Rubrik 2 Char"/>
-    <w:basedOn w:val="DefaultParagraphFont"/>
+    <w:basedOn w:val="Standardstycketypsnitt"/>
     <w:link w:val="Heading21"/>
     <w:uiPriority w:val="9"/>
     <w:qFormat/>
@@ -17591,7 +17592,7 @@
   </w:style>
   <w:style w:type="character" w:customStyle="1" w:styleId="Rubrik3Char">
     <w:name w:val="Rubrik 3 Char"/>
-    <w:basedOn w:val="DefaultParagraphFont"/>
+    <w:basedOn w:val="Standardstycketypsnitt"/>
     <w:link w:val="Heading31"/>
     <w:uiPriority w:val="9"/>
     <w:qFormat/>
@@ -17605,7 +17606,7 @@
   </w:style>
   <w:style w:type="character" w:customStyle="1" w:styleId="Rubrik4Char">
     <w:name w:val="Rubrik 4 Char"/>
-    <w:basedOn w:val="DefaultParagraphFont"/>
+    <w:basedOn w:val="Standardstycketypsnitt"/>
     <w:link w:val="Heading41"/>
     <w:uiPriority w:val="9"/>
     <w:qFormat/>
@@ -17619,7 +17620,7 @@
   </w:style>
   <w:style w:type="character" w:customStyle="1" w:styleId="Rubrik5Char">
     <w:name w:val="Rubrik 5 Char"/>
-    <w:basedOn w:val="DefaultParagraphFont"/>
+    <w:basedOn w:val="Standardstycketypsnitt"/>
     <w:link w:val="Heading51"/>
     <w:uiPriority w:val="9"/>
     <w:qFormat/>
@@ -17633,7 +17634,7 @@
   </w:style>
   <w:style w:type="character" w:customStyle="1" w:styleId="Rubrik6Char">
     <w:name w:val="Rubrik 6 Char"/>
-    <w:basedOn w:val="DefaultParagraphFont"/>
+    <w:basedOn w:val="Standardstycketypsnitt"/>
     <w:link w:val="Heading61"/>
     <w:uiPriority w:val="9"/>
     <w:semiHidden/>
@@ -17648,7 +17649,7 @@
   </w:style>
   <w:style w:type="character" w:customStyle="1" w:styleId="Rubrik7Char">
     <w:name w:val="Rubrik 7 Char"/>
-    <w:basedOn w:val="DefaultParagraphFont"/>
+    <w:basedOn w:val="Standardstycketypsnitt"/>
     <w:link w:val="Heading71"/>
     <w:uiPriority w:val="9"/>
     <w:semiHidden/>
@@ -17663,7 +17664,7 @@
   </w:style>
   <w:style w:type="character" w:customStyle="1" w:styleId="Rubrik8Char">
     <w:name w:val="Rubrik 8 Char"/>
-    <w:basedOn w:val="DefaultParagraphFont"/>
+    <w:basedOn w:val="Standardstycketypsnitt"/>
     <w:link w:val="Heading81"/>
     <w:uiPriority w:val="9"/>
     <w:semiHidden/>
@@ -17678,7 +17679,7 @@
   </w:style>
   <w:style w:type="character" w:customStyle="1" w:styleId="Rubrik9Char">
     <w:name w:val="Rubrik 9 Char"/>
-    <w:basedOn w:val="DefaultParagraphFont"/>
+    <w:basedOn w:val="Standardstycketypsnitt"/>
     <w:link w:val="Heading91"/>
     <w:uiPriority w:val="9"/>
     <w:semiHidden/>
@@ -17695,7 +17696,7 @@
   </w:style>
   <w:style w:type="character" w:customStyle="1" w:styleId="UnresolvedMention">
     <w:name w:val="Unresolved Mention"/>
-    <w:basedOn w:val="DefaultParagraphFont"/>
+    <w:basedOn w:val="Standardstycketypsnitt"/>
     <w:uiPriority w:val="99"/>
     <w:semiHidden/>
     <w:unhideWhenUsed/>
@@ -17706,9 +17707,9 @@
       <w:shd w:val="clear" w:color="auto" w:fill="E6E6E6"/>
     </w:rPr>
   </w:style>
-  <w:style w:type="character" w:styleId="FollowedHyperlink">
+  <w:style w:type="character" w:styleId="AnvndHyperlnk">
     <w:name w:val="FollowedHyperlink"/>
-    <w:basedOn w:val="DefaultParagraphFont"/>
+    <w:basedOn w:val="Standardstycketypsnitt"/>
     <w:uiPriority w:val="99"/>
     <w:semiHidden/>
     <w:unhideWhenUsed/>
@@ -17719,9 +17720,9 @@
       <w:u w:val="single"/>
     </w:rPr>
   </w:style>
-  <w:style w:type="character" w:styleId="IntenseEmphasis">
+  <w:style w:type="character" w:styleId="Starkbetoning">
     <w:name w:val="Intense Emphasis"/>
-    <w:basedOn w:val="DefaultParagraphFont"/>
+    <w:basedOn w:val="Standardstycketypsnitt"/>
     <w:uiPriority w:val="21"/>
     <w:qFormat/>
     <w:rsid w:val="005D4A96"/>
@@ -17733,9 +17734,9 @@
       <w:color w:val="4F81BD" w:themeColor="accent1"/>
     </w:rPr>
   </w:style>
-  <w:style w:type="character" w:styleId="Emphasis">
+  <w:style w:type="character" w:styleId="Betoning">
     <w:name w:val="Emphasis"/>
-    <w:basedOn w:val="DefaultParagraphFont"/>
+    <w:basedOn w:val="Standardstycketypsnitt"/>
     <w:uiPriority w:val="20"/>
     <w:qFormat/>
     <w:rsid w:val="005D4A96"/>
@@ -17744,9 +17745,9 @@
       <w:iCs/>
     </w:rPr>
   </w:style>
-  <w:style w:type="character" w:styleId="CommentReference">
+  <w:style w:type="character" w:styleId="Kommentarsreferens">
     <w:name w:val="annotation reference"/>
-    <w:basedOn w:val="DefaultParagraphFont"/>
+    <w:basedOn w:val="Standardstycketypsnitt"/>
     <w:uiPriority w:val="99"/>
     <w:semiHidden/>
     <w:unhideWhenUsed/>
@@ -17757,10 +17758,10 @@
       <w:szCs w:val="18"/>
     </w:rPr>
   </w:style>
-  <w:style w:type="character" w:customStyle="1" w:styleId="CommentTextChar">
-    <w:name w:val="Comment Text Char"/>
-    <w:basedOn w:val="DefaultParagraphFont"/>
-    <w:link w:val="CommentText"/>
+  <w:style w:type="character" w:customStyle="1" w:styleId="KommentarerChar">
+    <w:name w:val="Kommentarer Char"/>
+    <w:basedOn w:val="Standardstycketypsnitt"/>
+    <w:link w:val="Kommentarer"/>
     <w:uiPriority w:val="99"/>
     <w:qFormat/>
     <w:rsid w:val="00D344E6"/>
@@ -17770,10 +17771,10 @@
       <w:szCs w:val="24"/>
     </w:rPr>
   </w:style>
-  <w:style w:type="character" w:customStyle="1" w:styleId="CommentSubjectChar">
-    <w:name w:val="Comment Subject Char"/>
-    <w:basedOn w:val="CommentTextChar"/>
-    <w:link w:val="CommentSubject"/>
+  <w:style w:type="character" w:customStyle="1" w:styleId="KommentarsmneChar">
+    <w:name w:val="Kommentarsämne Char"/>
+    <w:basedOn w:val="KommentarerChar"/>
+    <w:link w:val="Kommentarsmne"/>
     <w:uiPriority w:val="99"/>
     <w:semiHidden/>
     <w:qFormat/>
@@ -17788,13 +17789,13 @@
   </w:style>
   <w:style w:type="character" w:customStyle="1" w:styleId="apple-converted-space">
     <w:name w:val="apple-converted-space"/>
-    <w:basedOn w:val="DefaultParagraphFont"/>
+    <w:basedOn w:val="Standardstycketypsnitt"/>
     <w:qFormat/>
     <w:rsid w:val="00BE71B5"/>
   </w:style>
-  <w:style w:type="character" w:styleId="EndnoteReference">
+  <w:style w:type="character" w:styleId="Slutkommentarsreferens">
     <w:name w:val="endnote reference"/>
-    <w:basedOn w:val="DefaultParagraphFont"/>
+    <w:basedOn w:val="Standardstycketypsnitt"/>
     <w:uiPriority w:val="99"/>
     <w:semiHidden/>
     <w:unhideWhenUsed/>
@@ -18366,7 +18367,7 @@
   <w:style w:type="paragraph" w:customStyle="1" w:styleId="Heading">
     <w:name w:val="Heading"/>
     <w:basedOn w:val="Normal"/>
-    <w:next w:val="BodyText"/>
+    <w:next w:val="Brdtext"/>
     <w:qFormat/>
     <w:pPr>
       <w:keepNext/>
@@ -18378,10 +18379,10 @@
       <w:szCs w:val="28"/>
     </w:rPr>
   </w:style>
-  <w:style w:type="paragraph" w:styleId="BodyText">
+  <w:style w:type="paragraph" w:styleId="Brdtext">
     <w:name w:val="Body Text"/>
     <w:basedOn w:val="Normal"/>
-    <w:link w:val="BodyTextChar"/>
+    <w:link w:val="BrdtextChar"/>
     <w:qFormat/>
     <w:rsid w:val="00AE5038"/>
     <w:pPr>
@@ -18393,9 +18394,9 @@
       <w:lang w:eastAsia="sv-SE"/>
     </w:rPr>
   </w:style>
-  <w:style w:type="paragraph" w:styleId="List">
+  <w:style w:type="paragraph" w:styleId="Lista">
     <w:name w:val="List"/>
-    <w:basedOn w:val="BodyText"/>
+    <w:basedOn w:val="Brdtext"/>
     <w:rPr>
       <w:rFonts w:cs="Lucida Sans"/>
     </w:rPr>
@@ -18656,11 +18657,11 @@
       <w:sz w:val="28"/>
     </w:rPr>
   </w:style>
-  <w:style w:type="paragraph" w:styleId="Subtitle">
+  <w:style w:type="paragraph" w:styleId="Underrubrik">
     <w:name w:val="Subtitle"/>
     <w:basedOn w:val="Normal"/>
     <w:next w:val="Normal"/>
-    <w:link w:val="SubtitleChar"/>
+    <w:link w:val="UnderrubrikChar"/>
     <w:uiPriority w:val="11"/>
     <w:qFormat/>
     <w:rsid w:val="00793B8F"/>
@@ -18764,7 +18765,7 @@
       <w:b/>
     </w:rPr>
   </w:style>
-  <w:style w:type="paragraph" w:styleId="TOCHeading">
+  <w:style w:type="paragraph" w:styleId="Innehllsfrteckningsrubrik">
     <w:name w:val="TOC Heading"/>
     <w:basedOn w:val="Heading11"/>
     <w:next w:val="Normal"/>
@@ -18809,10 +18810,10 @@
       <w:sz w:val="20"/>
     </w:rPr>
   </w:style>
-  <w:style w:type="paragraph" w:styleId="BalloonText">
+  <w:style w:type="paragraph" w:styleId="Bubbeltext">
     <w:name w:val="Balloon Text"/>
     <w:basedOn w:val="Normal"/>
-    <w:link w:val="BalloonTextChar"/>
+    <w:link w:val="BubbeltextChar"/>
     <w:uiPriority w:val="99"/>
     <w:semiHidden/>
     <w:unhideWhenUsed/>
@@ -18869,10 +18870,10 @@
       <w:sz w:val="16"/>
     </w:rPr>
   </w:style>
-  <w:style w:type="paragraph" w:styleId="Quote">
+  <w:style w:type="paragraph" w:styleId="Citat">
     <w:name w:val="Quote"/>
     <w:basedOn w:val="Normal"/>
-    <w:link w:val="QuoteChar"/>
+    <w:link w:val="CitatChar"/>
     <w:uiPriority w:val="29"/>
     <w:qFormat/>
     <w:rsid w:val="00C36505"/>
@@ -18886,7 +18887,7 @@
       <w:sz w:val="20"/>
     </w:rPr>
   </w:style>
-  <w:style w:type="paragraph" w:styleId="ListBullet">
+  <w:style w:type="paragraph" w:styleId="Punktlista">
     <w:name w:val="List Bullet"/>
     <w:basedOn w:val="Normal"/>
     <w:uiPriority w:val="99"/>
@@ -18899,7 +18900,7 @@
       <w:jc w:val="both"/>
     </w:pPr>
   </w:style>
-  <w:style w:type="paragraph" w:styleId="ListNumber">
+  <w:style w:type="paragraph" w:styleId="Numreradlista">
     <w:name w:val="List Number"/>
     <w:basedOn w:val="Normal"/>
     <w:uiPriority w:val="99"/>
@@ -18913,10 +18914,10 @@
       <w:jc w:val="both"/>
     </w:pPr>
   </w:style>
-  <w:style w:type="paragraph" w:styleId="FootnoteText">
+  <w:style w:type="paragraph" w:styleId="Fotnotstext">
     <w:name w:val="footnote text"/>
     <w:basedOn w:val="Normal"/>
-    <w:link w:val="FootnoteTextChar"/>
+    <w:link w:val="FotnotstextChar"/>
     <w:uiPriority w:val="99"/>
     <w:unhideWhenUsed/>
     <w:qFormat/>
@@ -18974,7 +18975,7 @@
       <w:szCs w:val="16"/>
     </w:rPr>
   </w:style>
-  <w:style w:type="paragraph" w:styleId="Caption">
+  <w:style w:type="paragraph" w:styleId="Beskrivning">
     <w:name w:val="caption"/>
     <w:basedOn w:val="Normal"/>
     <w:next w:val="Normal"/>
@@ -19014,7 +19015,7 @@
       <w:lang w:eastAsia="sv-SE"/>
     </w:rPr>
   </w:style>
-  <w:style w:type="paragraph" w:styleId="TableofFigures">
+  <w:style w:type="paragraph" w:styleId="Figurfrteckning">
     <w:name w:val="table of figures"/>
     <w:basedOn w:val="Normal"/>
     <w:next w:val="Normal"/>
@@ -19057,7 +19058,7 @@
       <w:b/>
     </w:rPr>
   </w:style>
-  <w:style w:type="paragraph" w:styleId="ListParagraph">
+  <w:style w:type="paragraph" w:styleId="Liststycke">
     <w:name w:val="List Paragraph"/>
     <w:basedOn w:val="Normal"/>
     <w:uiPriority w:val="34"/>
@@ -19074,10 +19075,10 @@
       <w:lang w:eastAsia="sv-SE"/>
     </w:rPr>
   </w:style>
-  <w:style w:type="paragraph" w:styleId="CommentText">
+  <w:style w:type="paragraph" w:styleId="Kommentarer">
     <w:name w:val="annotation text"/>
     <w:basedOn w:val="Normal"/>
-    <w:link w:val="CommentTextChar"/>
+    <w:link w:val="KommentarerChar"/>
     <w:uiPriority w:val="99"/>
     <w:unhideWhenUsed/>
     <w:qFormat/>
@@ -19087,10 +19088,10 @@
       <w:szCs w:val="24"/>
     </w:rPr>
   </w:style>
-  <w:style w:type="paragraph" w:styleId="CommentSubject">
+  <w:style w:type="paragraph" w:styleId="Kommentarsmne">
     <w:name w:val="annotation subject"/>
-    <w:basedOn w:val="CommentText"/>
-    <w:link w:val="CommentSubjectChar"/>
+    <w:basedOn w:val="Kommentarer"/>
+    <w:link w:val="KommentarsmneChar"/>
     <w:uiPriority w:val="99"/>
     <w:semiHidden/>
     <w:unhideWhenUsed/>
@@ -19113,7 +19114,7 @@
       <w:rFonts w:ascii="Times New Roman" w:hAnsi="Times New Roman"/>
     </w:rPr>
   </w:style>
-  <w:style w:type="paragraph" w:styleId="NormalWeb">
+  <w:style w:type="paragraph" w:styleId="Normalwebb">
     <w:name w:val="Normal (Web)"/>
     <w:basedOn w:val="Normal"/>
     <w:uiPriority w:val="99"/>
@@ -19163,9 +19164,9 @@
     <w:name w:val="Footnote Text2"/>
     <w:basedOn w:val="Normal"/>
   </w:style>
-  <w:style w:type="table" w:styleId="TableGrid">
+  <w:style w:type="table" w:styleId="Tabellrutnt">
     <w:name w:val="Table Grid"/>
-    <w:basedOn w:val="TableNormal"/>
+    <w:basedOn w:val="Normaltabell"/>
     <w:uiPriority w:val="59"/>
     <w:rsid w:val="00B51CC2"/>
     <w:tblPr>
@@ -19186,7 +19187,7 @@
       </w:tblCellMar>
     </w:tblPr>
   </w:style>
-  <w:style w:type="paragraph" w:styleId="TOC1">
+  <w:style w:type="paragraph" w:styleId="Innehll1">
     <w:name w:val="toc 1"/>
     <w:basedOn w:val="Normal"/>
     <w:next w:val="Normal"/>
@@ -19204,7 +19205,7 @@
       <w:szCs w:val="24"/>
     </w:rPr>
   </w:style>
-  <w:style w:type="paragraph" w:styleId="TOC3">
+  <w:style w:type="paragraph" w:styleId="Innehll3">
     <w:name w:val="toc 3"/>
     <w:basedOn w:val="Normal"/>
     <w:next w:val="Normal"/>
@@ -19219,10 +19220,10 @@
       <w:rFonts w:asciiTheme="minorHAnsi" w:hAnsiTheme="minorHAnsi"/>
     </w:rPr>
   </w:style>
-  <w:style w:type="paragraph" w:styleId="Header">
+  <w:style w:type="paragraph" w:styleId="Sidhuvud">
     <w:name w:val="header"/>
     <w:basedOn w:val="Normal"/>
-    <w:link w:val="HeaderChar"/>
+    <w:link w:val="SidhuvudChar1"/>
     <w:uiPriority w:val="99"/>
     <w:unhideWhenUsed/>
     <w:rsid w:val="00D01DE3"/>
@@ -19233,20 +19234,20 @@
       </w:tabs>
     </w:pPr>
   </w:style>
-  <w:style w:type="character" w:customStyle="1" w:styleId="HeaderChar">
-    <w:name w:val="Header Char"/>
-    <w:basedOn w:val="DefaultParagraphFont"/>
-    <w:link w:val="Header"/>
+  <w:style w:type="character" w:customStyle="1" w:styleId="SidhuvudChar1">
+    <w:name w:val="Sidhuvud Char1"/>
+    <w:basedOn w:val="Standardstycketypsnitt"/>
+    <w:link w:val="Sidhuvud"/>
     <w:uiPriority w:val="99"/>
     <w:rsid w:val="00D01DE3"/>
     <w:rPr>
       <w:rFonts w:ascii="Times New Roman" w:hAnsi="Times New Roman"/>
     </w:rPr>
   </w:style>
-  <w:style w:type="paragraph" w:styleId="Footer">
+  <w:style w:type="paragraph" w:styleId="Sidfot">
     <w:name w:val="footer"/>
     <w:basedOn w:val="Normal"/>
-    <w:link w:val="FooterChar"/>
+    <w:link w:val="SidfotChar1"/>
     <w:uiPriority w:val="99"/>
     <w:unhideWhenUsed/>
     <w:rsid w:val="00D01DE3"/>
@@ -19257,17 +19258,17 @@
       </w:tabs>
     </w:pPr>
   </w:style>
-  <w:style w:type="character" w:customStyle="1" w:styleId="FooterChar">
-    <w:name w:val="Footer Char"/>
-    <w:basedOn w:val="DefaultParagraphFont"/>
-    <w:link w:val="Footer"/>
+  <w:style w:type="character" w:customStyle="1" w:styleId="SidfotChar1">
+    <w:name w:val="Sidfot Char1"/>
+    <w:basedOn w:val="Standardstycketypsnitt"/>
+    <w:link w:val="Sidfot"/>
     <w:uiPriority w:val="99"/>
     <w:rsid w:val="00D01DE3"/>
     <w:rPr>
       <w:rFonts w:ascii="Times New Roman" w:hAnsi="Times New Roman"/>
     </w:rPr>
   </w:style>
-  <w:style w:type="paragraph" w:styleId="TOC2">
+  <w:style w:type="paragraph" w:styleId="Innehll2">
     <w:name w:val="toc 2"/>
     <w:basedOn w:val="Normal"/>
     <w:next w:val="Normal"/>
@@ -19283,9 +19284,9 @@
       <w:b/>
     </w:rPr>
   </w:style>
-  <w:style w:type="character" w:styleId="Strong">
+  <w:style w:type="character" w:styleId="Betoning2">
     <w:name w:val="Strong"/>
-    <w:basedOn w:val="DefaultParagraphFont"/>
+    <w:basedOn w:val="Standardstycketypsnitt"/>
     <w:qFormat/>
     <w:rsid w:val="00840367"/>
     <w:rPr>
@@ -19293,18 +19294,18 @@
       <w:bCs/>
     </w:rPr>
   </w:style>
-  <w:style w:type="character" w:styleId="LineNumber">
+  <w:style w:type="character" w:styleId="Radnummer">
     <w:name w:val="line number"/>
-    <w:basedOn w:val="DefaultParagraphFont"/>
+    <w:basedOn w:val="Standardstycketypsnitt"/>
     <w:uiPriority w:val="99"/>
     <w:semiHidden/>
     <w:unhideWhenUsed/>
     <w:rsid w:val="003E2AEF"/>
   </w:style>
-  <w:style w:type="paragraph" w:styleId="DocumentMap">
+  <w:style w:type="paragraph" w:styleId="Dokumentversikt">
     <w:name w:val="Document Map"/>
     <w:basedOn w:val="Normal"/>
-    <w:link w:val="DocumentMapChar"/>
+    <w:link w:val="DokumentversiktChar"/>
     <w:uiPriority w:val="99"/>
     <w:semiHidden/>
     <w:unhideWhenUsed/>
@@ -19315,10 +19316,10 @@
       <w:szCs w:val="24"/>
     </w:rPr>
   </w:style>
-  <w:style w:type="character" w:customStyle="1" w:styleId="DocumentMapChar">
-    <w:name w:val="Document Map Char"/>
-    <w:basedOn w:val="DefaultParagraphFont"/>
-    <w:link w:val="DocumentMap"/>
+  <w:style w:type="character" w:customStyle="1" w:styleId="DokumentversiktChar">
+    <w:name w:val="Dokumentöversikt Char"/>
+    <w:basedOn w:val="Standardstycketypsnitt"/>
+    <w:link w:val="Dokumentversikt"/>
     <w:uiPriority w:val="99"/>
     <w:semiHidden/>
     <w:rsid w:val="00A06A89"/>
@@ -19328,7 +19329,7 @@
       <w:szCs w:val="24"/>
     </w:rPr>
   </w:style>
-  <w:style w:type="paragraph" w:styleId="TOC4">
+  <w:style w:type="paragraph" w:styleId="Innehll4">
     <w:name w:val="toc 4"/>
     <w:basedOn w:val="Normal"/>
     <w:next w:val="Normal"/>
@@ -19346,7 +19347,7 @@
       <w:szCs w:val="20"/>
     </w:rPr>
   </w:style>
-  <w:style w:type="paragraph" w:styleId="TOC5">
+  <w:style w:type="paragraph" w:styleId="Innehll5">
     <w:name w:val="toc 5"/>
     <w:basedOn w:val="Normal"/>
     <w:next w:val="Normal"/>
@@ -19364,7 +19365,7 @@
       <w:szCs w:val="20"/>
     </w:rPr>
   </w:style>
-  <w:style w:type="paragraph" w:styleId="TOC6">
+  <w:style w:type="paragraph" w:styleId="Innehll6">
     <w:name w:val="toc 6"/>
     <w:basedOn w:val="Normal"/>
     <w:next w:val="Normal"/>
@@ -19382,7 +19383,7 @@
       <w:szCs w:val="20"/>
     </w:rPr>
   </w:style>
-  <w:style w:type="paragraph" w:styleId="TOC7">
+  <w:style w:type="paragraph" w:styleId="Innehll7">
     <w:name w:val="toc 7"/>
     <w:basedOn w:val="Normal"/>
     <w:next w:val="Normal"/>
@@ -19400,7 +19401,7 @@
       <w:szCs w:val="20"/>
     </w:rPr>
   </w:style>
-  <w:style w:type="paragraph" w:styleId="TOC8">
+  <w:style w:type="paragraph" w:styleId="Innehll8">
     <w:name w:val="toc 8"/>
     <w:basedOn w:val="Normal"/>
     <w:next w:val="Normal"/>
@@ -19418,7 +19419,7 @@
       <w:szCs w:val="20"/>
     </w:rPr>
   </w:style>
-  <w:style w:type="paragraph" w:styleId="TOC9">
+  <w:style w:type="paragraph" w:styleId="Innehll9">
     <w:name w:val="toc 9"/>
     <w:basedOn w:val="Normal"/>
     <w:next w:val="Normal"/>
@@ -19436,9 +19437,9 @@
       <w:szCs w:val="20"/>
     </w:rPr>
   </w:style>
-  <w:style w:type="character" w:styleId="Hyperlink">
+  <w:style w:type="character" w:styleId="Hyperlnk">
     <w:name w:val="Hyperlink"/>
-    <w:basedOn w:val="DefaultParagraphFont"/>
+    <w:basedOn w:val="Standardstycketypsnitt"/>
     <w:uiPriority w:val="99"/>
     <w:semiHidden/>
     <w:unhideWhenUsed/>
@@ -19626,13 +19627,13 @@
       <w:rFonts w:ascii="Times New Roman" w:hAnsi="Times New Roman"/>
     </w:rPr>
   </w:style>
-  <w:style w:type="character" w:default="1" w:styleId="DefaultParagraphFont">
+  <w:style w:type="character" w:default="1" w:styleId="Standardstycketypsnitt">
     <w:name w:val="Default Paragraph Font"/>
     <w:uiPriority w:val="1"/>
     <w:semiHidden/>
     <w:unhideWhenUsed/>
   </w:style>
-  <w:style w:type="table" w:default="1" w:styleId="TableNormal">
+  <w:style w:type="table" w:default="1" w:styleId="Normaltabell">
     <w:name w:val="Normal Table"/>
     <w:uiPriority w:val="99"/>
     <w:semiHidden/>
@@ -19647,16 +19648,16 @@
       </w:tblCellMar>
     </w:tblPr>
   </w:style>
-  <w:style w:type="numbering" w:default="1" w:styleId="NoList">
+  <w:style w:type="numbering" w:default="1" w:styleId="Ingenlista">
     <w:name w:val="No List"/>
     <w:uiPriority w:val="99"/>
     <w:semiHidden/>
     <w:unhideWhenUsed/>
   </w:style>
-  <w:style w:type="character" w:customStyle="1" w:styleId="SubtitleChar">
-    <w:name w:val="Subtitle Char"/>
-    <w:basedOn w:val="DefaultParagraphFont"/>
-    <w:link w:val="Subtitle"/>
+  <w:style w:type="character" w:customStyle="1" w:styleId="UnderrubrikChar">
+    <w:name w:val="Underrubrik Char"/>
+    <w:basedOn w:val="Standardstycketypsnitt"/>
+    <w:link w:val="Underrubrik"/>
     <w:uiPriority w:val="11"/>
     <w:qFormat/>
     <w:rsid w:val="00793B8F"/>
@@ -19672,7 +19673,7 @@
   </w:style>
   <w:style w:type="character" w:customStyle="1" w:styleId="Rubrik1Char">
     <w:name w:val="Rubrik 1 Char"/>
-    <w:basedOn w:val="DefaultParagraphFont"/>
+    <w:basedOn w:val="Standardstycketypsnitt"/>
     <w:link w:val="Heading11"/>
     <w:uiPriority w:val="9"/>
     <w:qFormat/>
@@ -19685,10 +19686,10 @@
       <w:szCs w:val="28"/>
     </w:rPr>
   </w:style>
-  <w:style w:type="character" w:customStyle="1" w:styleId="BalloonTextChar">
-    <w:name w:val="Balloon Text Char"/>
-    <w:basedOn w:val="DefaultParagraphFont"/>
-    <w:link w:val="BalloonText"/>
+  <w:style w:type="character" w:customStyle="1" w:styleId="BubbeltextChar">
+    <w:name w:val="Bubbeltext Char"/>
+    <w:basedOn w:val="Standardstycketypsnitt"/>
+    <w:link w:val="Bubbeltext"/>
     <w:uiPriority w:val="99"/>
     <w:semiHidden/>
     <w:qFormat/>
@@ -19701,7 +19702,7 @@
   </w:style>
   <w:style w:type="character" w:customStyle="1" w:styleId="SidhuvudChar">
     <w:name w:val="Sidhuvud Char"/>
-    <w:basedOn w:val="DefaultParagraphFont"/>
+    <w:basedOn w:val="Standardstycketypsnitt"/>
     <w:link w:val="Header1"/>
     <w:uiPriority w:val="99"/>
     <w:qFormat/>
@@ -19710,10 +19711,10 @@
       <w:rFonts w:ascii="Times New Roman" w:hAnsi="Times New Roman"/>
     </w:rPr>
   </w:style>
-  <w:style w:type="character" w:customStyle="1" w:styleId="BodyTextChar">
-    <w:name w:val="Body Text Char"/>
-    <w:basedOn w:val="DefaultParagraphFont"/>
-    <w:link w:val="BodyText"/>
+  <w:style w:type="character" w:customStyle="1" w:styleId="BrdtextChar">
+    <w:name w:val="Brödtext Char"/>
+    <w:basedOn w:val="Standardstycketypsnitt"/>
+    <w:link w:val="Brdtext"/>
     <w:qFormat/>
     <w:rsid w:val="00AE5038"/>
     <w:rPr>
@@ -19722,10 +19723,10 @@
       <w:lang w:eastAsia="sv-SE"/>
     </w:rPr>
   </w:style>
-  <w:style w:type="character" w:customStyle="1" w:styleId="QuoteChar">
-    <w:name w:val="Quote Char"/>
-    <w:basedOn w:val="DefaultParagraphFont"/>
-    <w:link w:val="Quote"/>
+  <w:style w:type="character" w:customStyle="1" w:styleId="CitatChar">
+    <w:name w:val="Citat Char"/>
+    <w:basedOn w:val="Standardstycketypsnitt"/>
+    <w:link w:val="Citat"/>
     <w:uiPriority w:val="29"/>
     <w:qFormat/>
     <w:rsid w:val="00C36505"/>
@@ -19736,9 +19737,9 @@
       <w:sz w:val="20"/>
     </w:rPr>
   </w:style>
-  <w:style w:type="character" w:styleId="FootnoteReference">
+  <w:style w:type="character" w:styleId="Fotnotsreferens">
     <w:name w:val="footnote reference"/>
-    <w:basedOn w:val="DefaultParagraphFont"/>
+    <w:basedOn w:val="Standardstycketypsnitt"/>
     <w:uiPriority w:val="99"/>
     <w:unhideWhenUsed/>
     <w:qFormat/>
@@ -19748,10 +19749,10 @@
       <w:vertAlign w:val="superscript"/>
     </w:rPr>
   </w:style>
-  <w:style w:type="character" w:customStyle="1" w:styleId="FootnoteTextChar">
-    <w:name w:val="Footnote Text Char"/>
-    <w:basedOn w:val="DefaultParagraphFont"/>
-    <w:link w:val="FootnoteText"/>
+  <w:style w:type="character" w:customStyle="1" w:styleId="FotnotstextChar">
+    <w:name w:val="Fotnotstext Char"/>
+    <w:basedOn w:val="Standardstycketypsnitt"/>
+    <w:link w:val="Fotnotstext"/>
     <w:uiPriority w:val="99"/>
     <w:qFormat/>
     <w:rsid w:val="00305D18"/>
@@ -19764,7 +19765,7 @@
   </w:style>
   <w:style w:type="character" w:customStyle="1" w:styleId="SidfotChar">
     <w:name w:val="Sidfot Char"/>
-    <w:basedOn w:val="DefaultParagraphFont"/>
+    <w:basedOn w:val="Standardstycketypsnitt"/>
     <w:link w:val="Footer1"/>
     <w:uiPriority w:val="99"/>
     <w:qFormat/>
@@ -19773,9 +19774,9 @@
       <w:rFonts w:ascii="Times New Roman" w:hAnsi="Times New Roman"/>
     </w:rPr>
   </w:style>
-  <w:style w:type="character" w:styleId="PageNumber">
+  <w:style w:type="character" w:styleId="Sidnummer">
     <w:name w:val="page number"/>
-    <w:basedOn w:val="DefaultParagraphFont"/>
+    <w:basedOn w:val="Standardstycketypsnitt"/>
     <w:uiPriority w:val="99"/>
     <w:semiHidden/>
     <w:qFormat/>
@@ -19787,7 +19788,7 @@
   </w:style>
   <w:style w:type="character" w:customStyle="1" w:styleId="InternetLink">
     <w:name w:val="Internet Link"/>
-    <w:basedOn w:val="DefaultParagraphFont"/>
+    <w:basedOn w:val="Standardstycketypsnitt"/>
     <w:uiPriority w:val="99"/>
     <w:unhideWhenUsed/>
     <w:rsid w:val="000B7268"/>
@@ -19798,7 +19799,7 @@
   </w:style>
   <w:style w:type="character" w:customStyle="1" w:styleId="Rubrik2Char">
     <w:name w:val="Rubrik 2 Char"/>
-    <w:basedOn w:val="DefaultParagraphFont"/>
+    <w:basedOn w:val="Standardstycketypsnitt"/>
     <w:link w:val="Heading21"/>
     <w:uiPriority w:val="9"/>
     <w:qFormat/>
@@ -19813,7 +19814,7 @@
   </w:style>
   <w:style w:type="character" w:customStyle="1" w:styleId="Rubrik3Char">
     <w:name w:val="Rubrik 3 Char"/>
-    <w:basedOn w:val="DefaultParagraphFont"/>
+    <w:basedOn w:val="Standardstycketypsnitt"/>
     <w:link w:val="Heading31"/>
     <w:uiPriority w:val="9"/>
     <w:qFormat/>
@@ -19827,7 +19828,7 @@
   </w:style>
   <w:style w:type="character" w:customStyle="1" w:styleId="Rubrik4Char">
     <w:name w:val="Rubrik 4 Char"/>
-    <w:basedOn w:val="DefaultParagraphFont"/>
+    <w:basedOn w:val="Standardstycketypsnitt"/>
     <w:link w:val="Heading41"/>
     <w:uiPriority w:val="9"/>
     <w:qFormat/>
@@ -19841,7 +19842,7 @@
   </w:style>
   <w:style w:type="character" w:customStyle="1" w:styleId="Rubrik5Char">
     <w:name w:val="Rubrik 5 Char"/>
-    <w:basedOn w:val="DefaultParagraphFont"/>
+    <w:basedOn w:val="Standardstycketypsnitt"/>
     <w:link w:val="Heading51"/>
     <w:uiPriority w:val="9"/>
     <w:qFormat/>
@@ -19855,7 +19856,7 @@
   </w:style>
   <w:style w:type="character" w:customStyle="1" w:styleId="Rubrik6Char">
     <w:name w:val="Rubrik 6 Char"/>
-    <w:basedOn w:val="DefaultParagraphFont"/>
+    <w:basedOn w:val="Standardstycketypsnitt"/>
     <w:link w:val="Heading61"/>
     <w:uiPriority w:val="9"/>
     <w:semiHidden/>
@@ -19870,7 +19871,7 @@
   </w:style>
   <w:style w:type="character" w:customStyle="1" w:styleId="Rubrik7Char">
     <w:name w:val="Rubrik 7 Char"/>
-    <w:basedOn w:val="DefaultParagraphFont"/>
+    <w:basedOn w:val="Standardstycketypsnitt"/>
     <w:link w:val="Heading71"/>
     <w:uiPriority w:val="9"/>
     <w:semiHidden/>
@@ -19885,7 +19886,7 @@
   </w:style>
   <w:style w:type="character" w:customStyle="1" w:styleId="Rubrik8Char">
     <w:name w:val="Rubrik 8 Char"/>
-    <w:basedOn w:val="DefaultParagraphFont"/>
+    <w:basedOn w:val="Standardstycketypsnitt"/>
     <w:link w:val="Heading81"/>
     <w:uiPriority w:val="9"/>
     <w:semiHidden/>
@@ -19900,7 +19901,7 @@
   </w:style>
   <w:style w:type="character" w:customStyle="1" w:styleId="Rubrik9Char">
     <w:name w:val="Rubrik 9 Char"/>
-    <w:basedOn w:val="DefaultParagraphFont"/>
+    <w:basedOn w:val="Standardstycketypsnitt"/>
     <w:link w:val="Heading91"/>
     <w:uiPriority w:val="9"/>
     <w:semiHidden/>
@@ -19917,7 +19918,7 @@
   </w:style>
   <w:style w:type="character" w:customStyle="1" w:styleId="UnresolvedMention">
     <w:name w:val="Unresolved Mention"/>
-    <w:basedOn w:val="DefaultParagraphFont"/>
+    <w:basedOn w:val="Standardstycketypsnitt"/>
     <w:uiPriority w:val="99"/>
     <w:semiHidden/>
     <w:unhideWhenUsed/>
@@ -19928,9 +19929,9 @@
       <w:shd w:val="clear" w:color="auto" w:fill="E6E6E6"/>
     </w:rPr>
   </w:style>
-  <w:style w:type="character" w:styleId="FollowedHyperlink">
+  <w:style w:type="character" w:styleId="AnvndHyperlnk">
     <w:name w:val="FollowedHyperlink"/>
-    <w:basedOn w:val="DefaultParagraphFont"/>
+    <w:basedOn w:val="Standardstycketypsnitt"/>
     <w:uiPriority w:val="99"/>
     <w:semiHidden/>
     <w:unhideWhenUsed/>
@@ -19941,9 +19942,9 @@
       <w:u w:val="single"/>
     </w:rPr>
   </w:style>
-  <w:style w:type="character" w:styleId="IntenseEmphasis">
+  <w:style w:type="character" w:styleId="Starkbetoning">
     <w:name w:val="Intense Emphasis"/>
-    <w:basedOn w:val="DefaultParagraphFont"/>
+    <w:basedOn w:val="Standardstycketypsnitt"/>
     <w:uiPriority w:val="21"/>
     <w:qFormat/>
     <w:rsid w:val="005D4A96"/>
@@ -19955,9 +19956,9 @@
       <w:color w:val="4F81BD" w:themeColor="accent1"/>
     </w:rPr>
   </w:style>
-  <w:style w:type="character" w:styleId="Emphasis">
+  <w:style w:type="character" w:styleId="Betoning">
     <w:name w:val="Emphasis"/>
-    <w:basedOn w:val="DefaultParagraphFont"/>
+    <w:basedOn w:val="Standardstycketypsnitt"/>
     <w:uiPriority w:val="20"/>
     <w:qFormat/>
     <w:rsid w:val="005D4A96"/>
@@ -19966,9 +19967,9 @@
       <w:iCs/>
     </w:rPr>
   </w:style>
-  <w:style w:type="character" w:styleId="CommentReference">
+  <w:style w:type="character" w:styleId="Kommentarsreferens">
     <w:name w:val="annotation reference"/>
-    <w:basedOn w:val="DefaultParagraphFont"/>
+    <w:basedOn w:val="Standardstycketypsnitt"/>
     <w:uiPriority w:val="99"/>
     <w:semiHidden/>
     <w:unhideWhenUsed/>
@@ -19979,10 +19980,10 @@
       <w:szCs w:val="18"/>
     </w:rPr>
   </w:style>
-  <w:style w:type="character" w:customStyle="1" w:styleId="CommentTextChar">
-    <w:name w:val="Comment Text Char"/>
-    <w:basedOn w:val="DefaultParagraphFont"/>
-    <w:link w:val="CommentText"/>
+  <w:style w:type="character" w:customStyle="1" w:styleId="KommentarerChar">
+    <w:name w:val="Kommentarer Char"/>
+    <w:basedOn w:val="Standardstycketypsnitt"/>
+    <w:link w:val="Kommentarer"/>
     <w:uiPriority w:val="99"/>
     <w:qFormat/>
     <w:rsid w:val="00D344E6"/>
@@ -19992,10 +19993,10 @@
       <w:szCs w:val="24"/>
     </w:rPr>
   </w:style>
-  <w:style w:type="character" w:customStyle="1" w:styleId="CommentSubjectChar">
-    <w:name w:val="Comment Subject Char"/>
-    <w:basedOn w:val="CommentTextChar"/>
-    <w:link w:val="CommentSubject"/>
+  <w:style w:type="character" w:customStyle="1" w:styleId="KommentarsmneChar">
+    <w:name w:val="Kommentarsämne Char"/>
+    <w:basedOn w:val="KommentarerChar"/>
+    <w:link w:val="Kommentarsmne"/>
     <w:uiPriority w:val="99"/>
     <w:semiHidden/>
     <w:qFormat/>
@@ -20010,13 +20011,13 @@
   </w:style>
   <w:style w:type="character" w:customStyle="1" w:styleId="apple-converted-space">
     <w:name w:val="apple-converted-space"/>
-    <w:basedOn w:val="DefaultParagraphFont"/>
+    <w:basedOn w:val="Standardstycketypsnitt"/>
     <w:qFormat/>
     <w:rsid w:val="00BE71B5"/>
   </w:style>
-  <w:style w:type="character" w:styleId="EndnoteReference">
+  <w:style w:type="character" w:styleId="Slutkommentarsreferens">
     <w:name w:val="endnote reference"/>
-    <w:basedOn w:val="DefaultParagraphFont"/>
+    <w:basedOn w:val="Standardstycketypsnitt"/>
     <w:uiPriority w:val="99"/>
     <w:semiHidden/>
     <w:unhideWhenUsed/>
@@ -20588,7 +20589,7 @@
   <w:style w:type="paragraph" w:customStyle="1" w:styleId="Heading">
     <w:name w:val="Heading"/>
     <w:basedOn w:val="Normal"/>
-    <w:next w:val="BodyText"/>
+    <w:next w:val="Brdtext"/>
     <w:qFormat/>
     <w:pPr>
       <w:keepNext/>
@@ -20600,10 +20601,10 @@
       <w:szCs w:val="28"/>
     </w:rPr>
   </w:style>
-  <w:style w:type="paragraph" w:styleId="BodyText">
+  <w:style w:type="paragraph" w:styleId="Brdtext">
     <w:name w:val="Body Text"/>
     <w:basedOn w:val="Normal"/>
-    <w:link w:val="BodyTextChar"/>
+    <w:link w:val="BrdtextChar"/>
     <w:qFormat/>
     <w:rsid w:val="00AE5038"/>
     <w:pPr>
@@ -20615,9 +20616,9 @@
       <w:lang w:eastAsia="sv-SE"/>
     </w:rPr>
   </w:style>
-  <w:style w:type="paragraph" w:styleId="List">
+  <w:style w:type="paragraph" w:styleId="Lista">
     <w:name w:val="List"/>
-    <w:basedOn w:val="BodyText"/>
+    <w:basedOn w:val="Brdtext"/>
     <w:rPr>
       <w:rFonts w:cs="Lucida Sans"/>
     </w:rPr>
@@ -20878,11 +20879,11 @@
       <w:sz w:val="28"/>
     </w:rPr>
   </w:style>
-  <w:style w:type="paragraph" w:styleId="Subtitle">
+  <w:style w:type="paragraph" w:styleId="Underrubrik">
     <w:name w:val="Subtitle"/>
     <w:basedOn w:val="Normal"/>
     <w:next w:val="Normal"/>
-    <w:link w:val="SubtitleChar"/>
+    <w:link w:val="UnderrubrikChar"/>
     <w:uiPriority w:val="11"/>
     <w:qFormat/>
     <w:rsid w:val="00793B8F"/>
@@ -20986,7 +20987,7 @@
       <w:b/>
     </w:rPr>
   </w:style>
-  <w:style w:type="paragraph" w:styleId="TOCHeading">
+  <w:style w:type="paragraph" w:styleId="Innehllsfrteckningsrubrik">
     <w:name w:val="TOC Heading"/>
     <w:basedOn w:val="Heading11"/>
     <w:next w:val="Normal"/>
@@ -21031,10 +21032,10 @@
       <w:sz w:val="20"/>
     </w:rPr>
   </w:style>
-  <w:style w:type="paragraph" w:styleId="BalloonText">
+  <w:style w:type="paragraph" w:styleId="Bubbeltext">
     <w:name w:val="Balloon Text"/>
     <w:basedOn w:val="Normal"/>
-    <w:link w:val="BalloonTextChar"/>
+    <w:link w:val="BubbeltextChar"/>
     <w:uiPriority w:val="99"/>
     <w:semiHidden/>
     <w:unhideWhenUsed/>
@@ -21091,10 +21092,10 @@
       <w:sz w:val="16"/>
     </w:rPr>
   </w:style>
-  <w:style w:type="paragraph" w:styleId="Quote">
+  <w:style w:type="paragraph" w:styleId="Citat">
     <w:name w:val="Quote"/>
     <w:basedOn w:val="Normal"/>
-    <w:link w:val="QuoteChar"/>
+    <w:link w:val="CitatChar"/>
     <w:uiPriority w:val="29"/>
     <w:qFormat/>
     <w:rsid w:val="00C36505"/>
@@ -21108,7 +21109,7 @@
       <w:sz w:val="20"/>
     </w:rPr>
   </w:style>
-  <w:style w:type="paragraph" w:styleId="ListBullet">
+  <w:style w:type="paragraph" w:styleId="Punktlista">
     <w:name w:val="List Bullet"/>
     <w:basedOn w:val="Normal"/>
     <w:uiPriority w:val="99"/>
@@ -21121,7 +21122,7 @@
       <w:jc w:val="both"/>
     </w:pPr>
   </w:style>
-  <w:style w:type="paragraph" w:styleId="ListNumber">
+  <w:style w:type="paragraph" w:styleId="Numreradlista">
     <w:name w:val="List Number"/>
     <w:basedOn w:val="Normal"/>
     <w:uiPriority w:val="99"/>
@@ -21135,10 +21136,10 @@
       <w:jc w:val="both"/>
     </w:pPr>
   </w:style>
-  <w:style w:type="paragraph" w:styleId="FootnoteText">
+  <w:style w:type="paragraph" w:styleId="Fotnotstext">
     <w:name w:val="footnote text"/>
     <w:basedOn w:val="Normal"/>
-    <w:link w:val="FootnoteTextChar"/>
+    <w:link w:val="FotnotstextChar"/>
     <w:uiPriority w:val="99"/>
     <w:unhideWhenUsed/>
     <w:qFormat/>
@@ -21196,7 +21197,7 @@
       <w:szCs w:val="16"/>
     </w:rPr>
   </w:style>
-  <w:style w:type="paragraph" w:styleId="Caption">
+  <w:style w:type="paragraph" w:styleId="Beskrivning">
     <w:name w:val="caption"/>
     <w:basedOn w:val="Normal"/>
     <w:next w:val="Normal"/>
@@ -21236,7 +21237,7 @@
       <w:lang w:eastAsia="sv-SE"/>
     </w:rPr>
   </w:style>
-  <w:style w:type="paragraph" w:styleId="TableofFigures">
+  <w:style w:type="paragraph" w:styleId="Figurfrteckning">
     <w:name w:val="table of figures"/>
     <w:basedOn w:val="Normal"/>
     <w:next w:val="Normal"/>
@@ -21279,7 +21280,7 @@
       <w:b/>
     </w:rPr>
   </w:style>
-  <w:style w:type="paragraph" w:styleId="ListParagraph">
+  <w:style w:type="paragraph" w:styleId="Liststycke">
     <w:name w:val="List Paragraph"/>
     <w:basedOn w:val="Normal"/>
     <w:uiPriority w:val="34"/>
@@ -21296,10 +21297,10 @@
       <w:lang w:eastAsia="sv-SE"/>
     </w:rPr>
   </w:style>
-  <w:style w:type="paragraph" w:styleId="CommentText">
+  <w:style w:type="paragraph" w:styleId="Kommentarer">
     <w:name w:val="annotation text"/>
     <w:basedOn w:val="Normal"/>
-    <w:link w:val="CommentTextChar"/>
+    <w:link w:val="KommentarerChar"/>
     <w:uiPriority w:val="99"/>
     <w:unhideWhenUsed/>
     <w:qFormat/>
@@ -21309,10 +21310,10 @@
       <w:szCs w:val="24"/>
     </w:rPr>
   </w:style>
-  <w:style w:type="paragraph" w:styleId="CommentSubject">
+  <w:style w:type="paragraph" w:styleId="Kommentarsmne">
     <w:name w:val="annotation subject"/>
-    <w:basedOn w:val="CommentText"/>
-    <w:link w:val="CommentSubjectChar"/>
+    <w:basedOn w:val="Kommentarer"/>
+    <w:link w:val="KommentarsmneChar"/>
     <w:uiPriority w:val="99"/>
     <w:semiHidden/>
     <w:unhideWhenUsed/>
@@ -21335,7 +21336,7 @@
       <w:rFonts w:ascii="Times New Roman" w:hAnsi="Times New Roman"/>
     </w:rPr>
   </w:style>
-  <w:style w:type="paragraph" w:styleId="NormalWeb">
+  <w:style w:type="paragraph" w:styleId="Normalwebb">
     <w:name w:val="Normal (Web)"/>
     <w:basedOn w:val="Normal"/>
     <w:uiPriority w:val="99"/>
@@ -21385,9 +21386,9 @@
     <w:name w:val="Footnote Text2"/>
     <w:basedOn w:val="Normal"/>
   </w:style>
-  <w:style w:type="table" w:styleId="TableGrid">
+  <w:style w:type="table" w:styleId="Tabellrutnt">
     <w:name w:val="Table Grid"/>
-    <w:basedOn w:val="TableNormal"/>
+    <w:basedOn w:val="Normaltabell"/>
     <w:uiPriority w:val="59"/>
     <w:rsid w:val="00B51CC2"/>
     <w:tblPr>
@@ -21408,7 +21409,7 @@
       </w:tblCellMar>
     </w:tblPr>
   </w:style>
-  <w:style w:type="paragraph" w:styleId="TOC1">
+  <w:style w:type="paragraph" w:styleId="Innehll1">
     <w:name w:val="toc 1"/>
     <w:basedOn w:val="Normal"/>
     <w:next w:val="Normal"/>
@@ -21426,7 +21427,7 @@
       <w:szCs w:val="24"/>
     </w:rPr>
   </w:style>
-  <w:style w:type="paragraph" w:styleId="TOC3">
+  <w:style w:type="paragraph" w:styleId="Innehll3">
     <w:name w:val="toc 3"/>
     <w:basedOn w:val="Normal"/>
     <w:next w:val="Normal"/>
@@ -21441,10 +21442,10 @@
       <w:rFonts w:asciiTheme="minorHAnsi" w:hAnsiTheme="minorHAnsi"/>
     </w:rPr>
   </w:style>
-  <w:style w:type="paragraph" w:styleId="Header">
+  <w:style w:type="paragraph" w:styleId="Sidhuvud">
     <w:name w:val="header"/>
     <w:basedOn w:val="Normal"/>
-    <w:link w:val="HeaderChar"/>
+    <w:link w:val="SidhuvudChar1"/>
     <w:uiPriority w:val="99"/>
     <w:unhideWhenUsed/>
     <w:rsid w:val="00D01DE3"/>
@@ -21455,20 +21456,20 @@
       </w:tabs>
     </w:pPr>
   </w:style>
-  <w:style w:type="character" w:customStyle="1" w:styleId="HeaderChar">
-    <w:name w:val="Header Char"/>
-    <w:basedOn w:val="DefaultParagraphFont"/>
-    <w:link w:val="Header"/>
+  <w:style w:type="character" w:customStyle="1" w:styleId="SidhuvudChar1">
+    <w:name w:val="Sidhuvud Char1"/>
+    <w:basedOn w:val="Standardstycketypsnitt"/>
+    <w:link w:val="Sidhuvud"/>
     <w:uiPriority w:val="99"/>
     <w:rsid w:val="00D01DE3"/>
     <w:rPr>
       <w:rFonts w:ascii="Times New Roman" w:hAnsi="Times New Roman"/>
     </w:rPr>
   </w:style>
-  <w:style w:type="paragraph" w:styleId="Footer">
+  <w:style w:type="paragraph" w:styleId="Sidfot">
     <w:name w:val="footer"/>
     <w:basedOn w:val="Normal"/>
-    <w:link w:val="FooterChar"/>
+    <w:link w:val="SidfotChar1"/>
     <w:uiPriority w:val="99"/>
     <w:unhideWhenUsed/>
     <w:rsid w:val="00D01DE3"/>
@@ -21479,17 +21480,17 @@
       </w:tabs>
     </w:pPr>
   </w:style>
-  <w:style w:type="character" w:customStyle="1" w:styleId="FooterChar">
-    <w:name w:val="Footer Char"/>
-    <w:basedOn w:val="DefaultParagraphFont"/>
-    <w:link w:val="Footer"/>
+  <w:style w:type="character" w:customStyle="1" w:styleId="SidfotChar1">
+    <w:name w:val="Sidfot Char1"/>
+    <w:basedOn w:val="Standardstycketypsnitt"/>
+    <w:link w:val="Sidfot"/>
     <w:uiPriority w:val="99"/>
     <w:rsid w:val="00D01DE3"/>
     <w:rPr>
       <w:rFonts w:ascii="Times New Roman" w:hAnsi="Times New Roman"/>
     </w:rPr>
   </w:style>
-  <w:style w:type="paragraph" w:styleId="TOC2">
+  <w:style w:type="paragraph" w:styleId="Innehll2">
     <w:name w:val="toc 2"/>
     <w:basedOn w:val="Normal"/>
     <w:next w:val="Normal"/>
@@ -21505,9 +21506,9 @@
       <w:b/>
     </w:rPr>
   </w:style>
-  <w:style w:type="character" w:styleId="Strong">
+  <w:style w:type="character" w:styleId="Betoning2">
     <w:name w:val="Strong"/>
-    <w:basedOn w:val="DefaultParagraphFont"/>
+    <w:basedOn w:val="Standardstycketypsnitt"/>
     <w:qFormat/>
     <w:rsid w:val="00840367"/>
     <w:rPr>
@@ -21515,18 +21516,18 @@
       <w:bCs/>
     </w:rPr>
   </w:style>
-  <w:style w:type="character" w:styleId="LineNumber">
+  <w:style w:type="character" w:styleId="Radnummer">
     <w:name w:val="line number"/>
-    <w:basedOn w:val="DefaultParagraphFont"/>
+    <w:basedOn w:val="Standardstycketypsnitt"/>
     <w:uiPriority w:val="99"/>
     <w:semiHidden/>
     <w:unhideWhenUsed/>
     <w:rsid w:val="003E2AEF"/>
   </w:style>
-  <w:style w:type="paragraph" w:styleId="DocumentMap">
+  <w:style w:type="paragraph" w:styleId="Dokumentversikt">
     <w:name w:val="Document Map"/>
     <w:basedOn w:val="Normal"/>
-    <w:link w:val="DocumentMapChar"/>
+    <w:link w:val="DokumentversiktChar"/>
     <w:uiPriority w:val="99"/>
     <w:semiHidden/>
     <w:unhideWhenUsed/>
@@ -21537,10 +21538,10 @@
       <w:szCs w:val="24"/>
     </w:rPr>
   </w:style>
-  <w:style w:type="character" w:customStyle="1" w:styleId="DocumentMapChar">
-    <w:name w:val="Document Map Char"/>
-    <w:basedOn w:val="DefaultParagraphFont"/>
-    <w:link w:val="DocumentMap"/>
+  <w:style w:type="character" w:customStyle="1" w:styleId="DokumentversiktChar">
+    <w:name w:val="Dokumentöversikt Char"/>
+    <w:basedOn w:val="Standardstycketypsnitt"/>
+    <w:link w:val="Dokumentversikt"/>
     <w:uiPriority w:val="99"/>
     <w:semiHidden/>
     <w:rsid w:val="00A06A89"/>
@@ -21550,7 +21551,7 @@
       <w:szCs w:val="24"/>
     </w:rPr>
   </w:style>
-  <w:style w:type="paragraph" w:styleId="TOC4">
+  <w:style w:type="paragraph" w:styleId="Innehll4">
     <w:name w:val="toc 4"/>
     <w:basedOn w:val="Normal"/>
     <w:next w:val="Normal"/>
@@ -21568,7 +21569,7 @@
       <w:szCs w:val="20"/>
     </w:rPr>
   </w:style>
-  <w:style w:type="paragraph" w:styleId="TOC5">
+  <w:style w:type="paragraph" w:styleId="Innehll5">
     <w:name w:val="toc 5"/>
     <w:basedOn w:val="Normal"/>
     <w:next w:val="Normal"/>
@@ -21586,7 +21587,7 @@
       <w:szCs w:val="20"/>
     </w:rPr>
   </w:style>
-  <w:style w:type="paragraph" w:styleId="TOC6">
+  <w:style w:type="paragraph" w:styleId="Innehll6">
     <w:name w:val="toc 6"/>
     <w:basedOn w:val="Normal"/>
     <w:next w:val="Normal"/>
@@ -21604,7 +21605,7 @@
       <w:szCs w:val="20"/>
     </w:rPr>
   </w:style>
-  <w:style w:type="paragraph" w:styleId="TOC7">
+  <w:style w:type="paragraph" w:styleId="Innehll7">
     <w:name w:val="toc 7"/>
     <w:basedOn w:val="Normal"/>
     <w:next w:val="Normal"/>
@@ -21622,7 +21623,7 @@
       <w:szCs w:val="20"/>
     </w:rPr>
   </w:style>
-  <w:style w:type="paragraph" w:styleId="TOC8">
+  <w:style w:type="paragraph" w:styleId="Innehll8">
     <w:name w:val="toc 8"/>
     <w:basedOn w:val="Normal"/>
     <w:next w:val="Normal"/>
@@ -21640,7 +21641,7 @@
       <w:szCs w:val="20"/>
     </w:rPr>
   </w:style>
-  <w:style w:type="paragraph" w:styleId="TOC9">
+  <w:style w:type="paragraph" w:styleId="Innehll9">
     <w:name w:val="toc 9"/>
     <w:basedOn w:val="Normal"/>
     <w:next w:val="Normal"/>
@@ -21658,9 +21659,9 @@
       <w:szCs w:val="20"/>
     </w:rPr>
   </w:style>
-  <w:style w:type="character" w:styleId="Hyperlink">
+  <w:style w:type="character" w:styleId="Hyperlnk">
     <w:name w:val="Hyperlink"/>
-    <w:basedOn w:val="DefaultParagraphFont"/>
+    <w:basedOn w:val="Standardstycketypsnitt"/>
     <w:uiPriority w:val="99"/>
     <w:semiHidden/>
     <w:unhideWhenUsed/>
@@ -21961,7 +21962,7 @@
 </file>
 
 <file path=customXml/itemProps1.xml><?xml version="1.0" encoding="utf-8"?>
-<ds:datastoreItem xmlns:ds="http://schemas.openxmlformats.org/officeDocument/2006/customXml" ds:itemID="{062395DF-C0EB-DF44-8614-708AB206F6CE}">
+<ds:datastoreItem xmlns:ds="http://schemas.openxmlformats.org/officeDocument/2006/customXml" ds:itemID="{85C3C536-5573-F442-B4C4-41410FC3B7BE}">
   <ds:schemaRefs>
     <ds:schemaRef ds:uri="http://schemas.openxmlformats.org/officeDocument/2006/bibliography"/>
   </ds:schemaRefs>

</xml_diff>